<commit_message>
Add chapters 2a,b,c of the Full-stack open reading list
</commit_message>
<xml_diff>
--- a/FSO/FSOReadingList.docx
+++ b/FSO/FSOReadingList.docx
@@ -154,10 +154,78 @@
           <w:iCs/>
           <w:lang w:val="en-US"/>
         </w:rPr>
-        <w:t>Lot of what we already had in backend and frontend exams. But also some completely new topics.</w:t>
-      </w:r>
-      <w:bookmarkStart w:id="0" w:name="_GoBack"/>
-      <w:bookmarkEnd w:id="0"/>
+        <w:t xml:space="preserve">Lot of what we already had in backend and frontend exams. But </w:t>
+      </w:r>
+      <w:proofErr w:type="gramStart"/>
+      <w:r>
+        <w:rPr>
+          <w:i/>
+          <w:iCs/>
+          <w:lang w:val="en-US"/>
+        </w:rPr>
+        <w:t>also</w:t>
+      </w:r>
+      <w:proofErr w:type="gramEnd"/>
+      <w:r>
+        <w:rPr>
+          <w:i/>
+          <w:iCs/>
+          <w:lang w:val="en-US"/>
+        </w:rPr>
+        <w:t xml:space="preserve"> some completely new topics.</w:t>
+      </w:r>
+    </w:p>
+    <w:p>
+      <w:pPr>
+        <w:rPr>
+          <w:i/>
+          <w:iCs/>
+          <w:lang w:val="en-US"/>
+        </w:rPr>
+      </w:pPr>
+      <w:r>
+        <w:rPr>
+          <w:i/>
+          <w:iCs/>
+          <w:lang w:val="en-US"/>
+        </w:rPr>
+        <w:t xml:space="preserve">This list is more for tracking the reading than real list of what can be formulated as exam question. </w:t>
+      </w:r>
+      <w:proofErr w:type="gramStart"/>
+      <w:r>
+        <w:rPr>
+          <w:i/>
+          <w:iCs/>
+          <w:lang w:val="en-US"/>
+        </w:rPr>
+        <w:t>So</w:t>
+      </w:r>
+      <w:proofErr w:type="gramEnd"/>
+      <w:r>
+        <w:rPr>
+          <w:i/>
+          <w:iCs/>
+          <w:lang w:val="en-US"/>
+        </w:rPr>
+        <w:t xml:space="preserve"> there are less exam question topics than points in these lists. </w:t>
+      </w:r>
+    </w:p>
+    <w:p>
+      <w:pPr>
+        <w:rPr>
+          <w:i/>
+          <w:iCs/>
+          <w:lang w:val="en-US"/>
+        </w:rPr>
+      </w:pPr>
+      <w:r>
+        <w:rPr>
+          <w:i/>
+          <w:iCs/>
+          <w:lang w:val="en-US"/>
+        </w:rPr>
+        <w:t>Not yet divided by front and back exams. As the list follows the Full-stack open course chronologically.</w:t>
+      </w:r>
     </w:p>
     <w:p>
       <w:pPr>
@@ -170,6 +238,9 @@
       <w:proofErr w:type="spellEnd"/>
       <w:r>
         <w:t xml:space="preserve"> 0b</w:t>
+      </w:r>
+      <w:r>
+        <w:t>.</w:t>
       </w:r>
       <w:r>
         <w:t xml:space="preserve"> Fundamentals of Web </w:t>
@@ -554,7 +625,23 @@
           <w:iCs/>
           <w:lang w:val="en-US"/>
         </w:rPr>
-        <w:t xml:space="preserve"> standard. Thus people need to learn both new version of the library and new version of ECMAScript.</w:t>
+        <w:t xml:space="preserve"> standard. </w:t>
+      </w:r>
+      <w:proofErr w:type="gramStart"/>
+      <w:r>
+        <w:rPr>
+          <w:iCs/>
+          <w:lang w:val="en-US"/>
+        </w:rPr>
+        <w:t>Thus</w:t>
+      </w:r>
+      <w:proofErr w:type="gramEnd"/>
+      <w:r>
+        <w:rPr>
+          <w:iCs/>
+          <w:lang w:val="en-US"/>
+        </w:rPr>
+        <w:t xml:space="preserve"> people need to learn both new version of the library and new version of ECMAScript.</w:t>
       </w:r>
     </w:p>
     <w:p>
@@ -604,7 +691,13 @@
       </w:r>
       <w:proofErr w:type="spellEnd"/>
       <w:r>
-        <w:t xml:space="preserve"> 1a </w:t>
+        <w:t xml:space="preserve"> 1a</w:t>
+      </w:r>
+      <w:r>
+        <w:t>.</w:t>
+      </w:r>
+      <w:r>
+        <w:t xml:space="preserve"> </w:t>
       </w:r>
       <w:proofErr w:type="spellStart"/>
       <w:r>
@@ -753,7 +846,23 @@
           <w:iCs/>
           <w:lang w:val="en-US"/>
         </w:rPr>
-        <w:t xml:space="preserve">} /&gt;   (attribute values should be </w:t>
+        <w:t>} /&gt;</w:t>
+      </w:r>
+      <w:proofErr w:type="gramStart"/>
+      <w:r>
+        <w:rPr>
+          <w:iCs/>
+          <w:lang w:val="en-US"/>
+        </w:rPr>
+        <w:t xml:space="preserve">   (</w:t>
+      </w:r>
+      <w:proofErr w:type="gramEnd"/>
+      <w:r>
+        <w:rPr>
+          <w:iCs/>
+          <w:lang w:val="en-US"/>
+        </w:rPr>
+        <w:t xml:space="preserve">attribute values should be </w:t>
       </w:r>
       <w:proofErr w:type="spellStart"/>
       <w:r>
@@ -809,7 +918,23 @@
           <w:iCs/>
           <w:lang w:val="en-US"/>
         </w:rPr>
-        <w:t>start the JSX code on same line as return statement, or wrap it into (    )</w:t>
+        <w:t xml:space="preserve">start the JSX code on same line as return statement, or wrap it into </w:t>
+      </w:r>
+      <w:proofErr w:type="gramStart"/>
+      <w:r>
+        <w:rPr>
+          <w:iCs/>
+          <w:lang w:val="en-US"/>
+        </w:rPr>
+        <w:t xml:space="preserve">(  </w:t>
+      </w:r>
+      <w:proofErr w:type="gramEnd"/>
+      <w:r>
+        <w:rPr>
+          <w:iCs/>
+          <w:lang w:val="en-US"/>
+        </w:rPr>
+        <w:t xml:space="preserve">  )</w:t>
       </w:r>
     </w:p>
     <w:p>
@@ -869,7 +994,23 @@
           <w:iCs/>
           <w:lang w:val="en-US"/>
         </w:rPr>
-        <w:t>or an [ ] array of components</w:t>
+        <w:t xml:space="preserve">or an </w:t>
+      </w:r>
+      <w:proofErr w:type="gramStart"/>
+      <w:r>
+        <w:rPr>
+          <w:iCs/>
+          <w:lang w:val="en-US"/>
+        </w:rPr>
+        <w:t>[ ]</w:t>
+      </w:r>
+      <w:proofErr w:type="gramEnd"/>
+      <w:r>
+        <w:rPr>
+          <w:iCs/>
+          <w:lang w:val="en-US"/>
+        </w:rPr>
+        <w:t xml:space="preserve"> array of components</w:t>
       </w:r>
     </w:p>
     <w:p>
@@ -922,7 +1063,13 @@
       </w:r>
       <w:proofErr w:type="spellEnd"/>
       <w:r>
-        <w:t xml:space="preserve"> 1b JavaScript</w:t>
+        <w:t xml:space="preserve"> 1b</w:t>
+      </w:r>
+      <w:r>
+        <w:t>.</w:t>
+      </w:r>
+      <w:r>
+        <w:t xml:space="preserve"> JavaScript</w:t>
       </w:r>
     </w:p>
     <w:p>
@@ -983,14 +1130,30 @@
           <w:iCs/>
           <w:lang w:val="en-US"/>
         </w:rPr>
-        <w:t xml:space="preserve">const t = [1, -1, 3]; </w:t>
-      </w:r>
-      <w:r>
-        <w:rPr>
-          <w:iCs/>
-          <w:lang w:val="en-US"/>
-        </w:rPr>
-        <w:t xml:space="preserve">   </w:t>
+        <w:t>const t = [1, -1, 3</w:t>
+      </w:r>
+      <w:proofErr w:type="gramStart"/>
+      <w:r>
+        <w:rPr>
+          <w:iCs/>
+          <w:lang w:val="en-US"/>
+        </w:rPr>
+        <w:t xml:space="preserve">]; </w:t>
+      </w:r>
+      <w:r>
+        <w:rPr>
+          <w:iCs/>
+          <w:lang w:val="en-US"/>
+        </w:rPr>
+        <w:t xml:space="preserve">  </w:t>
+      </w:r>
+      <w:proofErr w:type="gramEnd"/>
+      <w:r>
+        <w:rPr>
+          <w:iCs/>
+          <w:lang w:val="en-US"/>
+        </w:rPr>
+        <w:t xml:space="preserve"> </w:t>
       </w:r>
       <w:r>
         <w:rPr>
@@ -1344,6 +1507,7 @@
         <w:t xml:space="preserve"> </w:t>
       </w:r>
       <w:proofErr w:type="spellStart"/>
+      <w:proofErr w:type="gramStart"/>
       <w:r>
         <w:rPr>
           <w:rStyle w:val="HTMLCode"/>
@@ -1365,6 +1529,7 @@
         <w:t>greet</w:t>
       </w:r>
       <w:proofErr w:type="spellEnd"/>
+      <w:proofErr w:type="gramEnd"/>
     </w:p>
     <w:p>
       <w:pPr>
@@ -1398,6 +1563,7 @@
         </w:rPr>
       </w:pPr>
       <w:proofErr w:type="spellStart"/>
+      <w:proofErr w:type="gramStart"/>
       <w:r>
         <w:rPr>
           <w:rStyle w:val="token"/>
@@ -1414,6 +1580,7 @@
         <w:t>(</w:t>
       </w:r>
       <w:proofErr w:type="spellStart"/>
+      <w:proofErr w:type="gramEnd"/>
       <w:r>
         <w:rPr>
           <w:rStyle w:val="token"/>
@@ -1506,6 +1673,7 @@
         </w:numPr>
       </w:pPr>
       <w:proofErr w:type="spellStart"/>
+      <w:proofErr w:type="gramStart"/>
       <w:r>
         <w:rPr>
           <w:rStyle w:val="HTMLCode"/>
@@ -1521,6 +1689,7 @@
         <w:t>(</w:t>
       </w:r>
       <w:proofErr w:type="spellStart"/>
+      <w:proofErr w:type="gramEnd"/>
       <w:r>
         <w:rPr>
           <w:rStyle w:val="token"/>
@@ -1616,12 +1785,21 @@
           <w:lang w:val="en-US"/>
         </w:rPr>
       </w:pPr>
-      <w:r>
-        <w:rPr>
-          <w:iCs/>
-          <w:lang w:val="en-US"/>
-        </w:rPr>
-        <w:t>again class in JavaScript can be skipped, we rarely use nowadays</w:t>
+      <w:proofErr w:type="gramStart"/>
+      <w:r>
+        <w:rPr>
+          <w:iCs/>
+          <w:lang w:val="en-US"/>
+        </w:rPr>
+        <w:t>again</w:t>
+      </w:r>
+      <w:proofErr w:type="gramEnd"/>
+      <w:r>
+        <w:rPr>
+          <w:iCs/>
+          <w:lang w:val="en-US"/>
+        </w:rPr>
+        <w:t xml:space="preserve"> class in JavaScript can be skipped, we rarely use nowadays</w:t>
       </w:r>
     </w:p>
     <w:p>
@@ -1665,7 +1843,13 @@
       </w:r>
       <w:proofErr w:type="spellEnd"/>
       <w:r>
-        <w:t xml:space="preserve"> 1c </w:t>
+        <w:t xml:space="preserve"> 1c</w:t>
+      </w:r>
+      <w:r>
+        <w:t>.</w:t>
+      </w:r>
+      <w:r>
+        <w:t xml:space="preserve"> </w:t>
       </w:r>
       <w:r>
         <w:t xml:space="preserve">Component </w:t>
@@ -1704,7 +1888,7 @@
           <w:lang w:val="en-US"/>
         </w:rPr>
       </w:pPr>
-      <w:bookmarkStart w:id="1" w:name="_Hlk85217230"/>
+      <w:bookmarkStart w:id="0" w:name="_Hlk85217230"/>
       <w:r>
         <w:rPr>
           <w:iCs/>
@@ -1712,7 +1896,7 @@
         </w:rPr>
         <w:t>component hel</w:t>
       </w:r>
-      <w:bookmarkEnd w:id="1"/>
+      <w:bookmarkEnd w:id="0"/>
       <w:r>
         <w:rPr>
           <w:iCs/>
@@ -1754,6 +1938,7 @@
         </w:rPr>
         <w:t xml:space="preserve">ructing the props with three different ways (so that it’s not too simple </w:t>
       </w:r>
+      <w:proofErr w:type="gramStart"/>
       <w:r>
         <w:rPr>
           <mc:AlternateContent>
@@ -1781,6 +1966,7 @@
         </w:rPr>
         <w:t xml:space="preserve"> )</w:t>
       </w:r>
+      <w:proofErr w:type="gramEnd"/>
     </w:p>
     <w:p>
       <w:pPr>
@@ -1962,6 +2148,7 @@
         </w:rPr>
         <w:t xml:space="preserve"> </w:t>
       </w:r>
+      <w:proofErr w:type="gramStart"/>
       <w:r>
         <w:rPr>
           <w:rStyle w:val="token"/>
@@ -1983,6 +2170,7 @@
         <w:t>name</w:t>
       </w:r>
       <w:proofErr w:type="spellEnd"/>
+      <w:proofErr w:type="gramEnd"/>
       <w:r>
         <w:rPr>
           <w:rStyle w:val="token"/>
@@ -2058,6 +2246,7 @@
           <w:numId w:val="3"/>
         </w:numPr>
       </w:pPr>
+      <w:proofErr w:type="gramStart"/>
       <w:r>
         <w:t xml:space="preserve">({ </w:t>
       </w:r>
@@ -2066,6 +2255,7 @@
         <w:t>name</w:t>
       </w:r>
       <w:proofErr w:type="spellEnd"/>
+      <w:proofErr w:type="gramEnd"/>
       <w:r>
         <w:t xml:space="preserve">, </w:t>
       </w:r>
@@ -2369,7 +2559,23 @@
           <w:iCs/>
           <w:lang w:val="en-US"/>
         </w:rPr>
-        <w:t>if you need e.g. button click to call function foo(), do not call there immediately foo(), but create an arrow function which would, when later called, call the foo() inside its function body. = you are not doing something, you are giving the system chance to do something later, right?</w:t>
+        <w:t xml:space="preserve">if you need e.g. button click to call function </w:t>
+      </w:r>
+      <w:proofErr w:type="gramStart"/>
+      <w:r>
+        <w:rPr>
+          <w:iCs/>
+          <w:lang w:val="en-US"/>
+        </w:rPr>
+        <w:t>foo(</w:t>
+      </w:r>
+      <w:proofErr w:type="gramEnd"/>
+      <w:r>
+        <w:rPr>
+          <w:iCs/>
+          <w:lang w:val="en-US"/>
+        </w:rPr>
+        <w:t>), do not call there immediately foo(), but create an arrow function which would, when later called, call the foo() inside its function body. = you are not doing something, you are giving the system chance to do something later, right?</w:t>
       </w:r>
     </w:p>
     <w:p>
@@ -2592,15 +2798,43 @@
     </w:p>
     <w:p>
       <w:pPr>
+        <w:rPr>
+          <w:rFonts w:ascii="Times New Roman" w:eastAsia="Times New Roman" w:hAnsi="Times New Roman" w:cs="Times New Roman"/>
+          <w:b/>
+          <w:bCs/>
+          <w:kern w:val="36"/>
+          <w:sz w:val="48"/>
+          <w:szCs w:val="48"/>
+          <w:lang w:eastAsia="fi-FI"/>
+        </w:rPr>
+      </w:pPr>
+      <w:r>
+        <w:br w:type="page"/>
+      </w:r>
+    </w:p>
+    <w:p>
+      <w:pPr>
         <w:pStyle w:val="Heading1"/>
       </w:pPr>
-      <w:proofErr w:type="spellStart"/>
-      <w:r>
+      <w:bookmarkStart w:id="1" w:name="_GoBack"/>
+      <w:bookmarkEnd w:id="1"/>
+      <w:proofErr w:type="spellStart"/>
+      <w:r>
+        <w:lastRenderedPageBreak/>
         <w:t>Part</w:t>
       </w:r>
       <w:proofErr w:type="spellEnd"/>
       <w:r>
-        <w:t xml:space="preserve"> 1d A </w:t>
+        <w:t xml:space="preserve"> 1d</w:t>
+      </w:r>
+      <w:r>
+        <w:t>.</w:t>
+      </w:r>
+      <w:r>
+        <w:t xml:space="preserve"> </w:t>
+      </w:r>
+      <w:r>
+        <w:t xml:space="preserve">A </w:t>
       </w:r>
       <w:proofErr w:type="spellStart"/>
       <w:r>
@@ -2726,7 +2960,6 @@
           <w:iCs/>
           <w:lang w:val="en-US"/>
         </w:rPr>
-        <w:lastRenderedPageBreak/>
         <w:t xml:space="preserve">methods updating the state might </w:t>
       </w:r>
       <w:r>
@@ -2821,6 +3054,7 @@
         </w:rPr>
       </w:pPr>
       <w:proofErr w:type="spellStart"/>
+      <w:proofErr w:type="gramStart"/>
       <w:r>
         <w:rPr>
           <w:iCs/>
@@ -2829,6 +3063,7 @@
         <w:t>array.concat</w:t>
       </w:r>
       <w:proofErr w:type="spellEnd"/>
+      <w:proofErr w:type="gramEnd"/>
       <w:r>
         <w:rPr>
           <w:iCs/>
@@ -2843,6 +3078,31 @@
         </w:rPr>
         <w:t xml:space="preserve"> As it will not mutate original array, but will return a totally new array to be used as the state value.</w:t>
       </w:r>
+      <w:r>
+        <w:rPr>
+          <w:iCs/>
+          <w:lang w:val="en-US"/>
+        </w:rPr>
+        <w:t xml:space="preserve"> (unlike e.g. </w:t>
+      </w:r>
+      <w:proofErr w:type="spellStart"/>
+      <w:proofErr w:type="gramStart"/>
+      <w:r>
+        <w:rPr>
+          <w:iCs/>
+          <w:lang w:val="en-US"/>
+        </w:rPr>
+        <w:t>array.push</w:t>
+      </w:r>
+      <w:proofErr w:type="spellEnd"/>
+      <w:proofErr w:type="gramEnd"/>
+      <w:r>
+        <w:rPr>
+          <w:iCs/>
+          <w:lang w:val="en-US"/>
+        </w:rPr>
+        <w:t>() that would mutate the original object)</w:t>
+      </w:r>
     </w:p>
     <w:p>
       <w:pPr>
@@ -2933,12 +3193,21 @@
           <w:lang w:val="en-US"/>
         </w:rPr>
       </w:pPr>
-      <w:r>
-        <w:rPr>
-          <w:iCs/>
-          <w:lang w:val="en-US"/>
-        </w:rPr>
-        <w:t>console.log('props value is', props)</w:t>
+      <w:proofErr w:type="gramStart"/>
+      <w:r>
+        <w:rPr>
+          <w:iCs/>
+          <w:lang w:val="en-US"/>
+        </w:rPr>
+        <w:t>console.log(</w:t>
+      </w:r>
+      <w:proofErr w:type="gramEnd"/>
+      <w:r>
+        <w:rPr>
+          <w:iCs/>
+          <w:lang w:val="en-US"/>
+        </w:rPr>
+        <w:t>'props value is', props)</w:t>
       </w:r>
       <w:r>
         <w:rPr>
@@ -3005,7 +3274,23 @@
           <w:iCs/>
           <w:lang w:val="en-US"/>
         </w:rPr>
-        <w:t xml:space="preserve">once again the idea of passing a function object (defined with arrow function syntax) to the </w:t>
+        <w:t xml:space="preserve">once </w:t>
+      </w:r>
+      <w:proofErr w:type="gramStart"/>
+      <w:r>
+        <w:rPr>
+          <w:iCs/>
+          <w:lang w:val="en-US"/>
+        </w:rPr>
+        <w:t>again</w:t>
+      </w:r>
+      <w:proofErr w:type="gramEnd"/>
+      <w:r>
+        <w:rPr>
+          <w:iCs/>
+          <w:lang w:val="en-US"/>
+        </w:rPr>
+        <w:t xml:space="preserve"> the idea of passing a function object (defined with arrow function syntax) to the </w:t>
       </w:r>
       <w:proofErr w:type="spellStart"/>
       <w:r>
@@ -3041,7 +3326,23 @@
           <w:iCs/>
           <w:lang w:val="en-US"/>
         </w:rPr>
-        <w:t>all in all read the code examples here, and ask if don’t understand everything</w:t>
+        <w:t xml:space="preserve">all in </w:t>
+      </w:r>
+      <w:proofErr w:type="gramStart"/>
+      <w:r>
+        <w:rPr>
+          <w:iCs/>
+          <w:lang w:val="en-US"/>
+        </w:rPr>
+        <w:t>all</w:t>
+      </w:r>
+      <w:proofErr w:type="gramEnd"/>
+      <w:r>
+        <w:rPr>
+          <w:iCs/>
+          <w:lang w:val="en-US"/>
+        </w:rPr>
+        <w:t xml:space="preserve"> read the code examples here, and ask if don’t understand everything</w:t>
       </w:r>
     </w:p>
     <w:p>
@@ -3107,22 +3408,6 @@
     <w:p>
       <w:pPr>
         <w:ind w:left="360"/>
-        <w:rPr>
-          <w:iCs/>
-          <w:lang w:val="en-US"/>
-        </w:rPr>
-      </w:pPr>
-    </w:p>
-    <w:p>
-      <w:pPr>
-        <w:rPr>
-          <w:iCs/>
-          <w:lang w:val="en-US"/>
-        </w:rPr>
-      </w:pPr>
-    </w:p>
-    <w:p>
-      <w:pPr>
         <w:rPr>
           <w:iCs/>
           <w:lang w:val="en-US"/>
@@ -3160,14 +3445,2034 @@
     </w:p>
     <w:p>
       <w:pPr>
-        <w:rPr>
-          <w:iCs/>
-          <w:sz w:val="96"/>
-          <w:szCs w:val="96"/>
-          <w:lang w:val="en-US"/>
-        </w:rPr>
-      </w:pPr>
-      <w:r>
+        <w:pStyle w:val="Heading1"/>
+      </w:pPr>
+      <w:proofErr w:type="spellStart"/>
+      <w:r>
+        <w:lastRenderedPageBreak/>
+        <w:t>Part</w:t>
+      </w:r>
+      <w:proofErr w:type="spellEnd"/>
+      <w:r>
+        <w:t xml:space="preserve"> </w:t>
+      </w:r>
+      <w:r>
+        <w:t>2a</w:t>
+      </w:r>
+      <w:r>
+        <w:t xml:space="preserve">. </w:t>
+      </w:r>
+      <w:proofErr w:type="spellStart"/>
+      <w:r>
+        <w:t>Rendering</w:t>
+      </w:r>
+      <w:proofErr w:type="spellEnd"/>
+      <w:r>
+        <w:t xml:space="preserve"> a </w:t>
+      </w:r>
+      <w:proofErr w:type="spellStart"/>
+      <w:r>
+        <w:t>collection</w:t>
+      </w:r>
+      <w:proofErr w:type="spellEnd"/>
+      <w:r>
+        <w:t xml:space="preserve">, </w:t>
+      </w:r>
+      <w:proofErr w:type="spellStart"/>
+      <w:r>
+        <w:t>modules</w:t>
+      </w:r>
+      <w:proofErr w:type="spellEnd"/>
+    </w:p>
+    <w:p>
+      <w:pPr>
+        <w:pStyle w:val="ListParagraph"/>
+        <w:numPr>
+          <w:ilvl w:val="0"/>
+          <w:numId w:val="3"/>
+        </w:numPr>
+        <w:rPr>
+          <w:iCs/>
+          <w:lang w:val="en-US"/>
+        </w:rPr>
+      </w:pPr>
+      <w:proofErr w:type="gramStart"/>
+      <w:r>
+        <w:rPr>
+          <w:iCs/>
+          <w:lang w:val="en-US"/>
+        </w:rPr>
+        <w:t>Again</w:t>
+      </w:r>
+      <w:proofErr w:type="gramEnd"/>
+      <w:r>
+        <w:rPr>
+          <w:iCs/>
+          <w:lang w:val="en-US"/>
+        </w:rPr>
+        <w:t xml:space="preserve"> about debugging and debugging tools. Never emphasized too much!</w:t>
+      </w:r>
+    </w:p>
+    <w:p>
+      <w:pPr>
+        <w:pStyle w:val="ListParagraph"/>
+        <w:numPr>
+          <w:ilvl w:val="0"/>
+          <w:numId w:val="3"/>
+        </w:numPr>
+        <w:rPr>
+          <w:iCs/>
+          <w:lang w:val="en-US"/>
+        </w:rPr>
+      </w:pPr>
+      <w:r>
+        <w:rPr>
+          <w:iCs/>
+          <w:lang w:val="en-US"/>
+        </w:rPr>
+        <w:t xml:space="preserve">(Snippets maybe come </w:t>
+      </w:r>
+      <w:proofErr w:type="gramStart"/>
+      <w:r>
+        <w:rPr>
+          <w:iCs/>
+          <w:lang w:val="en-US"/>
+        </w:rPr>
+        <w:t>more handy</w:t>
+      </w:r>
+      <w:proofErr w:type="gramEnd"/>
+      <w:r>
+        <w:rPr>
+          <w:iCs/>
+          <w:lang w:val="en-US"/>
+        </w:rPr>
+        <w:t xml:space="preserve"> in daily work than in learning. I like to type all myself when learning)</w:t>
+      </w:r>
+    </w:p>
+    <w:p>
+      <w:pPr>
+        <w:pStyle w:val="ListParagraph"/>
+        <w:numPr>
+          <w:ilvl w:val="0"/>
+          <w:numId w:val="3"/>
+        </w:numPr>
+        <w:rPr>
+          <w:iCs/>
+          <w:lang w:val="en-US"/>
+        </w:rPr>
+      </w:pPr>
+      <w:r>
+        <w:rPr>
+          <w:iCs/>
+          <w:lang w:val="en-US"/>
+        </w:rPr>
+        <w:t>Higher order functions (functions that are passed functions, functions that return functions to be executed, map/foreach/filter/find/reduce. Interesting topics, we have seen a lot of that topic, but not all)</w:t>
+      </w:r>
+    </w:p>
+    <w:p>
+      <w:pPr>
+        <w:pStyle w:val="ListParagraph"/>
+        <w:numPr>
+          <w:ilvl w:val="0"/>
+          <w:numId w:val="3"/>
+        </w:numPr>
+        <w:rPr>
+          <w:iCs/>
+          <w:lang w:val="en-US"/>
+        </w:rPr>
+      </w:pPr>
+      <w:r>
+        <w:rPr>
+          <w:iCs/>
+          <w:lang w:val="en-US"/>
+        </w:rPr>
+        <w:t>(</w:t>
+      </w:r>
+      <w:r>
+        <w:rPr>
+          <w:iCs/>
+          <w:lang w:val="en-US"/>
+        </w:rPr>
+        <w:t>again event-handler</w:t>
+      </w:r>
+      <w:r>
+        <w:rPr>
+          <w:iCs/>
+          <w:lang w:val="en-US"/>
+        </w:rPr>
+        <w:t xml:space="preserve"> arrow functions</w:t>
+      </w:r>
+      <w:r>
+        <w:rPr>
+          <w:iCs/>
+          <w:lang w:val="en-US"/>
+        </w:rPr>
+        <w:t xml:space="preserve"> returned from another arrow function</w:t>
+      </w:r>
+      <w:r>
+        <w:rPr>
+          <w:iCs/>
+          <w:lang w:val="en-US"/>
+        </w:rPr>
+        <w:t xml:space="preserve"> that is passed some needed </w:t>
+      </w:r>
+      <w:proofErr w:type="spellStart"/>
+      <w:proofErr w:type="gramStart"/>
+      <w:r>
+        <w:rPr>
+          <w:iCs/>
+          <w:lang w:val="en-US"/>
+        </w:rPr>
+        <w:t>id:s</w:t>
+      </w:r>
+      <w:proofErr w:type="spellEnd"/>
+      <w:proofErr w:type="gramEnd"/>
+      <w:r>
+        <w:rPr>
+          <w:iCs/>
+          <w:lang w:val="en-US"/>
+        </w:rPr>
+        <w:t xml:space="preserve"> or other config)</w:t>
+      </w:r>
+    </w:p>
+    <w:p>
+      <w:pPr>
+        <w:pStyle w:val="ListParagraph"/>
+        <w:numPr>
+          <w:ilvl w:val="0"/>
+          <w:numId w:val="3"/>
+        </w:numPr>
+        <w:rPr>
+          <w:iCs/>
+          <w:lang w:val="en-US"/>
+        </w:rPr>
+      </w:pPr>
+      <w:r>
+        <w:rPr>
+          <w:iCs/>
+          <w:lang w:val="en-US"/>
+        </w:rPr>
+        <w:t xml:space="preserve">(BTW. All in </w:t>
+      </w:r>
+      <w:proofErr w:type="gramStart"/>
+      <w:r>
+        <w:rPr>
+          <w:iCs/>
+          <w:lang w:val="en-US"/>
+        </w:rPr>
+        <w:t>all</w:t>
+      </w:r>
+      <w:proofErr w:type="gramEnd"/>
+      <w:r>
+        <w:rPr>
+          <w:iCs/>
+          <w:lang w:val="en-US"/>
+        </w:rPr>
+        <w:t xml:space="preserve"> you might want to use only arrow function syntax with modern React!)</w:t>
+      </w:r>
+    </w:p>
+    <w:p>
+      <w:pPr>
+        <w:pStyle w:val="ListParagraph"/>
+        <w:numPr>
+          <w:ilvl w:val="0"/>
+          <w:numId w:val="3"/>
+        </w:numPr>
+        <w:rPr>
+          <w:iCs/>
+          <w:lang w:val="en-US"/>
+        </w:rPr>
+      </w:pPr>
+      <w:r>
+        <w:rPr>
+          <w:iCs/>
+          <w:lang w:val="en-US"/>
+        </w:rPr>
+        <w:t xml:space="preserve">Rendering collections involves: 1. outer mother element (finally e.g. </w:t>
+      </w:r>
+      <w:proofErr w:type="spellStart"/>
+      <w:r>
+        <w:rPr>
+          <w:iCs/>
+          <w:lang w:val="en-US"/>
+        </w:rPr>
+        <w:t>ol</w:t>
+      </w:r>
+      <w:proofErr w:type="spellEnd"/>
+      <w:r>
+        <w:rPr>
+          <w:iCs/>
+          <w:lang w:val="en-US"/>
+        </w:rPr>
+        <w:t xml:space="preserve">, ul, table, div), 2. map/foreach/… creating child elements (finally e.g. li, tr, div) </w:t>
+      </w:r>
+      <w:r>
+        <w:rPr>
+          <w:b/>
+          <w:iCs/>
+          <w:lang w:val="en-US"/>
+        </w:rPr>
+        <w:t>and</w:t>
+      </w:r>
+      <w:r>
+        <w:rPr>
+          <w:iCs/>
+          <w:lang w:val="en-US"/>
+        </w:rPr>
+        <w:t xml:space="preserve"> 3. the</w:t>
+      </w:r>
+      <w:r>
+        <w:rPr>
+          <w:iCs/>
+          <w:lang w:val="en-US"/>
+        </w:rPr>
+        <w:t xml:space="preserve"> unique</w:t>
+      </w:r>
+      <w:r>
+        <w:rPr>
+          <w:iCs/>
+          <w:lang w:val="en-US"/>
+        </w:rPr>
+        <w:t xml:space="preserve"> </w:t>
+      </w:r>
+      <w:r>
+        <w:rPr>
+          <w:iCs/>
+          <w:lang w:val="en-US"/>
+        </w:rPr>
+        <w:t xml:space="preserve">attribute </w:t>
+      </w:r>
+      <w:r>
+        <w:rPr>
+          <w:iCs/>
+          <w:lang w:val="en-US"/>
+        </w:rPr>
+        <w:t xml:space="preserve">‘key’ </w:t>
+      </w:r>
+      <w:r>
+        <w:rPr>
+          <w:iCs/>
+          <w:lang w:val="en-US"/>
+        </w:rPr>
+        <w:t xml:space="preserve">to the child element </w:t>
+      </w:r>
+    </w:p>
+    <w:p>
+      <w:pPr>
+        <w:pStyle w:val="ListParagraph"/>
+        <w:numPr>
+          <w:ilvl w:val="0"/>
+          <w:numId w:val="3"/>
+        </w:numPr>
+        <w:rPr>
+          <w:iCs/>
+          <w:lang w:val="en-US"/>
+        </w:rPr>
+      </w:pPr>
+      <w:r>
+        <w:rPr>
+          <w:iCs/>
+          <w:lang w:val="en-US"/>
+        </w:rPr>
+        <w:t>Nowadays, when a React component can return an array of elements, the map-function is the most used.</w:t>
+      </w:r>
+    </w:p>
+    <w:p>
+      <w:pPr>
+        <w:pStyle w:val="ListParagraph"/>
+        <w:numPr>
+          <w:ilvl w:val="0"/>
+          <w:numId w:val="3"/>
+        </w:numPr>
+        <w:rPr>
+          <w:iCs/>
+          <w:lang w:val="en-US"/>
+        </w:rPr>
+      </w:pPr>
+      <w:r>
+        <w:rPr>
+          <w:iCs/>
+          <w:lang w:val="en-US"/>
+        </w:rPr>
+        <w:t>Never use array index for the key values in real cases. Use instead the UID or id that the item has in database.</w:t>
+      </w:r>
+      <w:r>
+        <w:rPr>
+          <w:iCs/>
+          <w:lang w:val="en-US"/>
+        </w:rPr>
+        <w:t xml:space="preserve"> Or </w:t>
+      </w:r>
+      <w:proofErr w:type="gramStart"/>
+      <w:r>
+        <w:rPr>
+          <w:iCs/>
+          <w:lang w:val="en-US"/>
+        </w:rPr>
+        <w:t>a</w:t>
+      </w:r>
+      <w:proofErr w:type="gramEnd"/>
+      <w:r>
+        <w:rPr>
+          <w:iCs/>
+          <w:lang w:val="en-US"/>
+        </w:rPr>
+        <w:t xml:space="preserve"> encrypted hash based on that id. Those </w:t>
+      </w:r>
+      <w:proofErr w:type="spellStart"/>
+      <w:proofErr w:type="gramStart"/>
+      <w:r>
+        <w:rPr>
+          <w:iCs/>
+          <w:lang w:val="en-US"/>
+        </w:rPr>
+        <w:t>id:s</w:t>
+      </w:r>
+      <w:proofErr w:type="spellEnd"/>
+      <w:proofErr w:type="gramEnd"/>
+      <w:r>
+        <w:rPr>
+          <w:iCs/>
+          <w:lang w:val="en-US"/>
+        </w:rPr>
+        <w:t xml:space="preserve"> work. </w:t>
+      </w:r>
+    </w:p>
+    <w:p>
+      <w:pPr>
+        <w:pStyle w:val="ListParagraph"/>
+        <w:numPr>
+          <w:ilvl w:val="1"/>
+          <w:numId w:val="3"/>
+        </w:numPr>
+        <w:rPr>
+          <w:iCs/>
+          <w:lang w:val="en-US"/>
+        </w:rPr>
+      </w:pPr>
+      <w:r>
+        <w:rPr>
+          <w:iCs/>
+          <w:lang w:val="en-US"/>
+        </w:rPr>
+        <w:t>whereas the one from array gets ruined when an item in the collection is removed.</w:t>
+      </w:r>
+      <w:r>
+        <w:rPr>
+          <w:iCs/>
+          <w:lang w:val="en-US"/>
+        </w:rPr>
+        <w:t xml:space="preserve"> </w:t>
+      </w:r>
+      <w:r>
+        <w:rPr>
+          <w:iCs/>
+          <w:lang w:val="en-US"/>
+        </w:rPr>
+        <w:t>‘</w:t>
+      </w:r>
+    </w:p>
+    <w:p>
+      <w:pPr>
+        <w:pStyle w:val="ListParagraph"/>
+        <w:numPr>
+          <w:ilvl w:val="0"/>
+          <w:numId w:val="3"/>
+        </w:numPr>
+        <w:rPr>
+          <w:iCs/>
+          <w:lang w:val="en-US"/>
+        </w:rPr>
+      </w:pPr>
+      <w:proofErr w:type="gramStart"/>
+      <w:r>
+        <w:rPr>
+          <w:iCs/>
+          <w:lang w:val="en-US"/>
+        </w:rPr>
+        <w:t>Again</w:t>
+      </w:r>
+      <w:proofErr w:type="gramEnd"/>
+      <w:r>
+        <w:rPr>
+          <w:iCs/>
+          <w:lang w:val="en-US"/>
+        </w:rPr>
+        <w:t xml:space="preserve"> visiting prop destructing, React component refactoring and splitting all views into single-responsibility principle components with child components further inside. </w:t>
+      </w:r>
+    </w:p>
+    <w:p>
+      <w:pPr>
+        <w:pStyle w:val="ListParagraph"/>
+        <w:numPr>
+          <w:ilvl w:val="0"/>
+          <w:numId w:val="3"/>
+        </w:numPr>
+        <w:rPr>
+          <w:iCs/>
+          <w:lang w:val="en-US"/>
+        </w:rPr>
+      </w:pPr>
+      <w:r>
+        <w:rPr>
+          <w:iCs/>
+          <w:lang w:val="en-US"/>
+        </w:rPr>
+        <w:t xml:space="preserve">And </w:t>
+      </w:r>
+      <w:proofErr w:type="gramStart"/>
+      <w:r>
+        <w:rPr>
+          <w:iCs/>
+          <w:lang w:val="en-US"/>
+        </w:rPr>
+        <w:t>again</w:t>
+      </w:r>
+      <w:proofErr w:type="gramEnd"/>
+      <w:r>
+        <w:rPr>
+          <w:iCs/>
+          <w:lang w:val="en-US"/>
+        </w:rPr>
+        <w:t xml:space="preserve"> remember not to define Component inside the mother component’s code.</w:t>
+      </w:r>
+    </w:p>
+    <w:p>
+      <w:pPr>
+        <w:pStyle w:val="ListParagraph"/>
+        <w:numPr>
+          <w:ilvl w:val="0"/>
+          <w:numId w:val="3"/>
+        </w:numPr>
+        <w:rPr>
+          <w:iCs/>
+          <w:lang w:val="en-US"/>
+        </w:rPr>
+      </w:pPr>
+      <w:r>
+        <w:rPr>
+          <w:iCs/>
+          <w:lang w:val="en-US"/>
+        </w:rPr>
+        <w:t>How the root React component</w:t>
+      </w:r>
+      <w:r>
+        <w:rPr>
+          <w:iCs/>
+          <w:lang w:val="en-US"/>
+        </w:rPr>
+        <w:t xml:space="preserve"> (Start of the SPA application) </w:t>
+      </w:r>
+      <w:proofErr w:type="spellStart"/>
+      <w:proofErr w:type="gramStart"/>
+      <w:r>
+        <w:rPr>
+          <w:iCs/>
+          <w:lang w:val="en-US"/>
+        </w:rPr>
+        <w:t>get’s</w:t>
+      </w:r>
+      <w:proofErr w:type="spellEnd"/>
+      <w:proofErr w:type="gramEnd"/>
+      <w:r>
+        <w:rPr>
+          <w:iCs/>
+          <w:lang w:val="en-US"/>
+        </w:rPr>
+        <w:t xml:space="preserve"> ‘injected’ to the web page = to the DOM? What libraries and templates and components are involved? Just study it fast. index.js, App.js, index.html, react-</w:t>
+      </w:r>
+      <w:proofErr w:type="spellStart"/>
+      <w:r>
+        <w:rPr>
+          <w:iCs/>
+          <w:lang w:val="en-US"/>
+        </w:rPr>
+        <w:t>dom</w:t>
+      </w:r>
+      <w:proofErr w:type="spellEnd"/>
+      <w:r>
+        <w:rPr>
+          <w:iCs/>
+          <w:lang w:val="en-US"/>
+        </w:rPr>
+        <w:t>, react</w:t>
+      </w:r>
+    </w:p>
+    <w:p>
+      <w:pPr>
+        <w:pStyle w:val="ListParagraph"/>
+        <w:numPr>
+          <w:ilvl w:val="0"/>
+          <w:numId w:val="3"/>
+        </w:numPr>
+        <w:rPr>
+          <w:iCs/>
+          <w:lang w:val="en-US"/>
+        </w:rPr>
+      </w:pPr>
+      <w:r>
+        <w:rPr>
+          <w:iCs/>
+          <w:lang w:val="en-US"/>
+        </w:rPr>
+        <w:t xml:space="preserve">node modules referred to without the folder path, own react components etc. JS files </w:t>
+      </w:r>
+      <w:proofErr w:type="gramStart"/>
+      <w:r>
+        <w:rPr>
+          <w:iCs/>
+          <w:lang w:val="en-US"/>
+        </w:rPr>
+        <w:t>with .</w:t>
+      </w:r>
+      <w:proofErr w:type="gramEnd"/>
+      <w:r>
+        <w:rPr>
+          <w:iCs/>
+          <w:lang w:val="en-US"/>
+        </w:rPr>
+        <w:t>/</w:t>
+      </w:r>
+      <w:proofErr w:type="spellStart"/>
+      <w:r>
+        <w:rPr>
+          <w:iCs/>
+          <w:lang w:val="en-US"/>
+        </w:rPr>
+        <w:t>and_so_on</w:t>
+      </w:r>
+      <w:proofErr w:type="spellEnd"/>
+    </w:p>
+    <w:p>
+      <w:pPr>
+        <w:pStyle w:val="ListParagraph"/>
+        <w:numPr>
+          <w:ilvl w:val="0"/>
+          <w:numId w:val="3"/>
+        </w:numPr>
+        <w:rPr>
+          <w:iCs/>
+          <w:lang w:val="en-US"/>
+        </w:rPr>
+      </w:pPr>
+      <w:r>
+        <w:rPr>
+          <w:iCs/>
+          <w:lang w:val="en-US"/>
+        </w:rPr>
+        <w:t>exercises</w:t>
+      </w:r>
+    </w:p>
+    <w:p>
+      <w:pPr>
+        <w:rPr>
+          <w:rFonts w:ascii="Times New Roman" w:eastAsia="Times New Roman" w:hAnsi="Times New Roman" w:cs="Times New Roman"/>
+          <w:b/>
+          <w:bCs/>
+          <w:kern w:val="36"/>
+          <w:sz w:val="48"/>
+          <w:szCs w:val="48"/>
+          <w:lang w:eastAsia="fi-FI"/>
+        </w:rPr>
+      </w:pPr>
+      <w:r>
+        <w:br w:type="page"/>
+      </w:r>
+    </w:p>
+    <w:p>
+      <w:pPr>
+        <w:pStyle w:val="Heading1"/>
+      </w:pPr>
+      <w:proofErr w:type="spellStart"/>
+      <w:r>
+        <w:lastRenderedPageBreak/>
+        <w:t>Part</w:t>
+      </w:r>
+      <w:proofErr w:type="spellEnd"/>
+      <w:r>
+        <w:t xml:space="preserve"> 2</w:t>
+      </w:r>
+      <w:r>
+        <w:t>b</w:t>
+      </w:r>
+      <w:r>
+        <w:t xml:space="preserve">. </w:t>
+      </w:r>
+      <w:proofErr w:type="spellStart"/>
+      <w:r>
+        <w:t>Forms</w:t>
+      </w:r>
+      <w:proofErr w:type="spellEnd"/>
+    </w:p>
+    <w:p>
+      <w:pPr>
+        <w:pStyle w:val="ListParagraph"/>
+        <w:numPr>
+          <w:ilvl w:val="0"/>
+          <w:numId w:val="3"/>
+        </w:numPr>
+        <w:tabs>
+          <w:tab w:val="left" w:pos="916"/>
+          <w:tab w:val="left" w:pos="1832"/>
+          <w:tab w:val="left" w:pos="2748"/>
+          <w:tab w:val="left" w:pos="3664"/>
+          <w:tab w:val="left" w:pos="4580"/>
+          <w:tab w:val="left" w:pos="5496"/>
+          <w:tab w:val="left" w:pos="6412"/>
+          <w:tab w:val="left" w:pos="7328"/>
+          <w:tab w:val="left" w:pos="8244"/>
+          <w:tab w:val="left" w:pos="9160"/>
+          <w:tab w:val="left" w:pos="10076"/>
+          <w:tab w:val="left" w:pos="10992"/>
+          <w:tab w:val="left" w:pos="11908"/>
+          <w:tab w:val="left" w:pos="12824"/>
+          <w:tab w:val="left" w:pos="13740"/>
+          <w:tab w:val="left" w:pos="14656"/>
+        </w:tabs>
+        <w:spacing w:after="0" w:line="240" w:lineRule="auto"/>
+        <w:rPr>
+          <w:rFonts w:ascii="Courier New" w:eastAsia="Times New Roman" w:hAnsi="Courier New" w:cs="Courier New"/>
+          <w:sz w:val="20"/>
+          <w:szCs w:val="20"/>
+          <w:lang w:eastAsia="fi-FI"/>
+        </w:rPr>
+      </w:pPr>
+      <w:proofErr w:type="spellStart"/>
+      <w:proofErr w:type="gramStart"/>
+      <w:r>
+        <w:rPr>
+          <w:rFonts w:ascii="Courier New" w:eastAsia="Times New Roman" w:hAnsi="Courier New" w:cs="Courier New"/>
+          <w:sz w:val="20"/>
+          <w:szCs w:val="20"/>
+          <w:lang w:eastAsia="fi-FI"/>
+        </w:rPr>
+        <w:t>event.preventDefault</w:t>
+      </w:r>
+      <w:proofErr w:type="spellEnd"/>
+      <w:proofErr w:type="gramEnd"/>
+      <w:r>
+        <w:rPr>
+          <w:rFonts w:ascii="Courier New" w:eastAsia="Times New Roman" w:hAnsi="Courier New" w:cs="Courier New"/>
+          <w:sz w:val="20"/>
+          <w:szCs w:val="20"/>
+          <w:lang w:eastAsia="fi-FI"/>
+        </w:rPr>
+        <w:t>()</w:t>
+      </w:r>
+      <w:r>
+        <w:rPr>
+          <w:rFonts w:ascii="Courier New" w:eastAsia="Times New Roman" w:hAnsi="Courier New" w:cs="Courier New"/>
+          <w:sz w:val="20"/>
+          <w:szCs w:val="20"/>
+          <w:lang w:eastAsia="fi-FI"/>
+        </w:rPr>
+        <w:t xml:space="preserve"> </w:t>
+      </w:r>
+      <w:r>
+        <w:rPr>
+          <w:iCs/>
+          <w:lang w:val="en-US"/>
+        </w:rPr>
+        <w:t>used to s</w:t>
+      </w:r>
+      <w:r>
+        <w:rPr>
+          <w:iCs/>
+          <w:lang w:val="en-US"/>
+        </w:rPr>
+        <w:t>top the normal behavior of HTML forms, with submission</w:t>
+      </w:r>
+      <w:r>
+        <w:rPr>
+          <w:iCs/>
+          <w:lang w:val="en-US"/>
+        </w:rPr>
+        <w:t xml:space="preserve"> to backend etc. We want to stay in the same SPA and let SPA do the routing of the views. And React code to handle the “submit” button behavior too.</w:t>
+      </w:r>
+      <w:r>
+        <w:rPr>
+          <w:rFonts w:ascii="Courier New" w:eastAsia="Times New Roman" w:hAnsi="Courier New" w:cs="Courier New"/>
+          <w:sz w:val="20"/>
+          <w:szCs w:val="20"/>
+          <w:lang w:eastAsia="fi-FI"/>
+        </w:rPr>
+        <w:t xml:space="preserve"> </w:t>
+      </w:r>
+    </w:p>
+    <w:p>
+      <w:pPr>
+        <w:pStyle w:val="ListParagraph"/>
+        <w:numPr>
+          <w:ilvl w:val="0"/>
+          <w:numId w:val="3"/>
+        </w:numPr>
+        <w:tabs>
+          <w:tab w:val="left" w:pos="916"/>
+          <w:tab w:val="left" w:pos="1832"/>
+          <w:tab w:val="left" w:pos="2748"/>
+          <w:tab w:val="left" w:pos="3664"/>
+          <w:tab w:val="left" w:pos="4580"/>
+          <w:tab w:val="left" w:pos="5496"/>
+          <w:tab w:val="left" w:pos="6412"/>
+          <w:tab w:val="left" w:pos="7328"/>
+          <w:tab w:val="left" w:pos="8244"/>
+          <w:tab w:val="left" w:pos="9160"/>
+          <w:tab w:val="left" w:pos="10076"/>
+          <w:tab w:val="left" w:pos="10992"/>
+          <w:tab w:val="left" w:pos="11908"/>
+          <w:tab w:val="left" w:pos="12824"/>
+          <w:tab w:val="left" w:pos="13740"/>
+          <w:tab w:val="left" w:pos="14656"/>
+        </w:tabs>
+        <w:spacing w:after="0" w:line="240" w:lineRule="auto"/>
+        <w:rPr>
+          <w:rFonts w:ascii="Courier New" w:eastAsia="Times New Roman" w:hAnsi="Courier New" w:cs="Courier New"/>
+          <w:sz w:val="20"/>
+          <w:szCs w:val="20"/>
+          <w:lang w:eastAsia="fi-FI"/>
+        </w:rPr>
+      </w:pPr>
+      <w:r>
+        <w:rPr>
+          <w:iCs/>
+          <w:lang w:val="en-US"/>
+        </w:rPr>
+        <w:t xml:space="preserve">The </w:t>
+      </w:r>
+      <w:r>
+        <w:rPr>
+          <w:iCs/>
+          <w:lang w:val="en-US"/>
+        </w:rPr>
+        <w:t>‘</w:t>
+      </w:r>
+      <w:r>
+        <w:rPr>
+          <w:iCs/>
+          <w:lang w:val="en-US"/>
+        </w:rPr>
+        <w:t>event</w:t>
+      </w:r>
+      <w:r>
+        <w:rPr>
+          <w:iCs/>
+          <w:lang w:val="en-US"/>
+        </w:rPr>
+        <w:t>’</w:t>
+      </w:r>
+      <w:r>
+        <w:rPr>
+          <w:iCs/>
+          <w:lang w:val="en-US"/>
+        </w:rPr>
+        <w:t xml:space="preserve"> refers to </w:t>
+      </w:r>
+      <w:r>
+        <w:rPr>
+          <w:iCs/>
+          <w:lang w:val="en-US"/>
+        </w:rPr>
+        <w:t>the Web browser UI event object. Has information about e.g. event target, how long was some button pressed. Etc. etc. Think e.g. all things related to what you can do with mouse in UI.</w:t>
+      </w:r>
+    </w:p>
+    <w:p>
+      <w:pPr>
+        <w:pStyle w:val="ListParagraph"/>
+        <w:numPr>
+          <w:ilvl w:val="0"/>
+          <w:numId w:val="3"/>
+        </w:numPr>
+        <w:tabs>
+          <w:tab w:val="left" w:pos="916"/>
+          <w:tab w:val="left" w:pos="1832"/>
+          <w:tab w:val="left" w:pos="2748"/>
+          <w:tab w:val="left" w:pos="3664"/>
+          <w:tab w:val="left" w:pos="4580"/>
+          <w:tab w:val="left" w:pos="5496"/>
+          <w:tab w:val="left" w:pos="6412"/>
+          <w:tab w:val="left" w:pos="7328"/>
+          <w:tab w:val="left" w:pos="8244"/>
+          <w:tab w:val="left" w:pos="9160"/>
+          <w:tab w:val="left" w:pos="10076"/>
+          <w:tab w:val="left" w:pos="10992"/>
+          <w:tab w:val="left" w:pos="11908"/>
+          <w:tab w:val="left" w:pos="12824"/>
+          <w:tab w:val="left" w:pos="13740"/>
+          <w:tab w:val="left" w:pos="14656"/>
+        </w:tabs>
+        <w:spacing w:after="0" w:line="240" w:lineRule="auto"/>
+        <w:rPr>
+          <w:rFonts w:ascii="Courier New" w:eastAsia="Times New Roman" w:hAnsi="Courier New" w:cs="Courier New"/>
+          <w:sz w:val="20"/>
+          <w:szCs w:val="20"/>
+          <w:lang w:eastAsia="fi-FI"/>
+        </w:rPr>
+      </w:pPr>
+      <w:proofErr w:type="spellStart"/>
+      <w:r>
+        <w:rPr>
+          <w:rFonts w:ascii="Courier New" w:eastAsia="Times New Roman" w:hAnsi="Courier New" w:cs="Courier New"/>
+          <w:sz w:val="20"/>
+          <w:szCs w:val="20"/>
+          <w:lang w:eastAsia="fi-FI"/>
+        </w:rPr>
+        <w:t>onSubmit</w:t>
+      </w:r>
+      <w:proofErr w:type="spellEnd"/>
+      <w:r>
+        <w:rPr>
+          <w:rFonts w:ascii="Courier New" w:eastAsia="Times New Roman" w:hAnsi="Courier New" w:cs="Courier New"/>
+          <w:sz w:val="20"/>
+          <w:szCs w:val="20"/>
+          <w:lang w:eastAsia="fi-FI"/>
+        </w:rPr>
+        <w:t>={</w:t>
+      </w:r>
+      <w:proofErr w:type="spellStart"/>
+      <w:r>
+        <w:rPr>
+          <w:rFonts w:ascii="Courier New" w:eastAsia="Times New Roman" w:hAnsi="Courier New" w:cs="Courier New"/>
+          <w:sz w:val="20"/>
+          <w:szCs w:val="20"/>
+          <w:lang w:eastAsia="fi-FI"/>
+        </w:rPr>
+        <w:t>addNote</w:t>
+      </w:r>
+      <w:proofErr w:type="spellEnd"/>
+      <w:r>
+        <w:rPr>
+          <w:rFonts w:ascii="Courier New" w:eastAsia="Times New Roman" w:hAnsi="Courier New" w:cs="Courier New"/>
+          <w:sz w:val="20"/>
+          <w:szCs w:val="20"/>
+          <w:lang w:eastAsia="fi-FI"/>
+        </w:rPr>
+        <w:t>}</w:t>
+      </w:r>
+      <w:r>
+        <w:rPr>
+          <w:rFonts w:ascii="Courier New" w:eastAsia="Times New Roman" w:hAnsi="Courier New" w:cs="Courier New"/>
+          <w:sz w:val="20"/>
+          <w:szCs w:val="20"/>
+          <w:lang w:eastAsia="fi-FI"/>
+        </w:rPr>
+        <w:t xml:space="preserve"> </w:t>
+      </w:r>
+      <w:r>
+        <w:rPr>
+          <w:rFonts w:ascii="Courier New" w:eastAsia="Times New Roman" w:hAnsi="Courier New" w:cs="Courier New"/>
+          <w:sz w:val="20"/>
+          <w:szCs w:val="20"/>
+          <w:lang w:eastAsia="fi-FI"/>
+        </w:rPr>
+        <w:t>//</w:t>
+      </w:r>
+      <w:r>
+        <w:rPr>
+          <w:iCs/>
+          <w:lang w:val="en-US"/>
+        </w:rPr>
+        <w:t>When user presses the submit, what event-handler function should be called (</w:t>
+      </w:r>
+      <w:proofErr w:type="spellStart"/>
+      <w:r>
+        <w:rPr>
+          <w:iCs/>
+          <w:lang w:val="en-US"/>
+        </w:rPr>
+        <w:t>addNote</w:t>
+      </w:r>
+      <w:proofErr w:type="spellEnd"/>
+      <w:r>
+        <w:rPr>
+          <w:iCs/>
+          <w:lang w:val="en-US"/>
+        </w:rPr>
+        <w:t>).</w:t>
+      </w:r>
+    </w:p>
+    <w:p>
+      <w:pPr>
+        <w:pStyle w:val="ListParagraph"/>
+        <w:numPr>
+          <w:ilvl w:val="0"/>
+          <w:numId w:val="3"/>
+        </w:numPr>
+        <w:rPr>
+          <w:iCs/>
+          <w:lang w:val="en-US"/>
+        </w:rPr>
+      </w:pPr>
+      <w:r>
+        <w:rPr>
+          <w:iCs/>
+          <w:lang w:val="en-US"/>
+        </w:rPr>
+        <w:t xml:space="preserve">‘controlled </w:t>
+      </w:r>
+      <w:proofErr w:type="spellStart"/>
+      <w:r>
+        <w:rPr>
+          <w:iCs/>
+          <w:lang w:val="en-US"/>
+        </w:rPr>
+        <w:t>conmponents</w:t>
+      </w:r>
+      <w:proofErr w:type="spellEnd"/>
+      <w:r>
+        <w:rPr>
+          <w:iCs/>
+          <w:lang w:val="en-US"/>
+        </w:rPr>
+        <w:t xml:space="preserve">’ having own mapping between html input fields and the state of the component. When value in input field value changes, change event-handlers also update the components state, and thus also update any components showing the state. </w:t>
+      </w:r>
+    </w:p>
+    <w:p>
+      <w:pPr>
+        <w:pStyle w:val="ListParagraph"/>
+        <w:numPr>
+          <w:ilvl w:val="0"/>
+          <w:numId w:val="3"/>
+        </w:numPr>
+        <w:rPr>
+          <w:iCs/>
+          <w:lang w:val="en-US"/>
+        </w:rPr>
+      </w:pPr>
+      <w:r>
+        <w:rPr>
+          <w:iCs/>
+          <w:lang w:val="en-US"/>
+        </w:rPr>
+        <w:t>used the</w:t>
+      </w:r>
+      <w:r>
+        <w:rPr>
+          <w:iCs/>
+          <w:lang w:val="en-US"/>
+        </w:rPr>
+        <w:t xml:space="preserve"> model where in the state there are all the items, plus the </w:t>
+      </w:r>
+      <w:r>
+        <w:rPr>
+          <w:iCs/>
+          <w:lang w:val="en-US"/>
+        </w:rPr>
+        <w:t>‘temp’ for just in-read input value</w:t>
+      </w:r>
+      <w:r>
+        <w:rPr>
+          <w:iCs/>
+          <w:lang w:val="en-US"/>
+        </w:rPr>
+        <w:t>(s) before they</w:t>
+      </w:r>
+      <w:r>
+        <w:rPr>
+          <w:iCs/>
+          <w:lang w:val="en-US"/>
+        </w:rPr>
+        <w:t>/it</w:t>
+      </w:r>
+      <w:r>
+        <w:rPr>
+          <w:iCs/>
+          <w:lang w:val="en-US"/>
+        </w:rPr>
+        <w:t xml:space="preserve"> go</w:t>
+      </w:r>
+      <w:r>
+        <w:rPr>
+          <w:iCs/>
+          <w:lang w:val="en-US"/>
+        </w:rPr>
+        <w:t>/goes</w:t>
+      </w:r>
+      <w:r>
+        <w:rPr>
+          <w:iCs/>
+          <w:lang w:val="en-US"/>
+        </w:rPr>
+        <w:t xml:space="preserve"> to the </w:t>
+      </w:r>
+      <w:r>
+        <w:rPr>
+          <w:iCs/>
+          <w:lang w:val="en-US"/>
+        </w:rPr>
+        <w:t>all items collection</w:t>
+      </w:r>
+    </w:p>
+    <w:p>
+      <w:pPr>
+        <w:pStyle w:val="ListParagraph"/>
+        <w:numPr>
+          <w:ilvl w:val="0"/>
+          <w:numId w:val="3"/>
+        </w:numPr>
+        <w:rPr>
+          <w:iCs/>
+          <w:lang w:val="en-US"/>
+        </w:rPr>
+      </w:pPr>
+      <w:r>
+        <w:rPr>
+          <w:iCs/>
+          <w:lang w:val="en-US"/>
+        </w:rPr>
+        <w:t>nice example, but need to read the final/full version below</w:t>
+      </w:r>
+    </w:p>
+    <w:p>
+      <w:pPr>
+        <w:pStyle w:val="ListParagraph"/>
+        <w:numPr>
+          <w:ilvl w:val="0"/>
+          <w:numId w:val="3"/>
+        </w:numPr>
+        <w:rPr>
+          <w:iCs/>
+          <w:lang w:val="en-US"/>
+        </w:rPr>
+      </w:pPr>
+      <w:r>
+        <w:rPr>
+          <w:iCs/>
+          <w:lang w:val="en-US"/>
+        </w:rPr>
+        <w:t xml:space="preserve">ternary operator (conditional </w:t>
+      </w:r>
+      <w:proofErr w:type="gramStart"/>
+      <w:r>
+        <w:rPr>
+          <w:iCs/>
+          <w:lang w:val="en-US"/>
+        </w:rPr>
+        <w:t xml:space="preserve">operator)   </w:t>
+      </w:r>
+      <w:proofErr w:type="gramEnd"/>
+      <w:r>
+        <w:rPr>
+          <w:iCs/>
+          <w:lang w:val="en-US"/>
+        </w:rPr>
+        <w:t>a ? b : c  used in conditional rendering in JS or JSX code</w:t>
+      </w:r>
+    </w:p>
+    <w:p>
+      <w:pPr>
+        <w:pStyle w:val="ListParagraph"/>
+        <w:numPr>
+          <w:ilvl w:val="0"/>
+          <w:numId w:val="3"/>
+        </w:numPr>
+        <w:rPr>
+          <w:iCs/>
+          <w:lang w:val="en-US"/>
+        </w:rPr>
+      </w:pPr>
+      <w:r>
+        <w:rPr>
+          <w:iCs/>
+          <w:lang w:val="en-US"/>
+        </w:rPr>
+        <w:t>always use === in JavaScript, unless know exactly some rare special case, and have tested all possible probs out.</w:t>
+      </w:r>
+    </w:p>
+    <w:p>
+      <w:pPr>
+        <w:pStyle w:val="ListParagraph"/>
+        <w:numPr>
+          <w:ilvl w:val="0"/>
+          <w:numId w:val="3"/>
+        </w:numPr>
+        <w:rPr>
+          <w:iCs/>
+          <w:lang w:val="en-US"/>
+        </w:rPr>
+      </w:pPr>
+      <w:r>
+        <w:rPr>
+          <w:iCs/>
+          <w:lang w:val="en-US"/>
+        </w:rPr>
+        <w:t>quite nice example continues. Not a bad idea to write all of it to a pristine create-react-app project template?</w:t>
+      </w:r>
+    </w:p>
+    <w:p>
+      <w:pPr>
+        <w:pStyle w:val="ListParagraph"/>
+        <w:numPr>
+          <w:ilvl w:val="0"/>
+          <w:numId w:val="3"/>
+        </w:numPr>
+        <w:rPr>
+          <w:iCs/>
+          <w:lang w:val="en-US"/>
+        </w:rPr>
+      </w:pPr>
+      <w:r>
+        <w:rPr>
+          <w:iCs/>
+          <w:lang w:val="en-US"/>
+        </w:rPr>
+        <w:t>exercises</w:t>
+      </w:r>
+    </w:p>
+    <w:p>
+      <w:pPr>
+        <w:rPr>
+          <w:rFonts w:ascii="Times New Roman" w:eastAsia="Times New Roman" w:hAnsi="Times New Roman" w:cs="Times New Roman"/>
+          <w:b/>
+          <w:bCs/>
+          <w:kern w:val="36"/>
+          <w:sz w:val="48"/>
+          <w:szCs w:val="48"/>
+          <w:lang w:eastAsia="fi-FI"/>
+        </w:rPr>
+      </w:pPr>
+      <w:r>
+        <w:br w:type="page"/>
+      </w:r>
+    </w:p>
+    <w:p>
+      <w:pPr>
+        <w:pStyle w:val="Heading1"/>
+      </w:pPr>
+      <w:proofErr w:type="spellStart"/>
+      <w:r>
+        <w:lastRenderedPageBreak/>
+        <w:t>Part</w:t>
+      </w:r>
+      <w:proofErr w:type="spellEnd"/>
+      <w:r>
+        <w:t xml:space="preserve"> 2</w:t>
+      </w:r>
+      <w:r>
+        <w:t>c</w:t>
+      </w:r>
+      <w:r>
+        <w:t xml:space="preserve">. </w:t>
+      </w:r>
+      <w:proofErr w:type="spellStart"/>
+      <w:r>
+        <w:t>Getting</w:t>
+      </w:r>
+      <w:proofErr w:type="spellEnd"/>
+      <w:r>
+        <w:t xml:space="preserve"> data </w:t>
+      </w:r>
+      <w:proofErr w:type="spellStart"/>
+      <w:r>
+        <w:t>from</w:t>
+      </w:r>
+      <w:proofErr w:type="spellEnd"/>
+      <w:r>
+        <w:t xml:space="preserve"> </w:t>
+      </w:r>
+      <w:proofErr w:type="spellStart"/>
+      <w:r>
+        <w:t>server</w:t>
+      </w:r>
+      <w:proofErr w:type="spellEnd"/>
+    </w:p>
+    <w:p>
+      <w:pPr>
+        <w:pStyle w:val="ListParagraph"/>
+        <w:numPr>
+          <w:ilvl w:val="0"/>
+          <w:numId w:val="3"/>
+        </w:numPr>
+        <w:rPr>
+          <w:iCs/>
+          <w:lang w:val="en-US"/>
+        </w:rPr>
+      </w:pPr>
+      <w:r>
+        <w:rPr>
+          <w:iCs/>
+          <w:lang w:val="en-US"/>
+        </w:rPr>
+        <w:t>Using tool json-server (Instead of Node.js server with e.g. Express) in this first example.</w:t>
+      </w:r>
+    </w:p>
+    <w:p>
+      <w:pPr>
+        <w:pStyle w:val="ListParagraph"/>
+        <w:numPr>
+          <w:ilvl w:val="0"/>
+          <w:numId w:val="3"/>
+        </w:numPr>
+        <w:rPr>
+          <w:iCs/>
+          <w:lang w:val="en-US"/>
+        </w:rPr>
+      </w:pPr>
+      <w:r>
+        <w:rPr>
+          <w:iCs/>
+          <w:lang w:val="en-US"/>
+        </w:rPr>
+        <w:t>fast output API generated based on the JSON file in the folder</w:t>
+      </w:r>
+    </w:p>
+    <w:p>
+      <w:pPr>
+        <w:pStyle w:val="ListParagraph"/>
+        <w:numPr>
+          <w:ilvl w:val="0"/>
+          <w:numId w:val="3"/>
+        </w:numPr>
+        <w:rPr>
+          <w:iCs/>
+          <w:lang w:val="en-US"/>
+        </w:rPr>
+      </w:pPr>
+      <w:r>
+        <w:rPr>
+          <w:iCs/>
+          <w:lang w:val="en-US"/>
+        </w:rPr>
+        <w:t xml:space="preserve">(possibly </w:t>
+      </w:r>
+      <w:proofErr w:type="spellStart"/>
+      <w:r>
+        <w:rPr>
+          <w:iCs/>
+          <w:lang w:val="en-US"/>
+        </w:rPr>
+        <w:t>JSONView</w:t>
+      </w:r>
+      <w:proofErr w:type="spellEnd"/>
+      <w:r>
+        <w:rPr>
+          <w:iCs/>
+          <w:lang w:val="en-US"/>
+        </w:rPr>
+        <w:t xml:space="preserve"> plugin needed for Browser if the browser doesn’t show the results nicely)</w:t>
+      </w:r>
+    </w:p>
+    <w:p>
+      <w:pPr>
+        <w:pStyle w:val="ListParagraph"/>
+        <w:numPr>
+          <w:ilvl w:val="0"/>
+          <w:numId w:val="3"/>
+        </w:numPr>
+        <w:rPr>
+          <w:iCs/>
+          <w:lang w:val="en-US"/>
+        </w:rPr>
+      </w:pPr>
+      <w:r>
+        <w:rPr>
+          <w:iCs/>
+          <w:lang w:val="en-US"/>
+        </w:rPr>
+        <w:t xml:space="preserve">use AJAX via some promises-based library, e.g. </w:t>
+      </w:r>
+      <w:proofErr w:type="spellStart"/>
+      <w:r>
+        <w:rPr>
+          <w:iCs/>
+          <w:lang w:val="en-US"/>
+        </w:rPr>
+        <w:t>Axios</w:t>
+      </w:r>
+      <w:proofErr w:type="spellEnd"/>
+      <w:r>
+        <w:rPr>
+          <w:iCs/>
+          <w:lang w:val="en-US"/>
+        </w:rPr>
+        <w:t xml:space="preserve">, no need </w:t>
+      </w:r>
+      <w:r>
+        <w:rPr>
+          <w:iCs/>
+          <w:lang w:val="en-US"/>
+        </w:rPr>
+        <w:t>to learn those old directly-using-the-DOM-</w:t>
+      </w:r>
+      <w:proofErr w:type="spellStart"/>
+      <w:r>
+        <w:rPr>
+          <w:iCs/>
+          <w:lang w:val="en-US"/>
+        </w:rPr>
+        <w:t>api</w:t>
+      </w:r>
+      <w:proofErr w:type="spellEnd"/>
+      <w:r>
+        <w:rPr>
+          <w:iCs/>
+          <w:lang w:val="en-US"/>
+        </w:rPr>
+        <w:t>-ajax-objects -ways used here</w:t>
+      </w:r>
+    </w:p>
+    <w:p>
+      <w:pPr>
+        <w:pStyle w:val="ListParagraph"/>
+        <w:numPr>
+          <w:ilvl w:val="0"/>
+          <w:numId w:val="3"/>
+        </w:numPr>
+        <w:rPr>
+          <w:iCs/>
+          <w:lang w:val="en-US"/>
+        </w:rPr>
+      </w:pPr>
+      <w:r>
+        <w:rPr>
+          <w:iCs/>
+          <w:lang w:val="en-US"/>
+        </w:rPr>
+        <w:t>JavaScript engines are single-threaded, even the one behind the Node.js server. (But Node.js simulates multi-threading as well as it can</w:t>
+      </w:r>
+      <w:proofErr w:type="gramStart"/>
+      <w:r>
+        <w:rPr>
+          <w:iCs/>
+          <w:lang w:val="en-US"/>
+        </w:rPr>
+        <w:t xml:space="preserve">. </w:t>
+      </w:r>
+      <w:proofErr w:type="gramEnd"/>
+      <w:r>
+        <w:rPr>
+          <w:iCs/>
+          <w:lang w:val="en-US"/>
+        </w:rPr>
+        <w:t>Browser</w:t>
+      </w:r>
+      <w:r>
+        <w:rPr>
+          <w:iCs/>
+          <w:lang w:val="en-US"/>
+        </w:rPr>
+        <w:t xml:space="preserve"> JavaScript</w:t>
+      </w:r>
+      <w:r>
+        <w:rPr>
+          <w:iCs/>
+          <w:lang w:val="en-US"/>
+        </w:rPr>
+        <w:t xml:space="preserve"> on the </w:t>
+      </w:r>
+      <w:proofErr w:type="spellStart"/>
+      <w:r>
+        <w:rPr>
+          <w:iCs/>
+          <w:lang w:val="en-US"/>
+        </w:rPr>
+        <w:t>otherhand</w:t>
+      </w:r>
+      <w:proofErr w:type="spellEnd"/>
+      <w:r>
+        <w:rPr>
+          <w:iCs/>
+          <w:lang w:val="en-US"/>
+        </w:rPr>
+        <w:t xml:space="preserve"> </w:t>
+      </w:r>
+      <w:r>
+        <w:rPr>
+          <w:iCs/>
+          <w:lang w:val="en-US"/>
+        </w:rPr>
+        <w:t>is</w:t>
+      </w:r>
+      <w:r>
+        <w:rPr>
+          <w:iCs/>
+          <w:lang w:val="en-US"/>
+        </w:rPr>
+        <w:t xml:space="preserve"> eager to hang</w:t>
+      </w:r>
+      <w:r>
+        <w:rPr>
+          <w:iCs/>
+          <w:lang w:val="en-US"/>
+        </w:rPr>
+        <w:t xml:space="preserve"> or become non-responsive</w:t>
+      </w:r>
+      <w:r>
+        <w:rPr>
+          <w:iCs/>
+          <w:lang w:val="en-US"/>
+        </w:rPr>
+        <w:t>.)</w:t>
+      </w:r>
+    </w:p>
+    <w:p>
+      <w:pPr>
+        <w:pStyle w:val="ListParagraph"/>
+        <w:numPr>
+          <w:ilvl w:val="0"/>
+          <w:numId w:val="3"/>
+        </w:numPr>
+        <w:rPr>
+          <w:iCs/>
+          <w:lang w:val="en-US"/>
+        </w:rPr>
+      </w:pPr>
+      <w:r>
+        <w:rPr>
+          <w:iCs/>
+          <w:lang w:val="en-US"/>
+        </w:rPr>
+        <w:t>Web workers are for running multiple threads in Browser JavaScript. You might see one in the create-react-app</w:t>
+      </w:r>
+    </w:p>
+    <w:p>
+      <w:pPr>
+        <w:pStyle w:val="ListParagraph"/>
+        <w:numPr>
+          <w:ilvl w:val="0"/>
+          <w:numId w:val="3"/>
+        </w:numPr>
+        <w:rPr>
+          <w:iCs/>
+          <w:lang w:val="en-US"/>
+        </w:rPr>
+      </w:pPr>
+      <w:proofErr w:type="spellStart"/>
+      <w:r>
+        <w:rPr>
+          <w:iCs/>
+          <w:lang w:val="en-US"/>
+        </w:rPr>
+        <w:t>npm</w:t>
+      </w:r>
+      <w:proofErr w:type="spellEnd"/>
+      <w:r>
+        <w:rPr>
+          <w:iCs/>
+          <w:lang w:val="en-US"/>
+        </w:rPr>
+        <w:t xml:space="preserve">, the </w:t>
+      </w:r>
+      <w:r>
+        <w:rPr>
+          <w:b/>
+          <w:iCs/>
+          <w:lang w:val="en-US"/>
+        </w:rPr>
+        <w:t>n</w:t>
+      </w:r>
+      <w:r>
+        <w:rPr>
+          <w:iCs/>
+          <w:lang w:val="en-US"/>
+        </w:rPr>
+        <w:t xml:space="preserve">ode </w:t>
+      </w:r>
+      <w:r>
+        <w:rPr>
+          <w:b/>
+          <w:iCs/>
+          <w:lang w:val="en-US"/>
+        </w:rPr>
+        <w:t>p</w:t>
+      </w:r>
+      <w:r>
+        <w:rPr>
+          <w:iCs/>
+          <w:lang w:val="en-US"/>
+        </w:rPr>
+        <w:t xml:space="preserve">ackage/module </w:t>
+      </w:r>
+      <w:r>
+        <w:rPr>
+          <w:b/>
+          <w:iCs/>
+          <w:lang w:val="en-US"/>
+        </w:rPr>
+        <w:t>m</w:t>
+      </w:r>
+      <w:r>
+        <w:rPr>
+          <w:iCs/>
+          <w:lang w:val="en-US"/>
+        </w:rPr>
+        <w:t>anager, that should not be called node package manager…</w:t>
+      </w:r>
+    </w:p>
+    <w:p>
+      <w:pPr>
+        <w:pStyle w:val="ListParagraph"/>
+        <w:numPr>
+          <w:ilvl w:val="0"/>
+          <w:numId w:val="3"/>
+        </w:numPr>
+        <w:rPr>
+          <w:iCs/>
+          <w:lang w:val="en-US"/>
+        </w:rPr>
+      </w:pPr>
+      <w:proofErr w:type="spellStart"/>
+      <w:r>
+        <w:rPr>
+          <w:iCs/>
+          <w:lang w:val="en-US"/>
+        </w:rPr>
+        <w:t>npm</w:t>
+      </w:r>
+      <w:proofErr w:type="spellEnd"/>
+      <w:r>
+        <w:rPr>
+          <w:iCs/>
+          <w:lang w:val="en-US"/>
+        </w:rPr>
+        <w:t xml:space="preserve"> used also to start / build / clean the project</w:t>
+      </w:r>
+    </w:p>
+    <w:p>
+      <w:pPr>
+        <w:pStyle w:val="ListParagraph"/>
+        <w:numPr>
+          <w:ilvl w:val="0"/>
+          <w:numId w:val="3"/>
+        </w:numPr>
+        <w:rPr>
+          <w:iCs/>
+          <w:lang w:val="en-US"/>
+        </w:rPr>
+      </w:pPr>
+      <w:proofErr w:type="spellStart"/>
+      <w:proofErr w:type="gramStart"/>
+      <w:r>
+        <w:rPr>
+          <w:iCs/>
+          <w:lang w:val="en-US"/>
+        </w:rPr>
+        <w:t>package.json</w:t>
+      </w:r>
+      <w:proofErr w:type="spellEnd"/>
+      <w:proofErr w:type="gramEnd"/>
+      <w:r>
+        <w:rPr>
+          <w:iCs/>
+          <w:lang w:val="en-US"/>
+        </w:rPr>
+        <w:t xml:space="preserve">   (file you don’t want to use. package-</w:t>
+      </w:r>
+      <w:proofErr w:type="spellStart"/>
+      <w:proofErr w:type="gramStart"/>
+      <w:r>
+        <w:rPr>
+          <w:iCs/>
+          <w:lang w:val="en-US"/>
+        </w:rPr>
+        <w:t>lock.json</w:t>
+      </w:r>
+      <w:proofErr w:type="spellEnd"/>
+      <w:proofErr w:type="gramEnd"/>
+      <w:r>
+        <w:rPr>
+          <w:iCs/>
+          <w:lang w:val="en-US"/>
+        </w:rPr>
+        <w:t xml:space="preserve"> etc. can be removed and generated again. But this is the place where the dependencies and some other tooling/scripting are defined)</w:t>
+      </w:r>
+    </w:p>
+    <w:p>
+      <w:pPr>
+        <w:pStyle w:val="ListParagraph"/>
+        <w:numPr>
+          <w:ilvl w:val="0"/>
+          <w:numId w:val="3"/>
+        </w:numPr>
+        <w:rPr>
+          <w:iCs/>
+          <w:lang w:val="en-US"/>
+        </w:rPr>
+      </w:pPr>
+      <w:r>
+        <w:rPr>
+          <w:iCs/>
+          <w:lang w:val="en-US"/>
+        </w:rPr>
+        <w:t>development dependency = only included in the development version of the product, not to the build version!</w:t>
+      </w:r>
+    </w:p>
+    <w:p>
+      <w:pPr>
+        <w:pStyle w:val="ListParagraph"/>
+        <w:numPr>
+          <w:ilvl w:val="0"/>
+          <w:numId w:val="3"/>
+        </w:numPr>
+        <w:rPr>
+          <w:iCs/>
+          <w:lang w:val="en-US"/>
+        </w:rPr>
+      </w:pPr>
+      <w:proofErr w:type="spellStart"/>
+      <w:r>
+        <w:rPr>
+          <w:iCs/>
+          <w:lang w:val="en-US"/>
+        </w:rPr>
+        <w:t>npm</w:t>
+      </w:r>
+      <w:proofErr w:type="spellEnd"/>
+      <w:r>
+        <w:rPr>
+          <w:iCs/>
+          <w:lang w:val="en-US"/>
+        </w:rPr>
+        <w:t xml:space="preserve"> run server     </w:t>
+      </w:r>
+      <w:proofErr w:type="gramStart"/>
+      <w:r>
+        <w:rPr>
+          <w:iCs/>
+          <w:lang w:val="en-US"/>
+        </w:rPr>
+        <w:t xml:space="preserve">   (</w:t>
+      </w:r>
+      <w:proofErr w:type="gramEnd"/>
+      <w:r>
+        <w:rPr>
+          <w:iCs/>
+          <w:lang w:val="en-US"/>
+        </w:rPr>
+        <w:t xml:space="preserve">read this script from the </w:t>
+      </w:r>
+      <w:proofErr w:type="spellStart"/>
+      <w:r>
+        <w:rPr>
+          <w:iCs/>
+          <w:lang w:val="en-US"/>
+        </w:rPr>
+        <w:t>package.json</w:t>
+      </w:r>
+      <w:proofErr w:type="spellEnd"/>
+      <w:r>
+        <w:rPr>
+          <w:iCs/>
+          <w:lang w:val="en-US"/>
+        </w:rPr>
+        <w:t xml:space="preserve"> and understand how it works)</w:t>
+      </w:r>
+    </w:p>
+    <w:p>
+      <w:pPr>
+        <w:pStyle w:val="ListParagraph"/>
+        <w:numPr>
+          <w:ilvl w:val="0"/>
+          <w:numId w:val="3"/>
+        </w:numPr>
+        <w:rPr>
+          <w:iCs/>
+          <w:lang w:val="en-US"/>
+        </w:rPr>
+      </w:pPr>
+      <w:r>
+        <w:rPr>
+          <w:iCs/>
+          <w:lang w:val="en-US"/>
+        </w:rPr>
+        <w:t xml:space="preserve">like always, just the last version of </w:t>
+      </w:r>
+      <w:proofErr w:type="spellStart"/>
+      <w:r>
+        <w:rPr>
+          <w:iCs/>
+          <w:lang w:val="en-US"/>
+        </w:rPr>
+        <w:t>Axios</w:t>
+      </w:r>
+      <w:proofErr w:type="spellEnd"/>
+      <w:r>
+        <w:rPr>
+          <w:iCs/>
+          <w:lang w:val="en-US"/>
+        </w:rPr>
+        <w:t xml:space="preserve"> us</w:t>
+      </w:r>
+      <w:r>
+        <w:rPr>
+          <w:iCs/>
+          <w:lang w:val="en-US"/>
+        </w:rPr>
+        <w:t>age</w:t>
+      </w:r>
+      <w:r>
+        <w:rPr>
+          <w:iCs/>
+          <w:lang w:val="en-US"/>
+        </w:rPr>
+        <w:t xml:space="preserve"> starts to be what we would use. </w:t>
+      </w:r>
+    </w:p>
+    <w:p>
+      <w:pPr>
+        <w:pStyle w:val="ListParagraph"/>
+        <w:numPr>
+          <w:ilvl w:val="0"/>
+          <w:numId w:val="3"/>
+        </w:numPr>
+        <w:rPr>
+          <w:iCs/>
+          <w:lang w:val="en-US"/>
+        </w:rPr>
+      </w:pPr>
+      <w:r>
+        <w:rPr>
+          <w:iCs/>
+          <w:lang w:val="en-US"/>
+        </w:rPr>
+        <w:t>Even there the request object could be maybe configured first</w:t>
+      </w:r>
+      <w:r>
+        <w:rPr>
+          <w:iCs/>
+          <w:lang w:val="en-US"/>
+        </w:rPr>
+        <w:t xml:space="preserve"> and then sent. (URL, parameters, body data)</w:t>
+      </w:r>
+    </w:p>
+    <w:p>
+      <w:pPr>
+        <w:pStyle w:val="ListParagraph"/>
+        <w:numPr>
+          <w:ilvl w:val="0"/>
+          <w:numId w:val="3"/>
+        </w:numPr>
+        <w:rPr>
+          <w:iCs/>
+          <w:lang w:val="en-US"/>
+        </w:rPr>
+      </w:pPr>
+      <w:proofErr w:type="spellStart"/>
+      <w:r>
+        <w:rPr>
+          <w:iCs/>
+          <w:lang w:val="en-US"/>
+        </w:rPr>
+        <w:t>useEffect</w:t>
+      </w:r>
+      <w:proofErr w:type="spellEnd"/>
+      <w:r>
+        <w:rPr>
+          <w:iCs/>
+          <w:lang w:val="en-US"/>
+        </w:rPr>
+        <w:t xml:space="preserve"> -hooks    // do something else too, </w:t>
+      </w:r>
+      <w:proofErr w:type="gramStart"/>
+      <w:r>
+        <w:rPr>
+          <w:iCs/>
+          <w:lang w:val="en-US"/>
+        </w:rPr>
+        <w:t>than</w:t>
+      </w:r>
+      <w:proofErr w:type="gramEnd"/>
+      <w:r>
+        <w:rPr>
+          <w:iCs/>
+          <w:lang w:val="en-US"/>
+        </w:rPr>
+        <w:t xml:space="preserve"> the React component state/props &lt;-&gt; render cycle. =side effects. E.g. run the AJAX call to backend.</w:t>
+      </w:r>
+    </w:p>
+    <w:p>
+      <w:pPr>
+        <w:pStyle w:val="ListParagraph"/>
+        <w:numPr>
+          <w:ilvl w:val="0"/>
+          <w:numId w:val="3"/>
+        </w:numPr>
+        <w:rPr>
+          <w:iCs/>
+          <w:lang w:val="en-US"/>
+        </w:rPr>
+      </w:pPr>
+      <w:r>
+        <w:rPr>
+          <w:iCs/>
+          <w:lang w:val="en-US"/>
+        </w:rPr>
+        <w:t>the nice example starts to expand, but of course in real create-react-app projects we would have a lot of folders and files. E.g. one for views, one for SPA routing files, one for other components, …</w:t>
+      </w:r>
+    </w:p>
+    <w:p>
+      <w:pPr>
+        <w:pStyle w:val="ListParagraph"/>
+        <w:numPr>
+          <w:ilvl w:val="0"/>
+          <w:numId w:val="3"/>
+        </w:numPr>
+        <w:rPr>
+          <w:iCs/>
+          <w:lang w:val="en-US"/>
+        </w:rPr>
+      </w:pPr>
+      <w:r>
+        <w:rPr>
+          <w:iCs/>
+          <w:lang w:val="en-US"/>
+        </w:rPr>
+        <w:t xml:space="preserve">the create-react-app </w:t>
+      </w:r>
+      <w:r>
+        <w:rPr>
+          <w:iCs/>
+          <w:lang w:val="en-US"/>
+        </w:rPr>
+        <w:t xml:space="preserve">project is, by default, development environment with e.g. </w:t>
+      </w:r>
+      <w:proofErr w:type="spellStart"/>
+      <w:r>
+        <w:rPr>
+          <w:iCs/>
+          <w:lang w:val="en-US"/>
+        </w:rPr>
+        <w:t>autorefresh</w:t>
+      </w:r>
+      <w:proofErr w:type="spellEnd"/>
+      <w:r>
+        <w:rPr>
+          <w:iCs/>
+          <w:lang w:val="en-US"/>
+        </w:rPr>
+        <w:t xml:space="preserve"> of the running code after changes</w:t>
+      </w:r>
+    </w:p>
+    <w:p>
+      <w:pPr>
+        <w:pStyle w:val="ListParagraph"/>
+        <w:numPr>
+          <w:ilvl w:val="0"/>
+          <w:numId w:val="3"/>
+        </w:numPr>
+        <w:rPr>
+          <w:iCs/>
+          <w:lang w:val="en-US"/>
+        </w:rPr>
+      </w:pPr>
+      <w:r>
+        <w:rPr>
+          <w:iCs/>
+          <w:lang w:val="en-US"/>
+        </w:rPr>
+        <w:t xml:space="preserve">the real build version of the project does not run dynamic code in Node.js server, and doesn’t have all your folders and files separately. The built version runs only in the browser </w:t>
+      </w:r>
+      <w:proofErr w:type="spellStart"/>
+      <w:r>
+        <w:rPr>
+          <w:iCs/>
+          <w:lang w:val="en-US"/>
+        </w:rPr>
+        <w:t>JavaScrip</w:t>
+      </w:r>
+      <w:proofErr w:type="spellEnd"/>
+      <w:r>
+        <w:rPr>
+          <w:iCs/>
+          <w:lang w:val="en-US"/>
+        </w:rPr>
+        <w:t xml:space="preserve"> environment after it has downloaded the few generated and bundled/packed HTML and JS and CSS files. Just running then JavaScript in browser and of course also making AJAX calls to backend.</w:t>
+      </w:r>
+    </w:p>
+    <w:p>
+      <w:pPr>
+        <w:pStyle w:val="Heading1"/>
+      </w:pPr>
+      <w:proofErr w:type="spellStart"/>
+      <w:r>
+        <w:t>Part</w:t>
+      </w:r>
+      <w:proofErr w:type="spellEnd"/>
+      <w:r>
+        <w:t xml:space="preserve"> 2</w:t>
+      </w:r>
+      <w:r>
+        <w:t>d</w:t>
+      </w:r>
+      <w:r>
+        <w:t xml:space="preserve">. </w:t>
+      </w:r>
+      <w:proofErr w:type="spellStart"/>
+      <w:r>
+        <w:t>Re</w:t>
+      </w:r>
+      <w:proofErr w:type="spellEnd"/>
+    </w:p>
+    <w:p>
+      <w:pPr>
+        <w:pStyle w:val="ListParagraph"/>
+        <w:numPr>
+          <w:ilvl w:val="0"/>
+          <w:numId w:val="3"/>
+        </w:numPr>
+        <w:rPr>
+          <w:iCs/>
+          <w:lang w:val="en-US"/>
+        </w:rPr>
+      </w:pPr>
+      <w:proofErr w:type="spellStart"/>
+      <w:r>
+        <w:rPr>
+          <w:iCs/>
+          <w:lang w:val="en-US"/>
+        </w:rPr>
+        <w:t>Aaaa</w:t>
+      </w:r>
+      <w:proofErr w:type="spellEnd"/>
+    </w:p>
+    <w:p>
+      <w:pPr>
+        <w:pStyle w:val="Heading1"/>
+      </w:pPr>
+      <w:proofErr w:type="spellStart"/>
+      <w:r>
+        <w:t>Part</w:t>
+      </w:r>
+      <w:proofErr w:type="spellEnd"/>
+      <w:r>
+        <w:t xml:space="preserve"> 2</w:t>
+      </w:r>
+      <w:r>
+        <w:t>e</w:t>
+      </w:r>
+      <w:r>
+        <w:t xml:space="preserve">. </w:t>
+      </w:r>
+      <w:proofErr w:type="spellStart"/>
+      <w:r>
+        <w:t>Re</w:t>
+      </w:r>
+      <w:proofErr w:type="spellEnd"/>
+    </w:p>
+    <w:p>
+      <w:pPr>
+        <w:pStyle w:val="ListParagraph"/>
+        <w:numPr>
+          <w:ilvl w:val="0"/>
+          <w:numId w:val="3"/>
+        </w:numPr>
+        <w:rPr>
+          <w:iCs/>
+          <w:lang w:val="en-US"/>
+        </w:rPr>
+      </w:pPr>
+      <w:proofErr w:type="spellStart"/>
+      <w:r>
+        <w:rPr>
+          <w:iCs/>
+          <w:lang w:val="en-US"/>
+        </w:rPr>
+        <w:lastRenderedPageBreak/>
+        <w:t>Aaaa</w:t>
+      </w:r>
+      <w:proofErr w:type="spellEnd"/>
+    </w:p>
+    <w:p>
+      <w:pPr>
         <w:rPr>
           <w:iCs/>
           <w:color w:val="FF0000"/>
@@ -3175,7 +5480,25 @@
           <w:szCs w:val="96"/>
           <w:lang w:val="en-US"/>
         </w:rPr>
-        <w:lastRenderedPageBreak/>
+      </w:pPr>
+    </w:p>
+    <w:p>
+      <w:pPr>
+        <w:rPr>
+          <w:iCs/>
+          <w:sz w:val="96"/>
+          <w:szCs w:val="96"/>
+          <w:lang w:val="en-US"/>
+        </w:rPr>
+      </w:pPr>
+      <w:r>
+        <w:rPr>
+          <w:iCs/>
+          <w:color w:val="FF0000"/>
+          <w:sz w:val="96"/>
+          <w:szCs w:val="96"/>
+          <w:lang w:val="en-US"/>
+        </w:rPr>
         <w:t>UNDER CONSTRUCTION</w:t>
       </w:r>
       <w:r>

</xml_diff>

<commit_message>
Rewrite some of the 1a to 2c
</commit_message>
<xml_diff>
--- a/FSO/FSOReadingList.docx
+++ b/FSO/FSOReadingList.docx
@@ -268,14 +268,28 @@
           <w:iCs/>
           <w:lang w:val="en-US"/>
         </w:rPr>
-        <w:t xml:space="preserve">Not really much </w:t>
-      </w:r>
-      <w:r>
-        <w:rPr>
-          <w:iCs/>
-          <w:lang w:val="en-US"/>
-        </w:rPr>
-        <w:t xml:space="preserve">100% </w:t>
+        <w:t xml:space="preserve">Not really </w:t>
+      </w:r>
+      <w:r>
+        <w:rPr>
+          <w:iCs/>
+          <w:lang w:val="en-US"/>
+        </w:rPr>
+        <w:t>a lot of</w:t>
+      </w:r>
+      <w:r>
+        <w:rPr>
+          <w:iCs/>
+          <w:lang w:val="en-US"/>
+        </w:rPr>
+        <w:t xml:space="preserve"> </w:t>
+      </w:r>
+      <w:r>
+        <w:rPr>
+          <w:iCs/>
+          <w:lang w:val="en-US"/>
+        </w:rPr>
+        <w:t xml:space="preserve">totally </w:t>
       </w:r>
       <w:r>
         <w:rPr>
@@ -323,7 +337,21 @@
           <w:iCs/>
           <w:lang w:val="en-US"/>
         </w:rPr>
-        <w:t>Go through rather fast</w:t>
+        <w:t xml:space="preserve">Go through </w:t>
+      </w:r>
+      <w:r>
+        <w:rPr>
+          <w:iCs/>
+          <w:lang w:val="en-US"/>
+        </w:rPr>
+        <w:t xml:space="preserve">this part </w:t>
+      </w:r>
+      <w:r>
+        <w:rPr>
+          <w:iCs/>
+          <w:lang w:val="en-US"/>
+        </w:rPr>
+        <w:t>rather fast</w:t>
       </w:r>
     </w:p>
     <w:p>
@@ -627,15 +655,13 @@
         </w:rPr>
         <w:t xml:space="preserve"> standard. </w:t>
       </w:r>
-      <w:proofErr w:type="gramStart"/>
-      <w:r>
-        <w:rPr>
-          <w:iCs/>
-          <w:lang w:val="en-US"/>
-        </w:rPr>
-        <w:t>Thus</w:t>
-      </w:r>
-      <w:proofErr w:type="gramEnd"/>
+      <w:r>
+        <w:rPr>
+          <w:iCs/>
+          <w:lang w:val="en-US"/>
+        </w:rPr>
+        <w:t>Thus,</w:t>
+      </w:r>
       <w:r>
         <w:rPr>
           <w:iCs/>
@@ -1074,11 +1100,6 @@
     </w:p>
     <w:p>
       <w:pPr>
-        <w:pStyle w:val="Heading1"/>
-      </w:pPr>
-    </w:p>
-    <w:p>
-      <w:pPr>
         <w:pStyle w:val="ListParagraph"/>
         <w:numPr>
           <w:ilvl w:val="0"/>
@@ -1111,6 +1132,66 @@
           <w:lang w:val="en-US"/>
         </w:rPr>
         <w:t xml:space="preserve"> library. From new ECMAScript versions to older versions</w:t>
+      </w:r>
+      <w:r>
+        <w:rPr>
+          <w:iCs/>
+          <w:lang w:val="en-US"/>
+        </w:rPr>
+        <w:t xml:space="preserve"> of JavaScript that the used (browser’s or backend server’s) JavaScript engine supports</w:t>
+      </w:r>
+    </w:p>
+    <w:p>
+      <w:pPr>
+        <w:pStyle w:val="ListParagraph"/>
+        <w:numPr>
+          <w:ilvl w:val="0"/>
+          <w:numId w:val="3"/>
+        </w:numPr>
+        <w:rPr>
+          <w:iCs/>
+          <w:lang w:val="en-US"/>
+        </w:rPr>
+      </w:pPr>
+      <w:r>
+        <w:rPr>
+          <w:iCs/>
+          <w:lang w:val="en-US"/>
+        </w:rPr>
+        <w:t xml:space="preserve">e.g. Node.js (which uses the V8 JavaScript engine) supports more and more modern ES also without a </w:t>
+      </w:r>
+      <w:proofErr w:type="spellStart"/>
+      <w:r>
+        <w:rPr>
+          <w:iCs/>
+          <w:lang w:val="en-US"/>
+        </w:rPr>
+        <w:t>transpiler</w:t>
+      </w:r>
+      <w:proofErr w:type="spellEnd"/>
+      <w:r>
+        <w:rPr>
+          <w:iCs/>
+          <w:lang w:val="en-US"/>
+        </w:rPr>
+        <w:t xml:space="preserve">: </w:t>
+      </w:r>
+      <w:hyperlink r:id="rId6" w:history="1">
+        <w:r>
+          <w:rPr>
+            <w:rStyle w:val="Hyperlink"/>
+            <w:iCs/>
+            <w:lang w:val="en-US"/>
+          </w:rPr>
+          <w:t>https://nodejs.org/en/docs/es6/</w:t>
+        </w:r>
+      </w:hyperlink>
+      <w:r>
+        <w:rPr>
+          <w:iCs/>
+          <w:lang w:val="en-US"/>
+        </w:rPr>
+        <w:t xml:space="preserve"> </w:t>
       </w:r>
     </w:p>
     <w:p>
@@ -1821,7 +1902,7 @@
         </w:rPr>
         <w:t xml:space="preserve">Maybe this fast:   </w:t>
       </w:r>
-      <w:hyperlink r:id="rId6" w:history="1">
+      <w:hyperlink r:id="rId7" w:history="1">
         <w:r>
           <w:rPr>
             <w:rStyle w:val="Hyperlink"/>
@@ -2019,7 +2100,14 @@
         <w:rPr>
           <w:rStyle w:val="gatsby-highlight-code-line"/>
         </w:rPr>
-        <w:t xml:space="preserve"> props</w:t>
+        <w:t xml:space="preserve"> </w:t>
+      </w:r>
+      <w:proofErr w:type="gramStart"/>
+      <w:r>
+        <w:rPr>
+          <w:rStyle w:val="gatsby-highlight-code-line"/>
+        </w:rPr>
+        <w:t>props</w:t>
       </w:r>
       <w:r>
         <w:rPr>
@@ -2034,6 +2122,19 @@
         </w:rPr>
         <w:t>name;</w:t>
       </w:r>
+      <w:r>
+        <w:rPr>
+          <w:rStyle w:val="gatsby-highlight-code-line"/>
+        </w:rPr>
+        <w:t xml:space="preserve">   </w:t>
+      </w:r>
+      <w:proofErr w:type="gramEnd"/>
+      <w:r>
+        <w:rPr>
+          <w:rStyle w:val="gatsby-highlight-code-line"/>
+        </w:rPr>
+        <w:t xml:space="preserve">          // 1.way</w:t>
+      </w:r>
     </w:p>
     <w:p>
       <w:pPr>
@@ -2112,6 +2213,19 @@
         </w:rPr>
         <w:t>;</w:t>
       </w:r>
+      <w:r>
+        <w:rPr>
+          <w:rStyle w:val="gatsby-highlight-code-line"/>
+        </w:rPr>
+        <w:tab/>
+        <w:t xml:space="preserve">           </w:t>
+      </w:r>
+      <w:r>
+        <w:rPr>
+          <w:rStyle w:val="gatsby-highlight-code-line"/>
+        </w:rPr>
+        <w:t>// 1.way</w:t>
+      </w:r>
     </w:p>
     <w:p>
       <w:pPr>
@@ -2232,6 +2346,31 @@
         <w:t>props</w:t>
       </w:r>
       <w:proofErr w:type="spellEnd"/>
+      <w:r>
+        <w:rPr>
+          <w:rStyle w:val="gatsby-highlight-code-line"/>
+        </w:rPr>
+        <w:tab/>
+        <w:t xml:space="preserve">   </w:t>
+      </w:r>
+      <w:r>
+        <w:rPr>
+          <w:rStyle w:val="gatsby-highlight-code-line"/>
+        </w:rPr>
+        <w:t xml:space="preserve">// </w:t>
+      </w:r>
+      <w:r>
+        <w:rPr>
+          <w:rStyle w:val="gatsby-highlight-code-line"/>
+        </w:rPr>
+        <w:t>2</w:t>
+      </w:r>
+      <w:r>
+        <w:rPr>
+          <w:rStyle w:val="gatsby-highlight-code-line"/>
+        </w:rPr>
+        <w:t>.way</w:t>
+      </w:r>
     </w:p>
     <w:p>
       <w:pPr>
@@ -2269,6 +2408,9 @@
       </w:r>
       <w:r>
         <w:t xml:space="preserve">     </w:t>
+      </w:r>
+      <w:r>
+        <w:t xml:space="preserve">            // 3.way</w:t>
       </w:r>
     </w:p>
     <w:p>
@@ -2424,6 +2566,42 @@
           <w:lang w:val="en-US"/>
         </w:rPr>
       </w:pPr>
+      <w:r>
+        <w:rPr>
+          <w:iCs/>
+          <w:lang w:val="en-US"/>
+        </w:rPr>
+        <w:t xml:space="preserve">why last one leads to vars and not </w:t>
+      </w:r>
+      <w:proofErr w:type="spellStart"/>
+      <w:r>
+        <w:rPr>
+          <w:iCs/>
+          <w:lang w:val="en-US"/>
+        </w:rPr>
+        <w:t>consts</w:t>
+      </w:r>
+      <w:proofErr w:type="spellEnd"/>
+      <w:r>
+        <w:rPr>
+          <w:iCs/>
+          <w:lang w:val="en-US"/>
+        </w:rPr>
+        <w:t>? It happens in the parameter list of the React function. Like you know variables introduced in parameter list cannot say var/let/const at all and they become function-scoped vars automatically.</w:t>
+      </w:r>
+    </w:p>
+    <w:p>
+      <w:pPr>
+        <w:pStyle w:val="ListParagraph"/>
+        <w:numPr>
+          <w:ilvl w:val="0"/>
+          <w:numId w:val="3"/>
+        </w:numPr>
+        <w:rPr>
+          <w:iCs/>
+          <w:lang w:val="en-US"/>
+        </w:rPr>
+      </w:pPr>
       <w:proofErr w:type="spellStart"/>
       <w:r>
         <w:rPr>
@@ -2523,23 +2701,35 @@
           <w:iCs/>
           <w:lang w:val="en-US"/>
         </w:rPr>
-        <w:t xml:space="preserve">passing </w:t>
-      </w:r>
-      <w:proofErr w:type="spellStart"/>
-      <w:r>
-        <w:rPr>
-          <w:iCs/>
-          <w:lang w:val="en-US"/>
-        </w:rPr>
-        <w:t>eventhandler</w:t>
-      </w:r>
-      <w:proofErr w:type="spellEnd"/>
-      <w:r>
-        <w:rPr>
-          <w:iCs/>
-          <w:lang w:val="en-US"/>
-        </w:rPr>
-        <w:t xml:space="preserve"> arrow function objects to components in their probs</w:t>
+        <w:t>passing</w:t>
+      </w:r>
+      <w:r>
+        <w:rPr>
+          <w:iCs/>
+          <w:lang w:val="en-US"/>
+        </w:rPr>
+        <w:t xml:space="preserve"> </w:t>
+      </w:r>
+      <w:r>
+        <w:rPr>
+          <w:iCs/>
+          <w:lang w:val="en-US"/>
+        </w:rPr>
+        <w:t>event</w:t>
+      </w:r>
+      <w:r>
+        <w:rPr>
+          <w:iCs/>
+          <w:lang w:val="en-US"/>
+        </w:rPr>
+        <w:t>-</w:t>
+      </w:r>
+      <w:r>
+        <w:rPr>
+          <w:iCs/>
+          <w:lang w:val="en-US"/>
+        </w:rPr>
+        <w:t>handler arrow function objects to components in their probs</w:t>
       </w:r>
     </w:p>
     <w:p>
@@ -2816,8 +3006,6 @@
       <w:pPr>
         <w:pStyle w:val="Heading1"/>
       </w:pPr>
-      <w:bookmarkStart w:id="1" w:name="_GoBack"/>
-      <w:bookmarkEnd w:id="1"/>
       <w:proofErr w:type="spellStart"/>
       <w:r>
         <w:lastRenderedPageBreak/>
@@ -3274,7 +3462,14 @@
           <w:iCs/>
           <w:lang w:val="en-US"/>
         </w:rPr>
-        <w:t xml:space="preserve">once </w:t>
+        <w:t>O</w:t>
+      </w:r>
+      <w:r>
+        <w:rPr>
+          <w:iCs/>
+          <w:lang w:val="en-US"/>
+        </w:rPr>
+        <w:t xml:space="preserve">nce </w:t>
       </w:r>
       <w:proofErr w:type="gramStart"/>
       <w:r>
@@ -3326,23 +3521,28 @@
           <w:iCs/>
           <w:lang w:val="en-US"/>
         </w:rPr>
-        <w:t xml:space="preserve">all in </w:t>
-      </w:r>
-      <w:proofErr w:type="gramStart"/>
-      <w:r>
-        <w:rPr>
-          <w:iCs/>
-          <w:lang w:val="en-US"/>
-        </w:rPr>
-        <w:t>all</w:t>
-      </w:r>
-      <w:proofErr w:type="gramEnd"/>
+        <w:t>all in all</w:t>
+      </w:r>
+      <w:r>
+        <w:rPr>
+          <w:iCs/>
+          <w:lang w:val="en-US"/>
+        </w:rPr>
+        <w:t>,</w:t>
+      </w:r>
       <w:r>
         <w:rPr>
           <w:iCs/>
           <w:lang w:val="en-US"/>
         </w:rPr>
         <w:t xml:space="preserve"> read the code examples here, and ask if don’t understand everything</w:t>
+      </w:r>
+      <w:r>
+        <w:rPr>
+          <w:iCs/>
+          <w:lang w:val="en-US"/>
+        </w:rPr>
+        <w:t xml:space="preserve"> out of it.</w:t>
       </w:r>
     </w:p>
     <w:p>
@@ -3454,55 +3654,468 @@
       </w:r>
       <w:proofErr w:type="spellEnd"/>
       <w:r>
+        <w:t xml:space="preserve"> 2a. </w:t>
+      </w:r>
+      <w:proofErr w:type="spellStart"/>
+      <w:r>
+        <w:t>Rendering</w:t>
+      </w:r>
+      <w:proofErr w:type="spellEnd"/>
+      <w:r>
+        <w:t xml:space="preserve"> a </w:t>
+      </w:r>
+      <w:proofErr w:type="spellStart"/>
+      <w:r>
+        <w:t>collection</w:t>
+      </w:r>
+      <w:proofErr w:type="spellEnd"/>
+      <w:r>
+        <w:t xml:space="preserve">, </w:t>
+      </w:r>
+      <w:proofErr w:type="spellStart"/>
+      <w:r>
+        <w:t>modules</w:t>
+      </w:r>
+      <w:proofErr w:type="spellEnd"/>
+    </w:p>
+    <w:p>
+      <w:pPr>
+        <w:pStyle w:val="ListParagraph"/>
+        <w:numPr>
+          <w:ilvl w:val="0"/>
+          <w:numId w:val="3"/>
+        </w:numPr>
+        <w:rPr>
+          <w:iCs/>
+          <w:lang w:val="en-US"/>
+        </w:rPr>
+      </w:pPr>
+      <w:r>
+        <w:rPr>
+          <w:iCs/>
+          <w:lang w:val="en-US"/>
+        </w:rPr>
+        <w:t xml:space="preserve">About </w:t>
+      </w:r>
+      <w:r>
+        <w:rPr>
+          <w:iCs/>
+          <w:lang w:val="en-US"/>
+        </w:rPr>
+        <w:t xml:space="preserve">the </w:t>
+      </w:r>
+      <w:r>
+        <w:rPr>
+          <w:iCs/>
+          <w:lang w:val="en-US"/>
+        </w:rPr>
+        <w:t>debugging and debugging tools</w:t>
+      </w:r>
+      <w:r>
+        <w:rPr>
+          <w:iCs/>
+          <w:lang w:val="en-US"/>
+        </w:rPr>
+        <w:t xml:space="preserve"> again</w:t>
+      </w:r>
+      <w:r>
+        <w:rPr>
+          <w:iCs/>
+          <w:lang w:val="en-US"/>
+        </w:rPr>
+        <w:t>. Never emphasized too much!</w:t>
+      </w:r>
+    </w:p>
+    <w:p>
+      <w:pPr>
+        <w:pStyle w:val="ListParagraph"/>
+        <w:numPr>
+          <w:ilvl w:val="0"/>
+          <w:numId w:val="3"/>
+        </w:numPr>
+        <w:rPr>
+          <w:iCs/>
+          <w:lang w:val="en-US"/>
+        </w:rPr>
+      </w:pPr>
+      <w:r>
+        <w:rPr>
+          <w:iCs/>
+          <w:lang w:val="en-US"/>
+        </w:rPr>
+        <w:t xml:space="preserve">(Snippets maybe come </w:t>
+      </w:r>
+      <w:proofErr w:type="gramStart"/>
+      <w:r>
+        <w:rPr>
+          <w:iCs/>
+          <w:lang w:val="en-US"/>
+        </w:rPr>
+        <w:t>more handy</w:t>
+      </w:r>
+      <w:proofErr w:type="gramEnd"/>
+      <w:r>
+        <w:rPr>
+          <w:iCs/>
+          <w:lang w:val="en-US"/>
+        </w:rPr>
+        <w:t xml:space="preserve"> in daily work than in learning. I like to type all myself when learning)</w:t>
+      </w:r>
+    </w:p>
+    <w:p>
+      <w:pPr>
+        <w:pStyle w:val="ListParagraph"/>
+        <w:numPr>
+          <w:ilvl w:val="0"/>
+          <w:numId w:val="3"/>
+        </w:numPr>
+        <w:rPr>
+          <w:iCs/>
+          <w:lang w:val="en-US"/>
+        </w:rPr>
+      </w:pPr>
+      <w:r>
+        <w:rPr>
+          <w:iCs/>
+          <w:lang w:val="en-US"/>
+        </w:rPr>
+        <w:t>Higher order functions (functions that are passed functions, functions that return functions to be executed, map/foreach/filter/find/reduce. Interesting topics, we have seen a lot of that topic, but not all)</w:t>
+      </w:r>
+    </w:p>
+    <w:p>
+      <w:pPr>
+        <w:pStyle w:val="ListParagraph"/>
+        <w:numPr>
+          <w:ilvl w:val="0"/>
+          <w:numId w:val="3"/>
+        </w:numPr>
+        <w:rPr>
+          <w:iCs/>
+          <w:lang w:val="en-US"/>
+        </w:rPr>
+      </w:pPr>
+      <w:r>
+        <w:rPr>
+          <w:iCs/>
+          <w:lang w:val="en-US"/>
+        </w:rPr>
+        <w:t>(</w:t>
+      </w:r>
+      <w:r>
+        <w:rPr>
+          <w:iCs/>
+          <w:lang w:val="en-US"/>
+        </w:rPr>
+        <w:t>again event-handler</w:t>
+      </w:r>
+      <w:r>
+        <w:rPr>
+          <w:iCs/>
+          <w:lang w:val="en-US"/>
+        </w:rPr>
+        <w:t xml:space="preserve"> arrow functions</w:t>
+      </w:r>
+      <w:r>
+        <w:rPr>
+          <w:iCs/>
+          <w:lang w:val="en-US"/>
+        </w:rPr>
+        <w:t xml:space="preserve"> returned from another arrow function</w:t>
+      </w:r>
+      <w:r>
+        <w:rPr>
+          <w:iCs/>
+          <w:lang w:val="en-US"/>
+        </w:rPr>
+        <w:t xml:space="preserve"> that is passed some needed </w:t>
+      </w:r>
+      <w:proofErr w:type="spellStart"/>
+      <w:proofErr w:type="gramStart"/>
+      <w:r>
+        <w:rPr>
+          <w:iCs/>
+          <w:lang w:val="en-US"/>
+        </w:rPr>
+        <w:t>id:s</w:t>
+      </w:r>
+      <w:proofErr w:type="spellEnd"/>
+      <w:proofErr w:type="gramEnd"/>
+      <w:r>
+        <w:rPr>
+          <w:iCs/>
+          <w:lang w:val="en-US"/>
+        </w:rPr>
+        <w:t xml:space="preserve"> or other config)</w:t>
+      </w:r>
+    </w:p>
+    <w:p>
+      <w:pPr>
+        <w:pStyle w:val="ListParagraph"/>
+        <w:numPr>
+          <w:ilvl w:val="0"/>
+          <w:numId w:val="3"/>
+        </w:numPr>
+        <w:rPr>
+          <w:iCs/>
+          <w:lang w:val="en-US"/>
+        </w:rPr>
+      </w:pPr>
+      <w:r>
+        <w:rPr>
+          <w:iCs/>
+          <w:lang w:val="en-US"/>
+        </w:rPr>
+        <w:t xml:space="preserve">(BTW. All in </w:t>
+      </w:r>
+      <w:r>
+        <w:rPr>
+          <w:iCs/>
+          <w:lang w:val="en-US"/>
+        </w:rPr>
+        <w:t>all,</w:t>
+      </w:r>
+      <w:r>
+        <w:rPr>
+          <w:iCs/>
+          <w:lang w:val="en-US"/>
+        </w:rPr>
+        <w:t xml:space="preserve"> you might want to use only arrow function syntax with modern React!)</w:t>
+      </w:r>
+    </w:p>
+    <w:p>
+      <w:pPr>
+        <w:pStyle w:val="ListParagraph"/>
+        <w:numPr>
+          <w:ilvl w:val="0"/>
+          <w:numId w:val="3"/>
+        </w:numPr>
+        <w:rPr>
+          <w:iCs/>
+          <w:lang w:val="en-US"/>
+        </w:rPr>
+      </w:pPr>
+      <w:r>
+        <w:rPr>
+          <w:iCs/>
+          <w:lang w:val="en-US"/>
+        </w:rPr>
+        <w:t xml:space="preserve">Rendering collections involves: 1. outer mother element (finally e.g. </w:t>
+      </w:r>
+      <w:proofErr w:type="spellStart"/>
+      <w:r>
+        <w:rPr>
+          <w:iCs/>
+          <w:lang w:val="en-US"/>
+        </w:rPr>
+        <w:t>ol</w:t>
+      </w:r>
+      <w:proofErr w:type="spellEnd"/>
+      <w:r>
+        <w:rPr>
+          <w:iCs/>
+          <w:lang w:val="en-US"/>
+        </w:rPr>
+        <w:t xml:space="preserve">, ul, table, div), 2. map/foreach/… creating child elements (finally e.g. li, tr, div) </w:t>
+      </w:r>
+      <w:r>
+        <w:rPr>
+          <w:b/>
+          <w:iCs/>
+          <w:lang w:val="en-US"/>
+        </w:rPr>
+        <w:t>and</w:t>
+      </w:r>
+      <w:r>
+        <w:rPr>
+          <w:iCs/>
+          <w:lang w:val="en-US"/>
+        </w:rPr>
+        <w:t xml:space="preserve"> 3. the</w:t>
+      </w:r>
+      <w:r>
+        <w:rPr>
+          <w:iCs/>
+          <w:lang w:val="en-US"/>
+        </w:rPr>
+        <w:t xml:space="preserve"> unique</w:t>
+      </w:r>
+      <w:r>
+        <w:rPr>
+          <w:iCs/>
+          <w:lang w:val="en-US"/>
+        </w:rPr>
         <w:t xml:space="preserve"> </w:t>
       </w:r>
       <w:r>
-        <w:t>2a</w:t>
-      </w:r>
-      <w:r>
-        <w:t xml:space="preserve">. </w:t>
-      </w:r>
-      <w:proofErr w:type="spellStart"/>
-      <w:r>
-        <w:t>Rendering</w:t>
-      </w:r>
-      <w:proofErr w:type="spellEnd"/>
-      <w:r>
-        <w:t xml:space="preserve"> a </w:t>
-      </w:r>
-      <w:proofErr w:type="spellStart"/>
-      <w:r>
-        <w:t>collection</w:t>
-      </w:r>
-      <w:proofErr w:type="spellEnd"/>
-      <w:r>
+        <w:rPr>
+          <w:iCs/>
+          <w:lang w:val="en-US"/>
+        </w:rPr>
+        <w:t xml:space="preserve">attribute ‘key’ to the child element </w:t>
+      </w:r>
+    </w:p>
+    <w:p>
+      <w:pPr>
+        <w:pStyle w:val="ListParagraph"/>
+        <w:numPr>
+          <w:ilvl w:val="0"/>
+          <w:numId w:val="3"/>
+        </w:numPr>
+        <w:rPr>
+          <w:iCs/>
+          <w:lang w:val="en-US"/>
+        </w:rPr>
+      </w:pPr>
+      <w:r>
+        <w:rPr>
+          <w:iCs/>
+          <w:lang w:val="en-US"/>
+        </w:rPr>
+        <w:t>Nowadays, when a React component can return an array of elements, the map-function is the most used.</w:t>
+      </w:r>
+    </w:p>
+    <w:p>
+      <w:pPr>
+        <w:pStyle w:val="ListParagraph"/>
+        <w:numPr>
+          <w:ilvl w:val="0"/>
+          <w:numId w:val="3"/>
+        </w:numPr>
+        <w:rPr>
+          <w:iCs/>
+          <w:lang w:val="en-US"/>
+        </w:rPr>
+      </w:pPr>
+      <w:r>
+        <w:rPr>
+          <w:iCs/>
+          <w:lang w:val="en-US"/>
+        </w:rPr>
+        <w:t>Never use array index for the key values in real cases. Use instead the UID or id that the item has in database.</w:t>
+      </w:r>
+      <w:r>
+        <w:rPr>
+          <w:iCs/>
+          <w:lang w:val="en-US"/>
+        </w:rPr>
+        <w:t xml:space="preserve"> Or </w:t>
+      </w:r>
+      <w:proofErr w:type="gramStart"/>
+      <w:r>
+        <w:rPr>
+          <w:iCs/>
+          <w:lang w:val="en-US"/>
+        </w:rPr>
+        <w:t>a</w:t>
+      </w:r>
+      <w:proofErr w:type="gramEnd"/>
+      <w:r>
+        <w:rPr>
+          <w:iCs/>
+          <w:lang w:val="en-US"/>
+        </w:rPr>
+        <w:t xml:space="preserve"> encrypted hash based on that id. Those </w:t>
+      </w:r>
+      <w:proofErr w:type="spellStart"/>
+      <w:proofErr w:type="gramStart"/>
+      <w:r>
+        <w:rPr>
+          <w:iCs/>
+          <w:lang w:val="en-US"/>
+        </w:rPr>
+        <w:t>id:s</w:t>
+      </w:r>
+      <w:proofErr w:type="spellEnd"/>
+      <w:proofErr w:type="gramEnd"/>
+      <w:r>
+        <w:rPr>
+          <w:iCs/>
+          <w:lang w:val="en-US"/>
+        </w:rPr>
+        <w:t xml:space="preserve"> work. </w:t>
+      </w:r>
+    </w:p>
+    <w:p>
+      <w:pPr>
+        <w:pStyle w:val="ListParagraph"/>
+        <w:numPr>
+          <w:ilvl w:val="1"/>
+          <w:numId w:val="3"/>
+        </w:numPr>
+        <w:rPr>
+          <w:iCs/>
+          <w:lang w:val="en-US"/>
+        </w:rPr>
+      </w:pPr>
+      <w:r>
+        <w:rPr>
+          <w:iCs/>
+          <w:lang w:val="en-US"/>
+        </w:rPr>
+        <w:t>whereas the one from array gets ruined when an item in the collection is removed.</w:t>
+      </w:r>
+      <w:r>
+        <w:rPr>
+          <w:iCs/>
+          <w:lang w:val="en-US"/>
+        </w:rPr>
+        <w:t xml:space="preserve"> </w:t>
+      </w:r>
+      <w:r>
+        <w:rPr>
+          <w:iCs/>
+          <w:lang w:val="en-US"/>
+        </w:rPr>
+        <w:t>‘</w:t>
+      </w:r>
+    </w:p>
+    <w:p>
+      <w:pPr>
+        <w:pStyle w:val="ListParagraph"/>
+        <w:numPr>
+          <w:ilvl w:val="0"/>
+          <w:numId w:val="3"/>
+        </w:numPr>
+        <w:rPr>
+          <w:iCs/>
+          <w:lang w:val="en-US"/>
+        </w:rPr>
+      </w:pPr>
+      <w:r>
+        <w:rPr>
+          <w:iCs/>
+          <w:lang w:val="en-US"/>
+        </w:rPr>
+        <w:t>V</w:t>
+      </w:r>
+      <w:r>
+        <w:rPr>
+          <w:iCs/>
+          <w:lang w:val="en-US"/>
+        </w:rPr>
+        <w:t>isiting prop destructing</w:t>
+      </w:r>
+      <w:r>
+        <w:rPr>
+          <w:iCs/>
+          <w:lang w:val="en-US"/>
+        </w:rPr>
+        <w:t xml:space="preserve"> again</w:t>
+      </w:r>
+      <w:r>
+        <w:rPr>
+          <w:iCs/>
+          <w:lang w:val="en-US"/>
+        </w:rPr>
         <w:t xml:space="preserve">, </w:t>
       </w:r>
-      <w:proofErr w:type="spellStart"/>
-      <w:r>
-        <w:t>modules</w:t>
-      </w:r>
-      <w:proofErr w:type="spellEnd"/>
-    </w:p>
-    <w:p>
-      <w:pPr>
-        <w:pStyle w:val="ListParagraph"/>
-        <w:numPr>
-          <w:ilvl w:val="0"/>
-          <w:numId w:val="3"/>
-        </w:numPr>
-        <w:rPr>
-          <w:iCs/>
-          <w:lang w:val="en-US"/>
-        </w:rPr>
-      </w:pPr>
       <w:proofErr w:type="gramStart"/>
       <w:r>
         <w:rPr>
           <w:iCs/>
           <w:lang w:val="en-US"/>
         </w:rPr>
-        <w:t>Again</w:t>
+        <w:t>React</w:t>
       </w:r>
       <w:proofErr w:type="gramEnd"/>
       <w:r>
@@ -3510,395 +4123,7 @@
           <w:iCs/>
           <w:lang w:val="en-US"/>
         </w:rPr>
-        <w:t xml:space="preserve"> about debugging and debugging tools. Never emphasized too much!</w:t>
-      </w:r>
-    </w:p>
-    <w:p>
-      <w:pPr>
-        <w:pStyle w:val="ListParagraph"/>
-        <w:numPr>
-          <w:ilvl w:val="0"/>
-          <w:numId w:val="3"/>
-        </w:numPr>
-        <w:rPr>
-          <w:iCs/>
-          <w:lang w:val="en-US"/>
-        </w:rPr>
-      </w:pPr>
-      <w:r>
-        <w:rPr>
-          <w:iCs/>
-          <w:lang w:val="en-US"/>
-        </w:rPr>
-        <w:t xml:space="preserve">(Snippets maybe come </w:t>
-      </w:r>
-      <w:proofErr w:type="gramStart"/>
-      <w:r>
-        <w:rPr>
-          <w:iCs/>
-          <w:lang w:val="en-US"/>
-        </w:rPr>
-        <w:t>more handy</w:t>
-      </w:r>
-      <w:proofErr w:type="gramEnd"/>
-      <w:r>
-        <w:rPr>
-          <w:iCs/>
-          <w:lang w:val="en-US"/>
-        </w:rPr>
-        <w:t xml:space="preserve"> in daily work than in learning. I like to type all myself when learning)</w:t>
-      </w:r>
-    </w:p>
-    <w:p>
-      <w:pPr>
-        <w:pStyle w:val="ListParagraph"/>
-        <w:numPr>
-          <w:ilvl w:val="0"/>
-          <w:numId w:val="3"/>
-        </w:numPr>
-        <w:rPr>
-          <w:iCs/>
-          <w:lang w:val="en-US"/>
-        </w:rPr>
-      </w:pPr>
-      <w:r>
-        <w:rPr>
-          <w:iCs/>
-          <w:lang w:val="en-US"/>
-        </w:rPr>
-        <w:t>Higher order functions (functions that are passed functions, functions that return functions to be executed, map/foreach/filter/find/reduce. Interesting topics, we have seen a lot of that topic, but not all)</w:t>
-      </w:r>
-    </w:p>
-    <w:p>
-      <w:pPr>
-        <w:pStyle w:val="ListParagraph"/>
-        <w:numPr>
-          <w:ilvl w:val="0"/>
-          <w:numId w:val="3"/>
-        </w:numPr>
-        <w:rPr>
-          <w:iCs/>
-          <w:lang w:val="en-US"/>
-        </w:rPr>
-      </w:pPr>
-      <w:r>
-        <w:rPr>
-          <w:iCs/>
-          <w:lang w:val="en-US"/>
-        </w:rPr>
-        <w:t>(</w:t>
-      </w:r>
-      <w:r>
-        <w:rPr>
-          <w:iCs/>
-          <w:lang w:val="en-US"/>
-        </w:rPr>
-        <w:t>again event-handler</w:t>
-      </w:r>
-      <w:r>
-        <w:rPr>
-          <w:iCs/>
-          <w:lang w:val="en-US"/>
-        </w:rPr>
-        <w:t xml:space="preserve"> arrow functions</w:t>
-      </w:r>
-      <w:r>
-        <w:rPr>
-          <w:iCs/>
-          <w:lang w:val="en-US"/>
-        </w:rPr>
-        <w:t xml:space="preserve"> returned from another arrow function</w:t>
-      </w:r>
-      <w:r>
-        <w:rPr>
-          <w:iCs/>
-          <w:lang w:val="en-US"/>
-        </w:rPr>
-        <w:t xml:space="preserve"> that is passed some needed </w:t>
-      </w:r>
-      <w:proofErr w:type="spellStart"/>
-      <w:proofErr w:type="gramStart"/>
-      <w:r>
-        <w:rPr>
-          <w:iCs/>
-          <w:lang w:val="en-US"/>
-        </w:rPr>
-        <w:t>id:s</w:t>
-      </w:r>
-      <w:proofErr w:type="spellEnd"/>
-      <w:proofErr w:type="gramEnd"/>
-      <w:r>
-        <w:rPr>
-          <w:iCs/>
-          <w:lang w:val="en-US"/>
-        </w:rPr>
-        <w:t xml:space="preserve"> or other config)</w:t>
-      </w:r>
-    </w:p>
-    <w:p>
-      <w:pPr>
-        <w:pStyle w:val="ListParagraph"/>
-        <w:numPr>
-          <w:ilvl w:val="0"/>
-          <w:numId w:val="3"/>
-        </w:numPr>
-        <w:rPr>
-          <w:iCs/>
-          <w:lang w:val="en-US"/>
-        </w:rPr>
-      </w:pPr>
-      <w:r>
-        <w:rPr>
-          <w:iCs/>
-          <w:lang w:val="en-US"/>
-        </w:rPr>
-        <w:t xml:space="preserve">(BTW. All in </w:t>
-      </w:r>
-      <w:proofErr w:type="gramStart"/>
-      <w:r>
-        <w:rPr>
-          <w:iCs/>
-          <w:lang w:val="en-US"/>
-        </w:rPr>
-        <w:t>all</w:t>
-      </w:r>
-      <w:proofErr w:type="gramEnd"/>
-      <w:r>
-        <w:rPr>
-          <w:iCs/>
-          <w:lang w:val="en-US"/>
-        </w:rPr>
-        <w:t xml:space="preserve"> you might want to use only arrow function syntax with modern React!)</w:t>
-      </w:r>
-    </w:p>
-    <w:p>
-      <w:pPr>
-        <w:pStyle w:val="ListParagraph"/>
-        <w:numPr>
-          <w:ilvl w:val="0"/>
-          <w:numId w:val="3"/>
-        </w:numPr>
-        <w:rPr>
-          <w:iCs/>
-          <w:lang w:val="en-US"/>
-        </w:rPr>
-      </w:pPr>
-      <w:r>
-        <w:rPr>
-          <w:iCs/>
-          <w:lang w:val="en-US"/>
-        </w:rPr>
-        <w:t xml:space="preserve">Rendering collections involves: 1. outer mother element (finally e.g. </w:t>
-      </w:r>
-      <w:proofErr w:type="spellStart"/>
-      <w:r>
-        <w:rPr>
-          <w:iCs/>
-          <w:lang w:val="en-US"/>
-        </w:rPr>
-        <w:t>ol</w:t>
-      </w:r>
-      <w:proofErr w:type="spellEnd"/>
-      <w:r>
-        <w:rPr>
-          <w:iCs/>
-          <w:lang w:val="en-US"/>
-        </w:rPr>
-        <w:t xml:space="preserve">, ul, table, div), 2. map/foreach/… creating child elements (finally e.g. li, tr, div) </w:t>
-      </w:r>
-      <w:r>
-        <w:rPr>
-          <w:b/>
-          <w:iCs/>
-          <w:lang w:val="en-US"/>
-        </w:rPr>
-        <w:t>and</w:t>
-      </w:r>
-      <w:r>
-        <w:rPr>
-          <w:iCs/>
-          <w:lang w:val="en-US"/>
-        </w:rPr>
-        <w:t xml:space="preserve"> 3. the</w:t>
-      </w:r>
-      <w:r>
-        <w:rPr>
-          <w:iCs/>
-          <w:lang w:val="en-US"/>
-        </w:rPr>
-        <w:t xml:space="preserve"> unique</w:t>
-      </w:r>
-      <w:r>
-        <w:rPr>
-          <w:iCs/>
-          <w:lang w:val="en-US"/>
-        </w:rPr>
-        <w:t xml:space="preserve"> </w:t>
-      </w:r>
-      <w:r>
-        <w:rPr>
-          <w:iCs/>
-          <w:lang w:val="en-US"/>
-        </w:rPr>
-        <w:t xml:space="preserve">attribute </w:t>
-      </w:r>
-      <w:r>
-        <w:rPr>
-          <w:iCs/>
-          <w:lang w:val="en-US"/>
-        </w:rPr>
-        <w:t xml:space="preserve">‘key’ </w:t>
-      </w:r>
-      <w:r>
-        <w:rPr>
-          <w:iCs/>
-          <w:lang w:val="en-US"/>
-        </w:rPr>
-        <w:t xml:space="preserve">to the child element </w:t>
-      </w:r>
-    </w:p>
-    <w:p>
-      <w:pPr>
-        <w:pStyle w:val="ListParagraph"/>
-        <w:numPr>
-          <w:ilvl w:val="0"/>
-          <w:numId w:val="3"/>
-        </w:numPr>
-        <w:rPr>
-          <w:iCs/>
-          <w:lang w:val="en-US"/>
-        </w:rPr>
-      </w:pPr>
-      <w:r>
-        <w:rPr>
-          <w:iCs/>
-          <w:lang w:val="en-US"/>
-        </w:rPr>
-        <w:t>Nowadays, when a React component can return an array of elements, the map-function is the most used.</w:t>
-      </w:r>
-    </w:p>
-    <w:p>
-      <w:pPr>
-        <w:pStyle w:val="ListParagraph"/>
-        <w:numPr>
-          <w:ilvl w:val="0"/>
-          <w:numId w:val="3"/>
-        </w:numPr>
-        <w:rPr>
-          <w:iCs/>
-          <w:lang w:val="en-US"/>
-        </w:rPr>
-      </w:pPr>
-      <w:r>
-        <w:rPr>
-          <w:iCs/>
-          <w:lang w:val="en-US"/>
-        </w:rPr>
-        <w:t>Never use array index for the key values in real cases. Use instead the UID or id that the item has in database.</w:t>
-      </w:r>
-      <w:r>
-        <w:rPr>
-          <w:iCs/>
-          <w:lang w:val="en-US"/>
-        </w:rPr>
-        <w:t xml:space="preserve"> Or </w:t>
-      </w:r>
-      <w:proofErr w:type="gramStart"/>
-      <w:r>
-        <w:rPr>
-          <w:iCs/>
-          <w:lang w:val="en-US"/>
-        </w:rPr>
-        <w:t>a</w:t>
-      </w:r>
-      <w:proofErr w:type="gramEnd"/>
-      <w:r>
-        <w:rPr>
-          <w:iCs/>
-          <w:lang w:val="en-US"/>
-        </w:rPr>
-        <w:t xml:space="preserve"> encrypted hash based on that id. Those </w:t>
-      </w:r>
-      <w:proofErr w:type="spellStart"/>
-      <w:proofErr w:type="gramStart"/>
-      <w:r>
-        <w:rPr>
-          <w:iCs/>
-          <w:lang w:val="en-US"/>
-        </w:rPr>
-        <w:t>id:s</w:t>
-      </w:r>
-      <w:proofErr w:type="spellEnd"/>
-      <w:proofErr w:type="gramEnd"/>
-      <w:r>
-        <w:rPr>
-          <w:iCs/>
-          <w:lang w:val="en-US"/>
-        </w:rPr>
-        <w:t xml:space="preserve"> work. </w:t>
-      </w:r>
-    </w:p>
-    <w:p>
-      <w:pPr>
-        <w:pStyle w:val="ListParagraph"/>
-        <w:numPr>
-          <w:ilvl w:val="1"/>
-          <w:numId w:val="3"/>
-        </w:numPr>
-        <w:rPr>
-          <w:iCs/>
-          <w:lang w:val="en-US"/>
-        </w:rPr>
-      </w:pPr>
-      <w:r>
-        <w:rPr>
-          <w:iCs/>
-          <w:lang w:val="en-US"/>
-        </w:rPr>
-        <w:t>whereas the one from array gets ruined when an item in the collection is removed.</w:t>
-      </w:r>
-      <w:r>
-        <w:rPr>
-          <w:iCs/>
-          <w:lang w:val="en-US"/>
-        </w:rPr>
-        <w:t xml:space="preserve"> </w:t>
-      </w:r>
-      <w:r>
-        <w:rPr>
-          <w:iCs/>
-          <w:lang w:val="en-US"/>
-        </w:rPr>
-        <w:t>‘</w:t>
-      </w:r>
-    </w:p>
-    <w:p>
-      <w:pPr>
-        <w:pStyle w:val="ListParagraph"/>
-        <w:numPr>
-          <w:ilvl w:val="0"/>
-          <w:numId w:val="3"/>
-        </w:numPr>
-        <w:rPr>
-          <w:iCs/>
-          <w:lang w:val="en-US"/>
-        </w:rPr>
-      </w:pPr>
-      <w:proofErr w:type="gramStart"/>
-      <w:r>
-        <w:rPr>
-          <w:iCs/>
-          <w:lang w:val="en-US"/>
-        </w:rPr>
-        <w:t>Again</w:t>
-      </w:r>
-      <w:proofErr w:type="gramEnd"/>
-      <w:r>
-        <w:rPr>
-          <w:iCs/>
-          <w:lang w:val="en-US"/>
-        </w:rPr>
-        <w:t xml:space="preserve"> visiting prop destructing, React component refactoring and splitting all views into single-responsibility principle components with child components further inside. </w:t>
+        <w:t xml:space="preserve"> component refactoring and splitting all views into single-responsibility principle components with child components further inside. </w:t>
       </w:r>
     </w:p>
     <w:p>
@@ -3920,15 +4145,13 @@
         </w:rPr>
         <w:t xml:space="preserve">And </w:t>
       </w:r>
-      <w:proofErr w:type="gramStart"/>
-      <w:r>
-        <w:rPr>
-          <w:iCs/>
-          <w:lang w:val="en-US"/>
-        </w:rPr>
-        <w:t>again</w:t>
-      </w:r>
-      <w:proofErr w:type="gramEnd"/>
+      <w:r>
+        <w:rPr>
+          <w:iCs/>
+          <w:lang w:val="en-US"/>
+        </w:rPr>
+        <w:t>again,</w:t>
+      </w:r>
       <w:r>
         <w:rPr>
           <w:iCs/>
@@ -3963,17 +4186,13 @@
         </w:rPr>
         <w:t xml:space="preserve"> (Start of the SPA application) </w:t>
       </w:r>
-      <w:proofErr w:type="spellStart"/>
-      <w:proofErr w:type="gramStart"/>
-      <w:r>
-        <w:rPr>
-          <w:iCs/>
-          <w:lang w:val="en-US"/>
-        </w:rPr>
-        <w:t>get’s</w:t>
-      </w:r>
-      <w:proofErr w:type="spellEnd"/>
-      <w:proofErr w:type="gramEnd"/>
+      <w:r>
+        <w:rPr>
+          <w:iCs/>
+          <w:lang w:val="en-US"/>
+        </w:rPr>
+        <w:t>gets</w:t>
+      </w:r>
       <w:r>
         <w:rPr>
           <w:iCs/>
@@ -4827,556 +5046,610 @@
           <w:iCs/>
           <w:lang w:val="en-US"/>
         </w:rPr>
-        <w:t>JavaScript engines are single-threaded, even the one behind the Node.js server. (But Node.js simulates multi-threading as well as it can</w:t>
-      </w:r>
+        <w:t>JavaScript engines are single-threaded, even the one behind the Node.js server. (But Node.js simulates multi-threading as well as it can. Browser</w:t>
+      </w:r>
+      <w:r>
+        <w:rPr>
+          <w:iCs/>
+          <w:lang w:val="en-US"/>
+        </w:rPr>
+        <w:t xml:space="preserve"> JavaScript</w:t>
+      </w:r>
+      <w:r>
+        <w:rPr>
+          <w:iCs/>
+          <w:lang w:val="en-US"/>
+        </w:rPr>
+        <w:t xml:space="preserve"> on the </w:t>
+      </w:r>
+      <w:proofErr w:type="spellStart"/>
+      <w:r>
+        <w:rPr>
+          <w:iCs/>
+          <w:lang w:val="en-US"/>
+        </w:rPr>
+        <w:t>otherhand</w:t>
+      </w:r>
+      <w:proofErr w:type="spellEnd"/>
+      <w:r>
+        <w:rPr>
+          <w:iCs/>
+          <w:lang w:val="en-US"/>
+        </w:rPr>
+        <w:t xml:space="preserve"> </w:t>
+      </w:r>
+      <w:r>
+        <w:rPr>
+          <w:iCs/>
+          <w:lang w:val="en-US"/>
+        </w:rPr>
+        <w:t>is</w:t>
+      </w:r>
+      <w:r>
+        <w:rPr>
+          <w:iCs/>
+          <w:lang w:val="en-US"/>
+        </w:rPr>
+        <w:t xml:space="preserve"> eager to hang</w:t>
+      </w:r>
+      <w:r>
+        <w:rPr>
+          <w:iCs/>
+          <w:lang w:val="en-US"/>
+        </w:rPr>
+        <w:t xml:space="preserve"> or become non-responsive</w:t>
+      </w:r>
+      <w:r>
+        <w:rPr>
+          <w:iCs/>
+          <w:lang w:val="en-US"/>
+        </w:rPr>
+        <w:t>.)</w:t>
+      </w:r>
+    </w:p>
+    <w:p>
+      <w:pPr>
+        <w:pStyle w:val="ListParagraph"/>
+        <w:numPr>
+          <w:ilvl w:val="0"/>
+          <w:numId w:val="3"/>
+        </w:numPr>
+        <w:rPr>
+          <w:iCs/>
+          <w:lang w:val="en-US"/>
+        </w:rPr>
+      </w:pPr>
+      <w:r>
+        <w:rPr>
+          <w:iCs/>
+          <w:lang w:val="en-US"/>
+        </w:rPr>
+        <w:t>Web workers are for running multiple threads in Browser JavaScript. You might see one in the create-react-app</w:t>
+      </w:r>
+    </w:p>
+    <w:p>
+      <w:pPr>
+        <w:pStyle w:val="ListParagraph"/>
+        <w:numPr>
+          <w:ilvl w:val="0"/>
+          <w:numId w:val="3"/>
+        </w:numPr>
+        <w:rPr>
+          <w:iCs/>
+          <w:lang w:val="en-US"/>
+        </w:rPr>
+      </w:pPr>
+      <w:proofErr w:type="spellStart"/>
+      <w:r>
+        <w:rPr>
+          <w:iCs/>
+          <w:lang w:val="en-US"/>
+        </w:rPr>
+        <w:t>npm</w:t>
+      </w:r>
+      <w:proofErr w:type="spellEnd"/>
+      <w:r>
+        <w:rPr>
+          <w:iCs/>
+          <w:lang w:val="en-US"/>
+        </w:rPr>
+        <w:t xml:space="preserve">, the </w:t>
+      </w:r>
+      <w:r>
+        <w:rPr>
+          <w:b/>
+          <w:iCs/>
+          <w:lang w:val="en-US"/>
+        </w:rPr>
+        <w:t>n</w:t>
+      </w:r>
+      <w:r>
+        <w:rPr>
+          <w:iCs/>
+          <w:lang w:val="en-US"/>
+        </w:rPr>
+        <w:t xml:space="preserve">ode </w:t>
+      </w:r>
+      <w:r>
+        <w:rPr>
+          <w:b/>
+          <w:iCs/>
+          <w:lang w:val="en-US"/>
+        </w:rPr>
+        <w:t>p</w:t>
+      </w:r>
+      <w:r>
+        <w:rPr>
+          <w:iCs/>
+          <w:lang w:val="en-US"/>
+        </w:rPr>
+        <w:t xml:space="preserve">ackage/module </w:t>
+      </w:r>
+      <w:r>
+        <w:rPr>
+          <w:b/>
+          <w:iCs/>
+          <w:lang w:val="en-US"/>
+        </w:rPr>
+        <w:t>m</w:t>
+      </w:r>
+      <w:r>
+        <w:rPr>
+          <w:iCs/>
+          <w:lang w:val="en-US"/>
+        </w:rPr>
+        <w:t>anager, that should not be called node package manager…</w:t>
+      </w:r>
+    </w:p>
+    <w:p>
+      <w:pPr>
+        <w:pStyle w:val="ListParagraph"/>
+        <w:numPr>
+          <w:ilvl w:val="0"/>
+          <w:numId w:val="3"/>
+        </w:numPr>
+        <w:rPr>
+          <w:iCs/>
+          <w:lang w:val="en-US"/>
+        </w:rPr>
+      </w:pPr>
+      <w:proofErr w:type="spellStart"/>
+      <w:r>
+        <w:rPr>
+          <w:iCs/>
+          <w:lang w:val="en-US"/>
+        </w:rPr>
+        <w:t>npm</w:t>
+      </w:r>
+      <w:proofErr w:type="spellEnd"/>
+      <w:r>
+        <w:rPr>
+          <w:iCs/>
+          <w:lang w:val="en-US"/>
+        </w:rPr>
+        <w:t xml:space="preserve"> used also to start / build / clean the project</w:t>
+      </w:r>
+    </w:p>
+    <w:p>
+      <w:pPr>
+        <w:pStyle w:val="ListParagraph"/>
+        <w:numPr>
+          <w:ilvl w:val="0"/>
+          <w:numId w:val="3"/>
+        </w:numPr>
+        <w:rPr>
+          <w:iCs/>
+          <w:lang w:val="en-US"/>
+        </w:rPr>
+      </w:pPr>
+      <w:proofErr w:type="spellStart"/>
       <w:proofErr w:type="gramStart"/>
       <w:r>
         <w:rPr>
           <w:iCs/>
           <w:lang w:val="en-US"/>
         </w:rPr>
+        <w:t>package.json</w:t>
+      </w:r>
+      <w:proofErr w:type="spellEnd"/>
+      <w:proofErr w:type="gramEnd"/>
+      <w:r>
+        <w:rPr>
+          <w:iCs/>
+          <w:lang w:val="en-US"/>
+        </w:rPr>
+        <w:t xml:space="preserve">   (file you don’t want to use. package-</w:t>
+      </w:r>
+      <w:proofErr w:type="spellStart"/>
+      <w:proofErr w:type="gramStart"/>
+      <w:r>
+        <w:rPr>
+          <w:iCs/>
+          <w:lang w:val="en-US"/>
+        </w:rPr>
+        <w:t>lock.json</w:t>
+      </w:r>
+      <w:proofErr w:type="spellEnd"/>
+      <w:proofErr w:type="gramEnd"/>
+      <w:r>
+        <w:rPr>
+          <w:iCs/>
+          <w:lang w:val="en-US"/>
+        </w:rPr>
+        <w:t xml:space="preserve"> etc. can be removed and generated again. But this is the place where the dependencies and some other tooling/scripting are defined)</w:t>
+      </w:r>
+    </w:p>
+    <w:p>
+      <w:pPr>
+        <w:pStyle w:val="ListParagraph"/>
+        <w:numPr>
+          <w:ilvl w:val="0"/>
+          <w:numId w:val="3"/>
+        </w:numPr>
+        <w:rPr>
+          <w:iCs/>
+          <w:lang w:val="en-US"/>
+        </w:rPr>
+      </w:pPr>
+      <w:r>
+        <w:rPr>
+          <w:iCs/>
+          <w:lang w:val="en-US"/>
+        </w:rPr>
+        <w:t>development dependency = only included in the development version of the product, not to the build version!</w:t>
+      </w:r>
+    </w:p>
+    <w:p>
+      <w:pPr>
+        <w:pStyle w:val="ListParagraph"/>
+        <w:numPr>
+          <w:ilvl w:val="0"/>
+          <w:numId w:val="3"/>
+        </w:numPr>
+        <w:rPr>
+          <w:iCs/>
+          <w:lang w:val="en-US"/>
+        </w:rPr>
+      </w:pPr>
+      <w:proofErr w:type="spellStart"/>
+      <w:r>
+        <w:rPr>
+          <w:iCs/>
+          <w:lang w:val="en-US"/>
+        </w:rPr>
+        <w:t>npm</w:t>
+      </w:r>
+      <w:proofErr w:type="spellEnd"/>
+      <w:r>
+        <w:rPr>
+          <w:iCs/>
+          <w:lang w:val="en-US"/>
+        </w:rPr>
+        <w:t xml:space="preserve"> run server     </w:t>
+      </w:r>
+      <w:proofErr w:type="gramStart"/>
+      <w:r>
+        <w:rPr>
+          <w:iCs/>
+          <w:lang w:val="en-US"/>
+        </w:rPr>
+        <w:t xml:space="preserve">   (</w:t>
+      </w:r>
+      <w:proofErr w:type="gramEnd"/>
+      <w:r>
+        <w:rPr>
+          <w:iCs/>
+          <w:lang w:val="en-US"/>
+        </w:rPr>
+        <w:t xml:space="preserve">read this script from the </w:t>
+      </w:r>
+      <w:proofErr w:type="spellStart"/>
+      <w:r>
+        <w:rPr>
+          <w:iCs/>
+          <w:lang w:val="en-US"/>
+        </w:rPr>
+        <w:t>package.json</w:t>
+      </w:r>
+      <w:proofErr w:type="spellEnd"/>
+      <w:r>
+        <w:rPr>
+          <w:iCs/>
+          <w:lang w:val="en-US"/>
+        </w:rPr>
+        <w:t xml:space="preserve"> and understand how it works)</w:t>
+      </w:r>
+    </w:p>
+    <w:p>
+      <w:pPr>
+        <w:pStyle w:val="ListParagraph"/>
+        <w:numPr>
+          <w:ilvl w:val="0"/>
+          <w:numId w:val="3"/>
+        </w:numPr>
+        <w:rPr>
+          <w:iCs/>
+          <w:lang w:val="en-US"/>
+        </w:rPr>
+      </w:pPr>
+      <w:r>
+        <w:rPr>
+          <w:iCs/>
+          <w:lang w:val="en-US"/>
+        </w:rPr>
+        <w:t xml:space="preserve">like always, just the last version of </w:t>
+      </w:r>
+      <w:proofErr w:type="spellStart"/>
+      <w:r>
+        <w:rPr>
+          <w:iCs/>
+          <w:lang w:val="en-US"/>
+        </w:rPr>
+        <w:t>Axios</w:t>
+      </w:r>
+      <w:proofErr w:type="spellEnd"/>
+      <w:r>
+        <w:rPr>
+          <w:iCs/>
+          <w:lang w:val="en-US"/>
+        </w:rPr>
+        <w:t xml:space="preserve"> us</w:t>
+      </w:r>
+      <w:r>
+        <w:rPr>
+          <w:iCs/>
+          <w:lang w:val="en-US"/>
+        </w:rPr>
+        <w:t>age</w:t>
+      </w:r>
+      <w:r>
+        <w:rPr>
+          <w:iCs/>
+          <w:lang w:val="en-US"/>
+        </w:rPr>
+        <w:t xml:space="preserve"> starts to be what we would use. </w:t>
+      </w:r>
+    </w:p>
+    <w:p>
+      <w:pPr>
+        <w:pStyle w:val="ListParagraph"/>
+        <w:numPr>
+          <w:ilvl w:val="0"/>
+          <w:numId w:val="3"/>
+        </w:numPr>
+        <w:rPr>
+          <w:iCs/>
+          <w:lang w:val="en-US"/>
+        </w:rPr>
+      </w:pPr>
+      <w:r>
+        <w:rPr>
+          <w:iCs/>
+          <w:lang w:val="en-US"/>
+        </w:rPr>
+        <w:t>Even there the request object could be maybe configured first</w:t>
+      </w:r>
+      <w:r>
+        <w:rPr>
+          <w:iCs/>
+          <w:lang w:val="en-US"/>
+        </w:rPr>
+        <w:t xml:space="preserve"> and then sent. (URL, parameters, body data)</w:t>
+      </w:r>
+    </w:p>
+    <w:p>
+      <w:pPr>
+        <w:pStyle w:val="ListParagraph"/>
+        <w:numPr>
+          <w:ilvl w:val="0"/>
+          <w:numId w:val="3"/>
+        </w:numPr>
+        <w:rPr>
+          <w:iCs/>
+          <w:lang w:val="en-US"/>
+        </w:rPr>
+      </w:pPr>
+      <w:proofErr w:type="spellStart"/>
+      <w:r>
+        <w:rPr>
+          <w:iCs/>
+          <w:lang w:val="en-US"/>
+        </w:rPr>
+        <w:t>useEffect</w:t>
+      </w:r>
+      <w:proofErr w:type="spellEnd"/>
+      <w:r>
+        <w:rPr>
+          <w:iCs/>
+          <w:lang w:val="en-US"/>
+        </w:rPr>
+        <w:t xml:space="preserve"> -hooks    // do something else too, </w:t>
+      </w:r>
+      <w:proofErr w:type="gramStart"/>
+      <w:r>
+        <w:rPr>
+          <w:iCs/>
+          <w:lang w:val="en-US"/>
+        </w:rPr>
+        <w:t>than</w:t>
+      </w:r>
+      <w:proofErr w:type="gramEnd"/>
+      <w:r>
+        <w:rPr>
+          <w:iCs/>
+          <w:lang w:val="en-US"/>
+        </w:rPr>
+        <w:t xml:space="preserve"> the React component state/props &lt;-&gt; render cycle. =side effects. E.g. run the AJAX call to backend.</w:t>
+      </w:r>
+    </w:p>
+    <w:p>
+      <w:pPr>
+        <w:pStyle w:val="ListParagraph"/>
+        <w:numPr>
+          <w:ilvl w:val="0"/>
+          <w:numId w:val="3"/>
+        </w:numPr>
+        <w:rPr>
+          <w:iCs/>
+          <w:lang w:val="en-US"/>
+        </w:rPr>
+      </w:pPr>
+      <w:r>
+        <w:rPr>
+          <w:iCs/>
+          <w:lang w:val="en-US"/>
+        </w:rPr>
+        <w:t>the nice example starts to expand, but of course in real create-react-app projects we would have a lot of folders and files. E.g. one for views, one for SPA routing files, one for other components, …</w:t>
+      </w:r>
+    </w:p>
+    <w:p>
+      <w:pPr>
+        <w:pStyle w:val="ListParagraph"/>
+        <w:numPr>
+          <w:ilvl w:val="0"/>
+          <w:numId w:val="3"/>
+        </w:numPr>
+        <w:rPr>
+          <w:iCs/>
+          <w:lang w:val="en-US"/>
+        </w:rPr>
+      </w:pPr>
+      <w:r>
+        <w:rPr>
+          <w:iCs/>
+          <w:lang w:val="en-US"/>
+        </w:rPr>
+        <w:t xml:space="preserve">the create-react-app </w:t>
+      </w:r>
+      <w:r>
+        <w:rPr>
+          <w:iCs/>
+          <w:lang w:val="en-US"/>
+        </w:rPr>
+        <w:t>project is, by default, development environment with e.g. auto</w:t>
+      </w:r>
+      <w:r>
+        <w:rPr>
+          <w:iCs/>
+          <w:lang w:val="en-US"/>
+        </w:rPr>
+        <w:t>-</w:t>
+      </w:r>
+      <w:r>
+        <w:rPr>
+          <w:iCs/>
+          <w:lang w:val="en-US"/>
+        </w:rPr>
+        <w:t>refresh of the running code after changes</w:t>
+      </w:r>
+      <w:r>
+        <w:rPr>
+          <w:iCs/>
+          <w:lang w:val="en-US"/>
+        </w:rPr>
+        <w:t xml:space="preserve"> you make</w:t>
+      </w:r>
+      <w:bookmarkStart w:id="1" w:name="_GoBack"/>
+      <w:bookmarkEnd w:id="1"/>
+    </w:p>
+    <w:p>
+      <w:pPr>
+        <w:pStyle w:val="ListParagraph"/>
+        <w:numPr>
+          <w:ilvl w:val="0"/>
+          <w:numId w:val="3"/>
+        </w:numPr>
+        <w:rPr>
+          <w:iCs/>
+          <w:lang w:val="en-US"/>
+        </w:rPr>
+      </w:pPr>
+      <w:r>
+        <w:rPr>
+          <w:iCs/>
+          <w:lang w:val="en-US"/>
+        </w:rPr>
+        <w:t xml:space="preserve">the real build version of the project does not run dynamic code in Node.js server, and doesn’t have all your folders and files separately. The built version runs only in the browser </w:t>
+      </w:r>
+      <w:proofErr w:type="spellStart"/>
+      <w:r>
+        <w:rPr>
+          <w:iCs/>
+          <w:lang w:val="en-US"/>
+        </w:rPr>
+        <w:t>JavaScrip</w:t>
+      </w:r>
+      <w:proofErr w:type="spellEnd"/>
+      <w:r>
+        <w:rPr>
+          <w:iCs/>
+          <w:lang w:val="en-US"/>
+        </w:rPr>
+        <w:t xml:space="preserve"> environment after it has downloaded the few generated and bundled/packed HTML and JS and CSS files. Just running then JavaScript in browser and of course also making AJAX calls to backend.</w:t>
+      </w:r>
+    </w:p>
+    <w:p>
+      <w:pPr>
+        <w:rPr>
+          <w:rFonts w:ascii="Times New Roman" w:eastAsia="Times New Roman" w:hAnsi="Times New Roman" w:cs="Times New Roman"/>
+          <w:b/>
+          <w:bCs/>
+          <w:kern w:val="36"/>
+          <w:sz w:val="48"/>
+          <w:szCs w:val="48"/>
+          <w:lang w:eastAsia="fi-FI"/>
+        </w:rPr>
+      </w:pPr>
+      <w:r>
+        <w:br w:type="page"/>
+      </w:r>
+    </w:p>
+    <w:p>
+      <w:pPr>
+        <w:pStyle w:val="Heading1"/>
+      </w:pPr>
+      <w:proofErr w:type="spellStart"/>
+      <w:r>
+        <w:lastRenderedPageBreak/>
+        <w:t>Part</w:t>
+      </w:r>
+      <w:proofErr w:type="spellEnd"/>
+      <w:r>
+        <w:t xml:space="preserve"> 2</w:t>
+      </w:r>
+      <w:r>
+        <w:t>d</w:t>
+      </w:r>
+      <w:r>
         <w:t xml:space="preserve">. </w:t>
       </w:r>
-      <w:proofErr w:type="gramEnd"/>
-      <w:r>
-        <w:rPr>
-          <w:iCs/>
-          <w:lang w:val="en-US"/>
-        </w:rPr>
-        <w:t>Browser</w:t>
-      </w:r>
-      <w:r>
-        <w:rPr>
-          <w:iCs/>
-          <w:lang w:val="en-US"/>
-        </w:rPr>
-        <w:t xml:space="preserve"> JavaScript</w:t>
-      </w:r>
-      <w:r>
-        <w:rPr>
-          <w:iCs/>
-          <w:lang w:val="en-US"/>
-        </w:rPr>
-        <w:t xml:space="preserve"> on the </w:t>
-      </w:r>
-      <w:proofErr w:type="spellStart"/>
-      <w:r>
-        <w:rPr>
-          <w:iCs/>
-          <w:lang w:val="en-US"/>
-        </w:rPr>
-        <w:t>otherhand</w:t>
-      </w:r>
-      <w:proofErr w:type="spellEnd"/>
-      <w:r>
-        <w:rPr>
-          <w:iCs/>
-          <w:lang w:val="en-US"/>
-        </w:rPr>
-        <w:t xml:space="preserve"> </w:t>
-      </w:r>
-      <w:r>
-        <w:rPr>
-          <w:iCs/>
-          <w:lang w:val="en-US"/>
-        </w:rPr>
-        <w:t>is</w:t>
-      </w:r>
-      <w:r>
-        <w:rPr>
-          <w:iCs/>
-          <w:lang w:val="en-US"/>
-        </w:rPr>
-        <w:t xml:space="preserve"> eager to hang</w:t>
-      </w:r>
-      <w:r>
-        <w:rPr>
-          <w:iCs/>
-          <w:lang w:val="en-US"/>
-        </w:rPr>
-        <w:t xml:space="preserve"> or become non-responsive</w:t>
-      </w:r>
-      <w:r>
-        <w:rPr>
-          <w:iCs/>
-          <w:lang w:val="en-US"/>
-        </w:rPr>
-        <w:t>.)</w:t>
-      </w:r>
-    </w:p>
-    <w:p>
-      <w:pPr>
-        <w:pStyle w:val="ListParagraph"/>
-        <w:numPr>
-          <w:ilvl w:val="0"/>
-          <w:numId w:val="3"/>
-        </w:numPr>
-        <w:rPr>
-          <w:iCs/>
-          <w:lang w:val="en-US"/>
-        </w:rPr>
-      </w:pPr>
-      <w:r>
-        <w:rPr>
-          <w:iCs/>
-          <w:lang w:val="en-US"/>
-        </w:rPr>
-        <w:t>Web workers are for running multiple threads in Browser JavaScript. You might see one in the create-react-app</w:t>
-      </w:r>
-    </w:p>
-    <w:p>
-      <w:pPr>
-        <w:pStyle w:val="ListParagraph"/>
-        <w:numPr>
-          <w:ilvl w:val="0"/>
-          <w:numId w:val="3"/>
-        </w:numPr>
-        <w:rPr>
-          <w:iCs/>
-          <w:lang w:val="en-US"/>
-        </w:rPr>
-      </w:pPr>
-      <w:proofErr w:type="spellStart"/>
-      <w:r>
-        <w:rPr>
-          <w:iCs/>
-          <w:lang w:val="en-US"/>
-        </w:rPr>
-        <w:t>npm</w:t>
-      </w:r>
-      <w:proofErr w:type="spellEnd"/>
-      <w:r>
-        <w:rPr>
-          <w:iCs/>
-          <w:lang w:val="en-US"/>
-        </w:rPr>
-        <w:t xml:space="preserve">, the </w:t>
-      </w:r>
-      <w:r>
-        <w:rPr>
-          <w:b/>
-          <w:iCs/>
-          <w:lang w:val="en-US"/>
-        </w:rPr>
-        <w:t>n</w:t>
-      </w:r>
-      <w:r>
-        <w:rPr>
-          <w:iCs/>
-          <w:lang w:val="en-US"/>
-        </w:rPr>
-        <w:t xml:space="preserve">ode </w:t>
-      </w:r>
-      <w:r>
-        <w:rPr>
-          <w:b/>
-          <w:iCs/>
-          <w:lang w:val="en-US"/>
-        </w:rPr>
-        <w:t>p</w:t>
-      </w:r>
-      <w:r>
-        <w:rPr>
-          <w:iCs/>
-          <w:lang w:val="en-US"/>
-        </w:rPr>
-        <w:t xml:space="preserve">ackage/module </w:t>
-      </w:r>
-      <w:r>
-        <w:rPr>
-          <w:b/>
-          <w:iCs/>
-          <w:lang w:val="en-US"/>
-        </w:rPr>
-        <w:t>m</w:t>
-      </w:r>
-      <w:r>
-        <w:rPr>
-          <w:iCs/>
-          <w:lang w:val="en-US"/>
-        </w:rPr>
-        <w:t>anager, that should not be called node package manager…</w:t>
-      </w:r>
-    </w:p>
-    <w:p>
-      <w:pPr>
-        <w:pStyle w:val="ListParagraph"/>
-        <w:numPr>
-          <w:ilvl w:val="0"/>
-          <w:numId w:val="3"/>
-        </w:numPr>
-        <w:rPr>
-          <w:iCs/>
-          <w:lang w:val="en-US"/>
-        </w:rPr>
-      </w:pPr>
-      <w:proofErr w:type="spellStart"/>
-      <w:r>
-        <w:rPr>
-          <w:iCs/>
-          <w:lang w:val="en-US"/>
-        </w:rPr>
-        <w:t>npm</w:t>
-      </w:r>
-      <w:proofErr w:type="spellEnd"/>
-      <w:r>
-        <w:rPr>
-          <w:iCs/>
-          <w:lang w:val="en-US"/>
-        </w:rPr>
-        <w:t xml:space="preserve"> used also to start / build / clean the project</w:t>
-      </w:r>
-    </w:p>
-    <w:p>
-      <w:pPr>
-        <w:pStyle w:val="ListParagraph"/>
-        <w:numPr>
-          <w:ilvl w:val="0"/>
-          <w:numId w:val="3"/>
-        </w:numPr>
-        <w:rPr>
-          <w:iCs/>
-          <w:lang w:val="en-US"/>
-        </w:rPr>
-      </w:pPr>
-      <w:proofErr w:type="spellStart"/>
-      <w:proofErr w:type="gramStart"/>
-      <w:r>
-        <w:rPr>
-          <w:iCs/>
-          <w:lang w:val="en-US"/>
-        </w:rPr>
-        <w:t>package.json</w:t>
-      </w:r>
-      <w:proofErr w:type="spellEnd"/>
-      <w:proofErr w:type="gramEnd"/>
-      <w:r>
-        <w:rPr>
-          <w:iCs/>
-          <w:lang w:val="en-US"/>
-        </w:rPr>
-        <w:t xml:space="preserve">   (file you don’t want to use. package-</w:t>
-      </w:r>
-      <w:proofErr w:type="spellStart"/>
-      <w:proofErr w:type="gramStart"/>
-      <w:r>
-        <w:rPr>
-          <w:iCs/>
-          <w:lang w:val="en-US"/>
-        </w:rPr>
-        <w:t>lock.json</w:t>
-      </w:r>
-      <w:proofErr w:type="spellEnd"/>
-      <w:proofErr w:type="gramEnd"/>
-      <w:r>
-        <w:rPr>
-          <w:iCs/>
-          <w:lang w:val="en-US"/>
-        </w:rPr>
-        <w:t xml:space="preserve"> etc. can be removed and generated again. But this is the place where the dependencies and some other tooling/scripting are defined)</w:t>
-      </w:r>
-    </w:p>
-    <w:p>
-      <w:pPr>
-        <w:pStyle w:val="ListParagraph"/>
-        <w:numPr>
-          <w:ilvl w:val="0"/>
-          <w:numId w:val="3"/>
-        </w:numPr>
-        <w:rPr>
-          <w:iCs/>
-          <w:lang w:val="en-US"/>
-        </w:rPr>
-      </w:pPr>
-      <w:r>
-        <w:rPr>
-          <w:iCs/>
-          <w:lang w:val="en-US"/>
-        </w:rPr>
-        <w:t>development dependency = only included in the development version of the product, not to the build version!</w:t>
-      </w:r>
-    </w:p>
-    <w:p>
-      <w:pPr>
-        <w:pStyle w:val="ListParagraph"/>
-        <w:numPr>
-          <w:ilvl w:val="0"/>
-          <w:numId w:val="3"/>
-        </w:numPr>
-        <w:rPr>
-          <w:iCs/>
-          <w:lang w:val="en-US"/>
-        </w:rPr>
-      </w:pPr>
-      <w:proofErr w:type="spellStart"/>
-      <w:r>
-        <w:rPr>
-          <w:iCs/>
-          <w:lang w:val="en-US"/>
-        </w:rPr>
-        <w:t>npm</w:t>
-      </w:r>
-      <w:proofErr w:type="spellEnd"/>
-      <w:r>
-        <w:rPr>
-          <w:iCs/>
-          <w:lang w:val="en-US"/>
-        </w:rPr>
-        <w:t xml:space="preserve"> run server     </w:t>
-      </w:r>
-      <w:proofErr w:type="gramStart"/>
-      <w:r>
-        <w:rPr>
-          <w:iCs/>
-          <w:lang w:val="en-US"/>
-        </w:rPr>
-        <w:t xml:space="preserve">   (</w:t>
-      </w:r>
-      <w:proofErr w:type="gramEnd"/>
-      <w:r>
-        <w:rPr>
-          <w:iCs/>
-          <w:lang w:val="en-US"/>
-        </w:rPr>
-        <w:t xml:space="preserve">read this script from the </w:t>
-      </w:r>
-      <w:proofErr w:type="spellStart"/>
-      <w:r>
-        <w:rPr>
-          <w:iCs/>
-          <w:lang w:val="en-US"/>
-        </w:rPr>
-        <w:t>package.json</w:t>
-      </w:r>
-      <w:proofErr w:type="spellEnd"/>
-      <w:r>
-        <w:rPr>
-          <w:iCs/>
-          <w:lang w:val="en-US"/>
-        </w:rPr>
-        <w:t xml:space="preserve"> and understand how it works)</w:t>
-      </w:r>
-    </w:p>
-    <w:p>
-      <w:pPr>
-        <w:pStyle w:val="ListParagraph"/>
-        <w:numPr>
-          <w:ilvl w:val="0"/>
-          <w:numId w:val="3"/>
-        </w:numPr>
-        <w:rPr>
-          <w:iCs/>
-          <w:lang w:val="en-US"/>
-        </w:rPr>
-      </w:pPr>
-      <w:r>
-        <w:rPr>
-          <w:iCs/>
-          <w:lang w:val="en-US"/>
-        </w:rPr>
-        <w:t xml:space="preserve">like always, just the last version of </w:t>
-      </w:r>
-      <w:proofErr w:type="spellStart"/>
-      <w:r>
-        <w:rPr>
-          <w:iCs/>
-          <w:lang w:val="en-US"/>
-        </w:rPr>
-        <w:t>Axios</w:t>
-      </w:r>
-      <w:proofErr w:type="spellEnd"/>
-      <w:r>
-        <w:rPr>
-          <w:iCs/>
-          <w:lang w:val="en-US"/>
-        </w:rPr>
-        <w:t xml:space="preserve"> us</w:t>
-      </w:r>
-      <w:r>
-        <w:rPr>
-          <w:iCs/>
-          <w:lang w:val="en-US"/>
-        </w:rPr>
-        <w:t>age</w:t>
-      </w:r>
-      <w:r>
-        <w:rPr>
-          <w:iCs/>
-          <w:lang w:val="en-US"/>
-        </w:rPr>
-        <w:t xml:space="preserve"> starts to be what we would use. </w:t>
-      </w:r>
-    </w:p>
-    <w:p>
-      <w:pPr>
-        <w:pStyle w:val="ListParagraph"/>
-        <w:numPr>
-          <w:ilvl w:val="0"/>
-          <w:numId w:val="3"/>
-        </w:numPr>
-        <w:rPr>
-          <w:iCs/>
-          <w:lang w:val="en-US"/>
-        </w:rPr>
-      </w:pPr>
-      <w:r>
-        <w:rPr>
-          <w:iCs/>
-          <w:lang w:val="en-US"/>
-        </w:rPr>
-        <w:t>Even there the request object could be maybe configured first</w:t>
-      </w:r>
-      <w:r>
-        <w:rPr>
-          <w:iCs/>
-          <w:lang w:val="en-US"/>
-        </w:rPr>
-        <w:t xml:space="preserve"> and then sent. (URL, parameters, body data)</w:t>
-      </w:r>
-    </w:p>
-    <w:p>
-      <w:pPr>
-        <w:pStyle w:val="ListParagraph"/>
-        <w:numPr>
-          <w:ilvl w:val="0"/>
-          <w:numId w:val="3"/>
-        </w:numPr>
-        <w:rPr>
-          <w:iCs/>
-          <w:lang w:val="en-US"/>
-        </w:rPr>
-      </w:pPr>
-      <w:proofErr w:type="spellStart"/>
-      <w:r>
-        <w:rPr>
-          <w:iCs/>
-          <w:lang w:val="en-US"/>
-        </w:rPr>
-        <w:t>useEffect</w:t>
-      </w:r>
-      <w:proofErr w:type="spellEnd"/>
-      <w:r>
-        <w:rPr>
-          <w:iCs/>
-          <w:lang w:val="en-US"/>
-        </w:rPr>
-        <w:t xml:space="preserve"> -hooks    // do something else too, </w:t>
-      </w:r>
-      <w:proofErr w:type="gramStart"/>
-      <w:r>
-        <w:rPr>
-          <w:iCs/>
-          <w:lang w:val="en-US"/>
-        </w:rPr>
-        <w:t>than</w:t>
-      </w:r>
-      <w:proofErr w:type="gramEnd"/>
-      <w:r>
-        <w:rPr>
-          <w:iCs/>
-          <w:lang w:val="en-US"/>
-        </w:rPr>
-        <w:t xml:space="preserve"> the React component state/props &lt;-&gt; render cycle. =side effects. E.g. run the AJAX call to backend.</w:t>
-      </w:r>
-    </w:p>
-    <w:p>
-      <w:pPr>
-        <w:pStyle w:val="ListParagraph"/>
-        <w:numPr>
-          <w:ilvl w:val="0"/>
-          <w:numId w:val="3"/>
-        </w:numPr>
-        <w:rPr>
-          <w:iCs/>
-          <w:lang w:val="en-US"/>
-        </w:rPr>
-      </w:pPr>
-      <w:r>
-        <w:rPr>
-          <w:iCs/>
-          <w:lang w:val="en-US"/>
-        </w:rPr>
-        <w:t>the nice example starts to expand, but of course in real create-react-app projects we would have a lot of folders and files. E.g. one for views, one for SPA routing files, one for other components, …</w:t>
-      </w:r>
-    </w:p>
-    <w:p>
-      <w:pPr>
-        <w:pStyle w:val="ListParagraph"/>
-        <w:numPr>
-          <w:ilvl w:val="0"/>
-          <w:numId w:val="3"/>
-        </w:numPr>
-        <w:rPr>
-          <w:iCs/>
-          <w:lang w:val="en-US"/>
-        </w:rPr>
-      </w:pPr>
-      <w:r>
-        <w:rPr>
-          <w:iCs/>
-          <w:lang w:val="en-US"/>
-        </w:rPr>
-        <w:t xml:space="preserve">the create-react-app </w:t>
-      </w:r>
-      <w:r>
-        <w:rPr>
-          <w:iCs/>
-          <w:lang w:val="en-US"/>
-        </w:rPr>
-        <w:t xml:space="preserve">project is, by default, development environment with e.g. </w:t>
-      </w:r>
-      <w:proofErr w:type="spellStart"/>
-      <w:r>
-        <w:rPr>
-          <w:iCs/>
-          <w:lang w:val="en-US"/>
-        </w:rPr>
-        <w:t>autorefresh</w:t>
-      </w:r>
-      <w:proofErr w:type="spellEnd"/>
-      <w:r>
-        <w:rPr>
-          <w:iCs/>
-          <w:lang w:val="en-US"/>
-        </w:rPr>
-        <w:t xml:space="preserve"> of the running code after changes</w:t>
-      </w:r>
-    </w:p>
-    <w:p>
-      <w:pPr>
-        <w:pStyle w:val="ListParagraph"/>
-        <w:numPr>
-          <w:ilvl w:val="0"/>
-          <w:numId w:val="3"/>
-        </w:numPr>
-        <w:rPr>
-          <w:iCs/>
-          <w:lang w:val="en-US"/>
-        </w:rPr>
-      </w:pPr>
-      <w:r>
-        <w:rPr>
-          <w:iCs/>
-          <w:lang w:val="en-US"/>
-        </w:rPr>
-        <w:t xml:space="preserve">the real build version of the project does not run dynamic code in Node.js server, and doesn’t have all your folders and files separately. The built version runs only in the browser </w:t>
-      </w:r>
-      <w:proofErr w:type="spellStart"/>
-      <w:r>
-        <w:rPr>
-          <w:iCs/>
-          <w:lang w:val="en-US"/>
-        </w:rPr>
-        <w:t>JavaScrip</w:t>
-      </w:r>
-      <w:proofErr w:type="spellEnd"/>
-      <w:r>
-        <w:rPr>
-          <w:iCs/>
-          <w:lang w:val="en-US"/>
-        </w:rPr>
-        <w:t xml:space="preserve"> environment after it has downloaded the few generated and bundled/packed HTML and JS and CSS files. Just running then JavaScript in browser and of course also making AJAX calls to backend.</w:t>
-      </w:r>
+      <w:proofErr w:type="spellStart"/>
+      <w:r>
+        <w:t>Re</w:t>
+      </w:r>
+      <w:proofErr w:type="spellEnd"/>
+    </w:p>
+    <w:p>
+      <w:pPr>
+        <w:pStyle w:val="ListParagraph"/>
+        <w:numPr>
+          <w:ilvl w:val="0"/>
+          <w:numId w:val="3"/>
+        </w:numPr>
+        <w:rPr>
+          <w:iCs/>
+          <w:lang w:val="en-US"/>
+        </w:rPr>
+      </w:pPr>
+      <w:proofErr w:type="spellStart"/>
+      <w:r>
+        <w:rPr>
+          <w:iCs/>
+          <w:lang w:val="en-US"/>
+        </w:rPr>
+        <w:t>Aaaa</w:t>
+      </w:r>
+      <w:proofErr w:type="spellEnd"/>
     </w:p>
     <w:p>
       <w:pPr>
@@ -5391,7 +5664,7 @@
         <w:t xml:space="preserve"> 2</w:t>
       </w:r>
       <w:r>
-        <w:t>d</w:t>
+        <w:t>e</w:t>
       </w:r>
       <w:r>
         <w:t xml:space="preserve">. </w:t>
@@ -5420,53 +5693,6 @@
           <w:iCs/>
           <w:lang w:val="en-US"/>
         </w:rPr>
-        <w:t>Aaaa</w:t>
-      </w:r>
-      <w:proofErr w:type="spellEnd"/>
-    </w:p>
-    <w:p>
-      <w:pPr>
-        <w:pStyle w:val="Heading1"/>
-      </w:pPr>
-      <w:proofErr w:type="spellStart"/>
-      <w:r>
-        <w:t>Part</w:t>
-      </w:r>
-      <w:proofErr w:type="spellEnd"/>
-      <w:r>
-        <w:t xml:space="preserve"> 2</w:t>
-      </w:r>
-      <w:r>
-        <w:t>e</w:t>
-      </w:r>
-      <w:r>
-        <w:t xml:space="preserve">. </w:t>
-      </w:r>
-      <w:proofErr w:type="spellStart"/>
-      <w:r>
-        <w:t>Re</w:t>
-      </w:r>
-      <w:proofErr w:type="spellEnd"/>
-    </w:p>
-    <w:p>
-      <w:pPr>
-        <w:pStyle w:val="ListParagraph"/>
-        <w:numPr>
-          <w:ilvl w:val="0"/>
-          <w:numId w:val="3"/>
-        </w:numPr>
-        <w:rPr>
-          <w:iCs/>
-          <w:lang w:val="en-US"/>
-        </w:rPr>
-      </w:pPr>
-      <w:proofErr w:type="spellStart"/>
-      <w:r>
-        <w:rPr>
-          <w:iCs/>
-          <w:lang w:val="en-US"/>
-        </w:rPr>
-        <w:lastRenderedPageBreak/>
         <w:t>Aaaa</w:t>
       </w:r>
       <w:proofErr w:type="spellEnd"/>

</xml_diff>

<commit_message>
Add chapters 2d and 2e of the Full-stack open reading list
</commit_message>
<xml_diff>
--- a/FSO/FSOReadingList.docx
+++ b/FSO/FSOReadingList.docx
@@ -2218,13 +2218,7 @@
           <w:rStyle w:val="gatsby-highlight-code-line"/>
         </w:rPr>
         <w:tab/>
-        <w:t xml:space="preserve">           </w:t>
-      </w:r>
-      <w:r>
-        <w:rPr>
-          <w:rStyle w:val="gatsby-highlight-code-line"/>
-        </w:rPr>
-        <w:t>// 1.way</w:t>
+        <w:t xml:space="preserve">           // 1.way</w:t>
       </w:r>
     </w:p>
     <w:p>
@@ -2351,25 +2345,7 @@
           <w:rStyle w:val="gatsby-highlight-code-line"/>
         </w:rPr>
         <w:tab/>
-        <w:t xml:space="preserve">   </w:t>
-      </w:r>
-      <w:r>
-        <w:rPr>
-          <w:rStyle w:val="gatsby-highlight-code-line"/>
-        </w:rPr>
-        <w:t xml:space="preserve">// </w:t>
-      </w:r>
-      <w:r>
-        <w:rPr>
-          <w:rStyle w:val="gatsby-highlight-code-line"/>
-        </w:rPr>
-        <w:t>2</w:t>
-      </w:r>
-      <w:r>
-        <w:rPr>
-          <w:rStyle w:val="gatsby-highlight-code-line"/>
-        </w:rPr>
-        <w:t>.way</w:t>
+        <w:t xml:space="preserve">   // 2.way</w:t>
       </w:r>
     </w:p>
     <w:p>
@@ -2587,7 +2563,63 @@
           <w:iCs/>
           <w:lang w:val="en-US"/>
         </w:rPr>
-        <w:t>? It happens in the parameter list of the React function. Like you know variables introduced in parameter list cannot say var/let/const at all and they become function-scoped vars automatically.</w:t>
+        <w:t xml:space="preserve">? It happens in the parameter list of the React function. Like you know </w:t>
+      </w:r>
+      <w:r>
+        <w:rPr>
+          <w:iCs/>
+          <w:lang w:val="en-US"/>
+        </w:rPr>
+        <w:t xml:space="preserve">for the </w:t>
+      </w:r>
+      <w:r>
+        <w:rPr>
+          <w:iCs/>
+          <w:lang w:val="en-US"/>
+        </w:rPr>
+        <w:t>variables introduced in parameter list</w:t>
+      </w:r>
+      <w:r>
+        <w:rPr>
+          <w:iCs/>
+          <w:lang w:val="en-US"/>
+        </w:rPr>
+        <w:t xml:space="preserve"> (=parameters) we</w:t>
+      </w:r>
+      <w:r>
+        <w:rPr>
+          <w:iCs/>
+          <w:lang w:val="en-US"/>
+        </w:rPr>
+        <w:t xml:space="preserve"> canno</w:t>
+      </w:r>
+      <w:r>
+        <w:rPr>
+          <w:iCs/>
+          <w:lang w:val="en-US"/>
+        </w:rPr>
+        <w:t>t define</w:t>
+      </w:r>
+      <w:r>
+        <w:rPr>
+          <w:iCs/>
+          <w:lang w:val="en-US"/>
+        </w:rPr>
+        <w:t xml:space="preserve"> var/let/const at all and the</w:t>
+      </w:r>
+      <w:r>
+        <w:rPr>
+          <w:iCs/>
+          <w:lang w:val="en-US"/>
+        </w:rPr>
+        <w:t xml:space="preserve"> parameters</w:t>
+      </w:r>
+      <w:r>
+        <w:rPr>
+          <w:iCs/>
+          <w:lang w:val="en-US"/>
+        </w:rPr>
+        <w:t xml:space="preserve"> become function-scoped vars automatically.</w:t>
       </w:r>
     </w:p>
     <w:p>
@@ -5549,8 +5581,6 @@
         </w:rPr>
         <w:t xml:space="preserve"> you make</w:t>
       </w:r>
-      <w:bookmarkStart w:id="1" w:name="_GoBack"/>
-      <w:bookmarkEnd w:id="1"/>
     </w:p>
     <w:p>
       <w:pPr>
@@ -5625,31 +5655,577 @@
       </w:r>
       <w:proofErr w:type="spellStart"/>
       <w:r>
-        <w:t>Re</w:t>
-      </w:r>
-      <w:proofErr w:type="spellEnd"/>
-    </w:p>
-    <w:p>
-      <w:pPr>
-        <w:pStyle w:val="ListParagraph"/>
-        <w:numPr>
-          <w:ilvl w:val="0"/>
-          <w:numId w:val="3"/>
-        </w:numPr>
-        <w:rPr>
-          <w:iCs/>
-          <w:lang w:val="en-US"/>
-        </w:rPr>
-      </w:pPr>
-      <w:proofErr w:type="spellStart"/>
-      <w:r>
-        <w:rPr>
-          <w:iCs/>
-          <w:lang w:val="en-US"/>
-        </w:rPr>
-        <w:t>Aaaa</w:t>
-      </w:r>
-      <w:proofErr w:type="spellEnd"/>
+        <w:t>Altering</w:t>
+      </w:r>
+      <w:proofErr w:type="spellEnd"/>
+      <w:r>
+        <w:t xml:space="preserve"> data in </w:t>
+      </w:r>
+      <w:proofErr w:type="spellStart"/>
+      <w:r>
+        <w:t>server</w:t>
+      </w:r>
+      <w:proofErr w:type="spellEnd"/>
+    </w:p>
+    <w:p>
+      <w:pPr>
+        <w:pStyle w:val="ListParagraph"/>
+        <w:numPr>
+          <w:ilvl w:val="0"/>
+          <w:numId w:val="3"/>
+        </w:numPr>
+        <w:rPr>
+          <w:iCs/>
+          <w:lang w:val="en-US"/>
+        </w:rPr>
+      </w:pPr>
+      <w:r>
+        <w:rPr>
+          <w:iCs/>
+          <w:lang w:val="en-US"/>
+        </w:rPr>
+        <w:t xml:space="preserve">json-server at least claims to be really good for creating fast mockup REST API server, before getting the real backend created. Frontend developers can create their </w:t>
+      </w:r>
+      <w:proofErr w:type="spellStart"/>
+      <w:r>
+        <w:rPr>
+          <w:iCs/>
+          <w:lang w:val="en-US"/>
+        </w:rPr>
+        <w:t>counter part</w:t>
+      </w:r>
+      <w:proofErr w:type="spellEnd"/>
+      <w:r>
+        <w:rPr>
+          <w:iCs/>
+          <w:lang w:val="en-US"/>
+        </w:rPr>
+        <w:t xml:space="preserve"> for testing and development</w:t>
+      </w:r>
+    </w:p>
+    <w:p>
+      <w:pPr>
+        <w:pStyle w:val="ListParagraph"/>
+        <w:numPr>
+          <w:ilvl w:val="0"/>
+          <w:numId w:val="3"/>
+        </w:numPr>
+        <w:rPr>
+          <w:iCs/>
+          <w:lang w:val="en-US"/>
+        </w:rPr>
+      </w:pPr>
+      <w:r>
+        <w:rPr>
+          <w:iCs/>
+          <w:lang w:val="en-US"/>
+        </w:rPr>
+        <w:t xml:space="preserve">just remember to define the backend server URL </w:t>
+      </w:r>
+      <w:r>
+        <w:rPr>
+          <w:iCs/>
+          <w:lang w:val="en-US"/>
+        </w:rPr>
+        <w:t xml:space="preserve">or any such changing configuration only once and only in one </w:t>
+      </w:r>
+      <w:proofErr w:type="spellStart"/>
+      <w:r>
+        <w:rPr>
+          <w:iCs/>
+          <w:lang w:val="en-US"/>
+        </w:rPr>
+        <w:t>gitignored</w:t>
+      </w:r>
+      <w:proofErr w:type="spellEnd"/>
+      <w:r>
+        <w:rPr>
+          <w:iCs/>
+          <w:lang w:val="en-US"/>
+        </w:rPr>
+        <w:t xml:space="preserve"> file = easy to change later and details not going to </w:t>
+      </w:r>
+      <w:proofErr w:type="spellStart"/>
+      <w:r>
+        <w:rPr>
+          <w:iCs/>
+          <w:lang w:val="en-US"/>
+        </w:rPr>
+        <w:t>github</w:t>
+      </w:r>
+      <w:proofErr w:type="spellEnd"/>
+      <w:r>
+        <w:rPr>
+          <w:iCs/>
+          <w:lang w:val="en-US"/>
+        </w:rPr>
+        <w:t xml:space="preserve"> etc. remote </w:t>
+      </w:r>
+      <w:proofErr w:type="spellStart"/>
+      <w:r>
+        <w:rPr>
+          <w:iCs/>
+          <w:lang w:val="en-US"/>
+        </w:rPr>
+        <w:t>git</w:t>
+      </w:r>
+      <w:proofErr w:type="spellEnd"/>
+      <w:r>
+        <w:rPr>
+          <w:iCs/>
+          <w:lang w:val="en-US"/>
+        </w:rPr>
+        <w:t xml:space="preserve"> repo</w:t>
+      </w:r>
+    </w:p>
+    <w:p>
+      <w:pPr>
+        <w:pStyle w:val="ListParagraph"/>
+        <w:numPr>
+          <w:ilvl w:val="0"/>
+          <w:numId w:val="3"/>
+        </w:numPr>
+        <w:rPr>
+          <w:iCs/>
+          <w:lang w:val="en-US"/>
+        </w:rPr>
+      </w:pPr>
+      <w:r>
+        <w:rPr>
+          <w:iCs/>
+          <w:lang w:val="en-US"/>
+        </w:rPr>
+        <w:t xml:space="preserve">(even better would be reading that from environment variables = not part of the tested and </w:t>
+      </w:r>
+      <w:proofErr w:type="spellStart"/>
+      <w:r>
+        <w:rPr>
+          <w:iCs/>
+          <w:lang w:val="en-US"/>
+        </w:rPr>
+        <w:t>github</w:t>
+      </w:r>
+      <w:proofErr w:type="spellEnd"/>
+      <w:r>
+        <w:rPr>
+          <w:iCs/>
+          <w:lang w:val="en-US"/>
+        </w:rPr>
+        <w:t xml:space="preserve"> submitted project at all)</w:t>
+      </w:r>
+    </w:p>
+    <w:p>
+      <w:pPr>
+        <w:pStyle w:val="ListParagraph"/>
+        <w:numPr>
+          <w:ilvl w:val="0"/>
+          <w:numId w:val="3"/>
+        </w:numPr>
+        <w:rPr>
+          <w:iCs/>
+          <w:lang w:val="en-US"/>
+        </w:rPr>
+      </w:pPr>
+      <w:r>
+        <w:rPr>
+          <w:iCs/>
+          <w:lang w:val="en-US"/>
+        </w:rPr>
+        <w:t>REST is explained in other materials. But read these texts here and remember e.g. statelessness of each call. Not related to previous call. All calls=requests must include all info needed to serve that call.</w:t>
+      </w:r>
+    </w:p>
+    <w:p>
+      <w:pPr>
+        <w:pStyle w:val="ListParagraph"/>
+        <w:numPr>
+          <w:ilvl w:val="0"/>
+          <w:numId w:val="3"/>
+        </w:numPr>
+        <w:rPr>
+          <w:iCs/>
+          <w:lang w:val="en-US"/>
+        </w:rPr>
+      </w:pPr>
+      <w:r>
+        <w:rPr>
+          <w:iCs/>
+          <w:lang w:val="en-US"/>
+        </w:rPr>
+        <w:t>POST request with body = data</w:t>
+      </w:r>
+    </w:p>
+    <w:p>
+      <w:pPr>
+        <w:pStyle w:val="ListParagraph"/>
+        <w:numPr>
+          <w:ilvl w:val="0"/>
+          <w:numId w:val="3"/>
+        </w:numPr>
+        <w:rPr>
+          <w:iCs/>
+          <w:lang w:val="en-US"/>
+        </w:rPr>
+      </w:pPr>
+      <w:r>
+        <w:rPr>
+          <w:iCs/>
+          <w:lang w:val="en-US"/>
+        </w:rPr>
+        <w:t>browser tools for checking the requests and responses are important</w:t>
+      </w:r>
+    </w:p>
+    <w:p>
+      <w:pPr>
+        <w:pStyle w:val="ListParagraph"/>
+        <w:numPr>
+          <w:ilvl w:val="0"/>
+          <w:numId w:val="3"/>
+        </w:numPr>
+        <w:rPr>
+          <w:iCs/>
+          <w:lang w:val="en-US"/>
+        </w:rPr>
+      </w:pPr>
+      <w:r>
+        <w:rPr>
+          <w:iCs/>
+          <w:lang w:val="en-US"/>
+        </w:rPr>
+        <w:t xml:space="preserve">so are also the </w:t>
+      </w:r>
+      <w:proofErr w:type="spellStart"/>
+      <w:r>
+        <w:rPr>
+          <w:iCs/>
+          <w:lang w:val="en-US"/>
+        </w:rPr>
+        <w:t>PostMan</w:t>
+      </w:r>
+      <w:proofErr w:type="spellEnd"/>
+      <w:r>
+        <w:rPr>
+          <w:iCs/>
+          <w:lang w:val="en-US"/>
+        </w:rPr>
+        <w:t xml:space="preserve"> or </w:t>
+      </w:r>
+      <w:r>
+        <w:rPr>
+          <w:iCs/>
+          <w:lang w:val="en-US"/>
+        </w:rPr>
+        <w:t>e.g. VS Code request test sender, saving few successful and purposefully unsuccessful requests for future repeat of the tests.</w:t>
+      </w:r>
+    </w:p>
+    <w:p>
+      <w:pPr>
+        <w:pStyle w:val="ListParagraph"/>
+        <w:numPr>
+          <w:ilvl w:val="0"/>
+          <w:numId w:val="3"/>
+        </w:numPr>
+        <w:rPr>
+          <w:iCs/>
+          <w:lang w:val="en-US"/>
+        </w:rPr>
+      </w:pPr>
+      <w:r>
+        <w:rPr>
+          <w:iCs/>
+          <w:lang w:val="en-US"/>
+        </w:rPr>
+        <w:t>tests could be saved in</w:t>
+      </w:r>
+      <w:r>
+        <w:rPr>
+          <w:iCs/>
+          <w:lang w:val="en-US"/>
+        </w:rPr>
+        <w:t xml:space="preserve"> a second repo OR in</w:t>
+      </w:r>
+      <w:r>
+        <w:rPr>
+          <w:iCs/>
+          <w:lang w:val="en-US"/>
+        </w:rPr>
+        <w:t xml:space="preserve"> the same repo (</w:t>
+      </w:r>
+      <w:r>
+        <w:rPr>
+          <w:iCs/>
+          <w:u w:val="single"/>
+          <w:lang w:val="en-US"/>
+        </w:rPr>
+        <w:t>if</w:t>
+      </w:r>
+      <w:r>
+        <w:rPr>
+          <w:iCs/>
+          <w:lang w:val="en-US"/>
+        </w:rPr>
+        <w:t xml:space="preserve"> </w:t>
+      </w:r>
+      <w:r>
+        <w:rPr>
+          <w:iCs/>
+          <w:lang w:val="en-US"/>
+        </w:rPr>
+        <w:t xml:space="preserve">you can define which parts of the demo are monitored for code changes and which ones are not. As </w:t>
+      </w:r>
+      <w:r>
+        <w:rPr>
+          <w:iCs/>
+          <w:lang w:val="en-US"/>
+        </w:rPr>
+        <w:t>we do want to develop more and more, better and better test cases, but also differentiate between real code changing or not)</w:t>
+      </w:r>
+    </w:p>
+    <w:p>
+      <w:pPr>
+        <w:pStyle w:val="ListParagraph"/>
+        <w:numPr>
+          <w:ilvl w:val="0"/>
+          <w:numId w:val="3"/>
+        </w:numPr>
+        <w:rPr>
+          <w:iCs/>
+          <w:lang w:val="en-US"/>
+        </w:rPr>
+      </w:pPr>
+      <w:r>
+        <w:rPr>
+          <w:iCs/>
+          <w:lang w:val="en-US"/>
+        </w:rPr>
+        <w:t>The ‘bang</w:t>
+      </w:r>
+      <w:r>
+        <w:rPr>
+          <w:iCs/>
+          <w:lang w:val="en-US"/>
+        </w:rPr>
+        <w:t>’</w:t>
+      </w:r>
+      <w:r>
+        <w:rPr>
+          <w:iCs/>
+          <w:lang w:val="en-US"/>
+        </w:rPr>
+        <w:t xml:space="preserve"> operator</w:t>
+      </w:r>
+      <w:r>
+        <w:rPr>
+          <w:iCs/>
+          <w:lang w:val="en-US"/>
+        </w:rPr>
+        <w:t xml:space="preserve">, or the exclamation </w:t>
+      </w:r>
+      <w:proofErr w:type="gramStart"/>
+      <w:r>
+        <w:rPr>
+          <w:iCs/>
+          <w:lang w:val="en-US"/>
+        </w:rPr>
+        <w:t>point</w:t>
+      </w:r>
+      <w:r>
+        <w:rPr>
+          <w:iCs/>
+          <w:lang w:val="en-US"/>
+        </w:rPr>
+        <w:t xml:space="preserve"> !</w:t>
+      </w:r>
+      <w:proofErr w:type="gramEnd"/>
+      <w:r>
+        <w:rPr>
+          <w:iCs/>
+          <w:lang w:val="en-US"/>
+        </w:rPr>
+        <w:t xml:space="preserve"> </w:t>
+      </w:r>
+      <w:r>
+        <w:rPr>
+          <w:iCs/>
+          <w:lang w:val="en-US"/>
+        </w:rPr>
+        <w:t xml:space="preserve">is </w:t>
+      </w:r>
+      <w:r>
+        <w:rPr>
+          <w:iCs/>
+          <w:lang w:val="en-US"/>
+        </w:rPr>
+        <w:t xml:space="preserve">like </w:t>
+      </w:r>
+      <w:r>
+        <w:rPr>
+          <w:iCs/>
+          <w:lang w:val="en-US"/>
+        </w:rPr>
+        <w:t xml:space="preserve">Trump, turns true to </w:t>
+      </w:r>
+      <w:r>
+        <w:rPr>
+          <w:iCs/>
+          <w:lang w:val="en-US"/>
+        </w:rPr>
+        <w:t>false, and false to true.</w:t>
+      </w:r>
+    </w:p>
+    <w:p>
+      <w:pPr>
+        <w:pStyle w:val="ListParagraph"/>
+        <w:numPr>
+          <w:ilvl w:val="0"/>
+          <w:numId w:val="3"/>
+        </w:numPr>
+        <w:rPr>
+          <w:iCs/>
+          <w:lang w:val="en-US"/>
+        </w:rPr>
+      </w:pPr>
+      <w:r>
+        <w:rPr>
+          <w:iCs/>
+          <w:lang w:val="en-US"/>
+        </w:rPr>
+        <w:t xml:space="preserve">shallow copy term we have studied used here too. In this example fine, as the Note objects do not refer to further objects. </w:t>
+      </w:r>
+    </w:p>
+    <w:p>
+      <w:pPr>
+        <w:pStyle w:val="ListParagraph"/>
+        <w:numPr>
+          <w:ilvl w:val="0"/>
+          <w:numId w:val="3"/>
+        </w:numPr>
+        <w:rPr>
+          <w:iCs/>
+          <w:lang w:val="en-US"/>
+        </w:rPr>
+      </w:pPr>
+      <w:r>
+        <w:rPr>
+          <w:iCs/>
+          <w:lang w:val="en-US"/>
+        </w:rPr>
+        <w:t>(</w:t>
+      </w:r>
+      <w:r>
+        <w:rPr>
+          <w:iCs/>
+          <w:lang w:val="en-US"/>
+        </w:rPr>
+        <w:t>rest of the example is actually based on already learned stuff, repeating the concepts learned in parts 0,1, and 2a-c</w:t>
+      </w:r>
+      <w:r>
+        <w:rPr>
+          <w:iCs/>
+          <w:lang w:val="en-US"/>
+        </w:rPr>
+        <w:t>)</w:t>
+      </w:r>
+    </w:p>
+    <w:p>
+      <w:pPr>
+        <w:pStyle w:val="ListParagraph"/>
+        <w:numPr>
+          <w:ilvl w:val="0"/>
+          <w:numId w:val="3"/>
+        </w:numPr>
+        <w:rPr>
+          <w:iCs/>
+          <w:lang w:val="en-US"/>
+        </w:rPr>
+      </w:pPr>
+      <w:r>
+        <w:rPr>
+          <w:iCs/>
+          <w:lang w:val="en-US"/>
+        </w:rPr>
+        <w:t xml:space="preserve">template literal used, with the backticks </w:t>
+      </w:r>
+      <w:proofErr w:type="gramStart"/>
+      <w:r>
+        <w:rPr>
+          <w:iCs/>
+          <w:lang w:val="en-US"/>
+        </w:rPr>
+        <w:t>`  `</w:t>
+      </w:r>
+      <w:proofErr w:type="gramEnd"/>
+      <w:r>
+        <w:rPr>
+          <w:iCs/>
+          <w:lang w:val="en-US"/>
+        </w:rPr>
+        <w:t xml:space="preserve"> and placeholders</w:t>
+      </w:r>
+    </w:p>
+    <w:p>
+      <w:pPr>
+        <w:pStyle w:val="ListParagraph"/>
+        <w:numPr>
+          <w:ilvl w:val="0"/>
+          <w:numId w:val="3"/>
+        </w:numPr>
+        <w:rPr>
+          <w:iCs/>
+          <w:lang w:val="en-US"/>
+        </w:rPr>
+      </w:pPr>
+      <w:r>
+        <w:rPr>
+          <w:iCs/>
+          <w:lang w:val="en-US"/>
+        </w:rPr>
+        <w:t>alert dialog is one of the other good old (used in debugging but mainly nowhere else) -tools.</w:t>
+      </w:r>
+    </w:p>
+    <w:p>
+      <w:pPr>
+        <w:pStyle w:val="ListParagraph"/>
+        <w:numPr>
+          <w:ilvl w:val="0"/>
+          <w:numId w:val="3"/>
+        </w:numPr>
+        <w:rPr>
+          <w:iCs/>
+          <w:lang w:val="en-US"/>
+        </w:rPr>
+      </w:pPr>
+      <w:r>
+        <w:rPr>
+          <w:iCs/>
+          <w:lang w:val="en-US"/>
+        </w:rPr>
+        <w:t>exercises definitely good thing to do so that you remember all issues recapped here</w:t>
+      </w:r>
+    </w:p>
+    <w:p>
+      <w:pPr>
+        <w:pStyle w:val="ListParagraph"/>
+        <w:rPr>
+          <w:iCs/>
+          <w:lang w:val="en-US"/>
+        </w:rPr>
+      </w:pPr>
+    </w:p>
+    <w:p>
+      <w:pPr>
+        <w:rPr>
+          <w:rFonts w:ascii="Times New Roman" w:eastAsia="Times New Roman" w:hAnsi="Times New Roman" w:cs="Times New Roman"/>
+          <w:b/>
+          <w:bCs/>
+          <w:kern w:val="36"/>
+          <w:sz w:val="48"/>
+          <w:szCs w:val="48"/>
+          <w:lang w:eastAsia="fi-FI"/>
+        </w:rPr>
+      </w:pPr>
+      <w:r>
+        <w:br w:type="page"/>
+      </w:r>
     </w:p>
     <w:p>
       <w:pPr>
@@ -5657,6 +6233,7 @@
       </w:pPr>
       <w:proofErr w:type="spellStart"/>
       <w:r>
+        <w:lastRenderedPageBreak/>
         <w:t>Part</w:t>
       </w:r>
       <w:proofErr w:type="spellEnd"/>
@@ -5671,31 +6248,372 @@
       </w:r>
       <w:proofErr w:type="spellStart"/>
       <w:r>
-        <w:t>Re</w:t>
-      </w:r>
-      <w:proofErr w:type="spellEnd"/>
-    </w:p>
-    <w:p>
-      <w:pPr>
-        <w:pStyle w:val="ListParagraph"/>
-        <w:numPr>
-          <w:ilvl w:val="0"/>
-          <w:numId w:val="3"/>
-        </w:numPr>
-        <w:rPr>
-          <w:iCs/>
-          <w:lang w:val="en-US"/>
-        </w:rPr>
-      </w:pPr>
-      <w:proofErr w:type="spellStart"/>
-      <w:r>
-        <w:rPr>
-          <w:iCs/>
-          <w:lang w:val="en-US"/>
-        </w:rPr>
-        <w:t>Aaaa</w:t>
-      </w:r>
-      <w:proofErr w:type="spellEnd"/>
+        <w:t>Adding</w:t>
+      </w:r>
+      <w:proofErr w:type="spellEnd"/>
+      <w:r>
+        <w:t xml:space="preserve"> </w:t>
+      </w:r>
+      <w:proofErr w:type="spellStart"/>
+      <w:r>
+        <w:t>styles</w:t>
+      </w:r>
+      <w:proofErr w:type="spellEnd"/>
+      <w:r>
+        <w:t xml:space="preserve"> to </w:t>
+      </w:r>
+      <w:proofErr w:type="spellStart"/>
+      <w:r>
+        <w:t>React</w:t>
+      </w:r>
+      <w:proofErr w:type="spellEnd"/>
+      <w:r>
+        <w:t xml:space="preserve"> </w:t>
+      </w:r>
+      <w:proofErr w:type="spellStart"/>
+      <w:r>
+        <w:t>app</w:t>
+      </w:r>
+      <w:proofErr w:type="spellEnd"/>
+    </w:p>
+    <w:p>
+      <w:pPr>
+        <w:pStyle w:val="ListParagraph"/>
+        <w:numPr>
+          <w:ilvl w:val="0"/>
+          <w:numId w:val="3"/>
+        </w:numPr>
+        <w:rPr>
+          <w:iCs/>
+          <w:lang w:val="en-US"/>
+        </w:rPr>
+      </w:pPr>
+      <w:r>
+        <w:rPr>
+          <w:iCs/>
+          <w:lang w:val="en-US"/>
+        </w:rPr>
+        <w:t>(These style examples in part 2e are mainly for very basic styling. Fully-fledged styling would involve Theme injection to the React-</w:t>
+      </w:r>
+      <w:proofErr w:type="spellStart"/>
+      <w:r>
+        <w:rPr>
+          <w:iCs/>
+          <w:lang w:val="en-US"/>
+        </w:rPr>
+        <w:t>dom</w:t>
+      </w:r>
+      <w:proofErr w:type="spellEnd"/>
+      <w:r>
+        <w:rPr>
+          <w:iCs/>
+          <w:lang w:val="en-US"/>
+        </w:rPr>
+        <w:t xml:space="preserve"> tree root and e.g. style files written in their own .</w:t>
+      </w:r>
+      <w:proofErr w:type="spellStart"/>
+      <w:r>
+        <w:rPr>
+          <w:iCs/>
+          <w:lang w:val="en-US"/>
+        </w:rPr>
+        <w:t>js</w:t>
+      </w:r>
+      <w:proofErr w:type="spellEnd"/>
+      <w:r>
+        <w:rPr>
+          <w:iCs/>
+          <w:lang w:val="en-US"/>
+        </w:rPr>
+        <w:t xml:space="preserve"> code </w:t>
+      </w:r>
+      <w:proofErr w:type="gramStart"/>
+      <w:r>
+        <w:rPr>
+          <w:iCs/>
+          <w:lang w:val="en-US"/>
+        </w:rPr>
+        <w:t>files )</w:t>
+      </w:r>
+      <w:proofErr w:type="gramEnd"/>
+    </w:p>
+    <w:p>
+      <w:pPr>
+        <w:pStyle w:val="ListParagraph"/>
+        <w:numPr>
+          <w:ilvl w:val="0"/>
+          <w:numId w:val="3"/>
+        </w:numPr>
+        <w:rPr>
+          <w:iCs/>
+          <w:lang w:val="en-US"/>
+        </w:rPr>
+      </w:pPr>
+      <w:r>
+        <w:rPr>
+          <w:iCs/>
+          <w:lang w:val="en-US"/>
+        </w:rPr>
+        <w:t xml:space="preserve">based on CSS basics of styling </w:t>
+      </w:r>
+      <w:r>
+        <w:rPr>
+          <w:iCs/>
+          <w:u w:val="single"/>
+          <w:lang w:val="en-US"/>
+        </w:rPr>
+        <w:t>HTML</w:t>
+      </w:r>
+      <w:r>
+        <w:rPr>
+          <w:iCs/>
+          <w:lang w:val="en-US"/>
+        </w:rPr>
+        <w:t xml:space="preserve"> </w:t>
+      </w:r>
+      <w:r>
+        <w:rPr>
+          <w:iCs/>
+          <w:lang w:val="en-US"/>
+        </w:rPr>
+        <w:t>elements</w:t>
+      </w:r>
+      <w:r>
+        <w:rPr>
+          <w:iCs/>
+          <w:lang w:val="en-US"/>
+        </w:rPr>
+        <w:t xml:space="preserve"> produced based on the JSX code(s).</w:t>
+      </w:r>
+    </w:p>
+    <w:p>
+      <w:pPr>
+        <w:pStyle w:val="ListParagraph"/>
+        <w:numPr>
+          <w:ilvl w:val="0"/>
+          <w:numId w:val="3"/>
+        </w:numPr>
+        <w:rPr>
+          <w:iCs/>
+          <w:lang w:val="en-US"/>
+        </w:rPr>
+      </w:pPr>
+      <w:r>
+        <w:rPr>
+          <w:iCs/>
+          <w:lang w:val="en-US"/>
+        </w:rPr>
+        <w:t>and the fact that the index.css was (was it not?) added to the create-react-app project template</w:t>
+      </w:r>
+    </w:p>
+    <w:p>
+      <w:pPr>
+        <w:pStyle w:val="ListParagraph"/>
+        <w:numPr>
+          <w:ilvl w:val="0"/>
+          <w:numId w:val="3"/>
+        </w:numPr>
+        <w:rPr>
+          <w:iCs/>
+          <w:lang w:val="en-US"/>
+        </w:rPr>
+      </w:pPr>
+      <w:r>
+        <w:rPr>
+          <w:iCs/>
+          <w:lang w:val="en-US"/>
+        </w:rPr>
+        <w:t xml:space="preserve">and using HTML attribute class first, later JSX attribute </w:t>
+      </w:r>
+      <w:proofErr w:type="spellStart"/>
+      <w:r>
+        <w:rPr>
+          <w:iCs/>
+          <w:lang w:val="en-US"/>
+        </w:rPr>
+        <w:t>className</w:t>
+      </w:r>
+      <w:proofErr w:type="spellEnd"/>
+      <w:r>
+        <w:rPr>
+          <w:iCs/>
+          <w:lang w:val="en-US"/>
+        </w:rPr>
+        <w:t>, which will dynamically produce the class attribute to the output when JSX rendered to final HTML</w:t>
+      </w:r>
+    </w:p>
+    <w:p>
+      <w:pPr>
+        <w:pStyle w:val="ListParagraph"/>
+        <w:numPr>
+          <w:ilvl w:val="0"/>
+          <w:numId w:val="3"/>
+        </w:numPr>
+        <w:rPr>
+          <w:iCs/>
+          <w:lang w:val="en-US"/>
+        </w:rPr>
+      </w:pPr>
+      <w:r>
+        <w:rPr>
+          <w:iCs/>
+          <w:lang w:val="en-US"/>
+        </w:rPr>
+        <w:t xml:space="preserve">notice again how HTML elements </w:t>
+      </w:r>
+      <w:r>
+        <w:rPr>
+          <w:iCs/>
+          <w:lang w:val="en-US"/>
+        </w:rPr>
+        <w:t xml:space="preserve">with all small letters, and in JSX use exactly given casing, e.g. </w:t>
+      </w:r>
+      <w:proofErr w:type="spellStart"/>
+      <w:r>
+        <w:rPr>
+          <w:iCs/>
+          <w:lang w:val="en-US"/>
+        </w:rPr>
+        <w:t>className</w:t>
+      </w:r>
+      <w:proofErr w:type="spellEnd"/>
+    </w:p>
+    <w:p>
+      <w:pPr>
+        <w:pStyle w:val="ListParagraph"/>
+        <w:numPr>
+          <w:ilvl w:val="0"/>
+          <w:numId w:val="3"/>
+        </w:numPr>
+        <w:rPr>
+          <w:iCs/>
+          <w:lang w:val="en-US"/>
+        </w:rPr>
+      </w:pPr>
+      <w:r>
+        <w:rPr>
+          <w:iCs/>
+          <w:lang w:val="en-US"/>
+        </w:rPr>
+        <w:t xml:space="preserve">having a state ‘piece’ for </w:t>
+      </w:r>
+      <w:proofErr w:type="spellStart"/>
+      <w:r>
+        <w:rPr>
+          <w:iCs/>
+          <w:lang w:val="en-US"/>
+        </w:rPr>
+        <w:t>errorMessage</w:t>
+      </w:r>
+      <w:proofErr w:type="spellEnd"/>
+      <w:r>
+        <w:rPr>
+          <w:iCs/>
+          <w:lang w:val="en-US"/>
+        </w:rPr>
+        <w:t xml:space="preserve"> too, updated like state before. Used to show the possible error message </w:t>
+      </w:r>
+    </w:p>
+    <w:p>
+      <w:pPr>
+        <w:pStyle w:val="ListParagraph"/>
+        <w:numPr>
+          <w:ilvl w:val="0"/>
+          <w:numId w:val="3"/>
+        </w:numPr>
+        <w:rPr>
+          <w:iCs/>
+          <w:lang w:val="en-US"/>
+        </w:rPr>
+      </w:pPr>
+      <w:r>
+        <w:rPr>
+          <w:iCs/>
+          <w:lang w:val="en-US"/>
+        </w:rPr>
+        <w:t>notice the differences between .</w:t>
+      </w:r>
+      <w:proofErr w:type="spellStart"/>
+      <w:r>
+        <w:rPr>
+          <w:iCs/>
+          <w:lang w:val="en-US"/>
+        </w:rPr>
+        <w:t>css</w:t>
+      </w:r>
+      <w:proofErr w:type="spellEnd"/>
+      <w:r>
+        <w:rPr>
+          <w:iCs/>
+          <w:lang w:val="en-US"/>
+        </w:rPr>
+        <w:t xml:space="preserve"> files and .</w:t>
+      </w:r>
+      <w:proofErr w:type="spellStart"/>
+      <w:r>
+        <w:rPr>
+          <w:iCs/>
+          <w:lang w:val="en-US"/>
+        </w:rPr>
+        <w:t>js</w:t>
+      </w:r>
+      <w:proofErr w:type="spellEnd"/>
+      <w:r>
+        <w:rPr>
+          <w:iCs/>
+          <w:lang w:val="en-US"/>
+        </w:rPr>
+        <w:t xml:space="preserve"> style files (or style definitions) that define style objects. Difference in use and also syntax</w:t>
+      </w:r>
+    </w:p>
+    <w:p>
+      <w:pPr>
+        <w:pStyle w:val="ListParagraph"/>
+        <w:numPr>
+          <w:ilvl w:val="0"/>
+          <w:numId w:val="3"/>
+        </w:numPr>
+        <w:rPr>
+          <w:iCs/>
+          <w:lang w:val="en-US"/>
+        </w:rPr>
+      </w:pPr>
+      <w:r>
+        <w:rPr>
+          <w:iCs/>
+          <w:lang w:val="en-US"/>
+        </w:rPr>
+        <w:t>What is here called inline styles can be also kept in external style files and so on. Maybe better coding style if ask me.</w:t>
+      </w:r>
+    </w:p>
+    <w:p>
+      <w:pPr>
+        <w:pStyle w:val="ListParagraph"/>
+        <w:numPr>
+          <w:ilvl w:val="0"/>
+          <w:numId w:val="3"/>
+        </w:numPr>
+        <w:rPr>
+          <w:iCs/>
+          <w:lang w:val="en-US"/>
+        </w:rPr>
+      </w:pPr>
+      <w:r>
+        <w:rPr>
+          <w:iCs/>
+          <w:lang w:val="en-US"/>
+        </w:rPr>
+        <w:t>exercises</w:t>
+      </w:r>
+    </w:p>
+    <w:p>
+      <w:pPr>
+        <w:pStyle w:val="ListParagraph"/>
+        <w:rPr>
+          <w:iCs/>
+          <w:lang w:val="en-US"/>
+        </w:rPr>
+      </w:pPr>
     </w:p>
     <w:p>
       <w:pPr>
@@ -5712,19 +6630,43 @@
       <w:pPr>
         <w:rPr>
           <w:iCs/>
-          <w:sz w:val="96"/>
-          <w:szCs w:val="96"/>
-          <w:lang w:val="en-US"/>
-        </w:rPr>
-      </w:pPr>
-      <w:r>
-        <w:rPr>
-          <w:iCs/>
           <w:color w:val="FF0000"/>
           <w:sz w:val="96"/>
           <w:szCs w:val="96"/>
           <w:lang w:val="en-US"/>
         </w:rPr>
+      </w:pPr>
+      <w:r>
+        <w:rPr>
+          <w:iCs/>
+          <w:color w:val="FF0000"/>
+          <w:sz w:val="96"/>
+          <w:szCs w:val="96"/>
+          <w:lang w:val="en-US"/>
+        </w:rPr>
+        <w:br w:type="page"/>
+      </w:r>
+    </w:p>
+    <w:p>
+      <w:pPr>
+        <w:rPr>
+          <w:iCs/>
+          <w:sz w:val="96"/>
+          <w:szCs w:val="96"/>
+          <w:lang w:val="en-US"/>
+        </w:rPr>
+      </w:pPr>
+      <w:bookmarkStart w:id="1" w:name="_GoBack"/>
+      <w:bookmarkEnd w:id="1"/>
+      <w:r>
+        <w:rPr>
+          <w:iCs/>
+          <w:color w:val="FF0000"/>
+          <w:sz w:val="96"/>
+          <w:szCs w:val="96"/>
+          <w:lang w:val="en-US"/>
+        </w:rPr>
+        <w:lastRenderedPageBreak/>
         <w:t>UNDER CONSTRUCTION</w:t>
       </w:r>
       <w:r>

</xml_diff>

<commit_message>
Add chapter 3a of the Full-stack open reading list
</commit_message>
<xml_diff>
--- a/FSO/FSOReadingList.docx
+++ b/FSO/FSOReadingList.docx
@@ -6625,9 +6625,7 @@
           <w:lang w:val="en-US"/>
         </w:rPr>
       </w:pPr>
-    </w:p>
-    <w:p>
-      <w:pPr>
+      <w:r>
         <w:rPr>
           <w:iCs/>
           <w:color w:val="FF0000"/>
@@ -6635,8 +6633,1874 @@
           <w:szCs w:val="96"/>
           <w:lang w:val="en-US"/>
         </w:rPr>
-      </w:pPr>
-      <w:r>
+        <w:br w:type="page"/>
+      </w:r>
+    </w:p>
+    <w:p>
+      <w:pPr>
+        <w:pStyle w:val="Heading1"/>
+      </w:pPr>
+      <w:proofErr w:type="spellStart"/>
+      <w:r>
+        <w:lastRenderedPageBreak/>
+        <w:t>Part</w:t>
+      </w:r>
+      <w:proofErr w:type="spellEnd"/>
+      <w:r>
+        <w:t xml:space="preserve"> 3a</w:t>
+      </w:r>
+      <w:r>
+        <w:t xml:space="preserve">. </w:t>
+      </w:r>
+      <w:r>
+        <w:t>Node.js and Express</w:t>
+      </w:r>
+    </w:p>
+    <w:p>
+      <w:pPr>
+        <w:pStyle w:val="ListParagraph"/>
+        <w:numPr>
+          <w:ilvl w:val="0"/>
+          <w:numId w:val="3"/>
+        </w:numPr>
+        <w:rPr>
+          <w:iCs/>
+          <w:lang w:val="en-US"/>
+        </w:rPr>
+      </w:pPr>
+      <w:r>
+        <w:rPr>
+          <w:iCs/>
+          <w:lang w:val="en-US"/>
+        </w:rPr>
+        <w:t>“</w:t>
+      </w:r>
+      <w:r>
+        <w:rPr>
+          <w:i/>
+          <w:iCs/>
+          <w:lang w:val="en-US"/>
+        </w:rPr>
+        <w:t>NodeJS, which is a JavaScript runtime based on Google's Chrome V8 JavaScript engine</w:t>
+      </w:r>
+      <w:r>
+        <w:rPr>
+          <w:iCs/>
+          <w:lang w:val="en-US"/>
+        </w:rPr>
+        <w:t xml:space="preserve">”. </w:t>
+      </w:r>
+    </w:p>
+    <w:p>
+      <w:pPr>
+        <w:pStyle w:val="ListParagraph"/>
+        <w:numPr>
+          <w:ilvl w:val="0"/>
+          <w:numId w:val="3"/>
+        </w:numPr>
+        <w:rPr>
+          <w:iCs/>
+          <w:lang w:val="en-US"/>
+        </w:rPr>
+      </w:pPr>
+      <w:r>
+        <w:rPr>
+          <w:iCs/>
+          <w:lang w:val="en-US"/>
+        </w:rPr>
+        <w:t>Notice</w:t>
+      </w:r>
+      <w:r>
+        <w:rPr>
+          <w:iCs/>
+          <w:lang w:val="en-US"/>
+        </w:rPr>
+        <w:t>:</w:t>
+      </w:r>
+      <w:r>
+        <w:rPr>
+          <w:iCs/>
+          <w:lang w:val="en-US"/>
+        </w:rPr>
+        <w:t xml:space="preserve"> can be</w:t>
+      </w:r>
+      <w:r>
+        <w:rPr>
+          <w:iCs/>
+          <w:lang w:val="en-US"/>
+        </w:rPr>
+        <w:t xml:space="preserve"> and normally</w:t>
+      </w:r>
+      <w:r>
+        <w:rPr>
+          <w:iCs/>
+          <w:lang w:val="en-US"/>
+        </w:rPr>
+        <w:t xml:space="preserve"> used to create backend, but also used </w:t>
+      </w:r>
+      <w:r>
+        <w:rPr>
+          <w:iCs/>
+          <w:lang w:val="en-US"/>
+        </w:rPr>
+        <w:t xml:space="preserve">also </w:t>
+      </w:r>
+      <w:r>
+        <w:rPr>
+          <w:iCs/>
+          <w:lang w:val="en-US"/>
+        </w:rPr>
+        <w:t>e.g. in create-react-app generated development time frontend environment</w:t>
+      </w:r>
+      <w:r>
+        <w:rPr>
+          <w:iCs/>
+          <w:lang w:val="en-US"/>
+        </w:rPr>
+        <w:t xml:space="preserve"> for fast development</w:t>
+      </w:r>
+    </w:p>
+    <w:p>
+      <w:pPr>
+        <w:pStyle w:val="ListParagraph"/>
+        <w:numPr>
+          <w:ilvl w:val="0"/>
+          <w:numId w:val="3"/>
+        </w:numPr>
+        <w:rPr>
+          <w:iCs/>
+          <w:lang w:val="en-US"/>
+        </w:rPr>
+      </w:pPr>
+      <w:r>
+        <w:rPr>
+          <w:iCs/>
+          <w:lang w:val="en-US"/>
+        </w:rPr>
+        <w:t xml:space="preserve">Node ECMAScript support has recently evolved, </w:t>
+      </w:r>
+      <w:r>
+        <w:rPr>
+          <w:iCs/>
+          <w:lang w:val="en-US"/>
+        </w:rPr>
+        <w:t>so</w:t>
+      </w:r>
+      <w:r>
+        <w:rPr>
+          <w:iCs/>
+          <w:lang w:val="en-US"/>
+        </w:rPr>
+        <w:t xml:space="preserve"> could</w:t>
+      </w:r>
+      <w:r>
+        <w:rPr>
+          <w:iCs/>
+          <w:lang w:val="en-US"/>
+        </w:rPr>
+        <w:t xml:space="preserve"> we</w:t>
+      </w:r>
+      <w:r>
+        <w:rPr>
+          <w:iCs/>
+          <w:lang w:val="en-US"/>
+        </w:rPr>
+        <w:t xml:space="preserve"> use e.g. ES6 import/export (instead of the require and </w:t>
+      </w:r>
+      <w:proofErr w:type="spellStart"/>
+      <w:proofErr w:type="gramStart"/>
+      <w:r>
+        <w:rPr>
+          <w:iCs/>
+          <w:lang w:val="en-US"/>
+        </w:rPr>
+        <w:t>module.exports</w:t>
+      </w:r>
+      <w:proofErr w:type="spellEnd"/>
+      <w:proofErr w:type="gramEnd"/>
+      <w:r>
+        <w:rPr>
+          <w:iCs/>
+          <w:lang w:val="en-US"/>
+        </w:rPr>
+        <w:t xml:space="preserve"> from older </w:t>
+      </w:r>
+      <w:proofErr w:type="spellStart"/>
+      <w:r>
+        <w:rPr>
+          <w:iCs/>
+          <w:lang w:val="en-US"/>
+        </w:rPr>
+        <w:t>CommonJS</w:t>
+      </w:r>
+      <w:proofErr w:type="spellEnd"/>
+      <w:r>
+        <w:rPr>
+          <w:iCs/>
+          <w:lang w:val="en-US"/>
+        </w:rPr>
+        <w:t xml:space="preserve">) without </w:t>
+      </w:r>
+      <w:proofErr w:type="spellStart"/>
+      <w:r>
+        <w:rPr>
+          <w:iCs/>
+          <w:lang w:val="en-US"/>
+        </w:rPr>
+        <w:t>transpiling</w:t>
+      </w:r>
+      <w:proofErr w:type="spellEnd"/>
+      <w:r>
+        <w:rPr>
+          <w:iCs/>
+          <w:lang w:val="en-US"/>
+        </w:rPr>
+        <w:t xml:space="preserve"> with babel?</w:t>
+      </w:r>
+      <w:r>
+        <w:rPr>
+          <w:iCs/>
+          <w:lang w:val="en-US"/>
+        </w:rPr>
+        <w:t xml:space="preserve"> “</w:t>
+      </w:r>
+      <w:r>
+        <w:rPr>
+          <w:i/>
+          <w:iCs/>
+          <w:lang w:val="en-US"/>
+        </w:rPr>
+        <w:t xml:space="preserve">we can use the latest features without having to </w:t>
+      </w:r>
+      <w:proofErr w:type="spellStart"/>
+      <w:r>
+        <w:rPr>
+          <w:i/>
+          <w:iCs/>
+          <w:lang w:val="en-US"/>
+        </w:rPr>
+        <w:t>transpile</w:t>
+      </w:r>
+      <w:proofErr w:type="spellEnd"/>
+      <w:r>
+        <w:rPr>
+          <w:i/>
+          <w:iCs/>
+          <w:lang w:val="en-US"/>
+        </w:rPr>
+        <w:t xml:space="preserve"> our code</w:t>
+      </w:r>
+      <w:r>
+        <w:rPr>
+          <w:iCs/>
+          <w:lang w:val="en-US"/>
+        </w:rPr>
+        <w:t>”</w:t>
+      </w:r>
+    </w:p>
+    <w:p>
+      <w:pPr>
+        <w:pStyle w:val="ListParagraph"/>
+        <w:numPr>
+          <w:ilvl w:val="0"/>
+          <w:numId w:val="3"/>
+        </w:numPr>
+        <w:rPr>
+          <w:iCs/>
+          <w:lang w:val="en-US"/>
+        </w:rPr>
+      </w:pPr>
+      <w:proofErr w:type="spellStart"/>
+      <w:r>
+        <w:rPr>
+          <w:iCs/>
+          <w:lang w:val="en-US"/>
+        </w:rPr>
+        <w:t>npm</w:t>
+      </w:r>
+      <w:proofErr w:type="spellEnd"/>
+      <w:r>
+        <w:rPr>
+          <w:iCs/>
+          <w:lang w:val="en-US"/>
+        </w:rPr>
+        <w:t xml:space="preserve"> </w:t>
+      </w:r>
+      <w:proofErr w:type="spellStart"/>
+      <w:r>
+        <w:rPr>
+          <w:iCs/>
+          <w:lang w:val="en-US"/>
+        </w:rPr>
+        <w:t>init</w:t>
+      </w:r>
+      <w:proofErr w:type="spellEnd"/>
+      <w:r>
+        <w:rPr>
+          <w:iCs/>
+          <w:lang w:val="en-US"/>
+        </w:rPr>
+        <w:t xml:space="preserve">, </w:t>
+      </w:r>
+      <w:proofErr w:type="spellStart"/>
+      <w:proofErr w:type="gramStart"/>
+      <w:r>
+        <w:rPr>
+          <w:iCs/>
+          <w:lang w:val="en-US"/>
+        </w:rPr>
+        <w:t>package.json</w:t>
+      </w:r>
+      <w:proofErr w:type="spellEnd"/>
+      <w:proofErr w:type="gramEnd"/>
+      <w:r>
+        <w:rPr>
+          <w:iCs/>
+          <w:lang w:val="en-US"/>
+        </w:rPr>
+        <w:t xml:space="preserve"> (dependency definitions and scripts, plus more), </w:t>
+      </w:r>
+      <w:proofErr w:type="spellStart"/>
+      <w:r>
+        <w:rPr>
+          <w:iCs/>
+          <w:lang w:val="en-US"/>
+        </w:rPr>
+        <w:t>node_modules</w:t>
+      </w:r>
+      <w:proofErr w:type="spellEnd"/>
+      <w:r>
+        <w:rPr>
+          <w:iCs/>
+          <w:lang w:val="en-US"/>
+        </w:rPr>
+        <w:t xml:space="preserve"> folder</w:t>
+      </w:r>
+    </w:p>
+    <w:p>
+      <w:pPr>
+        <w:pStyle w:val="ListParagraph"/>
+        <w:numPr>
+          <w:ilvl w:val="0"/>
+          <w:numId w:val="3"/>
+        </w:numPr>
+        <w:rPr>
+          <w:iCs/>
+          <w:lang w:val="en-US"/>
+        </w:rPr>
+      </w:pPr>
+      <w:r>
+        <w:rPr>
+          <w:iCs/>
+          <w:lang w:val="en-US"/>
+        </w:rPr>
+        <w:t xml:space="preserve">const app   // Usually/later refers to the Express object we use to define more and more features to the Node (w. Express) backend. Like configurations, security settings, routing, starting the </w:t>
+      </w:r>
+      <w:proofErr w:type="gramStart"/>
+      <w:r>
+        <w:rPr>
+          <w:iCs/>
+          <w:lang w:val="en-US"/>
+        </w:rPr>
+        <w:t>server,…</w:t>
+      </w:r>
+      <w:proofErr w:type="gramEnd"/>
+    </w:p>
+    <w:p>
+      <w:pPr>
+        <w:pStyle w:val="ListParagraph"/>
+        <w:numPr>
+          <w:ilvl w:val="0"/>
+          <w:numId w:val="3"/>
+        </w:numPr>
+        <w:rPr>
+          <w:iCs/>
+          <w:lang w:val="en-US"/>
+        </w:rPr>
+      </w:pPr>
+      <w:r>
+        <w:rPr>
+          <w:iCs/>
+          <w:lang w:val="en-US"/>
+        </w:rPr>
+        <w:t xml:space="preserve">Now first the const app refers to </w:t>
+      </w:r>
+      <w:r>
+        <w:rPr>
+          <w:iCs/>
+          <w:lang w:val="en-US"/>
+        </w:rPr>
+        <w:t xml:space="preserve">a different object from the Node’s own </w:t>
+      </w:r>
+      <w:proofErr w:type="spellStart"/>
+      <w:r>
+        <w:rPr>
+          <w:iCs/>
+          <w:lang w:val="en-US"/>
+        </w:rPr>
+        <w:t>npm</w:t>
+      </w:r>
+      <w:proofErr w:type="spellEnd"/>
+      <w:r>
+        <w:rPr>
+          <w:iCs/>
+          <w:lang w:val="en-US"/>
+        </w:rPr>
+        <w:t xml:space="preserve"> module ‘http’, a bit cumbersome way to do things, but later again to Express.</w:t>
+      </w:r>
+    </w:p>
+    <w:p>
+      <w:pPr>
+        <w:pStyle w:val="ListParagraph"/>
+        <w:numPr>
+          <w:ilvl w:val="0"/>
+          <w:numId w:val="3"/>
+        </w:numPr>
+        <w:rPr>
+          <w:iCs/>
+          <w:lang w:val="en-US"/>
+        </w:rPr>
+      </w:pPr>
+      <w:r>
+        <w:rPr>
+          <w:iCs/>
+          <w:lang w:val="en-US"/>
+        </w:rPr>
+        <w:t xml:space="preserve">remember that if running front and back in same machine, they might both have Node server and thus eager to use port 3000 =&gt; clash. </w:t>
+      </w:r>
+      <w:proofErr w:type="gramStart"/>
+      <w:r>
+        <w:rPr>
+          <w:iCs/>
+          <w:lang w:val="en-US"/>
+        </w:rPr>
+        <w:t>Thus</w:t>
+      </w:r>
+      <w:proofErr w:type="gramEnd"/>
+      <w:r>
+        <w:rPr>
+          <w:iCs/>
+          <w:lang w:val="en-US"/>
+        </w:rPr>
+        <w:t xml:space="preserve"> we use e.g. 8686 for front and 8787 for backend Node. Thus 3000/3001 are free for your other Node projects too.</w:t>
+      </w:r>
+    </w:p>
+    <w:p>
+      <w:pPr>
+        <w:pStyle w:val="ListParagraph"/>
+        <w:numPr>
+          <w:ilvl w:val="0"/>
+          <w:numId w:val="3"/>
+        </w:numPr>
+        <w:rPr>
+          <w:iCs/>
+          <w:lang w:val="en-US"/>
+        </w:rPr>
+      </w:pPr>
+      <w:r>
+        <w:rPr>
+          <w:iCs/>
+          <w:lang w:val="en-US"/>
+        </w:rPr>
+        <w:t>“</w:t>
+      </w:r>
+      <w:r>
+        <w:rPr>
+          <w:i/>
+          <w:iCs/>
+          <w:lang w:val="en-US"/>
+        </w:rPr>
+        <w:t>At the time of writing this material, Node does not support ES6 modules, but support for them is coming somewhere down the road</w:t>
+      </w:r>
+      <w:r>
+        <w:rPr>
+          <w:iCs/>
+          <w:lang w:val="en-US"/>
+        </w:rPr>
+        <w:t>” Hmm. is the material up-to-date for this part?</w:t>
+      </w:r>
+    </w:p>
+    <w:p>
+      <w:pPr>
+        <w:pStyle w:val="ListParagraph"/>
+        <w:numPr>
+          <w:ilvl w:val="0"/>
+          <w:numId w:val="3"/>
+        </w:numPr>
+        <w:rPr>
+          <w:iCs/>
+          <w:lang w:val="en-US"/>
+        </w:rPr>
+      </w:pPr>
+      <w:proofErr w:type="spellStart"/>
+      <w:r>
+        <w:rPr>
+          <w:iCs/>
+          <w:lang w:val="en-US"/>
+        </w:rPr>
+        <w:t>npm</w:t>
+      </w:r>
+      <w:proofErr w:type="spellEnd"/>
+      <w:r>
+        <w:rPr>
+          <w:iCs/>
+          <w:lang w:val="en-US"/>
+        </w:rPr>
+        <w:t xml:space="preserve"> install </w:t>
+      </w:r>
+      <w:proofErr w:type="spellStart"/>
+      <w:r>
+        <w:rPr>
+          <w:iCs/>
+          <w:lang w:val="en-US"/>
+        </w:rPr>
+        <w:t>somemodule</w:t>
+      </w:r>
+      <w:proofErr w:type="spellEnd"/>
+      <w:r>
+        <w:rPr>
+          <w:iCs/>
+          <w:lang w:val="en-US"/>
+        </w:rPr>
+        <w:t xml:space="preserve">   // adds the dependency to the </w:t>
+      </w:r>
+      <w:proofErr w:type="spellStart"/>
+      <w:proofErr w:type="gramStart"/>
+      <w:r>
+        <w:rPr>
+          <w:iCs/>
+          <w:lang w:val="en-US"/>
+        </w:rPr>
+        <w:t>package.json</w:t>
+      </w:r>
+      <w:proofErr w:type="spellEnd"/>
+      <w:proofErr w:type="gramEnd"/>
+      <w:r>
+        <w:rPr>
+          <w:iCs/>
+          <w:lang w:val="en-US"/>
+        </w:rPr>
+        <w:t xml:space="preserve"> and also downloads the needed file(s) to the </w:t>
+      </w:r>
+      <w:proofErr w:type="spellStart"/>
+      <w:r>
+        <w:rPr>
+          <w:iCs/>
+          <w:lang w:val="en-US"/>
+        </w:rPr>
+        <w:t>node_modules</w:t>
+      </w:r>
+      <w:proofErr w:type="spellEnd"/>
+      <w:r>
+        <w:rPr>
+          <w:iCs/>
+          <w:lang w:val="en-US"/>
+        </w:rPr>
+        <w:t xml:space="preserve"> folder tree</w:t>
+      </w:r>
+    </w:p>
+    <w:p>
+      <w:pPr>
+        <w:pStyle w:val="ListParagraph"/>
+        <w:numPr>
+          <w:ilvl w:val="0"/>
+          <w:numId w:val="3"/>
+        </w:numPr>
+        <w:rPr>
+          <w:iCs/>
+          <w:lang w:val="en-US"/>
+        </w:rPr>
+      </w:pPr>
+      <w:r>
+        <w:rPr>
+          <w:iCs/>
+          <w:lang w:val="en-US"/>
+        </w:rPr>
+        <w:t>"express": "^4.17.1"</w:t>
+      </w:r>
+      <w:r>
+        <w:rPr>
+          <w:iCs/>
+          <w:lang w:val="en-US"/>
+        </w:rPr>
+        <w:t xml:space="preserve">   // caret ^ means at least, 4=major, 17=minor, 1=patch version numbers. Major has to stay at 4, unless you explicitly update it</w:t>
+      </w:r>
+    </w:p>
+    <w:p>
+      <w:pPr>
+        <w:pStyle w:val="ListParagraph"/>
+        <w:numPr>
+          <w:ilvl w:val="0"/>
+          <w:numId w:val="3"/>
+        </w:numPr>
+        <w:rPr>
+          <w:iCs/>
+          <w:lang w:val="en-US"/>
+        </w:rPr>
+      </w:pPr>
+      <w:proofErr w:type="spellStart"/>
+      <w:r>
+        <w:rPr>
+          <w:iCs/>
+          <w:lang w:val="en-US"/>
+        </w:rPr>
+        <w:t>npm</w:t>
+      </w:r>
+      <w:proofErr w:type="spellEnd"/>
+      <w:r>
+        <w:rPr>
+          <w:iCs/>
+          <w:lang w:val="en-US"/>
+        </w:rPr>
+        <w:t xml:space="preserve"> update</w:t>
+      </w:r>
+    </w:p>
+    <w:p>
+      <w:pPr>
+        <w:pStyle w:val="ListParagraph"/>
+        <w:numPr>
+          <w:ilvl w:val="0"/>
+          <w:numId w:val="3"/>
+        </w:numPr>
+        <w:rPr>
+          <w:iCs/>
+          <w:lang w:val="en-US"/>
+        </w:rPr>
+      </w:pPr>
+      <w:proofErr w:type="spellStart"/>
+      <w:r>
+        <w:rPr>
+          <w:iCs/>
+          <w:lang w:val="en-US"/>
+        </w:rPr>
+        <w:t>npm</w:t>
+      </w:r>
+      <w:proofErr w:type="spellEnd"/>
+      <w:r>
+        <w:rPr>
+          <w:iCs/>
+          <w:lang w:val="en-US"/>
+        </w:rPr>
+        <w:t xml:space="preserve"> install      // this you need to run e.g. after cloning a project from git. As you get </w:t>
+      </w:r>
+      <w:proofErr w:type="spellStart"/>
+      <w:proofErr w:type="gramStart"/>
+      <w:r>
+        <w:rPr>
+          <w:iCs/>
+          <w:lang w:val="en-US"/>
+        </w:rPr>
+        <w:t>package.json</w:t>
+      </w:r>
+      <w:proofErr w:type="spellEnd"/>
+      <w:proofErr w:type="gramEnd"/>
+      <w:r>
+        <w:rPr>
+          <w:iCs/>
+          <w:lang w:val="en-US"/>
+        </w:rPr>
+        <w:t xml:space="preserve"> from git repo, but not the </w:t>
+      </w:r>
+      <w:proofErr w:type="spellStart"/>
+      <w:r>
+        <w:rPr>
+          <w:iCs/>
+          <w:lang w:val="en-US"/>
+        </w:rPr>
+        <w:t>node_modules</w:t>
+      </w:r>
+      <w:proofErr w:type="spellEnd"/>
+      <w:r>
+        <w:rPr>
+          <w:iCs/>
+          <w:lang w:val="en-US"/>
+        </w:rPr>
+        <w:t xml:space="preserve">. </w:t>
+      </w:r>
+      <w:proofErr w:type="gramStart"/>
+      <w:r>
+        <w:rPr>
+          <w:iCs/>
+          <w:lang w:val="en-US"/>
+        </w:rPr>
+        <w:t>So</w:t>
+      </w:r>
+      <w:proofErr w:type="gramEnd"/>
+      <w:r>
+        <w:rPr>
+          <w:iCs/>
+          <w:lang w:val="en-US"/>
+        </w:rPr>
+        <w:t xml:space="preserve"> you have the dependency definitions, but not the physical module files. One dependency might depend on other modules, so you will get more than one file downloaded.</w:t>
+      </w:r>
+    </w:p>
+    <w:p>
+      <w:pPr>
+        <w:pStyle w:val="ListParagraph"/>
+        <w:numPr>
+          <w:ilvl w:val="0"/>
+          <w:numId w:val="3"/>
+        </w:numPr>
+        <w:rPr>
+          <w:iCs/>
+          <w:lang w:val="en-US"/>
+        </w:rPr>
+      </w:pPr>
+      <w:proofErr w:type="spellStart"/>
+      <w:proofErr w:type="gramStart"/>
+      <w:r>
+        <w:rPr>
+          <w:iCs/>
+          <w:lang w:val="en-US"/>
+        </w:rPr>
+        <w:t>app.get</w:t>
+      </w:r>
+      <w:proofErr w:type="spellEnd"/>
+      <w:r>
+        <w:rPr>
+          <w:iCs/>
+          <w:lang w:val="en-US"/>
+        </w:rPr>
+        <w:t xml:space="preserve">,  </w:t>
+      </w:r>
+      <w:proofErr w:type="spellStart"/>
+      <w:r>
+        <w:rPr>
+          <w:iCs/>
+          <w:lang w:val="en-US"/>
+        </w:rPr>
+        <w:t>app</w:t>
+      </w:r>
+      <w:proofErr w:type="gramEnd"/>
+      <w:r>
+        <w:rPr>
+          <w:iCs/>
+          <w:lang w:val="en-US"/>
+        </w:rPr>
+        <w:t>.listen</w:t>
+      </w:r>
+      <w:proofErr w:type="spellEnd"/>
+      <w:r>
+        <w:rPr>
+          <w:iCs/>
+          <w:lang w:val="en-US"/>
+        </w:rPr>
+        <w:t xml:space="preserve">, </w:t>
+      </w:r>
+    </w:p>
+    <w:p>
+      <w:pPr>
+        <w:pStyle w:val="ListParagraph"/>
+        <w:numPr>
+          <w:ilvl w:val="0"/>
+          <w:numId w:val="3"/>
+        </w:numPr>
+        <w:rPr>
+          <w:iCs/>
+          <w:lang w:val="en-US"/>
+        </w:rPr>
+      </w:pPr>
+      <w:proofErr w:type="spellStart"/>
+      <w:proofErr w:type="gramStart"/>
+      <w:r>
+        <w:rPr>
+          <w:iCs/>
+          <w:lang w:val="en-US"/>
+        </w:rPr>
+        <w:t>response.send</w:t>
+      </w:r>
+      <w:proofErr w:type="spellEnd"/>
+      <w:proofErr w:type="gramEnd"/>
+      <w:r>
+        <w:rPr>
+          <w:iCs/>
+          <w:lang w:val="en-US"/>
+        </w:rPr>
+        <w:t xml:space="preserve">   (200, text/html),   </w:t>
+      </w:r>
+      <w:proofErr w:type="spellStart"/>
+      <w:r>
+        <w:rPr>
+          <w:iCs/>
+          <w:lang w:val="en-US"/>
+        </w:rPr>
+        <w:t>response.json</w:t>
+      </w:r>
+      <w:proofErr w:type="spellEnd"/>
+      <w:r>
+        <w:rPr>
+          <w:iCs/>
+          <w:lang w:val="en-US"/>
+        </w:rPr>
+        <w:t xml:space="preserve"> (200, application/json)</w:t>
+      </w:r>
+    </w:p>
+    <w:p>
+      <w:pPr>
+        <w:pStyle w:val="ListParagraph"/>
+        <w:numPr>
+          <w:ilvl w:val="0"/>
+          <w:numId w:val="3"/>
+        </w:numPr>
+        <w:rPr>
+          <w:iCs/>
+          <w:lang w:val="en-US"/>
+        </w:rPr>
+      </w:pPr>
+      <w:proofErr w:type="spellStart"/>
+      <w:r>
+        <w:rPr>
+          <w:iCs/>
+          <w:lang w:val="en-US"/>
+        </w:rPr>
+        <w:t>nodemon</w:t>
+      </w:r>
+      <w:proofErr w:type="spellEnd"/>
+      <w:r>
+        <w:rPr>
+          <w:iCs/>
+          <w:lang w:val="en-US"/>
+        </w:rPr>
+        <w:t xml:space="preserve"> (node-mon(</w:t>
+      </w:r>
+      <w:proofErr w:type="spellStart"/>
+      <w:r>
+        <w:rPr>
+          <w:iCs/>
+          <w:lang w:val="en-US"/>
+        </w:rPr>
+        <w:t>itor</w:t>
+      </w:r>
+      <w:proofErr w:type="spellEnd"/>
+      <w:r>
+        <w:rPr>
+          <w:iCs/>
+          <w:lang w:val="en-US"/>
+        </w:rPr>
+        <w:t xml:space="preserve">), not: no-demon </w:t>
+      </w:r>
+      <w:r>
+        <w:rPr>
+          <mc:AlternateContent>
+            <mc:Choice Requires="w16se"/>
+            <mc:Fallback>
+              <w:rFonts w:ascii="Segoe UI Emoji" w:eastAsia="Segoe UI Emoji" w:hAnsi="Segoe UI Emoji" w:cs="Segoe UI Emoji"/>
+            </mc:Fallback>
+          </mc:AlternateContent>
+          <w:iCs/>
+          <w:lang w:val="en-US"/>
+        </w:rPr>
+        <mc:AlternateContent>
+          <mc:Choice Requires="w16se">
+            <w16se:symEx w16se:font="Segoe UI Emoji" w16se:char="1F60A"/>
+          </mc:Choice>
+          <mc:Fallback>
+            <w:t>😊</w:t>
+          </mc:Fallback>
+        </mc:AlternateContent>
+      </w:r>
+      <w:r>
+        <w:rPr>
+          <w:iCs/>
+          <w:lang w:val="en-US"/>
+        </w:rPr>
+        <w:t>)</w:t>
+      </w:r>
+      <w:r>
+        <w:rPr>
+          <w:iCs/>
+          <w:lang w:val="en-US"/>
+        </w:rPr>
+        <w:t xml:space="preserve">: </w:t>
+      </w:r>
+      <w:proofErr w:type="spellStart"/>
+      <w:r>
+        <w:rPr>
+          <w:i/>
+          <w:iCs/>
+          <w:lang w:val="en-US"/>
+        </w:rPr>
+        <w:t>nodemon</w:t>
+      </w:r>
+      <w:proofErr w:type="spellEnd"/>
+      <w:r>
+        <w:rPr>
+          <w:i/>
+          <w:iCs/>
+          <w:lang w:val="en-US"/>
+        </w:rPr>
+        <w:t xml:space="preserve"> will watch the files in the directory in which </w:t>
+      </w:r>
+      <w:proofErr w:type="spellStart"/>
+      <w:r>
+        <w:rPr>
+          <w:i/>
+          <w:iCs/>
+          <w:lang w:val="en-US"/>
+        </w:rPr>
+        <w:t>nodemon</w:t>
+      </w:r>
+      <w:proofErr w:type="spellEnd"/>
+      <w:r>
+        <w:rPr>
+          <w:i/>
+          <w:iCs/>
+          <w:lang w:val="en-US"/>
+        </w:rPr>
+        <w:t xml:space="preserve"> was started, and if any files change, </w:t>
+      </w:r>
+      <w:proofErr w:type="spellStart"/>
+      <w:r>
+        <w:rPr>
+          <w:i/>
+          <w:iCs/>
+          <w:lang w:val="en-US"/>
+        </w:rPr>
+        <w:t>nodemon</w:t>
+      </w:r>
+      <w:proofErr w:type="spellEnd"/>
+      <w:r>
+        <w:rPr>
+          <w:i/>
+          <w:iCs/>
+          <w:lang w:val="en-US"/>
+        </w:rPr>
+        <w:t xml:space="preserve"> will automatically restart your node application</w:t>
+      </w:r>
+    </w:p>
+    <w:p>
+      <w:pPr>
+        <w:pStyle w:val="ListParagraph"/>
+        <w:numPr>
+          <w:ilvl w:val="0"/>
+          <w:numId w:val="3"/>
+        </w:numPr>
+        <w:rPr>
+          <w:iCs/>
+          <w:lang w:val="en-US"/>
+        </w:rPr>
+      </w:pPr>
+      <w:r>
+        <w:rPr>
+          <w:iCs/>
+          <w:lang w:val="en-US"/>
+        </w:rPr>
+        <w:t xml:space="preserve">node index.js   vs.   </w:t>
+      </w:r>
+      <w:proofErr w:type="spellStart"/>
+      <w:r>
+        <w:rPr>
+          <w:iCs/>
+          <w:lang w:val="en-US"/>
+        </w:rPr>
+        <w:t>nodemon</w:t>
+      </w:r>
+      <w:proofErr w:type="spellEnd"/>
+      <w:r>
+        <w:rPr>
+          <w:iCs/>
+          <w:lang w:val="en-US"/>
+        </w:rPr>
+        <w:t xml:space="preserve"> index.js</w:t>
+      </w:r>
+    </w:p>
+    <w:p>
+      <w:pPr>
+        <w:pStyle w:val="ListParagraph"/>
+        <w:numPr>
+          <w:ilvl w:val="0"/>
+          <w:numId w:val="3"/>
+        </w:numPr>
+        <w:rPr>
+          <w:iCs/>
+          <w:lang w:val="en-US"/>
+        </w:rPr>
+      </w:pPr>
+      <w:r>
+        <w:rPr>
+          <w:iCs/>
+          <w:lang w:val="en-US"/>
+        </w:rPr>
+        <w:t>look at the very few aspects about REST services presented on the course. Core stuff</w:t>
+      </w:r>
+    </w:p>
+    <w:p>
+      <w:pPr>
+        <w:pStyle w:val="ListParagraph"/>
+        <w:numPr>
+          <w:ilvl w:val="0"/>
+          <w:numId w:val="3"/>
+        </w:numPr>
+        <w:rPr>
+          <w:iCs/>
+          <w:lang w:val="en-US"/>
+        </w:rPr>
+      </w:pPr>
+      <w:r>
+        <w:rPr>
+          <w:iCs/>
+          <w:lang w:val="en-US"/>
+        </w:rPr>
+        <w:t xml:space="preserve">HTTP verbs = HTTP methods  </w:t>
+      </w:r>
+      <w:hyperlink r:id="rId8" w:history="1">
+        <w:r>
+          <w:rPr>
+            <w:rStyle w:val="Hyperlink"/>
+            <w:iCs/>
+            <w:lang w:val="en-US"/>
+          </w:rPr>
+          <w:t>https://developer.mozilla.org/en-US/docs/Web/HTTP/Methods</w:t>
+        </w:r>
+      </w:hyperlink>
+      <w:r>
+        <w:rPr>
+          <w:iCs/>
+          <w:lang w:val="en-US"/>
+        </w:rPr>
+        <w:t xml:space="preserve"> Some systems only use(d) GET and POST (a new resource posted to the backend) to do everything (instead of including e.g. the useful DELETE, PUT (replace) and PATCH (modify). You could use these five or four of these, skipping patch.</w:t>
+      </w:r>
+    </w:p>
+    <w:p>
+      <w:pPr>
+        <w:pStyle w:val="ListParagraph"/>
+        <w:numPr>
+          <w:ilvl w:val="0"/>
+          <w:numId w:val="3"/>
+        </w:numPr>
+        <w:rPr>
+          <w:iCs/>
+          <w:lang w:val="en-US"/>
+        </w:rPr>
+      </w:pPr>
+      <w:r>
+        <w:rPr>
+          <w:iCs/>
+          <w:lang w:val="en-US"/>
+        </w:rPr>
+        <w:t xml:space="preserve">the nature of </w:t>
+      </w:r>
+      <w:proofErr w:type="spellStart"/>
+      <w:r>
+        <w:rPr>
+          <w:iCs/>
+          <w:lang w:val="en-US"/>
+        </w:rPr>
+        <w:t>app.get</w:t>
+      </w:r>
+      <w:proofErr w:type="spellEnd"/>
+      <w:r>
+        <w:rPr>
+          <w:iCs/>
+          <w:lang w:val="en-US"/>
+        </w:rPr>
+        <w:t xml:space="preserve"> we have already discussed (see the asynchronous code examples, the code might be executed in three different times / phases, the </w:t>
+      </w:r>
+      <w:proofErr w:type="spellStart"/>
+      <w:r>
+        <w:rPr>
+          <w:iCs/>
+          <w:lang w:val="en-US"/>
+        </w:rPr>
+        <w:t>app.get</w:t>
+      </w:r>
+      <w:proofErr w:type="spellEnd"/>
+      <w:r>
+        <w:rPr>
+          <w:iCs/>
+          <w:lang w:val="en-US"/>
+        </w:rPr>
+        <w:t xml:space="preserve"> being executed at server setup, others later if the service called, and last after some async resource like database responds)</w:t>
+      </w:r>
+    </w:p>
+    <w:p>
+      <w:pPr>
+        <w:pStyle w:val="ListParagraph"/>
+        <w:numPr>
+          <w:ilvl w:val="0"/>
+          <w:numId w:val="3"/>
+        </w:numPr>
+        <w:rPr>
+          <w:iCs/>
+          <w:lang w:val="en-US"/>
+        </w:rPr>
+      </w:pPr>
+      <w:proofErr w:type="spellStart"/>
+      <w:proofErr w:type="gramStart"/>
+      <w:r>
+        <w:rPr>
+          <w:iCs/>
+          <w:lang w:val="en-US"/>
+        </w:rPr>
+        <w:t>app.get</w:t>
+      </w:r>
+      <w:proofErr w:type="spellEnd"/>
+      <w:r>
+        <w:rPr>
+          <w:iCs/>
+          <w:lang w:val="en-US"/>
+        </w:rPr>
+        <w:t>(</w:t>
+      </w:r>
+      <w:proofErr w:type="gramEnd"/>
+      <w:r>
+        <w:rPr>
+          <w:iCs/>
+          <w:lang w:val="en-US"/>
+        </w:rPr>
+        <w:t>'/</w:t>
+      </w:r>
+      <w:proofErr w:type="spellStart"/>
+      <w:r>
+        <w:rPr>
+          <w:iCs/>
+          <w:lang w:val="en-US"/>
+        </w:rPr>
+        <w:t>api</w:t>
+      </w:r>
+      <w:proofErr w:type="spellEnd"/>
+      <w:r>
+        <w:rPr>
+          <w:iCs/>
+          <w:lang w:val="en-US"/>
+        </w:rPr>
+        <w:t>/notes/:id', (request, response) =&gt; {</w:t>
+      </w:r>
+    </w:p>
+    <w:p>
+      <w:pPr>
+        <w:pStyle w:val="ListParagraph"/>
+        <w:rPr>
+          <w:iCs/>
+          <w:lang w:val="en-US"/>
+        </w:rPr>
+      </w:pPr>
+      <w:r>
+        <w:rPr>
+          <w:iCs/>
+          <w:lang w:val="en-US"/>
+        </w:rPr>
+        <w:t xml:space="preserve">…    </w:t>
+      </w:r>
+      <w:r>
+        <w:rPr>
+          <w:iCs/>
+          <w:lang w:val="en-US"/>
+        </w:rPr>
+        <w:t>const id = request.params.id</w:t>
+      </w:r>
+    </w:p>
+    <w:p>
+      <w:pPr>
+        <w:pStyle w:val="ListParagraph"/>
+        <w:numPr>
+          <w:ilvl w:val="0"/>
+          <w:numId w:val="3"/>
+        </w:numPr>
+        <w:rPr>
+          <w:iCs/>
+          <w:lang w:val="en-US"/>
+        </w:rPr>
+      </w:pPr>
+      <w:r>
+        <w:br w:type="page"/>
+      </w:r>
+      <w:proofErr w:type="spellStart"/>
+      <w:proofErr w:type="gramStart"/>
+      <w:r>
+        <w:rPr>
+          <w:iCs/>
+          <w:lang w:val="en-US"/>
+        </w:rPr>
+        <w:lastRenderedPageBreak/>
+        <w:t>notes.find</w:t>
+      </w:r>
+      <w:proofErr w:type="spellEnd"/>
+      <w:proofErr w:type="gramEnd"/>
+      <w:r>
+        <w:rPr>
+          <w:iCs/>
+          <w:lang w:val="en-US"/>
+        </w:rPr>
+        <w:t xml:space="preserve"> …   // refers to the array/collection method find that is the sibling of filter/map/foreach/reduce methods. Returns the first item in collection for which the provided arrow function returns true</w:t>
+      </w:r>
+    </w:p>
+    <w:p>
+      <w:pPr>
+        <w:pStyle w:val="ListParagraph"/>
+        <w:numPr>
+          <w:ilvl w:val="0"/>
+          <w:numId w:val="3"/>
+        </w:numPr>
+        <w:rPr>
+          <w:iCs/>
+          <w:lang w:val="en-US"/>
+        </w:rPr>
+      </w:pPr>
+      <w:r>
+        <w:rPr>
+          <w:iCs/>
+          <w:lang w:val="en-US"/>
+        </w:rPr>
+        <w:t xml:space="preserve">notes is so far just hard-coded JS array object     </w:t>
+      </w:r>
+      <w:r>
+        <w:rPr>
+          <w:iCs/>
+          <w:lang w:val="en-US"/>
+        </w:rPr>
+        <w:t>let notes = [ ...</w:t>
+      </w:r>
+      <w:r>
+        <w:rPr>
+          <w:iCs/>
+          <w:lang w:val="en-US"/>
+        </w:rPr>
+        <w:t>something here</w:t>
+      </w:r>
+      <w:proofErr w:type="gramStart"/>
+      <w:r>
+        <w:rPr>
+          <w:iCs/>
+          <w:lang w:val="en-US"/>
+        </w:rPr>
+        <w:t xml:space="preserve">… </w:t>
+      </w:r>
+      <w:r>
+        <w:rPr>
+          <w:iCs/>
+          <w:lang w:val="en-US"/>
+        </w:rPr>
+        <w:t>]</w:t>
+      </w:r>
+      <w:proofErr w:type="gramEnd"/>
+    </w:p>
+    <w:p>
+      <w:pPr>
+        <w:pStyle w:val="ListParagraph"/>
+        <w:numPr>
+          <w:ilvl w:val="0"/>
+          <w:numId w:val="3"/>
+        </w:numPr>
+        <w:rPr>
+          <w:iCs/>
+          <w:lang w:val="en-US"/>
+        </w:rPr>
+      </w:pPr>
+      <w:proofErr w:type="spellStart"/>
+      <w:proofErr w:type="gramStart"/>
+      <w:r>
+        <w:rPr>
+          <w:iCs/>
+          <w:lang w:val="en-US"/>
+        </w:rPr>
+        <w:t>response.end</w:t>
+      </w:r>
+      <w:proofErr w:type="spellEnd"/>
+      <w:r>
+        <w:rPr>
+          <w:iCs/>
+          <w:lang w:val="en-US"/>
+        </w:rPr>
+        <w:t>( )</w:t>
+      </w:r>
+      <w:proofErr w:type="gramEnd"/>
+      <w:r>
+        <w:rPr>
+          <w:iCs/>
+          <w:lang w:val="en-US"/>
+        </w:rPr>
+        <w:t xml:space="preserve">   // from Node itself, just ends the response processing, you need to set the status code and response type etc.</w:t>
+      </w:r>
+    </w:p>
+    <w:p>
+      <w:pPr>
+        <w:pStyle w:val="ListParagraph"/>
+        <w:numPr>
+          <w:ilvl w:val="0"/>
+          <w:numId w:val="3"/>
+        </w:numPr>
+        <w:rPr>
+          <w:iCs/>
+          <w:lang w:val="en-US"/>
+        </w:rPr>
+      </w:pPr>
+      <w:proofErr w:type="spellStart"/>
+      <w:proofErr w:type="gramStart"/>
+      <w:r>
+        <w:rPr>
+          <w:iCs/>
+          <w:lang w:val="en-US"/>
+        </w:rPr>
+        <w:t>response.send</w:t>
+      </w:r>
+      <w:proofErr w:type="spellEnd"/>
+      <w:proofErr w:type="gramEnd"/>
+      <w:r>
+        <w:rPr>
+          <w:iCs/>
+          <w:lang w:val="en-US"/>
+        </w:rPr>
+        <w:t xml:space="preserve">( )   // from Express, sets /sniffs some stuff for you automatically (sometimes/usually the one you need to use), uses internally the </w:t>
+      </w:r>
+      <w:proofErr w:type="spellStart"/>
+      <w:r>
+        <w:rPr>
+          <w:iCs/>
+          <w:lang w:val="en-US"/>
+        </w:rPr>
+        <w:t>response.end</w:t>
+      </w:r>
+      <w:proofErr w:type="spellEnd"/>
+      <w:r>
+        <w:rPr>
+          <w:iCs/>
+          <w:lang w:val="en-US"/>
+        </w:rPr>
+        <w:t>( ) from Node. “</w:t>
+      </w:r>
+      <w:proofErr w:type="spellStart"/>
+      <w:proofErr w:type="gramStart"/>
+      <w:r>
+        <w:rPr>
+          <w:i/>
+          <w:iCs/>
+          <w:lang w:val="en-US"/>
+        </w:rPr>
+        <w:t>res.send</w:t>
+      </w:r>
+      <w:proofErr w:type="spellEnd"/>
+      <w:proofErr w:type="gramEnd"/>
+      <w:r>
+        <w:rPr>
+          <w:i/>
+          <w:iCs/>
+          <w:lang w:val="en-US"/>
+        </w:rPr>
+        <w:t xml:space="preserve">() implements </w:t>
+      </w:r>
+      <w:proofErr w:type="spellStart"/>
+      <w:r>
+        <w:rPr>
+          <w:i/>
+          <w:iCs/>
+          <w:lang w:val="en-US"/>
+        </w:rPr>
+        <w:t>res.write</w:t>
+      </w:r>
+      <w:proofErr w:type="spellEnd"/>
+      <w:r>
+        <w:rPr>
+          <w:i/>
+          <w:iCs/>
+          <w:lang w:val="en-US"/>
+        </w:rPr>
+        <w:t xml:space="preserve">, </w:t>
+      </w:r>
+      <w:proofErr w:type="spellStart"/>
+      <w:r>
+        <w:rPr>
+          <w:i/>
+          <w:iCs/>
+          <w:lang w:val="en-US"/>
+        </w:rPr>
+        <w:t>res.setHeaders</w:t>
+      </w:r>
+      <w:proofErr w:type="spellEnd"/>
+      <w:r>
+        <w:rPr>
+          <w:i/>
+          <w:iCs/>
+          <w:lang w:val="en-US"/>
+        </w:rPr>
+        <w:t xml:space="preserve"> and </w:t>
+      </w:r>
+      <w:proofErr w:type="spellStart"/>
+      <w:r>
+        <w:rPr>
+          <w:i/>
+          <w:iCs/>
+          <w:lang w:val="en-US"/>
+        </w:rPr>
+        <w:t>res.end</w:t>
+      </w:r>
+      <w:proofErr w:type="spellEnd"/>
+      <w:r>
+        <w:rPr>
+          <w:iCs/>
+          <w:lang w:val="en-US"/>
+        </w:rPr>
+        <w:t>”</w:t>
+      </w:r>
+    </w:p>
+    <w:p>
+      <w:pPr>
+        <w:pStyle w:val="ListParagraph"/>
+        <w:numPr>
+          <w:ilvl w:val="0"/>
+          <w:numId w:val="3"/>
+        </w:numPr>
+        <w:rPr>
+          <w:iCs/>
+          <w:lang w:val="en-US"/>
+        </w:rPr>
+      </w:pPr>
+      <w:r>
+        <w:rPr>
+          <w:iCs/>
+          <w:lang w:val="en-US"/>
+        </w:rPr>
+        <w:t>deleting is again done just funny way of filtering out from the local object, no database yet.</w:t>
+      </w:r>
+    </w:p>
+    <w:p>
+      <w:pPr>
+        <w:pStyle w:val="ListParagraph"/>
+        <w:numPr>
+          <w:ilvl w:val="0"/>
+          <w:numId w:val="3"/>
+        </w:numPr>
+        <w:rPr>
+          <w:iCs/>
+          <w:lang w:val="en-US"/>
+        </w:rPr>
+      </w:pPr>
+      <w:r>
+        <w:rPr>
+          <w:iCs/>
+          <w:lang w:val="en-US"/>
+        </w:rPr>
+        <w:t>Postman or VS Code REST client</w:t>
+      </w:r>
+    </w:p>
+    <w:p>
+      <w:pPr>
+        <w:pStyle w:val="ListParagraph"/>
+        <w:numPr>
+          <w:ilvl w:val="0"/>
+          <w:numId w:val="3"/>
+        </w:numPr>
+        <w:rPr>
+          <w:iCs/>
+          <w:lang w:val="en-US"/>
+        </w:rPr>
+      </w:pPr>
+      <w:r>
+        <w:rPr>
+          <w:iCs/>
+          <w:lang w:val="en-US"/>
+        </w:rPr>
+        <w:t xml:space="preserve">const note = </w:t>
+      </w:r>
+      <w:proofErr w:type="spellStart"/>
+      <w:proofErr w:type="gramStart"/>
+      <w:r>
+        <w:rPr>
+          <w:b/>
+          <w:iCs/>
+          <w:lang w:val="en-US"/>
+        </w:rPr>
+        <w:t>request.body</w:t>
+      </w:r>
+      <w:proofErr w:type="spellEnd"/>
+      <w:proofErr w:type="gramEnd"/>
+      <w:r>
+        <w:rPr>
+          <w:iCs/>
+          <w:lang w:val="en-US"/>
+        </w:rPr>
+        <w:t>;</w:t>
+      </w:r>
+      <w:r>
+        <w:rPr>
+          <w:iCs/>
+          <w:lang w:val="en-US"/>
+        </w:rPr>
+        <w:t xml:space="preserve">  //</w:t>
+      </w:r>
+      <w:r>
+        <w:rPr>
+          <w:iCs/>
+          <w:lang w:val="en-US"/>
+        </w:rPr>
+        <w:t xml:space="preserve"> handling POST. Remember before </w:t>
+      </w:r>
+      <w:r>
+        <w:rPr>
+          <w:b/>
+          <w:iCs/>
+          <w:lang w:val="en-US"/>
+        </w:rPr>
+        <w:t>request.params.id</w:t>
+      </w:r>
+      <w:r>
+        <w:rPr>
+          <w:iCs/>
+          <w:lang w:val="en-US"/>
+        </w:rPr>
+        <w:t xml:space="preserve"> for GET</w:t>
+      </w:r>
+    </w:p>
+    <w:p>
+      <w:pPr>
+        <w:pStyle w:val="ListParagraph"/>
+        <w:numPr>
+          <w:ilvl w:val="0"/>
+          <w:numId w:val="3"/>
+        </w:numPr>
+        <w:rPr>
+          <w:iCs/>
+          <w:lang w:val="en-US"/>
+        </w:rPr>
+      </w:pPr>
+      <w:r>
+        <w:rPr>
+          <w:iCs/>
+          <w:lang w:val="en-US"/>
+        </w:rPr>
+        <w:t xml:space="preserve">(GET method can also have a body = data, but not all implementations support it like they </w:t>
+      </w:r>
+      <w:r>
+        <w:rPr>
+          <w:b/>
+          <w:iCs/>
+          <w:lang w:val="en-US"/>
+        </w:rPr>
+        <w:t>shoul</w:t>
+      </w:r>
+      <w:r>
+        <w:rPr>
+          <w:b/>
+          <w:iCs/>
+          <w:lang w:val="en-US"/>
+        </w:rPr>
+        <w:t>d support</w:t>
+      </w:r>
+      <w:r>
+        <w:rPr>
+          <w:iCs/>
+          <w:lang w:val="en-US"/>
+        </w:rPr>
+        <w:t xml:space="preserve"> based on the HTTP standards. So if use body for GET, make sure to test it well before</w:t>
+      </w:r>
+      <w:proofErr w:type="gramStart"/>
+      <w:r>
+        <w:rPr>
+          <w:iCs/>
+          <w:lang w:val="en-US"/>
+        </w:rPr>
+        <w:t xml:space="preserve">! </w:t>
+      </w:r>
+      <w:proofErr w:type="gramEnd"/>
+      <w:r>
+        <w:rPr>
+          <w:iCs/>
+          <w:lang w:val="en-US"/>
+        </w:rPr>
+        <w:t>Or don’t use body for GET)</w:t>
+      </w:r>
+    </w:p>
+    <w:p>
+      <w:pPr>
+        <w:pStyle w:val="ListParagraph"/>
+        <w:numPr>
+          <w:ilvl w:val="0"/>
+          <w:numId w:val="3"/>
+        </w:numPr>
+        <w:rPr>
+          <w:iCs/>
+          <w:lang w:val="en-US"/>
+        </w:rPr>
+      </w:pPr>
+      <w:r>
+        <w:rPr>
+          <w:iCs/>
+          <w:lang w:val="en-US"/>
+        </w:rPr>
+        <w:t xml:space="preserve">remember how </w:t>
+      </w:r>
+      <w:proofErr w:type="spellStart"/>
+      <w:proofErr w:type="gramStart"/>
+      <w:r>
+        <w:rPr>
+          <w:iCs/>
+          <w:lang w:val="en-US"/>
+        </w:rPr>
+        <w:t>array.concat</w:t>
+      </w:r>
+      <w:proofErr w:type="spellEnd"/>
+      <w:proofErr w:type="gramEnd"/>
+      <w:r>
+        <w:rPr>
+          <w:iCs/>
+          <w:lang w:val="en-US"/>
+        </w:rPr>
+        <w:t>(</w:t>
+      </w:r>
+      <w:proofErr w:type="spellStart"/>
+      <w:r>
+        <w:rPr>
+          <w:iCs/>
+          <w:lang w:val="en-US"/>
+        </w:rPr>
+        <w:t>newObject</w:t>
+      </w:r>
+      <w:proofErr w:type="spellEnd"/>
+      <w:r>
+        <w:rPr>
+          <w:iCs/>
+          <w:lang w:val="en-US"/>
+        </w:rPr>
+        <w:t xml:space="preserve">) did not modify the existing array, but returned a copy with the </w:t>
+      </w:r>
+      <w:proofErr w:type="spellStart"/>
+      <w:r>
+        <w:rPr>
+          <w:iCs/>
+          <w:lang w:val="en-US"/>
+        </w:rPr>
+        <w:t>newObject</w:t>
+      </w:r>
+      <w:proofErr w:type="spellEnd"/>
+      <w:r>
+        <w:rPr>
+          <w:iCs/>
+          <w:lang w:val="en-US"/>
+        </w:rPr>
+        <w:t xml:space="preserve"> added to it</w:t>
+      </w:r>
+    </w:p>
+    <w:p>
+      <w:pPr>
+        <w:pStyle w:val="ListParagraph"/>
+        <w:numPr>
+          <w:ilvl w:val="0"/>
+          <w:numId w:val="3"/>
+        </w:numPr>
+        <w:rPr>
+          <w:iCs/>
+          <w:lang w:val="en-US"/>
+        </w:rPr>
+      </w:pPr>
+      <w:proofErr w:type="spellStart"/>
+      <w:proofErr w:type="gramStart"/>
+      <w:r>
+        <w:rPr>
+          <w:iCs/>
+          <w:lang w:val="en-US"/>
+        </w:rPr>
+        <w:t>Math.max</w:t>
+      </w:r>
+      <w:proofErr w:type="spellEnd"/>
+      <w:r>
+        <w:rPr>
+          <w:iCs/>
+          <w:lang w:val="en-US"/>
+        </w:rPr>
+        <w:t>(</w:t>
+      </w:r>
+      <w:proofErr w:type="gramEnd"/>
+      <w:r>
+        <w:rPr>
+          <w:iCs/>
+          <w:lang w:val="en-US"/>
+        </w:rPr>
+        <w:t>...</w:t>
+      </w:r>
+      <w:proofErr w:type="spellStart"/>
+      <w:r>
+        <w:rPr>
+          <w:iCs/>
+          <w:lang w:val="en-US"/>
+        </w:rPr>
+        <w:t>notes.map</w:t>
+      </w:r>
+      <w:proofErr w:type="spellEnd"/>
+      <w:r>
+        <w:rPr>
+          <w:iCs/>
+          <w:lang w:val="en-US"/>
+        </w:rPr>
+        <w:t>(n =&gt; n.id))</w:t>
+      </w:r>
+      <w:r>
+        <w:rPr>
+          <w:iCs/>
+          <w:lang w:val="en-US"/>
+        </w:rPr>
+        <w:t xml:space="preserve">          // interesting pile-up of executions. 1. map 2. arrow function used inside of map for each item, returns an array, 3. spread notation called for the array</w:t>
+      </w:r>
+    </w:p>
+    <w:p>
+      <w:pPr>
+        <w:pStyle w:val="ListParagraph"/>
+        <w:numPr>
+          <w:ilvl w:val="0"/>
+          <w:numId w:val="3"/>
+        </w:numPr>
+        <w:rPr>
+          <w:iCs/>
+          <w:lang w:val="en-US"/>
+        </w:rPr>
+      </w:pPr>
+      <w:proofErr w:type="gramStart"/>
+      <w:r>
+        <w:rPr>
+          <w:iCs/>
+          <w:lang w:val="en-US"/>
+        </w:rPr>
+        <w:t xml:space="preserve">{ </w:t>
+      </w:r>
+      <w:r>
+        <w:rPr>
+          <w:iCs/>
+          <w:lang w:val="en-US"/>
+        </w:rPr>
+        <w:t>important</w:t>
+      </w:r>
+      <w:proofErr w:type="gramEnd"/>
+      <w:r>
+        <w:rPr>
+          <w:iCs/>
+          <w:lang w:val="en-US"/>
+        </w:rPr>
+        <w:t xml:space="preserve">: </w:t>
+      </w:r>
+      <w:proofErr w:type="spellStart"/>
+      <w:r>
+        <w:rPr>
+          <w:iCs/>
+          <w:lang w:val="en-US"/>
+        </w:rPr>
+        <w:t>body.important</w:t>
+      </w:r>
+      <w:proofErr w:type="spellEnd"/>
+      <w:r>
+        <w:rPr>
+          <w:iCs/>
+          <w:lang w:val="en-US"/>
+        </w:rPr>
+        <w:t xml:space="preserve"> || false</w:t>
+      </w:r>
+      <w:r>
+        <w:rPr>
+          <w:iCs/>
+          <w:lang w:val="en-US"/>
+        </w:rPr>
+        <w:t>, }      // test this with simple example of yours to understand</w:t>
+      </w:r>
+    </w:p>
+    <w:p>
+      <w:pPr>
+        <w:pStyle w:val="ListParagraph"/>
+        <w:numPr>
+          <w:ilvl w:val="0"/>
+          <w:numId w:val="3"/>
+        </w:numPr>
+        <w:rPr>
+          <w:iCs/>
+          <w:lang w:val="en-US"/>
+        </w:rPr>
+      </w:pPr>
+      <w:r>
+        <w:rPr>
+          <w:iCs/>
+          <w:lang w:val="en-US"/>
+        </w:rPr>
+        <w:t>exercises</w:t>
+      </w:r>
+    </w:p>
+    <w:p>
+      <w:pPr>
+        <w:pStyle w:val="ListParagraph"/>
+        <w:numPr>
+          <w:ilvl w:val="0"/>
+          <w:numId w:val="3"/>
+        </w:numPr>
+        <w:rPr>
+          <w:iCs/>
+          <w:lang w:val="en-US"/>
+        </w:rPr>
+      </w:pPr>
+      <w:r>
+        <w:rPr>
+          <w:iCs/>
+          <w:lang w:val="en-US"/>
+        </w:rPr>
+        <w:t>safe and idempotent</w:t>
+      </w:r>
+    </w:p>
+    <w:p>
+      <w:pPr>
+        <w:pStyle w:val="ListParagraph"/>
+        <w:numPr>
+          <w:ilvl w:val="0"/>
+          <w:numId w:val="3"/>
+        </w:numPr>
+        <w:rPr>
+          <w:iCs/>
+          <w:lang w:val="en-US"/>
+        </w:rPr>
+      </w:pPr>
+      <w:r>
+        <w:rPr>
+          <w:iCs/>
+          <w:lang w:val="en-US"/>
+        </w:rPr>
+        <w:t xml:space="preserve">“middleware”. For e.g. schema validation, centralized error handling, routing management, json </w:t>
+      </w:r>
+      <w:proofErr w:type="gramStart"/>
+      <w:r>
+        <w:rPr>
+          <w:iCs/>
+          <w:lang w:val="en-US"/>
+        </w:rPr>
+        <w:t xml:space="preserve">parsing,   </w:t>
+      </w:r>
+      <w:proofErr w:type="gramEnd"/>
+      <w:r>
+        <w:rPr>
+          <w:iCs/>
+          <w:lang w:val="en-US"/>
+        </w:rPr>
+        <w:t>…</w:t>
+      </w:r>
+    </w:p>
+    <w:p>
+      <w:pPr>
+        <w:pStyle w:val="ListParagraph"/>
+        <w:numPr>
+          <w:ilvl w:val="0"/>
+          <w:numId w:val="3"/>
+        </w:numPr>
+        <w:rPr>
+          <w:iCs/>
+          <w:lang w:val="en-US"/>
+        </w:rPr>
+      </w:pPr>
+      <w:r>
+        <w:rPr>
+          <w:iCs/>
+          <w:lang w:val="en-US"/>
+        </w:rPr>
+        <w:t>exercises</w:t>
+      </w:r>
+    </w:p>
+    <w:p>
+      <w:pPr>
+        <w:rPr>
+          <w:rFonts w:ascii="Times New Roman" w:eastAsia="Times New Roman" w:hAnsi="Times New Roman" w:cs="Times New Roman"/>
+          <w:b/>
+          <w:bCs/>
+          <w:kern w:val="36"/>
+          <w:sz w:val="48"/>
+          <w:szCs w:val="48"/>
+          <w:lang w:eastAsia="fi-FI"/>
+        </w:rPr>
+      </w:pPr>
+    </w:p>
+    <w:p>
+      <w:pPr>
         <w:rPr>
           <w:iCs/>
           <w:color w:val="FF0000"/>
@@ -6644,21 +8508,10 @@
           <w:szCs w:val="96"/>
           <w:lang w:val="en-US"/>
         </w:rPr>
-        <w:br w:type="page"/>
-      </w:r>
-    </w:p>
-    <w:p>
-      <w:pPr>
-        <w:rPr>
-          <w:iCs/>
-          <w:sz w:val="96"/>
-          <w:szCs w:val="96"/>
-          <w:lang w:val="en-US"/>
-        </w:rPr>
-      </w:pPr>
-      <w:bookmarkStart w:id="1" w:name="_GoBack"/>
-      <w:bookmarkEnd w:id="1"/>
-      <w:r>
+      </w:pPr>
+    </w:p>
+    <w:p>
+      <w:pPr>
         <w:rPr>
           <w:iCs/>
           <w:color w:val="FF0000"/>
@@ -6666,6 +8519,35 @@
           <w:szCs w:val="96"/>
           <w:lang w:val="en-US"/>
         </w:rPr>
+      </w:pPr>
+      <w:r>
+        <w:rPr>
+          <w:iCs/>
+          <w:color w:val="FF0000"/>
+          <w:sz w:val="96"/>
+          <w:szCs w:val="96"/>
+          <w:lang w:val="en-US"/>
+        </w:rPr>
+        <w:br w:type="page"/>
+      </w:r>
+    </w:p>
+    <w:p>
+      <w:pPr>
+        <w:rPr>
+          <w:iCs/>
+          <w:sz w:val="96"/>
+          <w:szCs w:val="96"/>
+          <w:lang w:val="en-US"/>
+        </w:rPr>
+      </w:pPr>
+      <w:r>
+        <w:rPr>
+          <w:iCs/>
+          <w:color w:val="FF0000"/>
+          <w:sz w:val="96"/>
+          <w:szCs w:val="96"/>
+          <w:lang w:val="en-US"/>
+        </w:rPr>
         <w:lastRenderedPageBreak/>
         <w:t>UNDER CONSTRUCTION</w:t>
       </w:r>
@@ -6698,16 +8580,407 @@
     </w:p>
     <w:p>
       <w:pPr>
-        <w:rPr>
-          <w:b/>
-          <w:bCs/>
-          <w:i/>
-          <w:iCs/>
-          <w:sz w:val="36"/>
-          <w:szCs w:val="36"/>
-          <w:lang w:val="en-US"/>
-        </w:rPr>
-      </w:pPr>
+        <w:pStyle w:val="Heading1"/>
+      </w:pPr>
+      <w:proofErr w:type="spellStart"/>
+      <w:proofErr w:type="gramStart"/>
+      <w:r>
+        <w:t>Part</w:t>
+      </w:r>
+      <w:proofErr w:type="spellEnd"/>
+      <w:r>
+        <w:t xml:space="preserve"> .</w:t>
+      </w:r>
+      <w:proofErr w:type="gramEnd"/>
+      <w:r>
+        <w:t xml:space="preserve"> </w:t>
+      </w:r>
+      <w:proofErr w:type="spellStart"/>
+      <w:r>
+        <w:t>Aaaaa</w:t>
+      </w:r>
+      <w:proofErr w:type="spellEnd"/>
+    </w:p>
+    <w:p>
+      <w:pPr>
+        <w:pStyle w:val="ListParagraph"/>
+        <w:numPr>
+          <w:ilvl w:val="0"/>
+          <w:numId w:val="3"/>
+        </w:numPr>
+        <w:rPr>
+          <w:iCs/>
+          <w:lang w:val="en-US"/>
+        </w:rPr>
+      </w:pPr>
+      <w:proofErr w:type="spellStart"/>
+      <w:r>
+        <w:rPr>
+          <w:iCs/>
+          <w:lang w:val="en-US"/>
+        </w:rPr>
+        <w:t>Beee</w:t>
+      </w:r>
+      <w:proofErr w:type="spellEnd"/>
+    </w:p>
+    <w:p>
+      <w:pPr>
+        <w:pStyle w:val="ListParagraph"/>
+        <w:numPr>
+          <w:ilvl w:val="0"/>
+          <w:numId w:val="3"/>
+        </w:numPr>
+        <w:rPr>
+          <w:iCs/>
+          <w:lang w:val="en-US"/>
+        </w:rPr>
+      </w:pPr>
+      <w:proofErr w:type="spellStart"/>
+      <w:r>
+        <w:rPr>
+          <w:iCs/>
+          <w:lang w:val="en-US"/>
+        </w:rPr>
+        <w:t>Ceee</w:t>
+      </w:r>
+      <w:proofErr w:type="spellEnd"/>
+    </w:p>
+    <w:p>
+      <w:pPr>
+        <w:pStyle w:val="Heading1"/>
+      </w:pPr>
+      <w:proofErr w:type="spellStart"/>
+      <w:proofErr w:type="gramStart"/>
+      <w:r>
+        <w:t>Part</w:t>
+      </w:r>
+      <w:proofErr w:type="spellEnd"/>
+      <w:r>
+        <w:t xml:space="preserve"> .</w:t>
+      </w:r>
+      <w:proofErr w:type="gramEnd"/>
+      <w:r>
+        <w:t xml:space="preserve"> </w:t>
+      </w:r>
+      <w:proofErr w:type="spellStart"/>
+      <w:r>
+        <w:t>Aaaaa</w:t>
+      </w:r>
+      <w:proofErr w:type="spellEnd"/>
+    </w:p>
+    <w:p>
+      <w:pPr>
+        <w:pStyle w:val="ListParagraph"/>
+        <w:numPr>
+          <w:ilvl w:val="0"/>
+          <w:numId w:val="3"/>
+        </w:numPr>
+        <w:rPr>
+          <w:iCs/>
+          <w:lang w:val="en-US"/>
+        </w:rPr>
+      </w:pPr>
+      <w:proofErr w:type="spellStart"/>
+      <w:r>
+        <w:rPr>
+          <w:iCs/>
+          <w:lang w:val="en-US"/>
+        </w:rPr>
+        <w:t>Beee</w:t>
+      </w:r>
+      <w:proofErr w:type="spellEnd"/>
+    </w:p>
+    <w:p>
+      <w:pPr>
+        <w:pStyle w:val="ListParagraph"/>
+        <w:numPr>
+          <w:ilvl w:val="0"/>
+          <w:numId w:val="3"/>
+        </w:numPr>
+        <w:rPr>
+          <w:iCs/>
+          <w:lang w:val="en-US"/>
+        </w:rPr>
+      </w:pPr>
+      <w:proofErr w:type="spellStart"/>
+      <w:r>
+        <w:rPr>
+          <w:iCs/>
+          <w:lang w:val="en-US"/>
+        </w:rPr>
+        <w:t>Ceee</w:t>
+      </w:r>
+      <w:proofErr w:type="spellEnd"/>
+    </w:p>
+    <w:p>
+      <w:pPr>
+        <w:pStyle w:val="Heading1"/>
+      </w:pPr>
+      <w:proofErr w:type="spellStart"/>
+      <w:proofErr w:type="gramStart"/>
+      <w:r>
+        <w:t>Part</w:t>
+      </w:r>
+      <w:proofErr w:type="spellEnd"/>
+      <w:r>
+        <w:t xml:space="preserve"> .</w:t>
+      </w:r>
+      <w:proofErr w:type="gramEnd"/>
+      <w:r>
+        <w:t xml:space="preserve"> </w:t>
+      </w:r>
+      <w:proofErr w:type="spellStart"/>
+      <w:r>
+        <w:t>Aaaaa</w:t>
+      </w:r>
+      <w:proofErr w:type="spellEnd"/>
+    </w:p>
+    <w:p>
+      <w:pPr>
+        <w:pStyle w:val="ListParagraph"/>
+        <w:numPr>
+          <w:ilvl w:val="0"/>
+          <w:numId w:val="3"/>
+        </w:numPr>
+        <w:rPr>
+          <w:iCs/>
+          <w:lang w:val="en-US"/>
+        </w:rPr>
+      </w:pPr>
+      <w:proofErr w:type="spellStart"/>
+      <w:r>
+        <w:rPr>
+          <w:iCs/>
+          <w:lang w:val="en-US"/>
+        </w:rPr>
+        <w:t>Beee</w:t>
+      </w:r>
+      <w:proofErr w:type="spellEnd"/>
+    </w:p>
+    <w:p>
+      <w:pPr>
+        <w:pStyle w:val="ListParagraph"/>
+        <w:numPr>
+          <w:ilvl w:val="0"/>
+          <w:numId w:val="3"/>
+        </w:numPr>
+        <w:rPr>
+          <w:iCs/>
+          <w:lang w:val="en-US"/>
+        </w:rPr>
+      </w:pPr>
+      <w:proofErr w:type="spellStart"/>
+      <w:r>
+        <w:rPr>
+          <w:iCs/>
+          <w:lang w:val="en-US"/>
+        </w:rPr>
+        <w:t>Ceee</w:t>
+      </w:r>
+      <w:proofErr w:type="spellEnd"/>
+    </w:p>
+    <w:p>
+      <w:pPr>
+        <w:pStyle w:val="Heading1"/>
+      </w:pPr>
+      <w:proofErr w:type="spellStart"/>
+      <w:proofErr w:type="gramStart"/>
+      <w:r>
+        <w:t>Part</w:t>
+      </w:r>
+      <w:proofErr w:type="spellEnd"/>
+      <w:r>
+        <w:t xml:space="preserve"> .</w:t>
+      </w:r>
+      <w:proofErr w:type="gramEnd"/>
+      <w:r>
+        <w:t xml:space="preserve"> </w:t>
+      </w:r>
+      <w:proofErr w:type="spellStart"/>
+      <w:r>
+        <w:t>Aaaaa</w:t>
+      </w:r>
+      <w:proofErr w:type="spellEnd"/>
+    </w:p>
+    <w:p>
+      <w:pPr>
+        <w:pStyle w:val="ListParagraph"/>
+        <w:numPr>
+          <w:ilvl w:val="0"/>
+          <w:numId w:val="3"/>
+        </w:numPr>
+        <w:rPr>
+          <w:iCs/>
+          <w:lang w:val="en-US"/>
+        </w:rPr>
+      </w:pPr>
+      <w:proofErr w:type="spellStart"/>
+      <w:r>
+        <w:rPr>
+          <w:iCs/>
+          <w:lang w:val="en-US"/>
+        </w:rPr>
+        <w:t>Beee</w:t>
+      </w:r>
+      <w:proofErr w:type="spellEnd"/>
+    </w:p>
+    <w:p>
+      <w:pPr>
+        <w:pStyle w:val="ListParagraph"/>
+        <w:numPr>
+          <w:ilvl w:val="0"/>
+          <w:numId w:val="3"/>
+        </w:numPr>
+        <w:rPr>
+          <w:iCs/>
+          <w:lang w:val="en-US"/>
+        </w:rPr>
+      </w:pPr>
+      <w:proofErr w:type="spellStart"/>
+      <w:r>
+        <w:rPr>
+          <w:iCs/>
+          <w:lang w:val="en-US"/>
+        </w:rPr>
+        <w:t>Ceee</w:t>
+      </w:r>
+      <w:proofErr w:type="spellEnd"/>
+    </w:p>
+    <w:p>
+      <w:pPr>
+        <w:pStyle w:val="Heading1"/>
+      </w:pPr>
+      <w:proofErr w:type="spellStart"/>
+      <w:proofErr w:type="gramStart"/>
+      <w:r>
+        <w:t>Part</w:t>
+      </w:r>
+      <w:proofErr w:type="spellEnd"/>
+      <w:r>
+        <w:t xml:space="preserve"> .</w:t>
+      </w:r>
+      <w:proofErr w:type="gramEnd"/>
+      <w:r>
+        <w:t xml:space="preserve"> </w:t>
+      </w:r>
+      <w:proofErr w:type="spellStart"/>
+      <w:r>
+        <w:t>Aaaaa</w:t>
+      </w:r>
+      <w:proofErr w:type="spellEnd"/>
+    </w:p>
+    <w:p>
+      <w:pPr>
+        <w:pStyle w:val="ListParagraph"/>
+        <w:numPr>
+          <w:ilvl w:val="0"/>
+          <w:numId w:val="3"/>
+        </w:numPr>
+        <w:rPr>
+          <w:iCs/>
+          <w:lang w:val="en-US"/>
+        </w:rPr>
+      </w:pPr>
+      <w:proofErr w:type="spellStart"/>
+      <w:r>
+        <w:rPr>
+          <w:iCs/>
+          <w:lang w:val="en-US"/>
+        </w:rPr>
+        <w:t>Beee</w:t>
+      </w:r>
+      <w:proofErr w:type="spellEnd"/>
+    </w:p>
+    <w:p>
+      <w:pPr>
+        <w:pStyle w:val="ListParagraph"/>
+        <w:numPr>
+          <w:ilvl w:val="0"/>
+          <w:numId w:val="3"/>
+        </w:numPr>
+        <w:rPr>
+          <w:iCs/>
+          <w:lang w:val="en-US"/>
+        </w:rPr>
+      </w:pPr>
+      <w:proofErr w:type="spellStart"/>
+      <w:r>
+        <w:rPr>
+          <w:iCs/>
+          <w:lang w:val="en-US"/>
+        </w:rPr>
+        <w:t>Ceee</w:t>
+      </w:r>
+      <w:proofErr w:type="spellEnd"/>
+    </w:p>
+    <w:p>
+      <w:pPr>
+        <w:pStyle w:val="Heading1"/>
+      </w:pPr>
+      <w:proofErr w:type="spellStart"/>
+      <w:proofErr w:type="gramStart"/>
+      <w:r>
+        <w:t>Part</w:t>
+      </w:r>
+      <w:proofErr w:type="spellEnd"/>
+      <w:r>
+        <w:t xml:space="preserve"> .</w:t>
+      </w:r>
+      <w:proofErr w:type="gramEnd"/>
+      <w:r>
+        <w:t xml:space="preserve"> </w:t>
+      </w:r>
+      <w:proofErr w:type="spellStart"/>
+      <w:r>
+        <w:t>Aaaaa</w:t>
+      </w:r>
+      <w:proofErr w:type="spellEnd"/>
+    </w:p>
+    <w:p>
+      <w:pPr>
+        <w:pStyle w:val="ListParagraph"/>
+        <w:numPr>
+          <w:ilvl w:val="0"/>
+          <w:numId w:val="3"/>
+        </w:numPr>
+        <w:rPr>
+          <w:iCs/>
+          <w:lang w:val="en-US"/>
+        </w:rPr>
+      </w:pPr>
+      <w:proofErr w:type="spellStart"/>
+      <w:r>
+        <w:rPr>
+          <w:iCs/>
+          <w:lang w:val="en-US"/>
+        </w:rPr>
+        <w:t>Beee</w:t>
+      </w:r>
+      <w:proofErr w:type="spellEnd"/>
+    </w:p>
+    <w:p>
+      <w:pPr>
+        <w:pStyle w:val="ListParagraph"/>
+        <w:numPr>
+          <w:ilvl w:val="0"/>
+          <w:numId w:val="3"/>
+        </w:numPr>
+        <w:rPr>
+          <w:iCs/>
+          <w:lang w:val="en-US"/>
+        </w:rPr>
+      </w:pPr>
+      <w:proofErr w:type="spellStart"/>
+      <w:r>
+        <w:rPr>
+          <w:iCs/>
+          <w:lang w:val="en-US"/>
+        </w:rPr>
+        <w:t>Ceee</w:t>
+      </w:r>
+      <w:bookmarkStart w:id="1" w:name="_GoBack"/>
+      <w:bookmarkEnd w:id="1"/>
+      <w:proofErr w:type="spellEnd"/>
     </w:p>
     <w:sectPr>
       <w:pgSz w:w="11906" w:h="16838"/>

</xml_diff>

<commit_message>
Add chapter 3b of the Full-stack open reading list
</commit_message>
<xml_diff>
--- a/FSO/FSOReadingList.docx
+++ b/FSO/FSOReadingList.docx
@@ -6647,10 +6647,7 @@
       </w:r>
       <w:proofErr w:type="spellEnd"/>
       <w:r>
-        <w:t xml:space="preserve"> 3a</w:t>
-      </w:r>
-      <w:r>
-        <w:t xml:space="preserve">. </w:t>
+        <w:t xml:space="preserve"> 3a. </w:t>
       </w:r>
       <w:r>
         <w:t>Node.js and Express</w:t>
@@ -7299,7 +7296,23 @@
           <w:iCs/>
           <w:lang w:val="en-US"/>
         </w:rPr>
-        <w:t xml:space="preserve"> from git repo, but not the </w:t>
+        <w:t xml:space="preserve"> from </w:t>
+      </w:r>
+      <w:proofErr w:type="spellStart"/>
+      <w:r>
+        <w:rPr>
+          <w:iCs/>
+          <w:lang w:val="en-US"/>
+        </w:rPr>
+        <w:t>git</w:t>
+      </w:r>
+      <w:proofErr w:type="spellEnd"/>
+      <w:r>
+        <w:rPr>
+          <w:iCs/>
+          <w:lang w:val="en-US"/>
+        </w:rPr>
+        <w:t xml:space="preserve"> repo, but not the </w:t>
       </w:r>
       <w:proofErr w:type="spellStart"/>
       <w:r>
@@ -7842,14 +7855,7 @@
           <w:iCs/>
           <w:lang w:val="en-US"/>
         </w:rPr>
-        <w:t xml:space="preserve">notes is so far just hard-coded JS array object     </w:t>
-      </w:r>
-      <w:r>
-        <w:rPr>
-          <w:iCs/>
-          <w:lang w:val="en-US"/>
-        </w:rPr>
-        <w:t>let notes = [ ...</w:t>
+        <w:t>notes is so far just hard-coded JS array object     let notes = [ ...</w:t>
       </w:r>
       <w:r>
         <w:rPr>
@@ -8181,7 +8187,7 @@
           <w:iCs/>
           <w:lang w:val="en-US"/>
         </w:rPr>
-        <w:t xml:space="preserve"> based on the HTTP standards. So if use body for GET, make sure to test it well before</w:t>
+        <w:t xml:space="preserve"> based on the HTTP standards. </w:t>
       </w:r>
       <w:proofErr w:type="gramStart"/>
       <w:r>
@@ -8189,7 +8195,7 @@
           <w:iCs/>
           <w:lang w:val="en-US"/>
         </w:rPr>
-        <w:t xml:space="preserve">! </w:t>
+        <w:t>So</w:t>
       </w:r>
       <w:proofErr w:type="gramEnd"/>
       <w:r>
@@ -8197,7 +8203,7 @@
           <w:iCs/>
           <w:lang w:val="en-US"/>
         </w:rPr>
-        <w:t>Or don’t use body for GET)</w:t>
+        <w:t xml:space="preserve"> if use body for GET, make sure to test it well before! Or don’t use body for GET)</w:t>
       </w:r>
     </w:p>
     <w:p>
@@ -8533,14 +8539,920 @@
     </w:p>
     <w:p>
       <w:pPr>
-        <w:rPr>
-          <w:iCs/>
-          <w:sz w:val="96"/>
-          <w:szCs w:val="96"/>
-          <w:lang w:val="en-US"/>
-        </w:rPr>
-      </w:pPr>
-      <w:r>
+        <w:pStyle w:val="Heading1"/>
+      </w:pPr>
+      <w:proofErr w:type="spellStart"/>
+      <w:r>
+        <w:lastRenderedPageBreak/>
+        <w:t>Part</w:t>
+      </w:r>
+      <w:proofErr w:type="spellEnd"/>
+      <w:r>
+        <w:t xml:space="preserve"> </w:t>
+      </w:r>
+      <w:r>
+        <w:t>3b</w:t>
+      </w:r>
+      <w:r>
+        <w:t xml:space="preserve">. </w:t>
+      </w:r>
+      <w:proofErr w:type="spellStart"/>
+      <w:r>
+        <w:t>Deploying</w:t>
+      </w:r>
+      <w:proofErr w:type="spellEnd"/>
+      <w:r>
+        <w:t xml:space="preserve"> </w:t>
+      </w:r>
+      <w:proofErr w:type="spellStart"/>
+      <w:r>
+        <w:t>app</w:t>
+      </w:r>
+      <w:proofErr w:type="spellEnd"/>
+      <w:r>
+        <w:t xml:space="preserve"> to internet</w:t>
+      </w:r>
+    </w:p>
+    <w:p>
+      <w:pPr>
+        <w:pStyle w:val="ListParagraph"/>
+        <w:numPr>
+          <w:ilvl w:val="0"/>
+          <w:numId w:val="3"/>
+        </w:numPr>
+        <w:rPr>
+          <w:iCs/>
+          <w:lang w:val="en-US"/>
+        </w:rPr>
+      </w:pPr>
+      <w:r>
+        <w:rPr>
+          <w:iCs/>
+          <w:lang w:val="en-US"/>
+        </w:rPr>
+        <w:t xml:space="preserve">look at the </w:t>
+      </w:r>
+      <w:proofErr w:type="spellStart"/>
+      <w:r>
+        <w:rPr>
+          <w:iCs/>
+          <w:lang w:val="en-US"/>
+        </w:rPr>
+        <w:t>baseUrl</w:t>
+      </w:r>
+      <w:proofErr w:type="spellEnd"/>
+      <w:r>
+        <w:rPr>
+          <w:iCs/>
+          <w:lang w:val="en-US"/>
+        </w:rPr>
+        <w:t xml:space="preserve"> as an example of “define only once and in one place”. Later o</w:t>
+      </w:r>
+    </w:p>
+    <w:p>
+      <w:pPr>
+        <w:pStyle w:val="ListParagraph"/>
+        <w:numPr>
+          <w:ilvl w:val="0"/>
+          <w:numId w:val="3"/>
+        </w:numPr>
+        <w:rPr>
+          <w:iCs/>
+          <w:lang w:val="en-US"/>
+        </w:rPr>
+      </w:pPr>
+      <w:r>
+        <w:rPr>
+          <w:iCs/>
+          <w:lang w:val="en-US"/>
+        </w:rPr>
+        <w:t>CORS, or Cross-Origin Resource Sharing</w:t>
+      </w:r>
+      <w:r>
+        <w:rPr>
+          <w:iCs/>
+          <w:lang w:val="en-US"/>
+        </w:rPr>
+        <w:t xml:space="preserve">. By </w:t>
+      </w:r>
+      <w:proofErr w:type="gramStart"/>
+      <w:r>
+        <w:rPr>
+          <w:iCs/>
+          <w:lang w:val="en-US"/>
+        </w:rPr>
+        <w:t>default</w:t>
+      </w:r>
+      <w:proofErr w:type="gramEnd"/>
+      <w:r>
+        <w:rPr>
+          <w:iCs/>
+          <w:lang w:val="en-US"/>
+        </w:rPr>
+        <w:t xml:space="preserve"> the CORS mode is restrictive and may forbid AJAX calls, as our AJAX in full-stack apps is naturally calling the backend, which we have on a different server than the frontend.</w:t>
+      </w:r>
+    </w:p>
+    <w:p>
+      <w:pPr>
+        <w:pStyle w:val="ListParagraph"/>
+        <w:numPr>
+          <w:ilvl w:val="0"/>
+          <w:numId w:val="3"/>
+        </w:numPr>
+        <w:rPr>
+          <w:iCs/>
+          <w:lang w:val="en-US"/>
+        </w:rPr>
+      </w:pPr>
+      <w:r>
+        <w:rPr>
+          <w:iCs/>
+          <w:lang w:val="en-US"/>
+        </w:rPr>
+        <w:t xml:space="preserve">Here note that dev time frontend might have some code running against the </w:t>
+      </w:r>
+      <w:r>
+        <w:rPr>
+          <w:iCs/>
+          <w:lang w:val="en-US"/>
+        </w:rPr>
+        <w:t>React-dev Node server, but in final stage, the frontend is running totally on end-user’s web browser. But the web browser has got the HTML and JS from some web server, and then the AJAX code wants to connect to a backend server.</w:t>
+      </w:r>
+    </w:p>
+    <w:p>
+      <w:pPr>
+        <w:pStyle w:val="ListParagraph"/>
+        <w:numPr>
+          <w:ilvl w:val="0"/>
+          <w:numId w:val="3"/>
+        </w:numPr>
+        <w:rPr>
+          <w:iCs/>
+          <w:lang w:val="en-US"/>
+        </w:rPr>
+      </w:pPr>
+      <w:proofErr w:type="gramStart"/>
+      <w:r>
+        <w:rPr>
+          <w:iCs/>
+          <w:lang w:val="en-US"/>
+        </w:rPr>
+        <w:t>Thus</w:t>
+      </w:r>
+      <w:proofErr w:type="gramEnd"/>
+      <w:r>
+        <w:rPr>
+          <w:iCs/>
+          <w:lang w:val="en-US"/>
+        </w:rPr>
+        <w:t xml:space="preserve"> you can see, that later we need to change the CORS config so that the browser will accept calls and content from the backend to be in the frontend.</w:t>
+      </w:r>
+    </w:p>
+    <w:p>
+      <w:pPr>
+        <w:pStyle w:val="ListParagraph"/>
+        <w:numPr>
+          <w:ilvl w:val="0"/>
+          <w:numId w:val="3"/>
+        </w:numPr>
+        <w:rPr>
+          <w:iCs/>
+          <w:lang w:val="en-US"/>
+        </w:rPr>
+      </w:pPr>
+      <w:proofErr w:type="spellStart"/>
+      <w:r>
+        <w:rPr>
+          <w:iCs/>
+          <w:lang w:val="en-US"/>
+        </w:rPr>
+        <w:t>npm</w:t>
+      </w:r>
+      <w:proofErr w:type="spellEnd"/>
+      <w:r>
+        <w:rPr>
+          <w:iCs/>
+          <w:lang w:val="en-US"/>
+        </w:rPr>
+        <w:t xml:space="preserve"> install </w:t>
+      </w:r>
+      <w:proofErr w:type="spellStart"/>
+      <w:proofErr w:type="gramStart"/>
+      <w:r>
+        <w:rPr>
+          <w:iCs/>
+          <w:lang w:val="en-US"/>
+        </w:rPr>
+        <w:t>cors</w:t>
+      </w:r>
+      <w:proofErr w:type="spellEnd"/>
+      <w:r>
+        <w:rPr>
+          <w:iCs/>
+          <w:lang w:val="en-US"/>
+        </w:rPr>
+        <w:t xml:space="preserve">,   </w:t>
+      </w:r>
+      <w:proofErr w:type="gramEnd"/>
+      <w:r>
+        <w:rPr>
+          <w:iCs/>
+          <w:lang w:val="en-US"/>
+        </w:rPr>
+        <w:t xml:space="preserve"> </w:t>
+      </w:r>
+      <w:r>
+        <w:rPr>
+          <w:iCs/>
+          <w:lang w:val="en-US"/>
+        </w:rPr>
+        <w:t xml:space="preserve">const </w:t>
+      </w:r>
+      <w:proofErr w:type="spellStart"/>
+      <w:r>
+        <w:rPr>
+          <w:iCs/>
+          <w:lang w:val="en-US"/>
+        </w:rPr>
+        <w:t>cors</w:t>
+      </w:r>
+      <w:proofErr w:type="spellEnd"/>
+      <w:r>
+        <w:rPr>
+          <w:iCs/>
+          <w:lang w:val="en-US"/>
+        </w:rPr>
+        <w:t xml:space="preserve"> = require('</w:t>
+      </w:r>
+      <w:proofErr w:type="spellStart"/>
+      <w:r>
+        <w:rPr>
+          <w:iCs/>
+          <w:lang w:val="en-US"/>
+        </w:rPr>
+        <w:t>cors</w:t>
+      </w:r>
+      <w:proofErr w:type="spellEnd"/>
+      <w:r>
+        <w:rPr>
+          <w:iCs/>
+          <w:lang w:val="en-US"/>
+        </w:rPr>
+        <w:t>')</w:t>
+      </w:r>
+      <w:r>
+        <w:rPr>
+          <w:iCs/>
+          <w:lang w:val="en-US"/>
+        </w:rPr>
+        <w:t xml:space="preserve">;    </w:t>
+      </w:r>
+      <w:proofErr w:type="spellStart"/>
+      <w:r>
+        <w:rPr>
+          <w:iCs/>
+          <w:lang w:val="en-US"/>
+        </w:rPr>
+        <w:t>app.use</w:t>
+      </w:r>
+      <w:proofErr w:type="spellEnd"/>
+      <w:r>
+        <w:rPr>
+          <w:iCs/>
+          <w:lang w:val="en-US"/>
+        </w:rPr>
+        <w:t>(</w:t>
+      </w:r>
+      <w:proofErr w:type="spellStart"/>
+      <w:r>
+        <w:rPr>
+          <w:iCs/>
+          <w:lang w:val="en-US"/>
+        </w:rPr>
+        <w:t>cors</w:t>
+      </w:r>
+      <w:proofErr w:type="spellEnd"/>
+      <w:r>
+        <w:rPr>
+          <w:iCs/>
+          <w:lang w:val="en-US"/>
+        </w:rPr>
+        <w:t>())</w:t>
+      </w:r>
+      <w:r>
+        <w:rPr>
+          <w:iCs/>
+          <w:lang w:val="en-US"/>
+        </w:rPr>
+        <w:t>;</w:t>
+      </w:r>
+      <w:r>
+        <w:rPr>
+          <w:iCs/>
+          <w:lang w:val="en-US"/>
+        </w:rPr>
+        <w:br/>
+        <w:t xml:space="preserve">The last step creates CORS configuration with no restrictions. Ok for </w:t>
+      </w:r>
+      <w:proofErr w:type="spellStart"/>
+      <w:r>
+        <w:rPr>
+          <w:iCs/>
+          <w:lang w:val="en-US"/>
+        </w:rPr>
+        <w:t>helloworld</w:t>
+      </w:r>
+      <w:proofErr w:type="spellEnd"/>
+      <w:r>
+        <w:rPr>
+          <w:iCs/>
+          <w:lang w:val="en-US"/>
+        </w:rPr>
+        <w:t xml:space="preserve">, but for real environments we </w:t>
+      </w:r>
+      <w:proofErr w:type="spellStart"/>
+      <w:r>
+        <w:rPr>
+          <w:iCs/>
+          <w:lang w:val="en-US"/>
+        </w:rPr>
+        <w:t>shold</w:t>
+      </w:r>
+      <w:proofErr w:type="spellEnd"/>
+      <w:r>
+        <w:rPr>
+          <w:iCs/>
+          <w:lang w:val="en-US"/>
+        </w:rPr>
+        <w:t xml:space="preserve"> only allow the domain URL of the backend.</w:t>
+      </w:r>
+    </w:p>
+    <w:p>
+      <w:pPr>
+        <w:pStyle w:val="ListParagraph"/>
+        <w:numPr>
+          <w:ilvl w:val="0"/>
+          <w:numId w:val="3"/>
+        </w:numPr>
+        <w:rPr>
+          <w:iCs/>
+          <w:lang w:val="en-US"/>
+        </w:rPr>
+      </w:pPr>
+      <w:r>
+        <w:rPr>
+          <w:iCs/>
+          <w:lang w:val="en-US"/>
+        </w:rPr>
+        <w:t>When you look at the “</w:t>
+      </w:r>
+      <w:r>
+        <w:rPr>
+          <w:i/>
+          <w:iCs/>
+          <w:lang w:val="en-US"/>
+        </w:rPr>
+        <w:t>The setup of our app looks now as follows:</w:t>
+      </w:r>
+      <w:r>
+        <w:rPr>
+          <w:iCs/>
+          <w:lang w:val="en-US"/>
+        </w:rPr>
+        <w:t xml:space="preserve">” </w:t>
+      </w:r>
+      <w:r>
+        <w:rPr>
+          <w:iCs/>
+          <w:lang w:val="en-US"/>
+        </w:rPr>
+        <w:t xml:space="preserve">picture </w:t>
+      </w:r>
+      <w:r>
+        <w:rPr>
+          <w:iCs/>
+          <w:lang w:val="en-US"/>
+        </w:rPr>
+        <w:t>you can see how in the full-stack course example the frontend and backend are in the same computer (student’s PC). Usually that is not the case, we e.g. want to separate the backend and frontend servers, thus we</w:t>
+      </w:r>
+      <w:r>
+        <w:rPr>
+          <w:iCs/>
+          <w:lang w:val="en-US"/>
+        </w:rPr>
+        <w:t xml:space="preserve"> could</w:t>
+      </w:r>
+      <w:r>
+        <w:rPr>
+          <w:iCs/>
+          <w:lang w:val="en-US"/>
+        </w:rPr>
+        <w:t xml:space="preserve"> separate the storage symbol at the </w:t>
+      </w:r>
+      <w:proofErr w:type="spellStart"/>
+      <w:r>
+        <w:rPr>
+          <w:iCs/>
+          <w:lang w:val="en-US"/>
+        </w:rPr>
+        <w:t>botton</w:t>
+      </w:r>
+      <w:proofErr w:type="spellEnd"/>
+      <w:r>
+        <w:rPr>
+          <w:iCs/>
+          <w:lang w:val="en-US"/>
+        </w:rPr>
+        <w:t xml:space="preserve"> into two storage symbols.  </w:t>
+      </w:r>
+      <w:r>
+        <w:rPr>
+          <w:iCs/>
+          <w:lang w:val="en-US"/>
+        </w:rPr>
+        <w:t>app.js and index.js on one frontend server computer and the index.js of the backend server in another.</w:t>
+      </w:r>
+    </w:p>
+    <w:p>
+      <w:pPr>
+        <w:pStyle w:val="ListParagraph"/>
+        <w:numPr>
+          <w:ilvl w:val="0"/>
+          <w:numId w:val="3"/>
+        </w:numPr>
+        <w:rPr>
+          <w:iCs/>
+          <w:lang w:val="en-US"/>
+        </w:rPr>
+      </w:pPr>
+      <w:r>
+        <w:rPr>
+          <w:iCs/>
+          <w:lang w:val="en-US"/>
+        </w:rPr>
+        <w:t xml:space="preserve">Heroku – When </w:t>
+      </w:r>
+      <w:r>
+        <w:rPr>
+          <w:b/>
+          <w:iCs/>
+          <w:lang w:val="en-US"/>
+        </w:rPr>
+        <w:t>learning any cloud environment</w:t>
+      </w:r>
+      <w:r>
+        <w:rPr>
+          <w:iCs/>
+          <w:lang w:val="en-US"/>
+        </w:rPr>
+        <w:t xml:space="preserve"> try to see the difference between Heroku-specific learning and common learning of any cloud infrastructure. Not spending too much on details, but more with what exactly are we doing, the big picture. That kind of understanding can be move to e.g. Google cloud, or Azure, or AWS. But the details and exact commands usually not!</w:t>
+      </w:r>
+    </w:p>
+    <w:p>
+      <w:pPr>
+        <w:pStyle w:val="ListParagraph"/>
+        <w:numPr>
+          <w:ilvl w:val="0"/>
+          <w:numId w:val="3"/>
+        </w:numPr>
+        <w:rPr>
+          <w:iCs/>
+          <w:lang w:val="en-US"/>
+        </w:rPr>
+      </w:pPr>
+      <w:r>
+        <w:rPr>
+          <w:iCs/>
+          <w:lang w:val="en-US"/>
+        </w:rPr>
+        <w:t xml:space="preserve">const PORT = </w:t>
+      </w:r>
+      <w:proofErr w:type="spellStart"/>
+      <w:proofErr w:type="gramStart"/>
+      <w:r>
+        <w:rPr>
+          <w:iCs/>
+          <w:lang w:val="en-US"/>
+        </w:rPr>
+        <w:t>process.env.PORT</w:t>
+      </w:r>
+      <w:proofErr w:type="spellEnd"/>
+      <w:proofErr w:type="gramEnd"/>
+      <w:r>
+        <w:rPr>
+          <w:iCs/>
+          <w:lang w:val="en-US"/>
+        </w:rPr>
+        <w:t xml:space="preserve"> || 3001</w:t>
+      </w:r>
+      <w:r>
+        <w:rPr>
+          <w:iCs/>
+          <w:lang w:val="en-US"/>
+        </w:rPr>
+        <w:t>;</w:t>
+      </w:r>
+      <w:r>
+        <w:rPr>
+          <w:iCs/>
+          <w:lang w:val="en-US"/>
+        </w:rPr>
+        <w:br/>
+      </w:r>
+      <w:hyperlink r:id="rId9" w:history="1">
+        <w:r>
+          <w:rPr>
+            <w:rStyle w:val="Hyperlink"/>
+            <w:iCs/>
+            <w:lang w:val="en-US"/>
+          </w:rPr>
+          <w:t>https://developer.mozilla.org/en-US/docs/Web/JavaScript/Reference/Operators/Logical_OR</w:t>
+        </w:r>
+      </w:hyperlink>
+    </w:p>
+    <w:p>
+      <w:pPr>
+        <w:pStyle w:val="ListParagraph"/>
+        <w:rPr>
+          <w:iCs/>
+          <w:lang w:val="en-US"/>
+        </w:rPr>
+      </w:pPr>
+      <w:r>
+        <w:rPr>
+          <w:iCs/>
+          <w:lang w:val="en-US"/>
+        </w:rPr>
+        <w:t>“</w:t>
+      </w:r>
+      <w:r>
+        <w:rPr>
+          <w:iCs/>
+          <w:lang w:val="en-US"/>
+        </w:rPr>
+        <w:t>if this operator is used with non-Boolean values, it will return a non-Boolean value</w:t>
+      </w:r>
+      <w:r>
+        <w:rPr>
+          <w:iCs/>
+          <w:lang w:val="en-US"/>
+        </w:rPr>
+        <w:t xml:space="preserve">”. </w:t>
+      </w:r>
+      <w:proofErr w:type="gramStart"/>
+      <w:r>
+        <w:rPr>
+          <w:iCs/>
+          <w:lang w:val="en-US"/>
+        </w:rPr>
+        <w:t>Thus</w:t>
+      </w:r>
+      <w:proofErr w:type="gramEnd"/>
+      <w:r>
+        <w:rPr>
+          <w:iCs/>
+          <w:lang w:val="en-US"/>
+        </w:rPr>
+        <w:t xml:space="preserve"> you can use it </w:t>
+      </w:r>
+      <w:r>
+        <w:rPr>
+          <w:iCs/>
+          <w:lang w:val="en-US"/>
+        </w:rPr>
+        <w:t>in conditional assignments.</w:t>
+      </w:r>
+    </w:p>
+    <w:p>
+      <w:pPr>
+        <w:pStyle w:val="ListParagraph"/>
+        <w:numPr>
+          <w:ilvl w:val="0"/>
+          <w:numId w:val="3"/>
+        </w:numPr>
+        <w:rPr>
+          <w:iCs/>
+          <w:lang w:val="en-US"/>
+        </w:rPr>
+      </w:pPr>
+      <w:r>
+        <w:rPr>
+          <w:iCs/>
+          <w:lang w:val="en-US"/>
+        </w:rPr>
+        <w:t xml:space="preserve">Notice the “template literal” with backticks: </w:t>
+      </w:r>
+    </w:p>
+    <w:p>
+      <w:pPr>
+        <w:pStyle w:val="ListParagraph"/>
+        <w:numPr>
+          <w:ilvl w:val="1"/>
+          <w:numId w:val="3"/>
+        </w:numPr>
+        <w:rPr>
+          <w:iCs/>
+          <w:lang w:val="en-US"/>
+        </w:rPr>
+      </w:pPr>
+      <w:r>
+        <w:rPr>
+          <w:iCs/>
+          <w:lang w:val="en-US"/>
+        </w:rPr>
+        <w:t>`Server running on port ${PORT}`</w:t>
+      </w:r>
+    </w:p>
+    <w:p>
+      <w:pPr>
+        <w:pStyle w:val="ListParagraph"/>
+        <w:numPr>
+          <w:ilvl w:val="0"/>
+          <w:numId w:val="3"/>
+        </w:numPr>
+        <w:rPr>
+          <w:iCs/>
+          <w:lang w:val="en-US"/>
+        </w:rPr>
+      </w:pPr>
+      <w:r>
+        <w:rPr>
+          <w:iCs/>
+          <w:lang w:val="en-US"/>
+        </w:rPr>
+        <w:t>“</w:t>
+      </w:r>
+      <w:r>
+        <w:rPr>
+          <w:iCs/>
+          <w:lang w:val="en-US"/>
+        </w:rPr>
+        <w:t>Frontend production build</w:t>
+      </w:r>
+      <w:r>
+        <w:rPr>
+          <w:iCs/>
+          <w:lang w:val="en-US"/>
+        </w:rPr>
+        <w:t xml:space="preserve">” we have already been talking about this. </w:t>
+      </w:r>
+      <w:proofErr w:type="gramStart"/>
+      <w:r>
+        <w:rPr>
+          <w:iCs/>
+          <w:lang w:val="en-US"/>
+        </w:rPr>
+        <w:t>Finally</w:t>
+      </w:r>
+      <w:proofErr w:type="gramEnd"/>
+      <w:r>
+        <w:rPr>
+          <w:iCs/>
+          <w:lang w:val="en-US"/>
+        </w:rPr>
+        <w:t xml:space="preserve"> the </w:t>
+      </w:r>
+      <w:r>
+        <w:rPr>
+          <w:iCs/>
+          <w:lang w:val="en-US"/>
+        </w:rPr>
+        <w:t>React-dev Node disappears, and the produced mashed up HTML+JS code could be served by a static server even, like myy.haaga-helia.fi even. No dynamic server needed, no node, no apache tomcat.</w:t>
+      </w:r>
+    </w:p>
+    <w:p>
+      <w:pPr>
+        <w:pStyle w:val="ListParagraph"/>
+        <w:numPr>
+          <w:ilvl w:val="0"/>
+          <w:numId w:val="3"/>
+        </w:numPr>
+        <w:rPr>
+          <w:iCs/>
+          <w:lang w:val="en-US"/>
+        </w:rPr>
+      </w:pPr>
+      <w:r>
+        <w:rPr>
+          <w:iCs/>
+          <w:lang w:val="en-US"/>
+        </w:rPr>
+        <w:t>we will not put the frontend deployment files to the backend server. We want to be ‘kosher’, keep front and back totally separate project and server. Why? because later we could have e.g. native mobile app that uses the same backend, but has no relationship with the frontend whatsoever.</w:t>
+      </w:r>
+    </w:p>
+    <w:p>
+      <w:pPr>
+        <w:pStyle w:val="ListParagraph"/>
+        <w:numPr>
+          <w:ilvl w:val="0"/>
+          <w:numId w:val="3"/>
+        </w:numPr>
+        <w:rPr>
+          <w:iCs/>
+          <w:lang w:val="en-US"/>
+        </w:rPr>
+      </w:pPr>
+      <w:r>
+        <w:rPr>
+          <w:iCs/>
+          <w:lang w:val="en-US"/>
+        </w:rPr>
+        <w:t xml:space="preserve">bad </w:t>
+      </w:r>
+      <w:proofErr w:type="spellStart"/>
+      <w:r>
+        <w:rPr>
+          <w:iCs/>
+          <w:lang w:val="en-US"/>
+        </w:rPr>
+        <w:t>bad</w:t>
+      </w:r>
+      <w:proofErr w:type="spellEnd"/>
+      <w:r>
+        <w:rPr>
+          <w:iCs/>
+          <w:lang w:val="en-US"/>
+        </w:rPr>
+        <w:t xml:space="preserve"> </w:t>
+      </w:r>
+      <w:proofErr w:type="spellStart"/>
+      <w:r>
+        <w:rPr>
+          <w:iCs/>
+          <w:lang w:val="en-US"/>
+        </w:rPr>
+        <w:t>bad</w:t>
+      </w:r>
+      <w:proofErr w:type="spellEnd"/>
+      <w:r>
+        <w:rPr>
+          <w:iCs/>
+          <w:lang w:val="en-US"/>
+        </w:rPr>
+        <w:t>, though this is kind of beginners’ course to full-stack. But think about this prob too: You want to monitor if something has changed in the server. If both front and back are on the same server, you lose the knowledge which one has changes. Testability (e.g. regression testing) and so on complicated unnecessarily!</w:t>
+      </w:r>
+    </w:p>
+    <w:p>
+      <w:pPr>
+        <w:pStyle w:val="ListParagraph"/>
+        <w:numPr>
+          <w:ilvl w:val="0"/>
+          <w:numId w:val="3"/>
+        </w:numPr>
+        <w:rPr>
+          <w:iCs/>
+          <w:lang w:val="en-US"/>
+        </w:rPr>
+      </w:pPr>
+      <w:r>
+        <w:rPr>
+          <w:iCs/>
+          <w:lang w:val="en-US"/>
+        </w:rPr>
+        <w:t>“</w:t>
+      </w:r>
+      <w:r>
+        <w:rPr>
+          <w:i/>
+          <w:iCs/>
+          <w:lang w:val="en-US"/>
+        </w:rPr>
+        <w:t>The setup that is ready for product deployment looks as follows:</w:t>
+      </w:r>
+      <w:r>
+        <w:rPr>
+          <w:iCs/>
+          <w:lang w:val="en-US"/>
+        </w:rPr>
+        <w:t>” picture. Looks confusing, front and back mixed up to the same server. Otherwise nice picture of course.</w:t>
+      </w:r>
+    </w:p>
+    <w:p>
+      <w:pPr>
+        <w:pStyle w:val="ListParagraph"/>
+        <w:numPr>
+          <w:ilvl w:val="0"/>
+          <w:numId w:val="3"/>
+        </w:numPr>
+        <w:rPr>
+          <w:iCs/>
+          <w:lang w:val="en-US"/>
+        </w:rPr>
+      </w:pPr>
+      <w:r>
+        <w:rPr>
+          <w:iCs/>
+          <w:lang w:val="en-US"/>
+        </w:rPr>
+        <w:lastRenderedPageBreak/>
+        <w:t xml:space="preserve">nice scripting </w:t>
+      </w:r>
+      <w:proofErr w:type="gramStart"/>
+      <w:r>
+        <w:rPr>
+          <w:iCs/>
+          <w:lang w:val="en-US"/>
+        </w:rPr>
+        <w:t>help</w:t>
+      </w:r>
+      <w:proofErr w:type="gramEnd"/>
+      <w:r>
+        <w:rPr>
+          <w:iCs/>
+          <w:lang w:val="en-US"/>
+        </w:rPr>
+        <w:t xml:space="preserve"> in this part! including how to make Windows use bash console to run the scripts nicer</w:t>
+      </w:r>
+    </w:p>
+    <w:p>
+      <w:pPr>
+        <w:pStyle w:val="ListParagraph"/>
+        <w:numPr>
+          <w:ilvl w:val="0"/>
+          <w:numId w:val="3"/>
+        </w:numPr>
+        <w:rPr>
+          <w:iCs/>
+          <w:lang w:val="en-US"/>
+        </w:rPr>
+      </w:pPr>
+      <w:r>
+        <w:rPr>
+          <w:iCs/>
+          <w:lang w:val="en-US"/>
+        </w:rPr>
+        <w:t>“</w:t>
+      </w:r>
+      <w:r>
+        <w:rPr>
+          <w:iCs/>
+          <w:lang w:val="en-US"/>
+        </w:rPr>
+        <w:t>for example placing both backend and frontend code to the same repository</w:t>
+      </w:r>
+      <w:r>
+        <w:rPr>
+          <w:iCs/>
+          <w:lang w:val="en-US"/>
+        </w:rPr>
+        <w:t xml:space="preserve">” For the love of a dog, </w:t>
+      </w:r>
+      <w:proofErr w:type="spellStart"/>
+      <w:r>
+        <w:rPr>
+          <w:iCs/>
+          <w:lang w:val="en-US"/>
+        </w:rPr>
+        <w:t>Noooouuuuuu</w:t>
+      </w:r>
+      <w:proofErr w:type="spellEnd"/>
+      <w:proofErr w:type="gramStart"/>
+      <w:r>
+        <w:rPr>
+          <w:iCs/>
+          <w:lang w:val="en-US"/>
+        </w:rPr>
+        <w:t>!</w:t>
+      </w:r>
+      <w:r>
+        <w:rPr>
+          <w:iCs/>
+          <w:lang w:val="en-US"/>
+        </w:rPr>
+        <w:t xml:space="preserve">  </w:t>
+      </w:r>
+      <w:r>
+        <w:rPr>
+          <mc:AlternateContent>
+            <mc:Choice Requires="w16se"/>
+            <mc:Fallback>
+              <w:rFonts w:ascii="Segoe UI Emoji" w:eastAsia="Segoe UI Emoji" w:hAnsi="Segoe UI Emoji" w:cs="Segoe UI Emoji"/>
+            </mc:Fallback>
+          </mc:AlternateContent>
+          <w:iCs/>
+          <w:lang w:val="en-US"/>
+        </w:rPr>
+        <mc:AlternateContent>
+          <mc:Choice Requires="w16se">
+            <w16se:symEx w16se:font="Segoe UI Emoji" w16se:char="2639"/>
+          </mc:Choice>
+          <mc:Fallback>
+            <w:t>☹</w:t>
+          </mc:Fallback>
+        </mc:AlternateContent>
+      </w:r>
+      <w:proofErr w:type="gramEnd"/>
+    </w:p>
+    <w:p>
+      <w:pPr>
+        <w:rPr>
+          <w:iCs/>
+          <w:lang w:val="en-US"/>
+        </w:rPr>
+      </w:pPr>
+    </w:p>
+    <w:p>
+      <w:pPr>
         <w:rPr>
           <w:iCs/>
           <w:color w:val="FF0000"/>
@@ -8548,35 +9460,139 @@
           <w:szCs w:val="96"/>
           <w:lang w:val="en-US"/>
         </w:rPr>
+      </w:pPr>
+      <w:r>
+        <w:rPr>
+          <w:iCs/>
+          <w:lang w:val="en-US"/>
+        </w:rPr>
+        <w:br/>
+      </w:r>
+      <w:r>
+        <w:rPr>
+          <w:iCs/>
+          <w:lang w:val="en-US"/>
+        </w:rPr>
+        <w:br/>
+      </w:r>
+    </w:p>
+    <w:p>
+      <w:pPr>
+        <w:rPr>
+          <w:iCs/>
+          <w:color w:val="FF0000"/>
+          <w:sz w:val="96"/>
+          <w:szCs w:val="96"/>
+          <w:lang w:val="en-US"/>
+        </w:rPr>
+      </w:pPr>
+      <w:r>
+        <w:rPr>
+          <w:iCs/>
+          <w:color w:val="FF0000"/>
+          <w:sz w:val="96"/>
+          <w:szCs w:val="96"/>
+          <w:lang w:val="en-US"/>
+        </w:rPr>
+        <w:br w:type="page"/>
+      </w:r>
+    </w:p>
+    <w:p>
+      <w:pPr>
+        <w:rPr>
+          <w:iCs/>
+          <w:lang w:val="en-US"/>
+        </w:rPr>
+      </w:pPr>
+      <w:bookmarkStart w:id="1" w:name="_GoBack"/>
+      <w:bookmarkEnd w:id="1"/>
+      <w:r>
+        <w:rPr>
+          <w:iCs/>
+          <w:color w:val="FF0000"/>
+          <w:sz w:val="96"/>
+          <w:szCs w:val="96"/>
+          <w:lang w:val="en-US"/>
+        </w:rPr>
         <w:lastRenderedPageBreak/>
         <w:t>UNDER CONSTRUCTION</w:t>
       </w:r>
-      <w:r>
-        <w:rPr>
-          <w:iCs/>
-          <w:sz w:val="96"/>
-          <w:szCs w:val="96"/>
-          <w:lang w:val="en-US"/>
-        </w:rPr>
+    </w:p>
+    <w:p>
+      <w:pPr>
+        <w:pStyle w:val="ListParagraph"/>
+        <w:rPr>
+          <w:iCs/>
+          <w:lang w:val="en-US"/>
+        </w:rPr>
+      </w:pPr>
+    </w:p>
+    <w:p>
+      <w:pPr>
+        <w:pStyle w:val="Heading1"/>
+      </w:pPr>
+      <w:proofErr w:type="spellStart"/>
+      <w:proofErr w:type="gramStart"/>
+      <w:r>
+        <w:t>Part</w:t>
+      </w:r>
+      <w:proofErr w:type="spellEnd"/>
+      <w:r>
+        <w:t xml:space="preserve"> .</w:t>
+      </w:r>
+      <w:proofErr w:type="gramEnd"/>
+      <w:r>
         <w:t xml:space="preserve"> </w:t>
       </w:r>
-    </w:p>
-    <w:p>
-      <w:pPr>
-        <w:ind w:left="360"/>
-        <w:rPr>
-          <w:iCs/>
-          <w:lang w:val="en-US"/>
-        </w:rPr>
-      </w:pPr>
-    </w:p>
-    <w:p>
-      <w:pPr>
-        <w:rPr>
-          <w:iCs/>
-          <w:lang w:val="en-US"/>
-        </w:rPr>
-      </w:pPr>
+      <w:proofErr w:type="spellStart"/>
+      <w:r>
+        <w:t>Aaaaa</w:t>
+      </w:r>
+      <w:proofErr w:type="spellEnd"/>
+    </w:p>
+    <w:p>
+      <w:pPr>
+        <w:pStyle w:val="ListParagraph"/>
+        <w:numPr>
+          <w:ilvl w:val="0"/>
+          <w:numId w:val="3"/>
+        </w:numPr>
+        <w:rPr>
+          <w:iCs/>
+          <w:lang w:val="en-US"/>
+        </w:rPr>
+      </w:pPr>
+      <w:proofErr w:type="spellStart"/>
+      <w:r>
+        <w:rPr>
+          <w:iCs/>
+          <w:lang w:val="en-US"/>
+        </w:rPr>
+        <w:t>Beee</w:t>
+      </w:r>
+      <w:proofErr w:type="spellEnd"/>
+    </w:p>
+    <w:p>
+      <w:pPr>
+        <w:pStyle w:val="ListParagraph"/>
+        <w:numPr>
+          <w:ilvl w:val="0"/>
+          <w:numId w:val="3"/>
+        </w:numPr>
+        <w:rPr>
+          <w:iCs/>
+          <w:lang w:val="en-US"/>
+        </w:rPr>
+      </w:pPr>
+      <w:proofErr w:type="spellStart"/>
+      <w:r>
+        <w:rPr>
+          <w:iCs/>
+          <w:lang w:val="en-US"/>
+        </w:rPr>
+        <w:t>Ceee</w:t>
+      </w:r>
+      <w:proofErr w:type="spellEnd"/>
     </w:p>
     <w:p>
       <w:pPr>
@@ -8647,6 +9663,14 @@
     </w:p>
     <w:p>
       <w:pPr>
+        <w:rPr>
+          <w:iCs/>
+          <w:lang w:val="en-US"/>
+        </w:rPr>
+      </w:pPr>
+    </w:p>
+    <w:p>
+      <w:pPr>
         <w:pStyle w:val="Heading1"/>
       </w:pPr>
       <w:proofErr w:type="spellStart"/>
@@ -8844,142 +9868,6 @@
         </w:rPr>
         <w:t>Ceee</w:t>
       </w:r>
-      <w:proofErr w:type="spellEnd"/>
-    </w:p>
-    <w:p>
-      <w:pPr>
-        <w:pStyle w:val="Heading1"/>
-      </w:pPr>
-      <w:proofErr w:type="spellStart"/>
-      <w:proofErr w:type="gramStart"/>
-      <w:r>
-        <w:t>Part</w:t>
-      </w:r>
-      <w:proofErr w:type="spellEnd"/>
-      <w:r>
-        <w:t xml:space="preserve"> .</w:t>
-      </w:r>
-      <w:proofErr w:type="gramEnd"/>
-      <w:r>
-        <w:t xml:space="preserve"> </w:t>
-      </w:r>
-      <w:proofErr w:type="spellStart"/>
-      <w:r>
-        <w:t>Aaaaa</w:t>
-      </w:r>
-      <w:proofErr w:type="spellEnd"/>
-    </w:p>
-    <w:p>
-      <w:pPr>
-        <w:pStyle w:val="ListParagraph"/>
-        <w:numPr>
-          <w:ilvl w:val="0"/>
-          <w:numId w:val="3"/>
-        </w:numPr>
-        <w:rPr>
-          <w:iCs/>
-          <w:lang w:val="en-US"/>
-        </w:rPr>
-      </w:pPr>
-      <w:proofErr w:type="spellStart"/>
-      <w:r>
-        <w:rPr>
-          <w:iCs/>
-          <w:lang w:val="en-US"/>
-        </w:rPr>
-        <w:t>Beee</w:t>
-      </w:r>
-      <w:proofErr w:type="spellEnd"/>
-    </w:p>
-    <w:p>
-      <w:pPr>
-        <w:pStyle w:val="ListParagraph"/>
-        <w:numPr>
-          <w:ilvl w:val="0"/>
-          <w:numId w:val="3"/>
-        </w:numPr>
-        <w:rPr>
-          <w:iCs/>
-          <w:lang w:val="en-US"/>
-        </w:rPr>
-      </w:pPr>
-      <w:proofErr w:type="spellStart"/>
-      <w:r>
-        <w:rPr>
-          <w:iCs/>
-          <w:lang w:val="en-US"/>
-        </w:rPr>
-        <w:t>Ceee</w:t>
-      </w:r>
-      <w:proofErr w:type="spellEnd"/>
-    </w:p>
-    <w:p>
-      <w:pPr>
-        <w:pStyle w:val="Heading1"/>
-      </w:pPr>
-      <w:proofErr w:type="spellStart"/>
-      <w:proofErr w:type="gramStart"/>
-      <w:r>
-        <w:t>Part</w:t>
-      </w:r>
-      <w:proofErr w:type="spellEnd"/>
-      <w:r>
-        <w:t xml:space="preserve"> .</w:t>
-      </w:r>
-      <w:proofErr w:type="gramEnd"/>
-      <w:r>
-        <w:t xml:space="preserve"> </w:t>
-      </w:r>
-      <w:proofErr w:type="spellStart"/>
-      <w:r>
-        <w:t>Aaaaa</w:t>
-      </w:r>
-      <w:proofErr w:type="spellEnd"/>
-    </w:p>
-    <w:p>
-      <w:pPr>
-        <w:pStyle w:val="ListParagraph"/>
-        <w:numPr>
-          <w:ilvl w:val="0"/>
-          <w:numId w:val="3"/>
-        </w:numPr>
-        <w:rPr>
-          <w:iCs/>
-          <w:lang w:val="en-US"/>
-        </w:rPr>
-      </w:pPr>
-      <w:proofErr w:type="spellStart"/>
-      <w:r>
-        <w:rPr>
-          <w:iCs/>
-          <w:lang w:val="en-US"/>
-        </w:rPr>
-        <w:t>Beee</w:t>
-      </w:r>
-      <w:proofErr w:type="spellEnd"/>
-    </w:p>
-    <w:p>
-      <w:pPr>
-        <w:pStyle w:val="ListParagraph"/>
-        <w:numPr>
-          <w:ilvl w:val="0"/>
-          <w:numId w:val="3"/>
-        </w:numPr>
-        <w:rPr>
-          <w:iCs/>
-          <w:lang w:val="en-US"/>
-        </w:rPr>
-      </w:pPr>
-      <w:proofErr w:type="spellStart"/>
-      <w:r>
-        <w:rPr>
-          <w:iCs/>
-          <w:lang w:val="en-US"/>
-        </w:rPr>
-        <w:t>Ceee</w:t>
-      </w:r>
-      <w:bookmarkStart w:id="1" w:name="_GoBack"/>
-      <w:bookmarkEnd w:id="1"/>
       <w:proofErr w:type="spellEnd"/>
     </w:p>
     <w:sectPr>
@@ -9086,7 +9974,7 @@
   <w:abstractNum w:abstractNumId="1" w15:restartNumberingAfterBreak="0">
     <w:nsid w:val="49BF7921"/>
     <w:multiLevelType w:val="hybridMultilevel"/>
-    <w:tmpl w:val="81EEF9AA"/>
+    <w:tmpl w:val="498E5318"/>
     <w:lvl w:ilvl="0" w:tplc="040B0001">
       <w:start w:val="1"/>
       <w:numFmt w:val="bullet"/>

</xml_diff>

<commit_message>
Add chapter 3c... of the Full-stack open reading list
</commit_message>
<xml_diff>
--- a/FSO/FSOReadingList.docx
+++ b/FSO/FSOReadingList.docx
@@ -8073,10 +8073,41 @@
       </w:pPr>
       <w:r>
         <w:rPr>
-          <w:iCs/>
-          <w:lang w:val="en-US"/>
-        </w:rPr>
-        <w:t>Postman or VS Code REST client</w:t>
+          <w:b/>
+          <w:iCs/>
+          <w:lang w:val="en-US"/>
+        </w:rPr>
+        <w:t>Postman</w:t>
+      </w:r>
+      <w:r>
+        <w:rPr>
+          <w:iCs/>
+          <w:lang w:val="en-US"/>
+        </w:rPr>
+        <w:t xml:space="preserve"> or </w:t>
+      </w:r>
+      <w:r>
+        <w:rPr>
+          <w:b/>
+          <w:iCs/>
+          <w:lang w:val="en-US"/>
+        </w:rPr>
+        <w:t>VS Code REST client</w:t>
+      </w:r>
+      <w:r>
+        <w:rPr>
+          <w:b/>
+          <w:iCs/>
+          <w:lang w:val="en-US"/>
+        </w:rPr>
+        <w:t xml:space="preserve"> </w:t>
+      </w:r>
+      <w:r>
+        <w:rPr>
+          <w:iCs/>
+          <w:lang w:val="en-US"/>
+        </w:rPr>
+        <w:t>add-on.</w:t>
       </w:r>
     </w:p>
     <w:p>
@@ -9442,17 +9473,864 @@
         </mc:AlternateContent>
       </w:r>
       <w:proofErr w:type="gramEnd"/>
-    </w:p>
-    <w:p>
-      <w:pPr>
-        <w:rPr>
-          <w:iCs/>
-          <w:lang w:val="en-US"/>
-        </w:rPr>
-      </w:pPr>
-    </w:p>
-    <w:p>
-      <w:pPr>
+      <w:r>
+        <w:rPr>
+          <w:iCs/>
+          <w:lang w:val="en-US"/>
+        </w:rPr>
+        <w:t xml:space="preserve"> Full-stack means that the architecture consists of front, back and storage, but in no way should they be mixed as one entity.</w:t>
+      </w:r>
+    </w:p>
+    <w:p>
+      <w:pPr>
+        <w:pStyle w:val="ListParagraph"/>
+        <w:numPr>
+          <w:ilvl w:val="0"/>
+          <w:numId w:val="3"/>
+        </w:numPr>
+        <w:rPr>
+          <w:iCs/>
+          <w:lang w:val="en-US"/>
+        </w:rPr>
+      </w:pPr>
+      <w:r>
+        <w:rPr>
+          <w:iCs/>
+          <w:lang w:val="en-US"/>
+        </w:rPr>
+        <w:t xml:space="preserve">I have seen </w:t>
+      </w:r>
+      <w:r>
+        <w:rPr>
+          <w:iCs/>
+          <w:lang w:val="en-US"/>
+        </w:rPr>
+        <w:t>people do a hack where the REST API backend and the frontend run in the same runtime. Not React/Node, but was it Ruby on rails or something. Even if it’s interesting technically, it’s against any sensible principles.</w:t>
+      </w:r>
+    </w:p>
+    <w:p>
+      <w:pPr>
+        <w:ind w:left="360"/>
+        <w:rPr>
+          <w:iCs/>
+          <w:lang w:val="en-US"/>
+        </w:rPr>
+      </w:pPr>
+    </w:p>
+    <w:p>
+      <w:pPr>
+        <w:rPr>
+          <w:iCs/>
+          <w:lang w:val="en-US"/>
+        </w:rPr>
+      </w:pPr>
+      <w:r>
+        <w:rPr>
+          <w:iCs/>
+          <w:lang w:val="en-US"/>
+        </w:rPr>
+        <w:br w:type="page"/>
+      </w:r>
+    </w:p>
+    <w:p>
+      <w:pPr>
+        <w:pStyle w:val="Heading1"/>
+      </w:pPr>
+      <w:proofErr w:type="spellStart"/>
+      <w:r>
+        <w:lastRenderedPageBreak/>
+        <w:t>Part</w:t>
+      </w:r>
+      <w:proofErr w:type="spellEnd"/>
+      <w:r>
+        <w:t xml:space="preserve"> 3c. </w:t>
+      </w:r>
+      <w:proofErr w:type="spellStart"/>
+      <w:r>
+        <w:t>Saving</w:t>
+      </w:r>
+      <w:proofErr w:type="spellEnd"/>
+      <w:r>
+        <w:t xml:space="preserve"> data to </w:t>
+      </w:r>
+      <w:proofErr w:type="spellStart"/>
+      <w:r>
+        <w:t>MongoDB</w:t>
+      </w:r>
+      <w:proofErr w:type="spellEnd"/>
+    </w:p>
+    <w:p>
+      <w:pPr>
+        <w:pStyle w:val="ListParagraph"/>
+        <w:numPr>
+          <w:ilvl w:val="0"/>
+          <w:numId w:val="3"/>
+        </w:numPr>
+        <w:rPr>
+          <w:iCs/>
+          <w:lang w:val="en-US"/>
+        </w:rPr>
+      </w:pPr>
+      <w:r>
+        <w:rPr>
+          <w:iCs/>
+          <w:lang w:val="en-US"/>
+        </w:rPr>
+        <w:t>I sometimes counted the possible windows you could get open and monitor while running a full stack app with React, Node and database. I got to 8 different windows to monitor, that of course includes the web page itself, but then the browser console etc. Eight screens where some error or info message could tell what is happening or what is the problem!</w:t>
+      </w:r>
+    </w:p>
+    <w:p>
+      <w:pPr>
+        <w:pStyle w:val="ListParagraph"/>
+        <w:numPr>
+          <w:ilvl w:val="0"/>
+          <w:numId w:val="3"/>
+        </w:numPr>
+        <w:rPr>
+          <w:iCs/>
+          <w:lang w:val="en-US"/>
+        </w:rPr>
+      </w:pPr>
+      <w:r>
+        <w:rPr>
+          <w:iCs/>
+          <w:lang w:val="en-US"/>
+        </w:rPr>
+        <w:t>This of course depends on the tools you are using, e.g. React dev tools and Redux dev tools where two of the eight windows!</w:t>
+      </w:r>
+    </w:p>
+    <w:p>
+      <w:pPr>
+        <w:pStyle w:val="ListParagraph"/>
+        <w:numPr>
+          <w:ilvl w:val="0"/>
+          <w:numId w:val="3"/>
+        </w:numPr>
+        <w:rPr>
+          <w:iCs/>
+          <w:lang w:val="en-US"/>
+        </w:rPr>
+      </w:pPr>
+      <w:r>
+        <w:rPr>
+          <w:iCs/>
+          <w:lang w:val="en-US"/>
+        </w:rPr>
+        <w:t>The eight windows provided a view inside the full-stack “black box”.</w:t>
+      </w:r>
+    </w:p>
+    <w:p>
+      <w:pPr>
+        <w:pStyle w:val="ListParagraph"/>
+        <w:numPr>
+          <w:ilvl w:val="0"/>
+          <w:numId w:val="3"/>
+        </w:numPr>
+        <w:rPr>
+          <w:iCs/>
+          <w:lang w:val="en-US"/>
+        </w:rPr>
+      </w:pPr>
+      <w:r>
+        <w:rPr>
+          <w:iCs/>
+          <w:lang w:val="en-US"/>
+        </w:rPr>
+        <w:t xml:space="preserve">VS Code debugging for Node.js, </w:t>
+      </w:r>
+      <w:proofErr w:type="spellStart"/>
+      <w:proofErr w:type="gramStart"/>
+      <w:r>
+        <w:rPr>
+          <w:iCs/>
+          <w:lang w:val="en-US"/>
+        </w:rPr>
+        <w:t>launch.json</w:t>
+      </w:r>
+      <w:proofErr w:type="spellEnd"/>
+      <w:proofErr w:type="gramEnd"/>
+    </w:p>
+    <w:p>
+      <w:pPr>
+        <w:pStyle w:val="ListParagraph"/>
+        <w:numPr>
+          <w:ilvl w:val="0"/>
+          <w:numId w:val="3"/>
+        </w:numPr>
+        <w:rPr>
+          <w:iCs/>
+          <w:lang w:val="en-US"/>
+        </w:rPr>
+      </w:pPr>
+      <w:r>
+        <w:rPr>
+          <w:iCs/>
+          <w:lang w:val="en-US"/>
+        </w:rPr>
+        <w:t xml:space="preserve">(Interesting, using Chrome dev tools to debug Node.js code. Though, why not, Chrome and Node both utilize the same V8 </w:t>
+      </w:r>
+      <w:proofErr w:type="spellStart"/>
+      <w:r>
+        <w:rPr>
+          <w:iCs/>
+          <w:lang w:val="en-US"/>
+        </w:rPr>
+        <w:t>JavaScrpt</w:t>
+      </w:r>
+      <w:proofErr w:type="spellEnd"/>
+      <w:r>
+        <w:rPr>
+          <w:iCs/>
+          <w:lang w:val="en-US"/>
+        </w:rPr>
+        <w:t xml:space="preserve"> engine)</w:t>
+      </w:r>
+    </w:p>
+    <w:p>
+      <w:pPr>
+        <w:pStyle w:val="ListParagraph"/>
+        <w:numPr>
+          <w:ilvl w:val="0"/>
+          <w:numId w:val="3"/>
+        </w:numPr>
+        <w:rPr>
+          <w:iCs/>
+          <w:lang w:val="en-US"/>
+        </w:rPr>
+      </w:pPr>
+      <w:r>
+        <w:rPr>
+          <w:iCs/>
+          <w:lang w:val="en-US"/>
+        </w:rPr>
+        <w:t>Old good advice, stay lean, test, add more, test. Test as soon as anything is testable.</w:t>
+      </w:r>
+      <w:r>
+        <w:rPr>
+          <w:iCs/>
+          <w:lang w:val="en-US"/>
+        </w:rPr>
+        <w:t xml:space="preserve"> = test even just SQL if RDBMS. Write test and test even an empty API end point. = be in control of the code rather than code takes control of you.</w:t>
+      </w:r>
+    </w:p>
+    <w:p>
+      <w:pPr>
+        <w:pStyle w:val="ListParagraph"/>
+        <w:numPr>
+          <w:ilvl w:val="0"/>
+          <w:numId w:val="3"/>
+        </w:numPr>
+        <w:rPr>
+          <w:iCs/>
+          <w:lang w:val="en-US"/>
+        </w:rPr>
+      </w:pPr>
+      <w:r>
+        <w:rPr>
+          <w:iCs/>
+          <w:lang w:val="en-US"/>
+        </w:rPr>
+        <w:t xml:space="preserve">Document database is official and better name than </w:t>
+      </w:r>
+      <w:proofErr w:type="spellStart"/>
+      <w:r>
+        <w:rPr>
+          <w:iCs/>
+          <w:lang w:val="en-US"/>
+        </w:rPr>
+        <w:t>noSQL</w:t>
+      </w:r>
+      <w:proofErr w:type="spellEnd"/>
+      <w:r>
+        <w:rPr>
+          <w:iCs/>
+          <w:lang w:val="en-US"/>
+        </w:rPr>
+        <w:t>. MongoDB, G</w:t>
+      </w:r>
+      <w:proofErr w:type="spellStart"/>
+      <w:r>
+        <w:rPr>
+          <w:iCs/>
+          <w:lang w:val="en-US"/>
+        </w:rPr>
+        <w:t>oogle/Amazon/</w:t>
+      </w:r>
+      <w:proofErr w:type="spellEnd"/>
+      <w:r>
+        <w:rPr>
+          <w:iCs/>
+          <w:lang w:val="en-US"/>
+        </w:rPr>
+        <w:t xml:space="preserve"> etc. have their own and also offer MongoDB service, </w:t>
+      </w:r>
+      <w:r>
+        <w:rPr>
+          <w:iCs/>
+          <w:lang w:val="en-US"/>
+        </w:rPr>
+        <w:t>(</w:t>
+      </w:r>
+      <w:proofErr w:type="spellStart"/>
+      <w:r>
+        <w:rPr>
+          <w:iCs/>
+          <w:lang w:val="en-US"/>
+        </w:rPr>
+        <w:t>ElasticSearch</w:t>
+      </w:r>
+      <w:proofErr w:type="spellEnd"/>
+      <w:r>
+        <w:rPr>
+          <w:iCs/>
+          <w:lang w:val="en-US"/>
+        </w:rPr>
+        <w:t xml:space="preserve"> is behind of many very fast applications</w:t>
+      </w:r>
+      <w:r>
+        <w:rPr>
+          <w:iCs/>
+          <w:lang w:val="en-US"/>
+        </w:rPr>
+        <w:t>)</w:t>
+      </w:r>
+    </w:p>
+    <w:p>
+      <w:pPr>
+        <w:pStyle w:val="ListParagraph"/>
+        <w:numPr>
+          <w:ilvl w:val="0"/>
+          <w:numId w:val="3"/>
+        </w:numPr>
+        <w:rPr>
+          <w:iCs/>
+          <w:lang w:val="en-US"/>
+        </w:rPr>
+      </w:pPr>
+      <w:r>
+        <w:rPr>
+          <w:iCs/>
+          <w:lang w:val="en-US"/>
+        </w:rPr>
+        <w:t>Remember that document databases are not replacing relational databases, but complementing the spectrum. Document databases are fast in bulk output</w:t>
+      </w:r>
+      <w:r>
+        <w:rPr>
+          <w:iCs/>
+          <w:lang w:val="en-US"/>
+        </w:rPr>
+        <w:t>, bulk reports</w:t>
+      </w:r>
+      <w:r>
+        <w:rPr>
+          <w:iCs/>
+          <w:lang w:val="en-US"/>
+        </w:rPr>
+        <w:t xml:space="preserve"> and summaries. Relational databases guard the integrity of data model and more </w:t>
+      </w:r>
+      <w:r>
+        <w:rPr>
+          <w:iCs/>
+          <w:lang w:val="en-US"/>
+        </w:rPr>
+        <w:t>complex business rules</w:t>
+      </w:r>
+      <w:r>
+        <w:rPr>
+          <w:iCs/>
+          <w:lang w:val="en-US"/>
+        </w:rPr>
+        <w:t xml:space="preserve"> better</w:t>
+      </w:r>
+      <w:r>
+        <w:rPr>
+          <w:iCs/>
+          <w:lang w:val="en-US"/>
+        </w:rPr>
+        <w:t xml:space="preserve">. And are, actually, faster in more complicated searches. </w:t>
+      </w:r>
+    </w:p>
+    <w:p>
+      <w:pPr>
+        <w:pStyle w:val="ListParagraph"/>
+        <w:numPr>
+          <w:ilvl w:val="0"/>
+          <w:numId w:val="3"/>
+        </w:numPr>
+        <w:rPr>
+          <w:iCs/>
+          <w:lang w:val="en-US"/>
+        </w:rPr>
+      </w:pPr>
+      <w:r>
+        <w:rPr>
+          <w:iCs/>
+          <w:lang w:val="en-US"/>
+        </w:rPr>
+        <w:t>So certainly needed, but not replacing. Many information systems use both. Relational database for input to the normalized, guarded, high-integrity data model. And then document database for bulk output. Data flowing from RDBMS =&gt; document database.</w:t>
+      </w:r>
+    </w:p>
+    <w:p>
+      <w:pPr>
+        <w:pStyle w:val="ListParagraph"/>
+        <w:numPr>
+          <w:ilvl w:val="0"/>
+          <w:numId w:val="3"/>
+        </w:numPr>
+        <w:rPr>
+          <w:iCs/>
+          <w:lang w:val="en-US"/>
+        </w:rPr>
+      </w:pPr>
+      <w:r>
+        <w:rPr>
+          <w:iCs/>
+          <w:lang w:val="en-US"/>
+        </w:rPr>
+        <w:t xml:space="preserve">Database - * Collections - * Documents -* </w:t>
+      </w:r>
+      <w:proofErr w:type="spellStart"/>
+      <w:r>
+        <w:rPr>
+          <w:iCs/>
+          <w:lang w:val="en-US"/>
+        </w:rPr>
+        <w:t>key:value</w:t>
+      </w:r>
+      <w:proofErr w:type="spellEnd"/>
+      <w:r>
+        <w:rPr>
+          <w:iCs/>
+          <w:lang w:val="en-US"/>
+        </w:rPr>
+        <w:t xml:space="preserve"> pairs</w:t>
+      </w:r>
+    </w:p>
+    <w:p>
+      <w:pPr>
+        <w:pStyle w:val="ListParagraph"/>
+        <w:numPr>
+          <w:ilvl w:val="0"/>
+          <w:numId w:val="3"/>
+        </w:numPr>
+        <w:rPr>
+          <w:iCs/>
+          <w:lang w:val="en-US"/>
+        </w:rPr>
+      </w:pPr>
+      <w:r>
+        <w:rPr>
+          <w:iCs/>
+          <w:lang w:val="en-US"/>
+        </w:rPr>
+        <w:t>BSON</w:t>
+      </w:r>
+      <w:r>
+        <w:rPr>
+          <w:iCs/>
+          <w:lang w:val="en-US"/>
+        </w:rPr>
+        <w:t>, Binary JSON</w:t>
+      </w:r>
+      <w:r>
+        <w:rPr>
+          <w:iCs/>
+          <w:lang w:val="en-US"/>
+        </w:rPr>
+        <w:t xml:space="preserve">, </w:t>
+      </w:r>
+      <w:hyperlink r:id="rId10" w:history="1">
+        <w:r>
+          <w:rPr>
+            <w:rStyle w:val="Hyperlink"/>
+            <w:iCs/>
+            <w:lang w:val="en-US"/>
+          </w:rPr>
+          <w:t>https://docs.mongodb.com/manual/reference/bson-types/</w:t>
+        </w:r>
+      </w:hyperlink>
+    </w:p>
+    <w:p>
+      <w:pPr>
+        <w:pStyle w:val="ListParagraph"/>
+        <w:numPr>
+          <w:ilvl w:val="0"/>
+          <w:numId w:val="3"/>
+        </w:numPr>
+        <w:rPr>
+          <w:iCs/>
+          <w:lang w:val="en-US"/>
+        </w:rPr>
+      </w:pPr>
+      <w:r>
+        <w:rPr>
+          <w:iCs/>
+          <w:lang w:val="en-US"/>
+        </w:rPr>
+        <w:t>BSON fully supports JSON datatypes and then adds more specific definition possibilities that JSON cannot “enforce” or relay, but they go through as JSON data fine.</w:t>
+      </w:r>
+    </w:p>
+    <w:p>
+      <w:pPr>
+        <w:pStyle w:val="ListParagraph"/>
+        <w:numPr>
+          <w:ilvl w:val="0"/>
+          <w:numId w:val="3"/>
+        </w:numPr>
+        <w:rPr>
+          <w:iCs/>
+          <w:lang w:val="en-US"/>
+        </w:rPr>
+      </w:pPr>
+      <w:r>
+        <w:rPr>
+          <w:iCs/>
+          <w:lang w:val="en-US"/>
+        </w:rPr>
+        <w:t>Heroku/Azure/</w:t>
+      </w:r>
+      <w:r>
+        <w:rPr>
+          <w:iCs/>
+          <w:lang w:val="en-US"/>
+        </w:rPr>
+        <w:t>Google</w:t>
+      </w:r>
+      <w:r>
+        <w:rPr>
+          <w:iCs/>
+          <w:lang w:val="en-US"/>
+        </w:rPr>
+        <w:t>/Amazon</w:t>
+      </w:r>
+      <w:r>
+        <w:rPr>
+          <w:iCs/>
+          <w:lang w:val="en-US"/>
+        </w:rPr>
+        <w:t>/IBM/</w:t>
+      </w:r>
+      <w:proofErr w:type="spellStart"/>
+      <w:r>
+        <w:rPr>
+          <w:iCs/>
+          <w:lang w:val="en-US"/>
+        </w:rPr>
+        <w:t>mLab</w:t>
+      </w:r>
+      <w:proofErr w:type="spellEnd"/>
+      <w:r>
+        <w:rPr>
+          <w:iCs/>
+          <w:lang w:val="en-US"/>
+        </w:rPr>
+        <w:t>/</w:t>
+      </w:r>
+      <w:proofErr w:type="spellStart"/>
+      <w:r>
+        <w:rPr>
+          <w:iCs/>
+          <w:lang w:val="en-US"/>
+        </w:rPr>
+        <w:t>DigitalOcean</w:t>
+      </w:r>
+      <w:proofErr w:type="spellEnd"/>
+      <w:r>
+        <w:rPr>
+          <w:iCs/>
+          <w:lang w:val="en-US"/>
+        </w:rPr>
+        <w:t xml:space="preserve"> would provide MongoDB as service, this full-stack course used: </w:t>
+      </w:r>
+      <w:hyperlink r:id="rId11" w:history="1">
+        <w:r>
+          <w:rPr>
+            <w:rStyle w:val="Hyperlink"/>
+            <w:iCs/>
+            <w:lang w:val="en-US"/>
+          </w:rPr>
+          <w:t>https://www.mongodb.com/atlas/database</w:t>
+        </w:r>
+      </w:hyperlink>
+      <w:r>
+        <w:rPr>
+          <w:iCs/>
+          <w:lang w:val="en-US"/>
+        </w:rPr>
+        <w:t xml:space="preserve"> </w:t>
+      </w:r>
+      <w:r>
+        <w:rPr>
+          <w:iCs/>
+          <w:lang w:val="en-US"/>
+        </w:rPr>
+        <w:t xml:space="preserve"> Atlas MongoDB</w:t>
+      </w:r>
+    </w:p>
+    <w:p>
+      <w:pPr>
+        <w:pStyle w:val="ListParagraph"/>
+        <w:numPr>
+          <w:ilvl w:val="0"/>
+          <w:numId w:val="3"/>
+        </w:numPr>
+        <w:rPr>
+          <w:iCs/>
+          <w:lang w:val="en-US"/>
+        </w:rPr>
+      </w:pPr>
+      <w:r>
+        <w:rPr>
+          <w:iCs/>
+          <w:lang w:val="en-US"/>
+        </w:rPr>
+        <w:t>Mongoose. S</w:t>
+      </w:r>
+      <w:r>
+        <w:rPr>
+          <w:iCs/>
+          <w:lang w:val="en-US"/>
+        </w:rPr>
+        <w:t xml:space="preserve">chema + </w:t>
+      </w:r>
+      <w:r>
+        <w:rPr>
+          <w:iCs/>
+          <w:lang w:val="en-US"/>
+        </w:rPr>
+        <w:t>m</w:t>
+      </w:r>
+      <w:r>
+        <w:rPr>
+          <w:iCs/>
+          <w:lang w:val="en-US"/>
+        </w:rPr>
+        <w:t xml:space="preserve">odel (Model is like the ‘ORM’ </w:t>
+      </w:r>
+      <w:r>
+        <w:rPr>
+          <w:iCs/>
+          <w:lang w:val="en-US"/>
+        </w:rPr>
+        <w:t xml:space="preserve">programming side </w:t>
+      </w:r>
+      <w:r>
+        <w:rPr>
+          <w:iCs/>
+          <w:lang w:val="en-US"/>
+        </w:rPr>
+        <w:t xml:space="preserve">object. </w:t>
+      </w:r>
+      <w:r>
+        <w:rPr>
+          <w:iCs/>
+          <w:lang w:val="en-US"/>
+        </w:rPr>
+        <w:t>At the same time kind of o</w:t>
+      </w:r>
+      <w:r>
+        <w:rPr>
+          <w:iCs/>
+          <w:lang w:val="en-US"/>
+        </w:rPr>
+        <w:t>ur access to and from the database, enforcing the schema on the way)</w:t>
+      </w:r>
+    </w:p>
+    <w:p>
+      <w:pPr>
+        <w:pStyle w:val="ListParagraph"/>
+        <w:numPr>
+          <w:ilvl w:val="0"/>
+          <w:numId w:val="3"/>
+        </w:numPr>
+        <w:rPr>
+          <w:iCs/>
+          <w:lang w:val="en-US"/>
+        </w:rPr>
+      </w:pPr>
+      <w:r>
+        <w:rPr>
+          <w:iCs/>
+          <w:lang w:val="en-US"/>
+        </w:rPr>
+        <w:t xml:space="preserve">Document databases on their own are </w:t>
+      </w:r>
+      <w:proofErr w:type="spellStart"/>
+      <w:r>
+        <w:rPr>
+          <w:iCs/>
+          <w:lang w:val="en-US"/>
+        </w:rPr>
+        <w:t>schemaless</w:t>
+      </w:r>
+      <w:proofErr w:type="spellEnd"/>
+      <w:r>
+        <w:rPr>
+          <w:iCs/>
+          <w:lang w:val="en-US"/>
+        </w:rPr>
+        <w:t>, so we put the schema validation “at the gate”</w:t>
+      </w:r>
+    </w:p>
+    <w:p>
+      <w:pPr>
+        <w:pStyle w:val="ListParagraph"/>
+        <w:numPr>
+          <w:ilvl w:val="0"/>
+          <w:numId w:val="3"/>
+        </w:numPr>
+        <w:rPr>
+          <w:iCs/>
+          <w:lang w:val="en-US"/>
+        </w:rPr>
+      </w:pPr>
+      <w:r>
+        <w:rPr>
+          <w:b/>
+          <w:iCs/>
+          <w:lang w:val="en-US"/>
+        </w:rPr>
+        <w:t>note</w:t>
+      </w:r>
+      <w:r>
+        <w:rPr>
+          <w:iCs/>
+          <w:lang w:val="en-US"/>
+        </w:rPr>
+        <w:t xml:space="preserve"> (document), </w:t>
+      </w:r>
+      <w:r>
+        <w:rPr>
+          <w:b/>
+          <w:iCs/>
+          <w:lang w:val="en-US"/>
+        </w:rPr>
+        <w:t>notes</w:t>
+      </w:r>
+      <w:r>
+        <w:rPr>
+          <w:iCs/>
+          <w:lang w:val="en-US"/>
+        </w:rPr>
+        <w:t xml:space="preserve"> (collection of documents). Though with capital letter </w:t>
+      </w:r>
+      <w:r>
+        <w:rPr>
+          <w:b/>
+          <w:iCs/>
+          <w:lang w:val="en-US"/>
+        </w:rPr>
+        <w:t>Note</w:t>
+      </w:r>
+      <w:r>
+        <w:rPr>
+          <w:iCs/>
+          <w:lang w:val="en-US"/>
+        </w:rPr>
+        <w:t xml:space="preserve"> refers to the model and the model able to fetch both single and multiple items.</w:t>
+      </w:r>
+    </w:p>
+    <w:p>
+      <w:pPr>
+        <w:pStyle w:val="ListParagraph"/>
+        <w:numPr>
+          <w:ilvl w:val="0"/>
+          <w:numId w:val="3"/>
+        </w:numPr>
+        <w:rPr>
+          <w:iCs/>
+          <w:lang w:val="en-US"/>
+        </w:rPr>
+      </w:pPr>
+      <w:r>
+        <w:rPr>
+          <w:iCs/>
+          <w:lang w:val="en-US"/>
+        </w:rPr>
+        <w:t>exercises</w:t>
+      </w:r>
+    </w:p>
+    <w:p>
+      <w:pPr>
+        <w:pStyle w:val="ListParagraph"/>
+        <w:numPr>
+          <w:ilvl w:val="0"/>
+          <w:numId w:val="3"/>
+        </w:numPr>
+        <w:rPr>
+          <w:iCs/>
+          <w:lang w:val="en-US"/>
+        </w:rPr>
+      </w:pPr>
+      <w:r>
+        <w:rPr>
+          <w:iCs/>
+          <w:lang w:val="en-US"/>
+        </w:rPr>
+        <w:t>a student told (2021-10-26) that mongoose has to be ‘required’, ‘import’ not supported yet</w:t>
+      </w:r>
+    </w:p>
+    <w:p>
+      <w:pPr>
+        <w:pStyle w:val="ListParagraph"/>
+        <w:rPr>
+          <w:iCs/>
+          <w:sz w:val="18"/>
+          <w:lang w:val="en-US"/>
+        </w:rPr>
+      </w:pPr>
+      <w:bookmarkStart w:id="1" w:name="_GoBack"/>
+      <w:r>
+        <w:rPr>
+          <w:iCs/>
+          <w:color w:val="FF0000"/>
+          <w:sz w:val="56"/>
+          <w:szCs w:val="96"/>
+          <w:lang w:val="en-US"/>
+        </w:rPr>
+        <w:t>UNDER CONSTRUCTION</w:t>
+      </w:r>
+    </w:p>
+    <w:bookmarkEnd w:id="1"/>
+    <w:p>
+      <w:pPr>
+        <w:pStyle w:val="ListParagraph"/>
+        <w:rPr>
+          <w:iCs/>
+          <w:lang w:val="en-US"/>
+        </w:rPr>
+      </w:pPr>
+      <w:r>
+        <w:rPr>
+          <w:iCs/>
+          <w:lang w:val="en-US"/>
+        </w:rPr>
+        <w:t xml:space="preserve"> </w:t>
+      </w:r>
+    </w:p>
+    <w:p>
+      <w:pPr>
+        <w:rPr>
+          <w:iCs/>
+          <w:lang w:val="en-US"/>
+        </w:rPr>
+      </w:pPr>
+      <w:r>
+        <w:rPr>
+          <w:iCs/>
+          <w:lang w:val="en-US"/>
+        </w:rPr>
+        <w:br w:type="page"/>
+      </w:r>
+    </w:p>
+    <w:p>
+      <w:pPr>
+        <w:rPr>
+          <w:iCs/>
+          <w:lang w:val="en-US"/>
+        </w:rPr>
+      </w:pPr>
+      <w:r>
         <w:rPr>
           <w:iCs/>
           <w:color w:val="FF0000"/>
@@ -9460,60 +10338,6 @@
           <w:szCs w:val="96"/>
           <w:lang w:val="en-US"/>
         </w:rPr>
-      </w:pPr>
-      <w:r>
-        <w:rPr>
-          <w:iCs/>
-          <w:lang w:val="en-US"/>
-        </w:rPr>
-        <w:br/>
-      </w:r>
-      <w:r>
-        <w:rPr>
-          <w:iCs/>
-          <w:lang w:val="en-US"/>
-        </w:rPr>
-        <w:br/>
-      </w:r>
-    </w:p>
-    <w:p>
-      <w:pPr>
-        <w:rPr>
-          <w:iCs/>
-          <w:color w:val="FF0000"/>
-          <w:sz w:val="96"/>
-          <w:szCs w:val="96"/>
-          <w:lang w:val="en-US"/>
-        </w:rPr>
-      </w:pPr>
-      <w:r>
-        <w:rPr>
-          <w:iCs/>
-          <w:color w:val="FF0000"/>
-          <w:sz w:val="96"/>
-          <w:szCs w:val="96"/>
-          <w:lang w:val="en-US"/>
-        </w:rPr>
-        <w:br w:type="page"/>
-      </w:r>
-    </w:p>
-    <w:p>
-      <w:pPr>
-        <w:rPr>
-          <w:iCs/>
-          <w:lang w:val="en-US"/>
-        </w:rPr>
-      </w:pPr>
-      <w:bookmarkStart w:id="1" w:name="_GoBack"/>
-      <w:bookmarkEnd w:id="1"/>
-      <w:r>
-        <w:rPr>
-          <w:iCs/>
-          <w:color w:val="FF0000"/>
-          <w:sz w:val="96"/>
-          <w:szCs w:val="96"/>
-          <w:lang w:val="en-US"/>
-        </w:rPr>
         <w:lastRenderedPageBreak/>
         <w:t>UNDER CONSTRUCTION</w:t>
       </w:r>
@@ -9526,73 +10350,6 @@
           <w:lang w:val="en-US"/>
         </w:rPr>
       </w:pPr>
-    </w:p>
-    <w:p>
-      <w:pPr>
-        <w:pStyle w:val="Heading1"/>
-      </w:pPr>
-      <w:proofErr w:type="spellStart"/>
-      <w:proofErr w:type="gramStart"/>
-      <w:r>
-        <w:t>Part</w:t>
-      </w:r>
-      <w:proofErr w:type="spellEnd"/>
-      <w:r>
-        <w:t xml:space="preserve"> .</w:t>
-      </w:r>
-      <w:proofErr w:type="gramEnd"/>
-      <w:r>
-        <w:t xml:space="preserve"> </w:t>
-      </w:r>
-      <w:proofErr w:type="spellStart"/>
-      <w:r>
-        <w:t>Aaaaa</w:t>
-      </w:r>
-      <w:proofErr w:type="spellEnd"/>
-    </w:p>
-    <w:p>
-      <w:pPr>
-        <w:pStyle w:val="ListParagraph"/>
-        <w:numPr>
-          <w:ilvl w:val="0"/>
-          <w:numId w:val="3"/>
-        </w:numPr>
-        <w:rPr>
-          <w:iCs/>
-          <w:lang w:val="en-US"/>
-        </w:rPr>
-      </w:pPr>
-      <w:proofErr w:type="spellStart"/>
-      <w:r>
-        <w:rPr>
-          <w:iCs/>
-          <w:lang w:val="en-US"/>
-        </w:rPr>
-        <w:t>Beee</w:t>
-      </w:r>
-      <w:proofErr w:type="spellEnd"/>
-    </w:p>
-    <w:p>
-      <w:pPr>
-        <w:pStyle w:val="ListParagraph"/>
-        <w:numPr>
-          <w:ilvl w:val="0"/>
-          <w:numId w:val="3"/>
-        </w:numPr>
-        <w:rPr>
-          <w:iCs/>
-          <w:lang w:val="en-US"/>
-        </w:rPr>
-      </w:pPr>
-      <w:proofErr w:type="spellStart"/>
-      <w:r>
-        <w:rPr>
-          <w:iCs/>
-          <w:lang w:val="en-US"/>
-        </w:rPr>
-        <w:t>Ceee</w:t>
-      </w:r>
-      <w:proofErr w:type="spellEnd"/>
     </w:p>
     <w:p>
       <w:pPr>

</xml_diff>

<commit_message>
Add chapters 3c-d of the Full-stack open reading list
</commit_message>
<xml_diff>
--- a/FSO/FSOReadingList.docx
+++ b/FSO/FSOReadingList.docx
@@ -9746,30 +9746,7 @@
           <w:iCs/>
           <w:lang w:val="en-US"/>
         </w:rPr>
-        <w:t>. MongoDB, G</w:t>
-      </w:r>
-      <w:proofErr w:type="spellStart"/>
-      <w:r>
-        <w:rPr>
-          <w:iCs/>
-          <w:lang w:val="en-US"/>
-        </w:rPr>
-        <w:t>oogle/Amazon/</w:t>
-      </w:r>
-      <w:proofErr w:type="spellEnd"/>
-      <w:r>
-        <w:rPr>
-          <w:iCs/>
-          <w:lang w:val="en-US"/>
-        </w:rPr>
-        <w:t xml:space="preserve"> etc. have their own and also offer MongoDB service, </w:t>
-      </w:r>
-      <w:r>
-        <w:rPr>
-          <w:iCs/>
-          <w:lang w:val="en-US"/>
-        </w:rPr>
-        <w:t>(</w:t>
+        <w:t>. MongoDB, Google/Amazon/ etc. have their own and also offer MongoDB service, (</w:t>
       </w:r>
       <w:proofErr w:type="spellStart"/>
       <w:r>
@@ -9785,14 +9762,7 @@
           <w:iCs/>
           <w:lang w:val="en-US"/>
         </w:rPr>
-        <w:t xml:space="preserve"> is behind of many very fast applications</w:t>
-      </w:r>
-      <w:r>
-        <w:rPr>
-          <w:iCs/>
-          <w:lang w:val="en-US"/>
-        </w:rPr>
-        <w:t>)</w:t>
+        <w:t xml:space="preserve"> is behind of many very fast applications)</w:t>
       </w:r>
     </w:p>
     <w:p>
@@ -10186,8 +10156,133 @@
       </w:pPr>
       <w:r>
         <w:rPr>
+          <w:iCs/>
+          <w:lang w:val="en-US"/>
+        </w:rPr>
+        <w:t xml:space="preserve">(((In relational databases, SQL, SCHEMA has a </w:t>
+      </w:r>
+      <w:r>
+        <w:rPr>
+          <w:iCs/>
+          <w:lang w:val="en-US"/>
+        </w:rPr>
+        <w:t xml:space="preserve">totally </w:t>
+      </w:r>
+      <w:r>
+        <w:rPr>
+          <w:iCs/>
+          <w:lang w:val="en-US"/>
+        </w:rPr>
+        <w:t>different meaning. It’s the namespace where tables and other objects can reside. Sometimes called DATABASE, like in MySQL</w:t>
+      </w:r>
+      <w:proofErr w:type="gramStart"/>
+      <w:r>
+        <w:rPr>
+          <w:iCs/>
+          <w:lang w:val="en-US"/>
+        </w:rPr>
+        <w:t xml:space="preserve">. </w:t>
+      </w:r>
+      <w:proofErr w:type="gramEnd"/>
+      <w:r>
+        <w:rPr>
+          <w:iCs/>
+          <w:lang w:val="en-US"/>
+        </w:rPr>
+        <w:t xml:space="preserve">In MySQL and MariaDB </w:t>
+      </w:r>
+      <w:r>
+        <w:rPr>
+          <w:i/>
+          <w:iCs/>
+          <w:lang w:val="en-US"/>
+        </w:rPr>
+        <w:t xml:space="preserve">CREATE SCHEMA </w:t>
+      </w:r>
+      <w:proofErr w:type="spellStart"/>
+      <w:r>
+        <w:rPr>
+          <w:i/>
+          <w:iCs/>
+          <w:lang w:val="en-US"/>
+        </w:rPr>
+        <w:t>Xyz</w:t>
+      </w:r>
+      <w:proofErr w:type="spellEnd"/>
+      <w:r>
+        <w:rPr>
+          <w:iCs/>
+          <w:lang w:val="en-US"/>
+        </w:rPr>
+        <w:t xml:space="preserve"> and </w:t>
+      </w:r>
+      <w:r>
+        <w:rPr>
+          <w:i/>
+          <w:iCs/>
+          <w:lang w:val="en-US"/>
+        </w:rPr>
+        <w:t xml:space="preserve">CREATE DATABASE </w:t>
+      </w:r>
+      <w:proofErr w:type="spellStart"/>
+      <w:r>
+        <w:rPr>
+          <w:i/>
+          <w:iCs/>
+          <w:lang w:val="en-US"/>
+        </w:rPr>
+        <w:t>Xyz</w:t>
+      </w:r>
+      <w:proofErr w:type="spellEnd"/>
+      <w:r>
+        <w:rPr>
+          <w:iCs/>
+          <w:lang w:val="en-US"/>
+        </w:rPr>
+        <w:t xml:space="preserve"> mean the </w:t>
+      </w:r>
+      <w:r>
+        <w:rPr>
           <w:b/>
           <w:iCs/>
+          <w:u w:val="single"/>
+          <w:lang w:val="en-US"/>
+        </w:rPr>
+        <w:t>same</w:t>
+      </w:r>
+      <w:r>
+        <w:rPr>
+          <w:b/>
+          <w:iCs/>
+          <w:u w:val="single"/>
+          <w:lang w:val="en-US"/>
+        </w:rPr>
+        <w:t xml:space="preserve"> thing</w:t>
+      </w:r>
+      <w:r>
+        <w:rPr>
+          <w:iCs/>
+          <w:lang w:val="en-US"/>
+        </w:rPr>
+        <w:t>)))</w:t>
+      </w:r>
+    </w:p>
+    <w:p>
+      <w:pPr>
+        <w:pStyle w:val="ListParagraph"/>
+        <w:numPr>
+          <w:ilvl w:val="0"/>
+          <w:numId w:val="3"/>
+        </w:numPr>
+        <w:rPr>
+          <w:iCs/>
+          <w:lang w:val="en-US"/>
+        </w:rPr>
+      </w:pPr>
+      <w:r>
+        <w:rPr>
+          <w:b/>
+          <w:iCs/>
           <w:lang w:val="en-US"/>
         </w:rPr>
         <w:t>note</w:t>
@@ -10247,6 +10342,97 @@
           <w:iCs/>
           <w:lang w:val="en-US"/>
         </w:rPr>
+        <w:t>The</w:t>
+      </w:r>
+      <w:r>
+        <w:rPr>
+          <w:iCs/>
+          <w:lang w:val="en-US"/>
+        </w:rPr>
+        <w:t xml:space="preserve"> search object:   </w:t>
+      </w:r>
+      <w:proofErr w:type="spellStart"/>
+      <w:r>
+        <w:rPr>
+          <w:iCs/>
+          <w:lang w:val="en-US"/>
+        </w:rPr>
+        <w:t>Note.find</w:t>
+      </w:r>
+      <w:proofErr w:type="spellEnd"/>
+      <w:r>
+        <w:rPr>
+          <w:iCs/>
+          <w:lang w:val="en-US"/>
+        </w:rPr>
+        <w:t>({</w:t>
+      </w:r>
+      <w:proofErr w:type="gramStart"/>
+      <w:r>
+        <w:rPr>
+          <w:iCs/>
+          <w:lang w:val="en-US"/>
+        </w:rPr>
+        <w:t xml:space="preserve">})   </w:t>
+      </w:r>
+      <w:proofErr w:type="gramEnd"/>
+      <w:r>
+        <w:rPr>
+          <w:iCs/>
+          <w:lang w:val="en-US"/>
+        </w:rPr>
+        <w:t xml:space="preserve"> </w:t>
+      </w:r>
+      <w:proofErr w:type="spellStart"/>
+      <w:r>
+        <w:rPr>
+          <w:iCs/>
+          <w:lang w:val="en-US"/>
+        </w:rPr>
+        <w:t>Note.find</w:t>
+      </w:r>
+      <w:proofErr w:type="spellEnd"/>
+      <w:r>
+        <w:rPr>
+          <w:iCs/>
+          <w:lang w:val="en-US"/>
+        </w:rPr>
+        <w:t>({</w:t>
+      </w:r>
+      <w:r>
+        <w:rPr>
+          <w:iCs/>
+          <w:lang w:val="en-US"/>
+        </w:rPr>
+        <w:t>important: true</w:t>
+      </w:r>
+      <w:r>
+        <w:rPr>
+          <w:iCs/>
+          <w:lang w:val="en-US"/>
+        </w:rPr>
+        <w:t>})</w:t>
+      </w:r>
+    </w:p>
+    <w:p>
+      <w:pPr>
+        <w:pStyle w:val="ListParagraph"/>
+        <w:numPr>
+          <w:ilvl w:val="0"/>
+          <w:numId w:val="3"/>
+        </w:numPr>
+        <w:rPr>
+          <w:i/>
+          <w:iCs/>
+          <w:lang w:val="en-US"/>
+        </w:rPr>
+      </w:pPr>
+      <w:r>
+        <w:rPr>
+          <w:i/>
+          <w:iCs/>
+          <w:lang w:val="en-US"/>
+        </w:rPr>
         <w:t>exercises</w:t>
       </w:r>
     </w:p>
@@ -10267,20 +10453,1223 @@
           <w:iCs/>
           <w:lang w:val="en-US"/>
         </w:rPr>
-        <w:t>a student told (2021-10-26) that mongoose has to be ‘required’, ‘import’ not supported yet</w:t>
-      </w:r>
-    </w:p>
-    <w:p>
-      <w:pPr>
-        <w:pStyle w:val="ListParagraph"/>
-        <w:rPr>
-          <w:iCs/>
-          <w:sz w:val="18"/>
-          <w:lang w:val="en-US"/>
-        </w:rPr>
-      </w:pPr>
-      <w:bookmarkStart w:id="1" w:name="_GoBack"/>
-      <w:r>
+        <w:t xml:space="preserve">a student told (2021-10-26) that mongoose has to be ‘required’, ‘import’ not supported </w:t>
+      </w:r>
+      <w:r>
+        <w:rPr>
+          <w:iCs/>
+          <w:u w:val="single"/>
+          <w:lang w:val="en-US"/>
+        </w:rPr>
+        <w:t>yet</w:t>
+      </w:r>
+      <w:r>
+        <w:rPr>
+          <w:iCs/>
+          <w:lang w:val="en-US"/>
+        </w:rPr>
+        <w:t xml:space="preserve">. </w:t>
+      </w:r>
+      <w:proofErr w:type="gramStart"/>
+      <w:r>
+        <w:rPr>
+          <w:iCs/>
+          <w:lang w:val="en-US"/>
+        </w:rPr>
+        <w:t>These ECMAScript</w:t>
+      </w:r>
+      <w:proofErr w:type="gramEnd"/>
+      <w:r>
+        <w:rPr>
+          <w:iCs/>
+          <w:lang w:val="en-US"/>
+        </w:rPr>
+        <w:t xml:space="preserve"> etc. support things tend to change in the future.</w:t>
+      </w:r>
+    </w:p>
+    <w:p>
+      <w:pPr>
+        <w:pStyle w:val="ListParagraph"/>
+        <w:numPr>
+          <w:ilvl w:val="0"/>
+          <w:numId w:val="3"/>
+        </w:numPr>
+        <w:rPr>
+          <w:iCs/>
+          <w:lang w:val="en-US"/>
+        </w:rPr>
+      </w:pPr>
+      <w:r>
+        <w:rPr>
+          <w:iCs/>
+          <w:lang w:val="en-US"/>
+        </w:rPr>
+        <w:lastRenderedPageBreak/>
+        <w:t xml:space="preserve">Just follow the example growing with the REST API end-point like in our async examples. </w:t>
+      </w:r>
+      <w:proofErr w:type="spellStart"/>
+      <w:r>
+        <w:rPr>
+          <w:iCs/>
+          <w:lang w:val="en-US"/>
+        </w:rPr>
+        <w:t>Thist</w:t>
+      </w:r>
+      <w:proofErr w:type="spellEnd"/>
+      <w:r>
+        <w:rPr>
+          <w:iCs/>
+          <w:lang w:val="en-US"/>
+        </w:rPr>
+        <w:t xml:space="preserve"> time just MongoDB with Mongoose, we had RDB with </w:t>
+      </w:r>
+      <w:proofErr w:type="spellStart"/>
+      <w:r>
+        <w:rPr>
+          <w:iCs/>
+          <w:lang w:val="en-US"/>
+        </w:rPr>
+        <w:t>Knex</w:t>
+      </w:r>
+      <w:proofErr w:type="spellEnd"/>
+      <w:r>
+        <w:rPr>
+          <w:iCs/>
+          <w:lang w:val="en-US"/>
+        </w:rPr>
+        <w:t>.</w:t>
+      </w:r>
+    </w:p>
+    <w:p>
+      <w:pPr>
+        <w:pStyle w:val="ListParagraph"/>
+        <w:numPr>
+          <w:ilvl w:val="0"/>
+          <w:numId w:val="3"/>
+        </w:numPr>
+        <w:rPr>
+          <w:iCs/>
+          <w:lang w:val="en-US"/>
+        </w:rPr>
+      </w:pPr>
+      <w:proofErr w:type="spellStart"/>
+      <w:r>
+        <w:rPr>
+          <w:iCs/>
+          <w:lang w:val="en-US"/>
+        </w:rPr>
+        <w:t>toJSON</w:t>
+      </w:r>
+      <w:proofErr w:type="spellEnd"/>
+      <w:r>
+        <w:rPr>
+          <w:iCs/>
+          <w:lang w:val="en-US"/>
+        </w:rPr>
+        <w:t xml:space="preserve"> + </w:t>
+      </w:r>
+      <w:r>
+        <w:rPr>
+          <w:iCs/>
+          <w:lang w:val="en-US"/>
+        </w:rPr>
+        <w:t>transform: some data manipulation added to the Schema</w:t>
+      </w:r>
+      <w:r>
+        <w:rPr>
+          <w:iCs/>
+          <w:lang w:val="en-US"/>
+        </w:rPr>
+        <w:t xml:space="preserve"> for the from DB to backend way</w:t>
+      </w:r>
+    </w:p>
+    <w:p>
+      <w:pPr>
+        <w:pStyle w:val="ListParagraph"/>
+        <w:numPr>
+          <w:ilvl w:val="0"/>
+          <w:numId w:val="3"/>
+        </w:numPr>
+        <w:rPr>
+          <w:iCs/>
+          <w:lang w:val="en-US"/>
+        </w:rPr>
+      </w:pPr>
+      <w:r>
+        <w:rPr>
+          <w:iCs/>
+          <w:lang w:val="en-US"/>
+        </w:rPr>
+        <w:t xml:space="preserve">here we could change fields, scale values, remove fields, or add </w:t>
+      </w:r>
+      <w:proofErr w:type="spellStart"/>
+      <w:r>
+        <w:rPr>
+          <w:iCs/>
+          <w:lang w:val="en-US"/>
+        </w:rPr>
+        <w:t>metainfo</w:t>
+      </w:r>
+      <w:proofErr w:type="spellEnd"/>
+      <w:r>
+        <w:rPr>
+          <w:iCs/>
+          <w:lang w:val="en-US"/>
+        </w:rPr>
+        <w:t xml:space="preserve"> or such fields (sometimes called ‘decorating’)</w:t>
+      </w:r>
+    </w:p>
+    <w:p>
+      <w:pPr>
+        <w:pStyle w:val="ListParagraph"/>
+        <w:numPr>
+          <w:ilvl w:val="0"/>
+          <w:numId w:val="3"/>
+        </w:numPr>
+        <w:rPr>
+          <w:iCs/>
+          <w:lang w:val="en-US"/>
+        </w:rPr>
+      </w:pPr>
+      <w:r>
+        <w:rPr>
+          <w:iCs/>
+          <w:lang w:val="en-US"/>
+        </w:rPr>
+        <w:t>GUI = Globally Unique Identifier. Can be created both in frontend and in database. So random hash that two exactly will ‘never’ be generated.</w:t>
+      </w:r>
+    </w:p>
+    <w:p>
+      <w:pPr>
+        <w:pStyle w:val="ListParagraph"/>
+        <w:numPr>
+          <w:ilvl w:val="0"/>
+          <w:numId w:val="3"/>
+        </w:numPr>
+        <w:rPr>
+          <w:iCs/>
+          <w:lang w:val="en-US"/>
+        </w:rPr>
+      </w:pPr>
+      <w:r>
+        <w:rPr>
+          <w:iCs/>
+          <w:lang w:val="en-US"/>
+        </w:rPr>
+        <w:t xml:space="preserve">Backend project architecture: </w:t>
+      </w:r>
+      <w:r>
+        <w:rPr>
+          <w:iCs/>
+          <w:lang w:val="en-US"/>
+        </w:rPr>
+        <w:t>models folder, routes folder, … and shorter SRP files that do only one thing</w:t>
+      </w:r>
+      <w:proofErr w:type="gramStart"/>
+      <w:r>
+        <w:rPr>
+          <w:iCs/>
+          <w:lang w:val="en-US"/>
+        </w:rPr>
+        <w:t xml:space="preserve">   (</w:t>
+      </w:r>
+      <w:proofErr w:type="gramEnd"/>
+      <w:r>
+        <w:rPr>
+          <w:iCs/>
+          <w:lang w:val="en-US"/>
+        </w:rPr>
+        <w:t>requests folder is for the VS Code REST client tool saved test requests)</w:t>
+      </w:r>
+    </w:p>
+    <w:p>
+      <w:pPr>
+        <w:pStyle w:val="ListParagraph"/>
+        <w:numPr>
+          <w:ilvl w:val="0"/>
+          <w:numId w:val="3"/>
+        </w:numPr>
+        <w:rPr>
+          <w:iCs/>
+          <w:lang w:val="en-US"/>
+        </w:rPr>
+      </w:pPr>
+      <w:r>
+        <w:rPr>
+          <w:iCs/>
+          <w:lang w:val="en-US"/>
+        </w:rPr>
+        <w:t xml:space="preserve">… </w:t>
+      </w:r>
+      <w:r>
+        <w:rPr>
+          <w:iCs/>
+          <w:lang w:val="en-US"/>
+        </w:rPr>
+        <w:t xml:space="preserve">const </w:t>
+      </w:r>
+      <w:proofErr w:type="spellStart"/>
+      <w:r>
+        <w:rPr>
+          <w:iCs/>
+          <w:lang w:val="en-US"/>
+        </w:rPr>
+        <w:t>url</w:t>
+      </w:r>
+      <w:proofErr w:type="spellEnd"/>
+      <w:r>
+        <w:rPr>
+          <w:iCs/>
+          <w:lang w:val="en-US"/>
+        </w:rPr>
+        <w:t xml:space="preserve"> = </w:t>
+      </w:r>
+      <w:proofErr w:type="spellStart"/>
+      <w:proofErr w:type="gramStart"/>
+      <w:r>
+        <w:rPr>
+          <w:b/>
+          <w:iCs/>
+          <w:lang w:val="en-US"/>
+        </w:rPr>
+        <w:t>process.env.</w:t>
+      </w:r>
+      <w:r>
+        <w:rPr>
+          <w:iCs/>
+          <w:lang w:val="en-US"/>
+        </w:rPr>
+        <w:t>MONGODB</w:t>
+      </w:r>
+      <w:proofErr w:type="gramEnd"/>
+      <w:r>
+        <w:rPr>
+          <w:iCs/>
+          <w:lang w:val="en-US"/>
+        </w:rPr>
+        <w:t>_URI</w:t>
+      </w:r>
+      <w:proofErr w:type="spellEnd"/>
+      <w:r>
+        <w:rPr>
+          <w:iCs/>
+          <w:lang w:val="en-US"/>
+        </w:rPr>
+        <w:t xml:space="preserve">  …</w:t>
+      </w:r>
+      <w:r>
+        <w:rPr>
+          <w:iCs/>
+          <w:lang w:val="en-US"/>
+        </w:rPr>
+        <w:t xml:space="preserve"> </w:t>
+      </w:r>
+      <w:r>
+        <w:rPr>
+          <w:iCs/>
+          <w:lang w:val="en-US"/>
+        </w:rPr>
+        <w:t xml:space="preserve">  (to read the (usually Linux) OS system variables in)</w:t>
+      </w:r>
+    </w:p>
+    <w:p>
+      <w:pPr>
+        <w:pStyle w:val="ListParagraph"/>
+        <w:numPr>
+          <w:ilvl w:val="0"/>
+          <w:numId w:val="3"/>
+        </w:numPr>
+        <w:rPr>
+          <w:iCs/>
+          <w:lang w:val="en-US"/>
+        </w:rPr>
+      </w:pPr>
+      <w:proofErr w:type="spellStart"/>
+      <w:r>
+        <w:rPr>
+          <w:iCs/>
+          <w:lang w:val="en-US"/>
+        </w:rPr>
+        <w:t>dotenv</w:t>
+      </w:r>
+      <w:proofErr w:type="spellEnd"/>
+      <w:r>
+        <w:rPr>
+          <w:iCs/>
+          <w:lang w:val="en-US"/>
+        </w:rPr>
+        <w:t xml:space="preserve"> </w:t>
+      </w:r>
+      <w:r>
+        <w:rPr>
+          <w:iCs/>
+          <w:lang w:val="en-US"/>
+        </w:rPr>
+        <w:t xml:space="preserve">module, its config function, </w:t>
+      </w:r>
+      <w:r>
+        <w:rPr>
+          <w:iCs/>
+          <w:lang w:val="en-US"/>
+        </w:rPr>
+        <w:t xml:space="preserve">and the .env file  </w:t>
+      </w:r>
+      <w:proofErr w:type="gramStart"/>
+      <w:r>
+        <w:rPr>
+          <w:iCs/>
+          <w:lang w:val="en-US"/>
+        </w:rPr>
+        <w:t xml:space="preserve">   (</w:t>
+      </w:r>
+      <w:proofErr w:type="gramEnd"/>
+      <w:r>
+        <w:rPr>
+          <w:iCs/>
+          <w:lang w:val="en-US"/>
+        </w:rPr>
+        <w:t xml:space="preserve">.env files are naturally git ignored) </w:t>
+      </w:r>
+    </w:p>
+    <w:p>
+      <w:pPr>
+        <w:pStyle w:val="ListParagraph"/>
+        <w:numPr>
+          <w:ilvl w:val="0"/>
+          <w:numId w:val="3"/>
+        </w:numPr>
+        <w:rPr>
+          <w:i/>
+          <w:iCs/>
+          <w:lang w:val="en-US"/>
+        </w:rPr>
+      </w:pPr>
+      <w:r>
+        <w:rPr>
+          <w:i/>
+          <w:iCs/>
+          <w:lang w:val="en-US"/>
+        </w:rPr>
+        <w:t>exercises</w:t>
+      </w:r>
+    </w:p>
+    <w:p>
+      <w:pPr>
+        <w:pStyle w:val="ListParagraph"/>
+        <w:numPr>
+          <w:ilvl w:val="0"/>
+          <w:numId w:val="3"/>
+        </w:numPr>
+        <w:rPr>
+          <w:iCs/>
+          <w:lang w:val="en-US"/>
+        </w:rPr>
+      </w:pPr>
+      <w:r>
+        <w:rPr>
+          <w:iCs/>
+          <w:lang w:val="en-US"/>
+        </w:rPr>
+        <w:t>error handling and the HTTP status codes. Covered in some of our materials</w:t>
+      </w:r>
+      <w:r>
+        <w:rPr>
+          <w:iCs/>
+          <w:lang w:val="en-US"/>
+        </w:rPr>
+        <w:t>.</w:t>
+      </w:r>
+    </w:p>
+    <w:p>
+      <w:pPr>
+        <w:pStyle w:val="ListParagraph"/>
+        <w:numPr>
+          <w:ilvl w:val="0"/>
+          <w:numId w:val="3"/>
+        </w:numPr>
+        <w:rPr>
+          <w:iCs/>
+          <w:lang w:val="en-US"/>
+        </w:rPr>
+      </w:pPr>
+      <w:r>
+        <w:rPr>
+          <w:iCs/>
+          <w:lang w:val="en-US"/>
+        </w:rPr>
+        <w:t xml:space="preserve">look here for the HTTP status codes. </w:t>
+      </w:r>
+      <w:hyperlink r:id="rId12" w:history="1">
+        <w:r>
+          <w:rPr>
+            <w:rStyle w:val="Hyperlink"/>
+            <w:iCs/>
+            <w:lang w:val="en-US"/>
+          </w:rPr>
+          <w:t>https://www.w3.org/Protocols/rfc2616/rfc2616-sec10.html#sec10.4.1</w:t>
+        </w:r>
+      </w:hyperlink>
+      <w:r>
+        <w:rPr>
+          <w:iCs/>
+          <w:lang w:val="en-US"/>
+        </w:rPr>
+        <w:t xml:space="preserve"> E.g. ‘201 created’ would be possible, but almost everybody uses just ‘200 ok’ to tell that new item was successfully added=created.</w:t>
+      </w:r>
+    </w:p>
+    <w:p>
+      <w:pPr>
+        <w:pStyle w:val="ListParagraph"/>
+        <w:numPr>
+          <w:ilvl w:val="0"/>
+          <w:numId w:val="3"/>
+        </w:numPr>
+        <w:rPr>
+          <w:iCs/>
+          <w:lang w:val="en-US"/>
+        </w:rPr>
+      </w:pPr>
+      <w:r>
+        <w:rPr>
+          <w:iCs/>
+          <w:lang w:val="en-US"/>
+        </w:rPr>
+        <w:t>Using middleware to e.g. do the error handling brings a little bit of more complexity, and a little bit overhead, in the beginning. In large app though the investment pays off later.</w:t>
+      </w:r>
+    </w:p>
+    <w:p>
+      <w:pPr>
+        <w:pStyle w:val="ListParagraph"/>
+        <w:numPr>
+          <w:ilvl w:val="0"/>
+          <w:numId w:val="3"/>
+        </w:numPr>
+        <w:rPr>
+          <w:iCs/>
+          <w:lang w:val="en-US"/>
+        </w:rPr>
+      </w:pPr>
+      <w:r>
+        <w:rPr>
+          <w:iCs/>
+          <w:lang w:val="en-US"/>
+        </w:rPr>
+        <w:t>((</w:t>
+      </w:r>
+      <w:r>
+        <w:rPr>
+          <w:iCs/>
+          <w:lang w:val="en-US"/>
+        </w:rPr>
+        <w:t xml:space="preserve">Express middleware docs: </w:t>
+      </w:r>
+      <w:r>
+        <w:rPr>
+          <w:iCs/>
+          <w:lang w:val="en-US"/>
+        </w:rPr>
+        <w:t>https://expressjs.com/en/guide/using-middleware.html</w:t>
+      </w:r>
+      <w:r>
+        <w:rPr>
+          <w:iCs/>
+          <w:lang w:val="en-US"/>
+        </w:rPr>
+        <w:t>))</w:t>
+      </w:r>
+    </w:p>
+    <w:p>
+      <w:pPr>
+        <w:pStyle w:val="ListParagraph"/>
+        <w:numPr>
+          <w:ilvl w:val="0"/>
+          <w:numId w:val="3"/>
+        </w:numPr>
+        <w:rPr>
+          <w:iCs/>
+          <w:lang w:val="en-US"/>
+        </w:rPr>
+      </w:pPr>
+      <w:r>
+        <w:rPr>
+          <w:iCs/>
+          <w:lang w:val="en-US"/>
+        </w:rPr>
+        <w:t xml:space="preserve">middleware: logger before anything, </w:t>
+      </w:r>
+      <w:proofErr w:type="spellStart"/>
+      <w:r>
+        <w:rPr>
+          <w:iCs/>
+          <w:lang w:val="en-US"/>
+        </w:rPr>
+        <w:t>unknownEndpoint</w:t>
+      </w:r>
+      <w:proofErr w:type="spellEnd"/>
+      <w:r>
+        <w:rPr>
+          <w:iCs/>
+          <w:lang w:val="en-US"/>
+        </w:rPr>
+        <w:t xml:space="preserve"> </w:t>
+      </w:r>
+      <w:r>
+        <w:rPr>
+          <w:iCs/>
+          <w:lang w:val="en-US"/>
+        </w:rPr>
+        <w:t xml:space="preserve">route handler after all real routes, </w:t>
+      </w:r>
+      <w:proofErr w:type="spellStart"/>
+      <w:r>
+        <w:rPr>
+          <w:iCs/>
+          <w:lang w:val="en-US"/>
+        </w:rPr>
+        <w:t>errorhandling</w:t>
+      </w:r>
+      <w:proofErr w:type="spellEnd"/>
+      <w:r>
+        <w:rPr>
+          <w:iCs/>
+          <w:lang w:val="en-US"/>
+        </w:rPr>
+        <w:t xml:space="preserve"> at the end.</w:t>
+      </w:r>
+    </w:p>
+    <w:p>
+      <w:pPr>
+        <w:pStyle w:val="ListParagraph"/>
+        <w:numPr>
+          <w:ilvl w:val="0"/>
+          <w:numId w:val="3"/>
+        </w:numPr>
+        <w:rPr>
+          <w:i/>
+          <w:iCs/>
+          <w:lang w:val="en-US"/>
+        </w:rPr>
+      </w:pPr>
+      <w:r>
+        <w:rPr>
+          <w:i/>
+          <w:iCs/>
+          <w:lang w:val="en-US"/>
+        </w:rPr>
+        <w:t>exercises</w:t>
+      </w:r>
+    </w:p>
+    <w:p>
+      <w:pPr>
+        <w:rPr>
+          <w:i/>
+          <w:iCs/>
+          <w:lang w:val="en-US"/>
+        </w:rPr>
+      </w:pPr>
+      <w:r>
+        <w:rPr>
+          <w:i/>
+          <w:iCs/>
+          <w:lang w:val="en-US"/>
+        </w:rPr>
+        <w:br w:type="page"/>
+      </w:r>
+    </w:p>
+    <w:p>
+      <w:pPr>
+        <w:pStyle w:val="Heading1"/>
+      </w:pPr>
+      <w:proofErr w:type="spellStart"/>
+      <w:r>
+        <w:lastRenderedPageBreak/>
+        <w:t>Part</w:t>
+      </w:r>
+      <w:proofErr w:type="spellEnd"/>
+      <w:r>
+        <w:t xml:space="preserve"> 3</w:t>
+      </w:r>
+      <w:r>
+        <w:t>d</w:t>
+      </w:r>
+      <w:r>
+        <w:t xml:space="preserve">. </w:t>
+      </w:r>
+      <w:proofErr w:type="spellStart"/>
+      <w:r>
+        <w:t>Validation</w:t>
+      </w:r>
+      <w:proofErr w:type="spellEnd"/>
+      <w:r>
+        <w:t xml:space="preserve"> and </w:t>
+      </w:r>
+      <w:proofErr w:type="spellStart"/>
+      <w:r>
+        <w:t>ESLint</w:t>
+      </w:r>
+      <w:proofErr w:type="spellEnd"/>
+    </w:p>
+    <w:p>
+      <w:pPr>
+        <w:pStyle w:val="ListParagraph"/>
+        <w:numPr>
+          <w:ilvl w:val="0"/>
+          <w:numId w:val="3"/>
+        </w:numPr>
+        <w:rPr>
+          <w:iCs/>
+          <w:lang w:val="en-US"/>
+        </w:rPr>
+      </w:pPr>
+      <w:r>
+        <w:rPr>
+          <w:iCs/>
+          <w:lang w:val="en-US"/>
+        </w:rPr>
+        <w:t>Schema: Adding the validation rules to protect the database from incorrect input</w:t>
+      </w:r>
+    </w:p>
+    <w:p>
+      <w:pPr>
+        <w:pStyle w:val="ListParagraph"/>
+        <w:numPr>
+          <w:ilvl w:val="0"/>
+          <w:numId w:val="3"/>
+        </w:numPr>
+        <w:rPr>
+          <w:iCs/>
+          <w:lang w:val="en-US"/>
+        </w:rPr>
+      </w:pPr>
+      <w:r>
+        <w:rPr>
+          <w:iCs/>
+          <w:lang w:val="en-US"/>
+        </w:rPr>
+        <w:t xml:space="preserve">Remember that MongoDB doesn’t enforce these rules like </w:t>
+      </w:r>
+      <w:proofErr w:type="spellStart"/>
+      <w:r>
+        <w:rPr>
+          <w:iCs/>
+          <w:lang w:val="en-US"/>
+        </w:rPr>
+        <w:t>RDBMSes</w:t>
+      </w:r>
+      <w:proofErr w:type="spellEnd"/>
+      <w:r>
+        <w:rPr>
+          <w:iCs/>
+          <w:lang w:val="en-US"/>
+        </w:rPr>
+        <w:t xml:space="preserve"> do. The rules are only applied if nobody makes the mistake and codes something that will bypass the Mongoose schema validations! </w:t>
+      </w:r>
+    </w:p>
+    <w:p>
+      <w:pPr>
+        <w:pStyle w:val="ListParagraph"/>
+        <w:numPr>
+          <w:ilvl w:val="0"/>
+          <w:numId w:val="3"/>
+        </w:numPr>
+        <w:rPr>
+          <w:iCs/>
+          <w:lang w:val="en-US"/>
+        </w:rPr>
+      </w:pPr>
+      <w:r>
+        <w:rPr>
+          <w:iCs/>
+          <w:lang w:val="en-US"/>
+        </w:rPr>
+        <w:t xml:space="preserve">In RDBMS the rules are in the database, </w:t>
+      </w:r>
+      <w:r>
+        <w:rPr>
+          <w:iCs/>
+          <w:lang w:val="en-US"/>
+        </w:rPr>
+        <w:t>guaranteed to be applied no matter what.</w:t>
+      </w:r>
+    </w:p>
+    <w:p>
+      <w:pPr>
+        <w:pStyle w:val="ListParagraph"/>
+        <w:numPr>
+          <w:ilvl w:val="0"/>
+          <w:numId w:val="3"/>
+        </w:numPr>
+        <w:rPr>
+          <w:iCs/>
+          <w:lang w:val="en-US"/>
+        </w:rPr>
+      </w:pPr>
+      <w:r>
+        <w:rPr>
+          <w:iCs/>
+          <w:lang w:val="en-US"/>
+        </w:rPr>
+        <w:t>for</w:t>
+      </w:r>
+      <w:r>
+        <w:rPr>
+          <w:iCs/>
+          <w:lang w:val="en-US"/>
+        </w:rPr>
+        <w:t xml:space="preserve"> MongoDB, the rules are in the backend code. </w:t>
+      </w:r>
+      <w:r>
+        <w:rPr>
+          <w:iCs/>
+          <w:u w:val="single"/>
+          <w:lang w:val="en-US"/>
+        </w:rPr>
+        <w:t>Hopefully</w:t>
+      </w:r>
+      <w:r>
+        <w:rPr>
+          <w:iCs/>
+          <w:lang w:val="en-US"/>
+        </w:rPr>
+        <w:t xml:space="preserve"> in all of the </w:t>
+      </w:r>
+      <w:r>
+        <w:rPr>
+          <w:iCs/>
+          <w:lang w:val="en-US"/>
+        </w:rPr>
+        <w:t xml:space="preserve">backend </w:t>
+      </w:r>
+      <w:r>
+        <w:rPr>
+          <w:iCs/>
+          <w:lang w:val="en-US"/>
+        </w:rPr>
+        <w:t>code!</w:t>
+      </w:r>
+    </w:p>
+    <w:p>
+      <w:pPr>
+        <w:pStyle w:val="ListParagraph"/>
+        <w:numPr>
+          <w:ilvl w:val="0"/>
+          <w:numId w:val="3"/>
+        </w:numPr>
+        <w:rPr>
+          <w:iCs/>
+          <w:lang w:val="en-US"/>
+        </w:rPr>
+      </w:pPr>
+      <w:r>
+        <w:rPr>
+          <w:iCs/>
+          <w:lang w:val="en-US"/>
+        </w:rPr>
+        <w:t>By the way don’t create too restrictive limits for fields without consideration. E.g. in Swedish language there are some words of one letter</w:t>
+      </w:r>
+    </w:p>
+    <w:p>
+      <w:pPr>
+        <w:pStyle w:val="ListParagraph"/>
+        <w:numPr>
+          <w:ilvl w:val="1"/>
+          <w:numId w:val="3"/>
+        </w:numPr>
+        <w:rPr>
+          <w:iCs/>
+          <w:lang w:val="en-US"/>
+        </w:rPr>
+      </w:pPr>
+      <w:r>
+        <w:rPr>
+          <w:iCs/>
+          <w:lang w:val="en-US"/>
+        </w:rPr>
+        <w:t>å = river</w:t>
+      </w:r>
+    </w:p>
+    <w:p>
+      <w:pPr>
+        <w:pStyle w:val="ListParagraph"/>
+        <w:numPr>
+          <w:ilvl w:val="1"/>
+          <w:numId w:val="3"/>
+        </w:numPr>
+        <w:rPr>
+          <w:iCs/>
+          <w:lang w:val="en-US"/>
+        </w:rPr>
+      </w:pPr>
+      <w:r>
+        <w:rPr>
+          <w:iCs/>
+          <w:lang w:val="en-US"/>
+        </w:rPr>
+        <w:t>ö = island</w:t>
+      </w:r>
+    </w:p>
+    <w:p>
+      <w:pPr>
+        <w:pStyle w:val="ListParagraph"/>
+        <w:numPr>
+          <w:ilvl w:val="0"/>
+          <w:numId w:val="3"/>
+        </w:numPr>
+        <w:rPr>
+          <w:iCs/>
+          <w:lang w:val="en-US"/>
+        </w:rPr>
+      </w:pPr>
+      <w:r>
+        <w:rPr>
+          <w:iCs/>
+          <w:lang w:val="en-US"/>
+        </w:rPr>
+        <w:t xml:space="preserve">chaining the promise-powered handler methods  </w:t>
+      </w:r>
+      <w:proofErr w:type="gramStart"/>
+      <w:r>
+        <w:rPr>
+          <w:iCs/>
+          <w:lang w:val="en-US"/>
+        </w:rPr>
+        <w:t xml:space="preserve">  .then</w:t>
+      </w:r>
+      <w:proofErr w:type="gramEnd"/>
+      <w:r>
+        <w:rPr>
+          <w:iCs/>
+          <w:lang w:val="en-US"/>
+        </w:rPr>
+        <w:t xml:space="preserve">().then().then() </w:t>
+      </w:r>
+    </w:p>
+    <w:p>
+      <w:pPr>
+        <w:pStyle w:val="ListParagraph"/>
+        <w:numPr>
+          <w:ilvl w:val="0"/>
+          <w:numId w:val="3"/>
+        </w:numPr>
+        <w:rPr>
+          <w:iCs/>
+          <w:lang w:val="en-US"/>
+        </w:rPr>
+      </w:pPr>
+      <w:hyperlink r:id="rId13" w:history="1">
+        <w:r>
+          <w:rPr>
+            <w:rStyle w:val="Hyperlink"/>
+            <w:iCs/>
+            <w:lang w:val="en-US"/>
+          </w:rPr>
+          <w:t>https://developer.mozilla.org/en-US/docs/Web/JavaScript/Reference/Global_Objects/Promise</w:t>
+        </w:r>
+      </w:hyperlink>
+      <w:r>
+        <w:rPr>
+          <w:iCs/>
+          <w:lang w:val="en-US"/>
+        </w:rPr>
+        <w:t xml:space="preserve"> Promise</w:t>
+      </w:r>
+      <w:r>
+        <w:rPr>
+          <w:iCs/>
+          <w:lang w:val="en-US"/>
+        </w:rPr>
+        <w:t xml:space="preserve"> wraps the pending/fulfilled/rejected ‘status’ and the final output value of an asynchronous operation as one object. The idea is that the final user of some system doesn’t have to spend extra time coding the async, but just </w:t>
+      </w:r>
+      <w:proofErr w:type="gramStart"/>
+      <w:r>
+        <w:rPr>
+          <w:iCs/>
+          <w:lang w:val="en-US"/>
+        </w:rPr>
+        <w:t>use .then</w:t>
+      </w:r>
+      <w:proofErr w:type="gramEnd"/>
+      <w:r>
+        <w:rPr>
+          <w:iCs/>
+          <w:lang w:val="en-US"/>
+        </w:rPr>
+        <w:t>()    .catch()  methods of the promise.</w:t>
+      </w:r>
+    </w:p>
+    <w:p>
+      <w:pPr>
+        <w:pStyle w:val="ListParagraph"/>
+        <w:numPr>
+          <w:ilvl w:val="0"/>
+          <w:numId w:val="3"/>
+        </w:numPr>
+        <w:rPr>
+          <w:iCs/>
+          <w:lang w:val="en-US"/>
+        </w:rPr>
+      </w:pPr>
+      <w:hyperlink r:id="rId14" w:history="1">
+        <w:r>
+          <w:rPr>
+            <w:rStyle w:val="Hyperlink"/>
+            <w:iCs/>
+            <w:lang w:val="en-US"/>
+          </w:rPr>
+          <w:t>https://developer.mozilla.org/en-US/docs/Web/JavaScript/Reference/Global_Objects/Promise/th</w:t>
+        </w:r>
+        <w:r>
+          <w:rPr>
+            <w:rStyle w:val="Hyperlink"/>
+            <w:iCs/>
+            <w:lang w:val="en-US"/>
+          </w:rPr>
+          <w:t>e</w:t>
+        </w:r>
+        <w:r>
+          <w:rPr>
+            <w:rStyle w:val="Hyperlink"/>
+            <w:iCs/>
+            <w:lang w:val="en-US"/>
+          </w:rPr>
+          <w:t>n</w:t>
+        </w:r>
+      </w:hyperlink>
+      <w:r>
+        <w:rPr>
+          <w:iCs/>
+          <w:lang w:val="en-US"/>
+        </w:rPr>
+        <w:t xml:space="preserve"> </w:t>
+      </w:r>
+    </w:p>
+    <w:p>
+      <w:pPr>
+        <w:pStyle w:val="ListParagraph"/>
+        <w:numPr>
+          <w:ilvl w:val="0"/>
+          <w:numId w:val="3"/>
+        </w:numPr>
+        <w:rPr>
+          <w:iCs/>
+          <w:lang w:val="en-US"/>
+        </w:rPr>
+      </w:pPr>
+      <w:r>
+        <w:rPr>
+          <w:iCs/>
+          <w:lang w:val="en-US"/>
+        </w:rPr>
+        <w:t>(Heroku specifics)</w:t>
+      </w:r>
+    </w:p>
+    <w:p>
+      <w:pPr>
+        <w:pStyle w:val="ListParagraph"/>
+        <w:numPr>
+          <w:ilvl w:val="0"/>
+          <w:numId w:val="3"/>
+        </w:numPr>
+        <w:rPr>
+          <w:i/>
+          <w:iCs/>
+          <w:lang w:val="en-US"/>
+        </w:rPr>
+      </w:pPr>
+      <w:r>
+        <w:rPr>
+          <w:i/>
+          <w:iCs/>
+          <w:lang w:val="en-US"/>
+        </w:rPr>
+        <w:t>exercises</w:t>
+      </w:r>
+    </w:p>
+    <w:p>
+      <w:pPr>
+        <w:pStyle w:val="ListParagraph"/>
+        <w:numPr>
+          <w:ilvl w:val="0"/>
+          <w:numId w:val="3"/>
+        </w:numPr>
+        <w:rPr>
+          <w:iCs/>
+          <w:lang w:val="en-US"/>
+        </w:rPr>
+      </w:pPr>
+      <w:r>
+        <w:rPr>
+          <w:iCs/>
+          <w:lang w:val="en-US"/>
+        </w:rPr>
+        <w:t>Lint = stuff that you can remove from the clothes with tape roller or a lint brush (</w:t>
+      </w:r>
+      <w:proofErr w:type="spellStart"/>
+      <w:r>
+        <w:rPr>
+          <w:iCs/>
+          <w:lang w:val="en-US"/>
+        </w:rPr>
+        <w:t>delinting</w:t>
+      </w:r>
+      <w:proofErr w:type="spellEnd"/>
+      <w:r>
+        <w:rPr>
+          <w:iCs/>
+          <w:lang w:val="en-US"/>
+        </w:rPr>
+        <w:t xml:space="preserve">). </w:t>
+      </w:r>
+    </w:p>
+    <w:p>
+      <w:pPr>
+        <w:pStyle w:val="ListParagraph"/>
+        <w:numPr>
+          <w:ilvl w:val="0"/>
+          <w:numId w:val="3"/>
+        </w:numPr>
+        <w:rPr>
+          <w:iCs/>
+          <w:lang w:val="en-US"/>
+        </w:rPr>
+      </w:pPr>
+      <w:r>
+        <w:rPr>
+          <w:iCs/>
+          <w:lang w:val="en-US"/>
+        </w:rPr>
+        <w:t>Or the tool for flagging (and later programmer removing) bad code and coding style from your project. Lint or linter tool</w:t>
+      </w:r>
+    </w:p>
+    <w:p>
+      <w:pPr>
+        <w:pStyle w:val="ListParagraph"/>
+        <w:numPr>
+          <w:ilvl w:val="0"/>
+          <w:numId w:val="3"/>
+        </w:numPr>
+        <w:rPr>
+          <w:iCs/>
+          <w:lang w:val="en-US"/>
+        </w:rPr>
+      </w:pPr>
+      <w:proofErr w:type="spellStart"/>
+      <w:r>
+        <w:rPr>
+          <w:iCs/>
+          <w:lang w:val="en-US"/>
+        </w:rPr>
+        <w:t>ESLint</w:t>
+      </w:r>
+      <w:proofErr w:type="spellEnd"/>
+      <w:r>
+        <w:rPr>
+          <w:iCs/>
+          <w:lang w:val="en-US"/>
+        </w:rPr>
+        <w:t xml:space="preserve"> for JavaScript=ECMAScript</w:t>
+      </w:r>
+    </w:p>
+    <w:p>
+      <w:pPr>
+        <w:pStyle w:val="ListParagraph"/>
+        <w:numPr>
+          <w:ilvl w:val="0"/>
+          <w:numId w:val="3"/>
+        </w:numPr>
+        <w:rPr>
+          <w:iCs/>
+          <w:lang w:val="en-US"/>
+        </w:rPr>
+      </w:pPr>
+      <w:r>
+        <w:rPr>
+          <w:iCs/>
+          <w:lang w:val="en-US"/>
+        </w:rPr>
+        <w:t xml:space="preserve">When all the developers use same code formatter and lint tool, (with same configuration settings) they get code where only real code changes are regarded as changes by git version management. </w:t>
+      </w:r>
+    </w:p>
+    <w:p>
+      <w:pPr>
+        <w:pStyle w:val="ListParagraph"/>
+        <w:numPr>
+          <w:ilvl w:val="0"/>
+          <w:numId w:val="3"/>
+        </w:numPr>
+        <w:rPr>
+          <w:iCs/>
+          <w:lang w:val="en-US"/>
+        </w:rPr>
+      </w:pPr>
+      <w:r>
+        <w:rPr>
+          <w:iCs/>
+          <w:lang w:val="en-US"/>
+        </w:rPr>
+        <w:t>Otherwise one developer’s IDE might put an extra empty line at end of each file, and for another developer remove it. Git might regard those as real code changes!</w:t>
+      </w:r>
+    </w:p>
+    <w:p>
+      <w:pPr>
+        <w:pStyle w:val="ListParagraph"/>
+        <w:numPr>
+          <w:ilvl w:val="0"/>
+          <w:numId w:val="3"/>
+        </w:numPr>
+        <w:rPr>
+          <w:iCs/>
+          <w:lang w:val="en-US"/>
+        </w:rPr>
+      </w:pPr>
+      <w:r>
+        <w:rPr>
+          <w:iCs/>
+          <w:lang w:val="en-US"/>
+        </w:rPr>
+        <w:t xml:space="preserve">Lint tool would be used by developers while writing code, and then by the DevOps tool chain, e.g. GitHub actions would check that there are no violations, otherwise the pull-request won’t be merged. </w:t>
+      </w:r>
+      <w:proofErr w:type="gramStart"/>
+      <w:r>
+        <w:rPr>
+          <w:iCs/>
+          <w:lang w:val="en-US"/>
+        </w:rPr>
+        <w:t>Also</w:t>
+      </w:r>
+      <w:proofErr w:type="gramEnd"/>
+      <w:r>
+        <w:rPr>
+          <w:iCs/>
+          <w:lang w:val="en-US"/>
+        </w:rPr>
+        <w:t xml:space="preserve"> there we need same config settings</w:t>
+      </w:r>
+    </w:p>
+    <w:p>
+      <w:pPr>
+        <w:pStyle w:val="ListParagraph"/>
+        <w:numPr>
+          <w:ilvl w:val="0"/>
+          <w:numId w:val="3"/>
+        </w:numPr>
+        <w:rPr>
+          <w:i/>
+          <w:iCs/>
+          <w:lang w:val="en-US"/>
+        </w:rPr>
+      </w:pPr>
+      <w:r>
+        <w:rPr>
+          <w:i/>
+          <w:iCs/>
+          <w:lang w:val="en-US"/>
+        </w:rPr>
+        <w:t>exercises</w:t>
+      </w:r>
+    </w:p>
+    <w:p>
+      <w:pPr>
         <w:rPr>
           <w:iCs/>
           <w:color w:val="FF0000"/>
@@ -10288,10 +11677,51 @@
           <w:szCs w:val="96"/>
           <w:lang w:val="en-US"/>
         </w:rPr>
-        <w:t>UNDER CONSTRUCTION</w:t>
-      </w:r>
-    </w:p>
-    <w:bookmarkEnd w:id="1"/>
+      </w:pPr>
+      <w:r>
+        <w:rPr>
+          <w:iCs/>
+          <w:color w:val="FF0000"/>
+          <w:sz w:val="56"/>
+          <w:szCs w:val="96"/>
+          <w:lang w:val="en-US"/>
+        </w:rPr>
+        <w:br w:type="page"/>
+      </w:r>
+    </w:p>
+    <w:p>
+      <w:pPr>
+        <w:pStyle w:val="ListParagraph"/>
+        <w:rPr>
+          <w:iCs/>
+          <w:sz w:val="18"/>
+          <w:lang w:val="en-US"/>
+        </w:rPr>
+      </w:pPr>
+      <w:r>
+        <w:rPr>
+          <w:iCs/>
+          <w:color w:val="FF0000"/>
+          <w:sz w:val="56"/>
+          <w:szCs w:val="96"/>
+          <w:lang w:val="en-US"/>
+        </w:rPr>
+        <w:lastRenderedPageBreak/>
+        <w:t>UN</w:t>
+      </w:r>
+      <w:bookmarkStart w:id="1" w:name="_GoBack"/>
+      <w:bookmarkEnd w:id="1"/>
+      <w:r>
+        <w:rPr>
+          <w:iCs/>
+          <w:color w:val="FF0000"/>
+          <w:sz w:val="56"/>
+          <w:szCs w:val="96"/>
+          <w:lang w:val="en-US"/>
+        </w:rPr>
+        <w:t>DER CONSTRUCTION</w:t>
+      </w:r>
+    </w:p>
     <w:p>
       <w:pPr>
         <w:pStyle w:val="ListParagraph"/>

</xml_diff>

<commit_message>
Add chapter 4a of the Full-stack open reading list
</commit_message>
<xml_diff>
--- a/FSO/FSOReadingList.docx
+++ b/FSO/FSOReadingList.docx
@@ -10173,7 +10173,183 @@
           <w:iCs/>
           <w:lang w:val="en-US"/>
         </w:rPr>
-        <w:t>different meaning. It’s the namespace where tables and other objects can reside. Sometimes called DATABASE, like in MySQL</w:t>
+        <w:t xml:space="preserve">different meaning. It’s the namespace where tables and other objects can reside. Sometimes called DATABASE, like in MySQL. In MySQL and MariaDB </w:t>
+      </w:r>
+      <w:r>
+        <w:rPr>
+          <w:i/>
+          <w:iCs/>
+          <w:lang w:val="en-US"/>
+        </w:rPr>
+        <w:t xml:space="preserve">CREATE SCHEMA </w:t>
+      </w:r>
+      <w:proofErr w:type="spellStart"/>
+      <w:r>
+        <w:rPr>
+          <w:i/>
+          <w:iCs/>
+          <w:lang w:val="en-US"/>
+        </w:rPr>
+        <w:t>Xyz</w:t>
+      </w:r>
+      <w:proofErr w:type="spellEnd"/>
+      <w:r>
+        <w:rPr>
+          <w:iCs/>
+          <w:lang w:val="en-US"/>
+        </w:rPr>
+        <w:t xml:space="preserve"> and </w:t>
+      </w:r>
+      <w:r>
+        <w:rPr>
+          <w:i/>
+          <w:iCs/>
+          <w:lang w:val="en-US"/>
+        </w:rPr>
+        <w:t xml:space="preserve">CREATE DATABASE </w:t>
+      </w:r>
+      <w:proofErr w:type="spellStart"/>
+      <w:r>
+        <w:rPr>
+          <w:i/>
+          <w:iCs/>
+          <w:lang w:val="en-US"/>
+        </w:rPr>
+        <w:t>Xyz</w:t>
+      </w:r>
+      <w:proofErr w:type="spellEnd"/>
+      <w:r>
+        <w:rPr>
+          <w:iCs/>
+          <w:lang w:val="en-US"/>
+        </w:rPr>
+        <w:t xml:space="preserve"> mean the </w:t>
+      </w:r>
+      <w:r>
+        <w:rPr>
+          <w:b/>
+          <w:iCs/>
+          <w:u w:val="single"/>
+          <w:lang w:val="en-US"/>
+        </w:rPr>
+        <w:t>same</w:t>
+      </w:r>
+      <w:r>
+        <w:rPr>
+          <w:b/>
+          <w:iCs/>
+          <w:u w:val="single"/>
+          <w:lang w:val="en-US"/>
+        </w:rPr>
+        <w:t xml:space="preserve"> thing</w:t>
+      </w:r>
+      <w:r>
+        <w:rPr>
+          <w:iCs/>
+          <w:lang w:val="en-US"/>
+        </w:rPr>
+        <w:t>)))</w:t>
+      </w:r>
+    </w:p>
+    <w:p>
+      <w:pPr>
+        <w:pStyle w:val="ListParagraph"/>
+        <w:numPr>
+          <w:ilvl w:val="0"/>
+          <w:numId w:val="3"/>
+        </w:numPr>
+        <w:rPr>
+          <w:iCs/>
+          <w:lang w:val="en-US"/>
+        </w:rPr>
+      </w:pPr>
+      <w:r>
+        <w:rPr>
+          <w:b/>
+          <w:iCs/>
+          <w:lang w:val="en-US"/>
+        </w:rPr>
+        <w:t>note</w:t>
+      </w:r>
+      <w:r>
+        <w:rPr>
+          <w:iCs/>
+          <w:lang w:val="en-US"/>
+        </w:rPr>
+        <w:t xml:space="preserve"> (document), </w:t>
+      </w:r>
+      <w:r>
+        <w:rPr>
+          <w:b/>
+          <w:iCs/>
+          <w:lang w:val="en-US"/>
+        </w:rPr>
+        <w:t>notes</w:t>
+      </w:r>
+      <w:r>
+        <w:rPr>
+          <w:iCs/>
+          <w:lang w:val="en-US"/>
+        </w:rPr>
+        <w:t xml:space="preserve"> (collection of documents). Though with capital letter </w:t>
+      </w:r>
+      <w:r>
+        <w:rPr>
+          <w:b/>
+          <w:iCs/>
+          <w:lang w:val="en-US"/>
+        </w:rPr>
+        <w:t>Note</w:t>
+      </w:r>
+      <w:r>
+        <w:rPr>
+          <w:iCs/>
+          <w:lang w:val="en-US"/>
+        </w:rPr>
+        <w:t xml:space="preserve"> refers to the model and the model able to fetch both single and multiple items.</w:t>
+      </w:r>
+    </w:p>
+    <w:p>
+      <w:pPr>
+        <w:pStyle w:val="ListParagraph"/>
+        <w:numPr>
+          <w:ilvl w:val="0"/>
+          <w:numId w:val="3"/>
+        </w:numPr>
+        <w:rPr>
+          <w:iCs/>
+          <w:lang w:val="en-US"/>
+        </w:rPr>
+      </w:pPr>
+      <w:r>
+        <w:rPr>
+          <w:iCs/>
+          <w:lang w:val="en-US"/>
+        </w:rPr>
+        <w:t>The</w:t>
+      </w:r>
+      <w:r>
+        <w:rPr>
+          <w:iCs/>
+          <w:lang w:val="en-US"/>
+        </w:rPr>
+        <w:t xml:space="preserve"> search object:   </w:t>
+      </w:r>
+      <w:proofErr w:type="spellStart"/>
+      <w:r>
+        <w:rPr>
+          <w:iCs/>
+          <w:lang w:val="en-US"/>
+        </w:rPr>
+        <w:t>Note.find</w:t>
+      </w:r>
+      <w:proofErr w:type="spellEnd"/>
+      <w:r>
+        <w:rPr>
+          <w:iCs/>
+          <w:lang w:val="en-US"/>
+        </w:rPr>
+        <w:t>({</w:t>
       </w:r>
       <w:proofErr w:type="gramStart"/>
       <w:r>
@@ -10181,7 +10357,7 @@
           <w:iCs/>
           <w:lang w:val="en-US"/>
         </w:rPr>
-        <w:t xml:space="preserve">. </w:t>
+        <w:t xml:space="preserve">})   </w:t>
       </w:r>
       <w:proofErr w:type="gramEnd"/>
       <w:r>
@@ -10189,167 +10365,7 @@
           <w:iCs/>
           <w:lang w:val="en-US"/>
         </w:rPr>
-        <w:t xml:space="preserve">In MySQL and MariaDB </w:t>
-      </w:r>
-      <w:r>
-        <w:rPr>
-          <w:i/>
-          <w:iCs/>
-          <w:lang w:val="en-US"/>
-        </w:rPr>
-        <w:t xml:space="preserve">CREATE SCHEMA </w:t>
-      </w:r>
-      <w:proofErr w:type="spellStart"/>
-      <w:r>
-        <w:rPr>
-          <w:i/>
-          <w:iCs/>
-          <w:lang w:val="en-US"/>
-        </w:rPr>
-        <w:t>Xyz</w:t>
-      </w:r>
-      <w:proofErr w:type="spellEnd"/>
-      <w:r>
-        <w:rPr>
-          <w:iCs/>
-          <w:lang w:val="en-US"/>
-        </w:rPr>
-        <w:t xml:space="preserve"> and </w:t>
-      </w:r>
-      <w:r>
-        <w:rPr>
-          <w:i/>
-          <w:iCs/>
-          <w:lang w:val="en-US"/>
-        </w:rPr>
-        <w:t xml:space="preserve">CREATE DATABASE </w:t>
-      </w:r>
-      <w:proofErr w:type="spellStart"/>
-      <w:r>
-        <w:rPr>
-          <w:i/>
-          <w:iCs/>
-          <w:lang w:val="en-US"/>
-        </w:rPr>
-        <w:t>Xyz</w:t>
-      </w:r>
-      <w:proofErr w:type="spellEnd"/>
-      <w:r>
-        <w:rPr>
-          <w:iCs/>
-          <w:lang w:val="en-US"/>
-        </w:rPr>
-        <w:t xml:space="preserve"> mean the </w:t>
-      </w:r>
-      <w:r>
-        <w:rPr>
-          <w:b/>
-          <w:iCs/>
-          <w:u w:val="single"/>
-          <w:lang w:val="en-US"/>
-        </w:rPr>
-        <w:t>same</w:t>
-      </w:r>
-      <w:r>
-        <w:rPr>
-          <w:b/>
-          <w:iCs/>
-          <w:u w:val="single"/>
-          <w:lang w:val="en-US"/>
-        </w:rPr>
-        <w:t xml:space="preserve"> thing</w:t>
-      </w:r>
-      <w:r>
-        <w:rPr>
-          <w:iCs/>
-          <w:lang w:val="en-US"/>
-        </w:rPr>
-        <w:t>)))</w:t>
-      </w:r>
-    </w:p>
-    <w:p>
-      <w:pPr>
-        <w:pStyle w:val="ListParagraph"/>
-        <w:numPr>
-          <w:ilvl w:val="0"/>
-          <w:numId w:val="3"/>
-        </w:numPr>
-        <w:rPr>
-          <w:iCs/>
-          <w:lang w:val="en-US"/>
-        </w:rPr>
-      </w:pPr>
-      <w:r>
-        <w:rPr>
-          <w:b/>
-          <w:iCs/>
-          <w:lang w:val="en-US"/>
-        </w:rPr>
-        <w:t>note</w:t>
-      </w:r>
-      <w:r>
-        <w:rPr>
-          <w:iCs/>
-          <w:lang w:val="en-US"/>
-        </w:rPr>
-        <w:t xml:space="preserve"> (document), </w:t>
-      </w:r>
-      <w:r>
-        <w:rPr>
-          <w:b/>
-          <w:iCs/>
-          <w:lang w:val="en-US"/>
-        </w:rPr>
-        <w:t>notes</w:t>
-      </w:r>
-      <w:r>
-        <w:rPr>
-          <w:iCs/>
-          <w:lang w:val="en-US"/>
-        </w:rPr>
-        <w:t xml:space="preserve"> (collection of documents). Though with capital letter </w:t>
-      </w:r>
-      <w:r>
-        <w:rPr>
-          <w:b/>
-          <w:iCs/>
-          <w:lang w:val="en-US"/>
-        </w:rPr>
-        <w:t>Note</w:t>
-      </w:r>
-      <w:r>
-        <w:rPr>
-          <w:iCs/>
-          <w:lang w:val="en-US"/>
-        </w:rPr>
-        <w:t xml:space="preserve"> refers to the model and the model able to fetch both single and multiple items.</w:t>
-      </w:r>
-    </w:p>
-    <w:p>
-      <w:pPr>
-        <w:pStyle w:val="ListParagraph"/>
-        <w:numPr>
-          <w:ilvl w:val="0"/>
-          <w:numId w:val="3"/>
-        </w:numPr>
-        <w:rPr>
-          <w:iCs/>
-          <w:lang w:val="en-US"/>
-        </w:rPr>
-      </w:pPr>
-      <w:r>
-        <w:rPr>
-          <w:iCs/>
-          <w:lang w:val="en-US"/>
-        </w:rPr>
-        <w:t>The</w:t>
-      </w:r>
-      <w:r>
-        <w:rPr>
-          <w:iCs/>
-          <w:lang w:val="en-US"/>
-        </w:rPr>
-        <w:t xml:space="preserve"> search object:   </w:t>
+        <w:t xml:space="preserve"> </w:t>
       </w:r>
       <w:proofErr w:type="spellStart"/>
       <w:r>
@@ -10365,53 +10381,7 @@
           <w:iCs/>
           <w:lang w:val="en-US"/>
         </w:rPr>
-        <w:t>({</w:t>
-      </w:r>
-      <w:proofErr w:type="gramStart"/>
-      <w:r>
-        <w:rPr>
-          <w:iCs/>
-          <w:lang w:val="en-US"/>
-        </w:rPr>
-        <w:t xml:space="preserve">})   </w:t>
-      </w:r>
-      <w:proofErr w:type="gramEnd"/>
-      <w:r>
-        <w:rPr>
-          <w:iCs/>
-          <w:lang w:val="en-US"/>
-        </w:rPr>
-        <w:t xml:space="preserve"> </w:t>
-      </w:r>
-      <w:proofErr w:type="spellStart"/>
-      <w:r>
-        <w:rPr>
-          <w:iCs/>
-          <w:lang w:val="en-US"/>
-        </w:rPr>
-        <w:t>Note.find</w:t>
-      </w:r>
-      <w:proofErr w:type="spellEnd"/>
-      <w:r>
-        <w:rPr>
-          <w:iCs/>
-          <w:lang w:val="en-US"/>
-        </w:rPr>
-        <w:t>({</w:t>
-      </w:r>
-      <w:r>
-        <w:rPr>
-          <w:iCs/>
-          <w:lang w:val="en-US"/>
-        </w:rPr>
-        <w:t>important: true</w:t>
-      </w:r>
-      <w:r>
-        <w:rPr>
-          <w:iCs/>
-          <w:lang w:val="en-US"/>
-        </w:rPr>
-        <w:t>})</w:t>
+        <w:t>({important: true})</w:t>
       </w:r>
     </w:p>
     <w:p>
@@ -10899,7 +10869,7 @@
         </w:rPr>
         <w:t xml:space="preserve">look here for the HTTP status codes. </w:t>
       </w:r>
-      <w:hyperlink r:id="rId12" w:history="1">
+      <w:hyperlink r:id="rId12" w:anchor="sec10.4.1" w:history="1">
         <w:r>
           <w:rPr>
             <w:rStyle w:val="Hyperlink"/>
@@ -11087,13 +11057,7 @@
       </w:r>
       <w:proofErr w:type="spellEnd"/>
       <w:r>
-        <w:t xml:space="preserve"> 3</w:t>
-      </w:r>
-      <w:r>
-        <w:t>d</w:t>
-      </w:r>
-      <w:r>
-        <w:t xml:space="preserve">. </w:t>
+        <w:t xml:space="preserve"> 3d. </w:t>
       </w:r>
       <w:proofErr w:type="spellStart"/>
       <w:r>
@@ -11416,23 +11380,7 @@
             <w:iCs/>
             <w:lang w:val="en-US"/>
           </w:rPr>
-          <w:t>https://developer.mozilla.org/en-US/docs/Web/JavaScript/Reference/Global_Objects/Promise/th</w:t>
-        </w:r>
-        <w:r>
-          <w:rPr>
-            <w:rStyle w:val="Hyperlink"/>
-            <w:iCs/>
-            <w:lang w:val="en-US"/>
-          </w:rPr>
-          <w:t>e</w:t>
-        </w:r>
-        <w:r>
-          <w:rPr>
-            <w:rStyle w:val="Hyperlink"/>
-            <w:iCs/>
-            <w:lang w:val="en-US"/>
-          </w:rPr>
-          <w:t>n</w:t>
+          <w:t>https://developer.mozilla.org/en-US/docs/Web/JavaScript/Reference/Global_Objects/Promise/then</w:t>
         </w:r>
       </w:hyperlink>
       <w:r>
@@ -11670,6 +11618,9 @@
     </w:p>
     <w:p>
       <w:pPr>
+        <w:pStyle w:val="Heading1"/>
+      </w:pPr>
+      <w:r>
         <w:rPr>
           <w:iCs/>
           <w:color w:val="FF0000"/>
@@ -11677,8 +11628,1449 @@
           <w:szCs w:val="96"/>
           <w:lang w:val="en-US"/>
         </w:rPr>
-      </w:pPr>
-      <w:r>
+        <w:br w:type="page"/>
+      </w:r>
+      <w:proofErr w:type="spellStart"/>
+      <w:r>
+        <w:lastRenderedPageBreak/>
+        <w:t>Part</w:t>
+      </w:r>
+      <w:proofErr w:type="spellEnd"/>
+      <w:r>
+        <w:t xml:space="preserve"> </w:t>
+      </w:r>
+      <w:r>
+        <w:t>4a</w:t>
+      </w:r>
+      <w:r>
+        <w:t xml:space="preserve">. </w:t>
+      </w:r>
+      <w:proofErr w:type="spellStart"/>
+      <w:r>
+        <w:t>Structure</w:t>
+      </w:r>
+      <w:proofErr w:type="spellEnd"/>
+      <w:r>
+        <w:t xml:space="preserve"> of </w:t>
+      </w:r>
+      <w:proofErr w:type="spellStart"/>
+      <w:r>
+        <w:t>backend</w:t>
+      </w:r>
+      <w:proofErr w:type="spellEnd"/>
+      <w:r>
+        <w:t xml:space="preserve"> </w:t>
+      </w:r>
+      <w:proofErr w:type="spellStart"/>
+      <w:r>
+        <w:t>application</w:t>
+      </w:r>
+      <w:proofErr w:type="spellEnd"/>
+      <w:r>
+        <w:t xml:space="preserve">, </w:t>
+      </w:r>
+      <w:proofErr w:type="spellStart"/>
+      <w:r>
+        <w:t>introduction</w:t>
+      </w:r>
+      <w:proofErr w:type="spellEnd"/>
+      <w:r>
+        <w:t xml:space="preserve"> to </w:t>
+      </w:r>
+      <w:proofErr w:type="spellStart"/>
+      <w:r>
+        <w:t>testing</w:t>
+      </w:r>
+      <w:proofErr w:type="spellEnd"/>
+    </w:p>
+    <w:p>
+      <w:pPr>
+        <w:pStyle w:val="ListParagraph"/>
+        <w:numPr>
+          <w:ilvl w:val="0"/>
+          <w:numId w:val="3"/>
+        </w:numPr>
+        <w:rPr>
+          <w:iCs/>
+          <w:lang w:val="en-US"/>
+        </w:rPr>
+      </w:pPr>
+      <w:r>
+        <w:rPr>
+          <w:iCs/>
+          <w:lang w:val="en-US"/>
+        </w:rPr>
+        <w:t xml:space="preserve">The project </w:t>
+      </w:r>
+      <w:r>
+        <w:rPr>
+          <w:iCs/>
+          <w:lang w:val="en-US"/>
+        </w:rPr>
+        <w:t xml:space="preserve">folder </w:t>
+      </w:r>
+      <w:r>
+        <w:rPr>
+          <w:iCs/>
+          <w:lang w:val="en-US"/>
+        </w:rPr>
+        <w:t>structure is important for learning perspective as well</w:t>
+      </w:r>
+    </w:p>
+    <w:p>
+      <w:pPr>
+        <w:pStyle w:val="HTMLPreformatted"/>
+        <w:shd w:val="clear" w:color="auto" w:fill="33332D"/>
+        <w:ind w:left="360"/>
+        <w:rPr>
+          <w:rStyle w:val="HTMLCode"/>
+          <w:rFonts w:ascii="Consolas" w:hAnsi="Consolas"/>
+          <w:color w:val="FFFFFF"/>
+        </w:rPr>
+      </w:pPr>
+      <w:r>
+        <w:rPr>
+          <w:rStyle w:val="HTMLCode"/>
+          <w:rFonts w:ascii="Consolas" w:hAnsi="Consolas"/>
+          <w:color w:val="FFFFFF"/>
+        </w:rPr>
+        <w:t>├── index.js</w:t>
+      </w:r>
+    </w:p>
+    <w:p>
+      <w:pPr>
+        <w:pStyle w:val="HTMLPreformatted"/>
+        <w:shd w:val="clear" w:color="auto" w:fill="33332D"/>
+        <w:ind w:left="360"/>
+        <w:rPr>
+          <w:rStyle w:val="HTMLCode"/>
+          <w:rFonts w:ascii="Consolas" w:hAnsi="Consolas"/>
+          <w:color w:val="FFFFFF"/>
+        </w:rPr>
+      </w:pPr>
+      <w:r>
+        <w:rPr>
+          <w:rStyle w:val="HTMLCode"/>
+          <w:rFonts w:ascii="Consolas" w:hAnsi="Consolas"/>
+          <w:color w:val="FFFFFF"/>
+        </w:rPr>
+        <w:t>├── app.js</w:t>
+      </w:r>
+    </w:p>
+    <w:p>
+      <w:pPr>
+        <w:pStyle w:val="HTMLPreformatted"/>
+        <w:shd w:val="clear" w:color="auto" w:fill="33332D"/>
+        <w:ind w:left="360"/>
+        <w:rPr>
+          <w:rStyle w:val="HTMLCode"/>
+          <w:rFonts w:ascii="Consolas" w:hAnsi="Consolas"/>
+          <w:color w:val="FFFFFF"/>
+        </w:rPr>
+      </w:pPr>
+      <w:r>
+        <w:rPr>
+          <w:rStyle w:val="HTMLCode"/>
+          <w:rFonts w:ascii="Consolas" w:hAnsi="Consolas"/>
+          <w:color w:val="FFFFFF"/>
+        </w:rPr>
+        <w:t>├──</w:t>
+      </w:r>
+      <w:r>
+        <w:rPr>
+          <w:rStyle w:val="HTMLCode"/>
+          <w:rFonts w:ascii="Consolas" w:hAnsi="Consolas"/>
+          <w:b/>
+          <w:color w:val="FFFFFF"/>
+        </w:rPr>
+        <w:t xml:space="preserve"> </w:t>
+      </w:r>
+      <w:proofErr w:type="spellStart"/>
+      <w:r>
+        <w:rPr>
+          <w:rStyle w:val="HTMLCode"/>
+          <w:rFonts w:ascii="Consolas" w:hAnsi="Consolas"/>
+          <w:b/>
+          <w:color w:val="FF0000"/>
+          <w:u w:val="single"/>
+        </w:rPr>
+        <w:t>build</w:t>
+      </w:r>
+      <w:proofErr w:type="spellEnd"/>
+    </w:p>
+    <w:p>
+      <w:pPr>
+        <w:pStyle w:val="HTMLPreformatted"/>
+        <w:shd w:val="clear" w:color="auto" w:fill="33332D"/>
+        <w:ind w:left="360"/>
+        <w:rPr>
+          <w:rStyle w:val="HTMLCode"/>
+          <w:rFonts w:ascii="Consolas" w:hAnsi="Consolas"/>
+          <w:color w:val="FFFFFF"/>
+        </w:rPr>
+      </w:pPr>
+      <w:r>
+        <w:rPr>
+          <w:rStyle w:val="HTMLCode"/>
+          <w:rFonts w:ascii="Consolas" w:hAnsi="Consolas"/>
+          <w:color w:val="FFFFFF"/>
+        </w:rPr>
+        <w:t xml:space="preserve">│   └── </w:t>
+      </w:r>
+      <w:r>
+        <w:rPr>
+          <w:rStyle w:val="token"/>
+          <w:rFonts w:ascii="Consolas" w:hAnsi="Consolas"/>
+          <w:color w:val="FFFFFF"/>
+        </w:rPr>
+        <w:t>..</w:t>
+      </w:r>
+      <w:r>
+        <w:rPr>
+          <w:rStyle w:val="HTMLCode"/>
+          <w:rFonts w:ascii="Consolas" w:hAnsi="Consolas"/>
+          <w:color w:val="FFFFFF"/>
+        </w:rPr>
+        <w:t>.</w:t>
+      </w:r>
+    </w:p>
+    <w:p>
+      <w:pPr>
+        <w:pStyle w:val="HTMLPreformatted"/>
+        <w:shd w:val="clear" w:color="auto" w:fill="33332D"/>
+        <w:ind w:left="360"/>
+        <w:rPr>
+          <w:rStyle w:val="HTMLCode"/>
+          <w:rFonts w:ascii="Consolas" w:hAnsi="Consolas"/>
+          <w:color w:val="FFFFFF"/>
+        </w:rPr>
+      </w:pPr>
+      <w:r>
+        <w:rPr>
+          <w:rStyle w:val="HTMLCode"/>
+          <w:rFonts w:ascii="Consolas" w:hAnsi="Consolas"/>
+          <w:color w:val="FFFFFF"/>
+        </w:rPr>
+        <w:t xml:space="preserve">├── </w:t>
+      </w:r>
+      <w:proofErr w:type="spellStart"/>
+      <w:r>
+        <w:rPr>
+          <w:rStyle w:val="HTMLCode"/>
+          <w:rFonts w:ascii="Consolas" w:hAnsi="Consolas"/>
+          <w:b/>
+          <w:color w:val="FFFFFF"/>
+          <w:u w:val="single"/>
+        </w:rPr>
+        <w:t>controllers</w:t>
+      </w:r>
+      <w:proofErr w:type="spellEnd"/>
+    </w:p>
+    <w:p>
+      <w:pPr>
+        <w:pStyle w:val="HTMLPreformatted"/>
+        <w:shd w:val="clear" w:color="auto" w:fill="33332D"/>
+        <w:ind w:left="360"/>
+        <w:rPr>
+          <w:rStyle w:val="HTMLCode"/>
+          <w:rFonts w:ascii="Consolas" w:hAnsi="Consolas"/>
+          <w:color w:val="FFFFFF"/>
+        </w:rPr>
+      </w:pPr>
+      <w:r>
+        <w:rPr>
+          <w:rStyle w:val="HTMLCode"/>
+          <w:rFonts w:ascii="Consolas" w:hAnsi="Consolas"/>
+          <w:color w:val="FFFFFF"/>
+        </w:rPr>
+        <w:t>│   └── notes.js</w:t>
+      </w:r>
+    </w:p>
+    <w:p>
+      <w:pPr>
+        <w:pStyle w:val="HTMLPreformatted"/>
+        <w:shd w:val="clear" w:color="auto" w:fill="33332D"/>
+        <w:ind w:left="360"/>
+        <w:rPr>
+          <w:rStyle w:val="HTMLCode"/>
+          <w:rFonts w:ascii="Consolas" w:hAnsi="Consolas"/>
+          <w:color w:val="FFFFFF"/>
+        </w:rPr>
+      </w:pPr>
+      <w:r>
+        <w:rPr>
+          <w:rStyle w:val="HTMLCode"/>
+          <w:rFonts w:ascii="Consolas" w:hAnsi="Consolas"/>
+          <w:color w:val="FFFFFF"/>
+        </w:rPr>
+        <w:t xml:space="preserve">├── </w:t>
+      </w:r>
+      <w:proofErr w:type="spellStart"/>
+      <w:r>
+        <w:rPr>
+          <w:rStyle w:val="HTMLCode"/>
+          <w:rFonts w:ascii="Consolas" w:hAnsi="Consolas"/>
+          <w:b/>
+          <w:color w:val="FFFFFF"/>
+          <w:u w:val="single"/>
+        </w:rPr>
+        <w:t>models</w:t>
+      </w:r>
+      <w:proofErr w:type="spellEnd"/>
+    </w:p>
+    <w:p>
+      <w:pPr>
+        <w:pStyle w:val="HTMLPreformatted"/>
+        <w:shd w:val="clear" w:color="auto" w:fill="33332D"/>
+        <w:ind w:left="360"/>
+        <w:rPr>
+          <w:rStyle w:val="HTMLCode"/>
+          <w:rFonts w:ascii="Consolas" w:hAnsi="Consolas"/>
+          <w:color w:val="FFFFFF"/>
+        </w:rPr>
+      </w:pPr>
+      <w:r>
+        <w:rPr>
+          <w:rStyle w:val="HTMLCode"/>
+          <w:rFonts w:ascii="Consolas" w:hAnsi="Consolas"/>
+          <w:color w:val="FFFFFF"/>
+        </w:rPr>
+        <w:t>│   └── note.js</w:t>
+      </w:r>
+    </w:p>
+    <w:p>
+      <w:pPr>
+        <w:pStyle w:val="HTMLPreformatted"/>
+        <w:shd w:val="clear" w:color="auto" w:fill="33332D"/>
+        <w:ind w:left="360"/>
+        <w:rPr>
+          <w:rStyle w:val="HTMLCode"/>
+          <w:rFonts w:ascii="Consolas" w:hAnsi="Consolas"/>
+          <w:color w:val="FFFFFF"/>
+        </w:rPr>
+      </w:pPr>
+      <w:r>
+        <w:rPr>
+          <w:rStyle w:val="HTMLCode"/>
+          <w:rFonts w:ascii="Consolas" w:hAnsi="Consolas"/>
+          <w:color w:val="FFFFFF"/>
+        </w:rPr>
+        <w:t xml:space="preserve">├── </w:t>
+      </w:r>
+      <w:proofErr w:type="spellStart"/>
+      <w:r>
+        <w:rPr>
+          <w:rStyle w:val="HTMLCode"/>
+          <w:rFonts w:ascii="Consolas" w:hAnsi="Consolas"/>
+          <w:color w:val="808080" w:themeColor="background1" w:themeShade="80"/>
+        </w:rPr>
+        <w:t>package-</w:t>
+      </w:r>
+      <w:proofErr w:type="gramStart"/>
+      <w:r>
+        <w:rPr>
+          <w:rStyle w:val="HTMLCode"/>
+          <w:rFonts w:ascii="Consolas" w:hAnsi="Consolas"/>
+          <w:color w:val="808080" w:themeColor="background1" w:themeShade="80"/>
+        </w:rPr>
+        <w:t>lock.json</w:t>
+      </w:r>
+      <w:proofErr w:type="spellEnd"/>
+      <w:proofErr w:type="gramEnd"/>
+    </w:p>
+    <w:p>
+      <w:pPr>
+        <w:pStyle w:val="HTMLPreformatted"/>
+        <w:shd w:val="clear" w:color="auto" w:fill="33332D"/>
+        <w:ind w:left="360"/>
+        <w:rPr>
+          <w:rStyle w:val="HTMLCode"/>
+          <w:rFonts w:ascii="Consolas" w:hAnsi="Consolas"/>
+          <w:color w:val="FFFFFF"/>
+        </w:rPr>
+      </w:pPr>
+      <w:r>
+        <w:rPr>
+          <w:rStyle w:val="HTMLCode"/>
+          <w:rFonts w:ascii="Consolas" w:hAnsi="Consolas"/>
+          <w:color w:val="FFFFFF"/>
+        </w:rPr>
+        <w:t xml:space="preserve">├── </w:t>
+      </w:r>
+      <w:proofErr w:type="spellStart"/>
+      <w:proofErr w:type="gramStart"/>
+      <w:r>
+        <w:rPr>
+          <w:rStyle w:val="HTMLCode"/>
+          <w:rFonts w:ascii="Consolas" w:hAnsi="Consolas"/>
+          <w:color w:val="FFFFFF"/>
+        </w:rPr>
+        <w:t>package.json</w:t>
+      </w:r>
+      <w:proofErr w:type="spellEnd"/>
+      <w:proofErr w:type="gramEnd"/>
+    </w:p>
+    <w:p>
+      <w:pPr>
+        <w:pStyle w:val="HTMLPreformatted"/>
+        <w:shd w:val="clear" w:color="auto" w:fill="33332D"/>
+        <w:ind w:left="360"/>
+        <w:rPr>
+          <w:rStyle w:val="HTMLCode"/>
+          <w:rFonts w:ascii="Consolas" w:hAnsi="Consolas"/>
+          <w:color w:val="FFFFFF"/>
+        </w:rPr>
+      </w:pPr>
+      <w:r>
+        <w:rPr>
+          <w:rStyle w:val="HTMLCode"/>
+          <w:rFonts w:ascii="Consolas" w:hAnsi="Consolas"/>
+          <w:color w:val="FFFFFF"/>
+        </w:rPr>
+        <w:t xml:space="preserve">├── </w:t>
+      </w:r>
+      <w:proofErr w:type="spellStart"/>
+      <w:r>
+        <w:rPr>
+          <w:rStyle w:val="HTMLCode"/>
+          <w:rFonts w:ascii="Consolas" w:hAnsi="Consolas"/>
+          <w:b/>
+          <w:color w:val="FFFFFF"/>
+          <w:u w:val="single"/>
+        </w:rPr>
+        <w:t>utils</w:t>
+      </w:r>
+      <w:proofErr w:type="spellEnd"/>
+    </w:p>
+    <w:p>
+      <w:pPr>
+        <w:pStyle w:val="HTMLPreformatted"/>
+        <w:shd w:val="clear" w:color="auto" w:fill="33332D"/>
+        <w:ind w:left="360"/>
+        <w:rPr>
+          <w:rStyle w:val="HTMLCode"/>
+          <w:rFonts w:ascii="Consolas" w:hAnsi="Consolas"/>
+          <w:color w:val="FFFFFF"/>
+        </w:rPr>
+      </w:pPr>
+      <w:r>
+        <w:rPr>
+          <w:rStyle w:val="HTMLCode"/>
+          <w:rFonts w:ascii="Consolas" w:hAnsi="Consolas"/>
+          <w:color w:val="FFFFFF"/>
+        </w:rPr>
+        <w:t>│   ├── config.js</w:t>
+      </w:r>
+    </w:p>
+    <w:p>
+      <w:pPr>
+        <w:pStyle w:val="HTMLPreformatted"/>
+        <w:shd w:val="clear" w:color="auto" w:fill="33332D"/>
+        <w:ind w:left="360"/>
+        <w:rPr>
+          <w:rStyle w:val="HTMLCode"/>
+          <w:rFonts w:ascii="Consolas" w:hAnsi="Consolas"/>
+          <w:color w:val="FFFFFF"/>
+        </w:rPr>
+      </w:pPr>
+      <w:r>
+        <w:rPr>
+          <w:rStyle w:val="HTMLCode"/>
+          <w:rFonts w:ascii="Consolas" w:hAnsi="Consolas"/>
+          <w:color w:val="FFFFFF"/>
+        </w:rPr>
+        <w:t>│   ├── logger.js</w:t>
+      </w:r>
+    </w:p>
+    <w:p>
+      <w:pPr>
+        <w:pStyle w:val="HTMLPreformatted"/>
+        <w:shd w:val="clear" w:color="auto" w:fill="33332D"/>
+        <w:ind w:left="360"/>
+        <w:rPr>
+          <w:color w:val="FFFFFF"/>
+        </w:rPr>
+      </w:pPr>
+      <w:r>
+        <w:rPr>
+          <w:rStyle w:val="HTMLCode"/>
+          <w:rFonts w:ascii="Consolas" w:hAnsi="Consolas"/>
+          <w:color w:val="FFFFFF"/>
+        </w:rPr>
+        <w:t xml:space="preserve">│   └── middleware.js  </w:t>
+      </w:r>
+    </w:p>
+    <w:p>
+      <w:pPr>
+        <w:pStyle w:val="ListParagraph"/>
+        <w:numPr>
+          <w:ilvl w:val="0"/>
+          <w:numId w:val="3"/>
+        </w:numPr>
+        <w:rPr>
+          <w:iCs/>
+          <w:lang w:val="en-US"/>
+        </w:rPr>
+      </w:pPr>
+      <w:r>
+        <w:rPr>
+          <w:iCs/>
+          <w:lang w:val="en-US"/>
+        </w:rPr>
+        <w:t xml:space="preserve">The build folder is for the deployment output, so you can forget that for the time being. The deployable version of the project will be found there after the </w:t>
+      </w:r>
+      <w:proofErr w:type="spellStart"/>
+      <w:r>
+        <w:rPr>
+          <w:iCs/>
+          <w:lang w:val="en-US"/>
+        </w:rPr>
+        <w:t>npm</w:t>
+      </w:r>
+      <w:proofErr w:type="spellEnd"/>
+      <w:r>
+        <w:rPr>
+          <w:iCs/>
+          <w:lang w:val="en-US"/>
+        </w:rPr>
+        <w:t xml:space="preserve"> build command. (Not needed while just developing and coding)</w:t>
+      </w:r>
+    </w:p>
+    <w:p>
+      <w:pPr>
+        <w:pStyle w:val="ListParagraph"/>
+        <w:numPr>
+          <w:ilvl w:val="0"/>
+          <w:numId w:val="3"/>
+        </w:numPr>
+        <w:rPr>
+          <w:iCs/>
+          <w:lang w:val="en-US"/>
+        </w:rPr>
+      </w:pPr>
+      <w:r>
+        <w:rPr>
+          <w:iCs/>
+          <w:lang w:val="en-US"/>
+        </w:rPr>
+        <w:t>index.js is the starting point of the node backend server building. app.js is next in line</w:t>
+      </w:r>
+      <w:r>
+        <w:rPr>
+          <w:iCs/>
+          <w:lang w:val="en-US"/>
+        </w:rPr>
+        <w:t xml:space="preserve"> adding more and more features utilizing Express</w:t>
+      </w:r>
+      <w:r>
+        <w:rPr>
+          <w:iCs/>
+          <w:lang w:val="en-US"/>
+        </w:rPr>
+        <w:t>.</w:t>
+      </w:r>
+    </w:p>
+    <w:p>
+      <w:pPr>
+        <w:pStyle w:val="ListParagraph"/>
+        <w:numPr>
+          <w:ilvl w:val="0"/>
+          <w:numId w:val="3"/>
+        </w:numPr>
+        <w:rPr>
+          <w:iCs/>
+          <w:lang w:val="en-US"/>
+        </w:rPr>
+      </w:pPr>
+      <w:r>
+        <w:rPr>
+          <w:iCs/>
+          <w:lang w:val="en-US"/>
+        </w:rPr>
+        <w:t>controllers provide routing and end point code</w:t>
+      </w:r>
+    </w:p>
+    <w:p>
+      <w:pPr>
+        <w:pStyle w:val="ListParagraph"/>
+        <w:numPr>
+          <w:ilvl w:val="0"/>
+          <w:numId w:val="3"/>
+        </w:numPr>
+        <w:rPr>
+          <w:iCs/>
+          <w:lang w:val="en-US"/>
+        </w:rPr>
+      </w:pPr>
+      <w:r>
+        <w:rPr>
+          <w:iCs/>
+          <w:lang w:val="en-US"/>
+        </w:rPr>
+        <w:t>models provide the models and their schemas</w:t>
+      </w:r>
+    </w:p>
+    <w:p>
+      <w:pPr>
+        <w:pStyle w:val="ListParagraph"/>
+        <w:numPr>
+          <w:ilvl w:val="0"/>
+          <w:numId w:val="3"/>
+        </w:numPr>
+        <w:rPr>
+          <w:iCs/>
+          <w:lang w:val="en-US"/>
+        </w:rPr>
+      </w:pPr>
+      <w:r>
+        <w:rPr>
+          <w:iCs/>
+          <w:lang w:val="en-US"/>
+        </w:rPr>
+        <w:t>package-</w:t>
+      </w:r>
+      <w:proofErr w:type="spellStart"/>
+      <w:r>
+        <w:rPr>
+          <w:iCs/>
+          <w:lang w:val="en-US"/>
+        </w:rPr>
+        <w:t>lock.json</w:t>
+      </w:r>
+      <w:proofErr w:type="spellEnd"/>
+      <w:r>
+        <w:rPr>
+          <w:iCs/>
+          <w:lang w:val="en-US"/>
+        </w:rPr>
+        <w:t xml:space="preserve"> file is not important, you can delete it and it will be re-created</w:t>
+      </w:r>
+    </w:p>
+    <w:p>
+      <w:pPr>
+        <w:pStyle w:val="ListParagraph"/>
+        <w:numPr>
+          <w:ilvl w:val="0"/>
+          <w:numId w:val="3"/>
+        </w:numPr>
+        <w:rPr>
+          <w:iCs/>
+          <w:lang w:val="en-US"/>
+        </w:rPr>
+      </w:pPr>
+      <w:proofErr w:type="spellStart"/>
+      <w:proofErr w:type="gramStart"/>
+      <w:r>
+        <w:rPr>
+          <w:iCs/>
+          <w:lang w:val="en-US"/>
+        </w:rPr>
+        <w:t>package.json</w:t>
+      </w:r>
+      <w:proofErr w:type="spellEnd"/>
+      <w:proofErr w:type="gramEnd"/>
+      <w:r>
+        <w:rPr>
+          <w:iCs/>
+          <w:lang w:val="en-US"/>
+        </w:rPr>
+        <w:t xml:space="preserve"> contains the dependencies (which node modules needed) and e.g. scripts for starting the backend, or for making a deployment</w:t>
+      </w:r>
+    </w:p>
+    <w:p>
+      <w:pPr>
+        <w:pStyle w:val="ListParagraph"/>
+        <w:numPr>
+          <w:ilvl w:val="0"/>
+          <w:numId w:val="3"/>
+        </w:numPr>
+        <w:rPr>
+          <w:iCs/>
+          <w:lang w:val="en-US"/>
+        </w:rPr>
+      </w:pPr>
+      <w:proofErr w:type="spellStart"/>
+      <w:r>
+        <w:rPr>
+          <w:iCs/>
+          <w:lang w:val="en-US"/>
+        </w:rPr>
+        <w:t>utils</w:t>
+      </w:r>
+      <w:proofErr w:type="spellEnd"/>
+      <w:r>
+        <w:rPr>
+          <w:iCs/>
+          <w:lang w:val="en-US"/>
+        </w:rPr>
+        <w:t xml:space="preserve"> is then common, shared stuff needed by the whole app, by many features</w:t>
+      </w:r>
+    </w:p>
+    <w:p>
+      <w:pPr>
+        <w:pStyle w:val="ListParagraph"/>
+        <w:numPr>
+          <w:ilvl w:val="0"/>
+          <w:numId w:val="3"/>
+        </w:numPr>
+        <w:rPr>
+          <w:iCs/>
+          <w:lang w:val="en-US"/>
+        </w:rPr>
+      </w:pPr>
+      <w:r>
+        <w:rPr>
+          <w:iCs/>
+          <w:lang w:val="en-US"/>
+        </w:rPr>
+        <w:t xml:space="preserve">read the code examples. </w:t>
+      </w:r>
+    </w:p>
+    <w:p>
+      <w:pPr>
+        <w:pStyle w:val="ListParagraph"/>
+        <w:numPr>
+          <w:ilvl w:val="0"/>
+          <w:numId w:val="3"/>
+        </w:numPr>
+        <w:rPr>
+          <w:iCs/>
+          <w:lang w:val="en-US"/>
+        </w:rPr>
+      </w:pPr>
+      <w:r>
+        <w:rPr>
+          <w:iCs/>
+          <w:lang w:val="en-US"/>
+        </w:rPr>
+        <w:t>a</w:t>
+      </w:r>
+      <w:r>
+        <w:rPr>
+          <w:iCs/>
+          <w:lang w:val="en-US"/>
+        </w:rPr>
+        <w:t xml:space="preserve"> lot of repetition from previous parts.</w:t>
+      </w:r>
+    </w:p>
+    <w:p>
+      <w:pPr>
+        <w:pStyle w:val="ListParagraph"/>
+        <w:numPr>
+          <w:ilvl w:val="0"/>
+          <w:numId w:val="3"/>
+        </w:numPr>
+        <w:rPr>
+          <w:iCs/>
+          <w:lang w:val="en-US"/>
+        </w:rPr>
+      </w:pPr>
+      <w:r>
+        <w:rPr>
+          <w:iCs/>
+          <w:lang w:val="en-US"/>
+        </w:rPr>
+        <w:t>note that we have three totally different kinds of routing in full-stack apps:</w:t>
+      </w:r>
+    </w:p>
+    <w:p>
+      <w:pPr>
+        <w:pStyle w:val="ListParagraph"/>
+        <w:numPr>
+          <w:ilvl w:val="1"/>
+          <w:numId w:val="3"/>
+        </w:numPr>
+        <w:rPr>
+          <w:iCs/>
+          <w:lang w:val="en-US"/>
+        </w:rPr>
+      </w:pPr>
+      <w:r>
+        <w:rPr>
+          <w:iCs/>
+          <w:lang w:val="en-US"/>
+        </w:rPr>
+        <w:t>front-end routing inside a SPA app, like React routing = making certain components to become visible and old ones disappearing, making an illusion of navigating between multiple ‘</w:t>
+      </w:r>
+      <w:proofErr w:type="gramStart"/>
+      <w:r>
+        <w:rPr>
+          <w:iCs/>
+          <w:lang w:val="en-US"/>
+        </w:rPr>
+        <w:t>pages’</w:t>
+      </w:r>
+      <w:proofErr w:type="gramEnd"/>
+      <w:r>
+        <w:rPr>
+          <w:iCs/>
+          <w:lang w:val="en-US"/>
+        </w:rPr>
+        <w:t>.</w:t>
+      </w:r>
+    </w:p>
+    <w:p>
+      <w:pPr>
+        <w:pStyle w:val="ListParagraph"/>
+        <w:numPr>
+          <w:ilvl w:val="1"/>
+          <w:numId w:val="3"/>
+        </w:numPr>
+        <w:rPr>
+          <w:iCs/>
+          <w:lang w:val="en-US"/>
+        </w:rPr>
+      </w:pPr>
+      <w:r>
+        <w:rPr>
+          <w:iCs/>
+          <w:lang w:val="en-US"/>
+        </w:rPr>
+        <w:t xml:space="preserve">internet routing of </w:t>
+      </w:r>
+      <w:proofErr w:type="spellStart"/>
+      <w:r>
+        <w:rPr>
+          <w:iCs/>
+          <w:lang w:val="en-US"/>
+        </w:rPr>
+        <w:t>ip</w:t>
+      </w:r>
+      <w:proofErr w:type="spellEnd"/>
+      <w:r>
+        <w:rPr>
+          <w:iCs/>
+          <w:lang w:val="en-US"/>
+        </w:rPr>
+        <w:t xml:space="preserve"> packages</w:t>
+      </w:r>
+    </w:p>
+    <w:p>
+      <w:pPr>
+        <w:pStyle w:val="ListParagraph"/>
+        <w:numPr>
+          <w:ilvl w:val="1"/>
+          <w:numId w:val="3"/>
+        </w:numPr>
+        <w:rPr>
+          <w:iCs/>
+          <w:lang w:val="en-US"/>
+        </w:rPr>
+      </w:pPr>
+      <w:r>
+        <w:rPr>
+          <w:iCs/>
+          <w:lang w:val="en-US"/>
+        </w:rPr>
+        <w:t>backend routing based on the request URL finally to the correct handler method for that API call.</w:t>
+      </w:r>
+    </w:p>
+    <w:p>
+      <w:pPr>
+        <w:pStyle w:val="ListParagraph"/>
+        <w:numPr>
+          <w:ilvl w:val="0"/>
+          <w:numId w:val="3"/>
+        </w:numPr>
+        <w:rPr>
+          <w:iCs/>
+          <w:lang w:val="en-US"/>
+        </w:rPr>
+      </w:pPr>
+      <w:r>
+        <w:rPr>
+          <w:iCs/>
+          <w:lang w:val="en-US"/>
+        </w:rPr>
+        <w:t xml:space="preserve">with </w:t>
+      </w:r>
+      <w:r>
+        <w:rPr>
+          <w:iCs/>
+          <w:lang w:val="en-US"/>
+        </w:rPr>
+        <w:t xml:space="preserve">the </w:t>
+      </w:r>
+      <w:r>
+        <w:rPr>
+          <w:iCs/>
+          <w:lang w:val="en-US"/>
+        </w:rPr>
+        <w:t xml:space="preserve">Express </w:t>
+      </w:r>
+      <w:r>
+        <w:rPr>
+          <w:iCs/>
+          <w:lang w:val="en-US"/>
+        </w:rPr>
+        <w:t>R</w:t>
+      </w:r>
+      <w:r>
+        <w:rPr>
+          <w:iCs/>
+          <w:lang w:val="en-US"/>
+        </w:rPr>
+        <w:t>outer we decouple the URL routing and the handler method. And can also make the routing</w:t>
+      </w:r>
+      <w:r>
+        <w:rPr>
+          <w:iCs/>
+          <w:lang w:val="en-US"/>
+        </w:rPr>
+        <w:t xml:space="preserve"> be built modularly. Makes modifications easier in the future. But of course, again means few more files to do same thing as before. Investment =&gt; later reward.</w:t>
+      </w:r>
+    </w:p>
+    <w:p>
+      <w:pPr>
+        <w:pStyle w:val="ListParagraph"/>
+        <w:numPr>
+          <w:ilvl w:val="0"/>
+          <w:numId w:val="3"/>
+        </w:numPr>
+        <w:rPr>
+          <w:iCs/>
+          <w:lang w:val="en-US"/>
+        </w:rPr>
+      </w:pPr>
+      <w:r>
+        <w:rPr>
+          <w:iCs/>
+          <w:lang w:val="en-US"/>
+        </w:rPr>
+        <w:t>loggers typically have different levels, e.g. error, warning, info. Then maybe development time you are interested in all of them, but while running the deployed code in production, maybe just errors. = filtering the information</w:t>
+      </w:r>
+    </w:p>
+    <w:p>
+      <w:pPr>
+        <w:pStyle w:val="ListParagraph"/>
+        <w:numPr>
+          <w:ilvl w:val="0"/>
+          <w:numId w:val="3"/>
+        </w:numPr>
+        <w:rPr>
+          <w:i/>
+          <w:iCs/>
+          <w:lang w:val="en-US"/>
+        </w:rPr>
+      </w:pPr>
+      <w:r>
+        <w:rPr>
+          <w:i/>
+          <w:iCs/>
+          <w:lang w:val="en-US"/>
+        </w:rPr>
+        <w:t>exercises</w:t>
+      </w:r>
+    </w:p>
+    <w:p>
+      <w:pPr>
+        <w:pStyle w:val="ListParagraph"/>
+        <w:numPr>
+          <w:ilvl w:val="0"/>
+          <w:numId w:val="3"/>
+        </w:numPr>
+        <w:rPr>
+          <w:i/>
+          <w:iCs/>
+          <w:lang w:val="en-US"/>
+        </w:rPr>
+      </w:pPr>
+      <w:proofErr w:type="spellStart"/>
+      <w:proofErr w:type="gramStart"/>
+      <w:r>
+        <w:rPr>
+          <w:i/>
+          <w:iCs/>
+          <w:lang w:val="en-US"/>
+        </w:rPr>
+        <w:t>module.exports</w:t>
+      </w:r>
+      <w:proofErr w:type="spellEnd"/>
+      <w:proofErr w:type="gramEnd"/>
+      <w:r>
+        <w:rPr>
+          <w:i/>
+          <w:iCs/>
+          <w:lang w:val="en-US"/>
+        </w:rPr>
+        <w:t xml:space="preserve"> = {</w:t>
+      </w:r>
+      <w:r>
+        <w:rPr>
+          <w:i/>
+          <w:iCs/>
+          <w:lang w:val="en-US"/>
+        </w:rPr>
+        <w:t xml:space="preserve">                     // so it’s possible to export multiple things</w:t>
+      </w:r>
+    </w:p>
+    <w:p>
+      <w:pPr>
+        <w:pStyle w:val="ListParagraph"/>
+        <w:rPr>
+          <w:i/>
+          <w:iCs/>
+          <w:lang w:val="en-US"/>
+        </w:rPr>
+      </w:pPr>
+      <w:r>
+        <w:rPr>
+          <w:i/>
+          <w:iCs/>
+          <w:lang w:val="en-US"/>
+        </w:rPr>
+        <w:t xml:space="preserve"> palindrome,</w:t>
+      </w:r>
+    </w:p>
+    <w:p>
+      <w:pPr>
+        <w:pStyle w:val="ListParagraph"/>
+        <w:rPr>
+          <w:i/>
+          <w:iCs/>
+          <w:lang w:val="en-US"/>
+        </w:rPr>
+      </w:pPr>
+      <w:r>
+        <w:rPr>
+          <w:i/>
+          <w:iCs/>
+          <w:lang w:val="en-US"/>
+        </w:rPr>
+        <w:lastRenderedPageBreak/>
+        <w:t xml:space="preserve">  average,</w:t>
+      </w:r>
+    </w:p>
+    <w:p>
+      <w:pPr>
+        <w:pStyle w:val="ListParagraph"/>
+        <w:rPr>
+          <w:i/>
+          <w:iCs/>
+          <w:lang w:val="en-US"/>
+        </w:rPr>
+      </w:pPr>
+      <w:r>
+        <w:rPr>
+          <w:i/>
+          <w:iCs/>
+          <w:lang w:val="en-US"/>
+        </w:rPr>
+        <w:t>}</w:t>
+      </w:r>
+    </w:p>
+    <w:p>
+      <w:pPr>
+        <w:pStyle w:val="ListParagraph"/>
+        <w:numPr>
+          <w:ilvl w:val="0"/>
+          <w:numId w:val="3"/>
+        </w:numPr>
+        <w:rPr>
+          <w:iCs/>
+          <w:lang w:val="en-US"/>
+        </w:rPr>
+      </w:pPr>
+      <w:r>
+        <w:rPr>
+          <w:iCs/>
+          <w:lang w:val="en-US"/>
+        </w:rPr>
+        <w:t xml:space="preserve">…. and later select which part of that to require       </w:t>
+      </w:r>
+      <w:proofErr w:type="gramStart"/>
+      <w:r>
+        <w:rPr>
+          <w:iCs/>
+          <w:lang w:val="en-US"/>
+        </w:rPr>
+        <w:t>require(</w:t>
+      </w:r>
+      <w:proofErr w:type="gramEnd"/>
+      <w:r>
+        <w:rPr>
+          <w:iCs/>
+          <w:lang w:val="en-US"/>
+        </w:rPr>
+        <w:t>'../</w:t>
+      </w:r>
+      <w:proofErr w:type="spellStart"/>
+      <w:r>
+        <w:rPr>
+          <w:iCs/>
+          <w:lang w:val="en-US"/>
+        </w:rPr>
+        <w:t>utils</w:t>
+      </w:r>
+      <w:proofErr w:type="spellEnd"/>
+      <w:r>
+        <w:rPr>
+          <w:iCs/>
+          <w:lang w:val="en-US"/>
+        </w:rPr>
+        <w:t>/</w:t>
+      </w:r>
+      <w:proofErr w:type="spellStart"/>
+      <w:r>
+        <w:rPr>
+          <w:iCs/>
+          <w:lang w:val="en-US"/>
+        </w:rPr>
+        <w:t>for_testing</w:t>
+      </w:r>
+      <w:proofErr w:type="spellEnd"/>
+      <w:r>
+        <w:rPr>
+          <w:iCs/>
+          <w:lang w:val="en-US"/>
+        </w:rPr>
+        <w:t>').palindrome</w:t>
+      </w:r>
+    </w:p>
+    <w:p>
+      <w:pPr>
+        <w:pStyle w:val="ListParagraph"/>
+        <w:numPr>
+          <w:ilvl w:val="0"/>
+          <w:numId w:val="3"/>
+        </w:numPr>
+        <w:rPr>
+          <w:iCs/>
+          <w:lang w:val="en-US"/>
+        </w:rPr>
+      </w:pPr>
+      <w:r>
+        <w:rPr>
+          <w:iCs/>
+          <w:lang w:val="en-US"/>
+        </w:rPr>
+        <w:t xml:space="preserve">jest </w:t>
+      </w:r>
+      <w:r>
+        <w:rPr>
+          <w:iCs/>
+          <w:lang w:val="en-US"/>
+        </w:rPr>
+        <w:t>- JavaScript (unit and other)</w:t>
+      </w:r>
+      <w:r>
+        <w:rPr>
+          <w:iCs/>
+          <w:lang w:val="en-US"/>
+        </w:rPr>
+        <w:t xml:space="preserve"> test</w:t>
+      </w:r>
+      <w:r>
+        <w:rPr>
+          <w:iCs/>
+          <w:lang w:val="en-US"/>
+        </w:rPr>
+        <w:t xml:space="preserve"> code</w:t>
+      </w:r>
+      <w:r>
+        <w:rPr>
+          <w:iCs/>
+          <w:lang w:val="en-US"/>
+        </w:rPr>
+        <w:t xml:space="preserve"> </w:t>
+      </w:r>
+      <w:r>
+        <w:rPr>
+          <w:iCs/>
+          <w:lang w:val="en-US"/>
+        </w:rPr>
+        <w:t>tool, Test framework</w:t>
+      </w:r>
+    </w:p>
+    <w:p>
+      <w:pPr>
+        <w:pStyle w:val="ListParagraph"/>
+        <w:numPr>
+          <w:ilvl w:val="1"/>
+          <w:numId w:val="3"/>
+        </w:numPr>
+        <w:rPr>
+          <w:iCs/>
+          <w:lang w:val="en-US"/>
+        </w:rPr>
+      </w:pPr>
+      <w:r>
+        <w:rPr>
+          <w:iCs/>
+          <w:lang w:val="en-US"/>
+        </w:rPr>
+        <w:t xml:space="preserve">matcher </w:t>
+      </w:r>
+      <w:proofErr w:type="gramStart"/>
+      <w:r>
+        <w:rPr>
+          <w:iCs/>
+          <w:lang w:val="en-US"/>
+        </w:rPr>
+        <w:t>functions  (</w:t>
+      </w:r>
+      <w:proofErr w:type="gramEnd"/>
+      <w:r>
+        <w:rPr>
+          <w:iCs/>
+          <w:lang w:val="en-US"/>
+        </w:rPr>
+        <w:t>expect</w:t>
+      </w:r>
+      <w:r>
+        <w:rPr>
+          <w:iCs/>
+          <w:lang w:val="en-US"/>
+        </w:rPr>
+        <w:t>().</w:t>
+      </w:r>
+      <w:proofErr w:type="spellStart"/>
+      <w:r>
+        <w:rPr>
+          <w:iCs/>
+          <w:lang w:val="en-US"/>
+        </w:rPr>
+        <w:t>toBe</w:t>
+      </w:r>
+      <w:proofErr w:type="spellEnd"/>
+      <w:r>
+        <w:rPr>
+          <w:iCs/>
+          <w:lang w:val="en-US"/>
+        </w:rPr>
+        <w:t>()</w:t>
+      </w:r>
+      <w:r>
+        <w:rPr>
+          <w:iCs/>
+          <w:lang w:val="en-US"/>
+        </w:rPr>
+        <w:t>)</w:t>
+      </w:r>
+    </w:p>
+    <w:p>
+      <w:pPr>
+        <w:pStyle w:val="ListParagraph"/>
+        <w:numPr>
+          <w:ilvl w:val="1"/>
+          <w:numId w:val="3"/>
+        </w:numPr>
+        <w:rPr>
+          <w:iCs/>
+          <w:lang w:val="en-US"/>
+        </w:rPr>
+      </w:pPr>
+      <w:r>
+        <w:rPr>
+          <w:iCs/>
+          <w:lang w:val="en-US"/>
+        </w:rPr>
+        <w:t>test running scripts (</w:t>
+      </w:r>
+      <w:r>
+        <w:rPr>
+          <w:iCs/>
+          <w:lang w:val="en-US"/>
+        </w:rPr>
+        <w:t>"test": "jest --verbose"</w:t>
+      </w:r>
+      <w:r>
+        <w:rPr>
+          <w:iCs/>
+          <w:lang w:val="en-US"/>
+        </w:rPr>
+        <w:t>)</w:t>
+      </w:r>
+    </w:p>
+    <w:p>
+      <w:pPr>
+        <w:pStyle w:val="ListParagraph"/>
+        <w:numPr>
+          <w:ilvl w:val="1"/>
+          <w:numId w:val="3"/>
+        </w:numPr>
+        <w:rPr>
+          <w:iCs/>
+          <w:lang w:val="en-US"/>
+        </w:rPr>
+      </w:pPr>
+      <w:r>
+        <w:rPr>
+          <w:iCs/>
+          <w:lang w:val="en-US"/>
+        </w:rPr>
+        <w:t>configurations</w:t>
+      </w:r>
+    </w:p>
+    <w:p>
+      <w:pPr>
+        <w:pStyle w:val="ListParagraph"/>
+        <w:numPr>
+          <w:ilvl w:val="1"/>
+          <w:numId w:val="3"/>
+        </w:numPr>
+        <w:rPr>
+          <w:iCs/>
+          <w:lang w:val="en-US"/>
+        </w:rPr>
+      </w:pPr>
+      <w:r>
+        <w:rPr>
+          <w:iCs/>
+          <w:lang w:val="en-US"/>
+        </w:rPr>
+        <w:t>test reports (with green or red)</w:t>
+      </w:r>
+    </w:p>
+    <w:p>
+      <w:pPr>
+        <w:pStyle w:val="ListParagraph"/>
+        <w:numPr>
+          <w:ilvl w:val="1"/>
+          <w:numId w:val="3"/>
+        </w:numPr>
+        <w:rPr>
+          <w:iCs/>
+          <w:lang w:val="en-US"/>
+        </w:rPr>
+      </w:pPr>
+      <w:r>
+        <w:rPr>
+          <w:iCs/>
+          <w:lang w:val="en-US"/>
+        </w:rPr>
+        <w:t>test suites, test cases, test descriptions (used by the reports)</w:t>
+      </w:r>
+    </w:p>
+    <w:p>
+      <w:pPr>
+        <w:pStyle w:val="ListParagraph"/>
+        <w:numPr>
+          <w:ilvl w:val="0"/>
+          <w:numId w:val="3"/>
+        </w:numPr>
+        <w:rPr>
+          <w:iCs/>
+          <w:lang w:val="en-US"/>
+        </w:rPr>
+      </w:pPr>
+      <w:r>
+        <w:rPr>
+          <w:iCs/>
+          <w:lang w:val="en-US"/>
+        </w:rPr>
+        <w:t>exercises</w:t>
+      </w:r>
+    </w:p>
+    <w:p>
+      <w:pPr>
+        <w:rPr>
+          <w:iCs/>
+          <w:lang w:val="en-US"/>
+        </w:rPr>
+      </w:pPr>
+      <w:r>
+        <w:rPr>
+          <w:iCs/>
+          <w:lang w:val="en-US"/>
+        </w:rPr>
+        <w:br w:type="page"/>
+      </w:r>
+    </w:p>
+    <w:p>
+      <w:pPr>
+        <w:pStyle w:val="Heading1"/>
+      </w:pPr>
+      <w:proofErr w:type="spellStart"/>
+      <w:r>
+        <w:lastRenderedPageBreak/>
+        <w:t>Part</w:t>
+      </w:r>
+      <w:proofErr w:type="spellEnd"/>
+      <w:r>
+        <w:t xml:space="preserve"> 4</w:t>
+      </w:r>
+      <w:r>
+        <w:t>b</w:t>
+      </w:r>
+      <w:r>
+        <w:t xml:space="preserve">. </w:t>
+      </w:r>
+      <w:proofErr w:type="spellStart"/>
+      <w:r>
+        <w:t>Testing</w:t>
+      </w:r>
+      <w:proofErr w:type="spellEnd"/>
+      <w:r>
+        <w:t xml:space="preserve"> </w:t>
+      </w:r>
+      <w:proofErr w:type="spellStart"/>
+      <w:r>
+        <w:t>the</w:t>
+      </w:r>
+      <w:proofErr w:type="spellEnd"/>
+      <w:r>
+        <w:t xml:space="preserve"> </w:t>
+      </w:r>
+      <w:proofErr w:type="spellStart"/>
+      <w:r>
+        <w:t>backend</w:t>
+      </w:r>
+      <w:proofErr w:type="spellEnd"/>
+    </w:p>
+    <w:p>
+      <w:pPr>
+        <w:pStyle w:val="ListParagraph"/>
+        <w:numPr>
+          <w:ilvl w:val="0"/>
+          <w:numId w:val="6"/>
+        </w:numPr>
+        <w:rPr>
+          <w:iCs/>
+          <w:lang w:val="en-US"/>
+        </w:rPr>
+      </w:pPr>
+      <w:r>
+        <w:rPr>
+          <w:iCs/>
+          <w:lang w:val="en-US"/>
+        </w:rPr>
+        <w:t>Different scripts starting the backend either in development or production mode</w:t>
+      </w:r>
+    </w:p>
+    <w:p>
+      <w:pPr>
+        <w:pStyle w:val="ListParagraph"/>
+        <w:numPr>
+          <w:ilvl w:val="0"/>
+          <w:numId w:val="6"/>
+        </w:numPr>
+        <w:rPr>
+          <w:iCs/>
+          <w:lang w:val="en-US"/>
+        </w:rPr>
+      </w:pPr>
+    </w:p>
+    <w:p>
+      <w:pPr>
+        <w:ind w:left="1080"/>
+        <w:rPr>
+          <w:iCs/>
+          <w:lang w:val="en-US"/>
+        </w:rPr>
+      </w:pPr>
+    </w:p>
+    <w:p>
+      <w:pPr>
+        <w:ind w:left="360"/>
+        <w:rPr>
+          <w:iCs/>
+          <w:lang w:val="en-US"/>
+        </w:rPr>
+      </w:pPr>
+    </w:p>
+    <w:p>
+      <w:pPr>
         <w:rPr>
           <w:iCs/>
           <w:color w:val="FF0000"/>
@@ -11686,8 +13078,9 @@
           <w:szCs w:val="96"/>
           <w:lang w:val="en-US"/>
         </w:rPr>
-        <w:br w:type="page"/>
-      </w:r>
+      </w:pPr>
+      <w:bookmarkStart w:id="1" w:name="_GoBack"/>
+      <w:bookmarkEnd w:id="1"/>
     </w:p>
     <w:p>
       <w:pPr>
@@ -11706,20 +13099,7 @@
           <w:szCs w:val="96"/>
           <w:lang w:val="en-US"/>
         </w:rPr>
-        <w:lastRenderedPageBreak/>
-        <w:t>UN</w:t>
-      </w:r>
-      <w:bookmarkStart w:id="1" w:name="_GoBack"/>
-      <w:bookmarkEnd w:id="1"/>
-      <w:r>
-        <w:rPr>
-          <w:iCs/>
-          <w:color w:val="FF0000"/>
-          <w:sz w:val="56"/>
-          <w:szCs w:val="96"/>
-          <w:lang w:val="en-US"/>
-        </w:rPr>
-        <w:t>DER CONSTRUCTION</w:t>
+        <w:t>UNDER CONSTRUCTION</w:t>
       </w:r>
     </w:p>
     <w:p>
@@ -11736,21 +13116,6 @@
           <w:lang w:val="en-US"/>
         </w:rPr>
         <w:t xml:space="preserve"> </w:t>
-      </w:r>
-    </w:p>
-    <w:p>
-      <w:pPr>
-        <w:rPr>
-          <w:iCs/>
-          <w:lang w:val="en-US"/>
-        </w:rPr>
-      </w:pPr>
-      <w:r>
-        <w:rPr>
-          <w:iCs/>
-          <w:lang w:val="en-US"/>
-        </w:rPr>
-        <w:br w:type="page"/>
       </w:r>
     </w:p>
     <w:p>
@@ -11768,7 +13133,6 @@
           <w:szCs w:val="96"/>
           <w:lang w:val="en-US"/>
         </w:rPr>
-        <w:lastRenderedPageBreak/>
         <w:t>UNDER CONSTRUCTION</w:t>
       </w:r>
     </w:p>
@@ -11855,140 +13219,6 @@
           <w:lang w:val="en-US"/>
         </w:rPr>
       </w:pPr>
-    </w:p>
-    <w:p>
-      <w:pPr>
-        <w:pStyle w:val="Heading1"/>
-      </w:pPr>
-      <w:proofErr w:type="spellStart"/>
-      <w:proofErr w:type="gramStart"/>
-      <w:r>
-        <w:t>Part</w:t>
-      </w:r>
-      <w:proofErr w:type="spellEnd"/>
-      <w:r>
-        <w:t xml:space="preserve"> .</w:t>
-      </w:r>
-      <w:proofErr w:type="gramEnd"/>
-      <w:r>
-        <w:t xml:space="preserve"> </w:t>
-      </w:r>
-      <w:proofErr w:type="spellStart"/>
-      <w:r>
-        <w:t>Aaaaa</w:t>
-      </w:r>
-      <w:proofErr w:type="spellEnd"/>
-    </w:p>
-    <w:p>
-      <w:pPr>
-        <w:pStyle w:val="ListParagraph"/>
-        <w:numPr>
-          <w:ilvl w:val="0"/>
-          <w:numId w:val="3"/>
-        </w:numPr>
-        <w:rPr>
-          <w:iCs/>
-          <w:lang w:val="en-US"/>
-        </w:rPr>
-      </w:pPr>
-      <w:proofErr w:type="spellStart"/>
-      <w:r>
-        <w:rPr>
-          <w:iCs/>
-          <w:lang w:val="en-US"/>
-        </w:rPr>
-        <w:t>Beee</w:t>
-      </w:r>
-      <w:proofErr w:type="spellEnd"/>
-    </w:p>
-    <w:p>
-      <w:pPr>
-        <w:pStyle w:val="ListParagraph"/>
-        <w:numPr>
-          <w:ilvl w:val="0"/>
-          <w:numId w:val="3"/>
-        </w:numPr>
-        <w:rPr>
-          <w:iCs/>
-          <w:lang w:val="en-US"/>
-        </w:rPr>
-      </w:pPr>
-      <w:proofErr w:type="spellStart"/>
-      <w:r>
-        <w:rPr>
-          <w:iCs/>
-          <w:lang w:val="en-US"/>
-        </w:rPr>
-        <w:t>Ceee</w:t>
-      </w:r>
-      <w:proofErr w:type="spellEnd"/>
-    </w:p>
-    <w:p>
-      <w:pPr>
-        <w:pStyle w:val="Heading1"/>
-      </w:pPr>
-      <w:proofErr w:type="spellStart"/>
-      <w:proofErr w:type="gramStart"/>
-      <w:r>
-        <w:t>Part</w:t>
-      </w:r>
-      <w:proofErr w:type="spellEnd"/>
-      <w:r>
-        <w:t xml:space="preserve"> .</w:t>
-      </w:r>
-      <w:proofErr w:type="gramEnd"/>
-      <w:r>
-        <w:t xml:space="preserve"> </w:t>
-      </w:r>
-      <w:proofErr w:type="spellStart"/>
-      <w:r>
-        <w:t>Aaaaa</w:t>
-      </w:r>
-      <w:proofErr w:type="spellEnd"/>
-    </w:p>
-    <w:p>
-      <w:pPr>
-        <w:pStyle w:val="ListParagraph"/>
-        <w:numPr>
-          <w:ilvl w:val="0"/>
-          <w:numId w:val="3"/>
-        </w:numPr>
-        <w:rPr>
-          <w:iCs/>
-          <w:lang w:val="en-US"/>
-        </w:rPr>
-      </w:pPr>
-      <w:proofErr w:type="spellStart"/>
-      <w:r>
-        <w:rPr>
-          <w:iCs/>
-          <w:lang w:val="en-US"/>
-        </w:rPr>
-        <w:t>Beee</w:t>
-      </w:r>
-      <w:proofErr w:type="spellEnd"/>
-    </w:p>
-    <w:p>
-      <w:pPr>
-        <w:pStyle w:val="ListParagraph"/>
-        <w:numPr>
-          <w:ilvl w:val="0"/>
-          <w:numId w:val="3"/>
-        </w:numPr>
-        <w:rPr>
-          <w:iCs/>
-          <w:lang w:val="en-US"/>
-        </w:rPr>
-      </w:pPr>
-      <w:proofErr w:type="spellStart"/>
-      <w:r>
-        <w:rPr>
-          <w:iCs/>
-          <w:lang w:val="en-US"/>
-        </w:rPr>
-        <w:t>Ceee</w:t>
-      </w:r>
-      <w:proofErr w:type="spellEnd"/>
     </w:p>
     <w:p>
       <w:pPr>
@@ -12159,9 +13389,122 @@
     </w:lvl>
   </w:abstractNum>
   <w:abstractNum w:abstractNumId="1" w15:restartNumberingAfterBreak="0">
+    <w:nsid w:val="150F030A"/>
+    <w:multiLevelType w:val="hybridMultilevel"/>
+    <w:tmpl w:val="7AA0C8B2"/>
+    <w:lvl w:ilvl="0" w:tplc="040B0001">
+      <w:start w:val="1"/>
+      <w:numFmt w:val="bullet"/>
+      <w:lvlText w:val=""/>
+      <w:lvlJc w:val="left"/>
+      <w:pPr>
+        <w:ind w:left="720" w:hanging="360"/>
+      </w:pPr>
+      <w:rPr>
+        <w:rFonts w:ascii="Symbol" w:hAnsi="Symbol" w:hint="default"/>
+      </w:rPr>
+    </w:lvl>
+    <w:lvl w:ilvl="1" w:tplc="040B0003" w:tentative="1">
+      <w:start w:val="1"/>
+      <w:numFmt w:val="bullet"/>
+      <w:lvlText w:val="o"/>
+      <w:lvlJc w:val="left"/>
+      <w:pPr>
+        <w:ind w:left="1440" w:hanging="360"/>
+      </w:pPr>
+      <w:rPr>
+        <w:rFonts w:ascii="Courier New" w:hAnsi="Courier New" w:cs="Courier New" w:hint="default"/>
+      </w:rPr>
+    </w:lvl>
+    <w:lvl w:ilvl="2" w:tplc="040B0005" w:tentative="1">
+      <w:start w:val="1"/>
+      <w:numFmt w:val="bullet"/>
+      <w:lvlText w:val=""/>
+      <w:lvlJc w:val="left"/>
+      <w:pPr>
+        <w:ind w:left="2160" w:hanging="360"/>
+      </w:pPr>
+      <w:rPr>
+        <w:rFonts w:ascii="Wingdings" w:hAnsi="Wingdings" w:hint="default"/>
+      </w:rPr>
+    </w:lvl>
+    <w:lvl w:ilvl="3" w:tplc="040B0001" w:tentative="1">
+      <w:start w:val="1"/>
+      <w:numFmt w:val="bullet"/>
+      <w:lvlText w:val=""/>
+      <w:lvlJc w:val="left"/>
+      <w:pPr>
+        <w:ind w:left="2880" w:hanging="360"/>
+      </w:pPr>
+      <w:rPr>
+        <w:rFonts w:ascii="Symbol" w:hAnsi="Symbol" w:hint="default"/>
+      </w:rPr>
+    </w:lvl>
+    <w:lvl w:ilvl="4" w:tplc="040B0003" w:tentative="1">
+      <w:start w:val="1"/>
+      <w:numFmt w:val="bullet"/>
+      <w:lvlText w:val="o"/>
+      <w:lvlJc w:val="left"/>
+      <w:pPr>
+        <w:ind w:left="3600" w:hanging="360"/>
+      </w:pPr>
+      <w:rPr>
+        <w:rFonts w:ascii="Courier New" w:hAnsi="Courier New" w:cs="Courier New" w:hint="default"/>
+      </w:rPr>
+    </w:lvl>
+    <w:lvl w:ilvl="5" w:tplc="040B0005" w:tentative="1">
+      <w:start w:val="1"/>
+      <w:numFmt w:val="bullet"/>
+      <w:lvlText w:val=""/>
+      <w:lvlJc w:val="left"/>
+      <w:pPr>
+        <w:ind w:left="4320" w:hanging="360"/>
+      </w:pPr>
+      <w:rPr>
+        <w:rFonts w:ascii="Wingdings" w:hAnsi="Wingdings" w:hint="default"/>
+      </w:rPr>
+    </w:lvl>
+    <w:lvl w:ilvl="6" w:tplc="040B0001" w:tentative="1">
+      <w:start w:val="1"/>
+      <w:numFmt w:val="bullet"/>
+      <w:lvlText w:val=""/>
+      <w:lvlJc w:val="left"/>
+      <w:pPr>
+        <w:ind w:left="5040" w:hanging="360"/>
+      </w:pPr>
+      <w:rPr>
+        <w:rFonts w:ascii="Symbol" w:hAnsi="Symbol" w:hint="default"/>
+      </w:rPr>
+    </w:lvl>
+    <w:lvl w:ilvl="7" w:tplc="040B0003" w:tentative="1">
+      <w:start w:val="1"/>
+      <w:numFmt w:val="bullet"/>
+      <w:lvlText w:val="o"/>
+      <w:lvlJc w:val="left"/>
+      <w:pPr>
+        <w:ind w:left="5760" w:hanging="360"/>
+      </w:pPr>
+      <w:rPr>
+        <w:rFonts w:ascii="Courier New" w:hAnsi="Courier New" w:cs="Courier New" w:hint="default"/>
+      </w:rPr>
+    </w:lvl>
+    <w:lvl w:ilvl="8" w:tplc="040B0005" w:tentative="1">
+      <w:start w:val="1"/>
+      <w:numFmt w:val="bullet"/>
+      <w:lvlText w:val=""/>
+      <w:lvlJc w:val="left"/>
+      <w:pPr>
+        <w:ind w:left="6480" w:hanging="360"/>
+      </w:pPr>
+      <w:rPr>
+        <w:rFonts w:ascii="Wingdings" w:hAnsi="Wingdings" w:hint="default"/>
+      </w:rPr>
+    </w:lvl>
+  </w:abstractNum>
+  <w:abstractNum w:abstractNumId="2" w15:restartNumberingAfterBreak="0">
     <w:nsid w:val="49BF7921"/>
     <w:multiLevelType w:val="hybridMultilevel"/>
-    <w:tmpl w:val="498E5318"/>
+    <w:tmpl w:val="5A34E730"/>
     <w:lvl w:ilvl="0" w:tplc="040B0001">
       <w:start w:val="1"/>
       <w:numFmt w:val="bullet"/>
@@ -12271,7 +13614,120 @@
       </w:rPr>
     </w:lvl>
   </w:abstractNum>
-  <w:abstractNum w:abstractNumId="2" w15:restartNumberingAfterBreak="0">
+  <w:abstractNum w:abstractNumId="3" w15:restartNumberingAfterBreak="0">
+    <w:nsid w:val="51A31A81"/>
+    <w:multiLevelType w:val="hybridMultilevel"/>
+    <w:tmpl w:val="E1BED7A4"/>
+    <w:lvl w:ilvl="0" w:tplc="040B0001">
+      <w:start w:val="1"/>
+      <w:numFmt w:val="bullet"/>
+      <w:lvlText w:val=""/>
+      <w:lvlJc w:val="left"/>
+      <w:pPr>
+        <w:ind w:left="720" w:hanging="360"/>
+      </w:pPr>
+      <w:rPr>
+        <w:rFonts w:ascii="Symbol" w:hAnsi="Symbol" w:hint="default"/>
+      </w:rPr>
+    </w:lvl>
+    <w:lvl w:ilvl="1" w:tplc="040B0003" w:tentative="1">
+      <w:start w:val="1"/>
+      <w:numFmt w:val="bullet"/>
+      <w:lvlText w:val="o"/>
+      <w:lvlJc w:val="left"/>
+      <w:pPr>
+        <w:ind w:left="1440" w:hanging="360"/>
+      </w:pPr>
+      <w:rPr>
+        <w:rFonts w:ascii="Courier New" w:hAnsi="Courier New" w:cs="Courier New" w:hint="default"/>
+      </w:rPr>
+    </w:lvl>
+    <w:lvl w:ilvl="2" w:tplc="040B0005" w:tentative="1">
+      <w:start w:val="1"/>
+      <w:numFmt w:val="bullet"/>
+      <w:lvlText w:val=""/>
+      <w:lvlJc w:val="left"/>
+      <w:pPr>
+        <w:ind w:left="2160" w:hanging="360"/>
+      </w:pPr>
+      <w:rPr>
+        <w:rFonts w:ascii="Wingdings" w:hAnsi="Wingdings" w:hint="default"/>
+      </w:rPr>
+    </w:lvl>
+    <w:lvl w:ilvl="3" w:tplc="040B0001" w:tentative="1">
+      <w:start w:val="1"/>
+      <w:numFmt w:val="bullet"/>
+      <w:lvlText w:val=""/>
+      <w:lvlJc w:val="left"/>
+      <w:pPr>
+        <w:ind w:left="2880" w:hanging="360"/>
+      </w:pPr>
+      <w:rPr>
+        <w:rFonts w:ascii="Symbol" w:hAnsi="Symbol" w:hint="default"/>
+      </w:rPr>
+    </w:lvl>
+    <w:lvl w:ilvl="4" w:tplc="040B0003" w:tentative="1">
+      <w:start w:val="1"/>
+      <w:numFmt w:val="bullet"/>
+      <w:lvlText w:val="o"/>
+      <w:lvlJc w:val="left"/>
+      <w:pPr>
+        <w:ind w:left="3600" w:hanging="360"/>
+      </w:pPr>
+      <w:rPr>
+        <w:rFonts w:ascii="Courier New" w:hAnsi="Courier New" w:cs="Courier New" w:hint="default"/>
+      </w:rPr>
+    </w:lvl>
+    <w:lvl w:ilvl="5" w:tplc="040B0005" w:tentative="1">
+      <w:start w:val="1"/>
+      <w:numFmt w:val="bullet"/>
+      <w:lvlText w:val=""/>
+      <w:lvlJc w:val="left"/>
+      <w:pPr>
+        <w:ind w:left="4320" w:hanging="360"/>
+      </w:pPr>
+      <w:rPr>
+        <w:rFonts w:ascii="Wingdings" w:hAnsi="Wingdings" w:hint="default"/>
+      </w:rPr>
+    </w:lvl>
+    <w:lvl w:ilvl="6" w:tplc="040B0001" w:tentative="1">
+      <w:start w:val="1"/>
+      <w:numFmt w:val="bullet"/>
+      <w:lvlText w:val=""/>
+      <w:lvlJc w:val="left"/>
+      <w:pPr>
+        <w:ind w:left="5040" w:hanging="360"/>
+      </w:pPr>
+      <w:rPr>
+        <w:rFonts w:ascii="Symbol" w:hAnsi="Symbol" w:hint="default"/>
+      </w:rPr>
+    </w:lvl>
+    <w:lvl w:ilvl="7" w:tplc="040B0003" w:tentative="1">
+      <w:start w:val="1"/>
+      <w:numFmt w:val="bullet"/>
+      <w:lvlText w:val="o"/>
+      <w:lvlJc w:val="left"/>
+      <w:pPr>
+        <w:ind w:left="5760" w:hanging="360"/>
+      </w:pPr>
+      <w:rPr>
+        <w:rFonts w:ascii="Courier New" w:hAnsi="Courier New" w:cs="Courier New" w:hint="default"/>
+      </w:rPr>
+    </w:lvl>
+    <w:lvl w:ilvl="8" w:tplc="040B0005" w:tentative="1">
+      <w:start w:val="1"/>
+      <w:numFmt w:val="bullet"/>
+      <w:lvlText w:val=""/>
+      <w:lvlJc w:val="left"/>
+      <w:pPr>
+        <w:ind w:left="6480" w:hanging="360"/>
+      </w:pPr>
+      <w:rPr>
+        <w:rFonts w:ascii="Wingdings" w:hAnsi="Wingdings" w:hint="default"/>
+      </w:rPr>
+    </w:lvl>
+  </w:abstractNum>
+  <w:abstractNum w:abstractNumId="4" w15:restartNumberingAfterBreak="0">
     <w:nsid w:val="56EC720E"/>
     <w:multiLevelType w:val="hybridMultilevel"/>
     <w:tmpl w:val="62968F02"/>
@@ -12383,7 +13839,7 @@
       </w:rPr>
     </w:lvl>
   </w:abstractNum>
-  <w:abstractNum w:abstractNumId="3" w15:restartNumberingAfterBreak="0">
+  <w:abstractNum w:abstractNumId="5" w15:restartNumberingAfterBreak="0">
     <w:nsid w:val="584E70DB"/>
     <w:multiLevelType w:val="hybridMultilevel"/>
     <w:tmpl w:val="7E2AB89E"/>
@@ -12500,13 +13956,19 @@
     <w:abstractNumId w:val="0"/>
   </w:num>
   <w:num w:numId="2">
+    <w:abstractNumId w:val="4"/>
+  </w:num>
+  <w:num w:numId="3">
     <w:abstractNumId w:val="2"/>
   </w:num>
-  <w:num w:numId="3">
+  <w:num w:numId="4">
+    <w:abstractNumId w:val="5"/>
+  </w:num>
+  <w:num w:numId="5">
+    <w:abstractNumId w:val="3"/>
+  </w:num>
+  <w:num w:numId="6">
     <w:abstractNumId w:val="1"/>
-  </w:num>
-  <w:num w:numId="4">
-    <w:abstractNumId w:val="3"/>
   </w:num>
 </w:numbering>
 </file>

</xml_diff>

<commit_message>
Add chapters 4c-d of the Full-stack open reading list
</commit_message>
<xml_diff>
--- a/FSO/FSOReadingList.docx
+++ b/FSO/FSOReadingList.docx
@@ -11637,13 +11637,7 @@
       </w:r>
       <w:proofErr w:type="spellEnd"/>
       <w:r>
-        <w:t xml:space="preserve"> </w:t>
-      </w:r>
-      <w:r>
-        <w:t>4a</w:t>
-      </w:r>
-      <w:r>
-        <w:t xml:space="preserve">. </w:t>
+        <w:t xml:space="preserve"> 4a. </w:t>
       </w:r>
       <w:proofErr w:type="spellStart"/>
       <w:r>
@@ -12988,17 +12982,1016 @@
       </w:r>
       <w:proofErr w:type="spellEnd"/>
       <w:r>
+        <w:t xml:space="preserve"> 4b. </w:t>
+      </w:r>
+      <w:proofErr w:type="spellStart"/>
+      <w:r>
+        <w:t>Testing</w:t>
+      </w:r>
+      <w:proofErr w:type="spellEnd"/>
+      <w:r>
+        <w:t xml:space="preserve"> </w:t>
+      </w:r>
+      <w:proofErr w:type="spellStart"/>
+      <w:r>
+        <w:t>the</w:t>
+      </w:r>
+      <w:proofErr w:type="spellEnd"/>
+      <w:r>
+        <w:t xml:space="preserve"> </w:t>
+      </w:r>
+      <w:proofErr w:type="spellStart"/>
+      <w:r>
+        <w:t>backend</w:t>
+      </w:r>
+      <w:proofErr w:type="spellEnd"/>
+    </w:p>
+    <w:p>
+      <w:pPr>
+        <w:pStyle w:val="ListParagraph"/>
+        <w:numPr>
+          <w:ilvl w:val="0"/>
+          <w:numId w:val="6"/>
+        </w:numPr>
+        <w:rPr>
+          <w:iCs/>
+          <w:lang w:val="en-US"/>
+        </w:rPr>
+      </w:pPr>
+      <w:r>
+        <w:rPr>
+          <w:iCs/>
+          <w:lang w:val="en-US"/>
+        </w:rPr>
+        <w:t>Different scripts starting the backend either in development or production mode</w:t>
+      </w:r>
+    </w:p>
+    <w:p>
+      <w:pPr>
+        <w:pStyle w:val="ListParagraph"/>
+        <w:numPr>
+          <w:ilvl w:val="0"/>
+          <w:numId w:val="6"/>
+        </w:numPr>
+        <w:rPr>
+          <w:iCs/>
+          <w:lang w:val="en-US"/>
+        </w:rPr>
+      </w:pPr>
+      <w:r>
+        <w:rPr>
+          <w:iCs/>
+          <w:lang w:val="en-US"/>
+        </w:rPr>
+        <w:t>mongo-mock</w:t>
+      </w:r>
+      <w:proofErr w:type="gramStart"/>
+      <w:r>
+        <w:rPr>
+          <w:iCs/>
+          <w:lang w:val="en-US"/>
+        </w:rPr>
+        <w:t xml:space="preserve">   (</w:t>
+      </w:r>
+      <w:proofErr w:type="gramEnd"/>
+      <w:r>
+        <w:rPr>
+          <w:iCs/>
+          <w:lang w:val="en-US"/>
+        </w:rPr>
+        <w:t xml:space="preserve">Mocking means replacing some </w:t>
+      </w:r>
+      <w:r>
+        <w:rPr>
+          <w:iCs/>
+          <w:lang w:val="en-US"/>
+        </w:rPr>
+        <w:t>a) not yet implemented OR b) not easy/free/handy to call for real</w:t>
+      </w:r>
+      <w:r>
+        <w:rPr>
+          <w:iCs/>
+          <w:lang w:val="en-US"/>
+        </w:rPr>
+        <w:t xml:space="preserve"> module with a mock-module, that e.g. returns some hard-coded result per a certain call</w:t>
+      </w:r>
+      <w:r>
+        <w:rPr>
+          <w:iCs/>
+          <w:lang w:val="en-US"/>
+        </w:rPr>
+        <w:t>. Kind of we would have that module for real, but it actually doesn’t work dynamically yet, only gives correct answers to certain test input</w:t>
+      </w:r>
+      <w:r>
+        <w:rPr>
+          <w:iCs/>
+          <w:lang w:val="en-US"/>
+        </w:rPr>
+        <w:t>)</w:t>
+      </w:r>
+    </w:p>
+    <w:p>
+      <w:pPr>
+        <w:pStyle w:val="ListParagraph"/>
+        <w:numPr>
+          <w:ilvl w:val="0"/>
+          <w:numId w:val="6"/>
+        </w:numPr>
+        <w:rPr>
+          <w:iCs/>
+          <w:lang w:val="en-US"/>
+        </w:rPr>
+      </w:pPr>
+      <w:r>
+        <w:rPr>
+          <w:iCs/>
+          <w:lang w:val="en-US"/>
+        </w:rPr>
+        <w:t>“</w:t>
+      </w:r>
+      <w:r>
+        <w:rPr>
+          <w:iCs/>
+          <w:lang w:val="en-US"/>
+        </w:rPr>
+        <w:t>It is common practice to define separate modes for development and testing.</w:t>
+      </w:r>
+      <w:r>
+        <w:rPr>
+          <w:iCs/>
+          <w:lang w:val="en-US"/>
+        </w:rPr>
+        <w:t>”</w:t>
+      </w:r>
+    </w:p>
+    <w:p>
+      <w:pPr>
+        <w:pStyle w:val="ListParagraph"/>
+        <w:numPr>
+          <w:ilvl w:val="1"/>
+          <w:numId w:val="6"/>
+        </w:numPr>
+        <w:rPr>
+          <w:iCs/>
+          <w:lang w:val="en-US"/>
+        </w:rPr>
+      </w:pPr>
+      <w:r>
+        <w:rPr>
+          <w:iCs/>
+          <w:lang w:val="en-US"/>
+        </w:rPr>
+        <w:t>"start": "NODE_ENV=production node index.js",</w:t>
+      </w:r>
+    </w:p>
+    <w:p>
+      <w:pPr>
+        <w:pStyle w:val="ListParagraph"/>
+        <w:numPr>
+          <w:ilvl w:val="1"/>
+          <w:numId w:val="6"/>
+        </w:numPr>
+        <w:rPr>
+          <w:iCs/>
+          <w:lang w:val="en-US"/>
+        </w:rPr>
+      </w:pPr>
+      <w:r>
+        <w:rPr>
+          <w:iCs/>
+          <w:lang w:val="en-US"/>
+        </w:rPr>
+        <w:t xml:space="preserve">"dev": "NODE_ENV=development </w:t>
+      </w:r>
+      <w:proofErr w:type="spellStart"/>
+      <w:r>
+        <w:rPr>
+          <w:iCs/>
+          <w:lang w:val="en-US"/>
+        </w:rPr>
+        <w:t>nodemon</w:t>
+      </w:r>
+      <w:proofErr w:type="spellEnd"/>
+      <w:r>
+        <w:rPr>
+          <w:iCs/>
+          <w:lang w:val="en-US"/>
+        </w:rPr>
+        <w:t xml:space="preserve"> index.js",</w:t>
+      </w:r>
+    </w:p>
+    <w:p>
+      <w:pPr>
+        <w:pStyle w:val="ListParagraph"/>
+        <w:numPr>
+          <w:ilvl w:val="0"/>
+          <w:numId w:val="6"/>
+        </w:numPr>
+        <w:rPr>
+          <w:iCs/>
+          <w:lang w:val="en-US"/>
+        </w:rPr>
+      </w:pPr>
+      <w:r>
+        <w:rPr>
+          <w:iCs/>
+          <w:lang w:val="en-US"/>
+        </w:rPr>
+        <w:t>(then material goes even more to DevOps</w:t>
+      </w:r>
+      <w:r>
+        <w:rPr>
+          <w:iCs/>
+          <w:lang w:val="en-US"/>
+        </w:rPr>
+        <w:t xml:space="preserve"> and testing</w:t>
+      </w:r>
+      <w:r>
+        <w:rPr>
+          <w:iCs/>
+          <w:lang w:val="en-US"/>
+        </w:rPr>
+        <w:t>, we need to stop somewhere…)</w:t>
+      </w:r>
+    </w:p>
+    <w:p>
+      <w:pPr>
+        <w:pStyle w:val="ListParagraph"/>
+        <w:numPr>
+          <w:ilvl w:val="1"/>
+          <w:numId w:val="6"/>
+        </w:numPr>
+        <w:rPr>
+          <w:iCs/>
+          <w:lang w:val="en-US"/>
+        </w:rPr>
+      </w:pPr>
+      <w:proofErr w:type="gramStart"/>
+      <w:r>
+        <w:rPr>
+          <w:iCs/>
+          <w:lang w:val="en-US"/>
+        </w:rPr>
+        <w:t>Actually</w:t>
+      </w:r>
+      <w:proofErr w:type="gramEnd"/>
+      <w:r>
+        <w:rPr>
+          <w:iCs/>
+          <w:lang w:val="en-US"/>
+        </w:rPr>
+        <w:t xml:space="preserve"> new course on e.g. automated testing is coming, includes naturally a lot of DevOps too…</w:t>
+      </w:r>
+    </w:p>
+    <w:p>
+      <w:pPr>
+        <w:pStyle w:val="ListParagraph"/>
+        <w:numPr>
+          <w:ilvl w:val="0"/>
+          <w:numId w:val="6"/>
+        </w:numPr>
+        <w:rPr>
+          <w:iCs/>
+          <w:lang w:val="en-US"/>
+        </w:rPr>
+      </w:pPr>
+      <w:r>
+        <w:rPr>
+          <w:iCs/>
+          <w:lang w:val="en-US"/>
+        </w:rPr>
+        <w:t xml:space="preserve">Just remember that in all this dev env vs. deployment to real running environment etc. our final goal could be automating and </w:t>
+      </w:r>
+      <w:proofErr w:type="spellStart"/>
+      <w:proofErr w:type="gramStart"/>
+      <w:r>
+        <w:rPr>
+          <w:iCs/>
+          <w:lang w:val="en-US"/>
+        </w:rPr>
+        <w:t>container:ing</w:t>
+      </w:r>
+      <w:proofErr w:type="spellEnd"/>
+      <w:proofErr w:type="gramEnd"/>
+      <w:r>
+        <w:rPr>
+          <w:iCs/>
+          <w:lang w:val="en-US"/>
+        </w:rPr>
+        <w:t xml:space="preserve"> everything. But go step by step.</w:t>
+      </w:r>
+    </w:p>
+    <w:p>
+      <w:pPr>
+        <w:pStyle w:val="ListParagraph"/>
+        <w:numPr>
+          <w:ilvl w:val="0"/>
+          <w:numId w:val="6"/>
+        </w:numPr>
+        <w:rPr>
+          <w:iCs/>
+          <w:lang w:val="en-US"/>
+        </w:rPr>
+      </w:pPr>
+      <w:r>
+        <w:rPr>
+          <w:b/>
+          <w:iCs/>
+          <w:lang w:val="en-US"/>
+        </w:rPr>
+        <w:t>async</w:t>
+      </w:r>
+      <w:r>
+        <w:rPr>
+          <w:iCs/>
+          <w:lang w:val="en-US"/>
+        </w:rPr>
+        <w:t xml:space="preserve"> is a keyword telling that the function is asynchronous.</w:t>
+      </w:r>
+    </w:p>
+    <w:p>
+      <w:pPr>
+        <w:pStyle w:val="ListParagraph"/>
+        <w:numPr>
+          <w:ilvl w:val="1"/>
+          <w:numId w:val="6"/>
+        </w:numPr>
+        <w:rPr>
+          <w:iCs/>
+          <w:lang w:val="en-US"/>
+        </w:rPr>
+      </w:pPr>
+      <w:r>
+        <w:rPr>
+          <w:iCs/>
+          <w:lang w:val="en-US"/>
+        </w:rPr>
+        <w:t xml:space="preserve">thus it has the parts that will be started immediately but the result will be </w:t>
+      </w:r>
+      <w:proofErr w:type="spellStart"/>
+      <w:proofErr w:type="gramStart"/>
+      <w:r>
+        <w:rPr>
+          <w:b/>
+          <w:iCs/>
+          <w:lang w:val="en-US"/>
+        </w:rPr>
+        <w:t>await</w:t>
+      </w:r>
+      <w:r>
+        <w:rPr>
+          <w:iCs/>
+          <w:lang w:val="en-US"/>
+        </w:rPr>
+        <w:t>:ed</w:t>
+      </w:r>
+      <w:proofErr w:type="spellEnd"/>
+      <w:proofErr w:type="gramEnd"/>
+      <w:r>
+        <w:rPr>
+          <w:iCs/>
+          <w:lang w:val="en-US"/>
+        </w:rPr>
+        <w:t xml:space="preserve"> for. It means that the execution of the thread will finish but the </w:t>
+      </w:r>
+      <w:r>
+        <w:rPr>
+          <w:b/>
+          <w:iCs/>
+          <w:lang w:val="en-US"/>
+        </w:rPr>
+        <w:t xml:space="preserve">await </w:t>
+      </w:r>
+      <w:r>
+        <w:rPr>
+          <w:b/>
+          <w:iCs/>
+          <w:lang w:val="en-US"/>
+        </w:rPr>
+        <w:t>resume-</w:t>
+      </w:r>
+      <w:r>
+        <w:rPr>
+          <w:b/>
+          <w:iCs/>
+          <w:lang w:val="en-US"/>
+        </w:rPr>
+        <w:t>spot</w:t>
+      </w:r>
+      <w:r>
+        <w:rPr>
+          <w:iCs/>
+          <w:lang w:val="en-US"/>
+        </w:rPr>
+        <w:t xml:space="preserve"> resumed when result comes back. (Like a fork, the synchronous thread will </w:t>
+      </w:r>
+      <w:r>
+        <w:rPr>
+          <w:iCs/>
+          <w:lang w:val="en-US"/>
+        </w:rPr>
+        <w:t>stop executing the function and possibly executes any</w:t>
+      </w:r>
+      <w:r>
+        <w:rPr>
+          <w:iCs/>
+          <w:lang w:val="en-US"/>
+        </w:rPr>
+        <w:t xml:space="preserve"> other code</w:t>
+      </w:r>
+      <w:r>
+        <w:rPr>
+          <w:iCs/>
+          <w:lang w:val="en-US"/>
+        </w:rPr>
+        <w:t xml:space="preserve"> of the calling context</w:t>
+      </w:r>
+      <w:r>
+        <w:rPr>
+          <w:iCs/>
+          <w:lang w:val="en-US"/>
+        </w:rPr>
+        <w:t>, but the asynchronous</w:t>
+      </w:r>
+      <w:r>
+        <w:rPr>
+          <w:iCs/>
+          <w:lang w:val="en-US"/>
+        </w:rPr>
+        <w:t xml:space="preserve"> resume-spot</w:t>
+      </w:r>
+      <w:r>
+        <w:rPr>
+          <w:iCs/>
+          <w:lang w:val="en-US"/>
+        </w:rPr>
+        <w:t xml:space="preserve"> </w:t>
+      </w:r>
+      <w:r>
+        <w:rPr>
+          <w:b/>
+          <w:iCs/>
+          <w:lang w:val="en-US"/>
+        </w:rPr>
+        <w:t>await</w:t>
+      </w:r>
+      <w:r>
+        <w:rPr>
+          <w:iCs/>
+          <w:lang w:val="en-US"/>
+        </w:rPr>
+        <w:t xml:space="preserve"> will later start a new thread to deal with the result</w:t>
+      </w:r>
+      <w:r>
+        <w:rPr>
+          <w:iCs/>
+          <w:lang w:val="en-US"/>
+        </w:rPr>
+        <w:t xml:space="preserve"> and the following code</w:t>
+      </w:r>
+      <w:r>
+        <w:rPr>
+          <w:iCs/>
+          <w:lang w:val="en-US"/>
+        </w:rPr>
+        <w:t>.)</w:t>
+      </w:r>
+    </w:p>
+    <w:p>
+      <w:pPr>
+        <w:pStyle w:val="ListParagraph"/>
+        <w:numPr>
+          <w:ilvl w:val="0"/>
+          <w:numId w:val="6"/>
+        </w:numPr>
+        <w:rPr>
+          <w:iCs/>
+          <w:lang w:val="en-US"/>
+        </w:rPr>
+      </w:pPr>
+      <w:r>
+        <w:rPr>
+          <w:iCs/>
+          <w:lang w:val="en-US"/>
+        </w:rPr>
+        <w:t>(lot of this backend and test tech stack testing stuff skipped)</w:t>
+      </w:r>
+    </w:p>
+    <w:p>
+      <w:pPr>
+        <w:pStyle w:val="ListParagraph"/>
+        <w:numPr>
+          <w:ilvl w:val="0"/>
+          <w:numId w:val="6"/>
+        </w:numPr>
+        <w:rPr>
+          <w:i/>
+          <w:iCs/>
+          <w:lang w:val="en-US"/>
+        </w:rPr>
+      </w:pPr>
+      <w:r>
+        <w:rPr>
+          <w:i/>
+          <w:iCs/>
+          <w:lang w:val="en-US"/>
+        </w:rPr>
+        <w:t>exercises</w:t>
+      </w:r>
+    </w:p>
+    <w:p>
+      <w:pPr>
+        <w:pStyle w:val="ListParagraph"/>
+        <w:numPr>
+          <w:ilvl w:val="0"/>
+          <w:numId w:val="6"/>
+        </w:numPr>
+        <w:rPr>
+          <w:iCs/>
+          <w:lang w:val="en-US"/>
+        </w:rPr>
+      </w:pPr>
+      <w:r>
+        <w:rPr>
+          <w:iCs/>
+          <w:lang w:val="en-US"/>
+        </w:rPr>
+        <w:t>(lot of this backend and test tech stack testing stuff skipped</w:t>
+      </w:r>
+      <w:proofErr w:type="gramStart"/>
+      <w:r>
+        <w:rPr>
+          <w:iCs/>
+          <w:lang w:val="en-US"/>
+        </w:rPr>
+        <w:t xml:space="preserve">. </w:t>
+      </w:r>
+      <w:proofErr w:type="gramEnd"/>
+      <w:r>
+        <w:rPr>
+          <w:iCs/>
+          <w:lang w:val="en-US"/>
+        </w:rPr>
+        <w:t>Useful, but not topical for us now!)</w:t>
+      </w:r>
+    </w:p>
+    <w:p>
+      <w:pPr>
+        <w:pStyle w:val="ListParagraph"/>
+        <w:numPr>
+          <w:ilvl w:val="0"/>
+          <w:numId w:val="6"/>
+        </w:numPr>
+        <w:rPr>
+          <w:i/>
+          <w:iCs/>
+          <w:lang w:val="en-US"/>
+        </w:rPr>
+      </w:pPr>
+      <w:r>
+        <w:rPr>
+          <w:i/>
+          <w:iCs/>
+          <w:lang w:val="en-US"/>
+        </w:rPr>
+        <w:t>exercises</w:t>
+      </w:r>
+    </w:p>
+    <w:p>
+      <w:pPr>
+        <w:rPr>
+          <w:rFonts w:ascii="Times New Roman" w:eastAsia="Times New Roman" w:hAnsi="Times New Roman" w:cs="Times New Roman"/>
+          <w:b/>
+          <w:bCs/>
+          <w:kern w:val="36"/>
+          <w:sz w:val="48"/>
+          <w:szCs w:val="48"/>
+          <w:lang w:eastAsia="fi-FI"/>
+        </w:rPr>
+      </w:pPr>
+      <w:r>
+        <w:br w:type="page"/>
+      </w:r>
+    </w:p>
+    <w:p>
+      <w:pPr>
+        <w:pStyle w:val="Heading1"/>
+      </w:pPr>
+      <w:proofErr w:type="spellStart"/>
+      <w:r>
+        <w:lastRenderedPageBreak/>
+        <w:t>Part</w:t>
+      </w:r>
+      <w:proofErr w:type="spellEnd"/>
+      <w:r>
+        <w:t xml:space="preserve"> 4c. </w:t>
+      </w:r>
+      <w:r>
+        <w:t xml:space="preserve">User </w:t>
+      </w:r>
+      <w:proofErr w:type="spellStart"/>
+      <w:r>
+        <w:t>administration</w:t>
+      </w:r>
+      <w:proofErr w:type="spellEnd"/>
+    </w:p>
+    <w:p>
+      <w:pPr>
+        <w:pStyle w:val="ListParagraph"/>
+        <w:numPr>
+          <w:ilvl w:val="0"/>
+          <w:numId w:val="6"/>
+        </w:numPr>
+        <w:rPr>
+          <w:iCs/>
+          <w:lang w:val="en-US"/>
+        </w:rPr>
+      </w:pPr>
+      <w:r>
+        <w:rPr>
+          <w:iCs/>
+          <w:lang w:val="en-US"/>
+        </w:rPr>
+        <w:t>A</w:t>
+      </w:r>
+      <w:r>
+        <w:rPr>
+          <w:iCs/>
+          <w:lang w:val="en-US"/>
+        </w:rPr>
+        <w:t>uthentication</w:t>
+      </w:r>
+      <w:r>
+        <w:rPr>
+          <w:iCs/>
+          <w:lang w:val="en-US"/>
+        </w:rPr>
+        <w:t xml:space="preserve"> = identifying and verifying </w:t>
+      </w:r>
+      <w:r>
+        <w:rPr>
+          <w:iCs/>
+          <w:lang w:val="en-US"/>
+        </w:rPr>
+        <w:t xml:space="preserve">the </w:t>
+      </w:r>
+      <w:r>
+        <w:rPr>
+          <w:iCs/>
+          <w:lang w:val="en-US"/>
+        </w:rPr>
+        <w:t>user, Authorization = empowering the user and linking him/her to the allowed actions and/or resources.</w:t>
+      </w:r>
+    </w:p>
+    <w:p>
+      <w:pPr>
+        <w:pStyle w:val="ListParagraph"/>
+        <w:numPr>
+          <w:ilvl w:val="0"/>
+          <w:numId w:val="6"/>
+        </w:numPr>
+        <w:rPr>
+          <w:iCs/>
+          <w:lang w:val="en-US"/>
+        </w:rPr>
+      </w:pPr>
+      <w:r>
+        <w:rPr>
+          <w:b/>
+          <w:iCs/>
+          <w:lang w:val="en-US"/>
+        </w:rPr>
+        <w:t>OAuth</w:t>
+      </w:r>
+      <w:r>
+        <w:rPr>
+          <w:iCs/>
+          <w:lang w:val="en-US"/>
+        </w:rPr>
+        <w:t xml:space="preserve"> = Open Auth</w:t>
+      </w:r>
+      <w:r>
+        <w:rPr>
+          <w:iCs/>
+          <w:u w:val="single"/>
+          <w:lang w:val="en-US"/>
+        </w:rPr>
+        <w:t>orization</w:t>
+      </w:r>
+      <w:r>
+        <w:rPr>
+          <w:iCs/>
+          <w:lang w:val="en-US"/>
+        </w:rPr>
+        <w:t xml:space="preserve"> (With some method authenticated user (0.) gets a token that authorizes (1.) some actions)</w:t>
+      </w:r>
+    </w:p>
+    <w:p>
+      <w:pPr>
+        <w:pStyle w:val="ListParagraph"/>
+        <w:numPr>
+          <w:ilvl w:val="0"/>
+          <w:numId w:val="6"/>
+        </w:numPr>
+        <w:rPr>
+          <w:iCs/>
+          <w:lang w:val="en-US"/>
+        </w:rPr>
+      </w:pPr>
+      <w:r>
+        <w:rPr>
+          <w:i/>
+          <w:iCs/>
+          <w:lang w:val="en-US"/>
+        </w:rPr>
+        <w:t>lookup aggregation queries</w:t>
+      </w:r>
+      <w:r>
+        <w:rPr>
+          <w:iCs/>
+          <w:lang w:val="en-US"/>
+        </w:rPr>
+        <w:t xml:space="preserve">. Making relational database kind of left outer join between collections in document database MongoDB </w:t>
+      </w:r>
+    </w:p>
+    <w:p>
+      <w:pPr>
+        <w:pStyle w:val="ListParagraph"/>
+        <w:numPr>
+          <w:ilvl w:val="0"/>
+          <w:numId w:val="6"/>
+        </w:numPr>
+        <w:rPr>
+          <w:iCs/>
+          <w:lang w:val="en-US"/>
+        </w:rPr>
+      </w:pPr>
+      <w:r>
+        <w:rPr>
+          <w:iCs/>
+          <w:lang w:val="en-US"/>
+        </w:rPr>
+        <w:t xml:space="preserve">(relational databases </w:t>
+      </w:r>
+      <w:r>
+        <w:rPr>
+          <w:iCs/>
+          <w:lang w:val="en-US"/>
+        </w:rPr>
+        <w:t xml:space="preserve">are </w:t>
+      </w:r>
+      <w:r>
+        <w:rPr>
+          <w:iCs/>
+          <w:lang w:val="en-US"/>
+        </w:rPr>
+        <w:t xml:space="preserve">intrinsically </w:t>
+      </w:r>
+      <w:r>
+        <w:rPr>
+          <w:iCs/>
+          <w:lang w:val="en-US"/>
+        </w:rPr>
+        <w:t xml:space="preserve">better suited for </w:t>
+      </w:r>
+      <w:r>
+        <w:rPr>
+          <w:iCs/>
+          <w:lang w:val="en-US"/>
+        </w:rPr>
+        <w:t>all</w:t>
+      </w:r>
+      <w:r>
+        <w:rPr>
+          <w:iCs/>
+          <w:lang w:val="en-US"/>
+        </w:rPr>
+        <w:t xml:space="preserve"> kinds of combinations of data)</w:t>
+      </w:r>
+    </w:p>
+    <w:p>
+      <w:pPr>
+        <w:pStyle w:val="ListParagraph"/>
+        <w:numPr>
+          <w:ilvl w:val="0"/>
+          <w:numId w:val="6"/>
+        </w:numPr>
+        <w:rPr>
+          <w:iCs/>
+          <w:lang w:val="en-US"/>
+        </w:rPr>
+      </w:pPr>
+      <w:proofErr w:type="spellStart"/>
+      <w:r>
+        <w:rPr>
+          <w:b/>
+          <w:iCs/>
+          <w:lang w:val="en-US"/>
+        </w:rPr>
+        <w:t>bcrypt</w:t>
+      </w:r>
+      <w:proofErr w:type="spellEnd"/>
+      <w:r>
+        <w:rPr>
+          <w:iCs/>
+          <w:lang w:val="en-US"/>
+        </w:rPr>
+        <w:t xml:space="preserve"> package</w:t>
+      </w:r>
+      <w:r>
+        <w:rPr>
+          <w:iCs/>
+          <w:lang w:val="en-US"/>
+        </w:rPr>
+        <w:t xml:space="preserve"> for creating password hashes </w:t>
+      </w:r>
+    </w:p>
+    <w:p>
+      <w:pPr>
+        <w:pStyle w:val="ListParagraph"/>
+        <w:numPr>
+          <w:ilvl w:val="1"/>
+          <w:numId w:val="6"/>
+        </w:numPr>
+        <w:rPr>
+          <w:iCs/>
+          <w:lang w:val="en-US"/>
+        </w:rPr>
+      </w:pPr>
+      <w:r>
+        <w:rPr>
+          <w:iCs/>
+          <w:lang w:val="en-US"/>
+        </w:rPr>
+        <w:t xml:space="preserve">(You have most likely heard it already: Never keep clear-text passwords anywhere. Big security risk also because people use same passwords across different services) </w:t>
+      </w:r>
+    </w:p>
+    <w:p>
+      <w:pPr>
+        <w:pStyle w:val="ListParagraph"/>
+        <w:numPr>
+          <w:ilvl w:val="0"/>
+          <w:numId w:val="6"/>
+        </w:numPr>
+        <w:rPr>
+          <w:iCs/>
+          <w:lang w:val="en-US"/>
+        </w:rPr>
+      </w:pPr>
+      <w:r>
+        <w:rPr>
+          <w:iCs/>
+          <w:lang w:val="en-US"/>
+        </w:rPr>
+        <w:t>more Mongoose Schema definition options: unique</w:t>
+      </w:r>
+    </w:p>
+    <w:p>
+      <w:pPr>
+        <w:pStyle w:val="ListParagraph"/>
+        <w:numPr>
+          <w:ilvl w:val="0"/>
+          <w:numId w:val="6"/>
+        </w:numPr>
+        <w:rPr>
+          <w:iCs/>
+          <w:lang w:val="en-US"/>
+        </w:rPr>
+      </w:pPr>
+      <w:r>
+        <w:rPr>
+          <w:iCs/>
+          <w:lang w:val="en-US"/>
+        </w:rPr>
+        <w:t xml:space="preserve">one-way-hash function: </w:t>
+      </w:r>
+      <w:hyperlink r:id="rId15" w:history="1">
+        <w:r>
+          <w:rPr>
+            <w:rStyle w:val="Hyperlink"/>
+            <w:iCs/>
+            <w:lang w:val="en-US"/>
+          </w:rPr>
+          <w:t>https://en.wikipedia.org/wiki/Cryptographic_hash_function</w:t>
+        </w:r>
+      </w:hyperlink>
+      <w:r>
+        <w:rPr>
+          <w:iCs/>
+          <w:lang w:val="en-US"/>
+        </w:rPr>
+        <w:t xml:space="preserve"> just look at the colorful picture. Digest is of fixed length and changes drastically based on even the tiniest change in input. E.g. capital or small letter.</w:t>
+      </w:r>
+    </w:p>
+    <w:p>
+      <w:pPr>
+        <w:pStyle w:val="ListParagraph"/>
+        <w:numPr>
+          <w:ilvl w:val="0"/>
+          <w:numId w:val="6"/>
+        </w:numPr>
+        <w:rPr>
+          <w:iCs/>
+          <w:lang w:val="en-US"/>
+        </w:rPr>
+      </w:pPr>
+      <w:r>
+        <w:rPr>
+          <w:iCs/>
+          <w:lang w:val="en-US"/>
+        </w:rPr>
+        <w:t>TDD – Test driven development. “First write the tests, tests fail as implementation is missing, write implementation and test until tests go through”</w:t>
+      </w:r>
+    </w:p>
+    <w:p>
+      <w:pPr>
+        <w:pStyle w:val="ListParagraph"/>
+        <w:numPr>
+          <w:ilvl w:val="0"/>
+          <w:numId w:val="6"/>
+        </w:numPr>
+        <w:rPr>
+          <w:iCs/>
+          <w:lang w:val="en-US"/>
+        </w:rPr>
+      </w:pPr>
+      <w:r>
+        <w:rPr>
+          <w:iCs/>
+          <w:lang w:val="en-US"/>
+        </w:rPr>
+        <w:t>(skipped MongoDB and Mongoose details)</w:t>
+      </w:r>
+    </w:p>
+    <w:p>
+      <w:pPr>
+        <w:pStyle w:val="ListParagraph"/>
+        <w:numPr>
+          <w:ilvl w:val="0"/>
+          <w:numId w:val="6"/>
+        </w:numPr>
+        <w:rPr>
+          <w:i/>
+          <w:iCs/>
+          <w:lang w:val="en-US"/>
+        </w:rPr>
+      </w:pPr>
+      <w:r>
+        <w:rPr>
+          <w:i/>
+          <w:iCs/>
+          <w:lang w:val="en-US"/>
+        </w:rPr>
+        <w:t>exercises</w:t>
+      </w:r>
+    </w:p>
+    <w:p>
+      <w:pPr>
+        <w:ind w:left="360"/>
+        <w:rPr>
+          <w:iCs/>
+          <w:lang w:val="en-US"/>
+        </w:rPr>
+      </w:pPr>
+    </w:p>
+    <w:p>
+      <w:pPr>
+        <w:rPr>
+          <w:rFonts w:ascii="Times New Roman" w:eastAsia="Times New Roman" w:hAnsi="Times New Roman" w:cs="Times New Roman"/>
+          <w:b/>
+          <w:bCs/>
+          <w:kern w:val="36"/>
+          <w:sz w:val="48"/>
+          <w:szCs w:val="48"/>
+          <w:lang w:eastAsia="fi-FI"/>
+        </w:rPr>
+      </w:pPr>
+      <w:r>
+        <w:br w:type="page"/>
+      </w:r>
+    </w:p>
+    <w:p>
+      <w:pPr>
+        <w:pStyle w:val="Heading1"/>
+      </w:pPr>
+      <w:proofErr w:type="spellStart"/>
+      <w:r>
+        <w:lastRenderedPageBreak/>
+        <w:t>Part</w:t>
+      </w:r>
+      <w:proofErr w:type="spellEnd"/>
+      <w:r>
         <w:t xml:space="preserve"> 4</w:t>
       </w:r>
       <w:r>
-        <w:t>b</w:t>
+        <w:t>d</w:t>
       </w:r>
       <w:r>
         <w:t xml:space="preserve">. </w:t>
       </w:r>
       <w:proofErr w:type="spellStart"/>
       <w:r>
-        <w:t>Testing</w:t>
+        <w:t>Token</w:t>
       </w:r>
       <w:proofErr w:type="spellEnd"/>
       <w:r>
@@ -13006,23 +13999,196 @@
       </w:r>
       <w:proofErr w:type="spellStart"/>
       <w:r>
-        <w:t>the</w:t>
-      </w:r>
-      <w:proofErr w:type="spellEnd"/>
-      <w:r>
+        <w:t>authentication</w:t>
+      </w:r>
+      <w:proofErr w:type="spellEnd"/>
+    </w:p>
+    <w:p>
+      <w:pPr>
+        <w:pStyle w:val="ListParagraph"/>
+        <w:numPr>
+          <w:ilvl w:val="0"/>
+          <w:numId w:val="6"/>
+        </w:numPr>
+        <w:rPr>
+          <w:iCs/>
+          <w:lang w:val="en-US"/>
+        </w:rPr>
+      </w:pPr>
+      <w:r>
+        <w:rPr>
+          <w:iCs/>
+          <w:lang w:val="en-US"/>
+        </w:rPr>
+        <w:t>A</w:t>
+      </w:r>
+      <w:r>
+        <w:rPr>
+          <w:iCs/>
+          <w:lang w:val="en-US"/>
+        </w:rPr>
+        <w:t>uthentication</w:t>
+      </w:r>
+      <w:r>
+        <w:rPr>
+          <w:iCs/>
+          <w:lang w:val="en-US"/>
+        </w:rPr>
+        <w:t xml:space="preserve"> = identifying and verifying the user, Authorization = empowering the user and linking him/her to the allowed actions and/or resources.</w:t>
+      </w:r>
+    </w:p>
+    <w:p>
+      <w:pPr>
+        <w:pStyle w:val="ListParagraph"/>
+        <w:numPr>
+          <w:ilvl w:val="0"/>
+          <w:numId w:val="6"/>
+        </w:numPr>
+        <w:rPr>
+          <w:iCs/>
+          <w:lang w:val="en-US"/>
+        </w:rPr>
+      </w:pPr>
+      <w:r>
+        <w:rPr>
+          <w:iCs/>
+          <w:lang w:val="en-US"/>
+        </w:rPr>
+        <w:t>JSON web token (</w:t>
+      </w:r>
+      <w:proofErr w:type="gramStart"/>
+      <w:r>
+        <w:rPr>
+          <w:iCs/>
+          <w:lang w:val="en-US"/>
+        </w:rPr>
+        <w:t>JWT)  -</w:t>
+      </w:r>
+      <w:proofErr w:type="gramEnd"/>
+      <w:r>
+        <w:rPr>
+          <w:iCs/>
+          <w:lang w:val="en-US"/>
+        </w:rPr>
+        <w:t xml:space="preserve">tools </w:t>
+      </w:r>
+      <w:r>
+        <w:rPr>
+          <w:iCs/>
+          <w:lang w:val="en-US"/>
+        </w:rPr>
+        <w:t>allow you to decode, verify and generate JWT</w:t>
+      </w:r>
+      <w:r>
+        <w:rPr>
+          <w:iCs/>
+          <w:lang w:val="en-US"/>
+        </w:rPr>
+        <w:t>:s</w:t>
+      </w:r>
+    </w:p>
+    <w:p>
+      <w:pPr>
+        <w:pStyle w:val="ListParagraph"/>
+        <w:numPr>
+          <w:ilvl w:val="1"/>
+          <w:numId w:val="6"/>
+        </w:numPr>
+        <w:rPr>
+          <w:iCs/>
+          <w:lang w:val="en-US"/>
+        </w:rPr>
+      </w:pPr>
+      <w:r>
+        <w:rPr>
+          <w:iCs/>
+          <w:lang w:val="en-US"/>
+        </w:rPr>
+        <w:t xml:space="preserve">some claims (usually encrypted) with the hash to check the integrity of the claims (that they are not forgery). </w:t>
+      </w:r>
+      <w:proofErr w:type="gramStart"/>
+      <w:r>
+        <w:rPr>
+          <w:iCs/>
+          <w:lang w:val="en-US"/>
+        </w:rPr>
+        <w:t>So</w:t>
+      </w:r>
+      <w:proofErr w:type="gramEnd"/>
+      <w:r>
+        <w:rPr>
+          <w:iCs/>
+          <w:lang w:val="en-US"/>
+        </w:rPr>
+        <w:t xml:space="preserve"> both data and the verification </w:t>
+      </w:r>
+      <w:r>
+        <w:rPr>
+          <w:iCs/>
+          <w:lang w:val="en-US"/>
+        </w:rPr>
+        <w:t>hash</w:t>
+      </w:r>
+    </w:p>
+    <w:p>
+      <w:pPr>
+        <w:pStyle w:val="ListParagraph"/>
+        <w:numPr>
+          <w:ilvl w:val="1"/>
+          <w:numId w:val="6"/>
+        </w:numPr>
+        <w:rPr>
+          <w:iCs/>
+          <w:lang w:val="en-US"/>
+        </w:rPr>
+      </w:pPr>
+      <w:r>
+        <w:rPr>
+          <w:iCs/>
+          <w:lang w:val="en-US"/>
+        </w:rPr>
+        <w:t xml:space="preserve">either for </w:t>
+      </w:r>
+    </w:p>
+    <w:p>
+      <w:pPr>
+        <w:pStyle w:val="ListParagraph"/>
+        <w:numPr>
+          <w:ilvl w:val="2"/>
+          <w:numId w:val="6"/>
+        </w:numPr>
+        <w:rPr>
+          <w:iCs/>
+          <w:lang w:val="en-US"/>
+        </w:rPr>
+      </w:pPr>
+      <w:r>
+        <w:rPr>
+          <w:iCs/>
+          <w:lang w:val="en-US"/>
+        </w:rPr>
+        <w:t xml:space="preserve">authorization </w:t>
+      </w:r>
+      <w:r>
+        <w:rPr>
+          <w:iCs/>
+          <w:lang w:val="en-US"/>
+        </w:rPr>
+        <w:t>to access some service and/or resources</w:t>
+      </w:r>
+      <w:r>
+        <w:rPr>
+          <w:iCs/>
+          <w:lang w:val="en-US"/>
+        </w:rPr>
         <w:t xml:space="preserve"> </w:t>
       </w:r>
-      <w:proofErr w:type="spellStart"/>
-      <w:r>
-        <w:t>backend</w:t>
-      </w:r>
-      <w:proofErr w:type="spellEnd"/>
-    </w:p>
-    <w:p>
-      <w:pPr>
-        <w:pStyle w:val="ListParagraph"/>
-        <w:numPr>
-          <w:ilvl w:val="0"/>
+    </w:p>
+    <w:p>
+      <w:pPr>
+        <w:pStyle w:val="ListParagraph"/>
+        <w:numPr>
+          <w:ilvl w:val="2"/>
           <w:numId w:val="6"/>
         </w:numPr>
         <w:rPr>
@@ -13035,7 +14201,7 @@
           <w:iCs/>
           <w:lang w:val="en-US"/>
         </w:rPr>
-        <w:t>Different scripts starting the backend either in development or production mode</w:t>
+        <w:t xml:space="preserve">information exchange </w:t>
       </w:r>
     </w:p>
     <w:p>
@@ -13050,24 +14216,37 @@
           <w:lang w:val="en-US"/>
         </w:rPr>
       </w:pPr>
-    </w:p>
-    <w:p>
-      <w:pPr>
-        <w:ind w:left="1080"/>
-        <w:rPr>
-          <w:iCs/>
-          <w:lang w:val="en-US"/>
-        </w:rPr>
-      </w:pPr>
-    </w:p>
-    <w:p>
-      <w:pPr>
-        <w:ind w:left="360"/>
-        <w:rPr>
-          <w:iCs/>
-          <w:lang w:val="en-US"/>
-        </w:rPr>
-      </w:pPr>
+      <w:r>
+        <w:rPr>
+          <w:iCs/>
+          <w:lang w:val="en-US"/>
+        </w:rPr>
+        <w:t>(more details related to usage of JWT in this case that can be skipped for now)</w:t>
+      </w:r>
+    </w:p>
+    <w:p>
+      <w:pPr>
+        <w:pStyle w:val="ListParagraph"/>
+        <w:numPr>
+          <w:ilvl w:val="0"/>
+          <w:numId w:val="6"/>
+        </w:numPr>
+        <w:rPr>
+          <w:i/>
+          <w:iCs/>
+          <w:lang w:val="en-US"/>
+        </w:rPr>
+      </w:pPr>
+      <w:bookmarkStart w:id="1" w:name="_GoBack"/>
+      <w:r>
+        <w:rPr>
+          <w:i/>
+          <w:iCs/>
+          <w:lang w:val="en-US"/>
+        </w:rPr>
+        <w:t>exercises</w:t>
+      </w:r>
+      <w:bookmarkEnd w:id="1"/>
     </w:p>
     <w:p>
       <w:pPr>
@@ -13079,8 +14258,6 @@
           <w:lang w:val="en-US"/>
         </w:rPr>
       </w:pPr>
-      <w:bookmarkStart w:id="1" w:name="_GoBack"/>
-      <w:bookmarkEnd w:id="1"/>
     </w:p>
     <w:p>
       <w:pPr>
@@ -13391,7 +14568,7 @@
   <w:abstractNum w:abstractNumId="1" w15:restartNumberingAfterBreak="0">
     <w:nsid w:val="150F030A"/>
     <w:multiLevelType w:val="hybridMultilevel"/>
-    <w:tmpl w:val="7AA0C8B2"/>
+    <w:tmpl w:val="7CDA59D0"/>
     <w:lvl w:ilvl="0" w:tplc="040B0001">
       <w:start w:val="1"/>
       <w:numFmt w:val="bullet"/>
@@ -13404,7 +14581,7 @@
         <w:rFonts w:ascii="Symbol" w:hAnsi="Symbol" w:hint="default"/>
       </w:rPr>
     </w:lvl>
-    <w:lvl w:ilvl="1" w:tplc="040B0003" w:tentative="1">
+    <w:lvl w:ilvl="1" w:tplc="040B0003">
       <w:start w:val="1"/>
       <w:numFmt w:val="bullet"/>
       <w:lvlText w:val="o"/>
@@ -13416,7 +14593,7 @@
         <w:rFonts w:ascii="Courier New" w:hAnsi="Courier New" w:cs="Courier New" w:hint="default"/>
       </w:rPr>
     </w:lvl>
-    <w:lvl w:ilvl="2" w:tplc="040B0005" w:tentative="1">
+    <w:lvl w:ilvl="2" w:tplc="040B0005">
       <w:start w:val="1"/>
       <w:numFmt w:val="bullet"/>
       <w:lvlText w:val=""/>

</xml_diff>

<commit_message>
Adding bright blue to those parts that might be subjects to create backend exam multi-choice questions from
</commit_message>
<xml_diff>
--- a/FSO/FSOReadingList.docx
+++ b/FSO/FSOReadingList.docx
@@ -16,11 +16,34 @@
         <w:rPr>
           <w:b/>
           <w:bCs/>
+          <w:color w:val="00B0F0"/>
           <w:sz w:val="36"/>
           <w:szCs w:val="36"/>
           <w:lang w:val="en-US"/>
         </w:rPr>
         <w:t>Back</w:t>
+      </w:r>
+      <w:r>
+        <w:rPr>
+          <w:b/>
+          <w:bCs/>
+          <w:color w:val="00B0F0"/>
+          <w:sz w:val="36"/>
+          <w:szCs w:val="36"/>
+          <w:lang w:val="en-US"/>
+        </w:rPr>
+        <w:t>-</w:t>
+      </w:r>
+      <w:r>
+        <w:rPr>
+          <w:b/>
+          <w:bCs/>
+          <w:color w:val="00B0F0"/>
+          <w:sz w:val="36"/>
+          <w:szCs w:val="36"/>
+          <w:lang w:val="en-US"/>
+        </w:rPr>
+        <w:t>end</w:t>
       </w:r>
       <w:r>
         <w:rPr>
@@ -30,7 +53,7 @@
           <w:szCs w:val="36"/>
           <w:lang w:val="en-US"/>
         </w:rPr>
-        <w:t>-</w:t>
+        <w:t xml:space="preserve"> </w:t>
       </w:r>
       <w:r>
         <w:rPr>
@@ -40,7 +63,7 @@
           <w:szCs w:val="36"/>
           <w:lang w:val="en-US"/>
         </w:rPr>
-        <w:t xml:space="preserve">end </w:t>
+        <w:t xml:space="preserve">and frontend </w:t>
       </w:r>
       <w:r>
         <w:rPr>
@@ -50,7 +73,7 @@
           <w:szCs w:val="36"/>
           <w:lang w:val="en-US"/>
         </w:rPr>
-        <w:t xml:space="preserve">and frontend </w:t>
+        <w:t>exam</w:t>
       </w:r>
       <w:r>
         <w:rPr>
@@ -60,7 +83,7 @@
           <w:szCs w:val="36"/>
           <w:lang w:val="en-US"/>
         </w:rPr>
-        <w:t>exam</w:t>
+        <w:t>s</w:t>
       </w:r>
       <w:r>
         <w:rPr>
@@ -70,8 +93,17 @@
           <w:szCs w:val="36"/>
           <w:lang w:val="en-US"/>
         </w:rPr>
-        <w:t>s</w:t>
-      </w:r>
+        <w:t xml:space="preserve">, </w:t>
+      </w:r>
+    </w:p>
+    <w:p>
+      <w:pPr>
+        <w:rPr>
+          <w:i/>
+          <w:iCs/>
+          <w:lang w:val="en-US"/>
+        </w:rPr>
+      </w:pPr>
       <w:r>
         <w:rPr>
           <w:b/>
@@ -80,17 +112,8 @@
           <w:szCs w:val="36"/>
           <w:lang w:val="en-US"/>
         </w:rPr>
-        <w:t xml:space="preserve">, </w:t>
-      </w:r>
-    </w:p>
-    <w:p>
-      <w:pPr>
-        <w:rPr>
-          <w:i/>
-          <w:iCs/>
-          <w:lang w:val="en-US"/>
-        </w:rPr>
-      </w:pPr>
+        <w:t>Addition: Full-stack open</w:t>
+      </w:r>
       <w:r>
         <w:rPr>
           <w:b/>
@@ -99,7 +122,7 @@
           <w:szCs w:val="36"/>
           <w:lang w:val="en-US"/>
         </w:rPr>
-        <w:t>Addition: Full-stack open</w:t>
+        <w:t xml:space="preserve"> reading list </w:t>
       </w:r>
       <w:r>
         <w:rPr>
@@ -109,7 +132,15 @@
           <w:szCs w:val="36"/>
           <w:lang w:val="en-US"/>
         </w:rPr>
-        <w:t xml:space="preserve"> reading list </w:t>
+        <w:t xml:space="preserve">                     </w:t>
+      </w:r>
+      <w:r>
+        <w:rPr>
+          <w:i/>
+          <w:iCs/>
+          <w:lang w:val="en-US"/>
+        </w:rPr>
+        <w:t>by Juhani Välimäki</w:t>
       </w:r>
       <w:r>
         <w:rPr>
@@ -119,42 +150,59 @@
           <w:szCs w:val="36"/>
           <w:lang w:val="en-US"/>
         </w:rPr>
-        <w:t xml:space="preserve">                     </w:t>
-      </w:r>
-      <w:r>
+        <w:br/>
+      </w:r>
+    </w:p>
+    <w:p>
+      <w:pPr>
         <w:rPr>
           <w:i/>
           <w:iCs/>
           <w:lang w:val="en-US"/>
         </w:rPr>
-        <w:t>by Juhani Välimäki</w:t>
-      </w:r>
-      <w:r>
-        <w:rPr>
-          <w:b/>
-          <w:bCs/>
-          <w:sz w:val="36"/>
-          <w:szCs w:val="36"/>
-          <w:lang w:val="en-US"/>
-        </w:rPr>
-        <w:br/>
-      </w:r>
-    </w:p>
-    <w:p>
-      <w:pPr>
+      </w:pPr>
+      <w:r>
         <w:rPr>
           <w:i/>
           <w:iCs/>
           <w:lang w:val="en-US"/>
         </w:rPr>
-      </w:pPr>
+        <w:t xml:space="preserve">Lot of what we already had in backend and frontend exams. But </w:t>
+      </w:r>
+      <w:proofErr w:type="gramStart"/>
       <w:r>
         <w:rPr>
           <w:i/>
           <w:iCs/>
           <w:lang w:val="en-US"/>
         </w:rPr>
-        <w:t xml:space="preserve">Lot of what we already had in backend and frontend exams. But </w:t>
+        <w:t>also</w:t>
+      </w:r>
+      <w:proofErr w:type="gramEnd"/>
+      <w:r>
+        <w:rPr>
+          <w:i/>
+          <w:iCs/>
+          <w:lang w:val="en-US"/>
+        </w:rPr>
+        <w:t xml:space="preserve"> some completely new topics.</w:t>
+      </w:r>
+    </w:p>
+    <w:p>
+      <w:pPr>
+        <w:rPr>
+          <w:i/>
+          <w:iCs/>
+          <w:lang w:val="en-US"/>
+        </w:rPr>
+      </w:pPr>
+      <w:r>
+        <w:rPr>
+          <w:i/>
+          <w:iCs/>
+          <w:lang w:val="en-US"/>
+        </w:rPr>
+        <w:t xml:space="preserve">This list is more for tracking the reading than real list of what can be formulated as exam question. </w:t>
       </w:r>
       <w:proofErr w:type="gramStart"/>
       <w:r>
@@ -163,7 +211,7 @@
           <w:iCs/>
           <w:lang w:val="en-US"/>
         </w:rPr>
-        <w:t>also</w:t>
+        <w:t>So</w:t>
       </w:r>
       <w:proofErr w:type="gramEnd"/>
       <w:r>
@@ -172,7 +220,7 @@
           <w:iCs/>
           <w:lang w:val="en-US"/>
         </w:rPr>
-        <w:t xml:space="preserve"> some completely new topics.</w:t>
+        <w:t xml:space="preserve"> there are less exam question topics than points in these lists. </w:t>
       </w:r>
     </w:p>
     <w:p>
@@ -189,41 +237,6 @@
           <w:iCs/>
           <w:lang w:val="en-US"/>
         </w:rPr>
-        <w:t xml:space="preserve">This list is more for tracking the reading than real list of what can be formulated as exam question. </w:t>
-      </w:r>
-      <w:proofErr w:type="gramStart"/>
-      <w:r>
-        <w:rPr>
-          <w:i/>
-          <w:iCs/>
-          <w:lang w:val="en-US"/>
-        </w:rPr>
-        <w:t>So</w:t>
-      </w:r>
-      <w:proofErr w:type="gramEnd"/>
-      <w:r>
-        <w:rPr>
-          <w:i/>
-          <w:iCs/>
-          <w:lang w:val="en-US"/>
-        </w:rPr>
-        <w:t xml:space="preserve"> there are less exam question topics than points in these lists. </w:t>
-      </w:r>
-    </w:p>
-    <w:p>
-      <w:pPr>
-        <w:rPr>
-          <w:i/>
-          <w:iCs/>
-          <w:lang w:val="en-US"/>
-        </w:rPr>
-      </w:pPr>
-      <w:r>
-        <w:rPr>
-          <w:i/>
-          <w:iCs/>
-          <w:lang w:val="en-US"/>
-        </w:rPr>
         <w:t>Not yet divided by front and back exams. As the list follows the Full-stack open course chronologically.</w:t>
       </w:r>
     </w:p>
@@ -409,6 +422,7 @@
       <w:r>
         <w:rPr>
           <w:iCs/>
+          <w:color w:val="00B0F0"/>
           <w:lang w:val="en-US"/>
         </w:rPr>
         <w:t>http request, GET method</w:t>
@@ -1113,6 +1127,7 @@
       <w:r>
         <w:rPr>
           <w:iCs/>
+          <w:color w:val="00B0F0"/>
           <w:lang w:val="en-US"/>
         </w:rPr>
         <w:t xml:space="preserve">babel – </w:t>
@@ -1121,6 +1136,7 @@
       <w:r>
         <w:rPr>
           <w:iCs/>
+          <w:color w:val="00B0F0"/>
           <w:lang w:val="en-US"/>
         </w:rPr>
         <w:t>transpiler</w:t>
@@ -1129,36 +1145,111 @@
       <w:r>
         <w:rPr>
           <w:iCs/>
-          <w:lang w:val="en-US"/>
-        </w:rPr>
-        <w:t xml:space="preserve"> library. From new ECMAScript versions to older versions</w:t>
-      </w:r>
-      <w:r>
-        <w:rPr>
-          <w:iCs/>
-          <w:lang w:val="en-US"/>
-        </w:rPr>
-        <w:t xml:space="preserve"> of JavaScript that the used (browser’s or backend server’s) JavaScript engine supports</w:t>
-      </w:r>
-    </w:p>
-    <w:p>
-      <w:pPr>
-        <w:pStyle w:val="ListParagraph"/>
-        <w:numPr>
-          <w:ilvl w:val="0"/>
-          <w:numId w:val="3"/>
-        </w:numPr>
-        <w:rPr>
-          <w:iCs/>
-          <w:lang w:val="en-US"/>
-        </w:rPr>
-      </w:pPr>
-      <w:r>
-        <w:rPr>
-          <w:iCs/>
-          <w:lang w:val="en-US"/>
-        </w:rPr>
-        <w:t xml:space="preserve">e.g. Node.js (which uses the V8 JavaScript engine) supports more and more modern ES also without a </w:t>
+          <w:color w:val="00B0F0"/>
+          <w:lang w:val="en-US"/>
+        </w:rPr>
+        <w:t xml:space="preserve"> library</w:t>
+      </w:r>
+      <w:r>
+        <w:rPr>
+          <w:iCs/>
+          <w:lang w:val="en-US"/>
+        </w:rPr>
+        <w:t xml:space="preserve">. </w:t>
+      </w:r>
+      <w:r>
+        <w:rPr>
+          <w:iCs/>
+          <w:color w:val="00B0F0"/>
+          <w:lang w:val="en-US"/>
+        </w:rPr>
+        <w:t>From new ECMAScript versions to older versions</w:t>
+      </w:r>
+      <w:r>
+        <w:rPr>
+          <w:iCs/>
+          <w:color w:val="00B0F0"/>
+          <w:lang w:val="en-US"/>
+        </w:rPr>
+        <w:t xml:space="preserve"> of JavaScript that the used</w:t>
+      </w:r>
+      <w:r>
+        <w:rPr>
+          <w:iCs/>
+          <w:lang w:val="en-US"/>
+        </w:rPr>
+        <w:t xml:space="preserve"> (browser’s or backend server’s) </w:t>
+      </w:r>
+      <w:r>
+        <w:rPr>
+          <w:iCs/>
+          <w:color w:val="00B0F0"/>
+          <w:lang w:val="en-US"/>
+        </w:rPr>
+        <w:t>JavaScript engine supports</w:t>
+      </w:r>
+    </w:p>
+    <w:p>
+      <w:pPr>
+        <w:pStyle w:val="ListParagraph"/>
+        <w:numPr>
+          <w:ilvl w:val="0"/>
+          <w:numId w:val="3"/>
+        </w:numPr>
+        <w:rPr>
+          <w:iCs/>
+          <w:lang w:val="en-US"/>
+        </w:rPr>
+      </w:pPr>
+      <w:r>
+        <w:rPr>
+          <w:iCs/>
+          <w:lang w:val="en-US"/>
+        </w:rPr>
+        <w:t xml:space="preserve">e.g. </w:t>
+      </w:r>
+      <w:r>
+        <w:rPr>
+          <w:iCs/>
+          <w:color w:val="00B0F0"/>
+          <w:lang w:val="en-US"/>
+        </w:rPr>
+        <w:t>Node.js (which uses the V8 JavaScript engine)</w:t>
+      </w:r>
+      <w:r>
+        <w:rPr>
+          <w:iCs/>
+          <w:lang w:val="en-US"/>
+        </w:rPr>
+        <w:t xml:space="preserve"> supports </w:t>
+      </w:r>
+      <w:r>
+        <w:rPr>
+          <w:iCs/>
+          <w:lang w:val="en-US"/>
+        </w:rPr>
+        <w:t xml:space="preserve">the </w:t>
+      </w:r>
+      <w:r>
+        <w:rPr>
+          <w:iCs/>
+          <w:lang w:val="en-US"/>
+        </w:rPr>
+        <w:t>modern ES</w:t>
+      </w:r>
+      <w:r>
+        <w:rPr>
+          <w:iCs/>
+          <w:lang w:val="en-US"/>
+        </w:rPr>
+        <w:t xml:space="preserve"> more and more</w:t>
+      </w:r>
+      <w:r>
+        <w:rPr>
+          <w:iCs/>
+          <w:lang w:val="en-US"/>
+        </w:rPr>
+        <w:t xml:space="preserve"> also without a </w:t>
       </w:r>
       <w:proofErr w:type="spellStart"/>
       <w:r>
@@ -1534,7 +1625,35 @@
           <w:iCs/>
           <w:lang w:val="en-US"/>
         </w:rPr>
-        <w:t xml:space="preserve">(funny fact, if you take the function=method object out of the object, it loses the this -reference and kind of becomes a non-method function) </w:t>
+        <w:t xml:space="preserve">(funny fact, if you take the function=method object out of the object, it loses the </w:t>
+      </w:r>
+      <w:r>
+        <w:rPr>
+          <w:iCs/>
+          <w:lang w:val="en-US"/>
+        </w:rPr>
+        <w:t>‘</w:t>
+      </w:r>
+      <w:r>
+        <w:rPr>
+          <w:iCs/>
+          <w:lang w:val="en-US"/>
+        </w:rPr>
+        <w:t>this</w:t>
+      </w:r>
+      <w:r>
+        <w:rPr>
+          <w:iCs/>
+          <w:lang w:val="en-US"/>
+        </w:rPr>
+        <w:t>’-</w:t>
+      </w:r>
+      <w:r>
+        <w:rPr>
+          <w:iCs/>
+          <w:lang w:val="en-US"/>
+        </w:rPr>
+        <w:t xml:space="preserve">reference and kind of becomes a non-method function) </w:t>
       </w:r>
       <w:r>
         <w:rPr>
@@ -4950,7 +5069,7 @@
       <w:pPr>
         <w:pStyle w:val="ListParagraph"/>
         <w:numPr>
-          <w:ilvl w:val="0"/>
+          <w:ilvl w:val="1"/>
           <w:numId w:val="3"/>
         </w:numPr>
         <w:rPr>
@@ -5078,7 +5197,21 @@
           <w:iCs/>
           <w:lang w:val="en-US"/>
         </w:rPr>
-        <w:t>JavaScript engines are single-threaded, even the one behind the Node.js server. (But Node.js simulates multi-threading as well as it can. Browser</w:t>
+        <w:t>JavaScript engines are single-threaded, even the one behind the Node.js server. (But Node.js simulates multi-threading as well as it can</w:t>
+      </w:r>
+      <w:r>
+        <w:rPr>
+          <w:iCs/>
+          <w:lang w:val="en-US"/>
+        </w:rPr>
+        <w:t xml:space="preserve"> and as your code allows</w:t>
+      </w:r>
+      <w:r>
+        <w:rPr>
+          <w:iCs/>
+          <w:lang w:val="en-US"/>
+        </w:rPr>
+        <w:t>. Browser</w:t>
       </w:r>
       <w:r>
         <w:rPr>
@@ -5094,15 +5227,13 @@
         </w:rPr>
         <w:t xml:space="preserve"> on the </w:t>
       </w:r>
-      <w:proofErr w:type="spellStart"/>
-      <w:r>
-        <w:rPr>
-          <w:iCs/>
-          <w:lang w:val="en-US"/>
-        </w:rPr>
-        <w:t>otherhand</w:t>
-      </w:r>
-      <w:proofErr w:type="spellEnd"/>
+      <w:r>
+        <w:rPr>
+          <w:iCs/>
+          <w:lang w:val="en-US"/>
+        </w:rPr>
+        <w:t>other hand</w:t>
+      </w:r>
       <w:r>
         <w:rPr>
           <w:iCs/>
@@ -5168,13 +5299,15 @@
         </w:numPr>
         <w:rPr>
           <w:iCs/>
-          <w:lang w:val="en-US"/>
-        </w:rPr>
-      </w:pPr>
-      <w:proofErr w:type="spellStart"/>
-      <w:r>
-        <w:rPr>
-          <w:iCs/>
+          <w:color w:val="00B0F0"/>
+          <w:lang w:val="en-US"/>
+        </w:rPr>
+      </w:pPr>
+      <w:proofErr w:type="spellStart"/>
+      <w:r>
+        <w:rPr>
+          <w:iCs/>
+          <w:color w:val="00B0F0"/>
           <w:lang w:val="en-US"/>
         </w:rPr>
         <w:t>npm</w:t>
@@ -5183,6 +5316,7 @@
       <w:r>
         <w:rPr>
           <w:iCs/>
+          <w:color w:val="00B0F0"/>
           <w:lang w:val="en-US"/>
         </w:rPr>
         <w:t xml:space="preserve">, the </w:t>
@@ -5191,6 +5325,7 @@
         <w:rPr>
           <w:b/>
           <w:iCs/>
+          <w:color w:val="00B0F0"/>
           <w:lang w:val="en-US"/>
         </w:rPr>
         <w:t>n</w:t>
@@ -5198,6 +5333,7 @@
       <w:r>
         <w:rPr>
           <w:iCs/>
+          <w:color w:val="00B0F0"/>
           <w:lang w:val="en-US"/>
         </w:rPr>
         <w:t xml:space="preserve">ode </w:t>
@@ -5206,6 +5342,7 @@
         <w:rPr>
           <w:b/>
           <w:iCs/>
+          <w:color w:val="00B0F0"/>
           <w:lang w:val="en-US"/>
         </w:rPr>
         <w:t>p</w:t>
@@ -5213,6 +5350,7 @@
       <w:r>
         <w:rPr>
           <w:iCs/>
+          <w:color w:val="00B0F0"/>
           <w:lang w:val="en-US"/>
         </w:rPr>
         <w:t xml:space="preserve">ackage/module </w:t>
@@ -5221,6 +5359,7 @@
         <w:rPr>
           <w:b/>
           <w:iCs/>
+          <w:color w:val="00B0F0"/>
           <w:lang w:val="en-US"/>
         </w:rPr>
         <w:t>m</w:t>
@@ -5228,6 +5367,7 @@
       <w:r>
         <w:rPr>
           <w:iCs/>
+          <w:color w:val="00B0F0"/>
           <w:lang w:val="en-US"/>
         </w:rPr>
         <w:t>anager, that should not be called node package manager…</w:t>
@@ -5242,13 +5382,15 @@
         </w:numPr>
         <w:rPr>
           <w:iCs/>
-          <w:lang w:val="en-US"/>
-        </w:rPr>
-      </w:pPr>
-      <w:proofErr w:type="spellStart"/>
-      <w:r>
-        <w:rPr>
-          <w:iCs/>
+          <w:color w:val="00B0F0"/>
+          <w:lang w:val="en-US"/>
+        </w:rPr>
+      </w:pPr>
+      <w:proofErr w:type="spellStart"/>
+      <w:r>
+        <w:rPr>
+          <w:iCs/>
+          <w:color w:val="00B0F0"/>
           <w:lang w:val="en-US"/>
         </w:rPr>
         <w:t>npm</w:t>
@@ -5257,6 +5399,7 @@
       <w:r>
         <w:rPr>
           <w:iCs/>
+          <w:color w:val="00B0F0"/>
           <w:lang w:val="en-US"/>
         </w:rPr>
         <w:t xml:space="preserve"> used also to start / build / clean the project</w:t>
@@ -5279,6 +5422,7 @@
       <w:r>
         <w:rPr>
           <w:iCs/>
+          <w:color w:val="00B0F0"/>
           <w:lang w:val="en-US"/>
         </w:rPr>
         <w:t>package.json</w:t>
@@ -5290,7 +5434,42 @@
           <w:iCs/>
           <w:lang w:val="en-US"/>
         </w:rPr>
-        <w:t xml:space="preserve">   (file you don’t want to use. package-</w:t>
+        <w:t xml:space="preserve">   file you don’t want to </w:t>
+      </w:r>
+      <w:r>
+        <w:rPr>
+          <w:iCs/>
+          <w:color w:val="00B0F0"/>
+          <w:lang w:val="en-US"/>
+        </w:rPr>
+        <w:t>lose</w:t>
+      </w:r>
+      <w:r>
+        <w:rPr>
+          <w:iCs/>
+          <w:lang w:val="en-US"/>
+        </w:rPr>
+        <w:t xml:space="preserve">. </w:t>
+      </w:r>
+    </w:p>
+    <w:p>
+      <w:pPr>
+        <w:pStyle w:val="ListParagraph"/>
+        <w:numPr>
+          <w:ilvl w:val="1"/>
+          <w:numId w:val="3"/>
+        </w:numPr>
+        <w:rPr>
+          <w:iCs/>
+          <w:lang w:val="en-US"/>
+        </w:rPr>
+      </w:pPr>
+      <w:r>
+        <w:rPr>
+          <w:iCs/>
+          <w:lang w:val="en-US"/>
+        </w:rPr>
+        <w:t>package-</w:t>
       </w:r>
       <w:proofErr w:type="spellStart"/>
       <w:proofErr w:type="gramStart"/>
@@ -5308,7 +5487,45 @@
           <w:iCs/>
           <w:lang w:val="en-US"/>
         </w:rPr>
-        <w:t xml:space="preserve"> etc. can be removed and generated again. But this is the place where the dependencies and some other tooling/scripting are defined)</w:t>
+        <w:t xml:space="preserve"> etc. can be removed and generated again. </w:t>
+      </w:r>
+    </w:p>
+    <w:p>
+      <w:pPr>
+        <w:pStyle w:val="ListParagraph"/>
+        <w:numPr>
+          <w:ilvl w:val="1"/>
+          <w:numId w:val="3"/>
+        </w:numPr>
+        <w:rPr>
+          <w:iCs/>
+          <w:lang w:val="en-US"/>
+        </w:rPr>
+      </w:pPr>
+      <w:r>
+        <w:rPr>
+          <w:iCs/>
+          <w:lang w:val="en-US"/>
+        </w:rPr>
+        <w:t xml:space="preserve">But </w:t>
+      </w:r>
+      <w:proofErr w:type="spellStart"/>
+      <w:proofErr w:type="gramStart"/>
+      <w:r>
+        <w:rPr>
+          <w:iCs/>
+          <w:lang w:val="en-US"/>
+        </w:rPr>
+        <w:t>package.json</w:t>
+      </w:r>
+      <w:proofErr w:type="spellEnd"/>
+      <w:proofErr w:type="gramEnd"/>
+      <w:r>
+        <w:rPr>
+          <w:iCs/>
+          <w:lang w:val="en-US"/>
+        </w:rPr>
+        <w:t xml:space="preserve"> is the place where the dependencies and some other tooling/scripting are defined</w:t>
       </w:r>
     </w:p>
     <w:p>
@@ -5682,9 +5899,33 @@
       <w:r>
         <w:rPr>
           <w:iCs/>
-          <w:lang w:val="en-US"/>
-        </w:rPr>
-        <w:t xml:space="preserve">json-server at least claims to be really good for creating fast mockup REST API server, before getting the real backend created. Frontend developers can create their </w:t>
+          <w:color w:val="00B0F0"/>
+          <w:lang w:val="en-US"/>
+        </w:rPr>
+        <w:t xml:space="preserve">json-server </w:t>
+      </w:r>
+      <w:r>
+        <w:rPr>
+          <w:iCs/>
+          <w:color w:val="00B0F0"/>
+          <w:lang w:val="en-US"/>
+        </w:rPr>
+        <w:t xml:space="preserve">tool </w:t>
+      </w:r>
+      <w:r>
+        <w:rPr>
+          <w:iCs/>
+          <w:color w:val="00B0F0"/>
+          <w:lang w:val="en-US"/>
+        </w:rPr>
+        <w:t>at least claims to be really good for creating fast mockup REST API server</w:t>
+      </w:r>
+      <w:r>
+        <w:rPr>
+          <w:iCs/>
+          <w:lang w:val="en-US"/>
+        </w:rPr>
+        <w:t xml:space="preserve">, before getting the real backend created. Frontend developers can create their </w:t>
       </w:r>
       <w:proofErr w:type="spellStart"/>
       <w:r>
@@ -5727,39 +5968,63 @@
           <w:iCs/>
           <w:lang w:val="en-US"/>
         </w:rPr>
-        <w:t xml:space="preserve">or any such changing configuration only once and only in one </w:t>
-      </w:r>
-      <w:proofErr w:type="spellStart"/>
-      <w:r>
-        <w:rPr>
-          <w:iCs/>
-          <w:lang w:val="en-US"/>
-        </w:rPr>
-        <w:t>gitignored</w:t>
-      </w:r>
-      <w:proofErr w:type="spellEnd"/>
-      <w:r>
-        <w:rPr>
-          <w:iCs/>
-          <w:lang w:val="en-US"/>
-        </w:rPr>
-        <w:t xml:space="preserve"> file = easy to change later and details not going to </w:t>
-      </w:r>
-      <w:proofErr w:type="spellStart"/>
-      <w:r>
-        <w:rPr>
-          <w:iCs/>
-          <w:lang w:val="en-US"/>
-        </w:rPr>
-        <w:t>github</w:t>
-      </w:r>
-      <w:proofErr w:type="spellEnd"/>
-      <w:r>
-        <w:rPr>
-          <w:iCs/>
-          <w:lang w:val="en-US"/>
-        </w:rPr>
-        <w:t xml:space="preserve"> etc. remote </w:t>
+        <w:t>or any such changing configuration only once and only in one git</w:t>
+      </w:r>
+      <w:r>
+        <w:rPr>
+          <w:iCs/>
+          <w:lang w:val="en-US"/>
+        </w:rPr>
+        <w:t>-</w:t>
+      </w:r>
+      <w:r>
+        <w:rPr>
+          <w:iCs/>
+          <w:lang w:val="en-US"/>
+        </w:rPr>
+        <w:t>ignored file = easy to change later and details not going to</w:t>
+      </w:r>
+      <w:r>
+        <w:rPr>
+          <w:iCs/>
+          <w:lang w:val="en-US"/>
+        </w:rPr>
+        <w:t xml:space="preserve"> the</w:t>
+      </w:r>
+      <w:r>
+        <w:rPr>
+          <w:iCs/>
+          <w:lang w:val="en-US"/>
+        </w:rPr>
+        <w:t xml:space="preserve"> </w:t>
+      </w:r>
+      <w:r>
+        <w:rPr>
+          <w:iCs/>
+          <w:lang w:val="en-US"/>
+        </w:rPr>
+        <w:t>G</w:t>
+      </w:r>
+      <w:r>
+        <w:rPr>
+          <w:iCs/>
+          <w:lang w:val="en-US"/>
+        </w:rPr>
+        <w:t>it</w:t>
+      </w:r>
+      <w:r>
+        <w:rPr>
+          <w:iCs/>
+          <w:lang w:val="en-US"/>
+        </w:rPr>
+        <w:t>H</w:t>
+      </w:r>
+      <w:r>
+        <w:rPr>
+          <w:iCs/>
+          <w:lang w:val="en-US"/>
+        </w:rPr>
+        <w:t xml:space="preserve">ub etc. remote </w:t>
       </w:r>
       <w:proofErr w:type="spellStart"/>
       <w:r>
@@ -5797,21 +6062,33 @@
         </w:rPr>
         <w:t xml:space="preserve">(even better would be reading that from environment variables = not part of the tested and </w:t>
       </w:r>
-      <w:proofErr w:type="spellStart"/>
-      <w:r>
-        <w:rPr>
-          <w:iCs/>
-          <w:lang w:val="en-US"/>
-        </w:rPr>
-        <w:t>github</w:t>
-      </w:r>
-      <w:proofErr w:type="spellEnd"/>
-      <w:r>
-        <w:rPr>
-          <w:iCs/>
-          <w:lang w:val="en-US"/>
-        </w:rPr>
-        <w:t xml:space="preserve"> submitted project at all)</w:t>
+      <w:r>
+        <w:rPr>
+          <w:iCs/>
+          <w:lang w:val="en-US"/>
+        </w:rPr>
+        <w:t>G</w:t>
+      </w:r>
+      <w:r>
+        <w:rPr>
+          <w:iCs/>
+          <w:lang w:val="en-US"/>
+        </w:rPr>
+        <w:t>it</w:t>
+      </w:r>
+      <w:r>
+        <w:rPr>
+          <w:iCs/>
+          <w:lang w:val="en-US"/>
+        </w:rPr>
+        <w:t>H</w:t>
+      </w:r>
+      <w:r>
+        <w:rPr>
+          <w:iCs/>
+          <w:lang w:val="en-US"/>
+        </w:rPr>
+        <w:t>ub submitted project at all)</w:t>
       </w:r>
     </w:p>
     <w:p>
@@ -5897,6 +6174,7 @@
       <w:r>
         <w:rPr>
           <w:iCs/>
+          <w:color w:val="00B0F0"/>
           <w:lang w:val="en-US"/>
         </w:rPr>
         <w:t>PostMan</w:t>
@@ -5905,33 +6183,73 @@
       <w:r>
         <w:rPr>
           <w:iCs/>
-          <w:lang w:val="en-US"/>
-        </w:rPr>
-        <w:t xml:space="preserve"> or </w:t>
-      </w:r>
-      <w:r>
-        <w:rPr>
-          <w:iCs/>
-          <w:lang w:val="en-US"/>
-        </w:rPr>
-        <w:t>e.g. VS Code request test sender, saving few successful and purposefully unsuccessful requests for future repeat of the tests.</w:t>
-      </w:r>
-    </w:p>
-    <w:p>
-      <w:pPr>
-        <w:pStyle w:val="ListParagraph"/>
-        <w:numPr>
-          <w:ilvl w:val="0"/>
-          <w:numId w:val="3"/>
-        </w:numPr>
-        <w:rPr>
-          <w:iCs/>
-          <w:lang w:val="en-US"/>
-        </w:rPr>
-      </w:pPr>
-      <w:r>
-        <w:rPr>
-          <w:iCs/>
+          <w:color w:val="00B0F0"/>
+          <w:lang w:val="en-US"/>
+        </w:rPr>
+        <w:t xml:space="preserve"> or</w:t>
+      </w:r>
+      <w:r>
+        <w:rPr>
+          <w:iCs/>
+          <w:lang w:val="en-US"/>
+        </w:rPr>
+        <w:t xml:space="preserve"> </w:t>
+      </w:r>
+      <w:r>
+        <w:rPr>
+          <w:iCs/>
+          <w:lang w:val="en-US"/>
+        </w:rPr>
+        <w:t xml:space="preserve">e.g. </w:t>
+      </w:r>
+      <w:r>
+        <w:rPr>
+          <w:iCs/>
+          <w:color w:val="00B0F0"/>
+          <w:lang w:val="en-US"/>
+        </w:rPr>
+        <w:t>VS Code</w:t>
+      </w:r>
+      <w:r>
+        <w:rPr>
+          <w:iCs/>
+          <w:color w:val="00B0F0"/>
+          <w:lang w:val="en-US"/>
+        </w:rPr>
+        <w:t xml:space="preserve"> REST Client</w:t>
+      </w:r>
+      <w:r>
+        <w:rPr>
+          <w:iCs/>
+          <w:color w:val="00B0F0"/>
+          <w:lang w:val="en-US"/>
+        </w:rPr>
+        <w:t xml:space="preserve"> </w:t>
+      </w:r>
+      <w:r>
+        <w:rPr>
+          <w:iCs/>
+          <w:lang w:val="en-US"/>
+        </w:rPr>
+        <w:t>request test sender, saving few successful and purposefully unsuccessful requests for future repeat of the tests.</w:t>
+      </w:r>
+    </w:p>
+    <w:p>
+      <w:pPr>
+        <w:pStyle w:val="ListParagraph"/>
+        <w:numPr>
+          <w:ilvl w:val="0"/>
+          <w:numId w:val="3"/>
+        </w:numPr>
+        <w:rPr>
+          <w:iCs/>
+          <w:lang w:val="en-US"/>
+        </w:rPr>
+      </w:pPr>
+      <w:r>
+        <w:rPr>
+          <w:iCs/>
+          <w:color w:val="00B0F0"/>
           <w:lang w:val="en-US"/>
         </w:rPr>
         <w:t>tests could be saved in</w:t>
@@ -5939,9 +6257,41 @@
       <w:r>
         <w:rPr>
           <w:iCs/>
-          <w:lang w:val="en-US"/>
-        </w:rPr>
-        <w:t xml:space="preserve"> a second repo OR in</w:t>
+          <w:color w:val="00B0F0"/>
+          <w:lang w:val="en-US"/>
+        </w:rPr>
+        <w:t xml:space="preserve"> a </w:t>
+      </w:r>
+      <w:r>
+        <w:rPr>
+          <w:iCs/>
+          <w:color w:val="00B0F0"/>
+          <w:lang w:val="en-US"/>
+        </w:rPr>
+        <w:t xml:space="preserve">separate </w:t>
+      </w:r>
+      <w:r>
+        <w:rPr>
+          <w:iCs/>
+          <w:color w:val="00B0F0"/>
+          <w:lang w:val="en-US"/>
+        </w:rPr>
+        <w:t>second repo</w:t>
+      </w:r>
+      <w:r>
+        <w:rPr>
+          <w:iCs/>
+          <w:color w:val="00B0F0"/>
+          <w:lang w:val="en-US"/>
+        </w:rPr>
+        <w:t>sitory</w:t>
+      </w:r>
+      <w:r>
+        <w:rPr>
+          <w:iCs/>
+          <w:lang w:val="en-US"/>
+        </w:rPr>
+        <w:t xml:space="preserve"> OR in</w:t>
       </w:r>
       <w:r>
         <w:rPr>
@@ -6089,7 +6439,21 @@
           <w:iCs/>
           <w:lang w:val="en-US"/>
         </w:rPr>
-        <w:t xml:space="preserve">shallow copy term we have studied used here too. In this example fine, as the Note objects do not refer to further objects. </w:t>
+        <w:t xml:space="preserve">shallow copy term we have studied used here too. In this example </w:t>
+      </w:r>
+      <w:r>
+        <w:rPr>
+          <w:iCs/>
+          <w:lang w:val="en-US"/>
+        </w:rPr>
+        <w:t>shallow copy is enough</w:t>
+      </w:r>
+      <w:r>
+        <w:rPr>
+          <w:iCs/>
+          <w:lang w:val="en-US"/>
+        </w:rPr>
+        <w:t xml:space="preserve">, as the Note objects do not refer to further objects. </w:t>
       </w:r>
     </w:p>
     <w:p>
@@ -6196,10 +6560,18 @@
       </w:pPr>
       <w:r>
         <w:rPr>
-          <w:iCs/>
-          <w:lang w:val="en-US"/>
-        </w:rPr>
-        <w:t>exercises definitely good thing to do so that you remember all issues recapped here</w:t>
+          <w:i/>
+          <w:iCs/>
+          <w:lang w:val="en-US"/>
+        </w:rPr>
+        <w:t>exercises</w:t>
+      </w:r>
+      <w:r>
+        <w:rPr>
+          <w:iCs/>
+          <w:lang w:val="en-US"/>
+        </w:rPr>
+        <w:t xml:space="preserve"> definitely good thing to do so that you remember all issues recapped here</w:t>
       </w:r>
     </w:p>
     <w:p>
@@ -6594,12 +6966,14 @@
           <w:numId w:val="3"/>
         </w:numPr>
         <w:rPr>
-          <w:iCs/>
-          <w:lang w:val="en-US"/>
-        </w:rPr>
-      </w:pPr>
-      <w:r>
-        <w:rPr>
+          <w:i/>
+          <w:iCs/>
+          <w:lang w:val="en-US"/>
+        </w:rPr>
+      </w:pPr>
+      <w:r>
+        <w:rPr>
+          <w:i/>
           <w:iCs/>
           <w:lang w:val="en-US"/>
         </w:rPr>
@@ -6676,9 +7050,44 @@
         <w:rPr>
           <w:i/>
           <w:iCs/>
-          <w:lang w:val="en-US"/>
-        </w:rPr>
-        <w:t>NodeJS, which is a JavaScript runtime based on Google's Chrome V8 JavaScript engine</w:t>
+          <w:color w:val="00B0F0"/>
+          <w:lang w:val="en-US"/>
+        </w:rPr>
+        <w:t>NodeJS</w:t>
+      </w:r>
+      <w:r>
+        <w:rPr>
+          <w:i/>
+          <w:iCs/>
+          <w:lang w:val="en-US"/>
+        </w:rPr>
+        <w:t xml:space="preserve">, which is </w:t>
+      </w:r>
+      <w:r>
+        <w:rPr>
+          <w:i/>
+          <w:iCs/>
+          <w:color w:val="00B0F0"/>
+          <w:lang w:val="en-US"/>
+        </w:rPr>
+        <w:t>a JavaScript runtime</w:t>
+      </w:r>
+      <w:r>
+        <w:rPr>
+          <w:i/>
+          <w:iCs/>
+          <w:lang w:val="en-US"/>
+        </w:rPr>
+        <w:t xml:space="preserve"> based on </w:t>
+      </w:r>
+      <w:r>
+        <w:rPr>
+          <w:i/>
+          <w:iCs/>
+          <w:color w:val="00B0F0"/>
+          <w:lang w:val="en-US"/>
+        </w:rPr>
+        <w:t>Google's Chrome V8 JavaScript engine</w:t>
       </w:r>
       <w:r>
         <w:rPr>
@@ -6764,17 +7173,42 @@
           <w:ilvl w:val="0"/>
           <w:numId w:val="3"/>
         </w:numPr>
-        <w:rPr>
-          <w:iCs/>
-          <w:lang w:val="en-US"/>
-        </w:rPr>
-      </w:pPr>
-      <w:r>
-        <w:rPr>
-          <w:iCs/>
-          <w:lang w:val="en-US"/>
-        </w:rPr>
-        <w:t xml:space="preserve">Node ECMAScript support has recently evolved, </w:t>
+        <w:jc w:val="both"/>
+        <w:rPr>
+          <w:iCs/>
+          <w:lang w:val="en-US"/>
+        </w:rPr>
+      </w:pPr>
+      <w:r>
+        <w:rPr>
+          <w:iCs/>
+          <w:color w:val="00B0F0"/>
+          <w:lang w:val="en-US"/>
+        </w:rPr>
+        <w:t>Node</w:t>
+      </w:r>
+      <w:r>
+        <w:rPr>
+          <w:iCs/>
+          <w:color w:val="00B0F0"/>
+          <w:lang w:val="en-US"/>
+        </w:rPr>
+        <w:t>JS’s</w:t>
+      </w:r>
+      <w:r>
+        <w:rPr>
+          <w:iCs/>
+          <w:color w:val="00B0F0"/>
+          <w:lang w:val="en-US"/>
+        </w:rPr>
+        <w:t xml:space="preserve"> ECMAScript support has recently evolved</w:t>
+      </w:r>
+      <w:r>
+        <w:rPr>
+          <w:iCs/>
+          <w:lang w:val="en-US"/>
+        </w:rPr>
+        <w:t xml:space="preserve">, </w:t>
       </w:r>
       <w:r>
         <w:rPr>
@@ -6989,9 +7423,152 @@
       <w:r>
         <w:rPr>
           <w:iCs/>
-          <w:lang w:val="en-US"/>
-        </w:rPr>
-        <w:t xml:space="preserve">const app   // Usually/later refers to the Express object we use to define more and more features to the Node (w. Express) backend. Like configurations, security settings, routing, starting the </w:t>
+          <w:color w:val="00B0F0"/>
+          <w:lang w:val="en-US"/>
+        </w:rPr>
+        <w:t>const app</w:t>
+      </w:r>
+      <w:r>
+        <w:rPr>
+          <w:iCs/>
+          <w:lang w:val="en-US"/>
+        </w:rPr>
+        <w:t xml:space="preserve">   // Usually/</w:t>
+      </w:r>
+      <w:r>
+        <w:rPr>
+          <w:iCs/>
+          <w:u w:val="single"/>
+          <w:lang w:val="en-US"/>
+        </w:rPr>
+        <w:t>later</w:t>
+      </w:r>
+      <w:r>
+        <w:rPr>
+          <w:iCs/>
+          <w:lang w:val="en-US"/>
+        </w:rPr>
+        <w:t xml:space="preserve"> refers to the </w:t>
+      </w:r>
+      <w:r>
+        <w:rPr>
+          <w:iCs/>
+          <w:color w:val="00B0F0"/>
+          <w:lang w:val="en-US"/>
+        </w:rPr>
+        <w:t>Express object</w:t>
+      </w:r>
+      <w:r>
+        <w:rPr>
+          <w:iCs/>
+          <w:lang w:val="en-US"/>
+        </w:rPr>
+        <w:t xml:space="preserve"> we use to define more and more features to the Node (w. Express) backend</w:t>
+      </w:r>
+      <w:r>
+        <w:rPr>
+          <w:iCs/>
+          <w:lang w:val="en-US"/>
+        </w:rPr>
+        <w:t xml:space="preserve"> app</w:t>
+      </w:r>
+      <w:r>
+        <w:rPr>
+          <w:iCs/>
+          <w:lang w:val="en-US"/>
+        </w:rPr>
+        <w:t>. Like configurations, security settings, routing, starting the server</w:t>
+      </w:r>
+      <w:r>
+        <w:rPr>
+          <w:iCs/>
+          <w:lang w:val="en-US"/>
+        </w:rPr>
+        <w:t xml:space="preserve"> via it</w:t>
+      </w:r>
+      <w:r>
+        <w:rPr>
+          <w:iCs/>
+          <w:lang w:val="en-US"/>
+        </w:rPr>
+        <w:t>,</w:t>
+      </w:r>
+      <w:r>
+        <w:rPr>
+          <w:iCs/>
+          <w:lang w:val="en-US"/>
+        </w:rPr>
+        <w:t xml:space="preserve"> </w:t>
+      </w:r>
+      <w:r>
+        <w:rPr>
+          <w:iCs/>
+          <w:lang w:val="en-US"/>
+        </w:rPr>
+        <w:t>…</w:t>
+      </w:r>
+    </w:p>
+    <w:p>
+      <w:pPr>
+        <w:pStyle w:val="ListParagraph"/>
+        <w:numPr>
+          <w:ilvl w:val="0"/>
+          <w:numId w:val="3"/>
+        </w:numPr>
+        <w:rPr>
+          <w:iCs/>
+          <w:lang w:val="en-US"/>
+        </w:rPr>
+      </w:pPr>
+      <w:r>
+        <w:rPr>
+          <w:iCs/>
+          <w:lang w:val="en-US"/>
+        </w:rPr>
+        <w:t xml:space="preserve">Now first the const app refers to </w:t>
+      </w:r>
+      <w:r>
+        <w:rPr>
+          <w:iCs/>
+          <w:lang w:val="en-US"/>
+        </w:rPr>
+        <w:t xml:space="preserve">a different object from the Node’s own </w:t>
+      </w:r>
+      <w:proofErr w:type="spellStart"/>
+      <w:r>
+        <w:rPr>
+          <w:iCs/>
+          <w:lang w:val="en-US"/>
+        </w:rPr>
+        <w:t>npm</w:t>
+      </w:r>
+      <w:proofErr w:type="spellEnd"/>
+      <w:r>
+        <w:rPr>
+          <w:iCs/>
+          <w:lang w:val="en-US"/>
+        </w:rPr>
+        <w:t xml:space="preserve"> module ‘http’, a bit cumbersome way to do things, but later again to Express.</w:t>
+      </w:r>
+    </w:p>
+    <w:p>
+      <w:pPr>
+        <w:pStyle w:val="ListParagraph"/>
+        <w:numPr>
+          <w:ilvl w:val="0"/>
+          <w:numId w:val="3"/>
+        </w:numPr>
+        <w:rPr>
+          <w:iCs/>
+          <w:lang w:val="en-US"/>
+        </w:rPr>
+      </w:pPr>
+      <w:r>
+        <w:rPr>
+          <w:iCs/>
+          <w:lang w:val="en-US"/>
+        </w:rPr>
+        <w:t xml:space="preserve">remember that if running front and back in same machine, they might both have Node server and thus eager to use port 3000 =&gt; clash. </w:t>
       </w:r>
       <w:proofErr w:type="gramStart"/>
       <w:r>
@@ -6999,40 +7576,69 @@
           <w:iCs/>
           <w:lang w:val="en-US"/>
         </w:rPr>
-        <w:t>server,…</w:t>
+        <w:t>Thus</w:t>
       </w:r>
       <w:proofErr w:type="gramEnd"/>
-    </w:p>
-    <w:p>
-      <w:pPr>
-        <w:pStyle w:val="ListParagraph"/>
-        <w:numPr>
-          <w:ilvl w:val="0"/>
-          <w:numId w:val="3"/>
-        </w:numPr>
-        <w:rPr>
-          <w:iCs/>
-          <w:lang w:val="en-US"/>
-        </w:rPr>
-      </w:pPr>
-      <w:r>
-        <w:rPr>
-          <w:iCs/>
-          <w:lang w:val="en-US"/>
-        </w:rPr>
-        <w:t xml:space="preserve">Now first the const app refers to </w:t>
-      </w:r>
-      <w:r>
-        <w:rPr>
-          <w:iCs/>
-          <w:lang w:val="en-US"/>
-        </w:rPr>
-        <w:t xml:space="preserve">a different object from the Node’s own </w:t>
-      </w:r>
-      <w:proofErr w:type="spellStart"/>
-      <w:r>
-        <w:rPr>
-          <w:iCs/>
+      <w:r>
+        <w:rPr>
+          <w:iCs/>
+          <w:lang w:val="en-US"/>
+        </w:rPr>
+        <w:t xml:space="preserve"> we use e.g. 8686 for front and 8787 for backend Node. Thus 3000/3001 are free for your other Node projects.</w:t>
+      </w:r>
+    </w:p>
+    <w:p>
+      <w:pPr>
+        <w:pStyle w:val="ListParagraph"/>
+        <w:numPr>
+          <w:ilvl w:val="0"/>
+          <w:numId w:val="3"/>
+        </w:numPr>
+        <w:rPr>
+          <w:iCs/>
+          <w:lang w:val="en-US"/>
+        </w:rPr>
+      </w:pPr>
+      <w:r>
+        <w:rPr>
+          <w:iCs/>
+          <w:lang w:val="en-US"/>
+        </w:rPr>
+        <w:t>“</w:t>
+      </w:r>
+      <w:r>
+        <w:rPr>
+          <w:i/>
+          <w:iCs/>
+          <w:lang w:val="en-US"/>
+        </w:rPr>
+        <w:t>At the time of writing this material, Node does not support ES6 modules, but support for them is coming somewhere down the road</w:t>
+      </w:r>
+      <w:r>
+        <w:rPr>
+          <w:iCs/>
+          <w:lang w:val="en-US"/>
+        </w:rPr>
+        <w:t>” Hmm. is the material up-to-date for this part?</w:t>
+      </w:r>
+    </w:p>
+    <w:p>
+      <w:pPr>
+        <w:pStyle w:val="ListParagraph"/>
+        <w:numPr>
+          <w:ilvl w:val="0"/>
+          <w:numId w:val="3"/>
+        </w:numPr>
+        <w:rPr>
+          <w:iCs/>
+          <w:lang w:val="en-US"/>
+        </w:rPr>
+      </w:pPr>
+      <w:proofErr w:type="spellStart"/>
+      <w:r>
+        <w:rPr>
+          <w:iCs/>
+          <w:color w:val="00B0F0"/>
           <w:lang w:val="en-US"/>
         </w:rPr>
         <w:t>npm</w:t>
@@ -7041,80 +7647,114 @@
       <w:r>
         <w:rPr>
           <w:iCs/>
-          <w:lang w:val="en-US"/>
-        </w:rPr>
-        <w:t xml:space="preserve"> module ‘http’, a bit cumbersome way to do things, but later again to Express.</w:t>
-      </w:r>
-    </w:p>
-    <w:p>
-      <w:pPr>
-        <w:pStyle w:val="ListParagraph"/>
-        <w:numPr>
-          <w:ilvl w:val="0"/>
-          <w:numId w:val="3"/>
-        </w:numPr>
-        <w:rPr>
-          <w:iCs/>
-          <w:lang w:val="en-US"/>
-        </w:rPr>
-      </w:pPr>
-      <w:r>
-        <w:rPr>
-          <w:iCs/>
-          <w:lang w:val="en-US"/>
-        </w:rPr>
-        <w:t xml:space="preserve">remember that if running front and back in same machine, they might both have Node server and thus eager to use port 3000 =&gt; clash. </w:t>
-      </w:r>
+          <w:color w:val="00B0F0"/>
+          <w:lang w:val="en-US"/>
+        </w:rPr>
+        <w:t xml:space="preserve"> install </w:t>
+      </w:r>
+      <w:proofErr w:type="spellStart"/>
+      <w:r>
+        <w:rPr>
+          <w:iCs/>
+          <w:color w:val="00B0F0"/>
+          <w:lang w:val="en-US"/>
+        </w:rPr>
+        <w:t>somemodule</w:t>
+      </w:r>
+      <w:proofErr w:type="spellEnd"/>
+      <w:r>
+        <w:rPr>
+          <w:iCs/>
+          <w:lang w:val="en-US"/>
+        </w:rPr>
+        <w:t xml:space="preserve">   // </w:t>
+      </w:r>
+      <w:r>
+        <w:rPr>
+          <w:iCs/>
+          <w:color w:val="00B0F0"/>
+          <w:lang w:val="en-US"/>
+        </w:rPr>
+        <w:t xml:space="preserve">adds the dependency to the </w:t>
+      </w:r>
+      <w:proofErr w:type="spellStart"/>
       <w:proofErr w:type="gramStart"/>
       <w:r>
         <w:rPr>
           <w:iCs/>
-          <w:lang w:val="en-US"/>
-        </w:rPr>
-        <w:t>Thus</w:t>
-      </w:r>
+          <w:color w:val="00B0F0"/>
+          <w:lang w:val="en-US"/>
+        </w:rPr>
+        <w:t>package.json</w:t>
+      </w:r>
+      <w:proofErr w:type="spellEnd"/>
       <w:proofErr w:type="gramEnd"/>
       <w:r>
         <w:rPr>
           <w:iCs/>
-          <w:lang w:val="en-US"/>
-        </w:rPr>
-        <w:t xml:space="preserve"> we use e.g. 8686 for front and 8787 for backend Node. Thus 3000/3001 are free for your other Node projects too.</w:t>
-      </w:r>
-    </w:p>
-    <w:p>
-      <w:pPr>
-        <w:pStyle w:val="ListParagraph"/>
-        <w:numPr>
-          <w:ilvl w:val="0"/>
-          <w:numId w:val="3"/>
-        </w:numPr>
-        <w:rPr>
-          <w:iCs/>
-          <w:lang w:val="en-US"/>
-        </w:rPr>
-      </w:pPr>
-      <w:r>
-        <w:rPr>
-          <w:iCs/>
-          <w:lang w:val="en-US"/>
-        </w:rPr>
-        <w:t>“</w:t>
-      </w:r>
-      <w:r>
-        <w:rPr>
-          <w:i/>
-          <w:iCs/>
-          <w:lang w:val="en-US"/>
-        </w:rPr>
-        <w:t>At the time of writing this material, Node does not support ES6 modules, but support for them is coming somewhere down the road</w:t>
-      </w:r>
-      <w:r>
-        <w:rPr>
-          <w:iCs/>
-          <w:lang w:val="en-US"/>
-        </w:rPr>
-        <w:t>” Hmm. is the material up-to-date for this part?</w:t>
+          <w:color w:val="00B0F0"/>
+          <w:lang w:val="en-US"/>
+        </w:rPr>
+        <w:t xml:space="preserve"> and also downloads the needed file(s) to the </w:t>
+      </w:r>
+      <w:proofErr w:type="spellStart"/>
+      <w:r>
+        <w:rPr>
+          <w:iCs/>
+          <w:color w:val="00B0F0"/>
+          <w:lang w:val="en-US"/>
+        </w:rPr>
+        <w:t>node_modules</w:t>
+      </w:r>
+      <w:proofErr w:type="spellEnd"/>
+      <w:r>
+        <w:rPr>
+          <w:iCs/>
+          <w:color w:val="00B0F0"/>
+          <w:lang w:val="en-US"/>
+        </w:rPr>
+        <w:t xml:space="preserve"> folder tree</w:t>
+      </w:r>
+    </w:p>
+    <w:p>
+      <w:pPr>
+        <w:pStyle w:val="ListParagraph"/>
+        <w:numPr>
+          <w:ilvl w:val="0"/>
+          <w:numId w:val="3"/>
+        </w:numPr>
+        <w:rPr>
+          <w:iCs/>
+          <w:lang w:val="en-US"/>
+        </w:rPr>
+      </w:pPr>
+      <w:r>
+        <w:rPr>
+          <w:iCs/>
+          <w:lang w:val="en-US"/>
+        </w:rPr>
+        <w:t>"express": "^4.17.1"</w:t>
+      </w:r>
+      <w:r>
+        <w:rPr>
+          <w:iCs/>
+          <w:lang w:val="en-US"/>
+        </w:rPr>
+        <w:t xml:space="preserve">   // caret ^ means at least</w:t>
+      </w:r>
+      <w:r>
+        <w:rPr>
+          <w:iCs/>
+          <w:lang w:val="en-US"/>
+        </w:rPr>
+        <w:t xml:space="preserve"> that version or more recent</w:t>
+      </w:r>
+      <w:r>
+        <w:rPr>
+          <w:iCs/>
+          <w:lang w:val="en-US"/>
+        </w:rPr>
+        <w:t>, 4=major, 17=minor, 1=patch version numbers. Major has to stay at 4, unless you explicitly update it</w:t>
       </w:r>
     </w:p>
     <w:p>
@@ -7143,23 +7783,60 @@
           <w:iCs/>
           <w:lang w:val="en-US"/>
         </w:rPr>
-        <w:t xml:space="preserve"> install </w:t>
-      </w:r>
-      <w:proofErr w:type="spellStart"/>
-      <w:r>
-        <w:rPr>
-          <w:iCs/>
-          <w:lang w:val="en-US"/>
-        </w:rPr>
-        <w:t>somemodule</w:t>
-      </w:r>
-      <w:proofErr w:type="spellEnd"/>
-      <w:r>
-        <w:rPr>
-          <w:iCs/>
-          <w:lang w:val="en-US"/>
-        </w:rPr>
-        <w:t xml:space="preserve">   // adds the dependency to the </w:t>
+        <w:t xml:space="preserve"> update</w:t>
+      </w:r>
+    </w:p>
+    <w:p>
+      <w:pPr>
+        <w:pStyle w:val="ListParagraph"/>
+        <w:numPr>
+          <w:ilvl w:val="0"/>
+          <w:numId w:val="3"/>
+        </w:numPr>
+        <w:rPr>
+          <w:iCs/>
+          <w:lang w:val="en-US"/>
+        </w:rPr>
+      </w:pPr>
+      <w:proofErr w:type="spellStart"/>
+      <w:r>
+        <w:rPr>
+          <w:iCs/>
+          <w:color w:val="00B0F0"/>
+          <w:lang w:val="en-US"/>
+        </w:rPr>
+        <w:t>npm</w:t>
+      </w:r>
+      <w:proofErr w:type="spellEnd"/>
+      <w:r>
+        <w:rPr>
+          <w:iCs/>
+          <w:color w:val="00B0F0"/>
+          <w:lang w:val="en-US"/>
+        </w:rPr>
+        <w:t xml:space="preserve"> install</w:t>
+      </w:r>
+      <w:r>
+        <w:rPr>
+          <w:iCs/>
+          <w:lang w:val="en-US"/>
+        </w:rPr>
+        <w:t xml:space="preserve">      // this you </w:t>
+      </w:r>
+      <w:r>
+        <w:rPr>
+          <w:iCs/>
+          <w:color w:val="00B0F0"/>
+          <w:lang w:val="en-US"/>
+        </w:rPr>
+        <w:t>need to run e.g. after cloning a project from git</w:t>
+      </w:r>
+      <w:r>
+        <w:rPr>
+          <w:iCs/>
+          <w:lang w:val="en-US"/>
+        </w:rPr>
+        <w:t xml:space="preserve">. As you get </w:t>
       </w:r>
       <w:proofErr w:type="spellStart"/>
       <w:proofErr w:type="gramStart"/>
@@ -7177,7 +7854,23 @@
           <w:iCs/>
           <w:lang w:val="en-US"/>
         </w:rPr>
-        <w:t xml:space="preserve"> and also downloads the needed file(s) to the </w:t>
+        <w:t xml:space="preserve"> from </w:t>
+      </w:r>
+      <w:proofErr w:type="spellStart"/>
+      <w:r>
+        <w:rPr>
+          <w:iCs/>
+          <w:lang w:val="en-US"/>
+        </w:rPr>
+        <w:t>git</w:t>
+      </w:r>
+      <w:proofErr w:type="spellEnd"/>
+      <w:r>
+        <w:rPr>
+          <w:iCs/>
+          <w:lang w:val="en-US"/>
+        </w:rPr>
+        <w:t xml:space="preserve"> repo, but not the </w:t>
       </w:r>
       <w:proofErr w:type="spellStart"/>
       <w:r>
@@ -7193,158 +7886,65 @@
           <w:iCs/>
           <w:lang w:val="en-US"/>
         </w:rPr>
-        <w:t xml:space="preserve"> folder tree</w:t>
-      </w:r>
-    </w:p>
-    <w:p>
-      <w:pPr>
-        <w:pStyle w:val="ListParagraph"/>
-        <w:numPr>
-          <w:ilvl w:val="0"/>
-          <w:numId w:val="3"/>
-        </w:numPr>
-        <w:rPr>
-          <w:iCs/>
-          <w:lang w:val="en-US"/>
-        </w:rPr>
-      </w:pPr>
-      <w:r>
-        <w:rPr>
-          <w:iCs/>
-          <w:lang w:val="en-US"/>
-        </w:rPr>
-        <w:t>"express": "^4.17.1"</w:t>
-      </w:r>
-      <w:r>
-        <w:rPr>
-          <w:iCs/>
-          <w:lang w:val="en-US"/>
-        </w:rPr>
-        <w:t xml:space="preserve">   // caret ^ means at least, 4=major, 17=minor, 1=patch version numbers. Major has to stay at 4, unless you explicitly update it</w:t>
-      </w:r>
-    </w:p>
-    <w:p>
-      <w:pPr>
-        <w:pStyle w:val="ListParagraph"/>
-        <w:numPr>
-          <w:ilvl w:val="0"/>
-          <w:numId w:val="3"/>
-        </w:numPr>
-        <w:rPr>
-          <w:iCs/>
-          <w:lang w:val="en-US"/>
-        </w:rPr>
-      </w:pPr>
-      <w:proofErr w:type="spellStart"/>
-      <w:r>
-        <w:rPr>
-          <w:iCs/>
-          <w:lang w:val="en-US"/>
-        </w:rPr>
-        <w:t>npm</w:t>
-      </w:r>
-      <w:proofErr w:type="spellEnd"/>
-      <w:r>
-        <w:rPr>
-          <w:iCs/>
-          <w:lang w:val="en-US"/>
-        </w:rPr>
-        <w:t xml:space="preserve"> update</w:t>
-      </w:r>
-    </w:p>
-    <w:p>
-      <w:pPr>
-        <w:pStyle w:val="ListParagraph"/>
-        <w:numPr>
-          <w:ilvl w:val="0"/>
-          <w:numId w:val="3"/>
-        </w:numPr>
-        <w:rPr>
-          <w:iCs/>
-          <w:lang w:val="en-US"/>
-        </w:rPr>
-      </w:pPr>
-      <w:proofErr w:type="spellStart"/>
-      <w:r>
-        <w:rPr>
-          <w:iCs/>
-          <w:lang w:val="en-US"/>
-        </w:rPr>
-        <w:t>npm</w:t>
-      </w:r>
-      <w:proofErr w:type="spellEnd"/>
-      <w:r>
-        <w:rPr>
-          <w:iCs/>
-          <w:lang w:val="en-US"/>
-        </w:rPr>
-        <w:t xml:space="preserve"> install      // this you need to run e.g. after cloning a project from git. As you get </w:t>
-      </w:r>
-      <w:proofErr w:type="spellStart"/>
+        <w:t xml:space="preserve">. </w:t>
+      </w:r>
       <w:proofErr w:type="gramStart"/>
       <w:r>
         <w:rPr>
           <w:iCs/>
           <w:lang w:val="en-US"/>
         </w:rPr>
-        <w:t>package.json</w:t>
-      </w:r>
-      <w:proofErr w:type="spellEnd"/>
+        <w:t>So</w:t>
+      </w:r>
       <w:proofErr w:type="gramEnd"/>
       <w:r>
         <w:rPr>
           <w:iCs/>
           <w:lang w:val="en-US"/>
         </w:rPr>
-        <w:t xml:space="preserve"> from </w:t>
-      </w:r>
-      <w:proofErr w:type="spellStart"/>
-      <w:r>
-        <w:rPr>
-          <w:iCs/>
-          <w:lang w:val="en-US"/>
-        </w:rPr>
-        <w:t>git</w:t>
-      </w:r>
-      <w:proofErr w:type="spellEnd"/>
-      <w:r>
-        <w:rPr>
-          <w:iCs/>
-          <w:lang w:val="en-US"/>
-        </w:rPr>
-        <w:t xml:space="preserve"> repo, but not the </w:t>
-      </w:r>
-      <w:proofErr w:type="spellStart"/>
-      <w:r>
-        <w:rPr>
-          <w:iCs/>
-          <w:lang w:val="en-US"/>
-        </w:rPr>
-        <w:t>node_modules</w:t>
-      </w:r>
-      <w:proofErr w:type="spellEnd"/>
-      <w:r>
-        <w:rPr>
-          <w:iCs/>
-          <w:lang w:val="en-US"/>
-        </w:rPr>
-        <w:t xml:space="preserve">. </w:t>
-      </w:r>
-      <w:proofErr w:type="gramStart"/>
-      <w:r>
-        <w:rPr>
-          <w:iCs/>
-          <w:lang w:val="en-US"/>
-        </w:rPr>
-        <w:t>So</w:t>
-      </w:r>
-      <w:proofErr w:type="gramEnd"/>
-      <w:r>
-        <w:rPr>
-          <w:iCs/>
-          <w:lang w:val="en-US"/>
-        </w:rPr>
-        <w:t xml:space="preserve"> you have the dependency definitions, but not the physical module files. One dependency might depend on other modules, so you will get more than one file downloaded.</w:t>
+        <w:t xml:space="preserve"> you have the dependency definitions, but not the physical module files. One dependency might depend on other modules, so you </w:t>
+      </w:r>
+      <w:r>
+        <w:rPr>
+          <w:iCs/>
+          <w:lang w:val="en-US"/>
+        </w:rPr>
+        <w:t>might</w:t>
+      </w:r>
+      <w:r>
+        <w:rPr>
+          <w:iCs/>
+          <w:lang w:val="en-US"/>
+        </w:rPr>
+        <w:t xml:space="preserve"> get more than one file</w:t>
+      </w:r>
+      <w:r>
+        <w:rPr>
+          <w:iCs/>
+          <w:lang w:val="en-US"/>
+        </w:rPr>
+        <w:t>/module</w:t>
+      </w:r>
+      <w:r>
+        <w:rPr>
+          <w:iCs/>
+          <w:lang w:val="en-US"/>
+        </w:rPr>
+        <w:t xml:space="preserve"> downloaded</w:t>
+      </w:r>
+      <w:r>
+        <w:rPr>
+          <w:iCs/>
+          <w:lang w:val="en-US"/>
+        </w:rPr>
+        <w:t xml:space="preserve"> per each dependency</w:t>
+      </w:r>
+      <w:r>
+        <w:rPr>
+          <w:iCs/>
+          <w:lang w:val="en-US"/>
+        </w:rPr>
+        <w:t>.</w:t>
       </w:r>
     </w:p>
     <w:p>
@@ -7531,6 +8131,7 @@
         <w:rPr>
           <w:i/>
           <w:iCs/>
+          <w:color w:val="00B0F0"/>
           <w:lang w:val="en-US"/>
         </w:rPr>
         <w:t>nodemon</w:t>
@@ -7540,6 +8141,7 @@
         <w:rPr>
           <w:i/>
           <w:iCs/>
+          <w:color w:val="00B0F0"/>
           <w:lang w:val="en-US"/>
         </w:rPr>
         <w:t xml:space="preserve"> will watch the files in the directory in which </w:t>
@@ -7549,6 +8151,7 @@
         <w:rPr>
           <w:i/>
           <w:iCs/>
+          <w:color w:val="00B0F0"/>
           <w:lang w:val="en-US"/>
         </w:rPr>
         <w:t>nodemon</w:t>
@@ -7558,6 +8161,7 @@
         <w:rPr>
           <w:i/>
           <w:iCs/>
+          <w:color w:val="00B0F0"/>
           <w:lang w:val="en-US"/>
         </w:rPr>
         <w:t xml:space="preserve"> was started, and if any files change, </w:t>
@@ -7567,6 +8171,7 @@
         <w:rPr>
           <w:i/>
           <w:iCs/>
+          <w:color w:val="00B0F0"/>
           <w:lang w:val="en-US"/>
         </w:rPr>
         <w:t>nodemon</w:t>
@@ -7576,6 +8181,7 @@
         <w:rPr>
           <w:i/>
           <w:iCs/>
+          <w:color w:val="00B0F0"/>
           <w:lang w:val="en-US"/>
         </w:rPr>
         <w:t xml:space="preserve"> will automatically restart your node application</w:t>
@@ -7590,12 +8196,14 @@
         </w:numPr>
         <w:rPr>
           <w:iCs/>
-          <w:lang w:val="en-US"/>
-        </w:rPr>
-      </w:pPr>
-      <w:r>
-        <w:rPr>
-          <w:iCs/>
+          <w:color w:val="00B0F0"/>
+          <w:lang w:val="en-US"/>
+        </w:rPr>
+      </w:pPr>
+      <w:r>
+        <w:rPr>
+          <w:iCs/>
+          <w:color w:val="00B0F0"/>
           <w:lang w:val="en-US"/>
         </w:rPr>
         <w:t xml:space="preserve">node index.js   vs.   </w:t>
@@ -7604,6 +8212,7 @@
       <w:r>
         <w:rPr>
           <w:iCs/>
+          <w:color w:val="00B0F0"/>
           <w:lang w:val="en-US"/>
         </w:rPr>
         <w:t>nodemon</w:t>
@@ -7612,6 +8221,7 @@
       <w:r>
         <w:rPr>
           <w:iCs/>
+          <w:color w:val="00B0F0"/>
           <w:lang w:val="en-US"/>
         </w:rPr>
         <w:t xml:space="preserve"> index.js</w:t>
@@ -7671,7 +8281,117 @@
           <w:iCs/>
           <w:lang w:val="en-US"/>
         </w:rPr>
-        <w:t xml:space="preserve"> Some systems only use(d) GET and POST (a new resource posted to the backend) to do everything (instead of including e.g. the useful DELETE, PUT (replace) and PATCH (modify). You could use these five or four of these, skipping patch.</w:t>
+        <w:t xml:space="preserve"> Some systems only use(d) </w:t>
+      </w:r>
+      <w:r>
+        <w:rPr>
+          <w:iCs/>
+          <w:color w:val="00B0F0"/>
+          <w:lang w:val="en-US"/>
+        </w:rPr>
+        <w:t>GET and POST</w:t>
+      </w:r>
+      <w:r>
+        <w:rPr>
+          <w:iCs/>
+          <w:lang w:val="en-US"/>
+        </w:rPr>
+        <w:t xml:space="preserve"> </w:t>
+      </w:r>
+      <w:r>
+        <w:rPr>
+          <w:iCs/>
+          <w:color w:val="00B0F0"/>
+          <w:lang w:val="en-US"/>
+        </w:rPr>
+        <w:t xml:space="preserve">(a new resource posted to the backend) </w:t>
+      </w:r>
+      <w:r>
+        <w:rPr>
+          <w:iCs/>
+          <w:lang w:val="en-US"/>
+        </w:rPr>
+        <w:t xml:space="preserve">to do everything (instead of including e.g. the useful </w:t>
+      </w:r>
+      <w:r>
+        <w:rPr>
+          <w:iCs/>
+          <w:color w:val="00B0F0"/>
+          <w:lang w:val="en-US"/>
+        </w:rPr>
+        <w:t>DELETE, PUT (replace) and PATCH (modify)</w:t>
+      </w:r>
+      <w:r>
+        <w:rPr>
+          <w:iCs/>
+          <w:lang w:val="en-US"/>
+        </w:rPr>
+        <w:t xml:space="preserve">. You could use these five or four of these, skipping </w:t>
+      </w:r>
+      <w:r>
+        <w:rPr>
+          <w:iCs/>
+          <w:lang w:val="en-US"/>
+        </w:rPr>
+        <w:t>PATCH</w:t>
+      </w:r>
+      <w:r>
+        <w:rPr>
+          <w:iCs/>
+          <w:lang w:val="en-US"/>
+        </w:rPr>
+        <w:t>.</w:t>
+      </w:r>
+    </w:p>
+    <w:p>
+      <w:pPr>
+        <w:pStyle w:val="ListParagraph"/>
+        <w:numPr>
+          <w:ilvl w:val="0"/>
+          <w:numId w:val="3"/>
+        </w:numPr>
+        <w:rPr>
+          <w:iCs/>
+          <w:lang w:val="en-US"/>
+        </w:rPr>
+      </w:pPr>
+      <w:r>
+        <w:rPr>
+          <w:iCs/>
+          <w:lang w:val="en-US"/>
+        </w:rPr>
+        <w:t xml:space="preserve">The </w:t>
+      </w:r>
+      <w:r>
+        <w:rPr>
+          <w:iCs/>
+          <w:color w:val="00B0F0"/>
+          <w:lang w:val="en-US"/>
+        </w:rPr>
+        <w:t>HTTP verb</w:t>
+      </w:r>
+      <w:r>
+        <w:rPr>
+          <w:iCs/>
+          <w:color w:val="00B0F0"/>
+          <w:lang w:val="en-US"/>
+        </w:rPr>
+        <w:t xml:space="preserve"> name</w:t>
+      </w:r>
+      <w:r>
+        <w:rPr>
+          <w:iCs/>
+          <w:color w:val="00B0F0"/>
+          <w:lang w:val="en-US"/>
+        </w:rPr>
+        <w:t>s are thought from end-user point of view</w:t>
+      </w:r>
+      <w:r>
+        <w:rPr>
+          <w:iCs/>
+          <w:lang w:val="en-US"/>
+        </w:rPr>
+        <w:t>. User GETs a page/data from backend. User POSTs something to the backend. Backend handles the POST request.</w:t>
       </w:r>
     </w:p>
     <w:p>
@@ -7707,7 +8427,38 @@
           <w:iCs/>
           <w:lang w:val="en-US"/>
         </w:rPr>
-        <w:t xml:space="preserve"> we have already discussed (see the asynchronous code examples, the code might be executed in three different times / phases, the </w:t>
+        <w:t xml:space="preserve"> we have already discussed (</w:t>
+      </w:r>
+      <w:r>
+        <w:rPr>
+          <w:iCs/>
+          <w:color w:val="00B0F0"/>
+          <w:lang w:val="en-US"/>
+        </w:rPr>
+        <w:t xml:space="preserve">see </w:t>
+      </w:r>
+      <w:r>
+        <w:rPr>
+          <w:iCs/>
+          <w:color w:val="00B0F0"/>
+          <w:lang w:val="en-US"/>
+        </w:rPr>
+        <w:t>our</w:t>
+      </w:r>
+      <w:r>
+        <w:rPr>
+          <w:iCs/>
+          <w:color w:val="00B0F0"/>
+          <w:lang w:val="en-US"/>
+        </w:rPr>
+        <w:t xml:space="preserve"> asynchronous code examples</w:t>
+      </w:r>
+      <w:r>
+        <w:rPr>
+          <w:iCs/>
+          <w:lang w:val="en-US"/>
+        </w:rPr>
+        <w:t xml:space="preserve">, the code might be executed in three different times / phases, the </w:t>
       </w:r>
       <w:proofErr w:type="spellStart"/>
       <w:r>
@@ -7745,6 +8496,7 @@
           <w:iCs/>
           <w:lang w:val="en-US"/>
         </w:rPr>
+        <w:lastRenderedPageBreak/>
         <w:t>app.get</w:t>
       </w:r>
       <w:proofErr w:type="spellEnd"/>
@@ -7777,14 +8529,30 @@
           <w:iCs/>
           <w:lang w:val="en-US"/>
         </w:rPr>
-        <w:t>/notes/:id', (request, response) =&gt; {</w:t>
-      </w:r>
-    </w:p>
-    <w:p>
-      <w:pPr>
-        <w:pStyle w:val="ListParagraph"/>
-        <w:rPr>
-          <w:iCs/>
+        <w:t>/notes/</w:t>
+      </w:r>
+      <w:r>
+        <w:rPr>
+          <w:iCs/>
+          <w:color w:val="00B0F0"/>
+          <w:lang w:val="en-US"/>
+        </w:rPr>
+        <w:t>:id</w:t>
+      </w:r>
+      <w:r>
+        <w:rPr>
+          <w:iCs/>
+          <w:lang w:val="en-US"/>
+        </w:rPr>
+        <w:t>', (request, response) =&gt; {</w:t>
+      </w:r>
+    </w:p>
+    <w:p>
+      <w:pPr>
+        <w:pStyle w:val="ListParagraph"/>
+        <w:rPr>
+          <w:iCs/>
+          <w:color w:val="00B0F0"/>
           <w:lang w:val="en-US"/>
         </w:rPr>
       </w:pPr>
@@ -7800,24 +8568,30 @@
           <w:iCs/>
           <w:lang w:val="en-US"/>
         </w:rPr>
-        <w:t>const id = request.params.id</w:t>
-      </w:r>
-    </w:p>
-    <w:p>
-      <w:pPr>
-        <w:pStyle w:val="ListParagraph"/>
-        <w:numPr>
-          <w:ilvl w:val="0"/>
-          <w:numId w:val="3"/>
-        </w:numPr>
-        <w:rPr>
-          <w:iCs/>
-          <w:lang w:val="en-US"/>
-        </w:rPr>
-      </w:pPr>
-      <w:r>
-        <w:br w:type="page"/>
-      </w:r>
+        <w:t>const id = request.</w:t>
+      </w:r>
+      <w:r>
+        <w:rPr>
+          <w:iCs/>
+          <w:color w:val="00B0F0"/>
+          <w:lang w:val="en-US"/>
+        </w:rPr>
+        <w:t>params.id</w:t>
+      </w:r>
+    </w:p>
+    <w:p>
+      <w:pPr>
+        <w:pStyle w:val="ListParagraph"/>
+        <w:numPr>
+          <w:ilvl w:val="0"/>
+          <w:numId w:val="3"/>
+        </w:numPr>
+        <w:rPr>
+          <w:iCs/>
+          <w:color w:val="00B0F0"/>
+          <w:lang w:val="en-US"/>
+        </w:rPr>
+      </w:pPr>
       <w:proofErr w:type="spellStart"/>
       <w:proofErr w:type="gramStart"/>
       <w:r>
@@ -7825,7 +8599,6 @@
           <w:iCs/>
           <w:lang w:val="en-US"/>
         </w:rPr>
-        <w:lastRenderedPageBreak/>
         <w:t>notes.find</w:t>
       </w:r>
       <w:proofErr w:type="spellEnd"/>
@@ -7898,6 +8671,7 @@
       <w:r>
         <w:rPr>
           <w:iCs/>
+          <w:color w:val="00B0F0"/>
           <w:lang w:val="en-US"/>
         </w:rPr>
         <w:t>response.end</w:t>
@@ -7906,6 +8680,7 @@
       <w:r>
         <w:rPr>
           <w:iCs/>
+          <w:color w:val="00B0F0"/>
           <w:lang w:val="en-US"/>
         </w:rPr>
         <w:t>( )</w:t>
@@ -7914,9 +8689,32 @@
       <w:r>
         <w:rPr>
           <w:iCs/>
-          <w:lang w:val="en-US"/>
-        </w:rPr>
-        <w:t xml:space="preserve">   // from Node itself, just ends the response processing, you need to set the status code and response type etc.</w:t>
+          <w:color w:val="00B0F0"/>
+          <w:lang w:val="en-US"/>
+        </w:rPr>
+        <w:t xml:space="preserve"> </w:t>
+      </w:r>
+      <w:r>
+        <w:rPr>
+          <w:iCs/>
+          <w:lang w:val="en-US"/>
+        </w:rPr>
+        <w:t xml:space="preserve">  // </w:t>
+      </w:r>
+      <w:r>
+        <w:rPr>
+          <w:iCs/>
+          <w:color w:val="00B0F0"/>
+          <w:lang w:val="en-US"/>
+        </w:rPr>
+        <w:t>from Node itself, just ends the response processing, you need to set</w:t>
+      </w:r>
+      <w:r>
+        <w:rPr>
+          <w:iCs/>
+          <w:lang w:val="en-US"/>
+        </w:rPr>
+        <w:t xml:space="preserve"> the status code and response type etc.</w:t>
       </w:r>
     </w:p>
     <w:p>
@@ -7936,6 +8734,7 @@
       <w:r>
         <w:rPr>
           <w:iCs/>
+          <w:color w:val="00B0F0"/>
           <w:lang w:val="en-US"/>
         </w:rPr>
         <w:t>response.send</w:t>
@@ -7945,14 +8744,46 @@
       <w:r>
         <w:rPr>
           <w:iCs/>
-          <w:lang w:val="en-US"/>
-        </w:rPr>
-        <w:t xml:space="preserve">( )   // from Express, sets /sniffs some stuff for you automatically (sometimes/usually the one you need to use), uses internally the </w:t>
-      </w:r>
-      <w:proofErr w:type="spellStart"/>
-      <w:r>
-        <w:rPr>
-          <w:iCs/>
+          <w:color w:val="00B0F0"/>
+          <w:lang w:val="en-US"/>
+        </w:rPr>
+        <w:t>( )</w:t>
+      </w:r>
+      <w:r>
+        <w:rPr>
+          <w:iCs/>
+          <w:lang w:val="en-US"/>
+        </w:rPr>
+        <w:t xml:space="preserve">   // </w:t>
+      </w:r>
+      <w:r>
+        <w:rPr>
+          <w:iCs/>
+          <w:color w:val="00B0F0"/>
+          <w:lang w:val="en-US"/>
+        </w:rPr>
+        <w:t>from Express, sets /sniffs some stuff for you</w:t>
+      </w:r>
+      <w:r>
+        <w:rPr>
+          <w:iCs/>
+          <w:lang w:val="en-US"/>
+        </w:rPr>
+        <w:t xml:space="preserve"> automatically (sometimes/usually the one you need to use), </w:t>
+      </w:r>
+      <w:r>
+        <w:rPr>
+          <w:iCs/>
+          <w:color w:val="00B0F0"/>
+          <w:lang w:val="en-US"/>
+        </w:rPr>
+        <w:t xml:space="preserve">uses internally the </w:t>
+      </w:r>
+      <w:proofErr w:type="spellStart"/>
+      <w:r>
+        <w:rPr>
+          <w:iCs/>
+          <w:color w:val="00B0F0"/>
           <w:lang w:val="en-US"/>
         </w:rPr>
         <w:t>response.end</w:t>
@@ -7961,9 +8792,17 @@
       <w:r>
         <w:rPr>
           <w:iCs/>
-          <w:lang w:val="en-US"/>
-        </w:rPr>
-        <w:t>( ) from Node. “</w:t>
+          <w:color w:val="00B0F0"/>
+          <w:lang w:val="en-US"/>
+        </w:rPr>
+        <w:t>( )</w:t>
+      </w:r>
+      <w:r>
+        <w:rPr>
+          <w:iCs/>
+          <w:lang w:val="en-US"/>
+        </w:rPr>
+        <w:t xml:space="preserve"> from Node. “</w:t>
       </w:r>
       <w:proofErr w:type="spellStart"/>
       <w:proofErr w:type="gramStart"/>
@@ -8075,6 +8914,7 @@
         <w:rPr>
           <w:b/>
           <w:iCs/>
+          <w:color w:val="00B0F0"/>
           <w:lang w:val="en-US"/>
         </w:rPr>
         <w:t>Postman</w:t>
@@ -8082,6 +8922,7 @@
       <w:r>
         <w:rPr>
           <w:iCs/>
+          <w:color w:val="00B0F0"/>
           <w:lang w:val="en-US"/>
         </w:rPr>
         <w:t xml:space="preserve"> or </w:t>
@@ -8090,6 +8931,7 @@
         <w:rPr>
           <w:b/>
           <w:iCs/>
+          <w:color w:val="00B0F0"/>
           <w:lang w:val="en-US"/>
         </w:rPr>
         <w:t>VS Code REST client</w:t>
@@ -8098,6 +8940,7 @@
         <w:rPr>
           <w:b/>
           <w:iCs/>
+          <w:color w:val="00B0F0"/>
           <w:lang w:val="en-US"/>
         </w:rPr>
         <w:t xml:space="preserve"> </w:t>
@@ -8105,26 +8948,35 @@
       <w:r>
         <w:rPr>
           <w:iCs/>
-          <w:lang w:val="en-US"/>
-        </w:rPr>
-        <w:t>add-on.</w:t>
-      </w:r>
-    </w:p>
-    <w:p>
-      <w:pPr>
-        <w:pStyle w:val="ListParagraph"/>
-        <w:numPr>
-          <w:ilvl w:val="0"/>
-          <w:numId w:val="3"/>
-        </w:numPr>
-        <w:rPr>
-          <w:iCs/>
-          <w:lang w:val="en-US"/>
-        </w:rPr>
-      </w:pPr>
-      <w:r>
-        <w:rPr>
-          <w:iCs/>
+          <w:color w:val="00B0F0"/>
+          <w:lang w:val="en-US"/>
+        </w:rPr>
+        <w:t>add-on</w:t>
+      </w:r>
+      <w:r>
+        <w:rPr>
+          <w:iCs/>
+          <w:lang w:val="en-US"/>
+        </w:rPr>
+        <w:t>.</w:t>
+      </w:r>
+    </w:p>
+    <w:p>
+      <w:pPr>
+        <w:pStyle w:val="ListParagraph"/>
+        <w:numPr>
+          <w:ilvl w:val="0"/>
+          <w:numId w:val="3"/>
+        </w:numPr>
+        <w:rPr>
+          <w:iCs/>
+          <w:lang w:val="en-US"/>
+        </w:rPr>
+      </w:pPr>
+      <w:r>
+        <w:rPr>
+          <w:iCs/>
+          <w:color w:val="00B0F0"/>
           <w:lang w:val="en-US"/>
         </w:rPr>
         <w:t xml:space="preserve">const note = </w:t>
@@ -8135,6 +8987,7 @@
         <w:rPr>
           <w:b/>
           <w:iCs/>
+          <w:color w:val="00B0F0"/>
           <w:lang w:val="en-US"/>
         </w:rPr>
         <w:t>request.body</w:t>
@@ -8144,6 +8997,7 @@
       <w:r>
         <w:rPr>
           <w:iCs/>
+          <w:color w:val="00B0F0"/>
           <w:lang w:val="en-US"/>
         </w:rPr>
         <w:t>;</w:t>
@@ -8151,6 +9005,7 @@
       <w:r>
         <w:rPr>
           <w:iCs/>
+          <w:color w:val="00B0F0"/>
           <w:lang w:val="en-US"/>
         </w:rPr>
         <w:t xml:space="preserve">  //</w:t>
@@ -8158,9 +9013,17 @@
       <w:r>
         <w:rPr>
           <w:iCs/>
-          <w:lang w:val="en-US"/>
-        </w:rPr>
-        <w:t xml:space="preserve"> handling POST. Remember before </w:t>
+          <w:color w:val="00B0F0"/>
+          <w:lang w:val="en-US"/>
+        </w:rPr>
+        <w:t xml:space="preserve"> handling POST</w:t>
+      </w:r>
+      <w:r>
+        <w:rPr>
+          <w:iCs/>
+          <w:lang w:val="en-US"/>
+        </w:rPr>
+        <w:t xml:space="preserve">. Remember before </w:t>
       </w:r>
       <w:r>
         <w:rPr>
@@ -8234,7 +9097,21 @@
           <w:iCs/>
           <w:lang w:val="en-US"/>
         </w:rPr>
-        <w:t xml:space="preserve"> if use body for GET, make sure to test it well before! Or don’t use body for GET)</w:t>
+        <w:t xml:space="preserve"> if use body for GET, make sure to test it well before! Or don’t use </w:t>
+      </w:r>
+      <w:r>
+        <w:rPr>
+          <w:iCs/>
+          <w:lang w:val="en-US"/>
+        </w:rPr>
+        <w:t xml:space="preserve">the data </w:t>
+      </w:r>
+      <w:r>
+        <w:rPr>
+          <w:iCs/>
+          <w:lang w:val="en-US"/>
+        </w:rPr>
+        <w:t>body for GET)</w:t>
       </w:r>
     </w:p>
     <w:p>
@@ -8435,12 +9312,14 @@
           <w:numId w:val="3"/>
         </w:numPr>
         <w:rPr>
-          <w:iCs/>
-          <w:lang w:val="en-US"/>
-        </w:rPr>
-      </w:pPr>
-      <w:r>
-        <w:rPr>
+          <w:i/>
+          <w:iCs/>
+          <w:lang w:val="en-US"/>
+        </w:rPr>
+      </w:pPr>
+      <w:r>
+        <w:rPr>
+          <w:i/>
           <w:iCs/>
           <w:lang w:val="en-US"/>
         </w:rPr>
@@ -8482,6 +9361,7 @@
       <w:r>
         <w:rPr>
           <w:iCs/>
+          <w:color w:val="00B0F0"/>
           <w:lang w:val="en-US"/>
         </w:rPr>
         <w:t xml:space="preserve">“middleware”. For e.g. schema validation, centralized error handling, routing management, json </w:t>
@@ -8490,6 +9370,7 @@
       <w:r>
         <w:rPr>
           <w:iCs/>
+          <w:color w:val="00B0F0"/>
           <w:lang w:val="en-US"/>
         </w:rPr>
         <w:t xml:space="preserve">parsing,   </w:t>
@@ -8498,6 +9379,7 @@
       <w:r>
         <w:rPr>
           <w:iCs/>
+          <w:color w:val="00B0F0"/>
           <w:lang w:val="en-US"/>
         </w:rPr>
         <w:t>…</w:t>
@@ -8511,12 +9393,14 @@
           <w:numId w:val="3"/>
         </w:numPr>
         <w:rPr>
-          <w:iCs/>
-          <w:lang w:val="en-US"/>
-        </w:rPr>
-      </w:pPr>
-      <w:r>
-        <w:rPr>
+          <w:i/>
+          <w:iCs/>
+          <w:lang w:val="en-US"/>
+        </w:rPr>
+      </w:pPr>
+      <w:r>
+        <w:rPr>
+          <w:i/>
           <w:iCs/>
           <w:lang w:val="en-US"/>
         </w:rPr>
@@ -9355,7 +10239,21 @@
           <w:iCs/>
           <w:lang w:val="en-US"/>
         </w:rPr>
-        <w:t>” picture. Looks confusing, front and back mixed up to the same server. Otherwise nice picture of course.</w:t>
+        <w:t>” picture. Looks confusing, front and back mixed up to the same server. Otherwise nice picture</w:t>
+      </w:r>
+      <w:r>
+        <w:rPr>
+          <w:iCs/>
+          <w:lang w:val="en-US"/>
+        </w:rPr>
+        <w:t>,</w:t>
+      </w:r>
+      <w:r>
+        <w:rPr>
+          <w:iCs/>
+          <w:lang w:val="en-US"/>
+        </w:rPr>
+        <w:t xml:space="preserve"> of course.</w:t>
       </w:r>
     </w:p>
     <w:p>
@@ -9419,19 +10317,36 @@
           <w:iCs/>
           <w:lang w:val="en-US"/>
         </w:rPr>
-        <w:t>for example placing both backend and frontend code to the same repository</w:t>
-      </w:r>
-      <w:r>
-        <w:rPr>
-          <w:iCs/>
-          <w:lang w:val="en-US"/>
-        </w:rPr>
-        <w:t xml:space="preserve">” For the love of a dog, </w:t>
-      </w:r>
-      <w:proofErr w:type="spellStart"/>
-      <w:r>
-        <w:rPr>
-          <w:iCs/>
+        <w:t xml:space="preserve">for example </w:t>
+      </w:r>
+      <w:r>
+        <w:rPr>
+          <w:iCs/>
+          <w:color w:val="00B0F0"/>
+          <w:lang w:val="en-US"/>
+        </w:rPr>
+        <w:t>placing both backend and frontend code to the same repository</w:t>
+      </w:r>
+      <w:r>
+        <w:rPr>
+          <w:iCs/>
+          <w:lang w:val="en-US"/>
+        </w:rPr>
+        <w:t>” For the love of a dog,</w:t>
+      </w:r>
+      <w:r>
+        <w:rPr>
+          <w:iCs/>
+          <w:color w:val="00B0F0"/>
+          <w:lang w:val="en-US"/>
+        </w:rPr>
+        <w:t xml:space="preserve"> </w:t>
+      </w:r>
+      <w:proofErr w:type="spellStart"/>
+      <w:r>
+        <w:rPr>
+          <w:iCs/>
+          <w:color w:val="00B0F0"/>
           <w:lang w:val="en-US"/>
         </w:rPr>
         <w:t>Noooouuuuuu</w:t>
@@ -9441,6 +10356,7 @@
       <w:r>
         <w:rPr>
           <w:iCs/>
+          <w:color w:val="00B0F0"/>
           <w:lang w:val="en-US"/>
         </w:rPr>
         <w:t>!</w:t>
@@ -9505,7 +10421,44 @@
           <w:iCs/>
           <w:lang w:val="en-US"/>
         </w:rPr>
-        <w:t>people do a hack where the REST API backend and the frontend run in the same runtime. Not React/Node, but was it Ruby on rails or something. Even if it’s interesting technically, it’s against any sensible principles.</w:t>
+        <w:t xml:space="preserve">people do a hack where the REST API backend and the frontend </w:t>
+      </w:r>
+      <w:r>
+        <w:rPr>
+          <w:iCs/>
+          <w:lang w:val="en-US"/>
+        </w:rPr>
+        <w:t xml:space="preserve">to </w:t>
+      </w:r>
+      <w:r>
+        <w:rPr>
+          <w:iCs/>
+          <w:lang w:val="en-US"/>
+        </w:rPr>
+        <w:t xml:space="preserve">run in the same runtime. Not React/Node, but was it Ruby on rails or something. Even if it’s interesting technically, it’s against any </w:t>
+      </w:r>
+      <w:r>
+        <w:rPr>
+          <w:iCs/>
+          <w:color w:val="00B0F0"/>
+          <w:lang w:val="en-US"/>
+        </w:rPr>
+        <w:t>sensible principles</w:t>
+      </w:r>
+      <w:r>
+        <w:rPr>
+          <w:iCs/>
+          <w:color w:val="00B0F0"/>
+          <w:lang w:val="en-US"/>
+        </w:rPr>
+        <w:t xml:space="preserve"> (SRP, modularity, testability, decoupling, replaceability…)</w:t>
+      </w:r>
+      <w:r>
+        <w:rPr>
+          <w:iCs/>
+          <w:lang w:val="en-US"/>
+        </w:rPr>
+        <w:t>.</w:t>
       </w:r>
     </w:p>
     <w:p>
@@ -9701,6 +10654,7 @@
       <w:r>
         <w:rPr>
           <w:iCs/>
+          <w:color w:val="00B0F0"/>
           <w:lang w:val="en-US"/>
         </w:rPr>
         <w:t>Old good advice, stay lean, test, add more, test. Test as soon as anything is testable.</w:t>
@@ -9710,32 +10664,57 @@
           <w:iCs/>
           <w:lang w:val="en-US"/>
         </w:rPr>
-        <w:t xml:space="preserve"> = test even just SQL if RDBMS. Write test and test even an empty API end point. = be in control of the code rather than code takes control of you.</w:t>
-      </w:r>
-    </w:p>
-    <w:p>
-      <w:pPr>
-        <w:pStyle w:val="ListParagraph"/>
-        <w:numPr>
-          <w:ilvl w:val="0"/>
-          <w:numId w:val="3"/>
-        </w:numPr>
-        <w:rPr>
-          <w:iCs/>
-          <w:lang w:val="en-US"/>
-        </w:rPr>
-      </w:pPr>
-      <w:r>
-        <w:rPr>
-          <w:iCs/>
-          <w:lang w:val="en-US"/>
-        </w:rPr>
-        <w:t xml:space="preserve">Document database is official and better name than </w:t>
-      </w:r>
-      <w:proofErr w:type="spellStart"/>
-      <w:r>
-        <w:rPr>
-          <w:iCs/>
+        <w:t xml:space="preserve"> = test even just SQL if RDBMS. </w:t>
+      </w:r>
+      <w:r>
+        <w:rPr>
+          <w:iCs/>
+          <w:color w:val="00B0F0"/>
+          <w:lang w:val="en-US"/>
+        </w:rPr>
+        <w:t>Write test and test even an empty API end point. = be in control of the code rather than code takes control of you.</w:t>
+      </w:r>
+    </w:p>
+    <w:p>
+      <w:pPr>
+        <w:pStyle w:val="ListParagraph"/>
+        <w:numPr>
+          <w:ilvl w:val="0"/>
+          <w:numId w:val="3"/>
+        </w:numPr>
+        <w:rPr>
+          <w:iCs/>
+          <w:lang w:val="en-US"/>
+        </w:rPr>
+      </w:pPr>
+      <w:r>
+        <w:rPr>
+          <w:iCs/>
+          <w:color w:val="00B0F0"/>
+          <w:lang w:val="en-US"/>
+        </w:rPr>
+        <w:t>Document database</w:t>
+      </w:r>
+      <w:r>
+        <w:rPr>
+          <w:iCs/>
+          <w:lang w:val="en-US"/>
+        </w:rPr>
+        <w:t xml:space="preserve"> is official and better name </w:t>
+      </w:r>
+      <w:r>
+        <w:rPr>
+          <w:iCs/>
+          <w:color w:val="00B0F0"/>
+          <w:lang w:val="en-US"/>
+        </w:rPr>
+        <w:t xml:space="preserve">than </w:t>
+      </w:r>
+      <w:proofErr w:type="spellStart"/>
+      <w:r>
+        <w:rPr>
+          <w:iCs/>
+          <w:color w:val="00B0F0"/>
           <w:lang w:val="en-US"/>
         </w:rPr>
         <w:t>noSQL</w:t>
@@ -9782,7 +10761,22 @@
           <w:iCs/>
           <w:lang w:val="en-US"/>
         </w:rPr>
-        <w:t>Remember that document databases are not replacing relational databases, but complementing the spectrum. Document databases are fast in bulk output</w:t>
+        <w:t xml:space="preserve">Remember that </w:t>
+      </w:r>
+      <w:r>
+        <w:rPr>
+          <w:iCs/>
+          <w:color w:val="00B0F0"/>
+          <w:lang w:val="en-US"/>
+        </w:rPr>
+        <w:t>document databases are not replacing relational databases</w:t>
+      </w:r>
+      <w:r>
+        <w:rPr>
+          <w:iCs/>
+          <w:lang w:val="en-US"/>
+        </w:rPr>
+        <w:t>, but complementing the spectrum. Document databases are fast in bulk output</w:t>
       </w:r>
       <w:r>
         <w:rPr>
@@ -9837,32 +10831,129 @@
           <w:iCs/>
           <w:lang w:val="en-US"/>
         </w:rPr>
-        <w:t>So certainly needed, but not replacing. Many information systems use both. Relational database for input to the normalized, guarded, high-integrity data model. And then document database for bulk output. Data flowing from RDBMS =&gt; document database.</w:t>
-      </w:r>
-    </w:p>
-    <w:p>
-      <w:pPr>
-        <w:pStyle w:val="ListParagraph"/>
-        <w:numPr>
-          <w:ilvl w:val="0"/>
-          <w:numId w:val="3"/>
-        </w:numPr>
-        <w:rPr>
-          <w:iCs/>
-          <w:lang w:val="en-US"/>
-        </w:rPr>
-      </w:pPr>
-      <w:r>
-        <w:rPr>
-          <w:iCs/>
-          <w:lang w:val="en-US"/>
-        </w:rPr>
-        <w:t xml:space="preserve">Database - * Collections - * Documents -* </w:t>
-      </w:r>
-      <w:proofErr w:type="spellStart"/>
-      <w:r>
-        <w:rPr>
-          <w:iCs/>
+        <w:t xml:space="preserve">So certainly needed, but not replacing. </w:t>
+      </w:r>
+      <w:r>
+        <w:rPr>
+          <w:iCs/>
+          <w:color w:val="00B0F0"/>
+          <w:lang w:val="en-US"/>
+        </w:rPr>
+        <w:t>Many information systems use both</w:t>
+      </w:r>
+      <w:r>
+        <w:rPr>
+          <w:iCs/>
+          <w:lang w:val="en-US"/>
+        </w:rPr>
+        <w:t xml:space="preserve">. </w:t>
+      </w:r>
+      <w:r>
+        <w:rPr>
+          <w:iCs/>
+          <w:color w:val="00B0F0"/>
+          <w:lang w:val="en-US"/>
+        </w:rPr>
+        <w:t>Relational database for input</w:t>
+      </w:r>
+      <w:r>
+        <w:rPr>
+          <w:iCs/>
+          <w:lang w:val="en-US"/>
+        </w:rPr>
+        <w:t xml:space="preserve"> to the normalized, guarded, high-integrity data model. And then </w:t>
+      </w:r>
+      <w:r>
+        <w:rPr>
+          <w:iCs/>
+          <w:color w:val="00B0F0"/>
+          <w:lang w:val="en-US"/>
+        </w:rPr>
+        <w:t>document database for bulk output</w:t>
+      </w:r>
+      <w:r>
+        <w:rPr>
+          <w:iCs/>
+          <w:lang w:val="en-US"/>
+        </w:rPr>
+        <w:t xml:space="preserve">. Data flowing </w:t>
+      </w:r>
+      <w:r>
+        <w:rPr>
+          <w:iCs/>
+          <w:lang w:val="en-US"/>
+        </w:rPr>
+        <w:t xml:space="preserve">e.g. </w:t>
+      </w:r>
+      <w:r>
+        <w:rPr>
+          <w:iCs/>
+          <w:lang w:val="en-US"/>
+        </w:rPr>
+        <w:t>from</w:t>
+      </w:r>
+      <w:r>
+        <w:rPr>
+          <w:iCs/>
+          <w:lang w:val="en-US"/>
+        </w:rPr>
+        <w:t xml:space="preserve"> user =&gt;</w:t>
+      </w:r>
+      <w:r>
+        <w:rPr>
+          <w:iCs/>
+          <w:lang w:val="en-US"/>
+        </w:rPr>
+        <w:t xml:space="preserve"> RDBMS =&gt; document database</w:t>
+      </w:r>
+      <w:r>
+        <w:rPr>
+          <w:iCs/>
+          <w:lang w:val="en-US"/>
+        </w:rPr>
+        <w:t xml:space="preserve"> =&gt; user (big lists, summary reports, BI mashups)</w:t>
+      </w:r>
+      <w:r>
+        <w:rPr>
+          <w:iCs/>
+          <w:lang w:val="en-US"/>
+        </w:rPr>
+        <w:t>.</w:t>
+      </w:r>
+    </w:p>
+    <w:p>
+      <w:pPr>
+        <w:pStyle w:val="ListParagraph"/>
+        <w:numPr>
+          <w:ilvl w:val="0"/>
+          <w:numId w:val="3"/>
+        </w:numPr>
+        <w:rPr>
+          <w:iCs/>
+          <w:color w:val="00B0F0"/>
+          <w:lang w:val="en-US"/>
+        </w:rPr>
+      </w:pPr>
+      <w:r>
+        <w:rPr>
+          <w:iCs/>
+          <w:lang w:val="en-US"/>
+        </w:rPr>
+        <w:t xml:space="preserve">Database - </w:t>
+      </w:r>
+      <w:r>
+        <w:rPr>
+          <w:iCs/>
+          <w:color w:val="00B0F0"/>
+          <w:lang w:val="en-US"/>
+        </w:rPr>
+        <w:t xml:space="preserve">* Collections - * Documents -* </w:t>
+      </w:r>
+      <w:proofErr w:type="spellStart"/>
+      <w:r>
+        <w:rPr>
+          <w:iCs/>
+          <w:color w:val="00B0F0"/>
           <w:lang w:val="en-US"/>
         </w:rPr>
         <w:t>key:value</w:t>
@@ -9871,6 +10962,7 @@
       <w:r>
         <w:rPr>
           <w:iCs/>
+          <w:color w:val="00B0F0"/>
           <w:lang w:val="en-US"/>
         </w:rPr>
         <w:t xml:space="preserve"> pairs</w:t>
@@ -9891,6 +10983,7 @@
       <w:r>
         <w:rPr>
           <w:iCs/>
+          <w:color w:val="00B0F0"/>
           <w:lang w:val="en-US"/>
         </w:rPr>
         <w:t>BSON</w:t>
@@ -9898,6 +10991,7 @@
       <w:r>
         <w:rPr>
           <w:iCs/>
+          <w:color w:val="00B0F0"/>
           <w:lang w:val="en-US"/>
         </w:rPr>
         <w:t>, Binary JSON</w:t>
@@ -9935,9 +11029,46 @@
       <w:r>
         <w:rPr>
           <w:iCs/>
-          <w:lang w:val="en-US"/>
-        </w:rPr>
-        <w:t>BSON fully supports JSON datatypes and then adds more specific definition possibilities that JSON cannot “enforce” or relay, but they go through as JSON data fine.</w:t>
+          <w:color w:val="00B0F0"/>
+          <w:lang w:val="en-US"/>
+        </w:rPr>
+        <w:t>BSON fully supports JSON datatypes and then adds more specific definition possibilities</w:t>
+      </w:r>
+      <w:r>
+        <w:rPr>
+          <w:iCs/>
+          <w:lang w:val="en-US"/>
+        </w:rPr>
+        <w:t xml:space="preserve"> that JSON cannot “enforce” or relay, but they go through as JSON </w:t>
+      </w:r>
+      <w:r>
+        <w:rPr>
+          <w:b/>
+          <w:iCs/>
+          <w:lang w:val="en-US"/>
+        </w:rPr>
+        <w:t>data</w:t>
+      </w:r>
+      <w:r>
+        <w:rPr>
+          <w:iCs/>
+          <w:lang w:val="en-US"/>
+        </w:rPr>
+        <w:t xml:space="preserve"> fine</w:t>
+      </w:r>
+      <w:r>
+        <w:rPr>
+          <w:iCs/>
+          <w:lang w:val="en-US"/>
+        </w:rPr>
+        <w:t>, just lose the BSON restrictions</w:t>
+      </w:r>
+      <w:r>
+        <w:rPr>
+          <w:iCs/>
+          <w:lang w:val="en-US"/>
+        </w:rPr>
+        <w:t>.</w:t>
       </w:r>
     </w:p>
     <w:p>
@@ -10010,7 +11141,21 @@
           <w:iCs/>
           <w:lang w:val="en-US"/>
         </w:rPr>
-        <w:t xml:space="preserve"> would provide MongoDB as service, this full-stack course used: </w:t>
+        <w:t xml:space="preserve"> would provide MongoDB as service, this full-stack course use</w:t>
+      </w:r>
+      <w:r>
+        <w:rPr>
+          <w:iCs/>
+          <w:lang w:val="en-US"/>
+        </w:rPr>
+        <w:t>s</w:t>
+      </w:r>
+      <w:r>
+        <w:rPr>
+          <w:iCs/>
+          <w:lang w:val="en-US"/>
+        </w:rPr>
+        <w:t xml:space="preserve">: </w:t>
       </w:r>
       <w:hyperlink r:id="rId11" w:history="1">
         <w:r>
@@ -10052,6 +11197,7 @@
       <w:r>
         <w:rPr>
           <w:iCs/>
+          <w:color w:val="00B0F0"/>
           <w:lang w:val="en-US"/>
         </w:rPr>
         <w:t>Mongoose. S</w:t>
@@ -10059,6 +11205,7 @@
       <w:r>
         <w:rPr>
           <w:iCs/>
+          <w:color w:val="00B0F0"/>
           <w:lang w:val="en-US"/>
         </w:rPr>
         <w:t xml:space="preserve">chema + </w:t>
@@ -10066,6 +11213,7 @@
       <w:r>
         <w:rPr>
           <w:iCs/>
+          <w:color w:val="00B0F0"/>
           <w:lang w:val="en-US"/>
         </w:rPr>
         <w:t>m</w:t>
@@ -10073,9 +11221,17 @@
       <w:r>
         <w:rPr>
           <w:iCs/>
-          <w:lang w:val="en-US"/>
-        </w:rPr>
-        <w:t xml:space="preserve">odel (Model is like the ‘ORM’ </w:t>
+          <w:color w:val="00B0F0"/>
+          <w:lang w:val="en-US"/>
+        </w:rPr>
+        <w:t>odel</w:t>
+      </w:r>
+      <w:r>
+        <w:rPr>
+          <w:iCs/>
+          <w:lang w:val="en-US"/>
+        </w:rPr>
+        <w:t xml:space="preserve"> (Model is like the ‘ORM’ </w:t>
       </w:r>
       <w:r>
         <w:rPr>
@@ -10096,39 +11252,79 @@
           <w:iCs/>
           <w:lang w:val="en-US"/>
         </w:rPr>
-        <w:t>At the same time kind of o</w:t>
-      </w:r>
-      <w:r>
-        <w:rPr>
-          <w:iCs/>
-          <w:lang w:val="en-US"/>
-        </w:rPr>
-        <w:t>ur access to and from the database, enforcing the schema on the way)</w:t>
-      </w:r>
-    </w:p>
-    <w:p>
-      <w:pPr>
-        <w:pStyle w:val="ListParagraph"/>
-        <w:numPr>
-          <w:ilvl w:val="0"/>
-          <w:numId w:val="3"/>
-        </w:numPr>
-        <w:rPr>
-          <w:iCs/>
-          <w:lang w:val="en-US"/>
-        </w:rPr>
-      </w:pPr>
-      <w:r>
-        <w:rPr>
-          <w:iCs/>
-          <w:lang w:val="en-US"/>
-        </w:rPr>
-        <w:t xml:space="preserve">Document databases on their own are </w:t>
-      </w:r>
-      <w:proofErr w:type="spellStart"/>
-      <w:r>
-        <w:rPr>
-          <w:iCs/>
+        <w:t xml:space="preserve">At the same time kind of </w:t>
+      </w:r>
+      <w:r>
+        <w:rPr>
+          <w:iCs/>
+          <w:color w:val="00B0F0"/>
+          <w:lang w:val="en-US"/>
+        </w:rPr>
+        <w:t>o</w:t>
+      </w:r>
+      <w:r>
+        <w:rPr>
+          <w:iCs/>
+          <w:color w:val="00B0F0"/>
+          <w:lang w:val="en-US"/>
+        </w:rPr>
+        <w:t>ur access to and from the database</w:t>
+      </w:r>
+      <w:r>
+        <w:rPr>
+          <w:iCs/>
+          <w:lang w:val="en-US"/>
+        </w:rPr>
+        <w:t xml:space="preserve">, enforcing the </w:t>
+      </w:r>
+      <w:r>
+        <w:rPr>
+          <w:iCs/>
+          <w:color w:val="00B0F0"/>
+          <w:lang w:val="en-US"/>
+        </w:rPr>
+        <w:t>schema on the way</w:t>
+      </w:r>
+      <w:r>
+        <w:rPr>
+          <w:iCs/>
+          <w:lang w:val="en-US"/>
+        </w:rPr>
+        <w:t>)</w:t>
+      </w:r>
+    </w:p>
+    <w:p>
+      <w:pPr>
+        <w:pStyle w:val="ListParagraph"/>
+        <w:numPr>
+          <w:ilvl w:val="0"/>
+          <w:numId w:val="3"/>
+        </w:numPr>
+        <w:rPr>
+          <w:iCs/>
+          <w:lang w:val="en-US"/>
+        </w:rPr>
+      </w:pPr>
+      <w:r>
+        <w:rPr>
+          <w:iCs/>
+          <w:color w:val="00B0F0"/>
+          <w:lang w:val="en-US"/>
+        </w:rPr>
+        <w:t>Document databases</w:t>
+      </w:r>
+      <w:r>
+        <w:rPr>
+          <w:iCs/>
+          <w:lang w:val="en-US"/>
+        </w:rPr>
+        <w:t xml:space="preserve"> on their own are </w:t>
+      </w:r>
+      <w:proofErr w:type="spellStart"/>
+      <w:r>
+        <w:rPr>
+          <w:iCs/>
+          <w:color w:val="00B0F0"/>
           <w:lang w:val="en-US"/>
         </w:rPr>
         <w:t>schemaless</w:t>
@@ -10139,7 +11335,35 @@
           <w:iCs/>
           <w:lang w:val="en-US"/>
         </w:rPr>
-        <w:t>, so we put the schema validation “at the gate”</w:t>
+        <w:t xml:space="preserve">, so we put the schema validation “at the </w:t>
+      </w:r>
+      <w:r>
+        <w:rPr>
+          <w:iCs/>
+          <w:lang w:val="en-US"/>
+        </w:rPr>
+        <w:t xml:space="preserve">Mongoose </w:t>
+      </w:r>
+      <w:r>
+        <w:rPr>
+          <w:iCs/>
+          <w:lang w:val="en-US"/>
+        </w:rPr>
+        <w:t>gate</w:t>
+      </w:r>
+      <w:r>
+        <w:rPr>
+          <w:iCs/>
+          <w:lang w:val="en-US"/>
+        </w:rPr>
+        <w:t xml:space="preserve"> to MongoDB</w:t>
+      </w:r>
+      <w:r>
+        <w:rPr>
+          <w:iCs/>
+          <w:lang w:val="en-US"/>
+        </w:rPr>
+        <w:t>”</w:t>
       </w:r>
     </w:p>
     <w:p>
@@ -10423,6 +11647,7 @@
           <w:iCs/>
           <w:lang w:val="en-US"/>
         </w:rPr>
+        <w:lastRenderedPageBreak/>
         <w:t xml:space="preserve">a student told (2021-10-26) that mongoose has to be ‘required’, ‘import’ not supported </w:t>
       </w:r>
       <w:r>
@@ -10474,7 +11699,6 @@
           <w:iCs/>
           <w:lang w:val="en-US"/>
         </w:rPr>
-        <w:lastRenderedPageBreak/>
         <w:t xml:space="preserve">Just follow the example growing with the REST API end-point like in our async examples. </w:t>
       </w:r>
       <w:proofErr w:type="spellStart"/>
@@ -10586,7 +11810,21 @@
           <w:iCs/>
           <w:lang w:val="en-US"/>
         </w:rPr>
-        <w:t xml:space="preserve"> or such fields (sometimes called ‘decorating’)</w:t>
+        <w:t xml:space="preserve"> or such fields (sometimes </w:t>
+      </w:r>
+      <w:r>
+        <w:rPr>
+          <w:iCs/>
+          <w:lang w:val="en-US"/>
+        </w:rPr>
+        <w:t xml:space="preserve">adding is </w:t>
+      </w:r>
+      <w:r>
+        <w:rPr>
+          <w:iCs/>
+          <w:lang w:val="en-US"/>
+        </w:rPr>
+        <w:t>called ‘decorating’)</w:t>
       </w:r>
     </w:p>
     <w:p>
@@ -10626,14 +11864,21 @@
           <w:iCs/>
           <w:lang w:val="en-US"/>
         </w:rPr>
-        <w:t xml:space="preserve">Backend project architecture: </w:t>
-      </w:r>
-      <w:r>
-        <w:rPr>
-          <w:iCs/>
-          <w:lang w:val="en-US"/>
-        </w:rPr>
-        <w:t>models folder, routes folder, … and shorter SRP files that do only one thing</w:t>
+        <w:t xml:space="preserve">Backend project </w:t>
+      </w:r>
+      <w:r>
+        <w:rPr>
+          <w:iCs/>
+          <w:lang w:val="en-US"/>
+        </w:rPr>
+        <w:t>folder structure</w:t>
+      </w:r>
+      <w:r>
+        <w:rPr>
+          <w:iCs/>
+          <w:lang w:val="en-US"/>
+        </w:rPr>
+        <w:t xml:space="preserve">: </w:t>
       </w:r>
       <w:proofErr w:type="gramStart"/>
       <w:r>
@@ -10641,6 +11886,217 @@
           <w:iCs/>
           <w:lang w:val="en-US"/>
         </w:rPr>
+        <w:t>models</w:t>
+      </w:r>
+      <w:proofErr w:type="gramEnd"/>
+      <w:r>
+        <w:rPr>
+          <w:iCs/>
+          <w:lang w:val="en-US"/>
+        </w:rPr>
+        <w:t xml:space="preserve"> folder, routes</w:t>
+      </w:r>
+      <w:r>
+        <w:rPr>
+          <w:iCs/>
+          <w:lang w:val="en-US"/>
+        </w:rPr>
+        <w:t xml:space="preserve"> or controllers</w:t>
+      </w:r>
+      <w:r>
+        <w:rPr>
+          <w:iCs/>
+          <w:lang w:val="en-US"/>
+        </w:rPr>
+        <w:t xml:space="preserve"> folder, … and shorter SRP</w:t>
+      </w:r>
+      <w:r>
+        <w:rPr>
+          <w:iCs/>
+          <w:lang w:val="en-US"/>
+        </w:rPr>
+        <w:t xml:space="preserve"> principle abiding</w:t>
+      </w:r>
+      <w:r>
+        <w:rPr>
+          <w:iCs/>
+          <w:lang w:val="en-US"/>
+        </w:rPr>
+        <w:t xml:space="preserve"> files that do only one thing</w:t>
+      </w:r>
+    </w:p>
+    <w:p>
+      <w:pPr>
+        <w:pStyle w:val="ListParagraph"/>
+        <w:numPr>
+          <w:ilvl w:val="1"/>
+          <w:numId w:val="3"/>
+        </w:numPr>
+        <w:rPr>
+          <w:iCs/>
+          <w:lang w:val="en-US"/>
+        </w:rPr>
+      </w:pPr>
+      <w:r>
+        <w:rPr>
+          <w:iCs/>
+          <w:lang w:val="en-US"/>
+        </w:rPr>
+        <w:t>(</w:t>
+      </w:r>
+      <w:r>
+        <w:rPr>
+          <w:iCs/>
+          <w:lang w:val="en-US"/>
+        </w:rPr>
+        <w:t xml:space="preserve">the </w:t>
+      </w:r>
+      <w:r>
+        <w:rPr>
+          <w:iCs/>
+          <w:lang w:val="en-US"/>
+        </w:rPr>
+        <w:t>requests folder is for the VS Code REST client tool saved test requests)</w:t>
+      </w:r>
+    </w:p>
+    <w:p>
+      <w:pPr>
+        <w:pStyle w:val="ListParagraph"/>
+        <w:numPr>
+          <w:ilvl w:val="0"/>
+          <w:numId w:val="3"/>
+        </w:numPr>
+        <w:rPr>
+          <w:iCs/>
+          <w:lang w:val="en-US"/>
+        </w:rPr>
+      </w:pPr>
+      <w:r>
+        <w:rPr>
+          <w:iCs/>
+          <w:lang w:val="en-US"/>
+        </w:rPr>
+        <w:t xml:space="preserve">… </w:t>
+      </w:r>
+      <w:r>
+        <w:rPr>
+          <w:iCs/>
+          <w:lang w:val="en-US"/>
+        </w:rPr>
+        <w:t xml:space="preserve">const </w:t>
+      </w:r>
+      <w:proofErr w:type="spellStart"/>
+      <w:r>
+        <w:rPr>
+          <w:iCs/>
+          <w:lang w:val="en-US"/>
+        </w:rPr>
+        <w:t>url</w:t>
+      </w:r>
+      <w:proofErr w:type="spellEnd"/>
+      <w:r>
+        <w:rPr>
+          <w:iCs/>
+          <w:lang w:val="en-US"/>
+        </w:rPr>
+        <w:t xml:space="preserve"> = </w:t>
+      </w:r>
+      <w:proofErr w:type="spellStart"/>
+      <w:proofErr w:type="gramStart"/>
+      <w:r>
+        <w:rPr>
+          <w:b/>
+          <w:iCs/>
+          <w:lang w:val="en-US"/>
+        </w:rPr>
+        <w:t>process.env.</w:t>
+      </w:r>
+      <w:r>
+        <w:rPr>
+          <w:iCs/>
+          <w:lang w:val="en-US"/>
+        </w:rPr>
+        <w:t>MONGODB</w:t>
+      </w:r>
+      <w:proofErr w:type="gramEnd"/>
+      <w:r>
+        <w:rPr>
+          <w:iCs/>
+          <w:lang w:val="en-US"/>
+        </w:rPr>
+        <w:t>_URI</w:t>
+      </w:r>
+      <w:proofErr w:type="spellEnd"/>
+      <w:r>
+        <w:rPr>
+          <w:iCs/>
+          <w:lang w:val="en-US"/>
+        </w:rPr>
+        <w:t xml:space="preserve">  …</w:t>
+      </w:r>
+      <w:r>
+        <w:rPr>
+          <w:iCs/>
+          <w:lang w:val="en-US"/>
+        </w:rPr>
+        <w:t xml:space="preserve"> </w:t>
+      </w:r>
+      <w:r>
+        <w:rPr>
+          <w:iCs/>
+          <w:lang w:val="en-US"/>
+        </w:rPr>
+        <w:t xml:space="preserve">  (to read the (usually Linux) OS system variables in)</w:t>
+      </w:r>
+    </w:p>
+    <w:p>
+      <w:pPr>
+        <w:pStyle w:val="ListParagraph"/>
+        <w:numPr>
+          <w:ilvl w:val="0"/>
+          <w:numId w:val="3"/>
+        </w:numPr>
+        <w:rPr>
+          <w:iCs/>
+          <w:lang w:val="en-US"/>
+        </w:rPr>
+      </w:pPr>
+      <w:proofErr w:type="spellStart"/>
+      <w:r>
+        <w:rPr>
+          <w:iCs/>
+          <w:lang w:val="en-US"/>
+        </w:rPr>
+        <w:t>dotenv</w:t>
+      </w:r>
+      <w:proofErr w:type="spellEnd"/>
+      <w:r>
+        <w:rPr>
+          <w:iCs/>
+          <w:lang w:val="en-US"/>
+        </w:rPr>
+        <w:t xml:space="preserve"> </w:t>
+      </w:r>
+      <w:r>
+        <w:rPr>
+          <w:iCs/>
+          <w:lang w:val="en-US"/>
+        </w:rPr>
+        <w:t xml:space="preserve">module, its config function, </w:t>
+      </w:r>
+      <w:r>
+        <w:rPr>
+          <w:iCs/>
+          <w:lang w:val="en-US"/>
+        </w:rPr>
+        <w:t xml:space="preserve">and the .env file  </w:t>
+      </w:r>
+      <w:proofErr w:type="gramStart"/>
+      <w:r>
+        <w:rPr>
+          <w:iCs/>
+          <w:lang w:val="en-US"/>
+        </w:rPr>
         <w:t xml:space="preserve">   (</w:t>
       </w:r>
       <w:proofErr w:type="gramEnd"/>
@@ -10649,155 +12105,6 @@
           <w:iCs/>
           <w:lang w:val="en-US"/>
         </w:rPr>
-        <w:t>requests folder is for the VS Code REST client tool saved test requests)</w:t>
-      </w:r>
-    </w:p>
-    <w:p>
-      <w:pPr>
-        <w:pStyle w:val="ListParagraph"/>
-        <w:numPr>
-          <w:ilvl w:val="0"/>
-          <w:numId w:val="3"/>
-        </w:numPr>
-        <w:rPr>
-          <w:iCs/>
-          <w:lang w:val="en-US"/>
-        </w:rPr>
-      </w:pPr>
-      <w:r>
-        <w:rPr>
-          <w:iCs/>
-          <w:lang w:val="en-US"/>
-        </w:rPr>
-        <w:t xml:space="preserve">… </w:t>
-      </w:r>
-      <w:r>
-        <w:rPr>
-          <w:iCs/>
-          <w:lang w:val="en-US"/>
-        </w:rPr>
-        <w:t xml:space="preserve">const </w:t>
-      </w:r>
-      <w:proofErr w:type="spellStart"/>
-      <w:r>
-        <w:rPr>
-          <w:iCs/>
-          <w:lang w:val="en-US"/>
-        </w:rPr>
-        <w:t>url</w:t>
-      </w:r>
-      <w:proofErr w:type="spellEnd"/>
-      <w:r>
-        <w:rPr>
-          <w:iCs/>
-          <w:lang w:val="en-US"/>
-        </w:rPr>
-        <w:t xml:space="preserve"> = </w:t>
-      </w:r>
-      <w:proofErr w:type="spellStart"/>
-      <w:proofErr w:type="gramStart"/>
-      <w:r>
-        <w:rPr>
-          <w:b/>
-          <w:iCs/>
-          <w:lang w:val="en-US"/>
-        </w:rPr>
-        <w:t>process.env.</w:t>
-      </w:r>
-      <w:r>
-        <w:rPr>
-          <w:iCs/>
-          <w:lang w:val="en-US"/>
-        </w:rPr>
-        <w:t>MONGODB</w:t>
-      </w:r>
-      <w:proofErr w:type="gramEnd"/>
-      <w:r>
-        <w:rPr>
-          <w:iCs/>
-          <w:lang w:val="en-US"/>
-        </w:rPr>
-        <w:t>_URI</w:t>
-      </w:r>
-      <w:proofErr w:type="spellEnd"/>
-      <w:r>
-        <w:rPr>
-          <w:iCs/>
-          <w:lang w:val="en-US"/>
-        </w:rPr>
-        <w:t xml:space="preserve">  …</w:t>
-      </w:r>
-      <w:r>
-        <w:rPr>
-          <w:iCs/>
-          <w:lang w:val="en-US"/>
-        </w:rPr>
-        <w:t xml:space="preserve"> </w:t>
-      </w:r>
-      <w:r>
-        <w:rPr>
-          <w:iCs/>
-          <w:lang w:val="en-US"/>
-        </w:rPr>
-        <w:t xml:space="preserve">  (to read the (usually Linux) OS system variables in)</w:t>
-      </w:r>
-    </w:p>
-    <w:p>
-      <w:pPr>
-        <w:pStyle w:val="ListParagraph"/>
-        <w:numPr>
-          <w:ilvl w:val="0"/>
-          <w:numId w:val="3"/>
-        </w:numPr>
-        <w:rPr>
-          <w:iCs/>
-          <w:lang w:val="en-US"/>
-        </w:rPr>
-      </w:pPr>
-      <w:proofErr w:type="spellStart"/>
-      <w:r>
-        <w:rPr>
-          <w:iCs/>
-          <w:lang w:val="en-US"/>
-        </w:rPr>
-        <w:t>dotenv</w:t>
-      </w:r>
-      <w:proofErr w:type="spellEnd"/>
-      <w:r>
-        <w:rPr>
-          <w:iCs/>
-          <w:lang w:val="en-US"/>
-        </w:rPr>
-        <w:t xml:space="preserve"> </w:t>
-      </w:r>
-      <w:r>
-        <w:rPr>
-          <w:iCs/>
-          <w:lang w:val="en-US"/>
-        </w:rPr>
-        <w:t xml:space="preserve">module, its config function, </w:t>
-      </w:r>
-      <w:r>
-        <w:rPr>
-          <w:iCs/>
-          <w:lang w:val="en-US"/>
-        </w:rPr>
-        <w:t xml:space="preserve">and the .env file  </w:t>
-      </w:r>
-      <w:proofErr w:type="gramStart"/>
-      <w:r>
-        <w:rPr>
-          <w:iCs/>
-          <w:lang w:val="en-US"/>
-        </w:rPr>
-        <w:t xml:space="preserve">   (</w:t>
-      </w:r>
-      <w:proofErr w:type="gramEnd"/>
-      <w:r>
-        <w:rPr>
-          <w:iCs/>
-          <w:lang w:val="en-US"/>
-        </w:rPr>
         <w:t xml:space="preserve">.env files are naturally git ignored) </w:t>
       </w:r>
     </w:p>
@@ -10867,7 +12174,22 @@
           <w:iCs/>
           <w:lang w:val="en-US"/>
         </w:rPr>
-        <w:t xml:space="preserve">look here for the HTTP status codes. </w:t>
+        <w:t xml:space="preserve">look here for the </w:t>
+      </w:r>
+      <w:r>
+        <w:rPr>
+          <w:iCs/>
+          <w:color w:val="00B0F0"/>
+          <w:lang w:val="en-US"/>
+        </w:rPr>
+        <w:t>HTTP status codes</w:t>
+      </w:r>
+      <w:r>
+        <w:rPr>
+          <w:iCs/>
+          <w:lang w:val="en-US"/>
+        </w:rPr>
+        <w:t xml:space="preserve">. </w:t>
       </w:r>
       <w:hyperlink r:id="rId12" w:anchor="sec10.4.1" w:history="1">
         <w:r>
@@ -10884,7 +12206,37 @@
           <w:iCs/>
           <w:lang w:val="en-US"/>
         </w:rPr>
-        <w:t xml:space="preserve"> E.g. ‘201 created’ would be possible, but almost everybody uses just ‘200 ok’ to tell that new item was successfully added=created.</w:t>
+        <w:t xml:space="preserve"> E.g. ‘</w:t>
+      </w:r>
+      <w:r>
+        <w:rPr>
+          <w:iCs/>
+          <w:color w:val="00B0F0"/>
+          <w:lang w:val="en-US"/>
+        </w:rPr>
+        <w:t>201 created’ would be possible</w:t>
+      </w:r>
+      <w:r>
+        <w:rPr>
+          <w:iCs/>
+          <w:lang w:val="en-US"/>
+        </w:rPr>
+        <w:t xml:space="preserve">, but almost everybody uses just </w:t>
+      </w:r>
+      <w:r>
+        <w:rPr>
+          <w:iCs/>
+          <w:color w:val="00B0F0"/>
+          <w:lang w:val="en-US"/>
+        </w:rPr>
+        <w:t>‘200 ok’</w:t>
+      </w:r>
+      <w:r>
+        <w:rPr>
+          <w:iCs/>
+          <w:lang w:val="en-US"/>
+        </w:rPr>
+        <w:t xml:space="preserve"> to tell that new item was successfully added=created.</w:t>
       </w:r>
     </w:p>
     <w:p>
@@ -11110,7 +12462,21 @@
           <w:iCs/>
           <w:lang w:val="en-US"/>
         </w:rPr>
-        <w:t xml:space="preserve">Remember that MongoDB doesn’t enforce these rules like </w:t>
+        <w:t>Remember that MongoDB doesn’t enforce these rules</w:t>
+      </w:r>
+      <w:r>
+        <w:rPr>
+          <w:iCs/>
+          <w:lang w:val="en-US"/>
+        </w:rPr>
+        <w:t>,</w:t>
+      </w:r>
+      <w:r>
+        <w:rPr>
+          <w:iCs/>
+          <w:lang w:val="en-US"/>
+        </w:rPr>
+        <w:t xml:space="preserve"> like </w:t>
       </w:r>
       <w:proofErr w:type="spellStart"/>
       <w:r>
@@ -11126,7 +12492,22 @@
           <w:iCs/>
           <w:lang w:val="en-US"/>
         </w:rPr>
-        <w:t xml:space="preserve"> do. The rules are only applied if nobody makes the mistake and codes something that will bypass the Mongoose schema validations! </w:t>
+        <w:t xml:space="preserve"> do. </w:t>
+      </w:r>
+      <w:r>
+        <w:rPr>
+          <w:iCs/>
+          <w:color w:val="00B0F0"/>
+          <w:lang w:val="en-US"/>
+        </w:rPr>
+        <w:t>The rules are only applied if nobody makes the mistake and codes something that will bypass the Mongoose schema validations</w:t>
+      </w:r>
+      <w:r>
+        <w:rPr>
+          <w:iCs/>
+          <w:lang w:val="en-US"/>
+        </w:rPr>
+        <w:t xml:space="preserve">! </w:t>
       </w:r>
     </w:p>
     <w:p>
@@ -11210,6 +12591,28 @@
           <w:lang w:val="en-US"/>
         </w:rPr>
         <w:t>code!</w:t>
+      </w:r>
+      <w:r>
+        <w:rPr>
+          <w:iCs/>
+          <w:lang w:val="en-US"/>
+        </w:rPr>
+        <w:t xml:space="preserve"> But </w:t>
+      </w:r>
+      <w:r>
+        <w:rPr>
+          <w:iCs/>
+          <w:color w:val="00B0F0"/>
+          <w:lang w:val="en-US"/>
+        </w:rPr>
+        <w:t>it is possible to make mistake and forget to do the schema validation</w:t>
+      </w:r>
+      <w:r>
+        <w:rPr>
+          <w:iCs/>
+          <w:lang w:val="en-US"/>
+        </w:rPr>
+        <w:t>.</w:t>
       </w:r>
     </w:p>
     <w:p>
@@ -11694,11 +13097,20 @@
           <w:iCs/>
           <w:lang w:val="en-US"/>
         </w:rPr>
-        <w:t xml:space="preserve">The project </w:t>
-      </w:r>
-      <w:r>
-        <w:rPr>
-          <w:iCs/>
+        <w:t xml:space="preserve">The </w:t>
+      </w:r>
+      <w:r>
+        <w:rPr>
+          <w:iCs/>
+          <w:color w:val="00B0F0"/>
+          <w:lang w:val="en-US"/>
+        </w:rPr>
+        <w:t xml:space="preserve">project </w:t>
+      </w:r>
+      <w:r>
+        <w:rPr>
+          <w:iCs/>
+          <w:color w:val="00B0F0"/>
           <w:lang w:val="en-US"/>
         </w:rPr>
         <w:t xml:space="preserve">folder </w:t>
@@ -11706,9 +13118,17 @@
       <w:r>
         <w:rPr>
           <w:iCs/>
-          <w:lang w:val="en-US"/>
-        </w:rPr>
-        <w:t>structure is important for learning perspective as well</w:t>
+          <w:color w:val="00B0F0"/>
+          <w:lang w:val="en-US"/>
+        </w:rPr>
+        <w:t>structure is important for learning perspective</w:t>
+      </w:r>
+      <w:r>
+        <w:rPr>
+          <w:iCs/>
+          <w:lang w:val="en-US"/>
+        </w:rPr>
+        <w:t xml:space="preserve"> as well</w:t>
       </w:r>
     </w:p>
     <w:p>
@@ -12179,43 +13599,66 @@
       <w:r>
         <w:rPr>
           <w:iCs/>
-          <w:lang w:val="en-US"/>
-        </w:rPr>
-        <w:t>controllers provide routing and end point code</w:t>
-      </w:r>
-    </w:p>
-    <w:p>
-      <w:pPr>
-        <w:pStyle w:val="ListParagraph"/>
-        <w:numPr>
-          <w:ilvl w:val="0"/>
-          <w:numId w:val="3"/>
-        </w:numPr>
-        <w:rPr>
-          <w:iCs/>
-          <w:lang w:val="en-US"/>
-        </w:rPr>
-      </w:pPr>
-      <w:r>
-        <w:rPr>
-          <w:iCs/>
-          <w:lang w:val="en-US"/>
-        </w:rPr>
-        <w:t>models provide the models and their schemas</w:t>
-      </w:r>
-    </w:p>
-    <w:p>
-      <w:pPr>
-        <w:pStyle w:val="ListParagraph"/>
-        <w:numPr>
-          <w:ilvl w:val="0"/>
-          <w:numId w:val="3"/>
-        </w:numPr>
-        <w:rPr>
-          <w:iCs/>
-          <w:lang w:val="en-US"/>
-        </w:rPr>
-      </w:pPr>
+          <w:color w:val="00B0F0"/>
+          <w:lang w:val="en-US"/>
+        </w:rPr>
+        <w:t>controllers</w:t>
+      </w:r>
+      <w:r>
+        <w:rPr>
+          <w:iCs/>
+          <w:lang w:val="en-US"/>
+        </w:rPr>
+        <w:t xml:space="preserve"> provide routing and end point code</w:t>
+      </w:r>
+    </w:p>
+    <w:p>
+      <w:pPr>
+        <w:pStyle w:val="ListParagraph"/>
+        <w:numPr>
+          <w:ilvl w:val="0"/>
+          <w:numId w:val="3"/>
+        </w:numPr>
+        <w:rPr>
+          <w:iCs/>
+          <w:lang w:val="en-US"/>
+        </w:rPr>
+      </w:pPr>
+      <w:r>
+        <w:rPr>
+          <w:iCs/>
+          <w:color w:val="00B0F0"/>
+          <w:lang w:val="en-US"/>
+        </w:rPr>
+        <w:t>models</w:t>
+      </w:r>
+      <w:r>
+        <w:rPr>
+          <w:iCs/>
+          <w:lang w:val="en-US"/>
+        </w:rPr>
+        <w:t xml:space="preserve"> provide the models and their schemas</w:t>
+      </w:r>
+    </w:p>
+    <w:p>
+      <w:pPr>
+        <w:pStyle w:val="ListParagraph"/>
+        <w:numPr>
+          <w:ilvl w:val="0"/>
+          <w:numId w:val="3"/>
+        </w:numPr>
+        <w:rPr>
+          <w:iCs/>
+          <w:lang w:val="en-US"/>
+        </w:rPr>
+      </w:pPr>
+      <w:r>
+        <w:rPr>
+          <w:iCs/>
+          <w:lang w:val="en-US"/>
+        </w:rPr>
+        <w:t>(</w:t>
+      </w:r>
       <w:r>
         <w:rPr>
           <w:iCs/>
@@ -12239,6 +13682,13 @@
         </w:rPr>
         <w:t xml:space="preserve"> file is not important, you can delete it and it will be re-created</w:t>
       </w:r>
+      <w:r>
+        <w:rPr>
+          <w:iCs/>
+          <w:lang w:val="en-US"/>
+        </w:rPr>
+        <w:t>)</w:t>
+      </w:r>
     </w:p>
     <w:p>
       <w:pPr>
@@ -12418,26 +13868,34 @@
       <w:r>
         <w:rPr>
           <w:iCs/>
+          <w:color w:val="00B0F0"/>
           <w:lang w:val="en-US"/>
         </w:rPr>
         <w:t xml:space="preserve">internet routing of </w:t>
       </w:r>
-      <w:proofErr w:type="spellStart"/>
-      <w:r>
-        <w:rPr>
-          <w:iCs/>
-          <w:lang w:val="en-US"/>
-        </w:rPr>
-        <w:t>ip</w:t>
-      </w:r>
-      <w:proofErr w:type="spellEnd"/>
-      <w:r>
-        <w:rPr>
-          <w:iCs/>
+      <w:r>
+        <w:rPr>
+          <w:iCs/>
+          <w:color w:val="00B0F0"/>
+          <w:lang w:val="en-US"/>
+        </w:rPr>
+        <w:t>IP</w:t>
+      </w:r>
+      <w:r>
+        <w:rPr>
+          <w:iCs/>
+          <w:color w:val="00B0F0"/>
           <w:lang w:val="en-US"/>
         </w:rPr>
         <w:t xml:space="preserve"> packages</w:t>
       </w:r>
+      <w:r>
+        <w:rPr>
+          <w:iCs/>
+          <w:lang w:val="en-US"/>
+        </w:rPr>
+        <w:t xml:space="preserve"> between frontend and backend and database server</w:t>
+      </w:r>
     </w:p>
     <w:p>
       <w:pPr>
@@ -12454,9 +13912,17 @@
       <w:r>
         <w:rPr>
           <w:iCs/>
-          <w:lang w:val="en-US"/>
-        </w:rPr>
-        <w:t>backend routing based on the request URL finally to the correct handler method for that API call.</w:t>
+          <w:color w:val="00B0F0"/>
+          <w:lang w:val="en-US"/>
+        </w:rPr>
+        <w:t>backend routing based on the request URL finally to the correct handler method for that API call</w:t>
+      </w:r>
+      <w:r>
+        <w:rPr>
+          <w:iCs/>
+          <w:lang w:val="en-US"/>
+        </w:rPr>
+        <w:t>.</w:t>
       </w:r>
     </w:p>
     <w:p>
@@ -12495,6 +13961,7 @@
       <w:r>
         <w:rPr>
           <w:iCs/>
+          <w:color w:val="00B0F0"/>
           <w:lang w:val="en-US"/>
         </w:rPr>
         <w:t>R</w:t>
@@ -12502,16 +13969,66 @@
       <w:r>
         <w:rPr>
           <w:iCs/>
-          <w:lang w:val="en-US"/>
-        </w:rPr>
-        <w:t>outer we decouple the URL routing and the handler method. And can also make the routing</w:t>
-      </w:r>
-      <w:r>
-        <w:rPr>
-          <w:iCs/>
-          <w:lang w:val="en-US"/>
-        </w:rPr>
-        <w:t xml:space="preserve"> be built modularly. Makes modifications easier in the future. But of course, again means few more files to do same thing as before. Investment =&gt; later reward.</w:t>
+          <w:color w:val="00B0F0"/>
+          <w:lang w:val="en-US"/>
+        </w:rPr>
+        <w:t>outer we decouple the URL routing and the handler method</w:t>
+      </w:r>
+      <w:r>
+        <w:rPr>
+          <w:iCs/>
+          <w:lang w:val="en-US"/>
+        </w:rPr>
+        <w:t>. And can also make the routing</w:t>
+      </w:r>
+      <w:r>
+        <w:rPr>
+          <w:iCs/>
+          <w:lang w:val="en-US"/>
+        </w:rPr>
+        <w:t xml:space="preserve"> be built modularly. Makes modifications easier in the future. But of course, again means few more files to do same thing as before. Investment</w:t>
+      </w:r>
+      <w:r>
+        <w:rPr>
+          <w:iCs/>
+          <w:lang w:val="en-US"/>
+        </w:rPr>
+        <w:t xml:space="preserve"> now</w:t>
+      </w:r>
+      <w:r>
+        <w:rPr>
+          <w:iCs/>
+          <w:lang w:val="en-US"/>
+        </w:rPr>
+        <w:t xml:space="preserve"> </w:t>
+      </w:r>
+      <w:r>
+        <w:rPr>
+          <w:iCs/>
+          <w:lang w:val="en-US"/>
+        </w:rPr>
+        <w:t>+</w:t>
+      </w:r>
+      <w:r>
+        <w:rPr>
+          <w:iCs/>
+          <w:lang w:val="en-US"/>
+        </w:rPr>
+        <w:t xml:space="preserve"> reward</w:t>
+      </w:r>
+      <w:r>
+        <w:rPr>
+          <w:iCs/>
+          <w:lang w:val="en-US"/>
+        </w:rPr>
+        <w:t>ed later</w:t>
+      </w:r>
+      <w:r>
+        <w:rPr>
+          <w:iCs/>
+          <w:lang w:val="en-US"/>
+        </w:rPr>
+        <w:t>.</w:t>
       </w:r>
     </w:p>
     <w:p>
@@ -12745,7 +14262,21 @@
           <w:iCs/>
           <w:lang w:val="en-US"/>
         </w:rPr>
-        <w:t>- JavaScript (unit and other)</w:t>
+        <w:t xml:space="preserve">- JavaScript (unit and </w:t>
+      </w:r>
+      <w:r>
+        <w:rPr>
+          <w:iCs/>
+          <w:lang w:val="en-US"/>
+        </w:rPr>
+        <w:t>integration</w:t>
+      </w:r>
+      <w:r>
+        <w:rPr>
+          <w:iCs/>
+          <w:lang w:val="en-US"/>
+        </w:rPr>
+        <w:t>)</w:t>
       </w:r>
       <w:r>
         <w:rPr>
@@ -12775,6 +14306,13 @@
         </w:rPr>
         <w:t>tool, Test framework</w:t>
       </w:r>
+      <w:r>
+        <w:rPr>
+          <w:iCs/>
+          <w:lang w:val="en-US"/>
+        </w:rPr>
+        <w:t>. Consists of:</w:t>
+      </w:r>
     </w:p>
     <w:p>
       <w:pPr>
@@ -12944,12 +14482,14 @@
           <w:numId w:val="3"/>
         </w:numPr>
         <w:rPr>
-          <w:iCs/>
-          <w:lang w:val="en-US"/>
-        </w:rPr>
-      </w:pPr>
-      <w:r>
-        <w:rPr>
+          <w:i/>
+          <w:iCs/>
+          <w:lang w:val="en-US"/>
+        </w:rPr>
+      </w:pPr>
+      <w:r>
+        <w:rPr>
+          <w:i/>
           <w:iCs/>
           <w:lang w:val="en-US"/>
         </w:rPr>
@@ -13041,6 +14581,7 @@
       <w:r>
         <w:rPr>
           <w:iCs/>
+          <w:color w:val="00B0F0"/>
           <w:lang w:val="en-US"/>
         </w:rPr>
         <w:t>mongo-mock</w:t>
@@ -13066,7 +14607,63 @@
           <w:iCs/>
           <w:lang w:val="en-US"/>
         </w:rPr>
-        <w:t>a) not yet implemented OR b) not easy/free/handy to call for real</w:t>
+        <w:t>a) not yet implemented</w:t>
+      </w:r>
+      <w:r>
+        <w:rPr>
+          <w:iCs/>
+          <w:lang w:val="en-US"/>
+        </w:rPr>
+        <w:t xml:space="preserve"> real module</w:t>
+      </w:r>
+      <w:r>
+        <w:rPr>
+          <w:iCs/>
+          <w:lang w:val="en-US"/>
+        </w:rPr>
+        <w:t xml:space="preserve"> OR b) not</w:t>
+      </w:r>
+      <w:r>
+        <w:rPr>
+          <w:iCs/>
+          <w:lang w:val="en-US"/>
+        </w:rPr>
+        <w:t>-</w:t>
+      </w:r>
+      <w:r>
+        <w:rPr>
+          <w:iCs/>
+          <w:lang w:val="en-US"/>
+        </w:rPr>
+        <w:t>easy/free/handy</w:t>
+      </w:r>
+      <w:r>
+        <w:rPr>
+          <w:iCs/>
+          <w:lang w:val="en-US"/>
+        </w:rPr>
+        <w:t>-</w:t>
+      </w:r>
+      <w:r>
+        <w:rPr>
+          <w:iCs/>
+          <w:lang w:val="en-US"/>
+        </w:rPr>
+        <w:t>to</w:t>
+      </w:r>
+      <w:r>
+        <w:rPr>
+          <w:iCs/>
+          <w:lang w:val="en-US"/>
+        </w:rPr>
+        <w:t>-</w:t>
+      </w:r>
+      <w:r>
+        <w:rPr>
+          <w:iCs/>
+          <w:lang w:val="en-US"/>
+        </w:rPr>
+        <w:t>call real</w:t>
       </w:r>
       <w:r>
         <w:rPr>
@@ -13260,13 +14857,38 @@
           <w:iCs/>
           <w:lang w:val="en-US"/>
         </w:rPr>
-        <w:t xml:space="preserve">Just remember that in all this dev env vs. deployment to real running environment etc. our final goal could be automating and </w:t>
+        <w:t xml:space="preserve">Just remember that in all this dev env vs. deployment to real running environment etc. </w:t>
+      </w:r>
+      <w:r>
+        <w:rPr>
+          <w:iCs/>
+          <w:color w:val="00B0F0"/>
+          <w:lang w:val="en-US"/>
+        </w:rPr>
+        <w:t>our final goal</w:t>
+      </w:r>
+      <w:r>
+        <w:rPr>
+          <w:iCs/>
+          <w:color w:val="00B0F0"/>
+          <w:lang w:val="en-US"/>
+        </w:rPr>
+        <w:t>/dream</w:t>
+      </w:r>
+      <w:r>
+        <w:rPr>
+          <w:iCs/>
+          <w:color w:val="00B0F0"/>
+          <w:lang w:val="en-US"/>
+        </w:rPr>
+        <w:t xml:space="preserve"> could be automating and </w:t>
       </w:r>
       <w:proofErr w:type="spellStart"/>
       <w:proofErr w:type="gramStart"/>
       <w:r>
         <w:rPr>
           <w:iCs/>
+          <w:color w:val="00B0F0"/>
           <w:lang w:val="en-US"/>
         </w:rPr>
         <w:t>container:ing</w:t>
@@ -13276,9 +14898,17 @@
       <w:r>
         <w:rPr>
           <w:iCs/>
-          <w:lang w:val="en-US"/>
-        </w:rPr>
-        <w:t xml:space="preserve"> everything. But go step by step.</w:t>
+          <w:color w:val="00B0F0"/>
+          <w:lang w:val="en-US"/>
+        </w:rPr>
+        <w:t xml:space="preserve"> everything</w:t>
+      </w:r>
+      <w:r>
+        <w:rPr>
+          <w:iCs/>
+          <w:lang w:val="en-US"/>
+        </w:rPr>
+        <w:t>. But go step by step.</w:t>
       </w:r>
     </w:p>
     <w:p>
@@ -13516,23 +15146,7 @@
           <w:iCs/>
           <w:lang w:val="en-US"/>
         </w:rPr>
-        <w:t>(lot of this backend and test tech stack testing stuff skipped</w:t>
-      </w:r>
-      <w:proofErr w:type="gramStart"/>
-      <w:r>
-        <w:rPr>
-          <w:iCs/>
-          <w:lang w:val="en-US"/>
-        </w:rPr>
-        <w:t xml:space="preserve">. </w:t>
-      </w:r>
-      <w:proofErr w:type="gramEnd"/>
-      <w:r>
-        <w:rPr>
-          <w:iCs/>
-          <w:lang w:val="en-US"/>
-        </w:rPr>
-        <w:t>Useful, but not topical for us now!)</w:t>
+        <w:t>(lot of this backend and test tech stack testing stuff skipped. Useful, but not topical for us now!)</w:t>
       </w:r>
     </w:p>
     <w:p>
@@ -13766,7 +15380,30 @@
           <w:iCs/>
           <w:lang w:val="en-US"/>
         </w:rPr>
-        <w:t xml:space="preserve"> kinds of combinations of data)</w:t>
+        <w:t xml:space="preserve"> kinds of combinations of data</w:t>
+      </w:r>
+      <w:proofErr w:type="gramStart"/>
+      <w:r>
+        <w:rPr>
+          <w:iCs/>
+          <w:lang w:val="en-US"/>
+        </w:rPr>
+        <w:t xml:space="preserve">. </w:t>
+      </w:r>
+      <w:proofErr w:type="gramEnd"/>
+      <w:r>
+        <w:rPr>
+          <w:iCs/>
+          <w:lang w:val="en-US"/>
+        </w:rPr>
+        <w:t>document databases like to output hierarchical trees</w:t>
+      </w:r>
+      <w:r>
+        <w:rPr>
+          <w:iCs/>
+          <w:lang w:val="en-US"/>
+        </w:rPr>
+        <w:t>)</w:t>
       </w:r>
     </w:p>
     <w:p>
@@ -13861,9 +15498,17 @@
       <w:r>
         <w:rPr>
           <w:iCs/>
-          <w:lang w:val="en-US"/>
-        </w:rPr>
-        <w:t xml:space="preserve">one-way-hash function: </w:t>
+          <w:color w:val="00B0F0"/>
+          <w:lang w:val="en-US"/>
+        </w:rPr>
+        <w:t>one-way-hash function</w:t>
+      </w:r>
+      <w:r>
+        <w:rPr>
+          <w:iCs/>
+          <w:lang w:val="en-US"/>
+        </w:rPr>
+        <w:t xml:space="preserve">: </w:t>
       </w:r>
       <w:hyperlink r:id="rId15" w:history="1">
         <w:r>
@@ -13981,13 +15626,7 @@
       </w:r>
       <w:proofErr w:type="spellEnd"/>
       <w:r>
-        <w:t xml:space="preserve"> 4</w:t>
-      </w:r>
-      <w:r>
-        <w:t>d</w:t>
-      </w:r>
-      <w:r>
-        <w:t xml:space="preserve">. </w:t>
+        <w:t xml:space="preserve"> 4d. </w:t>
       </w:r>
       <w:proofErr w:type="spellStart"/>
       <w:r>
@@ -14052,6 +15691,7 @@
       <w:r>
         <w:rPr>
           <w:iCs/>
+          <w:color w:val="00B0F0"/>
           <w:lang w:val="en-US"/>
         </w:rPr>
         <w:t>JSON web token (</w:t>
@@ -14060,9 +15700,17 @@
       <w:r>
         <w:rPr>
           <w:iCs/>
-          <w:lang w:val="en-US"/>
-        </w:rPr>
-        <w:t>JWT)  -</w:t>
+          <w:color w:val="00B0F0"/>
+          <w:lang w:val="en-US"/>
+        </w:rPr>
+        <w:t>JWT)</w:t>
+      </w:r>
+      <w:r>
+        <w:rPr>
+          <w:iCs/>
+          <w:lang w:val="en-US"/>
+        </w:rPr>
+        <w:t xml:space="preserve">  -</w:t>
       </w:r>
       <w:proofErr w:type="gramEnd"/>
       <w:r>
@@ -14104,7 +15752,68 @@
           <w:iCs/>
           <w:lang w:val="en-US"/>
         </w:rPr>
-        <w:t xml:space="preserve">some claims (usually encrypted) with the hash to check the integrity of the claims (that they are not forgery). </w:t>
+        <w:t xml:space="preserve">some </w:t>
+      </w:r>
+      <w:r>
+        <w:rPr>
+          <w:iCs/>
+          <w:color w:val="00B0F0"/>
+          <w:lang w:val="en-US"/>
+        </w:rPr>
+        <w:t>claims</w:t>
+      </w:r>
+      <w:r>
+        <w:rPr>
+          <w:iCs/>
+          <w:lang w:val="en-US"/>
+        </w:rPr>
+        <w:t xml:space="preserve"> (usually encrypted)</w:t>
+      </w:r>
+      <w:r>
+        <w:rPr>
+          <w:iCs/>
+          <w:lang w:val="en-US"/>
+        </w:rPr>
+        <w:t xml:space="preserve"> </w:t>
+      </w:r>
+      <w:r>
+        <w:rPr>
+          <w:iCs/>
+          <w:color w:val="00B0F0"/>
+          <w:lang w:val="en-US"/>
+        </w:rPr>
+        <w:t>moved</w:t>
+      </w:r>
+      <w:r>
+        <w:rPr>
+          <w:iCs/>
+          <w:color w:val="00B0F0"/>
+          <w:lang w:val="en-US"/>
+        </w:rPr>
+        <w:t xml:space="preserve"> </w:t>
+      </w:r>
+      <w:r>
+        <w:rPr>
+          <w:iCs/>
+          <w:color w:val="00B0F0"/>
+          <w:lang w:val="en-US"/>
+        </w:rPr>
+        <w:t xml:space="preserve">together </w:t>
+      </w:r>
+      <w:r>
+        <w:rPr>
+          <w:iCs/>
+          <w:color w:val="00B0F0"/>
+          <w:lang w:val="en-US"/>
+        </w:rPr>
+        <w:t xml:space="preserve">with the hash </w:t>
+      </w:r>
+      <w:r>
+        <w:rPr>
+          <w:iCs/>
+          <w:lang w:val="en-US"/>
+        </w:rPr>
+        <w:t xml:space="preserve">to check the integrity of the claims (that they are not forgery). </w:t>
       </w:r>
       <w:proofErr w:type="gramStart"/>
       <w:r>
@@ -14203,6 +15912,8 @@
         </w:rPr>
         <w:t xml:space="preserve">information exchange </w:t>
       </w:r>
+      <w:bookmarkStart w:id="1" w:name="_GoBack"/>
+      <w:bookmarkEnd w:id="1"/>
     </w:p>
     <w:p>
       <w:pPr>
@@ -14237,7 +15948,6 @@
           <w:lang w:val="en-US"/>
         </w:rPr>
       </w:pPr>
-      <w:bookmarkStart w:id="1" w:name="_GoBack"/>
       <w:r>
         <w:rPr>
           <w:i/>
@@ -14246,7 +15956,6 @@
         </w:rPr>
         <w:t>exercises</w:t>
       </w:r>
-      <w:bookmarkEnd w:id="1"/>
     </w:p>
     <w:p>
       <w:pPr>
@@ -14681,7 +16390,7 @@
   <w:abstractNum w:abstractNumId="2" w15:restartNumberingAfterBreak="0">
     <w:nsid w:val="49BF7921"/>
     <w:multiLevelType w:val="hybridMultilevel"/>
-    <w:tmpl w:val="5A34E730"/>
+    <w:tmpl w:val="095EA018"/>
     <w:lvl w:ilvl="0" w:tplc="040B0001">
       <w:start w:val="1"/>
       <w:numFmt w:val="bullet"/>

</xml_diff>

<commit_message>
5a added to the Fullstack open Exam Reading list
</commit_message>
<xml_diff>
--- a/FSO/FSOReadingList.docx
+++ b/FSO/FSOReadingList.docx
@@ -15382,21 +15382,12 @@
         </w:rPr>
         <w:t xml:space="preserve"> kinds of combinations of data</w:t>
       </w:r>
-      <w:proofErr w:type="gramStart"/>
-      <w:r>
-        <w:rPr>
-          <w:iCs/>
-          <w:lang w:val="en-US"/>
-        </w:rPr>
-        <w:t xml:space="preserve">. </w:t>
-      </w:r>
-      <w:proofErr w:type="gramEnd"/>
-      <w:r>
-        <w:rPr>
-          <w:iCs/>
-          <w:lang w:val="en-US"/>
-        </w:rPr>
-        <w:t>document databases like to output hierarchical trees</w:t>
+      <w:r>
+        <w:rPr>
+          <w:iCs/>
+          <w:lang w:val="en-US"/>
+        </w:rPr>
+        <w:t>. document databases like to output hierarchical trees</w:t>
       </w:r>
       <w:r>
         <w:rPr>
@@ -15912,50 +15903,3932 @@
         </w:rPr>
         <w:t xml:space="preserve">information exchange </w:t>
       </w:r>
-      <w:bookmarkStart w:id="1" w:name="_GoBack"/>
+    </w:p>
+    <w:p>
+      <w:pPr>
+        <w:pStyle w:val="ListParagraph"/>
+        <w:numPr>
+          <w:ilvl w:val="0"/>
+          <w:numId w:val="6"/>
+        </w:numPr>
+        <w:rPr>
+          <w:iCs/>
+          <w:lang w:val="en-US"/>
+        </w:rPr>
+      </w:pPr>
+      <w:r>
+        <w:rPr>
+          <w:iCs/>
+          <w:lang w:val="en-US"/>
+        </w:rPr>
+        <w:t>(more details related to usage of JWT in this case that can be skipped for now)</w:t>
+      </w:r>
+    </w:p>
+    <w:p>
+      <w:pPr>
+        <w:pStyle w:val="ListParagraph"/>
+        <w:numPr>
+          <w:ilvl w:val="0"/>
+          <w:numId w:val="6"/>
+        </w:numPr>
+        <w:rPr>
+          <w:i/>
+          <w:iCs/>
+          <w:lang w:val="en-US"/>
+        </w:rPr>
+      </w:pPr>
+      <w:r>
+        <w:rPr>
+          <w:i/>
+          <w:iCs/>
+          <w:lang w:val="en-US"/>
+        </w:rPr>
+        <w:t>exercises</w:t>
+      </w:r>
+    </w:p>
+    <w:p>
+      <w:pPr>
+        <w:rPr>
+          <w:rFonts w:ascii="Times New Roman" w:eastAsia="Times New Roman" w:hAnsi="Times New Roman" w:cs="Times New Roman"/>
+          <w:b/>
+          <w:bCs/>
+          <w:kern w:val="36"/>
+          <w:sz w:val="48"/>
+          <w:szCs w:val="48"/>
+          <w:lang w:eastAsia="fi-FI"/>
+        </w:rPr>
+      </w:pPr>
+      <w:r>
+        <w:br w:type="page"/>
+      </w:r>
+    </w:p>
+    <w:p>
+      <w:pPr>
+        <w:pStyle w:val="Heading1"/>
+      </w:pPr>
+      <w:proofErr w:type="spellStart"/>
+      <w:r>
+        <w:lastRenderedPageBreak/>
+        <w:t>Part</w:t>
+      </w:r>
+      <w:proofErr w:type="spellEnd"/>
+      <w:r>
+        <w:t xml:space="preserve"> 5a. </w:t>
+      </w:r>
+      <w:proofErr w:type="spellStart"/>
+      <w:r>
+        <w:t>Login</w:t>
+      </w:r>
+      <w:proofErr w:type="spellEnd"/>
+      <w:r>
+        <w:t xml:space="preserve"> in </w:t>
+      </w:r>
+      <w:proofErr w:type="spellStart"/>
+      <w:r>
+        <w:t>frontend</w:t>
+      </w:r>
+      <w:proofErr w:type="spellEnd"/>
+    </w:p>
+    <w:p>
+      <w:pPr>
+        <w:pStyle w:val="ListParagraph"/>
+        <w:numPr>
+          <w:ilvl w:val="0"/>
+          <w:numId w:val="7"/>
+        </w:numPr>
+        <w:rPr>
+          <w:iCs/>
+          <w:lang w:val="en-US"/>
+        </w:rPr>
+      </w:pPr>
+      <w:r>
+        <w:rPr>
+          <w:iCs/>
+          <w:lang w:val="en-US"/>
+        </w:rPr>
+        <w:t>Note how these two lines are not related:</w:t>
+      </w:r>
+    </w:p>
+    <w:p>
+      <w:pPr>
+        <w:pStyle w:val="ListParagraph"/>
+        <w:shd w:val="clear" w:color="auto" w:fill="33332D"/>
+        <w:tabs>
+          <w:tab w:val="left" w:pos="916"/>
+          <w:tab w:val="left" w:pos="1832"/>
+          <w:tab w:val="left" w:pos="2748"/>
+          <w:tab w:val="left" w:pos="3664"/>
+          <w:tab w:val="left" w:pos="4580"/>
+          <w:tab w:val="left" w:pos="5496"/>
+          <w:tab w:val="left" w:pos="6412"/>
+          <w:tab w:val="left" w:pos="7328"/>
+          <w:tab w:val="left" w:pos="8244"/>
+          <w:tab w:val="left" w:pos="9160"/>
+          <w:tab w:val="left" w:pos="10076"/>
+          <w:tab w:val="left" w:pos="10992"/>
+          <w:tab w:val="left" w:pos="11908"/>
+          <w:tab w:val="left" w:pos="12824"/>
+          <w:tab w:val="left" w:pos="13740"/>
+          <w:tab w:val="left" w:pos="14656"/>
+        </w:tabs>
+        <w:spacing w:after="0" w:line="240" w:lineRule="auto"/>
+        <w:rPr>
+          <w:rFonts w:ascii="Courier New" w:eastAsia="Times New Roman" w:hAnsi="Courier New" w:cs="Courier New"/>
+          <w:color w:val="FFFFFF"/>
+          <w:sz w:val="20"/>
+          <w:szCs w:val="20"/>
+          <w:lang w:eastAsia="fi-FI"/>
+        </w:rPr>
+      </w:pPr>
+      <w:proofErr w:type="spellStart"/>
+      <w:r>
+        <w:rPr>
+          <w:rFonts w:ascii="Consolas" w:eastAsia="Times New Roman" w:hAnsi="Consolas" w:cs="Courier New"/>
+          <w:color w:val="D1949E"/>
+          <w:sz w:val="20"/>
+          <w:szCs w:val="20"/>
+          <w:lang w:eastAsia="fi-FI"/>
+        </w:rPr>
+        <w:t>const</w:t>
+      </w:r>
+      <w:proofErr w:type="spellEnd"/>
+      <w:r>
+        <w:rPr>
+          <w:rFonts w:ascii="Consolas" w:eastAsia="Times New Roman" w:hAnsi="Consolas" w:cs="Courier New"/>
+          <w:color w:val="FFFFFF"/>
+          <w:sz w:val="20"/>
+          <w:szCs w:val="20"/>
+          <w:lang w:eastAsia="fi-FI"/>
+        </w:rPr>
+        <w:t xml:space="preserve"> [</w:t>
+      </w:r>
+      <w:proofErr w:type="spellStart"/>
+      <w:r>
+        <w:rPr>
+          <w:rFonts w:ascii="Consolas" w:eastAsia="Times New Roman" w:hAnsi="Consolas" w:cs="Courier New"/>
+          <w:color w:val="FFFFFF"/>
+          <w:sz w:val="20"/>
+          <w:szCs w:val="20"/>
+          <w:lang w:eastAsia="fi-FI"/>
+        </w:rPr>
+        <w:t>notes</w:t>
+      </w:r>
+      <w:proofErr w:type="spellEnd"/>
+      <w:r>
+        <w:rPr>
+          <w:rFonts w:ascii="Consolas" w:eastAsia="Times New Roman" w:hAnsi="Consolas" w:cs="Courier New"/>
+          <w:color w:val="FFFFFF"/>
+          <w:sz w:val="20"/>
+          <w:szCs w:val="20"/>
+          <w:lang w:eastAsia="fi-FI"/>
+        </w:rPr>
+        <w:t xml:space="preserve">, setNotes] </w:t>
+      </w:r>
+      <w:r>
+        <w:rPr>
+          <w:rFonts w:ascii="Consolas" w:eastAsia="Times New Roman" w:hAnsi="Consolas" w:cs="Courier New"/>
+          <w:color w:val="F5B83D"/>
+          <w:sz w:val="20"/>
+          <w:szCs w:val="20"/>
+          <w:lang w:eastAsia="fi-FI"/>
+        </w:rPr>
+        <w:t>=</w:t>
+      </w:r>
+      <w:r>
+        <w:rPr>
+          <w:rFonts w:ascii="Consolas" w:eastAsia="Times New Roman" w:hAnsi="Consolas" w:cs="Courier New"/>
+          <w:color w:val="FFFFFF"/>
+          <w:sz w:val="20"/>
+          <w:szCs w:val="20"/>
+          <w:lang w:eastAsia="fi-FI"/>
+        </w:rPr>
+        <w:t xml:space="preserve"> </w:t>
+      </w:r>
+      <w:proofErr w:type="spellStart"/>
+      <w:proofErr w:type="gramStart"/>
+      <w:r>
+        <w:rPr>
+          <w:rFonts w:ascii="Consolas" w:eastAsia="Times New Roman" w:hAnsi="Consolas" w:cs="Courier New"/>
+          <w:color w:val="FFFFFF"/>
+          <w:sz w:val="20"/>
+          <w:szCs w:val="20"/>
+          <w:lang w:eastAsia="fi-FI"/>
+        </w:rPr>
+        <w:t>useState</w:t>
+      </w:r>
+      <w:proofErr w:type="spellEnd"/>
+      <w:r>
+        <w:rPr>
+          <w:rFonts w:ascii="Consolas" w:eastAsia="Times New Roman" w:hAnsi="Consolas" w:cs="Courier New"/>
+          <w:color w:val="FFFFFF"/>
+          <w:sz w:val="20"/>
+          <w:szCs w:val="20"/>
+          <w:lang w:eastAsia="fi-FI"/>
+        </w:rPr>
+        <w:t>(</w:t>
+      </w:r>
+      <w:proofErr w:type="gramEnd"/>
+      <w:r>
+        <w:rPr>
+          <w:rFonts w:ascii="Consolas" w:eastAsia="Times New Roman" w:hAnsi="Consolas" w:cs="Courier New"/>
+          <w:color w:val="FFFFFF"/>
+          <w:sz w:val="20"/>
+          <w:szCs w:val="20"/>
+          <w:lang w:eastAsia="fi-FI"/>
+        </w:rPr>
+        <w:t xml:space="preserve">[]) </w:t>
+      </w:r>
+    </w:p>
+    <w:p>
+      <w:pPr>
+        <w:pStyle w:val="ListParagraph"/>
+        <w:shd w:val="clear" w:color="auto" w:fill="33332D"/>
+        <w:tabs>
+          <w:tab w:val="left" w:pos="916"/>
+          <w:tab w:val="left" w:pos="1832"/>
+          <w:tab w:val="left" w:pos="2748"/>
+          <w:tab w:val="left" w:pos="3664"/>
+          <w:tab w:val="left" w:pos="4580"/>
+          <w:tab w:val="left" w:pos="5496"/>
+          <w:tab w:val="left" w:pos="6412"/>
+          <w:tab w:val="left" w:pos="7328"/>
+          <w:tab w:val="left" w:pos="8244"/>
+          <w:tab w:val="left" w:pos="9160"/>
+          <w:tab w:val="left" w:pos="10076"/>
+          <w:tab w:val="left" w:pos="10992"/>
+          <w:tab w:val="left" w:pos="11908"/>
+          <w:tab w:val="left" w:pos="12824"/>
+          <w:tab w:val="left" w:pos="13740"/>
+          <w:tab w:val="left" w:pos="14656"/>
+        </w:tabs>
+        <w:spacing w:after="0" w:line="240" w:lineRule="auto"/>
+        <w:rPr>
+          <w:rFonts w:ascii="Courier New" w:eastAsia="Times New Roman" w:hAnsi="Courier New" w:cs="Courier New"/>
+          <w:color w:val="FFFFFF"/>
+          <w:sz w:val="20"/>
+          <w:szCs w:val="20"/>
+          <w:lang w:eastAsia="fi-FI"/>
+        </w:rPr>
+      </w:pPr>
+      <w:proofErr w:type="spellStart"/>
+      <w:r>
+        <w:rPr>
+          <w:rFonts w:ascii="Consolas" w:eastAsia="Times New Roman" w:hAnsi="Consolas" w:cs="Courier New"/>
+          <w:color w:val="D1949E"/>
+          <w:sz w:val="20"/>
+          <w:szCs w:val="20"/>
+          <w:lang w:eastAsia="fi-FI"/>
+        </w:rPr>
+        <w:t>const</w:t>
+      </w:r>
+      <w:proofErr w:type="spellEnd"/>
+      <w:r>
+        <w:rPr>
+          <w:rFonts w:ascii="Consolas" w:eastAsia="Times New Roman" w:hAnsi="Consolas" w:cs="Courier New"/>
+          <w:color w:val="FFFFFF"/>
+          <w:sz w:val="20"/>
+          <w:szCs w:val="20"/>
+          <w:lang w:eastAsia="fi-FI"/>
+        </w:rPr>
+        <w:t xml:space="preserve"> [</w:t>
+      </w:r>
+      <w:proofErr w:type="spellStart"/>
+      <w:r>
+        <w:rPr>
+          <w:rFonts w:ascii="Consolas" w:eastAsia="Times New Roman" w:hAnsi="Consolas" w:cs="Courier New"/>
+          <w:color w:val="FFFFFF"/>
+          <w:sz w:val="20"/>
+          <w:szCs w:val="20"/>
+          <w:lang w:eastAsia="fi-FI"/>
+        </w:rPr>
+        <w:t>notes</w:t>
+      </w:r>
+      <w:proofErr w:type="spellEnd"/>
+      <w:r>
+        <w:rPr>
+          <w:rFonts w:ascii="Consolas" w:eastAsia="Times New Roman" w:hAnsi="Consolas" w:cs="Courier New"/>
+          <w:color w:val="FFFFFF"/>
+          <w:sz w:val="20"/>
+          <w:szCs w:val="20"/>
+          <w:lang w:eastAsia="fi-FI"/>
+        </w:rPr>
+        <w:t xml:space="preserve">, setNotes] </w:t>
+      </w:r>
+      <w:r>
+        <w:rPr>
+          <w:rFonts w:ascii="Consolas" w:eastAsia="Times New Roman" w:hAnsi="Consolas" w:cs="Courier New"/>
+          <w:color w:val="F5B83D"/>
+          <w:sz w:val="20"/>
+          <w:szCs w:val="20"/>
+          <w:lang w:eastAsia="fi-FI"/>
+        </w:rPr>
+        <w:t>=</w:t>
+      </w:r>
+      <w:r>
+        <w:rPr>
+          <w:rFonts w:ascii="Consolas" w:eastAsia="Times New Roman" w:hAnsi="Consolas" w:cs="Courier New"/>
+          <w:color w:val="FFFFFF"/>
+          <w:sz w:val="20"/>
+          <w:szCs w:val="20"/>
+          <w:lang w:eastAsia="fi-FI"/>
+        </w:rPr>
+        <w:t xml:space="preserve"> </w:t>
+      </w:r>
+      <w:proofErr w:type="gramStart"/>
+      <w:r>
+        <w:rPr>
+          <w:rFonts w:ascii="Consolas" w:eastAsia="Times New Roman" w:hAnsi="Consolas" w:cs="Courier New"/>
+          <w:color w:val="FFFFFF"/>
+          <w:sz w:val="20"/>
+          <w:szCs w:val="20"/>
+          <w:lang w:eastAsia="fi-FI"/>
+        </w:rPr>
+        <w:t xml:space="preserve">[] </w:t>
+      </w:r>
+      <w:r>
+        <w:rPr>
+          <w:rFonts w:ascii="Consolas" w:eastAsia="Times New Roman" w:hAnsi="Consolas" w:cs="Courier New"/>
+          <w:color w:val="FFFFFF"/>
+          <w:sz w:val="20"/>
+          <w:szCs w:val="20"/>
+          <w:lang w:eastAsia="fi-FI"/>
+        </w:rPr>
+        <w:t xml:space="preserve">  </w:t>
+      </w:r>
+      <w:proofErr w:type="gramEnd"/>
+      <w:r>
+        <w:rPr>
+          <w:rFonts w:ascii="Consolas" w:eastAsia="Times New Roman" w:hAnsi="Consolas" w:cs="Courier New"/>
+          <w:color w:val="FFFFFF"/>
+          <w:sz w:val="20"/>
+          <w:szCs w:val="20"/>
+          <w:lang w:eastAsia="fi-FI"/>
+        </w:rPr>
+        <w:t xml:space="preserve">     // JUST WRONG</w:t>
+      </w:r>
+      <w:r>
+        <w:rPr>
+          <w:rFonts w:ascii="Consolas" w:eastAsia="Times New Roman" w:hAnsi="Consolas" w:cs="Courier New"/>
+          <w:color w:val="FFFFFF"/>
+          <w:sz w:val="20"/>
+          <w:szCs w:val="20"/>
+          <w:lang w:eastAsia="fi-FI"/>
+        </w:rPr>
+        <w:t>!!!</w:t>
+      </w:r>
+      <w:r>
+        <w:rPr>
+          <w:rFonts w:ascii="Consolas" w:eastAsia="Times New Roman" w:hAnsi="Consolas" w:cs="Courier New"/>
+          <w:color w:val="FFFFFF"/>
+          <w:sz w:val="20"/>
+          <w:szCs w:val="20"/>
+          <w:lang w:eastAsia="fi-FI"/>
+        </w:rPr>
+        <w:t xml:space="preserve">, READ BELOW  </w:t>
+      </w:r>
+    </w:p>
+    <w:p>
+      <w:pPr>
+        <w:ind w:left="360"/>
+        <w:rPr>
+          <w:iCs/>
+          <w:lang w:val="en-US"/>
+        </w:rPr>
+      </w:pPr>
+      <w:r>
+        <w:rPr>
+          <w:iCs/>
+          <w:lang w:val="en-US"/>
+        </w:rPr>
+        <w:t xml:space="preserve">In the first one </w:t>
+      </w:r>
+      <w:proofErr w:type="spellStart"/>
+      <w:r>
+        <w:rPr>
+          <w:iCs/>
+          <w:lang w:val="en-US"/>
+        </w:rPr>
+        <w:t>the</w:t>
+      </w:r>
+      <w:proofErr w:type="spellEnd"/>
+      <w:r>
+        <w:rPr>
+          <w:iCs/>
+          <w:lang w:val="en-US"/>
+        </w:rPr>
+        <w:t xml:space="preserve"> empty array goes to be the initial value of the notes state, but also the </w:t>
+      </w:r>
+      <w:proofErr w:type="spellStart"/>
+      <w:r>
+        <w:rPr>
+          <w:iCs/>
+          <w:lang w:val="en-US"/>
+        </w:rPr>
+        <w:t>useState</w:t>
+      </w:r>
+      <w:proofErr w:type="spellEnd"/>
+      <w:r>
+        <w:rPr>
+          <w:iCs/>
+          <w:lang w:val="en-US"/>
+        </w:rPr>
+        <w:t xml:space="preserve"> returns an array, where the first item is the empty array and the second is the setter function. </w:t>
+      </w:r>
+      <w:r>
+        <w:rPr>
+          <w:iCs/>
+          <w:lang w:val="en-US"/>
+        </w:rPr>
+        <w:t xml:space="preserve">And those two values from that array would be </w:t>
+      </w:r>
+      <w:proofErr w:type="spellStart"/>
+      <w:r>
+        <w:rPr>
+          <w:iCs/>
+          <w:lang w:val="en-US"/>
+        </w:rPr>
+        <w:t>destructered</w:t>
+      </w:r>
+      <w:proofErr w:type="spellEnd"/>
+      <w:r>
+        <w:rPr>
+          <w:iCs/>
+          <w:lang w:val="en-US"/>
+        </w:rPr>
+        <w:t xml:space="preserve"> to be the values of the two </w:t>
+      </w:r>
+      <w:proofErr w:type="spellStart"/>
+      <w:r>
+        <w:rPr>
+          <w:iCs/>
+          <w:lang w:val="en-US"/>
+        </w:rPr>
+        <w:t>consts</w:t>
+      </w:r>
+      <w:proofErr w:type="spellEnd"/>
+      <w:r>
+        <w:rPr>
+          <w:iCs/>
+          <w:lang w:val="en-US"/>
+        </w:rPr>
+        <w:t xml:space="preserve"> created on the left side.</w:t>
+      </w:r>
+    </w:p>
+    <w:p>
+      <w:pPr>
+        <w:ind w:left="360"/>
+        <w:rPr>
+          <w:iCs/>
+          <w:lang w:val="en-US"/>
+        </w:rPr>
+      </w:pPr>
+      <w:r>
+        <w:rPr>
+          <w:iCs/>
+          <w:lang w:val="en-US"/>
+        </w:rPr>
+        <w:t xml:space="preserve">To understand the first </w:t>
+      </w:r>
+      <w:proofErr w:type="gramStart"/>
+      <w:r>
+        <w:rPr>
+          <w:iCs/>
+          <w:lang w:val="en-US"/>
+        </w:rPr>
+        <w:t>line</w:t>
+      </w:r>
+      <w:proofErr w:type="gramEnd"/>
+      <w:r>
+        <w:rPr>
+          <w:iCs/>
+          <w:lang w:val="en-US"/>
+        </w:rPr>
+        <w:t xml:space="preserve"> one needs to understand three separate things:</w:t>
+      </w:r>
+    </w:p>
+    <w:p>
+      <w:pPr>
+        <w:pStyle w:val="ListParagraph"/>
+        <w:numPr>
+          <w:ilvl w:val="0"/>
+          <w:numId w:val="8"/>
+        </w:numPr>
+        <w:rPr>
+          <w:iCs/>
+          <w:lang w:val="en-US"/>
+        </w:rPr>
+      </w:pPr>
+      <w:r>
+        <w:rPr>
+          <w:iCs/>
+          <w:lang w:val="en-US"/>
+        </w:rPr>
+        <w:t xml:space="preserve">The JavaScript </w:t>
+      </w:r>
+      <w:proofErr w:type="spellStart"/>
+      <w:r>
+        <w:rPr>
+          <w:iCs/>
+          <w:lang w:val="en-US"/>
+        </w:rPr>
+        <w:t>destructuring</w:t>
+      </w:r>
+      <w:proofErr w:type="spellEnd"/>
+      <w:r>
+        <w:rPr>
+          <w:iCs/>
+          <w:lang w:val="en-US"/>
+        </w:rPr>
+        <w:t xml:space="preserve"> assignment, e.g.  const [</w:t>
+      </w:r>
+      <w:proofErr w:type="spellStart"/>
+      <w:proofErr w:type="gramStart"/>
+      <w:r>
+        <w:rPr>
+          <w:iCs/>
+          <w:lang w:val="en-US"/>
+        </w:rPr>
+        <w:t>a,b</w:t>
+      </w:r>
+      <w:proofErr w:type="spellEnd"/>
+      <w:proofErr w:type="gramEnd"/>
+      <w:r>
+        <w:rPr>
+          <w:iCs/>
+          <w:lang w:val="en-US"/>
+        </w:rPr>
+        <w:t>] = [12, “</w:t>
+      </w:r>
+      <w:proofErr w:type="spellStart"/>
+      <w:r>
+        <w:rPr>
+          <w:iCs/>
+          <w:lang w:val="en-US"/>
+        </w:rPr>
+        <w:t>abc</w:t>
+      </w:r>
+      <w:proofErr w:type="spellEnd"/>
+      <w:r>
+        <w:rPr>
+          <w:iCs/>
+          <w:lang w:val="en-US"/>
+        </w:rPr>
+        <w:t>”];</w:t>
+      </w:r>
+    </w:p>
+    <w:p>
+      <w:pPr>
+        <w:pStyle w:val="ListParagraph"/>
+        <w:numPr>
+          <w:ilvl w:val="0"/>
+          <w:numId w:val="8"/>
+        </w:numPr>
+        <w:rPr>
+          <w:iCs/>
+          <w:lang w:val="en-US"/>
+        </w:rPr>
+      </w:pPr>
+      <w:r>
+        <w:rPr>
+          <w:iCs/>
+          <w:lang w:val="en-US"/>
+        </w:rPr>
+        <w:t>The React states (~component state fractions) and state setter functions</w:t>
+      </w:r>
+    </w:p>
+    <w:p>
+      <w:pPr>
+        <w:pStyle w:val="ListParagraph"/>
+        <w:numPr>
+          <w:ilvl w:val="0"/>
+          <w:numId w:val="8"/>
+        </w:numPr>
+        <w:rPr>
+          <w:iCs/>
+          <w:lang w:val="en-US"/>
+        </w:rPr>
+      </w:pPr>
+      <w:r>
+        <w:rPr>
+          <w:iCs/>
+          <w:lang w:val="en-US"/>
+        </w:rPr>
+        <w:t xml:space="preserve">The </w:t>
+      </w:r>
+      <w:proofErr w:type="spellStart"/>
+      <w:r>
+        <w:rPr>
+          <w:iCs/>
+          <w:lang w:val="en-US"/>
+        </w:rPr>
+        <w:t>useState</w:t>
+      </w:r>
+      <w:proofErr w:type="spellEnd"/>
+      <w:r>
+        <w:rPr>
+          <w:iCs/>
+          <w:lang w:val="en-US"/>
+        </w:rPr>
+        <w:t xml:space="preserve"> hook that is given at least the initial value of the state fraction</w:t>
+      </w:r>
+    </w:p>
+    <w:p>
+      <w:pPr>
+        <w:ind w:left="360"/>
+        <w:rPr>
+          <w:iCs/>
+          <w:lang w:val="en-US"/>
+        </w:rPr>
+      </w:pPr>
+      <w:r>
+        <w:rPr>
+          <w:iCs/>
+          <w:lang w:val="en-US"/>
+        </w:rPr>
+        <w:t>The second version would be totally wrong even from the JavaScript destructing assignment point of view!</w:t>
+      </w:r>
+    </w:p>
+    <w:p>
+      <w:pPr>
+        <w:pStyle w:val="ListParagraph"/>
+        <w:numPr>
+          <w:ilvl w:val="0"/>
+          <w:numId w:val="7"/>
+        </w:numPr>
+        <w:rPr>
+          <w:iCs/>
+          <w:lang w:val="en-US"/>
+        </w:rPr>
+      </w:pPr>
+      <w:r>
+        <w:rPr>
+          <w:iCs/>
+          <w:lang w:val="en-US"/>
+        </w:rPr>
+        <w:t>Notice how this component’s (the main page/view of that app) state fractions have different datatypes: array, string, Boolean, object, string, string</w:t>
+      </w:r>
+    </w:p>
+    <w:p>
+      <w:pPr>
+        <w:pStyle w:val="ListParagraph"/>
+        <w:numPr>
+          <w:ilvl w:val="0"/>
+          <w:numId w:val="7"/>
+        </w:numPr>
+        <w:rPr>
+          <w:iCs/>
+          <w:lang w:val="en-US"/>
+        </w:rPr>
+      </w:pPr>
+      <w:proofErr w:type="spellStart"/>
+      <w:r>
+        <w:rPr>
+          <w:iCs/>
+          <w:lang w:val="en-US"/>
+        </w:rPr>
+        <w:t>useEffect</w:t>
+      </w:r>
+      <w:proofErr w:type="spellEnd"/>
+      <w:r>
+        <w:rPr>
+          <w:iCs/>
+          <w:lang w:val="en-US"/>
+        </w:rPr>
+        <w:t xml:space="preserve"> =  </w:t>
+      </w:r>
+      <w:hyperlink r:id="rId16" w:history="1">
+        <w:r>
+          <w:rPr>
+            <w:rStyle w:val="Hyperlink"/>
+            <w:iCs/>
+            <w:lang w:val="en-US"/>
+          </w:rPr>
+          <w:t>https://reactjs.org/docs/hooks-effect.html</w:t>
+        </w:r>
+      </w:hyperlink>
+      <w:r>
+        <w:rPr>
+          <w:iCs/>
+          <w:lang w:val="en-US"/>
+        </w:rPr>
+        <w:t>: “</w:t>
+      </w:r>
+      <w:r>
+        <w:rPr>
+          <w:iCs/>
+          <w:lang w:val="en-US"/>
+        </w:rPr>
+        <w:t>The Effect Hook lets you perform side effects in function components</w:t>
+      </w:r>
+      <w:r>
+        <w:rPr>
+          <w:iCs/>
+          <w:lang w:val="en-US"/>
+        </w:rPr>
+        <w:t xml:space="preserve">”. Side effect = doing other things than just putting the component to the DOM and setting the state(s). </w:t>
+      </w:r>
+    </w:p>
+    <w:p>
+      <w:pPr>
+        <w:pStyle w:val="ListParagraph"/>
+        <w:numPr>
+          <w:ilvl w:val="0"/>
+          <w:numId w:val="7"/>
+        </w:numPr>
+        <w:rPr>
+          <w:iCs/>
+          <w:lang w:val="en-US"/>
+        </w:rPr>
+      </w:pPr>
+      <w:r>
+        <w:rPr>
+          <w:iCs/>
+          <w:lang w:val="en-US"/>
+        </w:rPr>
+        <w:t xml:space="preserve">Here “side effect”: Fetching the all notes data from backend. So “side effect” can be part of the main wanted activity! Just not just the component state etc. React-kind of updating. </w:t>
+      </w:r>
+    </w:p>
+    <w:p>
+      <w:pPr>
+        <w:pStyle w:val="ListParagraph"/>
+        <w:numPr>
+          <w:ilvl w:val="0"/>
+          <w:numId w:val="7"/>
+        </w:numPr>
+        <w:rPr>
+          <w:iCs/>
+          <w:lang w:val="en-US"/>
+        </w:rPr>
+      </w:pPr>
+      <w:r>
+        <w:rPr>
+          <w:iCs/>
+          <w:lang w:val="en-US"/>
+        </w:rPr>
+        <w:t>What</w:t>
+      </w:r>
+      <w:r>
+        <w:rPr>
+          <w:iCs/>
+          <w:lang w:val="en-US"/>
+        </w:rPr>
+        <w:t>’s</w:t>
+      </w:r>
+      <w:r>
+        <w:rPr>
+          <w:iCs/>
+          <w:lang w:val="en-US"/>
+        </w:rPr>
+        <w:t xml:space="preserve"> happen</w:t>
+      </w:r>
+      <w:r>
+        <w:rPr>
+          <w:iCs/>
+          <w:lang w:val="en-US"/>
+        </w:rPr>
+        <w:t>ing</w:t>
+      </w:r>
+      <w:r>
+        <w:rPr>
+          <w:iCs/>
+          <w:lang w:val="en-US"/>
+        </w:rPr>
+        <w:t xml:space="preserve"> here?</w:t>
+      </w:r>
+    </w:p>
+    <w:p>
+      <w:pPr>
+        <w:pStyle w:val="ListParagraph"/>
+        <w:rPr>
+          <w:rFonts w:ascii="Consolas" w:hAnsi="Consolas"/>
+          <w:iCs/>
+          <w:lang w:val="en-US"/>
+        </w:rPr>
+      </w:pPr>
+      <w:r>
+        <w:rPr>
+          <w:rFonts w:ascii="Consolas" w:hAnsi="Consolas"/>
+          <w:iCs/>
+          <w:lang w:val="en-US"/>
+        </w:rPr>
+        <w:t>&lt;input</w:t>
+      </w:r>
+    </w:p>
+    <w:p>
+      <w:pPr>
+        <w:pStyle w:val="ListParagraph"/>
+        <w:rPr>
+          <w:rFonts w:ascii="Consolas" w:hAnsi="Consolas"/>
+          <w:iCs/>
+          <w:lang w:val="en-US"/>
+        </w:rPr>
+      </w:pPr>
+      <w:r>
+        <w:rPr>
+          <w:rFonts w:ascii="Consolas" w:hAnsi="Consolas"/>
+          <w:iCs/>
+          <w:lang w:val="en-US"/>
+        </w:rPr>
+        <w:t xml:space="preserve">   </w:t>
+      </w:r>
+      <w:proofErr w:type="spellStart"/>
+      <w:r>
+        <w:rPr>
+          <w:rFonts w:ascii="Consolas" w:hAnsi="Consolas"/>
+          <w:iCs/>
+          <w:lang w:val="en-US"/>
+        </w:rPr>
+        <w:t>onChange</w:t>
+      </w:r>
+      <w:proofErr w:type="spellEnd"/>
+      <w:proofErr w:type="gramStart"/>
+      <w:r>
+        <w:rPr>
+          <w:rFonts w:ascii="Consolas" w:hAnsi="Consolas"/>
+          <w:iCs/>
+          <w:lang w:val="en-US"/>
+        </w:rPr>
+        <w:t>={</w:t>
+      </w:r>
+      <w:proofErr w:type="gramEnd"/>
+      <w:r>
+        <w:rPr>
+          <w:rFonts w:ascii="Consolas" w:hAnsi="Consolas"/>
+          <w:iCs/>
+          <w:lang w:val="en-US"/>
+        </w:rPr>
+        <w:t xml:space="preserve">({ target }) =&gt; </w:t>
+      </w:r>
+      <w:proofErr w:type="spellStart"/>
+      <w:r>
+        <w:rPr>
+          <w:rFonts w:ascii="Consolas" w:hAnsi="Consolas"/>
+          <w:iCs/>
+          <w:lang w:val="en-US"/>
+        </w:rPr>
+        <w:t>setUsername</w:t>
+      </w:r>
+      <w:proofErr w:type="spellEnd"/>
+      <w:r>
+        <w:rPr>
+          <w:rFonts w:ascii="Consolas" w:hAnsi="Consolas"/>
+          <w:iCs/>
+          <w:lang w:val="en-US"/>
+        </w:rPr>
+        <w:t>(</w:t>
+      </w:r>
+      <w:proofErr w:type="spellStart"/>
+      <w:r>
+        <w:rPr>
+          <w:rFonts w:ascii="Consolas" w:hAnsi="Consolas"/>
+          <w:iCs/>
+          <w:lang w:val="en-US"/>
+        </w:rPr>
+        <w:t>target.value</w:t>
+      </w:r>
+      <w:proofErr w:type="spellEnd"/>
+      <w:r>
+        <w:rPr>
+          <w:rFonts w:ascii="Consolas" w:hAnsi="Consolas"/>
+          <w:iCs/>
+          <w:lang w:val="en-US"/>
+        </w:rPr>
+        <w:t>)}</w:t>
+      </w:r>
+      <w:r>
+        <w:rPr>
+          <w:rFonts w:ascii="Consolas" w:hAnsi="Consolas"/>
+          <w:iCs/>
+          <w:lang w:val="en-US"/>
+        </w:rPr>
+        <w:br/>
+        <w:t>/&gt;</w:t>
+      </w:r>
+    </w:p>
+    <w:p>
+      <w:pPr>
+        <w:pStyle w:val="ListParagraph"/>
+        <w:rPr>
+          <w:iCs/>
+          <w:lang w:val="en-US"/>
+        </w:rPr>
+      </w:pPr>
+      <w:r>
+        <w:rPr>
+          <w:iCs/>
+          <w:lang w:val="en-US"/>
+        </w:rPr>
+        <w:t xml:space="preserve">It’s an HTML element, but the attribute </w:t>
+      </w:r>
+      <w:proofErr w:type="spellStart"/>
+      <w:r>
+        <w:rPr>
+          <w:b/>
+          <w:iCs/>
+          <w:lang w:val="en-US"/>
+        </w:rPr>
+        <w:t>onChange</w:t>
+      </w:r>
+      <w:proofErr w:type="spellEnd"/>
+      <w:r>
+        <w:rPr>
+          <w:iCs/>
+          <w:lang w:val="en-US"/>
+        </w:rPr>
+        <w:t xml:space="preserve"> is JSX (not yet </w:t>
+      </w:r>
+      <w:proofErr w:type="spellStart"/>
+      <w:r>
+        <w:rPr>
+          <w:iCs/>
+          <w:lang w:val="en-US"/>
+        </w:rPr>
+        <w:t>onchange</w:t>
+      </w:r>
+      <w:proofErr w:type="spellEnd"/>
+      <w:r>
+        <w:rPr>
+          <w:iCs/>
+          <w:lang w:val="en-US"/>
+        </w:rPr>
+        <w:t xml:space="preserve"> that would be already ready HTML attribute) will still be first rendered by the React parser and handler. </w:t>
+      </w:r>
+      <w:r>
+        <w:rPr>
+          <w:iCs/>
+          <w:lang w:val="en-US"/>
+        </w:rPr>
+        <w:br/>
+      </w:r>
+      <w:r>
+        <w:rPr>
+          <w:iCs/>
+          <w:lang w:val="en-US"/>
+        </w:rPr>
+        <w:br/>
+      </w:r>
+      <w:r>
+        <w:rPr>
+          <w:iCs/>
+          <w:lang w:val="en-US"/>
+        </w:rPr>
+        <w:t xml:space="preserve">The outer </w:t>
+      </w:r>
+      <w:proofErr w:type="gramStart"/>
+      <w:r>
+        <w:rPr>
+          <w:iCs/>
+          <w:lang w:val="en-US"/>
+        </w:rPr>
+        <w:t xml:space="preserve">{  </w:t>
+      </w:r>
+      <w:proofErr w:type="gramEnd"/>
+      <w:r>
+        <w:rPr>
+          <w:iCs/>
+          <w:lang w:val="en-US"/>
+        </w:rPr>
+        <w:t xml:space="preserve"> }  change us to the JavaScript mode. There we define an arrow function </w:t>
+      </w:r>
+      <w:proofErr w:type="gramStart"/>
+      <w:r>
+        <w:rPr>
+          <w:iCs/>
+          <w:lang w:val="en-US"/>
+        </w:rPr>
+        <w:t>( )</w:t>
+      </w:r>
+      <w:proofErr w:type="gramEnd"/>
+      <w:r>
+        <w:rPr>
+          <w:iCs/>
+          <w:lang w:val="en-US"/>
+        </w:rPr>
+        <w:t xml:space="preserve"> =&gt; </w:t>
+      </w:r>
+      <w:proofErr w:type="spellStart"/>
+      <w:r>
+        <w:rPr>
+          <w:iCs/>
+          <w:lang w:val="en-US"/>
+        </w:rPr>
+        <w:t>setUsername</w:t>
+      </w:r>
+      <w:proofErr w:type="spellEnd"/>
+      <w:r>
+        <w:rPr>
+          <w:iCs/>
+          <w:lang w:val="en-US"/>
+        </w:rPr>
+        <w:t>(</w:t>
+      </w:r>
+      <w:proofErr w:type="spellStart"/>
+      <w:r>
+        <w:rPr>
+          <w:iCs/>
+          <w:lang w:val="en-US"/>
+        </w:rPr>
+        <w:t>target.value</w:t>
+      </w:r>
+      <w:proofErr w:type="spellEnd"/>
+      <w:r>
+        <w:rPr>
+          <w:iCs/>
+          <w:lang w:val="en-US"/>
+        </w:rPr>
+        <w:t xml:space="preserve">) and pass that code.  </w:t>
+      </w:r>
+      <w:r>
+        <w:rPr>
+          <w:iCs/>
+          <w:lang w:val="en-US"/>
+        </w:rPr>
+        <w:t>As we pass the event-handler to be bound to the event, we don’t naturally call it (as the event hasn’t yet happened!), but pass it as function object (because of the definition). “Not the cake but the recipe on how to make the cake”</w:t>
+      </w:r>
+      <w:r>
+        <w:rPr>
+          <w:iCs/>
+          <w:lang w:val="en-US"/>
+        </w:rPr>
+        <w:br/>
+      </w:r>
+      <w:r>
+        <w:rPr>
+          <w:iCs/>
+          <w:lang w:val="en-US"/>
+        </w:rPr>
+        <w:br/>
+        <w:t xml:space="preserve">And </w:t>
+      </w:r>
+      <w:proofErr w:type="gramStart"/>
+      <w:r>
+        <w:rPr>
+          <w:iCs/>
+          <w:lang w:val="en-US"/>
+        </w:rPr>
+        <w:t>the  {</w:t>
+      </w:r>
+      <w:proofErr w:type="gramEnd"/>
+      <w:r>
+        <w:rPr>
+          <w:iCs/>
+          <w:lang w:val="en-US"/>
+        </w:rPr>
+        <w:t xml:space="preserve">target} is a </w:t>
+      </w:r>
+      <w:r>
+        <w:rPr>
+          <w:iCs/>
+          <w:lang w:val="en-US"/>
+        </w:rPr>
+        <w:t xml:space="preserve">function parameter list placed special </w:t>
+      </w:r>
+      <w:proofErr w:type="spellStart"/>
+      <w:r>
+        <w:rPr>
+          <w:iCs/>
+          <w:lang w:val="en-US"/>
+        </w:rPr>
+        <w:t>destructuring</w:t>
+      </w:r>
+      <w:proofErr w:type="spellEnd"/>
+      <w:r>
+        <w:rPr>
+          <w:iCs/>
+          <w:lang w:val="en-US"/>
+        </w:rPr>
+        <w:t xml:space="preserve"> assignment that </w:t>
+      </w:r>
+      <w:r>
+        <w:rPr>
+          <w:iCs/>
+          <w:lang w:val="en-US"/>
+        </w:rPr>
+        <w:t>takes whatever that function is given (the props!) and takes from that props (‘event’) the value ‘target’ and puts it to local variable = to the function parameter variable ‘target’.</w:t>
+      </w:r>
+    </w:p>
+    <w:p>
+      <w:pPr>
+        <w:pStyle w:val="ListParagraph"/>
+        <w:rPr>
+          <w:iCs/>
+          <w:lang w:val="en-US"/>
+        </w:rPr>
+      </w:pPr>
+    </w:p>
+    <w:p>
+      <w:pPr>
+        <w:pStyle w:val="ListParagraph"/>
+        <w:rPr>
+          <w:iCs/>
+          <w:lang w:val="en-US"/>
+        </w:rPr>
+      </w:pPr>
+      <w:r>
+        <w:rPr>
+          <w:iCs/>
+          <w:lang w:val="en-US"/>
+        </w:rPr>
+        <w:t xml:space="preserve">Target of course being the </w:t>
+      </w:r>
+      <w:proofErr w:type="spellStart"/>
+      <w:proofErr w:type="gramStart"/>
+      <w:r>
+        <w:rPr>
+          <w:iCs/>
+          <w:lang w:val="en-US"/>
+        </w:rPr>
+        <w:t>event.target</w:t>
+      </w:r>
+      <w:proofErr w:type="spellEnd"/>
+      <w:proofErr w:type="gramEnd"/>
+      <w:r>
+        <w:rPr>
+          <w:iCs/>
+          <w:lang w:val="en-US"/>
+        </w:rPr>
+        <w:t xml:space="preserve"> = the web page component for which the (on)change event happened.</w:t>
+      </w:r>
+    </w:p>
+    <w:p>
+      <w:pPr>
+        <w:pStyle w:val="ListParagraph"/>
+        <w:rPr>
+          <w:iCs/>
+          <w:lang w:val="en-US"/>
+        </w:rPr>
+      </w:pPr>
+    </w:p>
+    <w:p>
+      <w:pPr>
+        <w:pStyle w:val="ListParagraph"/>
+        <w:rPr>
+          <w:iCs/>
+          <w:lang w:val="en-US"/>
+        </w:rPr>
+      </w:pPr>
+      <w:r>
+        <w:rPr>
+          <w:iCs/>
+          <w:lang w:val="en-US"/>
+        </w:rPr>
+        <w:t>If / when that change event finally possibly happens the setter for the state will be called and the changed ‘value’ of the component will be set to the ‘username’ state</w:t>
+      </w:r>
+    </w:p>
+    <w:p>
+      <w:pPr>
+        <w:pStyle w:val="ListParagraph"/>
+        <w:rPr>
+          <w:iCs/>
+          <w:lang w:val="en-US"/>
+        </w:rPr>
+      </w:pPr>
+    </w:p>
+    <w:p>
+      <w:pPr>
+        <w:pStyle w:val="ListParagraph"/>
+        <w:rPr>
+          <w:iCs/>
+          <w:lang w:val="en-US"/>
+        </w:rPr>
+      </w:pPr>
+      <w:r>
+        <w:rPr>
+          <w:iCs/>
+          <w:lang w:val="en-US"/>
+        </w:rPr>
+        <w:lastRenderedPageBreak/>
+        <w:t>(Ouch and then I see almost all same stuff explained on the page too. But not exactly with the same detail. Read both and you have a chance to understand it all?)</w:t>
+      </w:r>
+    </w:p>
+    <w:p>
+      <w:pPr>
+        <w:pStyle w:val="ListParagraph"/>
+        <w:rPr>
+          <w:iCs/>
+          <w:lang w:val="en-US"/>
+        </w:rPr>
+      </w:pPr>
+    </w:p>
+    <w:p>
+      <w:pPr>
+        <w:numPr>
+          <w:ilvl w:val="0"/>
+          <w:numId w:val="10"/>
+        </w:numPr>
+        <w:spacing w:before="100" w:beforeAutospacing="1" w:after="100" w:afterAutospacing="1" w:line="240" w:lineRule="auto"/>
+        <w:rPr>
+          <w:rFonts w:ascii="Times New Roman" w:eastAsia="Times New Roman" w:hAnsi="Times New Roman" w:cs="Times New Roman"/>
+          <w:sz w:val="24"/>
+          <w:szCs w:val="24"/>
+          <w:lang w:eastAsia="fi-FI"/>
+        </w:rPr>
+      </w:pPr>
+      <w:proofErr w:type="spellStart"/>
+      <w:r>
+        <w:rPr>
+          <w:rFonts w:ascii="Calibri" w:eastAsia="Times New Roman" w:hAnsi="Calibri" w:cs="Calibri"/>
+          <w:b/>
+          <w:bCs/>
+          <w:lang w:eastAsia="fi-FI"/>
+        </w:rPr>
+        <w:t>async</w:t>
+      </w:r>
+      <w:proofErr w:type="spellEnd"/>
+      <w:r>
+        <w:rPr>
+          <w:rFonts w:ascii="Calibri" w:eastAsia="Times New Roman" w:hAnsi="Calibri" w:cs="Calibri"/>
+          <w:lang w:eastAsia="fi-FI"/>
+        </w:rPr>
+        <w:t xml:space="preserve"> – </w:t>
+      </w:r>
+      <w:proofErr w:type="spellStart"/>
+      <w:r>
+        <w:rPr>
+          <w:rFonts w:ascii="Calibri" w:eastAsia="Times New Roman" w:hAnsi="Calibri" w:cs="Calibri"/>
+          <w:lang w:eastAsia="fi-FI"/>
+        </w:rPr>
+        <w:t>keyword</w:t>
+      </w:r>
+      <w:proofErr w:type="spellEnd"/>
+      <w:r>
+        <w:rPr>
+          <w:rFonts w:ascii="Calibri" w:eastAsia="Times New Roman" w:hAnsi="Calibri" w:cs="Calibri"/>
+          <w:lang w:eastAsia="fi-FI"/>
+        </w:rPr>
+        <w:t xml:space="preserve"> </w:t>
+      </w:r>
+      <w:proofErr w:type="spellStart"/>
+      <w:r>
+        <w:rPr>
+          <w:rFonts w:ascii="Calibri" w:eastAsia="Times New Roman" w:hAnsi="Calibri" w:cs="Calibri"/>
+          <w:lang w:eastAsia="fi-FI"/>
+        </w:rPr>
+        <w:t>that</w:t>
+      </w:r>
+      <w:proofErr w:type="spellEnd"/>
+      <w:r>
+        <w:rPr>
+          <w:rFonts w:ascii="Calibri" w:eastAsia="Times New Roman" w:hAnsi="Calibri" w:cs="Calibri"/>
+          <w:lang w:eastAsia="fi-FI"/>
+        </w:rPr>
+        <w:t xml:space="preserve"> </w:t>
+      </w:r>
+      <w:proofErr w:type="spellStart"/>
+      <w:r>
+        <w:rPr>
+          <w:rFonts w:ascii="Calibri" w:eastAsia="Times New Roman" w:hAnsi="Calibri" w:cs="Calibri"/>
+          <w:lang w:eastAsia="fi-FI"/>
+        </w:rPr>
+        <w:t>tells</w:t>
+      </w:r>
+      <w:proofErr w:type="spellEnd"/>
+      <w:r>
+        <w:rPr>
+          <w:rFonts w:ascii="Calibri" w:eastAsia="Times New Roman" w:hAnsi="Calibri" w:cs="Calibri"/>
+          <w:lang w:eastAsia="fi-FI"/>
+        </w:rPr>
+        <w:t xml:space="preserve"> </w:t>
+      </w:r>
+      <w:proofErr w:type="spellStart"/>
+      <w:r>
+        <w:rPr>
+          <w:rFonts w:ascii="Calibri" w:eastAsia="Times New Roman" w:hAnsi="Calibri" w:cs="Calibri"/>
+          <w:lang w:eastAsia="fi-FI"/>
+        </w:rPr>
+        <w:t>that</w:t>
+      </w:r>
+      <w:proofErr w:type="spellEnd"/>
+      <w:r>
+        <w:rPr>
+          <w:rFonts w:ascii="Calibri" w:eastAsia="Times New Roman" w:hAnsi="Calibri" w:cs="Calibri"/>
+          <w:lang w:eastAsia="fi-FI"/>
+        </w:rPr>
+        <w:t xml:space="preserve"> a definition of an </w:t>
+      </w:r>
+      <w:proofErr w:type="spellStart"/>
+      <w:r>
+        <w:rPr>
+          <w:rFonts w:ascii="Calibri" w:eastAsia="Times New Roman" w:hAnsi="Calibri" w:cs="Calibri"/>
+          <w:lang w:eastAsia="fi-FI"/>
+        </w:rPr>
+        <w:t>asynchronous</w:t>
+      </w:r>
+      <w:proofErr w:type="spellEnd"/>
+      <w:r>
+        <w:rPr>
+          <w:rFonts w:ascii="Calibri" w:eastAsia="Times New Roman" w:hAnsi="Calibri" w:cs="Calibri"/>
+          <w:lang w:eastAsia="fi-FI"/>
+        </w:rPr>
+        <w:t xml:space="preserve"> </w:t>
+      </w:r>
+      <w:proofErr w:type="spellStart"/>
+      <w:r>
+        <w:rPr>
+          <w:rFonts w:ascii="Calibri" w:eastAsia="Times New Roman" w:hAnsi="Calibri" w:cs="Calibri"/>
+          <w:lang w:eastAsia="fi-FI"/>
+        </w:rPr>
+        <w:t>function</w:t>
+      </w:r>
+      <w:proofErr w:type="spellEnd"/>
+      <w:r>
+        <w:rPr>
+          <w:rFonts w:ascii="Calibri" w:eastAsia="Times New Roman" w:hAnsi="Calibri" w:cs="Calibri"/>
+          <w:lang w:eastAsia="fi-FI"/>
+        </w:rPr>
+        <w:t xml:space="preserve"> </w:t>
+      </w:r>
+      <w:proofErr w:type="spellStart"/>
+      <w:r>
+        <w:rPr>
+          <w:rFonts w:ascii="Calibri" w:eastAsia="Times New Roman" w:hAnsi="Calibri" w:cs="Calibri"/>
+          <w:lang w:eastAsia="fi-FI"/>
+        </w:rPr>
+        <w:t>will</w:t>
+      </w:r>
+      <w:proofErr w:type="spellEnd"/>
+      <w:r>
+        <w:rPr>
+          <w:rFonts w:ascii="Calibri" w:eastAsia="Times New Roman" w:hAnsi="Calibri" w:cs="Calibri"/>
+          <w:lang w:eastAsia="fi-FI"/>
+        </w:rPr>
+        <w:t xml:space="preserve"> </w:t>
+      </w:r>
+      <w:proofErr w:type="spellStart"/>
+      <w:r>
+        <w:rPr>
+          <w:rFonts w:ascii="Calibri" w:eastAsia="Times New Roman" w:hAnsi="Calibri" w:cs="Calibri"/>
+          <w:lang w:eastAsia="fi-FI"/>
+        </w:rPr>
+        <w:t>follow</w:t>
+      </w:r>
+      <w:proofErr w:type="spellEnd"/>
+    </w:p>
+    <w:p>
+      <w:pPr>
+        <w:numPr>
+          <w:ilvl w:val="0"/>
+          <w:numId w:val="10"/>
+        </w:numPr>
+        <w:spacing w:before="100" w:beforeAutospacing="1" w:after="240" w:line="240" w:lineRule="auto"/>
+        <w:rPr>
+          <w:rFonts w:ascii="Times New Roman" w:eastAsia="Times New Roman" w:hAnsi="Times New Roman" w:cs="Times New Roman"/>
+          <w:sz w:val="24"/>
+          <w:szCs w:val="24"/>
+          <w:lang w:eastAsia="fi-FI"/>
+        </w:rPr>
+      </w:pPr>
+      <w:proofErr w:type="spellStart"/>
+      <w:r>
+        <w:rPr>
+          <w:rFonts w:ascii="Calibri" w:eastAsia="Times New Roman" w:hAnsi="Calibri" w:cs="Calibri"/>
+          <w:b/>
+          <w:bCs/>
+          <w:lang w:eastAsia="fi-FI"/>
+        </w:rPr>
+        <w:t>await</w:t>
+      </w:r>
+      <w:proofErr w:type="spellEnd"/>
+      <w:r>
+        <w:rPr>
+          <w:rFonts w:ascii="Calibri" w:eastAsia="Times New Roman" w:hAnsi="Calibri" w:cs="Calibri"/>
+          <w:lang w:eastAsia="fi-FI"/>
+        </w:rPr>
+        <w:t xml:space="preserve"> – </w:t>
+      </w:r>
+      <w:proofErr w:type="spellStart"/>
+      <w:r>
+        <w:rPr>
+          <w:rFonts w:ascii="Calibri" w:eastAsia="Times New Roman" w:hAnsi="Calibri" w:cs="Calibri"/>
+          <w:lang w:eastAsia="fi-FI"/>
+        </w:rPr>
+        <w:t>keyword</w:t>
+      </w:r>
+      <w:proofErr w:type="spellEnd"/>
+      <w:r>
+        <w:rPr>
+          <w:rFonts w:ascii="Calibri" w:eastAsia="Times New Roman" w:hAnsi="Calibri" w:cs="Calibri"/>
+          <w:lang w:eastAsia="fi-FI"/>
+        </w:rPr>
+        <w:t xml:space="preserve"> </w:t>
+      </w:r>
+      <w:proofErr w:type="spellStart"/>
+      <w:r>
+        <w:rPr>
+          <w:rFonts w:ascii="Calibri" w:eastAsia="Times New Roman" w:hAnsi="Calibri" w:cs="Calibri"/>
+          <w:lang w:eastAsia="fi-FI"/>
+        </w:rPr>
+        <w:t>that</w:t>
+      </w:r>
+      <w:proofErr w:type="spellEnd"/>
+      <w:r>
+        <w:rPr>
+          <w:rFonts w:ascii="Calibri" w:eastAsia="Times New Roman" w:hAnsi="Calibri" w:cs="Calibri"/>
+          <w:lang w:eastAsia="fi-FI"/>
+        </w:rPr>
+        <w:t xml:space="preserve"> </w:t>
+      </w:r>
+      <w:proofErr w:type="spellStart"/>
+      <w:r>
+        <w:rPr>
+          <w:rFonts w:ascii="Calibri" w:eastAsia="Times New Roman" w:hAnsi="Calibri" w:cs="Calibri"/>
+          <w:lang w:eastAsia="fi-FI"/>
+        </w:rPr>
+        <w:t>means</w:t>
+      </w:r>
+      <w:proofErr w:type="spellEnd"/>
+      <w:r>
+        <w:rPr>
+          <w:rFonts w:ascii="Calibri" w:eastAsia="Times New Roman" w:hAnsi="Calibri" w:cs="Calibri"/>
+          <w:lang w:eastAsia="fi-FI"/>
+        </w:rPr>
+        <w:t xml:space="preserve"> </w:t>
+      </w:r>
+      <w:proofErr w:type="spellStart"/>
+      <w:r>
+        <w:rPr>
+          <w:rFonts w:ascii="Calibri" w:eastAsia="Times New Roman" w:hAnsi="Calibri" w:cs="Calibri"/>
+          <w:lang w:eastAsia="fi-FI"/>
+        </w:rPr>
+        <w:t>something</w:t>
+      </w:r>
+      <w:proofErr w:type="spellEnd"/>
+      <w:r>
+        <w:rPr>
+          <w:rFonts w:ascii="Calibri" w:eastAsia="Times New Roman" w:hAnsi="Calibri" w:cs="Calibri"/>
+          <w:lang w:eastAsia="fi-FI"/>
+        </w:rPr>
+        <w:t xml:space="preserve"> </w:t>
+      </w:r>
+      <w:proofErr w:type="spellStart"/>
+      <w:r>
+        <w:rPr>
+          <w:rFonts w:ascii="Calibri" w:eastAsia="Times New Roman" w:hAnsi="Calibri" w:cs="Calibri"/>
+          <w:lang w:eastAsia="fi-FI"/>
+        </w:rPr>
+        <w:t>like</w:t>
+      </w:r>
+      <w:proofErr w:type="spellEnd"/>
+      <w:r>
+        <w:rPr>
+          <w:rFonts w:ascii="Calibri" w:eastAsia="Times New Roman" w:hAnsi="Calibri" w:cs="Calibri"/>
+          <w:lang w:eastAsia="fi-FI"/>
+        </w:rPr>
+        <w:t xml:space="preserve"> </w:t>
+      </w:r>
+      <w:proofErr w:type="spellStart"/>
+      <w:r>
+        <w:rPr>
+          <w:rFonts w:ascii="Calibri" w:eastAsia="Times New Roman" w:hAnsi="Calibri" w:cs="Calibri"/>
+          <w:lang w:eastAsia="fi-FI"/>
+        </w:rPr>
+        <w:t>this</w:t>
+      </w:r>
+      <w:proofErr w:type="spellEnd"/>
+      <w:r>
+        <w:rPr>
+          <w:rFonts w:ascii="Calibri" w:eastAsia="Times New Roman" w:hAnsi="Calibri" w:cs="Calibri"/>
+          <w:lang w:eastAsia="fi-FI"/>
+        </w:rPr>
+        <w:t xml:space="preserve">: </w:t>
+      </w:r>
+      <w:proofErr w:type="spellStart"/>
+      <w:r>
+        <w:rPr>
+          <w:rFonts w:ascii="Calibri" w:eastAsia="Times New Roman" w:hAnsi="Calibri" w:cs="Calibri"/>
+          <w:lang w:eastAsia="fi-FI"/>
+        </w:rPr>
+        <w:t>while</w:t>
+      </w:r>
+      <w:proofErr w:type="spellEnd"/>
+      <w:r>
+        <w:rPr>
+          <w:rFonts w:ascii="Calibri" w:eastAsia="Times New Roman" w:hAnsi="Calibri" w:cs="Calibri"/>
+          <w:lang w:eastAsia="fi-FI"/>
+        </w:rPr>
+        <w:t xml:space="preserve"> </w:t>
+      </w:r>
+      <w:proofErr w:type="spellStart"/>
+      <w:r>
+        <w:rPr>
+          <w:rFonts w:ascii="Calibri" w:eastAsia="Times New Roman" w:hAnsi="Calibri" w:cs="Calibri"/>
+          <w:lang w:eastAsia="fi-FI"/>
+        </w:rPr>
+        <w:t>executing</w:t>
+      </w:r>
+      <w:proofErr w:type="spellEnd"/>
+      <w:r>
+        <w:rPr>
+          <w:rFonts w:ascii="Calibri" w:eastAsia="Times New Roman" w:hAnsi="Calibri" w:cs="Calibri"/>
+          <w:lang w:eastAsia="fi-FI"/>
+        </w:rPr>
+        <w:t xml:space="preserve"> </w:t>
+      </w:r>
+      <w:proofErr w:type="spellStart"/>
+      <w:r>
+        <w:rPr>
+          <w:rFonts w:ascii="Calibri" w:eastAsia="Times New Roman" w:hAnsi="Calibri" w:cs="Calibri"/>
+          <w:lang w:eastAsia="fi-FI"/>
+        </w:rPr>
+        <w:t>that</w:t>
+      </w:r>
+      <w:proofErr w:type="spellEnd"/>
+      <w:r>
+        <w:rPr>
+          <w:rFonts w:ascii="Calibri" w:eastAsia="Times New Roman" w:hAnsi="Calibri" w:cs="Calibri"/>
+          <w:lang w:eastAsia="fi-FI"/>
+        </w:rPr>
+        <w:t xml:space="preserve"> </w:t>
+      </w:r>
+      <w:proofErr w:type="spellStart"/>
+      <w:r>
+        <w:rPr>
+          <w:rFonts w:ascii="Calibri" w:eastAsia="Times New Roman" w:hAnsi="Calibri" w:cs="Calibri"/>
+          <w:lang w:eastAsia="fi-FI"/>
+        </w:rPr>
+        <w:t>async</w:t>
+      </w:r>
+      <w:proofErr w:type="spellEnd"/>
+      <w:r>
+        <w:rPr>
+          <w:rFonts w:ascii="Calibri" w:eastAsia="Times New Roman" w:hAnsi="Calibri" w:cs="Calibri"/>
+          <w:lang w:eastAsia="fi-FI"/>
+        </w:rPr>
+        <w:t xml:space="preserve"> </w:t>
+      </w:r>
+      <w:proofErr w:type="spellStart"/>
+      <w:r>
+        <w:rPr>
+          <w:rFonts w:ascii="Calibri" w:eastAsia="Times New Roman" w:hAnsi="Calibri" w:cs="Calibri"/>
+          <w:lang w:eastAsia="fi-FI"/>
+        </w:rPr>
+        <w:t>function</w:t>
+      </w:r>
+      <w:proofErr w:type="spellEnd"/>
+      <w:r>
+        <w:rPr>
+          <w:rFonts w:ascii="Calibri" w:eastAsia="Times New Roman" w:hAnsi="Calibri" w:cs="Calibri"/>
+          <w:lang w:eastAsia="fi-FI"/>
+        </w:rPr>
+        <w:t xml:space="preserve"> </w:t>
+      </w:r>
+      <w:r>
+        <w:rPr>
+          <w:rFonts w:ascii="Calibri" w:eastAsia="Times New Roman" w:hAnsi="Calibri" w:cs="Calibri"/>
+          <w:lang w:eastAsia="fi-FI"/>
+        </w:rPr>
+        <w:br/>
+      </w:r>
+      <w:r>
+        <w:rPr>
+          <w:rFonts w:ascii="Calibri" w:eastAsia="Times New Roman" w:hAnsi="Calibri" w:cs="Calibri"/>
+          <w:lang w:eastAsia="fi-FI"/>
+        </w:rPr>
+        <w:t xml:space="preserve">1. </w:t>
+      </w:r>
+      <w:proofErr w:type="spellStart"/>
+      <w:r>
+        <w:rPr>
+          <w:rFonts w:ascii="Calibri" w:eastAsia="Times New Roman" w:hAnsi="Calibri" w:cs="Calibri"/>
+          <w:lang w:eastAsia="fi-FI"/>
+        </w:rPr>
+        <w:t>initiate</w:t>
+      </w:r>
+      <w:proofErr w:type="spellEnd"/>
+      <w:r>
+        <w:rPr>
+          <w:rFonts w:ascii="Calibri" w:eastAsia="Times New Roman" w:hAnsi="Calibri" w:cs="Calibri"/>
+          <w:lang w:eastAsia="fi-FI"/>
+        </w:rPr>
+        <w:t xml:space="preserve"> some </w:t>
+      </w:r>
+      <w:proofErr w:type="spellStart"/>
+      <w:r>
+        <w:rPr>
+          <w:rFonts w:ascii="Calibri" w:eastAsia="Times New Roman" w:hAnsi="Calibri" w:cs="Calibri"/>
+          <w:lang w:eastAsia="fi-FI"/>
+        </w:rPr>
+        <w:t>inner</w:t>
+      </w:r>
+      <w:proofErr w:type="spellEnd"/>
+      <w:r>
+        <w:rPr>
+          <w:rFonts w:ascii="Calibri" w:eastAsia="Times New Roman" w:hAnsi="Calibri" w:cs="Calibri"/>
+          <w:lang w:eastAsia="fi-FI"/>
+        </w:rPr>
+        <w:t xml:space="preserve"> </w:t>
+      </w:r>
+      <w:proofErr w:type="spellStart"/>
+      <w:r>
+        <w:rPr>
+          <w:rFonts w:ascii="Calibri" w:eastAsia="Times New Roman" w:hAnsi="Calibri" w:cs="Calibri"/>
+          <w:lang w:eastAsia="fi-FI"/>
+        </w:rPr>
+        <w:t>function</w:t>
+      </w:r>
+      <w:proofErr w:type="spellEnd"/>
+      <w:r>
+        <w:rPr>
+          <w:rFonts w:ascii="Calibri" w:eastAsia="Times New Roman" w:hAnsi="Calibri" w:cs="Calibri"/>
+          <w:lang w:eastAsia="fi-FI"/>
+        </w:rPr>
+        <w:t xml:space="preserve"> </w:t>
+      </w:r>
+      <w:proofErr w:type="spellStart"/>
+      <w:r>
+        <w:rPr>
+          <w:rFonts w:ascii="Calibri" w:eastAsia="Times New Roman" w:hAnsi="Calibri" w:cs="Calibri"/>
+          <w:lang w:eastAsia="fi-FI"/>
+        </w:rPr>
+        <w:t>call</w:t>
+      </w:r>
+      <w:proofErr w:type="spellEnd"/>
+      <w:r>
+        <w:rPr>
+          <w:rFonts w:ascii="Calibri" w:eastAsia="Times New Roman" w:hAnsi="Calibri" w:cs="Calibri"/>
+          <w:lang w:eastAsia="fi-FI"/>
+        </w:rPr>
+        <w:t xml:space="preserve"> </w:t>
+      </w:r>
+      <w:proofErr w:type="spellStart"/>
+      <w:r>
+        <w:rPr>
+          <w:rFonts w:ascii="Calibri" w:eastAsia="Times New Roman" w:hAnsi="Calibri" w:cs="Calibri"/>
+          <w:lang w:eastAsia="fi-FI"/>
+        </w:rPr>
+        <w:t>immediately</w:t>
+      </w:r>
+      <w:proofErr w:type="spellEnd"/>
+      <w:r>
+        <w:rPr>
+          <w:rFonts w:ascii="Calibri" w:eastAsia="Times New Roman" w:hAnsi="Calibri" w:cs="Calibri"/>
+          <w:lang w:eastAsia="fi-FI"/>
+        </w:rPr>
+        <w:t xml:space="preserve"> and </w:t>
+      </w:r>
+      <w:proofErr w:type="spellStart"/>
+      <w:r>
+        <w:rPr>
+          <w:rFonts w:ascii="Calibri" w:eastAsia="Times New Roman" w:hAnsi="Calibri" w:cs="Calibri"/>
+          <w:lang w:eastAsia="fi-FI"/>
+        </w:rPr>
+        <w:t>then</w:t>
+      </w:r>
+      <w:proofErr w:type="spellEnd"/>
+      <w:r>
+        <w:rPr>
+          <w:rFonts w:ascii="Calibri" w:eastAsia="Times New Roman" w:hAnsi="Calibri" w:cs="Calibri"/>
+          <w:lang w:eastAsia="fi-FI"/>
+        </w:rPr>
+        <w:t xml:space="preserve"> stop </w:t>
+      </w:r>
+      <w:proofErr w:type="spellStart"/>
+      <w:r>
+        <w:rPr>
+          <w:rFonts w:ascii="Calibri" w:eastAsia="Times New Roman" w:hAnsi="Calibri" w:cs="Calibri"/>
+          <w:lang w:eastAsia="fi-FI"/>
+        </w:rPr>
+        <w:t>executing</w:t>
+      </w:r>
+      <w:proofErr w:type="spellEnd"/>
+      <w:r>
+        <w:rPr>
+          <w:rFonts w:ascii="Calibri" w:eastAsia="Times New Roman" w:hAnsi="Calibri" w:cs="Calibri"/>
+          <w:lang w:eastAsia="fi-FI"/>
+        </w:rPr>
+        <w:t xml:space="preserve"> </w:t>
+      </w:r>
+      <w:proofErr w:type="spellStart"/>
+      <w:r>
+        <w:rPr>
+          <w:rFonts w:ascii="Calibri" w:eastAsia="Times New Roman" w:hAnsi="Calibri" w:cs="Calibri"/>
+          <w:lang w:eastAsia="fi-FI"/>
+        </w:rPr>
+        <w:t>the</w:t>
+      </w:r>
+      <w:proofErr w:type="spellEnd"/>
+      <w:r>
+        <w:rPr>
+          <w:rFonts w:ascii="Calibri" w:eastAsia="Times New Roman" w:hAnsi="Calibri" w:cs="Calibri"/>
+          <w:lang w:eastAsia="fi-FI"/>
+        </w:rPr>
+        <w:t xml:space="preserve"> </w:t>
+      </w:r>
+      <w:proofErr w:type="spellStart"/>
+      <w:r>
+        <w:rPr>
+          <w:rFonts w:ascii="Calibri" w:eastAsia="Times New Roman" w:hAnsi="Calibri" w:cs="Calibri"/>
+          <w:lang w:eastAsia="fi-FI"/>
+        </w:rPr>
+        <w:t>rest</w:t>
+      </w:r>
+      <w:proofErr w:type="spellEnd"/>
+      <w:r>
+        <w:rPr>
+          <w:rFonts w:ascii="Calibri" w:eastAsia="Times New Roman" w:hAnsi="Calibri" w:cs="Calibri"/>
+          <w:lang w:eastAsia="fi-FI"/>
+        </w:rPr>
+        <w:t xml:space="preserve"> of </w:t>
+      </w:r>
+      <w:proofErr w:type="spellStart"/>
+      <w:r>
+        <w:rPr>
+          <w:rFonts w:ascii="Calibri" w:eastAsia="Times New Roman" w:hAnsi="Calibri" w:cs="Calibri"/>
+          <w:lang w:eastAsia="fi-FI"/>
+        </w:rPr>
+        <w:t>this</w:t>
+      </w:r>
+      <w:proofErr w:type="spellEnd"/>
+      <w:r>
+        <w:rPr>
+          <w:rFonts w:ascii="Calibri" w:eastAsia="Times New Roman" w:hAnsi="Calibri" w:cs="Calibri"/>
+          <w:lang w:eastAsia="fi-FI"/>
+        </w:rPr>
+        <w:t> </w:t>
+      </w:r>
+      <w:proofErr w:type="spellStart"/>
+      <w:r>
+        <w:rPr>
+          <w:rFonts w:ascii="Calibri" w:eastAsia="Times New Roman" w:hAnsi="Calibri" w:cs="Calibri"/>
+          <w:lang w:eastAsia="fi-FI"/>
+        </w:rPr>
+        <w:t>async</w:t>
+      </w:r>
+      <w:proofErr w:type="spellEnd"/>
+      <w:r>
+        <w:rPr>
+          <w:rFonts w:ascii="Calibri" w:eastAsia="Times New Roman" w:hAnsi="Calibri" w:cs="Calibri"/>
+          <w:lang w:eastAsia="fi-FI"/>
+        </w:rPr>
+        <w:t xml:space="preserve"> </w:t>
+      </w:r>
+      <w:proofErr w:type="spellStart"/>
+      <w:r>
+        <w:rPr>
+          <w:rFonts w:ascii="Calibri" w:eastAsia="Times New Roman" w:hAnsi="Calibri" w:cs="Calibri"/>
+          <w:lang w:eastAsia="fi-FI"/>
+        </w:rPr>
+        <w:t>function</w:t>
+      </w:r>
+      <w:proofErr w:type="spellEnd"/>
+      <w:r>
+        <w:rPr>
+          <w:rFonts w:ascii="Calibri" w:eastAsia="Times New Roman" w:hAnsi="Calibri" w:cs="Calibri"/>
+          <w:lang w:eastAsia="fi-FI"/>
+        </w:rPr>
+        <w:t xml:space="preserve"> and </w:t>
+      </w:r>
+      <w:proofErr w:type="spellStart"/>
+      <w:r>
+        <w:rPr>
+          <w:rFonts w:ascii="Calibri" w:eastAsia="Times New Roman" w:hAnsi="Calibri" w:cs="Calibri"/>
+          <w:lang w:eastAsia="fi-FI"/>
+        </w:rPr>
+        <w:t>continue</w:t>
+      </w:r>
+      <w:proofErr w:type="spellEnd"/>
+      <w:r>
+        <w:rPr>
+          <w:rFonts w:ascii="Calibri" w:eastAsia="Times New Roman" w:hAnsi="Calibri" w:cs="Calibri"/>
+          <w:lang w:eastAsia="fi-FI"/>
+        </w:rPr>
+        <w:t xml:space="preserve"> </w:t>
+      </w:r>
+      <w:proofErr w:type="spellStart"/>
+      <w:r>
+        <w:rPr>
+          <w:rFonts w:ascii="Calibri" w:eastAsia="Times New Roman" w:hAnsi="Calibri" w:cs="Calibri"/>
+          <w:lang w:eastAsia="fi-FI"/>
+        </w:rPr>
+        <w:t>with</w:t>
+      </w:r>
+      <w:proofErr w:type="spellEnd"/>
+      <w:r>
+        <w:rPr>
+          <w:rFonts w:ascii="Calibri" w:eastAsia="Times New Roman" w:hAnsi="Calibri" w:cs="Calibri"/>
+          <w:lang w:eastAsia="fi-FI"/>
+        </w:rPr>
+        <w:t xml:space="preserve"> </w:t>
+      </w:r>
+      <w:proofErr w:type="spellStart"/>
+      <w:r>
+        <w:rPr>
+          <w:rFonts w:ascii="Calibri" w:eastAsia="Times New Roman" w:hAnsi="Calibri" w:cs="Calibri"/>
+          <w:lang w:eastAsia="fi-FI"/>
+        </w:rPr>
+        <w:t>other</w:t>
+      </w:r>
+      <w:proofErr w:type="spellEnd"/>
+      <w:r>
+        <w:rPr>
+          <w:rFonts w:ascii="Calibri" w:eastAsia="Times New Roman" w:hAnsi="Calibri" w:cs="Calibri"/>
+          <w:lang w:eastAsia="fi-FI"/>
+        </w:rPr>
+        <w:t xml:space="preserve"> </w:t>
+      </w:r>
+      <w:proofErr w:type="spellStart"/>
+      <w:r>
+        <w:rPr>
+          <w:rFonts w:ascii="Calibri" w:eastAsia="Times New Roman" w:hAnsi="Calibri" w:cs="Calibri"/>
+          <w:lang w:eastAsia="fi-FI"/>
+        </w:rPr>
+        <w:t>things</w:t>
+      </w:r>
+      <w:proofErr w:type="spellEnd"/>
+      <w:r>
+        <w:rPr>
+          <w:rFonts w:ascii="Calibri" w:eastAsia="Times New Roman" w:hAnsi="Calibri" w:cs="Calibri"/>
+          <w:lang w:eastAsia="fi-FI"/>
+        </w:rPr>
+        <w:t xml:space="preserve"> of </w:t>
+      </w:r>
+      <w:proofErr w:type="spellStart"/>
+      <w:r>
+        <w:rPr>
+          <w:rFonts w:ascii="Calibri" w:eastAsia="Times New Roman" w:hAnsi="Calibri" w:cs="Calibri"/>
+          <w:lang w:eastAsia="fi-FI"/>
+        </w:rPr>
+        <w:t>the</w:t>
+      </w:r>
+      <w:proofErr w:type="spellEnd"/>
+      <w:r>
+        <w:rPr>
+          <w:rFonts w:ascii="Calibri" w:eastAsia="Times New Roman" w:hAnsi="Calibri" w:cs="Calibri"/>
+          <w:lang w:eastAsia="fi-FI"/>
+        </w:rPr>
+        <w:t xml:space="preserve"> </w:t>
+      </w:r>
+      <w:proofErr w:type="spellStart"/>
+      <w:r>
+        <w:rPr>
+          <w:rFonts w:ascii="Calibri" w:eastAsia="Times New Roman" w:hAnsi="Calibri" w:cs="Calibri"/>
+          <w:lang w:eastAsia="fi-FI"/>
+        </w:rPr>
+        <w:t>application</w:t>
+      </w:r>
+      <w:proofErr w:type="spellEnd"/>
+      <w:r>
+        <w:rPr>
+          <w:rFonts w:ascii="Calibri" w:eastAsia="Times New Roman" w:hAnsi="Calibri" w:cs="Calibri"/>
+          <w:lang w:eastAsia="fi-FI"/>
+        </w:rPr>
+        <w:t xml:space="preserve"> in </w:t>
+      </w:r>
+      <w:proofErr w:type="spellStart"/>
+      <w:r>
+        <w:rPr>
+          <w:rFonts w:ascii="Calibri" w:eastAsia="Times New Roman" w:hAnsi="Calibri" w:cs="Calibri"/>
+          <w:lang w:eastAsia="fi-FI"/>
+        </w:rPr>
+        <w:t>this</w:t>
+      </w:r>
+      <w:proofErr w:type="spellEnd"/>
+      <w:r>
+        <w:rPr>
+          <w:rFonts w:ascii="Calibri" w:eastAsia="Times New Roman" w:hAnsi="Calibri" w:cs="Calibri"/>
+          <w:lang w:eastAsia="fi-FI"/>
+        </w:rPr>
+        <w:t xml:space="preserve"> </w:t>
+      </w:r>
+      <w:proofErr w:type="spellStart"/>
+      <w:r>
+        <w:rPr>
+          <w:rFonts w:ascii="Calibri" w:eastAsia="Times New Roman" w:hAnsi="Calibri" w:cs="Calibri"/>
+          <w:lang w:eastAsia="fi-FI"/>
+        </w:rPr>
+        <w:t>first</w:t>
+      </w:r>
+      <w:proofErr w:type="spellEnd"/>
+      <w:r>
+        <w:rPr>
+          <w:rFonts w:ascii="Calibri" w:eastAsia="Times New Roman" w:hAnsi="Calibri" w:cs="Calibri"/>
+          <w:lang w:eastAsia="fi-FI"/>
+        </w:rPr>
+        <w:t xml:space="preserve"> </w:t>
+      </w:r>
+      <w:proofErr w:type="spellStart"/>
+      <w:r>
+        <w:rPr>
+          <w:rFonts w:ascii="Calibri" w:eastAsia="Times New Roman" w:hAnsi="Calibri" w:cs="Calibri"/>
+          <w:lang w:eastAsia="fi-FI"/>
+        </w:rPr>
+        <w:t>thread</w:t>
+      </w:r>
+      <w:proofErr w:type="spellEnd"/>
+      <w:r>
+        <w:rPr>
+          <w:rFonts w:ascii="Calibri" w:eastAsia="Times New Roman" w:hAnsi="Calibri" w:cs="Calibri"/>
+          <w:lang w:eastAsia="fi-FI"/>
+        </w:rPr>
+        <w:t xml:space="preserve">, </w:t>
+      </w:r>
+      <w:proofErr w:type="spellStart"/>
+      <w:r>
+        <w:rPr>
+          <w:rFonts w:ascii="Calibri" w:eastAsia="Times New Roman" w:hAnsi="Calibri" w:cs="Calibri"/>
+          <w:lang w:eastAsia="fi-FI"/>
+        </w:rPr>
+        <w:t>though</w:t>
+      </w:r>
+      <w:proofErr w:type="spellEnd"/>
+      <w:r>
+        <w:rPr>
+          <w:rFonts w:ascii="Calibri" w:eastAsia="Times New Roman" w:hAnsi="Calibri" w:cs="Calibri"/>
+          <w:lang w:eastAsia="fi-FI"/>
+        </w:rPr>
+        <w:t xml:space="preserve">… </w:t>
+      </w:r>
+      <w:r>
+        <w:rPr>
+          <w:rFonts w:ascii="Calibri" w:eastAsia="Times New Roman" w:hAnsi="Calibri" w:cs="Calibri"/>
+          <w:lang w:eastAsia="fi-FI"/>
+        </w:rPr>
+        <w:br/>
+      </w:r>
+      <w:r>
+        <w:rPr>
+          <w:rFonts w:ascii="Calibri" w:eastAsia="Times New Roman" w:hAnsi="Calibri" w:cs="Calibri"/>
+          <w:lang w:eastAsia="fi-FI"/>
+        </w:rPr>
+        <w:t xml:space="preserve">2. at </w:t>
+      </w:r>
+      <w:proofErr w:type="spellStart"/>
+      <w:r>
+        <w:rPr>
+          <w:rFonts w:ascii="Calibri" w:eastAsia="Times New Roman" w:hAnsi="Calibri" w:cs="Calibri"/>
+          <w:lang w:eastAsia="fi-FI"/>
+        </w:rPr>
+        <w:t>the</w:t>
+      </w:r>
+      <w:proofErr w:type="spellEnd"/>
+      <w:r>
+        <w:rPr>
+          <w:rFonts w:ascii="Calibri" w:eastAsia="Times New Roman" w:hAnsi="Calibri" w:cs="Calibri"/>
+          <w:lang w:eastAsia="fi-FI"/>
+        </w:rPr>
+        <w:t xml:space="preserve"> </w:t>
+      </w:r>
+      <w:proofErr w:type="spellStart"/>
+      <w:r>
+        <w:rPr>
+          <w:rFonts w:ascii="Calibri" w:eastAsia="Times New Roman" w:hAnsi="Calibri" w:cs="Calibri"/>
+          <w:lang w:eastAsia="fi-FI"/>
+        </w:rPr>
+        <w:t>same</w:t>
+      </w:r>
+      <w:proofErr w:type="spellEnd"/>
+      <w:r>
+        <w:rPr>
+          <w:rFonts w:ascii="Calibri" w:eastAsia="Times New Roman" w:hAnsi="Calibri" w:cs="Calibri"/>
+          <w:lang w:eastAsia="fi-FI"/>
+        </w:rPr>
+        <w:t xml:space="preserve"> </w:t>
+      </w:r>
+      <w:proofErr w:type="spellStart"/>
+      <w:r>
+        <w:rPr>
+          <w:rFonts w:ascii="Calibri" w:eastAsia="Times New Roman" w:hAnsi="Calibri" w:cs="Calibri"/>
+          <w:lang w:eastAsia="fi-FI"/>
+        </w:rPr>
+        <w:t>time</w:t>
+      </w:r>
+      <w:proofErr w:type="spellEnd"/>
+      <w:r>
+        <w:rPr>
+          <w:rFonts w:ascii="Calibri" w:eastAsia="Times New Roman" w:hAnsi="Calibri" w:cs="Calibri"/>
+          <w:lang w:eastAsia="fi-FI"/>
+        </w:rPr>
+        <w:t xml:space="preserve"> </w:t>
+      </w:r>
+      <w:proofErr w:type="spellStart"/>
+      <w:r>
+        <w:rPr>
+          <w:rFonts w:ascii="Calibri" w:eastAsia="Times New Roman" w:hAnsi="Calibri" w:cs="Calibri"/>
+          <w:lang w:eastAsia="fi-FI"/>
+        </w:rPr>
+        <w:t>setting</w:t>
+      </w:r>
+      <w:proofErr w:type="spellEnd"/>
+      <w:r>
+        <w:rPr>
+          <w:rFonts w:ascii="Calibri" w:eastAsia="Times New Roman" w:hAnsi="Calibri" w:cs="Calibri"/>
+          <w:lang w:eastAsia="fi-FI"/>
+        </w:rPr>
+        <w:t xml:space="preserve"> a </w:t>
+      </w:r>
+      <w:proofErr w:type="spellStart"/>
+      <w:r>
+        <w:rPr>
+          <w:rFonts w:ascii="Calibri" w:eastAsia="Times New Roman" w:hAnsi="Calibri" w:cs="Calibri"/>
+          <w:lang w:eastAsia="fi-FI"/>
+        </w:rPr>
+        <w:t>return</w:t>
+      </w:r>
+      <w:proofErr w:type="spellEnd"/>
+      <w:r>
+        <w:rPr>
+          <w:rFonts w:ascii="Calibri" w:eastAsia="Times New Roman" w:hAnsi="Calibri" w:cs="Calibri"/>
+          <w:lang w:eastAsia="fi-FI"/>
+        </w:rPr>
+        <w:t xml:space="preserve"> </w:t>
+      </w:r>
+      <w:proofErr w:type="spellStart"/>
+      <w:r>
+        <w:rPr>
+          <w:rFonts w:ascii="Calibri" w:eastAsia="Times New Roman" w:hAnsi="Calibri" w:cs="Calibri"/>
+          <w:lang w:eastAsia="fi-FI"/>
+        </w:rPr>
+        <w:t>point</w:t>
+      </w:r>
+      <w:proofErr w:type="spellEnd"/>
+      <w:r>
+        <w:rPr>
+          <w:rFonts w:ascii="Calibri" w:eastAsia="Times New Roman" w:hAnsi="Calibri" w:cs="Calibri"/>
+          <w:lang w:eastAsia="fi-FI"/>
+        </w:rPr>
+        <w:t xml:space="preserve"> / </w:t>
+      </w:r>
+      <w:r>
+        <w:rPr>
+          <w:rFonts w:ascii="Calibri" w:eastAsia="Times New Roman" w:hAnsi="Calibri" w:cs="Calibri"/>
+          <w:lang w:eastAsia="fi-FI"/>
+        </w:rPr>
+        <w:t xml:space="preserve">a </w:t>
+      </w:r>
+      <w:proofErr w:type="spellStart"/>
+      <w:r>
+        <w:rPr>
+          <w:rFonts w:ascii="Calibri" w:eastAsia="Times New Roman" w:hAnsi="Calibri" w:cs="Calibri"/>
+          <w:lang w:eastAsia="fi-FI"/>
+        </w:rPr>
+        <w:t>waiting</w:t>
+      </w:r>
+      <w:proofErr w:type="spellEnd"/>
+      <w:r>
+        <w:rPr>
+          <w:rFonts w:ascii="Calibri" w:eastAsia="Times New Roman" w:hAnsi="Calibri" w:cs="Calibri"/>
+          <w:lang w:eastAsia="fi-FI"/>
+        </w:rPr>
+        <w:t xml:space="preserve"> </w:t>
+      </w:r>
+      <w:proofErr w:type="spellStart"/>
+      <w:r>
+        <w:rPr>
+          <w:rFonts w:ascii="Calibri" w:eastAsia="Times New Roman" w:hAnsi="Calibri" w:cs="Calibri"/>
+          <w:lang w:eastAsia="fi-FI"/>
+        </w:rPr>
+        <w:t>point</w:t>
+      </w:r>
+      <w:proofErr w:type="spellEnd"/>
+      <w:r>
+        <w:rPr>
+          <w:rFonts w:ascii="Calibri" w:eastAsia="Times New Roman" w:hAnsi="Calibri" w:cs="Calibri"/>
+          <w:lang w:eastAsia="fi-FI"/>
+        </w:rPr>
+        <w:t> (</w:t>
+      </w:r>
+      <w:proofErr w:type="spellStart"/>
+      <w:r>
+        <w:rPr>
+          <w:rFonts w:ascii="Calibri" w:eastAsia="Times New Roman" w:hAnsi="Calibri" w:cs="Calibri"/>
+          <w:lang w:eastAsia="fi-FI"/>
+        </w:rPr>
+        <w:t>that</w:t>
+      </w:r>
+      <w:proofErr w:type="spellEnd"/>
+      <w:r>
+        <w:rPr>
+          <w:rFonts w:ascii="Calibri" w:eastAsia="Times New Roman" w:hAnsi="Calibri" w:cs="Calibri"/>
+          <w:lang w:eastAsia="fi-FI"/>
+        </w:rPr>
+        <w:t xml:space="preserve"> </w:t>
+      </w:r>
+      <w:proofErr w:type="spellStart"/>
+      <w:r>
+        <w:rPr>
+          <w:rFonts w:ascii="Calibri" w:eastAsia="Times New Roman" w:hAnsi="Calibri" w:cs="Calibri"/>
+          <w:lang w:eastAsia="fi-FI"/>
+        </w:rPr>
+        <w:t>await</w:t>
+      </w:r>
+      <w:proofErr w:type="spellEnd"/>
+      <w:r>
+        <w:rPr>
+          <w:rFonts w:ascii="Calibri" w:eastAsia="Times New Roman" w:hAnsi="Calibri" w:cs="Calibri"/>
+          <w:lang w:eastAsia="fi-FI"/>
+        </w:rPr>
+        <w:t xml:space="preserve"> </w:t>
+      </w:r>
+      <w:proofErr w:type="spellStart"/>
+      <w:r>
+        <w:rPr>
+          <w:rFonts w:ascii="Calibri" w:eastAsia="Times New Roman" w:hAnsi="Calibri" w:cs="Calibri"/>
+          <w:lang w:eastAsia="fi-FI"/>
+        </w:rPr>
+        <w:t>spot</w:t>
+      </w:r>
+      <w:proofErr w:type="spellEnd"/>
+      <w:r>
+        <w:rPr>
+          <w:rFonts w:ascii="Calibri" w:eastAsia="Times New Roman" w:hAnsi="Calibri" w:cs="Calibri"/>
+          <w:lang w:eastAsia="fi-FI"/>
+        </w:rPr>
+        <w:t xml:space="preserve">) </w:t>
+      </w:r>
+      <w:proofErr w:type="spellStart"/>
+      <w:r>
+        <w:rPr>
+          <w:rFonts w:ascii="Calibri" w:eastAsia="Times New Roman" w:hAnsi="Calibri" w:cs="Calibri"/>
+          <w:lang w:eastAsia="fi-FI"/>
+        </w:rPr>
+        <w:t>where</w:t>
+      </w:r>
+      <w:proofErr w:type="spellEnd"/>
+      <w:r>
+        <w:rPr>
+          <w:rFonts w:ascii="Calibri" w:eastAsia="Times New Roman" w:hAnsi="Calibri" w:cs="Calibri"/>
+          <w:lang w:eastAsia="fi-FI"/>
+        </w:rPr>
+        <w:t xml:space="preserve"> </w:t>
+      </w:r>
+      <w:proofErr w:type="spellStart"/>
+      <w:r>
+        <w:rPr>
+          <w:rFonts w:ascii="Calibri" w:eastAsia="Times New Roman" w:hAnsi="Calibri" w:cs="Calibri"/>
+          <w:lang w:eastAsia="fi-FI"/>
+        </w:rPr>
+        <w:t>system</w:t>
+      </w:r>
+      <w:proofErr w:type="spellEnd"/>
+      <w:r>
+        <w:rPr>
+          <w:rFonts w:ascii="Calibri" w:eastAsia="Times New Roman" w:hAnsi="Calibri" w:cs="Calibri"/>
+          <w:lang w:eastAsia="fi-FI"/>
+        </w:rPr>
+        <w:t xml:space="preserve"> </w:t>
+      </w:r>
+      <w:proofErr w:type="spellStart"/>
+      <w:r>
+        <w:rPr>
+          <w:rFonts w:ascii="Calibri" w:eastAsia="Times New Roman" w:hAnsi="Calibri" w:cs="Calibri"/>
+          <w:lang w:eastAsia="fi-FI"/>
+        </w:rPr>
+        <w:t>should</w:t>
+      </w:r>
+      <w:proofErr w:type="spellEnd"/>
+      <w:r>
+        <w:rPr>
+          <w:rFonts w:ascii="Calibri" w:eastAsia="Times New Roman" w:hAnsi="Calibri" w:cs="Calibri"/>
+          <w:lang w:eastAsia="fi-FI"/>
+        </w:rPr>
+        <w:t xml:space="preserve"> </w:t>
+      </w:r>
+      <w:proofErr w:type="spellStart"/>
+      <w:r>
+        <w:rPr>
+          <w:rFonts w:ascii="Calibri" w:eastAsia="Times New Roman" w:hAnsi="Calibri" w:cs="Calibri"/>
+          <w:lang w:eastAsia="fi-FI"/>
+        </w:rPr>
+        <w:t>resume</w:t>
+      </w:r>
+      <w:proofErr w:type="spellEnd"/>
+      <w:r>
+        <w:rPr>
+          <w:rFonts w:ascii="Calibri" w:eastAsia="Times New Roman" w:hAnsi="Calibri" w:cs="Calibri"/>
+          <w:lang w:eastAsia="fi-FI"/>
+        </w:rPr>
+        <w:t xml:space="preserve"> (</w:t>
+      </w:r>
+      <w:proofErr w:type="spellStart"/>
+      <w:r>
+        <w:rPr>
+          <w:rFonts w:ascii="Calibri" w:eastAsia="Times New Roman" w:hAnsi="Calibri" w:cs="Calibri"/>
+          <w:lang w:eastAsia="fi-FI"/>
+        </w:rPr>
+        <w:t>possibly</w:t>
+      </w:r>
+      <w:proofErr w:type="spellEnd"/>
+      <w:r>
+        <w:rPr>
+          <w:rFonts w:ascii="Calibri" w:eastAsia="Times New Roman" w:hAnsi="Calibri" w:cs="Calibri"/>
+          <w:lang w:eastAsia="fi-FI"/>
+        </w:rPr>
+        <w:t xml:space="preserve"> </w:t>
+      </w:r>
+      <w:r>
+        <w:rPr>
+          <w:rFonts w:ascii="Calibri" w:eastAsia="Times New Roman" w:hAnsi="Calibri" w:cs="Calibri"/>
+          <w:lang w:eastAsia="fi-FI"/>
+        </w:rPr>
+        <w:t xml:space="preserve">in </w:t>
+      </w:r>
+      <w:proofErr w:type="spellStart"/>
+      <w:r>
+        <w:rPr>
+          <w:rFonts w:ascii="Calibri" w:eastAsia="Times New Roman" w:hAnsi="Calibri" w:cs="Calibri"/>
+          <w:lang w:eastAsia="fi-FI"/>
+        </w:rPr>
+        <w:t>another</w:t>
+      </w:r>
+      <w:proofErr w:type="spellEnd"/>
+      <w:r>
+        <w:rPr>
+          <w:rFonts w:ascii="Calibri" w:eastAsia="Times New Roman" w:hAnsi="Calibri" w:cs="Calibri"/>
+          <w:lang w:eastAsia="fi-FI"/>
+        </w:rPr>
+        <w:t xml:space="preserve"> </w:t>
+      </w:r>
+      <w:proofErr w:type="spellStart"/>
+      <w:r>
+        <w:rPr>
+          <w:rFonts w:ascii="Calibri" w:eastAsia="Times New Roman" w:hAnsi="Calibri" w:cs="Calibri"/>
+          <w:lang w:eastAsia="fi-FI"/>
+        </w:rPr>
+        <w:t>thread</w:t>
+      </w:r>
+      <w:proofErr w:type="spellEnd"/>
+      <w:r>
+        <w:rPr>
+          <w:rFonts w:ascii="Calibri" w:eastAsia="Times New Roman" w:hAnsi="Calibri" w:cs="Calibri"/>
+          <w:lang w:eastAsia="fi-FI"/>
+        </w:rPr>
+        <w:t xml:space="preserve"> </w:t>
+      </w:r>
+      <w:proofErr w:type="spellStart"/>
+      <w:r>
+        <w:rPr>
+          <w:rFonts w:ascii="Calibri" w:eastAsia="Times New Roman" w:hAnsi="Calibri" w:cs="Calibri"/>
+          <w:lang w:eastAsia="fi-FI"/>
+        </w:rPr>
+        <w:t>if</w:t>
+      </w:r>
+      <w:proofErr w:type="spellEnd"/>
+      <w:r>
+        <w:rPr>
+          <w:rFonts w:ascii="Calibri" w:eastAsia="Times New Roman" w:hAnsi="Calibri" w:cs="Calibri"/>
+          <w:lang w:eastAsia="fi-FI"/>
+        </w:rPr>
+        <w:t xml:space="preserve"> in </w:t>
+      </w:r>
+      <w:proofErr w:type="spellStart"/>
+      <w:r>
+        <w:rPr>
+          <w:rFonts w:ascii="Calibri" w:eastAsia="Times New Roman" w:hAnsi="Calibri" w:cs="Calibri"/>
+          <w:lang w:eastAsia="fi-FI"/>
+        </w:rPr>
+        <w:t>multithreaded</w:t>
+      </w:r>
+      <w:proofErr w:type="spellEnd"/>
+      <w:r>
+        <w:rPr>
+          <w:rFonts w:ascii="Calibri" w:eastAsia="Times New Roman" w:hAnsi="Calibri" w:cs="Calibri"/>
+          <w:lang w:eastAsia="fi-FI"/>
+        </w:rPr>
+        <w:t xml:space="preserve"> </w:t>
+      </w:r>
+      <w:proofErr w:type="spellStart"/>
+      <w:r>
+        <w:rPr>
+          <w:rFonts w:ascii="Calibri" w:eastAsia="Times New Roman" w:hAnsi="Calibri" w:cs="Calibri"/>
+          <w:lang w:eastAsia="fi-FI"/>
+        </w:rPr>
+        <w:t>system</w:t>
+      </w:r>
+      <w:proofErr w:type="spellEnd"/>
+      <w:r>
+        <w:rPr>
+          <w:rFonts w:ascii="Calibri" w:eastAsia="Times New Roman" w:hAnsi="Calibri" w:cs="Calibri"/>
+          <w:lang w:eastAsia="fi-FI"/>
+        </w:rPr>
+        <w:t xml:space="preserve">) </w:t>
+      </w:r>
+      <w:proofErr w:type="spellStart"/>
+      <w:r>
+        <w:rPr>
+          <w:rFonts w:ascii="Calibri" w:eastAsia="Times New Roman" w:hAnsi="Calibri" w:cs="Calibri"/>
+          <w:lang w:eastAsia="fi-FI"/>
+        </w:rPr>
+        <w:t>when</w:t>
+      </w:r>
+      <w:proofErr w:type="spellEnd"/>
+      <w:r>
+        <w:rPr>
+          <w:rFonts w:ascii="Calibri" w:eastAsia="Times New Roman" w:hAnsi="Calibri" w:cs="Calibri"/>
+          <w:lang w:eastAsia="fi-FI"/>
+        </w:rPr>
+        <w:t xml:space="preserve"> </w:t>
+      </w:r>
+      <w:proofErr w:type="spellStart"/>
+      <w:r>
+        <w:rPr>
+          <w:rFonts w:ascii="Calibri" w:eastAsia="Times New Roman" w:hAnsi="Calibri" w:cs="Calibri"/>
+          <w:lang w:eastAsia="fi-FI"/>
+        </w:rPr>
+        <w:t>that</w:t>
+      </w:r>
+      <w:proofErr w:type="spellEnd"/>
+      <w:r>
+        <w:rPr>
+          <w:rFonts w:ascii="Calibri" w:eastAsia="Times New Roman" w:hAnsi="Calibri" w:cs="Calibri"/>
+          <w:lang w:eastAsia="fi-FI"/>
+        </w:rPr>
+        <w:t xml:space="preserve"> </w:t>
+      </w:r>
+      <w:proofErr w:type="spellStart"/>
+      <w:r>
+        <w:rPr>
+          <w:rFonts w:ascii="Calibri" w:eastAsia="Times New Roman" w:hAnsi="Calibri" w:cs="Calibri"/>
+          <w:lang w:eastAsia="fi-FI"/>
+        </w:rPr>
+        <w:t>await</w:t>
+      </w:r>
+      <w:proofErr w:type="spellEnd"/>
+      <w:r>
+        <w:rPr>
+          <w:rFonts w:ascii="Calibri" w:eastAsia="Times New Roman" w:hAnsi="Calibri" w:cs="Calibri"/>
+          <w:lang w:eastAsia="fi-FI"/>
+        </w:rPr>
+        <w:t xml:space="preserve"> </w:t>
+      </w:r>
+      <w:proofErr w:type="spellStart"/>
+      <w:r>
+        <w:rPr>
+          <w:rFonts w:ascii="Calibri" w:eastAsia="Times New Roman" w:hAnsi="Calibri" w:cs="Calibri"/>
+          <w:lang w:eastAsia="fi-FI"/>
+        </w:rPr>
+        <w:t>marked</w:t>
+      </w:r>
+      <w:proofErr w:type="spellEnd"/>
+      <w:r>
+        <w:rPr>
+          <w:rFonts w:ascii="Calibri" w:eastAsia="Times New Roman" w:hAnsi="Calibri" w:cs="Calibri"/>
+          <w:lang w:eastAsia="fi-FI"/>
+        </w:rPr>
+        <w:t xml:space="preserve"> </w:t>
+      </w:r>
+      <w:proofErr w:type="spellStart"/>
+      <w:r>
+        <w:rPr>
+          <w:rFonts w:ascii="Calibri" w:eastAsia="Times New Roman" w:hAnsi="Calibri" w:cs="Calibri"/>
+          <w:lang w:eastAsia="fi-FI"/>
+        </w:rPr>
+        <w:t>function</w:t>
+      </w:r>
+      <w:proofErr w:type="spellEnd"/>
+      <w:r>
+        <w:rPr>
+          <w:rFonts w:ascii="Calibri" w:eastAsia="Times New Roman" w:hAnsi="Calibri" w:cs="Calibri"/>
+          <w:lang w:eastAsia="fi-FI"/>
+        </w:rPr>
+        <w:t xml:space="preserve"> </w:t>
+      </w:r>
+      <w:proofErr w:type="spellStart"/>
+      <w:r>
+        <w:rPr>
+          <w:rFonts w:ascii="Calibri" w:eastAsia="Times New Roman" w:hAnsi="Calibri" w:cs="Calibri"/>
+          <w:lang w:eastAsia="fi-FI"/>
+        </w:rPr>
+        <w:t>call</w:t>
+      </w:r>
+      <w:proofErr w:type="spellEnd"/>
+      <w:r>
+        <w:rPr>
+          <w:rFonts w:ascii="Calibri" w:eastAsia="Times New Roman" w:hAnsi="Calibri" w:cs="Calibri"/>
+          <w:lang w:eastAsia="fi-FI"/>
+        </w:rPr>
+        <w:t xml:space="preserve"> is </w:t>
+      </w:r>
+      <w:proofErr w:type="spellStart"/>
+      <w:r>
+        <w:rPr>
+          <w:rFonts w:ascii="Calibri" w:eastAsia="Times New Roman" w:hAnsi="Calibri" w:cs="Calibri"/>
+          <w:lang w:eastAsia="fi-FI"/>
+        </w:rPr>
+        <w:t>ready</w:t>
+      </w:r>
+      <w:proofErr w:type="spellEnd"/>
+      <w:r>
+        <w:rPr>
+          <w:rFonts w:ascii="Calibri" w:eastAsia="Times New Roman" w:hAnsi="Calibri" w:cs="Calibri"/>
+          <w:lang w:eastAsia="fi-FI"/>
+        </w:rPr>
+        <w:t>.</w:t>
+      </w:r>
+      <w:r>
+        <w:rPr>
+          <w:rFonts w:ascii="Calibri" w:eastAsia="Times New Roman" w:hAnsi="Calibri" w:cs="Calibri"/>
+          <w:lang w:eastAsia="fi-FI"/>
+        </w:rPr>
+        <w:t xml:space="preserve"> </w:t>
+      </w:r>
+      <w:r>
+        <w:rPr>
+          <w:rFonts w:ascii="Calibri" w:eastAsia="Times New Roman" w:hAnsi="Calibri" w:cs="Calibri"/>
+          <w:lang w:eastAsia="fi-FI"/>
+        </w:rPr>
+        <w:t xml:space="preserve">And </w:t>
+      </w:r>
+      <w:proofErr w:type="spellStart"/>
+      <w:r>
+        <w:rPr>
+          <w:rFonts w:ascii="Calibri" w:eastAsia="Times New Roman" w:hAnsi="Calibri" w:cs="Calibri"/>
+          <w:lang w:eastAsia="fi-FI"/>
+        </w:rPr>
+        <w:t>then</w:t>
+      </w:r>
+      <w:proofErr w:type="spellEnd"/>
+      <w:r>
+        <w:rPr>
+          <w:rFonts w:ascii="Calibri" w:eastAsia="Times New Roman" w:hAnsi="Calibri" w:cs="Calibri"/>
+          <w:lang w:eastAsia="fi-FI"/>
+        </w:rPr>
+        <w:t xml:space="preserve"> </w:t>
+      </w:r>
+      <w:proofErr w:type="spellStart"/>
+      <w:r>
+        <w:rPr>
+          <w:rFonts w:ascii="Calibri" w:eastAsia="Times New Roman" w:hAnsi="Calibri" w:cs="Calibri"/>
+          <w:lang w:eastAsia="fi-FI"/>
+        </w:rPr>
+        <w:t>execute</w:t>
+      </w:r>
+      <w:proofErr w:type="spellEnd"/>
+      <w:r>
+        <w:rPr>
+          <w:rFonts w:ascii="Calibri" w:eastAsia="Times New Roman" w:hAnsi="Calibri" w:cs="Calibri"/>
+          <w:lang w:eastAsia="fi-FI"/>
+        </w:rPr>
+        <w:t xml:space="preserve"> </w:t>
+      </w:r>
+      <w:proofErr w:type="spellStart"/>
+      <w:r>
+        <w:rPr>
+          <w:rFonts w:ascii="Calibri" w:eastAsia="Times New Roman" w:hAnsi="Calibri" w:cs="Calibri"/>
+          <w:lang w:eastAsia="fi-FI"/>
+        </w:rPr>
+        <w:t>the</w:t>
+      </w:r>
+      <w:proofErr w:type="spellEnd"/>
+      <w:r>
+        <w:rPr>
+          <w:rFonts w:ascii="Calibri" w:eastAsia="Times New Roman" w:hAnsi="Calibri" w:cs="Calibri"/>
+          <w:lang w:eastAsia="fi-FI"/>
+        </w:rPr>
+        <w:t xml:space="preserve"> </w:t>
+      </w:r>
+      <w:proofErr w:type="spellStart"/>
+      <w:r>
+        <w:rPr>
+          <w:rFonts w:ascii="Calibri" w:eastAsia="Times New Roman" w:hAnsi="Calibri" w:cs="Calibri"/>
+          <w:lang w:eastAsia="fi-FI"/>
+        </w:rPr>
+        <w:t>remaining</w:t>
+      </w:r>
+      <w:proofErr w:type="spellEnd"/>
+      <w:r>
+        <w:rPr>
+          <w:rFonts w:ascii="Calibri" w:eastAsia="Times New Roman" w:hAnsi="Calibri" w:cs="Calibri"/>
+          <w:lang w:eastAsia="fi-FI"/>
+        </w:rPr>
+        <w:t xml:space="preserve"> </w:t>
+      </w:r>
+      <w:proofErr w:type="spellStart"/>
+      <w:r>
+        <w:rPr>
+          <w:rFonts w:ascii="Calibri" w:eastAsia="Times New Roman" w:hAnsi="Calibri" w:cs="Calibri"/>
+          <w:lang w:eastAsia="fi-FI"/>
+        </w:rPr>
+        <w:t>code</w:t>
+      </w:r>
+      <w:proofErr w:type="spellEnd"/>
+      <w:r>
+        <w:rPr>
+          <w:rFonts w:ascii="Calibri" w:eastAsia="Times New Roman" w:hAnsi="Calibri" w:cs="Calibri"/>
+          <w:lang w:eastAsia="fi-FI"/>
+        </w:rPr>
+        <w:t xml:space="preserve"> </w:t>
+      </w:r>
+      <w:proofErr w:type="spellStart"/>
+      <w:r>
+        <w:rPr>
+          <w:rFonts w:ascii="Calibri" w:eastAsia="Times New Roman" w:hAnsi="Calibri" w:cs="Calibri"/>
+          <w:lang w:eastAsia="fi-FI"/>
+        </w:rPr>
+        <w:t>lines</w:t>
+      </w:r>
+      <w:proofErr w:type="spellEnd"/>
+      <w:r>
+        <w:rPr>
+          <w:rFonts w:ascii="Calibri" w:eastAsia="Times New Roman" w:hAnsi="Calibri" w:cs="Calibri"/>
+          <w:lang w:eastAsia="fi-FI"/>
+        </w:rPr>
+        <w:t xml:space="preserve"> </w:t>
+      </w:r>
+      <w:proofErr w:type="spellStart"/>
+      <w:r>
+        <w:rPr>
+          <w:rFonts w:ascii="Calibri" w:eastAsia="Times New Roman" w:hAnsi="Calibri" w:cs="Calibri"/>
+          <w:lang w:eastAsia="fi-FI"/>
+        </w:rPr>
+        <w:t>too</w:t>
+      </w:r>
+      <w:proofErr w:type="spellEnd"/>
+      <w:r>
+        <w:rPr>
+          <w:rFonts w:ascii="Calibri" w:eastAsia="Times New Roman" w:hAnsi="Calibri" w:cs="Calibri"/>
+          <w:lang w:eastAsia="fi-FI"/>
+        </w:rPr>
+        <w:t xml:space="preserve">. </w:t>
+      </w:r>
+      <w:proofErr w:type="spellStart"/>
+      <w:r>
+        <w:rPr>
+          <w:rFonts w:ascii="Calibri" w:eastAsia="Times New Roman" w:hAnsi="Calibri" w:cs="Calibri"/>
+          <w:lang w:eastAsia="fi-FI"/>
+        </w:rPr>
+        <w:t>They</w:t>
+      </w:r>
+      <w:proofErr w:type="spellEnd"/>
+      <w:r>
+        <w:rPr>
+          <w:rFonts w:ascii="Calibri" w:eastAsia="Times New Roman" w:hAnsi="Calibri" w:cs="Calibri"/>
+          <w:lang w:eastAsia="fi-FI"/>
+        </w:rPr>
+        <w:t xml:space="preserve"> </w:t>
+      </w:r>
+      <w:proofErr w:type="spellStart"/>
+      <w:r>
+        <w:rPr>
+          <w:rFonts w:ascii="Calibri" w:eastAsia="Times New Roman" w:hAnsi="Calibri" w:cs="Calibri"/>
+          <w:lang w:eastAsia="fi-FI"/>
+        </w:rPr>
+        <w:t>are</w:t>
+      </w:r>
+      <w:proofErr w:type="spellEnd"/>
+      <w:r>
+        <w:rPr>
+          <w:rFonts w:ascii="Calibri" w:eastAsia="Times New Roman" w:hAnsi="Calibri" w:cs="Calibri"/>
+          <w:lang w:eastAsia="fi-FI"/>
+        </w:rPr>
+        <w:t xml:space="preserve"> </w:t>
+      </w:r>
+      <w:proofErr w:type="spellStart"/>
+      <w:r>
+        <w:rPr>
+          <w:rFonts w:ascii="Calibri" w:eastAsia="Times New Roman" w:hAnsi="Calibri" w:cs="Calibri"/>
+          <w:lang w:eastAsia="fi-FI"/>
+        </w:rPr>
+        <w:t>usually</w:t>
+      </w:r>
+      <w:proofErr w:type="spellEnd"/>
+      <w:r>
+        <w:rPr>
+          <w:rFonts w:ascii="Calibri" w:eastAsia="Times New Roman" w:hAnsi="Calibri" w:cs="Calibri"/>
+          <w:lang w:eastAsia="fi-FI"/>
+        </w:rPr>
+        <w:t xml:space="preserve"> </w:t>
+      </w:r>
+      <w:proofErr w:type="spellStart"/>
+      <w:r>
+        <w:rPr>
+          <w:rFonts w:ascii="Calibri" w:eastAsia="Times New Roman" w:hAnsi="Calibri" w:cs="Calibri"/>
+          <w:lang w:eastAsia="fi-FI"/>
+        </w:rPr>
+        <w:t>dependent</w:t>
+      </w:r>
+      <w:proofErr w:type="spellEnd"/>
+      <w:r>
+        <w:rPr>
+          <w:rFonts w:ascii="Calibri" w:eastAsia="Times New Roman" w:hAnsi="Calibri" w:cs="Calibri"/>
+          <w:lang w:eastAsia="fi-FI"/>
+        </w:rPr>
+        <w:t xml:space="preserve"> on </w:t>
+      </w:r>
+      <w:proofErr w:type="spellStart"/>
+      <w:r>
+        <w:rPr>
+          <w:rFonts w:ascii="Calibri" w:eastAsia="Times New Roman" w:hAnsi="Calibri" w:cs="Calibri"/>
+          <w:lang w:eastAsia="fi-FI"/>
+        </w:rPr>
+        <w:t>the</w:t>
+      </w:r>
+      <w:proofErr w:type="spellEnd"/>
+      <w:r>
+        <w:rPr>
+          <w:rFonts w:ascii="Calibri" w:eastAsia="Times New Roman" w:hAnsi="Calibri" w:cs="Calibri"/>
+          <w:lang w:eastAsia="fi-FI"/>
+        </w:rPr>
+        <w:t xml:space="preserve"> </w:t>
+      </w:r>
+      <w:proofErr w:type="spellStart"/>
+      <w:r>
+        <w:rPr>
+          <w:rFonts w:ascii="Calibri" w:eastAsia="Times New Roman" w:hAnsi="Calibri" w:cs="Calibri"/>
+          <w:lang w:eastAsia="fi-FI"/>
+        </w:rPr>
+        <w:t>result</w:t>
+      </w:r>
+      <w:proofErr w:type="spellEnd"/>
+      <w:r>
+        <w:rPr>
+          <w:rFonts w:ascii="Calibri" w:eastAsia="Times New Roman" w:hAnsi="Calibri" w:cs="Calibri"/>
+          <w:lang w:eastAsia="fi-FI"/>
+        </w:rPr>
+        <w:t xml:space="preserve"> of </w:t>
+      </w:r>
+      <w:proofErr w:type="spellStart"/>
+      <w:r>
+        <w:rPr>
+          <w:rFonts w:ascii="Calibri" w:eastAsia="Times New Roman" w:hAnsi="Calibri" w:cs="Calibri"/>
+          <w:lang w:eastAsia="fi-FI"/>
+        </w:rPr>
+        <w:t>the</w:t>
+      </w:r>
+      <w:proofErr w:type="spellEnd"/>
+      <w:r>
+        <w:rPr>
+          <w:rFonts w:ascii="Calibri" w:eastAsia="Times New Roman" w:hAnsi="Calibri" w:cs="Calibri"/>
+          <w:lang w:eastAsia="fi-FI"/>
+        </w:rPr>
+        <w:t xml:space="preserve"> </w:t>
+      </w:r>
+      <w:proofErr w:type="spellStart"/>
+      <w:r>
+        <w:rPr>
+          <w:rFonts w:ascii="Calibri" w:eastAsia="Times New Roman" w:hAnsi="Calibri" w:cs="Calibri"/>
+          <w:lang w:eastAsia="fi-FI"/>
+        </w:rPr>
+        <w:t>awaited</w:t>
+      </w:r>
+      <w:proofErr w:type="spellEnd"/>
+      <w:r>
+        <w:rPr>
+          <w:rFonts w:ascii="Calibri" w:eastAsia="Times New Roman" w:hAnsi="Calibri" w:cs="Calibri"/>
+          <w:lang w:eastAsia="fi-FI"/>
+        </w:rPr>
+        <w:t xml:space="preserve"> </w:t>
+      </w:r>
+      <w:proofErr w:type="spellStart"/>
+      <w:r>
+        <w:rPr>
+          <w:rFonts w:ascii="Calibri" w:eastAsia="Times New Roman" w:hAnsi="Calibri" w:cs="Calibri"/>
+          <w:lang w:eastAsia="fi-FI"/>
+        </w:rPr>
+        <w:t>call</w:t>
+      </w:r>
+      <w:proofErr w:type="spellEnd"/>
+      <w:r>
+        <w:rPr>
+          <w:rFonts w:ascii="Calibri" w:eastAsia="Times New Roman" w:hAnsi="Calibri" w:cs="Calibri"/>
+          <w:lang w:eastAsia="fi-FI"/>
+        </w:rPr>
+        <w:t>.</w:t>
+      </w:r>
+    </w:p>
+    <w:p>
+      <w:pPr>
+        <w:tabs>
+          <w:tab w:val="left" w:pos="916"/>
+          <w:tab w:val="left" w:pos="1832"/>
+          <w:tab w:val="left" w:pos="2748"/>
+          <w:tab w:val="left" w:pos="3664"/>
+          <w:tab w:val="left" w:pos="4580"/>
+          <w:tab w:val="left" w:pos="5496"/>
+          <w:tab w:val="left" w:pos="6412"/>
+          <w:tab w:val="left" w:pos="7328"/>
+          <w:tab w:val="left" w:pos="8244"/>
+          <w:tab w:val="left" w:pos="9160"/>
+          <w:tab w:val="left" w:pos="10076"/>
+          <w:tab w:val="left" w:pos="10992"/>
+          <w:tab w:val="left" w:pos="11908"/>
+          <w:tab w:val="left" w:pos="12824"/>
+          <w:tab w:val="left" w:pos="13740"/>
+          <w:tab w:val="left" w:pos="14656"/>
+        </w:tabs>
+        <w:spacing w:after="0" w:line="240" w:lineRule="auto"/>
+        <w:rPr>
+          <w:rFonts w:ascii="Courier New" w:eastAsia="Times New Roman" w:hAnsi="Courier New" w:cs="Courier New"/>
+          <w:sz w:val="16"/>
+          <w:szCs w:val="16"/>
+          <w:lang w:eastAsia="fi-FI"/>
+        </w:rPr>
+      </w:pPr>
+      <w:proofErr w:type="spellStart"/>
+      <w:r>
+        <w:rPr>
+          <w:rFonts w:ascii="Courier New" w:eastAsia="Times New Roman" w:hAnsi="Courier New" w:cs="Courier New"/>
+          <w:sz w:val="16"/>
+          <w:szCs w:val="16"/>
+          <w:lang w:eastAsia="fi-FI"/>
+        </w:rPr>
+        <w:t>async</w:t>
+      </w:r>
+      <w:proofErr w:type="spellEnd"/>
+      <w:r>
+        <w:rPr>
+          <w:rFonts w:ascii="Courier New" w:eastAsia="Times New Roman" w:hAnsi="Courier New" w:cs="Courier New"/>
+          <w:sz w:val="16"/>
+          <w:szCs w:val="16"/>
+          <w:lang w:eastAsia="fi-FI"/>
+        </w:rPr>
+        <w:t xml:space="preserve"> </w:t>
+      </w:r>
+      <w:proofErr w:type="spellStart"/>
+      <w:r>
+        <w:rPr>
+          <w:rFonts w:ascii="Courier New" w:eastAsia="Times New Roman" w:hAnsi="Courier New" w:cs="Courier New"/>
+          <w:sz w:val="16"/>
+          <w:szCs w:val="16"/>
+          <w:lang w:eastAsia="fi-FI"/>
+        </w:rPr>
+        <w:t>function</w:t>
+      </w:r>
+      <w:proofErr w:type="spellEnd"/>
+      <w:r>
+        <w:rPr>
+          <w:rFonts w:ascii="Courier New" w:eastAsia="Times New Roman" w:hAnsi="Courier New" w:cs="Courier New"/>
+          <w:sz w:val="16"/>
+          <w:szCs w:val="16"/>
+          <w:lang w:eastAsia="fi-FI"/>
+        </w:rPr>
+        <w:t xml:space="preserve"> </w:t>
+      </w:r>
+      <w:proofErr w:type="spellStart"/>
+      <w:r>
+        <w:rPr>
+          <w:rFonts w:ascii="Courier New" w:eastAsia="Times New Roman" w:hAnsi="Courier New" w:cs="Courier New"/>
+          <w:sz w:val="16"/>
+          <w:szCs w:val="16"/>
+          <w:lang w:eastAsia="fi-FI"/>
+        </w:rPr>
+        <w:t>asyncCall</w:t>
+      </w:r>
+      <w:proofErr w:type="spellEnd"/>
+      <w:r>
+        <w:rPr>
+          <w:rFonts w:ascii="Courier New" w:eastAsia="Times New Roman" w:hAnsi="Courier New" w:cs="Courier New"/>
+          <w:sz w:val="16"/>
+          <w:szCs w:val="16"/>
+          <w:lang w:eastAsia="fi-FI"/>
+        </w:rPr>
+        <w:t>(input) {</w:t>
+      </w:r>
+      <w:r>
+        <w:rPr>
+          <w:rFonts w:ascii="Cambria Math" w:eastAsia="Times New Roman" w:hAnsi="Cambria Math" w:cs="Cambria Math"/>
+          <w:sz w:val="16"/>
+          <w:szCs w:val="16"/>
+          <w:lang w:eastAsia="fi-FI"/>
+        </w:rPr>
+        <w:t>​</w:t>
+      </w:r>
+    </w:p>
+    <w:p>
+      <w:pPr>
+        <w:tabs>
+          <w:tab w:val="left" w:pos="916"/>
+          <w:tab w:val="left" w:pos="1832"/>
+          <w:tab w:val="left" w:pos="2748"/>
+          <w:tab w:val="left" w:pos="3664"/>
+          <w:tab w:val="left" w:pos="4580"/>
+          <w:tab w:val="left" w:pos="5496"/>
+          <w:tab w:val="left" w:pos="6412"/>
+          <w:tab w:val="left" w:pos="7328"/>
+          <w:tab w:val="left" w:pos="8244"/>
+          <w:tab w:val="left" w:pos="9160"/>
+          <w:tab w:val="left" w:pos="10076"/>
+          <w:tab w:val="left" w:pos="10992"/>
+          <w:tab w:val="left" w:pos="11908"/>
+          <w:tab w:val="left" w:pos="12824"/>
+          <w:tab w:val="left" w:pos="13740"/>
+          <w:tab w:val="left" w:pos="14656"/>
+        </w:tabs>
+        <w:spacing w:after="0" w:line="240" w:lineRule="auto"/>
+        <w:ind w:left="360"/>
+        <w:rPr>
+          <w:rFonts w:ascii="Courier New" w:eastAsia="Times New Roman" w:hAnsi="Courier New" w:cs="Courier New"/>
+          <w:sz w:val="16"/>
+          <w:szCs w:val="16"/>
+          <w:lang w:eastAsia="fi-FI"/>
+        </w:rPr>
+      </w:pPr>
+      <w:r>
+        <w:rPr>
+          <w:rFonts w:ascii="Courier New" w:eastAsia="Times New Roman" w:hAnsi="Courier New" w:cs="Courier New"/>
+          <w:sz w:val="16"/>
+          <w:szCs w:val="16"/>
+          <w:lang w:eastAsia="fi-FI"/>
+        </w:rPr>
+        <w:t>console.log('</w:t>
+      </w:r>
+      <w:proofErr w:type="spellStart"/>
+      <w:r>
+        <w:rPr>
+          <w:rFonts w:ascii="Courier New" w:eastAsia="Times New Roman" w:hAnsi="Courier New" w:cs="Courier New"/>
+          <w:sz w:val="16"/>
+          <w:szCs w:val="16"/>
+          <w:lang w:eastAsia="fi-FI"/>
+        </w:rPr>
+        <w:t>calling</w:t>
+      </w:r>
+      <w:proofErr w:type="spellEnd"/>
+      <w:r>
+        <w:rPr>
+          <w:rFonts w:ascii="Courier New" w:eastAsia="Times New Roman" w:hAnsi="Courier New" w:cs="Courier New"/>
+          <w:sz w:val="16"/>
+          <w:szCs w:val="16"/>
+          <w:lang w:eastAsia="fi-FI"/>
+        </w:rPr>
+        <w:t>');</w:t>
+      </w:r>
+    </w:p>
+    <w:p>
+      <w:pPr>
+        <w:tabs>
+          <w:tab w:val="left" w:pos="916"/>
+          <w:tab w:val="left" w:pos="1832"/>
+          <w:tab w:val="left" w:pos="2748"/>
+          <w:tab w:val="left" w:pos="3664"/>
+          <w:tab w:val="left" w:pos="4580"/>
+          <w:tab w:val="left" w:pos="5496"/>
+          <w:tab w:val="left" w:pos="6412"/>
+          <w:tab w:val="left" w:pos="7328"/>
+          <w:tab w:val="left" w:pos="8244"/>
+          <w:tab w:val="left" w:pos="9160"/>
+          <w:tab w:val="left" w:pos="10076"/>
+          <w:tab w:val="left" w:pos="10992"/>
+          <w:tab w:val="left" w:pos="11908"/>
+          <w:tab w:val="left" w:pos="12824"/>
+          <w:tab w:val="left" w:pos="13740"/>
+          <w:tab w:val="left" w:pos="14656"/>
+        </w:tabs>
+        <w:spacing w:after="0" w:line="240" w:lineRule="auto"/>
+        <w:ind w:left="360"/>
+        <w:rPr>
+          <w:rFonts w:ascii="Courier New" w:eastAsia="Times New Roman" w:hAnsi="Courier New" w:cs="Courier New"/>
+          <w:sz w:val="16"/>
+          <w:szCs w:val="16"/>
+          <w:lang w:eastAsia="fi-FI"/>
+        </w:rPr>
+      </w:pPr>
+      <w:proofErr w:type="spellStart"/>
+      <w:r>
+        <w:rPr>
+          <w:rFonts w:ascii="Courier New" w:eastAsia="Times New Roman" w:hAnsi="Courier New" w:cs="Courier New"/>
+          <w:sz w:val="16"/>
+          <w:szCs w:val="16"/>
+          <w:lang w:eastAsia="fi-FI"/>
+        </w:rPr>
+        <w:t>const</w:t>
+      </w:r>
+      <w:proofErr w:type="spellEnd"/>
+      <w:r>
+        <w:rPr>
+          <w:rFonts w:ascii="Courier New" w:eastAsia="Times New Roman" w:hAnsi="Courier New" w:cs="Courier New"/>
+          <w:sz w:val="16"/>
+          <w:szCs w:val="16"/>
+          <w:lang w:eastAsia="fi-FI"/>
+        </w:rPr>
+        <w:t xml:space="preserve"> </w:t>
+      </w:r>
+      <w:proofErr w:type="spellStart"/>
+      <w:r>
+        <w:rPr>
+          <w:rFonts w:ascii="Courier New" w:eastAsia="Times New Roman" w:hAnsi="Courier New" w:cs="Courier New"/>
+          <w:sz w:val="16"/>
+          <w:szCs w:val="16"/>
+          <w:lang w:eastAsia="fi-FI"/>
+        </w:rPr>
+        <w:t>result</w:t>
+      </w:r>
+      <w:proofErr w:type="spellEnd"/>
+      <w:r>
+        <w:rPr>
+          <w:rFonts w:ascii="Courier New" w:eastAsia="Times New Roman" w:hAnsi="Courier New" w:cs="Courier New"/>
+          <w:sz w:val="16"/>
+          <w:szCs w:val="16"/>
+          <w:lang w:eastAsia="fi-FI"/>
+        </w:rPr>
+        <w:t xml:space="preserve"> = </w:t>
+      </w:r>
+      <w:proofErr w:type="spellStart"/>
+      <w:r>
+        <w:rPr>
+          <w:rFonts w:ascii="Courier New" w:eastAsia="Times New Roman" w:hAnsi="Courier New" w:cs="Courier New"/>
+          <w:sz w:val="16"/>
+          <w:szCs w:val="16"/>
+          <w:lang w:eastAsia="fi-FI"/>
+        </w:rPr>
+        <w:t>await</w:t>
+      </w:r>
+      <w:proofErr w:type="spellEnd"/>
+      <w:r>
+        <w:rPr>
+          <w:rFonts w:ascii="Courier New" w:eastAsia="Times New Roman" w:hAnsi="Courier New" w:cs="Courier New"/>
+          <w:sz w:val="16"/>
+          <w:szCs w:val="16"/>
+          <w:lang w:eastAsia="fi-FI"/>
+        </w:rPr>
+        <w:t xml:space="preserve"> </w:t>
+      </w:r>
+      <w:proofErr w:type="spellStart"/>
+      <w:r>
+        <w:rPr>
+          <w:rFonts w:ascii="Courier New" w:eastAsia="Times New Roman" w:hAnsi="Courier New" w:cs="Courier New"/>
+          <w:sz w:val="16"/>
+          <w:szCs w:val="16"/>
+          <w:lang w:eastAsia="fi-FI"/>
+        </w:rPr>
+        <w:t>someFilesystemAjaxOrDatabaseOperationThatTakesTime</w:t>
+      </w:r>
+      <w:proofErr w:type="spellEnd"/>
+      <w:r>
+        <w:rPr>
+          <w:rFonts w:ascii="Courier New" w:eastAsia="Times New Roman" w:hAnsi="Courier New" w:cs="Courier New"/>
+          <w:sz w:val="16"/>
+          <w:szCs w:val="16"/>
+          <w:lang w:eastAsia="fi-FI"/>
+        </w:rPr>
+        <w:t>(input);</w:t>
+      </w:r>
+    </w:p>
+    <w:p>
+      <w:pPr>
+        <w:tabs>
+          <w:tab w:val="left" w:pos="916"/>
+          <w:tab w:val="left" w:pos="1832"/>
+          <w:tab w:val="left" w:pos="2748"/>
+          <w:tab w:val="left" w:pos="3664"/>
+          <w:tab w:val="left" w:pos="4580"/>
+          <w:tab w:val="left" w:pos="5496"/>
+          <w:tab w:val="left" w:pos="6412"/>
+          <w:tab w:val="left" w:pos="7328"/>
+          <w:tab w:val="left" w:pos="8244"/>
+          <w:tab w:val="left" w:pos="9160"/>
+          <w:tab w:val="left" w:pos="10076"/>
+          <w:tab w:val="left" w:pos="10992"/>
+          <w:tab w:val="left" w:pos="11908"/>
+          <w:tab w:val="left" w:pos="12824"/>
+          <w:tab w:val="left" w:pos="13740"/>
+          <w:tab w:val="left" w:pos="14656"/>
+        </w:tabs>
+        <w:spacing w:after="0" w:line="240" w:lineRule="auto"/>
+        <w:ind w:left="360"/>
+        <w:rPr>
+          <w:rFonts w:ascii="Courier New" w:eastAsia="Times New Roman" w:hAnsi="Courier New" w:cs="Courier New"/>
+          <w:sz w:val="16"/>
+          <w:szCs w:val="16"/>
+          <w:lang w:eastAsia="fi-FI"/>
+        </w:rPr>
+      </w:pPr>
+      <w:r>
+        <w:rPr>
+          <w:rFonts w:ascii="Courier New" w:eastAsia="Times New Roman" w:hAnsi="Courier New" w:cs="Courier New"/>
+          <w:sz w:val="16"/>
+          <w:szCs w:val="16"/>
+          <w:lang w:eastAsia="fi-FI"/>
+        </w:rPr>
+        <w:t>console.log(</w:t>
+      </w:r>
+      <w:proofErr w:type="spellStart"/>
+      <w:r>
+        <w:rPr>
+          <w:rFonts w:ascii="Courier New" w:eastAsia="Times New Roman" w:hAnsi="Courier New" w:cs="Courier New"/>
+          <w:sz w:val="16"/>
+          <w:szCs w:val="16"/>
+          <w:lang w:eastAsia="fi-FI"/>
+        </w:rPr>
+        <w:t>result</w:t>
+      </w:r>
+      <w:proofErr w:type="spellEnd"/>
+      <w:r>
+        <w:rPr>
+          <w:rFonts w:ascii="Courier New" w:eastAsia="Times New Roman" w:hAnsi="Courier New" w:cs="Courier New"/>
+          <w:sz w:val="16"/>
+          <w:szCs w:val="16"/>
+          <w:lang w:eastAsia="fi-FI"/>
+        </w:rPr>
+        <w:t>);</w:t>
+      </w:r>
+    </w:p>
+    <w:p>
+      <w:pPr>
+        <w:tabs>
+          <w:tab w:val="left" w:pos="916"/>
+          <w:tab w:val="left" w:pos="1832"/>
+          <w:tab w:val="left" w:pos="2748"/>
+          <w:tab w:val="left" w:pos="3664"/>
+          <w:tab w:val="left" w:pos="4580"/>
+          <w:tab w:val="left" w:pos="5496"/>
+          <w:tab w:val="left" w:pos="6412"/>
+          <w:tab w:val="left" w:pos="7328"/>
+          <w:tab w:val="left" w:pos="8244"/>
+          <w:tab w:val="left" w:pos="9160"/>
+          <w:tab w:val="left" w:pos="10076"/>
+          <w:tab w:val="left" w:pos="10992"/>
+          <w:tab w:val="left" w:pos="11908"/>
+          <w:tab w:val="left" w:pos="12824"/>
+          <w:tab w:val="left" w:pos="13740"/>
+          <w:tab w:val="left" w:pos="14656"/>
+        </w:tabs>
+        <w:spacing w:after="0" w:line="240" w:lineRule="auto"/>
+        <w:ind w:left="360"/>
+        <w:rPr>
+          <w:rFonts w:ascii="Courier New" w:eastAsia="Times New Roman" w:hAnsi="Courier New" w:cs="Courier New"/>
+          <w:sz w:val="16"/>
+          <w:szCs w:val="16"/>
+          <w:lang w:eastAsia="fi-FI"/>
+        </w:rPr>
+      </w:pPr>
+      <w:r>
+        <w:rPr>
+          <w:rFonts w:ascii="Courier New" w:eastAsia="Times New Roman" w:hAnsi="Courier New" w:cs="Courier New"/>
+          <w:sz w:val="16"/>
+          <w:szCs w:val="16"/>
+          <w:lang w:eastAsia="fi-FI"/>
+        </w:rPr>
+        <w:t xml:space="preserve">// </w:t>
+      </w:r>
+      <w:proofErr w:type="spellStart"/>
+      <w:r>
+        <w:rPr>
+          <w:rFonts w:ascii="Courier New" w:eastAsia="Times New Roman" w:hAnsi="Courier New" w:cs="Courier New"/>
+          <w:sz w:val="16"/>
+          <w:szCs w:val="16"/>
+          <w:lang w:eastAsia="fi-FI"/>
+        </w:rPr>
+        <w:t>expected</w:t>
+      </w:r>
+      <w:proofErr w:type="spellEnd"/>
+      <w:r>
+        <w:rPr>
+          <w:rFonts w:ascii="Courier New" w:eastAsia="Times New Roman" w:hAnsi="Courier New" w:cs="Courier New"/>
+          <w:sz w:val="16"/>
+          <w:szCs w:val="16"/>
+          <w:lang w:eastAsia="fi-FI"/>
+        </w:rPr>
+        <w:t xml:space="preserve"> output: "</w:t>
+      </w:r>
+      <w:proofErr w:type="spellStart"/>
+      <w:r>
+        <w:rPr>
+          <w:rFonts w:ascii="Courier New" w:eastAsia="Times New Roman" w:hAnsi="Courier New" w:cs="Courier New"/>
+          <w:sz w:val="16"/>
+          <w:szCs w:val="16"/>
+          <w:lang w:eastAsia="fi-FI"/>
+        </w:rPr>
+        <w:t>something</w:t>
+      </w:r>
+      <w:proofErr w:type="spellEnd"/>
+      <w:r>
+        <w:rPr>
+          <w:rFonts w:ascii="Courier New" w:eastAsia="Times New Roman" w:hAnsi="Courier New" w:cs="Courier New"/>
+          <w:sz w:val="16"/>
+          <w:szCs w:val="16"/>
+          <w:lang w:eastAsia="fi-FI"/>
+        </w:rPr>
+        <w:t xml:space="preserve"> </w:t>
+      </w:r>
+      <w:proofErr w:type="spellStart"/>
+      <w:r>
+        <w:rPr>
+          <w:rFonts w:ascii="Courier New" w:eastAsia="Times New Roman" w:hAnsi="Courier New" w:cs="Courier New"/>
+          <w:sz w:val="16"/>
+          <w:szCs w:val="16"/>
+          <w:lang w:eastAsia="fi-FI"/>
+        </w:rPr>
+        <w:t>from</w:t>
+      </w:r>
+      <w:proofErr w:type="spellEnd"/>
+      <w:r>
+        <w:rPr>
+          <w:rFonts w:ascii="Courier New" w:eastAsia="Times New Roman" w:hAnsi="Courier New" w:cs="Courier New"/>
+          <w:sz w:val="16"/>
+          <w:szCs w:val="16"/>
+          <w:lang w:eastAsia="fi-FI"/>
+        </w:rPr>
+        <w:t xml:space="preserve"> </w:t>
+      </w:r>
+      <w:proofErr w:type="spellStart"/>
+      <w:r>
+        <w:rPr>
+          <w:rFonts w:ascii="Courier New" w:eastAsia="Times New Roman" w:hAnsi="Courier New" w:cs="Courier New"/>
+          <w:sz w:val="16"/>
+          <w:szCs w:val="16"/>
+          <w:lang w:eastAsia="fi-FI"/>
+        </w:rPr>
+        <w:t>the</w:t>
+      </w:r>
+      <w:proofErr w:type="spellEnd"/>
+      <w:r>
+        <w:rPr>
+          <w:rFonts w:ascii="Courier New" w:eastAsia="Times New Roman" w:hAnsi="Courier New" w:cs="Courier New"/>
+          <w:sz w:val="16"/>
+          <w:szCs w:val="16"/>
+          <w:lang w:eastAsia="fi-FI"/>
+        </w:rPr>
+        <w:t xml:space="preserve"> </w:t>
+      </w:r>
+      <w:proofErr w:type="spellStart"/>
+      <w:r>
+        <w:rPr>
+          <w:rFonts w:ascii="Courier New" w:eastAsia="Times New Roman" w:hAnsi="Courier New" w:cs="Courier New"/>
+          <w:sz w:val="16"/>
+          <w:szCs w:val="16"/>
+          <w:lang w:eastAsia="fi-FI"/>
+        </w:rPr>
+        <w:t>other</w:t>
+      </w:r>
+      <w:proofErr w:type="spellEnd"/>
+      <w:r>
+        <w:rPr>
+          <w:rFonts w:ascii="Courier New" w:eastAsia="Times New Roman" w:hAnsi="Courier New" w:cs="Courier New"/>
+          <w:sz w:val="16"/>
+          <w:szCs w:val="16"/>
+          <w:lang w:eastAsia="fi-FI"/>
+        </w:rPr>
+        <w:t xml:space="preserve"> </w:t>
+      </w:r>
+      <w:proofErr w:type="spellStart"/>
+      <w:r>
+        <w:rPr>
+          <w:rFonts w:ascii="Courier New" w:eastAsia="Times New Roman" w:hAnsi="Courier New" w:cs="Courier New"/>
+          <w:sz w:val="16"/>
+          <w:szCs w:val="16"/>
+          <w:lang w:eastAsia="fi-FI"/>
+        </w:rPr>
+        <w:t>system</w:t>
+      </w:r>
+      <w:proofErr w:type="spellEnd"/>
+      <w:r>
+        <w:rPr>
+          <w:rFonts w:ascii="Courier New" w:eastAsia="Times New Roman" w:hAnsi="Courier New" w:cs="Courier New"/>
+          <w:sz w:val="16"/>
+          <w:szCs w:val="16"/>
+          <w:lang w:eastAsia="fi-FI"/>
+        </w:rPr>
+        <w:t>"</w:t>
+      </w:r>
+    </w:p>
+    <w:p>
+      <w:pPr>
+        <w:tabs>
+          <w:tab w:val="left" w:pos="916"/>
+          <w:tab w:val="left" w:pos="1832"/>
+          <w:tab w:val="left" w:pos="2748"/>
+          <w:tab w:val="left" w:pos="3664"/>
+          <w:tab w:val="left" w:pos="4580"/>
+          <w:tab w:val="left" w:pos="5496"/>
+          <w:tab w:val="left" w:pos="6412"/>
+          <w:tab w:val="left" w:pos="7328"/>
+          <w:tab w:val="left" w:pos="8244"/>
+          <w:tab w:val="left" w:pos="9160"/>
+          <w:tab w:val="left" w:pos="10076"/>
+          <w:tab w:val="left" w:pos="10992"/>
+          <w:tab w:val="left" w:pos="11908"/>
+          <w:tab w:val="left" w:pos="12824"/>
+          <w:tab w:val="left" w:pos="13740"/>
+          <w:tab w:val="left" w:pos="14656"/>
+        </w:tabs>
+        <w:spacing w:after="0" w:line="240" w:lineRule="auto"/>
+        <w:rPr>
+          <w:rFonts w:ascii="Courier New" w:eastAsia="Times New Roman" w:hAnsi="Courier New" w:cs="Courier New"/>
+          <w:sz w:val="16"/>
+          <w:szCs w:val="16"/>
+          <w:lang w:eastAsia="fi-FI"/>
+        </w:rPr>
+      </w:pPr>
+      <w:r>
+        <w:rPr>
+          <w:rFonts w:ascii="Courier New" w:eastAsia="Times New Roman" w:hAnsi="Courier New" w:cs="Courier New"/>
+          <w:sz w:val="16"/>
+          <w:szCs w:val="16"/>
+          <w:lang w:eastAsia="fi-FI"/>
+        </w:rPr>
+        <w:t>}</w:t>
+      </w:r>
+      <w:r>
+        <w:rPr>
+          <w:rFonts w:ascii="Cambria Math" w:eastAsia="Times New Roman" w:hAnsi="Cambria Math" w:cs="Cambria Math"/>
+          <w:sz w:val="16"/>
+          <w:szCs w:val="16"/>
+          <w:lang w:eastAsia="fi-FI"/>
+        </w:rPr>
+        <w:t>​</w:t>
+      </w:r>
+    </w:p>
+    <w:p>
+      <w:pPr>
+        <w:tabs>
+          <w:tab w:val="left" w:pos="916"/>
+          <w:tab w:val="left" w:pos="1832"/>
+          <w:tab w:val="left" w:pos="2748"/>
+          <w:tab w:val="left" w:pos="3664"/>
+          <w:tab w:val="left" w:pos="4580"/>
+          <w:tab w:val="left" w:pos="5496"/>
+          <w:tab w:val="left" w:pos="6412"/>
+          <w:tab w:val="left" w:pos="7328"/>
+          <w:tab w:val="left" w:pos="8244"/>
+          <w:tab w:val="left" w:pos="9160"/>
+          <w:tab w:val="left" w:pos="10076"/>
+          <w:tab w:val="left" w:pos="10992"/>
+          <w:tab w:val="left" w:pos="11908"/>
+          <w:tab w:val="left" w:pos="12824"/>
+          <w:tab w:val="left" w:pos="13740"/>
+          <w:tab w:val="left" w:pos="14656"/>
+        </w:tabs>
+        <w:spacing w:after="0" w:line="240" w:lineRule="auto"/>
+        <w:ind w:left="360"/>
+        <w:rPr>
+          <w:rFonts w:ascii="Courier New" w:eastAsia="Times New Roman" w:hAnsi="Courier New" w:cs="Courier New"/>
+          <w:sz w:val="16"/>
+          <w:szCs w:val="16"/>
+          <w:lang w:eastAsia="fi-FI"/>
+        </w:rPr>
+      </w:pPr>
+    </w:p>
+    <w:p>
+      <w:pPr>
+        <w:tabs>
+          <w:tab w:val="left" w:pos="916"/>
+          <w:tab w:val="left" w:pos="1832"/>
+          <w:tab w:val="left" w:pos="2748"/>
+          <w:tab w:val="left" w:pos="3664"/>
+          <w:tab w:val="left" w:pos="4580"/>
+          <w:tab w:val="left" w:pos="5496"/>
+          <w:tab w:val="left" w:pos="6412"/>
+          <w:tab w:val="left" w:pos="7328"/>
+          <w:tab w:val="left" w:pos="8244"/>
+          <w:tab w:val="left" w:pos="9160"/>
+          <w:tab w:val="left" w:pos="10076"/>
+          <w:tab w:val="left" w:pos="10992"/>
+          <w:tab w:val="left" w:pos="11908"/>
+          <w:tab w:val="left" w:pos="12824"/>
+          <w:tab w:val="left" w:pos="13740"/>
+          <w:tab w:val="left" w:pos="14656"/>
+        </w:tabs>
+        <w:spacing w:after="0" w:line="240" w:lineRule="auto"/>
+        <w:ind w:left="360"/>
+        <w:rPr>
+          <w:rFonts w:ascii="Courier New" w:eastAsia="Times New Roman" w:hAnsi="Courier New" w:cs="Courier New"/>
+          <w:sz w:val="16"/>
+          <w:szCs w:val="16"/>
+          <w:lang w:eastAsia="fi-FI"/>
+        </w:rPr>
+      </w:pPr>
+      <w:r>
+        <w:rPr>
+          <w:rFonts w:ascii="Courier New" w:eastAsia="Times New Roman" w:hAnsi="Courier New" w:cs="Courier New"/>
+          <w:sz w:val="16"/>
+          <w:szCs w:val="16"/>
+          <w:lang w:eastAsia="fi-FI"/>
+        </w:rPr>
+        <w:t xml:space="preserve"> </w:t>
+      </w:r>
+    </w:p>
+    <w:p>
+      <w:pPr>
+        <w:tabs>
+          <w:tab w:val="left" w:pos="916"/>
+          <w:tab w:val="left" w:pos="1832"/>
+          <w:tab w:val="left" w:pos="2748"/>
+          <w:tab w:val="left" w:pos="3664"/>
+          <w:tab w:val="left" w:pos="4580"/>
+          <w:tab w:val="left" w:pos="5496"/>
+          <w:tab w:val="left" w:pos="6412"/>
+          <w:tab w:val="left" w:pos="7328"/>
+          <w:tab w:val="left" w:pos="8244"/>
+          <w:tab w:val="left" w:pos="9160"/>
+          <w:tab w:val="left" w:pos="10076"/>
+          <w:tab w:val="left" w:pos="10992"/>
+          <w:tab w:val="left" w:pos="11908"/>
+          <w:tab w:val="left" w:pos="12824"/>
+          <w:tab w:val="left" w:pos="13740"/>
+          <w:tab w:val="left" w:pos="14656"/>
+        </w:tabs>
+        <w:spacing w:after="0" w:line="240" w:lineRule="auto"/>
+        <w:ind w:left="360"/>
+        <w:rPr>
+          <w:rFonts w:ascii="Courier New" w:eastAsia="Times New Roman" w:hAnsi="Courier New" w:cs="Courier New"/>
+          <w:sz w:val="16"/>
+          <w:szCs w:val="16"/>
+          <w:lang w:eastAsia="fi-FI"/>
+        </w:rPr>
+      </w:pPr>
+    </w:p>
+    <w:p>
+      <w:pPr>
+        <w:tabs>
+          <w:tab w:val="left" w:pos="916"/>
+          <w:tab w:val="left" w:pos="1832"/>
+          <w:tab w:val="left" w:pos="2748"/>
+          <w:tab w:val="left" w:pos="3664"/>
+          <w:tab w:val="left" w:pos="4580"/>
+          <w:tab w:val="left" w:pos="5496"/>
+          <w:tab w:val="left" w:pos="6412"/>
+          <w:tab w:val="left" w:pos="7328"/>
+          <w:tab w:val="left" w:pos="8244"/>
+          <w:tab w:val="left" w:pos="9160"/>
+          <w:tab w:val="left" w:pos="10076"/>
+          <w:tab w:val="left" w:pos="10992"/>
+          <w:tab w:val="left" w:pos="11908"/>
+          <w:tab w:val="left" w:pos="12824"/>
+          <w:tab w:val="left" w:pos="13740"/>
+          <w:tab w:val="left" w:pos="14656"/>
+        </w:tabs>
+        <w:spacing w:after="0" w:line="240" w:lineRule="auto"/>
+        <w:rPr>
+          <w:rFonts w:ascii="Courier New" w:eastAsia="Times New Roman" w:hAnsi="Courier New" w:cs="Courier New"/>
+          <w:sz w:val="16"/>
+          <w:szCs w:val="16"/>
+          <w:lang w:eastAsia="fi-FI"/>
+        </w:rPr>
+      </w:pPr>
+      <w:r>
+        <w:rPr>
+          <w:rFonts w:ascii="Courier New" w:eastAsia="Times New Roman" w:hAnsi="Courier New" w:cs="Courier New"/>
+          <w:sz w:val="16"/>
+          <w:szCs w:val="16"/>
+          <w:lang w:eastAsia="fi-FI"/>
+        </w:rPr>
+        <w:t xml:space="preserve">// </w:t>
+      </w:r>
+      <w:proofErr w:type="spellStart"/>
+      <w:r>
+        <w:rPr>
+          <w:rFonts w:ascii="Courier New" w:eastAsia="Times New Roman" w:hAnsi="Courier New" w:cs="Courier New"/>
+          <w:sz w:val="16"/>
+          <w:szCs w:val="16"/>
+          <w:lang w:eastAsia="fi-FI"/>
+        </w:rPr>
+        <w:t>later</w:t>
+      </w:r>
+      <w:proofErr w:type="spellEnd"/>
+      <w:r>
+        <w:rPr>
+          <w:rFonts w:ascii="Courier New" w:eastAsia="Times New Roman" w:hAnsi="Courier New" w:cs="Courier New"/>
+          <w:sz w:val="16"/>
+          <w:szCs w:val="16"/>
+          <w:lang w:eastAsia="fi-FI"/>
+        </w:rPr>
+        <w:t xml:space="preserve"> </w:t>
+      </w:r>
+      <w:proofErr w:type="spellStart"/>
+      <w:r>
+        <w:rPr>
+          <w:rFonts w:ascii="Courier New" w:eastAsia="Times New Roman" w:hAnsi="Courier New" w:cs="Courier New"/>
+          <w:sz w:val="16"/>
+          <w:szCs w:val="16"/>
+          <w:lang w:eastAsia="fi-FI"/>
+        </w:rPr>
+        <w:t>somewhere</w:t>
+      </w:r>
+      <w:proofErr w:type="spellEnd"/>
+      <w:r>
+        <w:rPr>
+          <w:rFonts w:ascii="Courier New" w:eastAsia="Times New Roman" w:hAnsi="Courier New" w:cs="Courier New"/>
+          <w:sz w:val="16"/>
+          <w:szCs w:val="16"/>
+          <w:lang w:eastAsia="fi-FI"/>
+        </w:rPr>
+        <w:t xml:space="preserve"> </w:t>
+      </w:r>
+      <w:proofErr w:type="spellStart"/>
+      <w:r>
+        <w:rPr>
+          <w:rFonts w:ascii="Courier New" w:eastAsia="Times New Roman" w:hAnsi="Courier New" w:cs="Courier New"/>
+          <w:sz w:val="16"/>
+          <w:szCs w:val="16"/>
+          <w:lang w:eastAsia="fi-FI"/>
+        </w:rPr>
+        <w:t>initiating</w:t>
+      </w:r>
+      <w:proofErr w:type="spellEnd"/>
+      <w:r>
+        <w:rPr>
+          <w:rFonts w:ascii="Courier New" w:eastAsia="Times New Roman" w:hAnsi="Courier New" w:cs="Courier New"/>
+          <w:sz w:val="16"/>
+          <w:szCs w:val="16"/>
+          <w:lang w:eastAsia="fi-FI"/>
+        </w:rPr>
+        <w:t xml:space="preserve"> </w:t>
+      </w:r>
+      <w:proofErr w:type="spellStart"/>
+      <w:r>
+        <w:rPr>
+          <w:rFonts w:ascii="Courier New" w:eastAsia="Times New Roman" w:hAnsi="Courier New" w:cs="Courier New"/>
+          <w:sz w:val="16"/>
+          <w:szCs w:val="16"/>
+          <w:lang w:eastAsia="fi-FI"/>
+        </w:rPr>
+        <w:t>the</w:t>
+      </w:r>
+      <w:proofErr w:type="spellEnd"/>
+      <w:r>
+        <w:rPr>
+          <w:rFonts w:ascii="Courier New" w:eastAsia="Times New Roman" w:hAnsi="Courier New" w:cs="Courier New"/>
+          <w:sz w:val="16"/>
+          <w:szCs w:val="16"/>
+          <w:lang w:eastAsia="fi-FI"/>
+        </w:rPr>
+        <w:t xml:space="preserve"> </w:t>
+      </w:r>
+      <w:proofErr w:type="spellStart"/>
+      <w:r>
+        <w:rPr>
+          <w:rFonts w:ascii="Courier New" w:eastAsia="Times New Roman" w:hAnsi="Courier New" w:cs="Courier New"/>
+          <w:sz w:val="16"/>
+          <w:szCs w:val="16"/>
+          <w:lang w:eastAsia="fi-FI"/>
+        </w:rPr>
+        <w:t>whole</w:t>
+      </w:r>
+      <w:proofErr w:type="spellEnd"/>
+      <w:r>
+        <w:rPr>
+          <w:rFonts w:ascii="Courier New" w:eastAsia="Times New Roman" w:hAnsi="Courier New" w:cs="Courier New"/>
+          <w:sz w:val="16"/>
+          <w:szCs w:val="16"/>
+          <w:lang w:eastAsia="fi-FI"/>
+        </w:rPr>
+        <w:t xml:space="preserve"> </w:t>
+      </w:r>
+      <w:proofErr w:type="spellStart"/>
+      <w:r>
+        <w:rPr>
+          <w:rFonts w:ascii="Courier New" w:eastAsia="Times New Roman" w:hAnsi="Courier New" w:cs="Courier New"/>
+          <w:sz w:val="16"/>
+          <w:szCs w:val="16"/>
+          <w:lang w:eastAsia="fi-FI"/>
+        </w:rPr>
+        <w:t>activity</w:t>
+      </w:r>
+      <w:proofErr w:type="spellEnd"/>
+      <w:r>
+        <w:rPr>
+          <w:rFonts w:ascii="Courier New" w:eastAsia="Times New Roman" w:hAnsi="Courier New" w:cs="Courier New"/>
+          <w:sz w:val="16"/>
+          <w:szCs w:val="16"/>
+          <w:lang w:eastAsia="fi-FI"/>
+        </w:rPr>
+        <w:t>:</w:t>
+      </w:r>
+    </w:p>
+    <w:p>
+      <w:pPr>
+        <w:tabs>
+          <w:tab w:val="left" w:pos="916"/>
+          <w:tab w:val="left" w:pos="1832"/>
+          <w:tab w:val="left" w:pos="2748"/>
+          <w:tab w:val="left" w:pos="3664"/>
+          <w:tab w:val="left" w:pos="4580"/>
+          <w:tab w:val="left" w:pos="5496"/>
+          <w:tab w:val="left" w:pos="6412"/>
+          <w:tab w:val="left" w:pos="7328"/>
+          <w:tab w:val="left" w:pos="8244"/>
+          <w:tab w:val="left" w:pos="9160"/>
+          <w:tab w:val="left" w:pos="10076"/>
+          <w:tab w:val="left" w:pos="10992"/>
+          <w:tab w:val="left" w:pos="11908"/>
+          <w:tab w:val="left" w:pos="12824"/>
+          <w:tab w:val="left" w:pos="13740"/>
+          <w:tab w:val="left" w:pos="14656"/>
+        </w:tabs>
+        <w:spacing w:after="0" w:line="240" w:lineRule="auto"/>
+        <w:ind w:left="360"/>
+        <w:rPr>
+          <w:rFonts w:ascii="Courier New" w:eastAsia="Times New Roman" w:hAnsi="Courier New" w:cs="Courier New"/>
+          <w:sz w:val="16"/>
+          <w:szCs w:val="16"/>
+          <w:lang w:eastAsia="fi-FI"/>
+        </w:rPr>
+      </w:pPr>
+    </w:p>
+    <w:p>
+      <w:pPr>
+        <w:tabs>
+          <w:tab w:val="left" w:pos="916"/>
+          <w:tab w:val="left" w:pos="1832"/>
+          <w:tab w:val="left" w:pos="2748"/>
+          <w:tab w:val="left" w:pos="3664"/>
+          <w:tab w:val="left" w:pos="4580"/>
+          <w:tab w:val="left" w:pos="5496"/>
+          <w:tab w:val="left" w:pos="6412"/>
+          <w:tab w:val="left" w:pos="7328"/>
+          <w:tab w:val="left" w:pos="8244"/>
+          <w:tab w:val="left" w:pos="9160"/>
+          <w:tab w:val="left" w:pos="10076"/>
+          <w:tab w:val="left" w:pos="10992"/>
+          <w:tab w:val="left" w:pos="11908"/>
+          <w:tab w:val="left" w:pos="12824"/>
+          <w:tab w:val="left" w:pos="13740"/>
+          <w:tab w:val="left" w:pos="14656"/>
+        </w:tabs>
+        <w:spacing w:after="0" w:line="240" w:lineRule="auto"/>
+        <w:ind w:left="360"/>
+        <w:rPr>
+          <w:rFonts w:ascii="Courier New" w:eastAsia="Times New Roman" w:hAnsi="Courier New" w:cs="Courier New"/>
+          <w:sz w:val="16"/>
+          <w:szCs w:val="16"/>
+          <w:lang w:eastAsia="fi-FI"/>
+        </w:rPr>
+      </w:pPr>
+    </w:p>
+    <w:p>
+      <w:pPr>
+        <w:tabs>
+          <w:tab w:val="left" w:pos="916"/>
+          <w:tab w:val="left" w:pos="1832"/>
+          <w:tab w:val="left" w:pos="2748"/>
+          <w:tab w:val="left" w:pos="3664"/>
+          <w:tab w:val="left" w:pos="4580"/>
+          <w:tab w:val="left" w:pos="5496"/>
+          <w:tab w:val="left" w:pos="6412"/>
+          <w:tab w:val="left" w:pos="7328"/>
+          <w:tab w:val="left" w:pos="8244"/>
+          <w:tab w:val="left" w:pos="9160"/>
+          <w:tab w:val="left" w:pos="10076"/>
+          <w:tab w:val="left" w:pos="10992"/>
+          <w:tab w:val="left" w:pos="11908"/>
+          <w:tab w:val="left" w:pos="12824"/>
+          <w:tab w:val="left" w:pos="13740"/>
+          <w:tab w:val="left" w:pos="14656"/>
+        </w:tabs>
+        <w:spacing w:after="0" w:line="240" w:lineRule="auto"/>
+        <w:rPr>
+          <w:rFonts w:ascii="Courier New" w:eastAsia="Times New Roman" w:hAnsi="Courier New" w:cs="Courier New"/>
+          <w:sz w:val="16"/>
+          <w:szCs w:val="16"/>
+          <w:lang w:eastAsia="fi-FI"/>
+        </w:rPr>
+      </w:pPr>
+      <w:proofErr w:type="spellStart"/>
+      <w:r>
+        <w:rPr>
+          <w:rFonts w:ascii="Courier New" w:eastAsia="Times New Roman" w:hAnsi="Courier New" w:cs="Courier New"/>
+          <w:sz w:val="16"/>
+          <w:szCs w:val="16"/>
+          <w:lang w:eastAsia="fi-FI"/>
+        </w:rPr>
+        <w:t>asyncCall</w:t>
+      </w:r>
+      <w:proofErr w:type="spellEnd"/>
+      <w:r>
+        <w:rPr>
+          <w:rFonts w:ascii="Courier New" w:eastAsia="Times New Roman" w:hAnsi="Courier New" w:cs="Courier New"/>
+          <w:sz w:val="16"/>
+          <w:szCs w:val="16"/>
+          <w:lang w:eastAsia="fi-FI"/>
+        </w:rPr>
+        <w:t>("</w:t>
+      </w:r>
+      <w:proofErr w:type="spellStart"/>
+      <w:r>
+        <w:rPr>
+          <w:rFonts w:ascii="Courier New" w:eastAsia="Times New Roman" w:hAnsi="Courier New" w:cs="Courier New"/>
+          <w:sz w:val="16"/>
+          <w:szCs w:val="16"/>
+          <w:lang w:eastAsia="fi-FI"/>
+        </w:rPr>
+        <w:t>chocolate</w:t>
+      </w:r>
+      <w:proofErr w:type="spellEnd"/>
+      <w:r>
+        <w:rPr>
+          <w:rFonts w:ascii="Courier New" w:eastAsia="Times New Roman" w:hAnsi="Courier New" w:cs="Courier New"/>
+          <w:sz w:val="16"/>
+          <w:szCs w:val="16"/>
+          <w:lang w:eastAsia="fi-FI"/>
+        </w:rPr>
+        <w:t>");</w:t>
+      </w:r>
+    </w:p>
+    <w:p>
+      <w:pPr>
+        <w:pStyle w:val="ListParagraph"/>
+        <w:rPr>
+          <w:iCs/>
+          <w:lang w:val="en-US"/>
+        </w:rPr>
+      </w:pPr>
+      <w:bookmarkStart w:id="1" w:name="_Hlk88508590"/>
+    </w:p>
+    <w:p>
+      <w:pPr>
+        <w:pStyle w:val="ListParagraph"/>
+        <w:numPr>
+          <w:ilvl w:val="0"/>
+          <w:numId w:val="7"/>
+        </w:numPr>
+        <w:rPr>
+          <w:iCs/>
+          <w:lang w:val="en-US"/>
+        </w:rPr>
+      </w:pPr>
+      <w:r>
+        <w:rPr>
+          <w:iCs/>
+          <w:lang w:val="en-US"/>
+        </w:rPr>
+        <w:t xml:space="preserve">Conditional formatting utilizing the shortcut evaluation of the AND operation. Only if user variable </w:t>
+      </w:r>
       <w:bookmarkEnd w:id="1"/>
-    </w:p>
-    <w:p>
-      <w:pPr>
-        <w:pStyle w:val="ListParagraph"/>
-        <w:numPr>
-          <w:ilvl w:val="0"/>
-          <w:numId w:val="6"/>
-        </w:numPr>
-        <w:rPr>
-          <w:iCs/>
-          <w:lang w:val="en-US"/>
-        </w:rPr>
-      </w:pPr>
-      <w:r>
-        <w:rPr>
-          <w:iCs/>
-          <w:lang w:val="en-US"/>
-        </w:rPr>
-        <w:t>(more details related to usage of JWT in this case that can be skipped for now)</w:t>
-      </w:r>
-    </w:p>
-    <w:p>
-      <w:pPr>
-        <w:pStyle w:val="ListParagraph"/>
-        <w:numPr>
-          <w:ilvl w:val="0"/>
-          <w:numId w:val="6"/>
-        </w:numPr>
-        <w:rPr>
-          <w:i/>
-          <w:iCs/>
-          <w:lang w:val="en-US"/>
-        </w:rPr>
-      </w:pPr>
-      <w:r>
-        <w:rPr>
-          <w:i/>
+      <w:r>
+        <w:rPr>
+          <w:iCs/>
+          <w:lang w:val="en-US"/>
+        </w:rPr>
+        <w:t>has a null reference will the left side be true = only then the other side of the AND be executed = login form rendered to the DOM to that place.</w:t>
+      </w:r>
+    </w:p>
+    <w:p>
+      <w:pPr>
+        <w:rPr>
+          <w:iCs/>
+          <w:lang w:val="en-US"/>
+        </w:rPr>
+      </w:pPr>
+      <w:r>
+        <w:rPr>
+          <w:iCs/>
+          <w:lang w:val="en-US"/>
+        </w:rPr>
+        <w:t xml:space="preserve">{user === null &amp;&amp; </w:t>
+      </w:r>
+      <w:proofErr w:type="spellStart"/>
+      <w:proofErr w:type="gramStart"/>
+      <w:r>
+        <w:rPr>
+          <w:iCs/>
+          <w:lang w:val="en-US"/>
+        </w:rPr>
+        <w:t>loginForm</w:t>
+      </w:r>
+      <w:proofErr w:type="spellEnd"/>
+      <w:r>
+        <w:rPr>
+          <w:iCs/>
+          <w:lang w:val="en-US"/>
+        </w:rPr>
+        <w:t>(</w:t>
+      </w:r>
+      <w:proofErr w:type="gramEnd"/>
+      <w:r>
+        <w:rPr>
+          <w:iCs/>
+          <w:lang w:val="en-US"/>
+        </w:rPr>
+        <w:t>)}</w:t>
+      </w:r>
+    </w:p>
+    <w:p>
+      <w:pPr>
+        <w:pStyle w:val="ListParagraph"/>
+        <w:rPr>
+          <w:iCs/>
+          <w:lang w:val="en-US"/>
+        </w:rPr>
+      </w:pPr>
+    </w:p>
+    <w:p>
+      <w:pPr>
+        <w:pStyle w:val="ListParagraph"/>
+        <w:numPr>
+          <w:ilvl w:val="0"/>
+          <w:numId w:val="7"/>
+        </w:numPr>
+        <w:rPr>
+          <w:iCs/>
+          <w:lang w:val="en-US"/>
+        </w:rPr>
+      </w:pPr>
+      <w:r>
+        <w:rPr>
+          <w:iCs/>
+          <w:lang w:val="en-US"/>
+        </w:rPr>
+        <w:t>Local storage support came to browsers with so called HTML 5 some 10+ years ago</w:t>
+      </w:r>
+    </w:p>
+    <w:p>
+      <w:pPr>
+        <w:pStyle w:val="ListParagraph"/>
+        <w:numPr>
+          <w:ilvl w:val="0"/>
+          <w:numId w:val="7"/>
+        </w:numPr>
+        <w:rPr>
+          <w:iCs/>
+          <w:lang w:val="en-US"/>
+        </w:rPr>
+      </w:pPr>
+      <w:r>
+        <w:rPr>
+          <w:iCs/>
+          <w:lang w:val="en-US"/>
+        </w:rPr>
+        <w:t xml:space="preserve">Using the Effect hook also for storing the login credential to Local Storage. Again this “side effect” is important and crucial part. Just not part of React state </w:t>
+      </w:r>
+      <w:proofErr w:type="spellStart"/>
+      <w:r>
+        <w:rPr>
+          <w:iCs/>
+          <w:lang w:val="en-US"/>
+        </w:rPr>
+        <w:t>handlind</w:t>
+      </w:r>
+      <w:proofErr w:type="spellEnd"/>
+      <w:r>
+        <w:rPr>
+          <w:iCs/>
+          <w:lang w:val="en-US"/>
+        </w:rPr>
+        <w:t xml:space="preserve"> and react rendering</w:t>
+      </w:r>
+      <w:r>
+        <w:rPr>
+          <w:iCs/>
+          <w:lang w:val="en-US"/>
+        </w:rPr>
+        <w:t>, thus a “side effect”.</w:t>
+      </w:r>
+    </w:p>
+    <w:p>
+      <w:pPr>
+        <w:pStyle w:val="ListParagraph"/>
+        <w:numPr>
+          <w:ilvl w:val="0"/>
+          <w:numId w:val="7"/>
+        </w:numPr>
+        <w:rPr>
+          <w:iCs/>
+          <w:lang w:val="en-US"/>
+        </w:rPr>
+      </w:pPr>
+      <w:r>
+        <w:rPr>
           <w:iCs/>
           <w:lang w:val="en-US"/>
         </w:rPr>
         <w:t>exercises</w:t>
       </w:r>
+    </w:p>
+    <w:p>
+      <w:pPr>
+        <w:pStyle w:val="ListParagraph"/>
+        <w:numPr>
+          <w:ilvl w:val="0"/>
+          <w:numId w:val="7"/>
+        </w:numPr>
+        <w:rPr>
+          <w:iCs/>
+          <w:lang w:val="en-US"/>
+        </w:rPr>
+      </w:pPr>
+      <w:r>
+        <w:rPr>
+          <w:iCs/>
+          <w:lang w:val="en-US"/>
+        </w:rPr>
+        <w:t xml:space="preserve">By the way the Browser’s JavaScript/ES support is implementation of </w:t>
+      </w:r>
+      <w:proofErr w:type="gramStart"/>
+      <w:r>
+        <w:rPr>
+          <w:iCs/>
+          <w:lang w:val="en-US"/>
+        </w:rPr>
+        <w:t>so called</w:t>
+      </w:r>
+      <w:proofErr w:type="gramEnd"/>
+      <w:r>
+        <w:rPr>
+          <w:iCs/>
+          <w:lang w:val="en-US"/>
+        </w:rPr>
+        <w:t xml:space="preserve"> DOM API. Thus e.g. the local storage methods are part of the DOM API.</w:t>
+      </w:r>
+    </w:p>
+    <w:p>
+      <w:pPr>
+        <w:pStyle w:val="Heading1"/>
+      </w:pPr>
+      <w:r>
+        <w:rPr>
+          <w:iCs/>
+          <w:color w:val="FF0000"/>
+          <w:sz w:val="56"/>
+          <w:szCs w:val="96"/>
+          <w:lang w:val="en-US"/>
+        </w:rPr>
+        <w:br w:type="page"/>
+      </w:r>
+      <w:proofErr w:type="spellStart"/>
+      <w:r>
+        <w:lastRenderedPageBreak/>
+        <w:t>Part</w:t>
+      </w:r>
+      <w:proofErr w:type="spellEnd"/>
+      <w:r>
+        <w:t xml:space="preserve"> 5</w:t>
+      </w:r>
+      <w:r>
+        <w:t>b</w:t>
+      </w:r>
+      <w:r>
+        <w:t xml:space="preserve">. </w:t>
+      </w:r>
+      <w:proofErr w:type="spellStart"/>
+      <w:proofErr w:type="gramStart"/>
+      <w:r>
+        <w:t>props.children</w:t>
+      </w:r>
+      <w:proofErr w:type="spellEnd"/>
+      <w:proofErr w:type="gramEnd"/>
+      <w:r>
+        <w:t xml:space="preserve"> and </w:t>
+      </w:r>
+      <w:proofErr w:type="spellStart"/>
+      <w:r>
+        <w:t>proptypes</w:t>
+      </w:r>
+      <w:proofErr w:type="spellEnd"/>
+    </w:p>
+    <w:p>
+      <w:pPr>
+        <w:pStyle w:val="ListParagraph"/>
+        <w:numPr>
+          <w:ilvl w:val="0"/>
+          <w:numId w:val="7"/>
+        </w:numPr>
+        <w:rPr>
+          <w:iCs/>
+          <w:lang w:val="en-US"/>
+        </w:rPr>
+      </w:pPr>
+      <w:r>
+        <w:rPr>
+          <w:iCs/>
+          <w:lang w:val="en-US"/>
+        </w:rPr>
+        <w:t>Note how these two lines are not related:</w:t>
+      </w:r>
+      <w:bookmarkStart w:id="2" w:name="_GoBack"/>
+      <w:bookmarkEnd w:id="2"/>
+    </w:p>
+    <w:p>
+      <w:pPr>
+        <w:rPr>
+          <w:iCs/>
+          <w:color w:val="FF0000"/>
+          <w:sz w:val="56"/>
+          <w:szCs w:val="96"/>
+          <w:lang w:val="en-US"/>
+        </w:rPr>
+      </w:pPr>
+      <w:r>
+        <w:rPr>
+          <w:iCs/>
+          <w:color w:val="FF0000"/>
+          <w:sz w:val="56"/>
+          <w:szCs w:val="96"/>
+          <w:lang w:val="en-US"/>
+        </w:rPr>
+        <w:br w:type="page"/>
+      </w:r>
+    </w:p>
+    <w:p>
+      <w:pPr>
+        <w:rPr>
+          <w:iCs/>
+          <w:color w:val="FF0000"/>
+          <w:sz w:val="56"/>
+          <w:szCs w:val="96"/>
+          <w:lang w:val="en-US"/>
+        </w:rPr>
+      </w:pPr>
+    </w:p>
+    <w:p>
+      <w:pPr>
+        <w:rPr>
+          <w:iCs/>
+          <w:color w:val="FF0000"/>
+          <w:sz w:val="56"/>
+          <w:szCs w:val="96"/>
+          <w:lang w:val="en-US"/>
+        </w:rPr>
+      </w:pPr>
+    </w:p>
+    <w:p>
+      <w:pPr>
+        <w:rPr>
+          <w:iCs/>
+          <w:color w:val="FF0000"/>
+          <w:sz w:val="56"/>
+          <w:szCs w:val="96"/>
+          <w:lang w:val="en-US"/>
+        </w:rPr>
+      </w:pPr>
     </w:p>
     <w:p>
       <w:pPr>
@@ -16388,6 +20261,492 @@
     </w:lvl>
   </w:abstractNum>
   <w:abstractNum w:abstractNumId="2" w15:restartNumberingAfterBreak="0">
+    <w:nsid w:val="1AF37FB1"/>
+    <w:multiLevelType w:val="hybridMultilevel"/>
+    <w:tmpl w:val="1408C000"/>
+    <w:lvl w:ilvl="0" w:tplc="040B0001">
+      <w:start w:val="1"/>
+      <w:numFmt w:val="bullet"/>
+      <w:lvlText w:val=""/>
+      <w:lvlJc w:val="left"/>
+      <w:pPr>
+        <w:ind w:left="720" w:hanging="360"/>
+      </w:pPr>
+      <w:rPr>
+        <w:rFonts w:ascii="Symbol" w:hAnsi="Symbol" w:hint="default"/>
+      </w:rPr>
+    </w:lvl>
+    <w:lvl w:ilvl="1" w:tplc="040B0003" w:tentative="1">
+      <w:start w:val="1"/>
+      <w:numFmt w:val="bullet"/>
+      <w:lvlText w:val="o"/>
+      <w:lvlJc w:val="left"/>
+      <w:pPr>
+        <w:ind w:left="1440" w:hanging="360"/>
+      </w:pPr>
+      <w:rPr>
+        <w:rFonts w:ascii="Courier New" w:hAnsi="Courier New" w:cs="Courier New" w:hint="default"/>
+      </w:rPr>
+    </w:lvl>
+    <w:lvl w:ilvl="2" w:tplc="040B0005" w:tentative="1">
+      <w:start w:val="1"/>
+      <w:numFmt w:val="bullet"/>
+      <w:lvlText w:val=""/>
+      <w:lvlJc w:val="left"/>
+      <w:pPr>
+        <w:ind w:left="2160" w:hanging="360"/>
+      </w:pPr>
+      <w:rPr>
+        <w:rFonts w:ascii="Wingdings" w:hAnsi="Wingdings" w:hint="default"/>
+      </w:rPr>
+    </w:lvl>
+    <w:lvl w:ilvl="3" w:tplc="040B0001" w:tentative="1">
+      <w:start w:val="1"/>
+      <w:numFmt w:val="bullet"/>
+      <w:lvlText w:val=""/>
+      <w:lvlJc w:val="left"/>
+      <w:pPr>
+        <w:ind w:left="2880" w:hanging="360"/>
+      </w:pPr>
+      <w:rPr>
+        <w:rFonts w:ascii="Symbol" w:hAnsi="Symbol" w:hint="default"/>
+      </w:rPr>
+    </w:lvl>
+    <w:lvl w:ilvl="4" w:tplc="040B0003" w:tentative="1">
+      <w:start w:val="1"/>
+      <w:numFmt w:val="bullet"/>
+      <w:lvlText w:val="o"/>
+      <w:lvlJc w:val="left"/>
+      <w:pPr>
+        <w:ind w:left="3600" w:hanging="360"/>
+      </w:pPr>
+      <w:rPr>
+        <w:rFonts w:ascii="Courier New" w:hAnsi="Courier New" w:cs="Courier New" w:hint="default"/>
+      </w:rPr>
+    </w:lvl>
+    <w:lvl w:ilvl="5" w:tplc="040B0005" w:tentative="1">
+      <w:start w:val="1"/>
+      <w:numFmt w:val="bullet"/>
+      <w:lvlText w:val=""/>
+      <w:lvlJc w:val="left"/>
+      <w:pPr>
+        <w:ind w:left="4320" w:hanging="360"/>
+      </w:pPr>
+      <w:rPr>
+        <w:rFonts w:ascii="Wingdings" w:hAnsi="Wingdings" w:hint="default"/>
+      </w:rPr>
+    </w:lvl>
+    <w:lvl w:ilvl="6" w:tplc="040B0001" w:tentative="1">
+      <w:start w:val="1"/>
+      <w:numFmt w:val="bullet"/>
+      <w:lvlText w:val=""/>
+      <w:lvlJc w:val="left"/>
+      <w:pPr>
+        <w:ind w:left="5040" w:hanging="360"/>
+      </w:pPr>
+      <w:rPr>
+        <w:rFonts w:ascii="Symbol" w:hAnsi="Symbol" w:hint="default"/>
+      </w:rPr>
+    </w:lvl>
+    <w:lvl w:ilvl="7" w:tplc="040B0003" w:tentative="1">
+      <w:start w:val="1"/>
+      <w:numFmt w:val="bullet"/>
+      <w:lvlText w:val="o"/>
+      <w:lvlJc w:val="left"/>
+      <w:pPr>
+        <w:ind w:left="5760" w:hanging="360"/>
+      </w:pPr>
+      <w:rPr>
+        <w:rFonts w:ascii="Courier New" w:hAnsi="Courier New" w:cs="Courier New" w:hint="default"/>
+      </w:rPr>
+    </w:lvl>
+    <w:lvl w:ilvl="8" w:tplc="040B0005" w:tentative="1">
+      <w:start w:val="1"/>
+      <w:numFmt w:val="bullet"/>
+      <w:lvlText w:val=""/>
+      <w:lvlJc w:val="left"/>
+      <w:pPr>
+        <w:ind w:left="6480" w:hanging="360"/>
+      </w:pPr>
+      <w:rPr>
+        <w:rFonts w:ascii="Wingdings" w:hAnsi="Wingdings" w:hint="default"/>
+      </w:rPr>
+    </w:lvl>
+  </w:abstractNum>
+  <w:abstractNum w:abstractNumId="3" w15:restartNumberingAfterBreak="0">
+    <w:nsid w:val="288D6284"/>
+    <w:multiLevelType w:val="hybridMultilevel"/>
+    <w:tmpl w:val="4D786A56"/>
+    <w:lvl w:ilvl="0" w:tplc="03AE8BA0">
+      <w:numFmt w:val="bullet"/>
+      <w:lvlText w:val="-"/>
+      <w:lvlJc w:val="left"/>
+      <w:pPr>
+        <w:ind w:left="1440" w:hanging="360"/>
+      </w:pPr>
+      <w:rPr>
+        <w:rFonts w:ascii="Calibri" w:eastAsiaTheme="minorHAnsi" w:hAnsi="Calibri" w:cs="Calibri" w:hint="default"/>
+      </w:rPr>
+    </w:lvl>
+    <w:lvl w:ilvl="1" w:tplc="040B0003" w:tentative="1">
+      <w:start w:val="1"/>
+      <w:numFmt w:val="bullet"/>
+      <w:lvlText w:val="o"/>
+      <w:lvlJc w:val="left"/>
+      <w:pPr>
+        <w:ind w:left="1800" w:hanging="360"/>
+      </w:pPr>
+      <w:rPr>
+        <w:rFonts w:ascii="Courier New" w:hAnsi="Courier New" w:cs="Courier New" w:hint="default"/>
+      </w:rPr>
+    </w:lvl>
+    <w:lvl w:ilvl="2" w:tplc="040B0005" w:tentative="1">
+      <w:start w:val="1"/>
+      <w:numFmt w:val="bullet"/>
+      <w:lvlText w:val=""/>
+      <w:lvlJc w:val="left"/>
+      <w:pPr>
+        <w:ind w:left="2520" w:hanging="360"/>
+      </w:pPr>
+      <w:rPr>
+        <w:rFonts w:ascii="Wingdings" w:hAnsi="Wingdings" w:hint="default"/>
+      </w:rPr>
+    </w:lvl>
+    <w:lvl w:ilvl="3" w:tplc="040B0001" w:tentative="1">
+      <w:start w:val="1"/>
+      <w:numFmt w:val="bullet"/>
+      <w:lvlText w:val=""/>
+      <w:lvlJc w:val="left"/>
+      <w:pPr>
+        <w:ind w:left="3240" w:hanging="360"/>
+      </w:pPr>
+      <w:rPr>
+        <w:rFonts w:ascii="Symbol" w:hAnsi="Symbol" w:hint="default"/>
+      </w:rPr>
+    </w:lvl>
+    <w:lvl w:ilvl="4" w:tplc="040B0003" w:tentative="1">
+      <w:start w:val="1"/>
+      <w:numFmt w:val="bullet"/>
+      <w:lvlText w:val="o"/>
+      <w:lvlJc w:val="left"/>
+      <w:pPr>
+        <w:ind w:left="3960" w:hanging="360"/>
+      </w:pPr>
+      <w:rPr>
+        <w:rFonts w:ascii="Courier New" w:hAnsi="Courier New" w:cs="Courier New" w:hint="default"/>
+      </w:rPr>
+    </w:lvl>
+    <w:lvl w:ilvl="5" w:tplc="040B0005" w:tentative="1">
+      <w:start w:val="1"/>
+      <w:numFmt w:val="bullet"/>
+      <w:lvlText w:val=""/>
+      <w:lvlJc w:val="left"/>
+      <w:pPr>
+        <w:ind w:left="4680" w:hanging="360"/>
+      </w:pPr>
+      <w:rPr>
+        <w:rFonts w:ascii="Wingdings" w:hAnsi="Wingdings" w:hint="default"/>
+      </w:rPr>
+    </w:lvl>
+    <w:lvl w:ilvl="6" w:tplc="040B0001" w:tentative="1">
+      <w:start w:val="1"/>
+      <w:numFmt w:val="bullet"/>
+      <w:lvlText w:val=""/>
+      <w:lvlJc w:val="left"/>
+      <w:pPr>
+        <w:ind w:left="5400" w:hanging="360"/>
+      </w:pPr>
+      <w:rPr>
+        <w:rFonts w:ascii="Symbol" w:hAnsi="Symbol" w:hint="default"/>
+      </w:rPr>
+    </w:lvl>
+    <w:lvl w:ilvl="7" w:tplc="040B0003" w:tentative="1">
+      <w:start w:val="1"/>
+      <w:numFmt w:val="bullet"/>
+      <w:lvlText w:val="o"/>
+      <w:lvlJc w:val="left"/>
+      <w:pPr>
+        <w:ind w:left="6120" w:hanging="360"/>
+      </w:pPr>
+      <w:rPr>
+        <w:rFonts w:ascii="Courier New" w:hAnsi="Courier New" w:cs="Courier New" w:hint="default"/>
+      </w:rPr>
+    </w:lvl>
+    <w:lvl w:ilvl="8" w:tplc="040B0005" w:tentative="1">
+      <w:start w:val="1"/>
+      <w:numFmt w:val="bullet"/>
+      <w:lvlText w:val=""/>
+      <w:lvlJc w:val="left"/>
+      <w:pPr>
+        <w:ind w:left="6840" w:hanging="360"/>
+      </w:pPr>
+      <w:rPr>
+        <w:rFonts w:ascii="Wingdings" w:hAnsi="Wingdings" w:hint="default"/>
+      </w:rPr>
+    </w:lvl>
+  </w:abstractNum>
+  <w:abstractNum w:abstractNumId="4" w15:restartNumberingAfterBreak="0">
+    <w:nsid w:val="36CA3455"/>
+    <w:multiLevelType w:val="hybridMultilevel"/>
+    <w:tmpl w:val="C0A2AB9A"/>
+    <w:lvl w:ilvl="0" w:tplc="03AE8BA0">
+      <w:numFmt w:val="bullet"/>
+      <w:lvlText w:val="-"/>
+      <w:lvlJc w:val="left"/>
+      <w:pPr>
+        <w:ind w:left="1800" w:hanging="360"/>
+      </w:pPr>
+      <w:rPr>
+        <w:rFonts w:ascii="Calibri" w:eastAsiaTheme="minorHAnsi" w:hAnsi="Calibri" w:cs="Calibri" w:hint="default"/>
+      </w:rPr>
+    </w:lvl>
+    <w:lvl w:ilvl="1" w:tplc="040B0003" w:tentative="1">
+      <w:start w:val="1"/>
+      <w:numFmt w:val="bullet"/>
+      <w:lvlText w:val="o"/>
+      <w:lvlJc w:val="left"/>
+      <w:pPr>
+        <w:ind w:left="2160" w:hanging="360"/>
+      </w:pPr>
+      <w:rPr>
+        <w:rFonts w:ascii="Courier New" w:hAnsi="Courier New" w:cs="Courier New" w:hint="default"/>
+      </w:rPr>
+    </w:lvl>
+    <w:lvl w:ilvl="2" w:tplc="040B0005" w:tentative="1">
+      <w:start w:val="1"/>
+      <w:numFmt w:val="bullet"/>
+      <w:lvlText w:val=""/>
+      <w:lvlJc w:val="left"/>
+      <w:pPr>
+        <w:ind w:left="2880" w:hanging="360"/>
+      </w:pPr>
+      <w:rPr>
+        <w:rFonts w:ascii="Wingdings" w:hAnsi="Wingdings" w:hint="default"/>
+      </w:rPr>
+    </w:lvl>
+    <w:lvl w:ilvl="3" w:tplc="040B0001" w:tentative="1">
+      <w:start w:val="1"/>
+      <w:numFmt w:val="bullet"/>
+      <w:lvlText w:val=""/>
+      <w:lvlJc w:val="left"/>
+      <w:pPr>
+        <w:ind w:left="3600" w:hanging="360"/>
+      </w:pPr>
+      <w:rPr>
+        <w:rFonts w:ascii="Symbol" w:hAnsi="Symbol" w:hint="default"/>
+      </w:rPr>
+    </w:lvl>
+    <w:lvl w:ilvl="4" w:tplc="040B0003" w:tentative="1">
+      <w:start w:val="1"/>
+      <w:numFmt w:val="bullet"/>
+      <w:lvlText w:val="o"/>
+      <w:lvlJc w:val="left"/>
+      <w:pPr>
+        <w:ind w:left="4320" w:hanging="360"/>
+      </w:pPr>
+      <w:rPr>
+        <w:rFonts w:ascii="Courier New" w:hAnsi="Courier New" w:cs="Courier New" w:hint="default"/>
+      </w:rPr>
+    </w:lvl>
+    <w:lvl w:ilvl="5" w:tplc="040B0005" w:tentative="1">
+      <w:start w:val="1"/>
+      <w:numFmt w:val="bullet"/>
+      <w:lvlText w:val=""/>
+      <w:lvlJc w:val="left"/>
+      <w:pPr>
+        <w:ind w:left="5040" w:hanging="360"/>
+      </w:pPr>
+      <w:rPr>
+        <w:rFonts w:ascii="Wingdings" w:hAnsi="Wingdings" w:hint="default"/>
+      </w:rPr>
+    </w:lvl>
+    <w:lvl w:ilvl="6" w:tplc="040B0001" w:tentative="1">
+      <w:start w:val="1"/>
+      <w:numFmt w:val="bullet"/>
+      <w:lvlText w:val=""/>
+      <w:lvlJc w:val="left"/>
+      <w:pPr>
+        <w:ind w:left="5760" w:hanging="360"/>
+      </w:pPr>
+      <w:rPr>
+        <w:rFonts w:ascii="Symbol" w:hAnsi="Symbol" w:hint="default"/>
+      </w:rPr>
+    </w:lvl>
+    <w:lvl w:ilvl="7" w:tplc="040B0003" w:tentative="1">
+      <w:start w:val="1"/>
+      <w:numFmt w:val="bullet"/>
+      <w:lvlText w:val="o"/>
+      <w:lvlJc w:val="left"/>
+      <w:pPr>
+        <w:ind w:left="6480" w:hanging="360"/>
+      </w:pPr>
+      <w:rPr>
+        <w:rFonts w:ascii="Courier New" w:hAnsi="Courier New" w:cs="Courier New" w:hint="default"/>
+      </w:rPr>
+    </w:lvl>
+    <w:lvl w:ilvl="8" w:tplc="040B0005" w:tentative="1">
+      <w:start w:val="1"/>
+      <w:numFmt w:val="bullet"/>
+      <w:lvlText w:val=""/>
+      <w:lvlJc w:val="left"/>
+      <w:pPr>
+        <w:ind w:left="7200" w:hanging="360"/>
+      </w:pPr>
+      <w:rPr>
+        <w:rFonts w:ascii="Wingdings" w:hAnsi="Wingdings" w:hint="default"/>
+      </w:rPr>
+    </w:lvl>
+  </w:abstractNum>
+  <w:abstractNum w:abstractNumId="5" w15:restartNumberingAfterBreak="0">
+    <w:nsid w:val="443B4508"/>
+    <w:multiLevelType w:val="multilevel"/>
+    <w:tmpl w:val="0BA29EF2"/>
+    <w:lvl w:ilvl="0">
+      <w:start w:val="1"/>
+      <w:numFmt w:val="bullet"/>
+      <w:lvlText w:val=""/>
+      <w:lvlJc w:val="left"/>
+      <w:pPr>
+        <w:tabs>
+          <w:tab w:val="num" w:pos="720"/>
+        </w:tabs>
+        <w:ind w:left="720" w:hanging="360"/>
+      </w:pPr>
+      <w:rPr>
+        <w:rFonts w:ascii="Symbol" w:hAnsi="Symbol" w:hint="default"/>
+        <w:sz w:val="20"/>
+      </w:rPr>
+    </w:lvl>
+    <w:lvl w:ilvl="1" w:tentative="1">
+      <w:start w:val="1"/>
+      <w:numFmt w:val="bullet"/>
+      <w:lvlText w:val="o"/>
+      <w:lvlJc w:val="left"/>
+      <w:pPr>
+        <w:tabs>
+          <w:tab w:val="num" w:pos="1440"/>
+        </w:tabs>
+        <w:ind w:left="1440" w:hanging="360"/>
+      </w:pPr>
+      <w:rPr>
+        <w:rFonts w:ascii="Courier New" w:hAnsi="Courier New" w:hint="default"/>
+        <w:sz w:val="20"/>
+      </w:rPr>
+    </w:lvl>
+    <w:lvl w:ilvl="2" w:tentative="1">
+      <w:start w:val="1"/>
+      <w:numFmt w:val="bullet"/>
+      <w:lvlText w:val=""/>
+      <w:lvlJc w:val="left"/>
+      <w:pPr>
+        <w:tabs>
+          <w:tab w:val="num" w:pos="2160"/>
+        </w:tabs>
+        <w:ind w:left="2160" w:hanging="360"/>
+      </w:pPr>
+      <w:rPr>
+        <w:rFonts w:ascii="Wingdings" w:hAnsi="Wingdings" w:hint="default"/>
+        <w:sz w:val="20"/>
+      </w:rPr>
+    </w:lvl>
+    <w:lvl w:ilvl="3" w:tentative="1">
+      <w:start w:val="1"/>
+      <w:numFmt w:val="bullet"/>
+      <w:lvlText w:val=""/>
+      <w:lvlJc w:val="left"/>
+      <w:pPr>
+        <w:tabs>
+          <w:tab w:val="num" w:pos="2880"/>
+        </w:tabs>
+        <w:ind w:left="2880" w:hanging="360"/>
+      </w:pPr>
+      <w:rPr>
+        <w:rFonts w:ascii="Wingdings" w:hAnsi="Wingdings" w:hint="default"/>
+        <w:sz w:val="20"/>
+      </w:rPr>
+    </w:lvl>
+    <w:lvl w:ilvl="4" w:tentative="1">
+      <w:start w:val="1"/>
+      <w:numFmt w:val="bullet"/>
+      <w:lvlText w:val=""/>
+      <w:lvlJc w:val="left"/>
+      <w:pPr>
+        <w:tabs>
+          <w:tab w:val="num" w:pos="3600"/>
+        </w:tabs>
+        <w:ind w:left="3600" w:hanging="360"/>
+      </w:pPr>
+      <w:rPr>
+        <w:rFonts w:ascii="Wingdings" w:hAnsi="Wingdings" w:hint="default"/>
+        <w:sz w:val="20"/>
+      </w:rPr>
+    </w:lvl>
+    <w:lvl w:ilvl="5" w:tentative="1">
+      <w:start w:val="1"/>
+      <w:numFmt w:val="bullet"/>
+      <w:lvlText w:val=""/>
+      <w:lvlJc w:val="left"/>
+      <w:pPr>
+        <w:tabs>
+          <w:tab w:val="num" w:pos="4320"/>
+        </w:tabs>
+        <w:ind w:left="4320" w:hanging="360"/>
+      </w:pPr>
+      <w:rPr>
+        <w:rFonts w:ascii="Wingdings" w:hAnsi="Wingdings" w:hint="default"/>
+        <w:sz w:val="20"/>
+      </w:rPr>
+    </w:lvl>
+    <w:lvl w:ilvl="6" w:tentative="1">
+      <w:start w:val="1"/>
+      <w:numFmt w:val="bullet"/>
+      <w:lvlText w:val=""/>
+      <w:lvlJc w:val="left"/>
+      <w:pPr>
+        <w:tabs>
+          <w:tab w:val="num" w:pos="5040"/>
+        </w:tabs>
+        <w:ind w:left="5040" w:hanging="360"/>
+      </w:pPr>
+      <w:rPr>
+        <w:rFonts w:ascii="Wingdings" w:hAnsi="Wingdings" w:hint="default"/>
+        <w:sz w:val="20"/>
+      </w:rPr>
+    </w:lvl>
+    <w:lvl w:ilvl="7" w:tentative="1">
+      <w:start w:val="1"/>
+      <w:numFmt w:val="bullet"/>
+      <w:lvlText w:val=""/>
+      <w:lvlJc w:val="left"/>
+      <w:pPr>
+        <w:tabs>
+          <w:tab w:val="num" w:pos="5760"/>
+        </w:tabs>
+        <w:ind w:left="5760" w:hanging="360"/>
+      </w:pPr>
+      <w:rPr>
+        <w:rFonts w:ascii="Wingdings" w:hAnsi="Wingdings" w:hint="default"/>
+        <w:sz w:val="20"/>
+      </w:rPr>
+    </w:lvl>
+    <w:lvl w:ilvl="8" w:tentative="1">
+      <w:start w:val="1"/>
+      <w:numFmt w:val="bullet"/>
+      <w:lvlText w:val=""/>
+      <w:lvlJc w:val="left"/>
+      <w:pPr>
+        <w:tabs>
+          <w:tab w:val="num" w:pos="6480"/>
+        </w:tabs>
+        <w:ind w:left="6480" w:hanging="360"/>
+      </w:pPr>
+      <w:rPr>
+        <w:rFonts w:ascii="Wingdings" w:hAnsi="Wingdings" w:hint="default"/>
+        <w:sz w:val="20"/>
+      </w:rPr>
+    </w:lvl>
+  </w:abstractNum>
+  <w:abstractNum w:abstractNumId="6" w15:restartNumberingAfterBreak="0">
     <w:nsid w:val="49BF7921"/>
     <w:multiLevelType w:val="hybridMultilevel"/>
     <w:tmpl w:val="095EA018"/>
@@ -16500,7 +20859,7 @@
       </w:rPr>
     </w:lvl>
   </w:abstractNum>
-  <w:abstractNum w:abstractNumId="3" w15:restartNumberingAfterBreak="0">
+  <w:abstractNum w:abstractNumId="7" w15:restartNumberingAfterBreak="0">
     <w:nsid w:val="51A31A81"/>
     <w:multiLevelType w:val="hybridMultilevel"/>
     <w:tmpl w:val="E1BED7A4"/>
@@ -16613,7 +20972,7 @@
       </w:rPr>
     </w:lvl>
   </w:abstractNum>
-  <w:abstractNum w:abstractNumId="4" w15:restartNumberingAfterBreak="0">
+  <w:abstractNum w:abstractNumId="8" w15:restartNumberingAfterBreak="0">
     <w:nsid w:val="56EC720E"/>
     <w:multiLevelType w:val="hybridMultilevel"/>
     <w:tmpl w:val="62968F02"/>
@@ -16725,7 +21084,7 @@
       </w:rPr>
     </w:lvl>
   </w:abstractNum>
-  <w:abstractNum w:abstractNumId="5" w15:restartNumberingAfterBreak="0">
+  <w:abstractNum w:abstractNumId="9" w15:restartNumberingAfterBreak="0">
     <w:nsid w:val="584E70DB"/>
     <w:multiLevelType w:val="hybridMultilevel"/>
     <w:tmpl w:val="7E2AB89E"/>
@@ -16838,23 +21197,265 @@
       </w:rPr>
     </w:lvl>
   </w:abstractNum>
+  <w:abstractNum w:abstractNumId="10" w15:restartNumberingAfterBreak="0">
+    <w:nsid w:val="594A27BE"/>
+    <w:multiLevelType w:val="hybridMultilevel"/>
+    <w:tmpl w:val="0BC619A4"/>
+    <w:lvl w:ilvl="0" w:tplc="03AE8BA0">
+      <w:numFmt w:val="bullet"/>
+      <w:lvlText w:val="-"/>
+      <w:lvlJc w:val="left"/>
+      <w:pPr>
+        <w:ind w:left="1080" w:hanging="360"/>
+      </w:pPr>
+      <w:rPr>
+        <w:rFonts w:ascii="Calibri" w:eastAsiaTheme="minorHAnsi" w:hAnsi="Calibri" w:cs="Calibri" w:hint="default"/>
+      </w:rPr>
+    </w:lvl>
+    <w:lvl w:ilvl="1" w:tplc="040B0003" w:tentative="1">
+      <w:start w:val="1"/>
+      <w:numFmt w:val="bullet"/>
+      <w:lvlText w:val="o"/>
+      <w:lvlJc w:val="left"/>
+      <w:pPr>
+        <w:ind w:left="1800" w:hanging="360"/>
+      </w:pPr>
+      <w:rPr>
+        <w:rFonts w:ascii="Courier New" w:hAnsi="Courier New" w:cs="Courier New" w:hint="default"/>
+      </w:rPr>
+    </w:lvl>
+    <w:lvl w:ilvl="2" w:tplc="040B0005" w:tentative="1">
+      <w:start w:val="1"/>
+      <w:numFmt w:val="bullet"/>
+      <w:lvlText w:val=""/>
+      <w:lvlJc w:val="left"/>
+      <w:pPr>
+        <w:ind w:left="2520" w:hanging="360"/>
+      </w:pPr>
+      <w:rPr>
+        <w:rFonts w:ascii="Wingdings" w:hAnsi="Wingdings" w:hint="default"/>
+      </w:rPr>
+    </w:lvl>
+    <w:lvl w:ilvl="3" w:tplc="040B0001" w:tentative="1">
+      <w:start w:val="1"/>
+      <w:numFmt w:val="bullet"/>
+      <w:lvlText w:val=""/>
+      <w:lvlJc w:val="left"/>
+      <w:pPr>
+        <w:ind w:left="3240" w:hanging="360"/>
+      </w:pPr>
+      <w:rPr>
+        <w:rFonts w:ascii="Symbol" w:hAnsi="Symbol" w:hint="default"/>
+      </w:rPr>
+    </w:lvl>
+    <w:lvl w:ilvl="4" w:tplc="040B0003" w:tentative="1">
+      <w:start w:val="1"/>
+      <w:numFmt w:val="bullet"/>
+      <w:lvlText w:val="o"/>
+      <w:lvlJc w:val="left"/>
+      <w:pPr>
+        <w:ind w:left="3960" w:hanging="360"/>
+      </w:pPr>
+      <w:rPr>
+        <w:rFonts w:ascii="Courier New" w:hAnsi="Courier New" w:cs="Courier New" w:hint="default"/>
+      </w:rPr>
+    </w:lvl>
+    <w:lvl w:ilvl="5" w:tplc="040B0005" w:tentative="1">
+      <w:start w:val="1"/>
+      <w:numFmt w:val="bullet"/>
+      <w:lvlText w:val=""/>
+      <w:lvlJc w:val="left"/>
+      <w:pPr>
+        <w:ind w:left="4680" w:hanging="360"/>
+      </w:pPr>
+      <w:rPr>
+        <w:rFonts w:ascii="Wingdings" w:hAnsi="Wingdings" w:hint="default"/>
+      </w:rPr>
+    </w:lvl>
+    <w:lvl w:ilvl="6" w:tplc="040B0001" w:tentative="1">
+      <w:start w:val="1"/>
+      <w:numFmt w:val="bullet"/>
+      <w:lvlText w:val=""/>
+      <w:lvlJc w:val="left"/>
+      <w:pPr>
+        <w:ind w:left="5400" w:hanging="360"/>
+      </w:pPr>
+      <w:rPr>
+        <w:rFonts w:ascii="Symbol" w:hAnsi="Symbol" w:hint="default"/>
+      </w:rPr>
+    </w:lvl>
+    <w:lvl w:ilvl="7" w:tplc="040B0003" w:tentative="1">
+      <w:start w:val="1"/>
+      <w:numFmt w:val="bullet"/>
+      <w:lvlText w:val="o"/>
+      <w:lvlJc w:val="left"/>
+      <w:pPr>
+        <w:ind w:left="6120" w:hanging="360"/>
+      </w:pPr>
+      <w:rPr>
+        <w:rFonts w:ascii="Courier New" w:hAnsi="Courier New" w:cs="Courier New" w:hint="default"/>
+      </w:rPr>
+    </w:lvl>
+    <w:lvl w:ilvl="8" w:tplc="040B0005" w:tentative="1">
+      <w:start w:val="1"/>
+      <w:numFmt w:val="bullet"/>
+      <w:lvlText w:val=""/>
+      <w:lvlJc w:val="left"/>
+      <w:pPr>
+        <w:ind w:left="6840" w:hanging="360"/>
+      </w:pPr>
+      <w:rPr>
+        <w:rFonts w:ascii="Wingdings" w:hAnsi="Wingdings" w:hint="default"/>
+      </w:rPr>
+    </w:lvl>
+  </w:abstractNum>
+  <w:abstractNum w:abstractNumId="11" w15:restartNumberingAfterBreak="0">
+    <w:nsid w:val="5CD10C40"/>
+    <w:multiLevelType w:val="hybridMultilevel"/>
+    <w:tmpl w:val="41305146"/>
+    <w:lvl w:ilvl="0" w:tplc="03AE8BA0">
+      <w:numFmt w:val="bullet"/>
+      <w:lvlText w:val="-"/>
+      <w:lvlJc w:val="left"/>
+      <w:pPr>
+        <w:ind w:left="1080" w:hanging="360"/>
+      </w:pPr>
+      <w:rPr>
+        <w:rFonts w:ascii="Calibri" w:eastAsiaTheme="minorHAnsi" w:hAnsi="Calibri" w:cs="Calibri" w:hint="default"/>
+      </w:rPr>
+    </w:lvl>
+    <w:lvl w:ilvl="1" w:tplc="040B0003" w:tentative="1">
+      <w:start w:val="1"/>
+      <w:numFmt w:val="bullet"/>
+      <w:lvlText w:val="o"/>
+      <w:lvlJc w:val="left"/>
+      <w:pPr>
+        <w:ind w:left="1440" w:hanging="360"/>
+      </w:pPr>
+      <w:rPr>
+        <w:rFonts w:ascii="Courier New" w:hAnsi="Courier New" w:cs="Courier New" w:hint="default"/>
+      </w:rPr>
+    </w:lvl>
+    <w:lvl w:ilvl="2" w:tplc="040B0005" w:tentative="1">
+      <w:start w:val="1"/>
+      <w:numFmt w:val="bullet"/>
+      <w:lvlText w:val=""/>
+      <w:lvlJc w:val="left"/>
+      <w:pPr>
+        <w:ind w:left="2160" w:hanging="360"/>
+      </w:pPr>
+      <w:rPr>
+        <w:rFonts w:ascii="Wingdings" w:hAnsi="Wingdings" w:hint="default"/>
+      </w:rPr>
+    </w:lvl>
+    <w:lvl w:ilvl="3" w:tplc="040B0001" w:tentative="1">
+      <w:start w:val="1"/>
+      <w:numFmt w:val="bullet"/>
+      <w:lvlText w:val=""/>
+      <w:lvlJc w:val="left"/>
+      <w:pPr>
+        <w:ind w:left="2880" w:hanging="360"/>
+      </w:pPr>
+      <w:rPr>
+        <w:rFonts w:ascii="Symbol" w:hAnsi="Symbol" w:hint="default"/>
+      </w:rPr>
+    </w:lvl>
+    <w:lvl w:ilvl="4" w:tplc="040B0003" w:tentative="1">
+      <w:start w:val="1"/>
+      <w:numFmt w:val="bullet"/>
+      <w:lvlText w:val="o"/>
+      <w:lvlJc w:val="left"/>
+      <w:pPr>
+        <w:ind w:left="3600" w:hanging="360"/>
+      </w:pPr>
+      <w:rPr>
+        <w:rFonts w:ascii="Courier New" w:hAnsi="Courier New" w:cs="Courier New" w:hint="default"/>
+      </w:rPr>
+    </w:lvl>
+    <w:lvl w:ilvl="5" w:tplc="040B0005" w:tentative="1">
+      <w:start w:val="1"/>
+      <w:numFmt w:val="bullet"/>
+      <w:lvlText w:val=""/>
+      <w:lvlJc w:val="left"/>
+      <w:pPr>
+        <w:ind w:left="4320" w:hanging="360"/>
+      </w:pPr>
+      <w:rPr>
+        <w:rFonts w:ascii="Wingdings" w:hAnsi="Wingdings" w:hint="default"/>
+      </w:rPr>
+    </w:lvl>
+    <w:lvl w:ilvl="6" w:tplc="040B0001" w:tentative="1">
+      <w:start w:val="1"/>
+      <w:numFmt w:val="bullet"/>
+      <w:lvlText w:val=""/>
+      <w:lvlJc w:val="left"/>
+      <w:pPr>
+        <w:ind w:left="5040" w:hanging="360"/>
+      </w:pPr>
+      <w:rPr>
+        <w:rFonts w:ascii="Symbol" w:hAnsi="Symbol" w:hint="default"/>
+      </w:rPr>
+    </w:lvl>
+    <w:lvl w:ilvl="7" w:tplc="040B0003" w:tentative="1">
+      <w:start w:val="1"/>
+      <w:numFmt w:val="bullet"/>
+      <w:lvlText w:val="o"/>
+      <w:lvlJc w:val="left"/>
+      <w:pPr>
+        <w:ind w:left="5760" w:hanging="360"/>
+      </w:pPr>
+      <w:rPr>
+        <w:rFonts w:ascii="Courier New" w:hAnsi="Courier New" w:cs="Courier New" w:hint="default"/>
+      </w:rPr>
+    </w:lvl>
+    <w:lvl w:ilvl="8" w:tplc="040B0005" w:tentative="1">
+      <w:start w:val="1"/>
+      <w:numFmt w:val="bullet"/>
+      <w:lvlText w:val=""/>
+      <w:lvlJc w:val="left"/>
+      <w:pPr>
+        <w:ind w:left="6480" w:hanging="360"/>
+      </w:pPr>
+      <w:rPr>
+        <w:rFonts w:ascii="Wingdings" w:hAnsi="Wingdings" w:hint="default"/>
+      </w:rPr>
+    </w:lvl>
+  </w:abstractNum>
   <w:num w:numId="1">
     <w:abstractNumId w:val="0"/>
   </w:num>
   <w:num w:numId="2">
-    <w:abstractNumId w:val="4"/>
+    <w:abstractNumId w:val="8"/>
   </w:num>
   <w:num w:numId="3">
-    <w:abstractNumId w:val="2"/>
+    <w:abstractNumId w:val="6"/>
   </w:num>
   <w:num w:numId="4">
-    <w:abstractNumId w:val="5"/>
+    <w:abstractNumId w:val="9"/>
   </w:num>
   <w:num w:numId="5">
-    <w:abstractNumId w:val="3"/>
+    <w:abstractNumId w:val="7"/>
   </w:num>
   <w:num w:numId="6">
     <w:abstractNumId w:val="1"/>
+  </w:num>
+  <w:num w:numId="7">
+    <w:abstractNumId w:val="2"/>
+  </w:num>
+  <w:num w:numId="8">
+    <w:abstractNumId w:val="10"/>
+  </w:num>
+  <w:num w:numId="9">
+    <w:abstractNumId w:val="4"/>
+  </w:num>
+  <w:num w:numId="10">
+    <w:abstractNumId w:val="5"/>
+  </w:num>
+  <w:num w:numId="11">
+    <w:abstractNumId w:val="11"/>
+  </w:num>
+  <w:num w:numId="12">
+    <w:abstractNumId w:val="3"/>
   </w:num>
 </w:numbering>
 </file>

</xml_diff>

<commit_message>
5b-c added to the Fullstack open Exam Reading list
</commit_message>
<xml_diff>
--- a/FSO/FSOReadingList.docx
+++ b/FSO/FSOReadingList.docx
@@ -16300,23 +16300,7 @@
           <w:iCs/>
           <w:lang w:val="en-US"/>
         </w:rPr>
-        <w:t xml:space="preserve">In the first one </w:t>
-      </w:r>
-      <w:proofErr w:type="spellStart"/>
-      <w:r>
-        <w:rPr>
-          <w:iCs/>
-          <w:lang w:val="en-US"/>
-        </w:rPr>
-        <w:t>the</w:t>
-      </w:r>
-      <w:proofErr w:type="spellEnd"/>
-      <w:r>
-        <w:rPr>
-          <w:iCs/>
-          <w:lang w:val="en-US"/>
-        </w:rPr>
-        <w:t xml:space="preserve"> empty array goes to be the initial value of the notes state, but also the </w:t>
+        <w:t xml:space="preserve">In the first one the empty array goes to be the initial value of the notes state, but also the </w:t>
       </w:r>
       <w:proofErr w:type="spellStart"/>
       <w:r>
@@ -19661,12 +19645,14 @@
           <w:numId w:val="7"/>
         </w:numPr>
         <w:rPr>
-          <w:iCs/>
-          <w:lang w:val="en-US"/>
-        </w:rPr>
-      </w:pPr>
-      <w:r>
-        <w:rPr>
+          <w:i/>
+          <w:iCs/>
+          <w:lang w:val="en-US"/>
+        </w:rPr>
+      </w:pPr>
+      <w:r>
+        <w:rPr>
+          <w:i/>
           <w:iCs/>
           <w:lang w:val="en-US"/>
         </w:rPr>
@@ -19730,13 +19716,7 @@
       </w:r>
       <w:proofErr w:type="spellEnd"/>
       <w:r>
-        <w:t xml:space="preserve"> 5</w:t>
-      </w:r>
-      <w:r>
-        <w:t>b</w:t>
-      </w:r>
-      <w:r>
-        <w:t xml:space="preserve">. </w:t>
+        <w:t xml:space="preserve"> 5b. </w:t>
       </w:r>
       <w:proofErr w:type="spellStart"/>
       <w:proofErr w:type="gramStart"/>
@@ -19771,13 +19751,782 @@
           <w:iCs/>
           <w:lang w:val="en-US"/>
         </w:rPr>
-        <w:t>Note how these two lines are not related:</w:t>
-      </w:r>
-      <w:bookmarkStart w:id="2" w:name="_GoBack"/>
-      <w:bookmarkEnd w:id="2"/>
-    </w:p>
-    <w:p>
-      <w:pPr>
+        <w:t xml:space="preserve">in </w:t>
+      </w:r>
+      <w:proofErr w:type="gramStart"/>
+      <w:r>
+        <w:rPr>
+          <w:iCs/>
+          <w:lang w:val="en-US"/>
+        </w:rPr>
+        <w:t>CSS,  the</w:t>
+      </w:r>
+      <w:proofErr w:type="gramEnd"/>
+      <w:r>
+        <w:rPr>
+          <w:iCs/>
+          <w:lang w:val="en-US"/>
+        </w:rPr>
+        <w:t xml:space="preserve"> rule    </w:t>
+      </w:r>
+      <w:r>
+        <w:rPr>
+          <w:b/>
+          <w:iCs/>
+          <w:lang w:val="en-US"/>
+        </w:rPr>
+        <w:t>display: none</w:t>
+      </w:r>
+      <w:r>
+        <w:rPr>
+          <w:b/>
+          <w:iCs/>
+          <w:lang w:val="en-US"/>
+        </w:rPr>
+        <w:t>;</w:t>
+      </w:r>
+      <w:r>
+        <w:rPr>
+          <w:iCs/>
+          <w:lang w:val="en-US"/>
+        </w:rPr>
+        <w:t xml:space="preserve">  =&gt; hides the </w:t>
+      </w:r>
+      <w:r>
+        <w:rPr>
+          <w:iCs/>
+          <w:lang w:val="en-US"/>
+        </w:rPr>
+        <w:t>block-level element (box) of the web page, keeps it in DOM, but doesn’t reserve any space for it on the web page. = totally collapsed and disappeared.</w:t>
+      </w:r>
+      <w:r>
+        <w:rPr>
+          <w:iCs/>
+          <w:lang w:val="en-US"/>
+        </w:rPr>
+        <w:t xml:space="preserve"> =&gt; better than </w:t>
+      </w:r>
+      <w:r>
+        <w:rPr>
+          <w:b/>
+          <w:iCs/>
+          <w:lang w:val="en-US"/>
+        </w:rPr>
+        <w:t xml:space="preserve">visibility: </w:t>
+      </w:r>
+      <w:proofErr w:type="gramStart"/>
+      <w:r>
+        <w:rPr>
+          <w:b/>
+          <w:iCs/>
+          <w:lang w:val="en-US"/>
+        </w:rPr>
+        <w:t xml:space="preserve">hidden; </w:t>
+      </w:r>
+      <w:r>
+        <w:rPr>
+          <w:b/>
+          <w:iCs/>
+          <w:lang w:val="en-US"/>
+        </w:rPr>
+        <w:t xml:space="preserve"> </w:t>
+      </w:r>
+      <w:r>
+        <w:rPr>
+          <w:iCs/>
+          <w:lang w:val="en-US"/>
+        </w:rPr>
+        <w:t>which</w:t>
+      </w:r>
+      <w:proofErr w:type="gramEnd"/>
+      <w:r>
+        <w:rPr>
+          <w:iCs/>
+          <w:lang w:val="en-US"/>
+        </w:rPr>
+        <w:t xml:space="preserve"> still affects the layout</w:t>
+      </w:r>
+    </w:p>
+    <w:p>
+      <w:pPr>
+        <w:pStyle w:val="ListParagraph"/>
+        <w:rPr>
+          <w:iCs/>
+          <w:lang w:val="en-US"/>
+        </w:rPr>
+      </w:pPr>
+      <w:hyperlink r:id="rId17" w:history="1">
+        <w:r>
+          <w:rPr>
+            <w:rStyle w:val="Hyperlink"/>
+            <w:iCs/>
+            <w:lang w:val="en-US"/>
+          </w:rPr>
+          <w:t>https://developer.mozilla.org/en-US/docs/Web/CSS/display-box</w:t>
+        </w:r>
+      </w:hyperlink>
+      <w:r>
+        <w:rPr>
+          <w:iCs/>
+          <w:lang w:val="en-US"/>
+        </w:rPr>
+        <w:t xml:space="preserve"> </w:t>
+      </w:r>
+    </w:p>
+    <w:p>
+      <w:pPr>
+        <w:pStyle w:val="ListParagraph"/>
+        <w:numPr>
+          <w:ilvl w:val="0"/>
+          <w:numId w:val="7"/>
+        </w:numPr>
+        <w:rPr>
+          <w:iCs/>
+          <w:lang w:val="en-US"/>
+        </w:rPr>
+      </w:pPr>
+      <w:proofErr w:type="spellStart"/>
+      <w:proofErr w:type="gramStart"/>
+      <w:r>
+        <w:rPr>
+          <w:iCs/>
+          <w:lang w:val="en-US"/>
+        </w:rPr>
+        <w:t>props.children</w:t>
+      </w:r>
+      <w:proofErr w:type="spellEnd"/>
+      <w:proofErr w:type="gramEnd"/>
+      <w:r>
+        <w:rPr>
+          <w:iCs/>
+          <w:lang w:val="en-US"/>
+        </w:rPr>
+        <w:t xml:space="preserve"> = child components of the current component!</w:t>
+      </w:r>
+    </w:p>
+    <w:p>
+      <w:pPr>
+        <w:pStyle w:val="ListParagraph"/>
+        <w:numPr>
+          <w:ilvl w:val="0"/>
+          <w:numId w:val="7"/>
+        </w:numPr>
+        <w:rPr>
+          <w:iCs/>
+          <w:lang w:val="en-US"/>
+        </w:rPr>
+      </w:pPr>
+      <w:r>
+        <w:rPr>
+          <w:iCs/>
+          <w:lang w:val="en-US"/>
+        </w:rPr>
+        <w:t>Though self-closing tag, e.g. &lt;</w:t>
+      </w:r>
+      <w:proofErr w:type="spellStart"/>
+      <w:r>
+        <w:rPr>
+          <w:iCs/>
+          <w:lang w:val="en-US"/>
+        </w:rPr>
+        <w:t>Abc</w:t>
+      </w:r>
+      <w:proofErr w:type="spellEnd"/>
+      <w:r>
+        <w:rPr>
+          <w:iCs/>
+          <w:lang w:val="en-US"/>
+        </w:rPr>
+        <w:t xml:space="preserve"> def={</w:t>
+      </w:r>
+      <w:proofErr w:type="spellStart"/>
+      <w:r>
+        <w:rPr>
+          <w:iCs/>
+          <w:lang w:val="en-US"/>
+        </w:rPr>
+        <w:t>ghi</w:t>
+      </w:r>
+      <w:proofErr w:type="spellEnd"/>
+      <w:r>
+        <w:rPr>
+          <w:iCs/>
+          <w:lang w:val="en-US"/>
+        </w:rPr>
+        <w:t>} /</w:t>
+      </w:r>
+      <w:proofErr w:type="gramStart"/>
+      <w:r>
+        <w:rPr>
+          <w:iCs/>
+          <w:lang w:val="en-US"/>
+        </w:rPr>
+        <w:t>&gt;  doesn’t</w:t>
+      </w:r>
+      <w:proofErr w:type="gramEnd"/>
+      <w:r>
+        <w:rPr>
+          <w:iCs/>
+          <w:lang w:val="en-US"/>
+        </w:rPr>
+        <w:t xml:space="preserve"> have contents = child components, thus </w:t>
+      </w:r>
+      <w:proofErr w:type="spellStart"/>
+      <w:r>
+        <w:rPr>
+          <w:iCs/>
+          <w:lang w:val="en-US"/>
+        </w:rPr>
+        <w:t>props.children</w:t>
+      </w:r>
+      <w:proofErr w:type="spellEnd"/>
+      <w:r>
+        <w:rPr>
+          <w:iCs/>
+          <w:lang w:val="en-US"/>
+        </w:rPr>
+        <w:t xml:space="preserve"> is an empty array [].</w:t>
+      </w:r>
+    </w:p>
+    <w:p>
+      <w:pPr>
+        <w:pStyle w:val="ListParagraph"/>
+        <w:numPr>
+          <w:ilvl w:val="0"/>
+          <w:numId w:val="7"/>
+        </w:numPr>
+        <w:rPr>
+          <w:iCs/>
+          <w:lang w:val="en-US"/>
+        </w:rPr>
+      </w:pPr>
+      <w:r>
+        <w:rPr>
+          <w:iCs/>
+          <w:lang w:val="en-US"/>
+        </w:rPr>
+        <w:t>{</w:t>
+      </w:r>
+      <w:proofErr w:type="spellStart"/>
+      <w:proofErr w:type="gramStart"/>
+      <w:r>
+        <w:rPr>
+          <w:iCs/>
+          <w:lang w:val="en-US"/>
+        </w:rPr>
+        <w:t>props.children</w:t>
+      </w:r>
+      <w:proofErr w:type="spellEnd"/>
+      <w:proofErr w:type="gramEnd"/>
+      <w:r>
+        <w:rPr>
+          <w:iCs/>
+          <w:lang w:val="en-US"/>
+        </w:rPr>
+        <w:t>}</w:t>
+      </w:r>
+      <w:r>
+        <w:rPr>
+          <w:iCs/>
+          <w:lang w:val="en-US"/>
+        </w:rPr>
+        <w:t xml:space="preserve">    can be used to render the children, (((if children are not a list of list items or so. The </w:t>
+      </w:r>
+      <w:proofErr w:type="spellStart"/>
+      <w:r>
+        <w:rPr>
+          <w:iCs/>
+          <w:lang w:val="en-US"/>
+        </w:rPr>
+        <w:t>forEach</w:t>
+      </w:r>
+      <w:proofErr w:type="spellEnd"/>
+      <w:r>
+        <w:rPr>
+          <w:iCs/>
+          <w:lang w:val="en-US"/>
+        </w:rPr>
+        <w:t xml:space="preserve"> or similar iteration with unique </w:t>
+      </w:r>
+      <w:proofErr w:type="spellStart"/>
+      <w:proofErr w:type="gramStart"/>
+      <w:r>
+        <w:rPr>
+          <w:iCs/>
+          <w:lang w:val="en-US"/>
+        </w:rPr>
+        <w:t>id:s</w:t>
+      </w:r>
+      <w:proofErr w:type="spellEnd"/>
+      <w:proofErr w:type="gramEnd"/>
+      <w:r>
+        <w:rPr>
+          <w:iCs/>
+          <w:lang w:val="en-US"/>
+        </w:rPr>
+        <w:t xml:space="preserve"> needed?)))</w:t>
+      </w:r>
+    </w:p>
+    <w:p>
+      <w:pPr>
+        <w:pStyle w:val="ListParagraph"/>
+        <w:numPr>
+          <w:ilvl w:val="0"/>
+          <w:numId w:val="7"/>
+        </w:numPr>
+        <w:rPr>
+          <w:iCs/>
+          <w:lang w:val="en-US"/>
+        </w:rPr>
+      </w:pPr>
+      <w:r>
+        <w:rPr>
+          <w:i/>
+          <w:iCs/>
+          <w:lang w:val="en-US"/>
+        </w:rPr>
+        <w:t>“Often, several components need to reflect the same changing data. We recommend lifting the shared state up to their closest common ancestor.”</w:t>
+      </w:r>
+      <w:r>
+        <w:rPr>
+          <w:iCs/>
+          <w:lang w:val="en-US"/>
+        </w:rPr>
+        <w:t xml:space="preserve"> This React doc advice </w:t>
+      </w:r>
+      <w:r>
+        <w:rPr>
+          <w:iCs/>
+          <w:lang w:val="en-US"/>
+        </w:rPr>
+        <w:t xml:space="preserve">is for the case we do not have e.g. Redux to share the common </w:t>
+      </w:r>
+      <w:r>
+        <w:rPr>
+          <w:iCs/>
+          <w:lang w:val="en-US"/>
+        </w:rPr>
+        <w:t>frontend copy of</w:t>
+      </w:r>
+      <w:r>
+        <w:rPr>
+          <w:iCs/>
+          <w:lang w:val="en-US"/>
+        </w:rPr>
+        <w:t xml:space="preserve"> the needed data (or the “state”)</w:t>
+      </w:r>
+    </w:p>
+    <w:p>
+      <w:pPr>
+        <w:pStyle w:val="ListParagraph"/>
+        <w:numPr>
+          <w:ilvl w:val="0"/>
+          <w:numId w:val="7"/>
+        </w:numPr>
+        <w:rPr>
+          <w:iCs/>
+          <w:lang w:val="en-US"/>
+        </w:rPr>
+      </w:pPr>
+      <w:r>
+        <w:rPr>
+          <w:iCs/>
+          <w:lang w:val="en-US"/>
+        </w:rPr>
+        <w:t>…and then passing</w:t>
+      </w:r>
+      <w:r>
+        <w:rPr>
+          <w:iCs/>
+          <w:lang w:val="en-US"/>
+        </w:rPr>
+        <w:t xml:space="preserve"> the data</w:t>
+      </w:r>
+      <w:r>
+        <w:rPr>
+          <w:iCs/>
+          <w:lang w:val="en-US"/>
+        </w:rPr>
+        <w:t xml:space="preserve"> down to children via props.</w:t>
+      </w:r>
+    </w:p>
+    <w:p>
+      <w:pPr>
+        <w:pStyle w:val="ListParagraph"/>
+        <w:numPr>
+          <w:ilvl w:val="0"/>
+          <w:numId w:val="7"/>
+        </w:numPr>
+        <w:rPr>
+          <w:iCs/>
+          <w:lang w:val="en-US"/>
+        </w:rPr>
+      </w:pPr>
+      <w:r>
+        <w:rPr>
+          <w:iCs/>
+          <w:lang w:val="en-US"/>
+        </w:rPr>
+        <w:t xml:space="preserve">Ref in React is a bit like </w:t>
+      </w:r>
+      <w:proofErr w:type="spellStart"/>
+      <w:r>
+        <w:rPr>
+          <w:iCs/>
+          <w:lang w:val="en-US"/>
+        </w:rPr>
+        <w:t>Goto</w:t>
+      </w:r>
+      <w:proofErr w:type="spellEnd"/>
+      <w:r>
+        <w:rPr>
+          <w:iCs/>
+          <w:lang w:val="en-US"/>
+        </w:rPr>
+        <w:t xml:space="preserve"> in programming. </w:t>
+      </w:r>
+      <w:hyperlink r:id="rId18" w:history="1">
+        <w:r>
+          <w:rPr>
+            <w:rStyle w:val="Hyperlink"/>
+            <w:iCs/>
+            <w:lang w:val="en-US"/>
+          </w:rPr>
+          <w:t>https://reactjs.org/docs/refs-and-the-dom.html</w:t>
+        </w:r>
+      </w:hyperlink>
+      <w:r>
+        <w:rPr>
+          <w:iCs/>
+          <w:lang w:val="en-US"/>
+        </w:rPr>
+        <w:t xml:space="preserve"> </w:t>
+      </w:r>
+      <w:r>
+        <w:rPr>
+          <w:iCs/>
+          <w:lang w:val="en-US"/>
+        </w:rPr>
+        <w:t>Offers shortcut to components to do special things like setting focus to certain place, but should be avoided if possible to do with the declarative normal React way.</w:t>
+      </w:r>
+    </w:p>
+    <w:p>
+      <w:pPr>
+        <w:pStyle w:val="ListParagraph"/>
+        <w:numPr>
+          <w:ilvl w:val="0"/>
+          <w:numId w:val="7"/>
+        </w:numPr>
+        <w:rPr>
+          <w:iCs/>
+          <w:lang w:val="en-US"/>
+        </w:rPr>
+      </w:pPr>
+      <w:proofErr w:type="spellStart"/>
+      <w:r>
+        <w:rPr>
+          <w:iCs/>
+          <w:lang w:val="en-US"/>
+        </w:rPr>
+        <w:t>useRef</w:t>
+      </w:r>
+      <w:proofErr w:type="spellEnd"/>
+      <w:r>
+        <w:rPr>
+          <w:iCs/>
+          <w:lang w:val="en-US"/>
+        </w:rPr>
+        <w:t xml:space="preserve"> hook</w:t>
+      </w:r>
+    </w:p>
+    <w:p>
+      <w:pPr>
+        <w:pStyle w:val="ListParagraph"/>
+        <w:numPr>
+          <w:ilvl w:val="0"/>
+          <w:numId w:val="7"/>
+        </w:numPr>
+        <w:rPr>
+          <w:i/>
+          <w:iCs/>
+          <w:lang w:val="en-US"/>
+        </w:rPr>
+      </w:pPr>
+      <w:r>
+        <w:rPr>
+          <w:i/>
+          <w:iCs/>
+          <w:lang w:val="en-US"/>
+        </w:rPr>
+        <w:t>exercises</w:t>
+      </w:r>
+    </w:p>
+    <w:p>
+      <w:pPr>
+        <w:pStyle w:val="ListParagraph"/>
+        <w:numPr>
+          <w:ilvl w:val="0"/>
+          <w:numId w:val="7"/>
+        </w:numPr>
+        <w:rPr>
+          <w:iCs/>
+          <w:lang w:val="en-US"/>
+        </w:rPr>
+      </w:pPr>
+      <w:proofErr w:type="spellStart"/>
+      <w:r>
+        <w:rPr>
+          <w:iCs/>
+          <w:lang w:val="en-US"/>
+        </w:rPr>
+        <w:t>PropTypes</w:t>
+      </w:r>
+      <w:proofErr w:type="spellEnd"/>
+      <w:r>
+        <w:rPr>
+          <w:iCs/>
+          <w:lang w:val="en-US"/>
+        </w:rPr>
+        <w:t xml:space="preserve">, </w:t>
+      </w:r>
+      <w:proofErr w:type="spellStart"/>
+      <w:r>
+        <w:rPr>
+          <w:iCs/>
+          <w:lang w:val="en-US"/>
+        </w:rPr>
+        <w:t>npm</w:t>
+      </w:r>
+      <w:proofErr w:type="spellEnd"/>
+      <w:r>
+        <w:rPr>
+          <w:iCs/>
+          <w:lang w:val="en-US"/>
+        </w:rPr>
+        <w:t xml:space="preserve"> install prop-types</w:t>
+      </w:r>
+      <w:r>
+        <w:rPr>
+          <w:iCs/>
+          <w:lang w:val="en-US"/>
+        </w:rPr>
+        <w:t xml:space="preserve">, setting e.g. type and </w:t>
+      </w:r>
+      <w:proofErr w:type="spellStart"/>
+      <w:r>
+        <w:rPr>
+          <w:iCs/>
+          <w:lang w:val="en-US"/>
+        </w:rPr>
+        <w:t>isRequired</w:t>
+      </w:r>
+      <w:proofErr w:type="spellEnd"/>
+      <w:r>
+        <w:rPr>
+          <w:iCs/>
+          <w:lang w:val="en-US"/>
+        </w:rPr>
+        <w:t xml:space="preserve"> check</w:t>
+      </w:r>
+    </w:p>
+    <w:p>
+      <w:pPr>
+        <w:pStyle w:val="ListParagraph"/>
+        <w:numPr>
+          <w:ilvl w:val="0"/>
+          <w:numId w:val="7"/>
+        </w:numPr>
+        <w:rPr>
+          <w:iCs/>
+          <w:lang w:val="en-US"/>
+        </w:rPr>
+      </w:pPr>
+      <w:proofErr w:type="spellStart"/>
+      <w:proofErr w:type="gramStart"/>
+      <w:r>
+        <w:rPr>
+          <w:iCs/>
+          <w:lang w:val="en-US"/>
+        </w:rPr>
+        <w:t>ESlint</w:t>
+      </w:r>
+      <w:proofErr w:type="spellEnd"/>
+      <w:r>
+        <w:rPr>
+          <w:iCs/>
+          <w:lang w:val="en-US"/>
+        </w:rPr>
+        <w:t xml:space="preserve">, </w:t>
+      </w:r>
+      <w:r>
+        <w:rPr>
+          <w:iCs/>
+          <w:lang w:val="en-US"/>
+        </w:rPr>
+        <w:t xml:space="preserve">  </w:t>
+      </w:r>
+      <w:proofErr w:type="gramEnd"/>
+      <w:r>
+        <w:rPr>
+          <w:iCs/>
+          <w:lang w:val="en-US"/>
+        </w:rPr>
+        <w:t xml:space="preserve">.eslintrc.js,   </w:t>
+      </w:r>
+      <w:r>
+        <w:rPr>
+          <w:iCs/>
+          <w:lang w:val="en-US"/>
+        </w:rPr>
+        <w:t>.</w:t>
+      </w:r>
+      <w:proofErr w:type="spellStart"/>
+      <w:r>
+        <w:rPr>
+          <w:iCs/>
+          <w:lang w:val="en-US"/>
+        </w:rPr>
+        <w:t>eslintignore</w:t>
+      </w:r>
+      <w:proofErr w:type="spellEnd"/>
+      <w:r>
+        <w:rPr>
+          <w:iCs/>
+          <w:lang w:val="en-US"/>
+        </w:rPr>
+        <w:t xml:space="preserve">, </w:t>
+      </w:r>
+      <w:r>
+        <w:rPr>
+          <w:iCs/>
+          <w:lang w:val="en-US"/>
+        </w:rPr>
+        <w:t xml:space="preserve">      </w:t>
+      </w:r>
+    </w:p>
+    <w:p>
+      <w:pPr>
+        <w:pStyle w:val="ListParagraph"/>
+        <w:numPr>
+          <w:ilvl w:val="0"/>
+          <w:numId w:val="7"/>
+        </w:numPr>
+        <w:rPr>
+          <w:iCs/>
+          <w:lang w:val="en-US"/>
+        </w:rPr>
+      </w:pPr>
+      <w:proofErr w:type="spellStart"/>
+      <w:r>
+        <w:rPr>
+          <w:iCs/>
+          <w:lang w:val="en-US"/>
+        </w:rPr>
+        <w:t>ESlint</w:t>
+      </w:r>
+      <w:proofErr w:type="spellEnd"/>
+      <w:r>
+        <w:rPr>
+          <w:iCs/>
+          <w:lang w:val="en-US"/>
+        </w:rPr>
+        <w:t xml:space="preserve"> with shared setting file means all developers write better git-mergeable code</w:t>
+      </w:r>
+      <w:r>
+        <w:rPr>
+          <w:iCs/>
+          <w:lang w:val="en-US"/>
+        </w:rPr>
+        <w:t>, as mere changes in the white-space etc. will disappear, as they are no real code changes.</w:t>
+      </w:r>
+    </w:p>
+    <w:p>
+      <w:pPr>
+        <w:pStyle w:val="ListParagraph"/>
+        <w:numPr>
+          <w:ilvl w:val="0"/>
+          <w:numId w:val="7"/>
+        </w:numPr>
+        <w:rPr>
+          <w:iCs/>
+          <w:lang w:val="en-US"/>
+        </w:rPr>
+      </w:pPr>
+      <w:r>
+        <w:rPr>
+          <w:iCs/>
+          <w:lang w:val="en-US"/>
+        </w:rPr>
+        <w:t xml:space="preserve">Linux will not show </w:t>
+      </w:r>
+      <w:proofErr w:type="gramStart"/>
+      <w:r>
+        <w:rPr>
+          <w:iCs/>
+          <w:lang w:val="en-US"/>
+        </w:rPr>
+        <w:t>system .files</w:t>
+      </w:r>
+      <w:proofErr w:type="gramEnd"/>
+      <w:r>
+        <w:rPr>
+          <w:iCs/>
+          <w:lang w:val="en-US"/>
+        </w:rPr>
+        <w:t xml:space="preserve"> unless say  e.g. ‘ls -Falls’   (actually ls -a is enough, </w:t>
+      </w:r>
+      <w:r>
+        <w:rPr>
+          <w:b/>
+          <w:iCs/>
+          <w:lang w:val="en-US"/>
+        </w:rPr>
+        <w:t>a</w:t>
+      </w:r>
+      <w:r>
+        <w:rPr>
+          <w:iCs/>
+          <w:lang w:val="en-US"/>
+        </w:rPr>
+        <w:t>ll)</w:t>
+      </w:r>
+    </w:p>
+    <w:p>
+      <w:pPr>
+        <w:pStyle w:val="ListParagraph"/>
+        <w:numPr>
+          <w:ilvl w:val="0"/>
+          <w:numId w:val="7"/>
+        </w:numPr>
+        <w:rPr>
+          <w:i/>
+          <w:iCs/>
+          <w:lang w:val="en-US"/>
+        </w:rPr>
+      </w:pPr>
+      <w:r>
+        <w:rPr>
+          <w:i/>
+          <w:iCs/>
+          <w:lang w:val="en-US"/>
+        </w:rPr>
+        <w:t>exercises</w:t>
+      </w:r>
+    </w:p>
+    <w:p>
+      <w:pPr>
+        <w:ind w:left="360"/>
+        <w:rPr>
+          <w:iCs/>
+          <w:lang w:val="en-US"/>
+        </w:rPr>
+      </w:pPr>
+    </w:p>
+    <w:p>
+      <w:pPr>
+        <w:pStyle w:val="Heading1"/>
+      </w:pPr>
+      <w:r>
         <w:rPr>
           <w:iCs/>
           <w:color w:val="FF0000"/>
@@ -19785,96 +20534,647 @@
           <w:szCs w:val="96"/>
           <w:lang w:val="en-US"/>
         </w:rPr>
-      </w:pPr>
-      <w:r>
-        <w:rPr>
-          <w:iCs/>
-          <w:color w:val="FF0000"/>
-          <w:sz w:val="56"/>
-          <w:szCs w:val="96"/>
-          <w:lang w:val="en-US"/>
-        </w:rPr>
         <w:br w:type="page"/>
       </w:r>
-    </w:p>
-    <w:p>
-      <w:pPr>
-        <w:rPr>
-          <w:iCs/>
-          <w:color w:val="FF0000"/>
-          <w:sz w:val="56"/>
-          <w:szCs w:val="96"/>
-          <w:lang w:val="en-US"/>
-        </w:rPr>
-      </w:pPr>
-    </w:p>
-    <w:p>
-      <w:pPr>
-        <w:rPr>
-          <w:iCs/>
-          <w:color w:val="FF0000"/>
-          <w:sz w:val="56"/>
-          <w:szCs w:val="96"/>
-          <w:lang w:val="en-US"/>
-        </w:rPr>
-      </w:pPr>
-    </w:p>
-    <w:p>
-      <w:pPr>
-        <w:rPr>
-          <w:iCs/>
-          <w:color w:val="FF0000"/>
-          <w:sz w:val="56"/>
-          <w:szCs w:val="96"/>
-          <w:lang w:val="en-US"/>
-        </w:rPr>
-      </w:pPr>
-    </w:p>
-    <w:p>
-      <w:pPr>
-        <w:rPr>
-          <w:iCs/>
-          <w:color w:val="FF0000"/>
-          <w:sz w:val="56"/>
-          <w:szCs w:val="96"/>
-          <w:lang w:val="en-US"/>
-        </w:rPr>
-      </w:pPr>
-    </w:p>
-    <w:p>
-      <w:pPr>
-        <w:pStyle w:val="ListParagraph"/>
-        <w:rPr>
-          <w:iCs/>
-          <w:sz w:val="18"/>
-          <w:lang w:val="en-US"/>
-        </w:rPr>
-      </w:pPr>
-      <w:r>
-        <w:rPr>
-          <w:iCs/>
-          <w:color w:val="FF0000"/>
-          <w:sz w:val="56"/>
-          <w:szCs w:val="96"/>
-          <w:lang w:val="en-US"/>
-        </w:rPr>
-        <w:t>UNDER CONSTRUCTION</w:t>
-      </w:r>
-    </w:p>
-    <w:p>
-      <w:pPr>
-        <w:pStyle w:val="ListParagraph"/>
-        <w:rPr>
-          <w:iCs/>
-          <w:lang w:val="en-US"/>
-        </w:rPr>
-      </w:pPr>
-      <w:r>
-        <w:rPr>
-          <w:iCs/>
-          <w:lang w:val="en-US"/>
-        </w:rPr>
+      <w:proofErr w:type="spellStart"/>
+      <w:r>
+        <w:lastRenderedPageBreak/>
+        <w:t>Part</w:t>
+      </w:r>
+      <w:proofErr w:type="spellEnd"/>
+      <w:r>
+        <w:t xml:space="preserve"> 5</w:t>
+      </w:r>
+      <w:r>
+        <w:t>c</w:t>
+      </w:r>
+      <w:r>
+        <w:t xml:space="preserve">. </w:t>
+      </w:r>
+      <w:proofErr w:type="spellStart"/>
+      <w:r>
+        <w:t>Testing</w:t>
+      </w:r>
+      <w:proofErr w:type="spellEnd"/>
+      <w:r>
         <w:t xml:space="preserve"> </w:t>
+      </w:r>
+      <w:proofErr w:type="spellStart"/>
+      <w:r>
+        <w:t>React</w:t>
+      </w:r>
+      <w:proofErr w:type="spellEnd"/>
+      <w:r>
+        <w:t xml:space="preserve"> </w:t>
+      </w:r>
+      <w:proofErr w:type="spellStart"/>
+      <w:r>
+        <w:t>apps</w:t>
+      </w:r>
+      <w:proofErr w:type="spellEnd"/>
+    </w:p>
+    <w:p>
+      <w:pPr>
+        <w:pStyle w:val="ListParagraph"/>
+        <w:numPr>
+          <w:ilvl w:val="0"/>
+          <w:numId w:val="7"/>
+        </w:numPr>
+        <w:rPr>
+          <w:iCs/>
+          <w:lang w:val="en-US"/>
+        </w:rPr>
+      </w:pPr>
+      <w:r>
+        <w:rPr>
+          <w:iCs/>
+          <w:lang w:val="en-US"/>
+        </w:rPr>
+        <w:t xml:space="preserve">Jest – JavaScript </w:t>
+      </w:r>
+      <w:r>
+        <w:rPr>
+          <w:b/>
+          <w:iCs/>
+          <w:lang w:val="en-US"/>
+        </w:rPr>
+        <w:t>testing framework</w:t>
+      </w:r>
+      <w:r>
+        <w:rPr>
+          <w:iCs/>
+          <w:lang w:val="en-US"/>
+        </w:rPr>
+        <w:t xml:space="preserve"> </w:t>
+      </w:r>
+    </w:p>
+    <w:p>
+      <w:pPr>
+        <w:pStyle w:val="ListParagraph"/>
+        <w:numPr>
+          <w:ilvl w:val="0"/>
+          <w:numId w:val="7"/>
+        </w:numPr>
+        <w:rPr>
+          <w:iCs/>
+          <w:lang w:val="en-US"/>
+        </w:rPr>
+      </w:pPr>
+      <w:r>
+        <w:rPr>
+          <w:b/>
+          <w:iCs/>
+          <w:lang w:val="en-US"/>
+        </w:rPr>
+        <w:t>Jest</w:t>
+      </w:r>
+      <w:r>
+        <w:rPr>
+          <w:iCs/>
+          <w:lang w:val="en-US"/>
+        </w:rPr>
+        <w:t xml:space="preserve"> c</w:t>
+      </w:r>
+      <w:r>
+        <w:rPr>
+          <w:iCs/>
+          <w:lang w:val="en-US"/>
+        </w:rPr>
+        <w:t xml:space="preserve">ontains </w:t>
+      </w:r>
+      <w:r>
+        <w:rPr>
+          <w:iCs/>
+          <w:lang w:val="en-US"/>
+        </w:rPr>
+        <w:t xml:space="preserve">e.g. </w:t>
+      </w:r>
+      <w:r>
+        <w:rPr>
+          <w:iCs/>
+          <w:lang w:val="en-US"/>
+        </w:rPr>
+        <w:t xml:space="preserve">how to do following: unit tests, </w:t>
+      </w:r>
+      <w:r>
+        <w:rPr>
+          <w:iCs/>
+          <w:lang w:val="en-US"/>
+        </w:rPr>
+        <w:t xml:space="preserve">mocking, reports, test coverage, </w:t>
+      </w:r>
+      <w:r>
+        <w:rPr>
+          <w:iCs/>
+          <w:lang w:val="en-US"/>
+        </w:rPr>
+        <w:t xml:space="preserve">HTML component </w:t>
+      </w:r>
+      <w:r>
+        <w:rPr>
+          <w:iCs/>
+          <w:lang w:val="en-US"/>
+        </w:rPr>
+        <w:t>snapshots,</w:t>
+      </w:r>
+      <w:r>
+        <w:rPr>
+          <w:iCs/>
+          <w:lang w:val="en-US"/>
+        </w:rPr>
+        <w:t xml:space="preserve"> … </w:t>
+      </w:r>
+      <w:r>
+        <w:rPr>
+          <w:iCs/>
+          <w:lang w:val="en-US"/>
+        </w:rPr>
+        <w:t xml:space="preserve"> </w:t>
+      </w:r>
+    </w:p>
+    <w:p>
+      <w:pPr>
+        <w:pStyle w:val="ListParagraph"/>
+        <w:numPr>
+          <w:ilvl w:val="0"/>
+          <w:numId w:val="7"/>
+        </w:numPr>
+        <w:rPr>
+          <w:iCs/>
+          <w:lang w:val="en-US"/>
+        </w:rPr>
+      </w:pPr>
+      <w:r>
+        <w:rPr>
+          <w:iCs/>
+          <w:lang w:val="en-US"/>
+        </w:rPr>
+        <w:t>Typically test frameworks have library modules for specific test target, e.g. React apps</w:t>
+      </w:r>
+    </w:p>
+    <w:p>
+      <w:pPr>
+        <w:pStyle w:val="ListParagraph"/>
+        <w:numPr>
+          <w:ilvl w:val="0"/>
+          <w:numId w:val="7"/>
+        </w:numPr>
+        <w:rPr>
+          <w:iCs/>
+          <w:lang w:val="en-US"/>
+        </w:rPr>
+      </w:pPr>
+      <w:r>
+        <w:rPr>
+          <w:iCs/>
+          <w:lang w:val="en-US"/>
+        </w:rPr>
+        <w:t>Jest can be then used even to test rendering of single components</w:t>
+      </w:r>
+    </w:p>
+    <w:p>
+      <w:pPr>
+        <w:pStyle w:val="ListParagraph"/>
+        <w:numPr>
+          <w:ilvl w:val="0"/>
+          <w:numId w:val="7"/>
+        </w:numPr>
+        <w:rPr>
+          <w:iCs/>
+          <w:lang w:val="en-US"/>
+        </w:rPr>
+      </w:pPr>
+      <w:r>
+        <w:rPr>
+          <w:iCs/>
+          <w:lang w:val="en-US"/>
+        </w:rPr>
+        <w:t xml:space="preserve">Watchman to see which files have changed =&gt; which </w:t>
+      </w:r>
+      <w:r>
+        <w:rPr>
+          <w:b/>
+          <w:iCs/>
+          <w:lang w:val="en-US"/>
+        </w:rPr>
+        <w:t>regression tests</w:t>
+      </w:r>
+      <w:r>
+        <w:rPr>
+          <w:iCs/>
+          <w:lang w:val="en-US"/>
+        </w:rPr>
+        <w:t xml:space="preserve"> </w:t>
+      </w:r>
+      <w:r>
+        <w:rPr>
+          <w:iCs/>
+          <w:lang w:val="en-US"/>
+        </w:rPr>
+        <w:t xml:space="preserve">are needed </w:t>
+      </w:r>
+      <w:r>
+        <w:rPr>
+          <w:iCs/>
+          <w:lang w:val="en-US"/>
+        </w:rPr>
+        <w:t>to run</w:t>
+      </w:r>
+      <w:r>
+        <w:rPr>
+          <w:iCs/>
+          <w:lang w:val="en-US"/>
+        </w:rPr>
+        <w:t>. (Best would of course to run all tests always after any changes, but that sometimes takes more than the night for large systems)</w:t>
+      </w:r>
+    </w:p>
+    <w:p>
+      <w:pPr>
+        <w:pStyle w:val="ListParagraph"/>
+        <w:numPr>
+          <w:ilvl w:val="0"/>
+          <w:numId w:val="7"/>
+        </w:numPr>
+        <w:rPr>
+          <w:iCs/>
+          <w:lang w:val="en-US"/>
+        </w:rPr>
+      </w:pPr>
+      <w:r>
+        <w:rPr>
+          <w:iCs/>
+          <w:lang w:val="en-US"/>
+        </w:rPr>
+        <w:t>jest-</w:t>
+      </w:r>
+      <w:proofErr w:type="spellStart"/>
+      <w:r>
+        <w:rPr>
+          <w:iCs/>
+          <w:lang w:val="en-US"/>
+        </w:rPr>
+        <w:t>dom</w:t>
+      </w:r>
+      <w:proofErr w:type="spellEnd"/>
+      <w:r>
+        <w:rPr>
+          <w:iCs/>
+          <w:lang w:val="en-US"/>
+        </w:rPr>
+        <w:t xml:space="preserve"> library to check what really went to the DOM</w:t>
+      </w:r>
+    </w:p>
+    <w:p>
+      <w:pPr>
+        <w:pStyle w:val="ListParagraph"/>
+        <w:numPr>
+          <w:ilvl w:val="0"/>
+          <w:numId w:val="7"/>
+        </w:numPr>
+        <w:rPr>
+          <w:iCs/>
+          <w:lang w:val="en-US"/>
+        </w:rPr>
+      </w:pPr>
+      <w:hyperlink r:id="rId19" w:history="1">
+        <w:r>
+          <w:rPr>
+            <w:rStyle w:val="Hyperlink"/>
+            <w:iCs/>
+            <w:lang w:val="en-US"/>
+          </w:rPr>
+          <w:t>https://en.wikipedia.org/wiki/Mock_object</w:t>
+        </w:r>
+      </w:hyperlink>
+      <w:r>
+        <w:rPr>
+          <w:iCs/>
+          <w:lang w:val="en-US"/>
+        </w:rPr>
+        <w:t xml:space="preserve">  </w:t>
+      </w:r>
+      <w:r>
+        <w:rPr>
+          <w:iCs/>
+          <w:lang w:val="en-US"/>
+        </w:rPr>
+        <w:t>In object-oriented programming, mock objects are simulated</w:t>
+      </w:r>
+      <w:r>
+        <w:rPr>
+          <w:iCs/>
+          <w:lang w:val="en-US"/>
+        </w:rPr>
+        <w:t xml:space="preserve"> and/or hard-coded</w:t>
+      </w:r>
+      <w:r>
+        <w:rPr>
+          <w:iCs/>
+          <w:lang w:val="en-US"/>
+        </w:rPr>
+        <w:t xml:space="preserve"> objects that mimic the behavior of real objects in controlled ways</w:t>
+      </w:r>
+    </w:p>
+    <w:p>
+      <w:pPr>
+        <w:pStyle w:val="ListParagraph"/>
+        <w:numPr>
+          <w:ilvl w:val="1"/>
+          <w:numId w:val="7"/>
+        </w:numPr>
+        <w:rPr>
+          <w:iCs/>
+          <w:lang w:val="en-US"/>
+        </w:rPr>
+      </w:pPr>
+      <w:r>
+        <w:rPr>
+          <w:iCs/>
+          <w:lang w:val="en-US"/>
+        </w:rPr>
+        <w:t>if we do not have the working real object yet, or</w:t>
+      </w:r>
+    </w:p>
+    <w:p>
+      <w:pPr>
+        <w:pStyle w:val="ListParagraph"/>
+        <w:numPr>
+          <w:ilvl w:val="1"/>
+          <w:numId w:val="7"/>
+        </w:numPr>
+        <w:rPr>
+          <w:iCs/>
+          <w:lang w:val="en-US"/>
+        </w:rPr>
+      </w:pPr>
+      <w:r>
+        <w:rPr>
+          <w:iCs/>
+          <w:lang w:val="en-US"/>
+        </w:rPr>
+        <w:t>if calling the real object/system would cost money</w:t>
+      </w:r>
+    </w:p>
+    <w:p>
+      <w:pPr>
+        <w:pStyle w:val="ListParagraph"/>
+        <w:numPr>
+          <w:ilvl w:val="1"/>
+          <w:numId w:val="7"/>
+        </w:numPr>
+        <w:rPr>
+          <w:iCs/>
+          <w:lang w:val="en-US"/>
+        </w:rPr>
+      </w:pPr>
+      <w:r>
+        <w:rPr>
+          <w:iCs/>
+          <w:lang w:val="en-US"/>
+        </w:rPr>
+        <w:t>(</w:t>
+      </w:r>
+      <w:r>
+        <w:rPr>
+          <w:iCs/>
+          <w:lang w:val="en-US"/>
+        </w:rPr>
+        <w:t xml:space="preserve">or if we want to get certain values from a source that might give lot of random values. Then our tests </w:t>
+      </w:r>
+      <w:r>
+        <w:rPr>
+          <w:iCs/>
+          <w:lang w:val="en-US"/>
+        </w:rPr>
+        <w:t>can expect those values)</w:t>
+      </w:r>
+    </w:p>
+    <w:p>
+      <w:pPr>
+        <w:pStyle w:val="ListParagraph"/>
+        <w:numPr>
+          <w:ilvl w:val="1"/>
+          <w:numId w:val="7"/>
+        </w:numPr>
+        <w:rPr>
+          <w:iCs/>
+          <w:lang w:val="en-US"/>
+        </w:rPr>
+      </w:pPr>
+      <w:r>
+        <w:rPr>
+          <w:iCs/>
+          <w:lang w:val="en-US"/>
+        </w:rPr>
+        <w:t>can you think of more reasons for mocking?</w:t>
+      </w:r>
+    </w:p>
+    <w:p>
+      <w:pPr>
+        <w:pStyle w:val="ListParagraph"/>
+        <w:numPr>
+          <w:ilvl w:val="0"/>
+          <w:numId w:val="7"/>
+        </w:numPr>
+        <w:rPr>
+          <w:iCs/>
+          <w:lang w:val="en-US"/>
+        </w:rPr>
+      </w:pPr>
+      <w:r>
+        <w:rPr>
+          <w:iCs/>
+          <w:lang w:val="en-US"/>
+        </w:rPr>
+        <w:t>Test coverage % of: Statements, or Branches (if-else), Functions, code lines, … sometimes e.g. colors of lines not covered too.</w:t>
+      </w:r>
+    </w:p>
+    <w:p>
+      <w:pPr>
+        <w:pStyle w:val="ListParagraph"/>
+        <w:numPr>
+          <w:ilvl w:val="0"/>
+          <w:numId w:val="7"/>
+        </w:numPr>
+        <w:rPr>
+          <w:i/>
+          <w:iCs/>
+          <w:lang w:val="en-US"/>
+        </w:rPr>
+      </w:pPr>
+      <w:r>
+        <w:rPr>
+          <w:i/>
+          <w:iCs/>
+          <w:lang w:val="en-US"/>
+        </w:rPr>
+        <w:t>exercises</w:t>
+      </w:r>
+    </w:p>
+    <w:p>
+      <w:pPr>
+        <w:pStyle w:val="ListParagraph"/>
+        <w:numPr>
+          <w:ilvl w:val="0"/>
+          <w:numId w:val="7"/>
+        </w:numPr>
+        <w:rPr>
+          <w:i/>
+          <w:iCs/>
+          <w:lang w:val="en-US"/>
+        </w:rPr>
+      </w:pPr>
+      <w:r>
+        <w:rPr>
+          <w:iCs/>
+          <w:lang w:val="en-US"/>
+        </w:rPr>
+        <w:t>What tests make sense to do depends on the system and architecture. The TDD has maybe a bit eased off nowadays. More need basis testing nowadays, even if high coverage aimed.</w:t>
+      </w:r>
+    </w:p>
+    <w:p>
+      <w:pPr>
+        <w:pStyle w:val="ListParagraph"/>
+        <w:numPr>
+          <w:ilvl w:val="0"/>
+          <w:numId w:val="7"/>
+        </w:numPr>
+        <w:rPr>
+          <w:iCs/>
+          <w:lang w:val="en-US"/>
+        </w:rPr>
+      </w:pPr>
+      <w:r>
+        <w:rPr>
+          <w:iCs/>
+          <w:lang w:val="en-US"/>
+        </w:rPr>
+        <w:t xml:space="preserve">Snapshot testing to </w:t>
+      </w:r>
+      <w:r>
+        <w:rPr>
+          <w:iCs/>
+          <w:lang w:val="en-US"/>
+        </w:rPr>
+        <w:t>see if we still get same HTML output or something has changed</w:t>
+      </w:r>
+    </w:p>
+    <w:p>
+      <w:pPr>
+        <w:ind w:left="360"/>
+        <w:rPr>
+          <w:iCs/>
+          <w:lang w:val="en-US"/>
+        </w:rPr>
+      </w:pPr>
+    </w:p>
+    <w:p>
+      <w:pPr>
+        <w:rPr>
+          <w:rFonts w:ascii="Times New Roman" w:eastAsia="Times New Roman" w:hAnsi="Times New Roman" w:cs="Times New Roman"/>
+          <w:b/>
+          <w:bCs/>
+          <w:kern w:val="36"/>
+          <w:sz w:val="48"/>
+          <w:szCs w:val="48"/>
+          <w:lang w:eastAsia="fi-FI"/>
+        </w:rPr>
+      </w:pPr>
+      <w:r>
+        <w:br w:type="page"/>
+      </w:r>
+    </w:p>
+    <w:p>
+      <w:pPr>
+        <w:pStyle w:val="Heading1"/>
+      </w:pPr>
+      <w:bookmarkStart w:id="2" w:name="_GoBack"/>
+      <w:bookmarkEnd w:id="2"/>
+      <w:proofErr w:type="spellStart"/>
+      <w:r>
+        <w:lastRenderedPageBreak/>
+        <w:t>Part</w:t>
+      </w:r>
+      <w:proofErr w:type="spellEnd"/>
+      <w:r>
+        <w:t xml:space="preserve"> 5</w:t>
+      </w:r>
+      <w:r>
+        <w:t>d</w:t>
+      </w:r>
+      <w:r>
+        <w:t xml:space="preserve">. </w:t>
+      </w:r>
+      <w:proofErr w:type="spellStart"/>
+      <w:r>
+        <w:t>End</w:t>
+      </w:r>
+      <w:proofErr w:type="spellEnd"/>
+      <w:r>
+        <w:t xml:space="preserve"> to </w:t>
+      </w:r>
+      <w:proofErr w:type="spellStart"/>
+      <w:r>
+        <w:t>end</w:t>
+      </w:r>
+      <w:proofErr w:type="spellEnd"/>
+      <w:r>
+        <w:t xml:space="preserve"> </w:t>
+      </w:r>
+      <w:proofErr w:type="spellStart"/>
+      <w:r>
+        <w:t>testing</w:t>
+      </w:r>
+      <w:proofErr w:type="spellEnd"/>
+    </w:p>
+    <w:p>
+      <w:pPr>
+        <w:pStyle w:val="ListParagraph"/>
+        <w:numPr>
+          <w:ilvl w:val="0"/>
+          <w:numId w:val="7"/>
+        </w:numPr>
+        <w:rPr>
+          <w:iCs/>
+          <w:lang w:val="en-US"/>
+        </w:rPr>
+      </w:pPr>
+      <w:proofErr w:type="spellStart"/>
+      <w:r>
+        <w:rPr>
+          <w:iCs/>
+          <w:lang w:val="en-US"/>
+        </w:rPr>
+        <w:t>Aaaa</w:t>
+      </w:r>
+      <w:proofErr w:type="spellEnd"/>
+    </w:p>
+    <w:p>
+      <w:pPr>
+        <w:pStyle w:val="ListParagraph"/>
+        <w:numPr>
+          <w:ilvl w:val="0"/>
+          <w:numId w:val="7"/>
+        </w:numPr>
+        <w:rPr>
+          <w:iCs/>
+          <w:lang w:val="en-US"/>
+        </w:rPr>
+      </w:pPr>
+    </w:p>
+    <w:p>
+      <w:pPr>
+        <w:rPr>
+          <w:iCs/>
+          <w:lang w:val="en-US"/>
+        </w:rPr>
+      </w:pPr>
+      <w:r>
+        <w:rPr>
+          <w:iCs/>
+          <w:lang w:val="en-US"/>
+        </w:rPr>
+        <w:br w:type="page"/>
       </w:r>
     </w:p>
     <w:p>
@@ -19892,6 +21192,7 @@
           <w:szCs w:val="96"/>
           <w:lang w:val="en-US"/>
         </w:rPr>
+        <w:lastRenderedPageBreak/>
         <w:t>UNDER CONSTRUCTION</w:t>
       </w:r>
     </w:p>
@@ -19956,81 +21257,8 @@
           <w:ilvl w:val="0"/>
           <w:numId w:val="3"/>
         </w:numPr>
-        <w:rPr>
-          <w:iCs/>
-          <w:lang w:val="en-US"/>
-        </w:rPr>
-      </w:pPr>
-      <w:proofErr w:type="spellStart"/>
-      <w:r>
-        <w:rPr>
-          <w:iCs/>
-          <w:lang w:val="en-US"/>
-        </w:rPr>
-        <w:t>Ceee</w:t>
-      </w:r>
-      <w:proofErr w:type="spellEnd"/>
-    </w:p>
-    <w:p>
-      <w:pPr>
-        <w:rPr>
-          <w:iCs/>
-          <w:lang w:val="en-US"/>
-        </w:rPr>
-      </w:pPr>
-    </w:p>
-    <w:p>
-      <w:pPr>
-        <w:pStyle w:val="Heading1"/>
-      </w:pPr>
-      <w:proofErr w:type="spellStart"/>
-      <w:proofErr w:type="gramStart"/>
-      <w:r>
-        <w:t>Part</w:t>
-      </w:r>
-      <w:proofErr w:type="spellEnd"/>
-      <w:r>
-        <w:t xml:space="preserve"> .</w:t>
-      </w:r>
-      <w:proofErr w:type="gramEnd"/>
-      <w:r>
-        <w:t xml:space="preserve"> </w:t>
-      </w:r>
-      <w:proofErr w:type="spellStart"/>
-      <w:r>
-        <w:t>Aaaaa</w:t>
-      </w:r>
-      <w:proofErr w:type="spellEnd"/>
-    </w:p>
-    <w:p>
-      <w:pPr>
-        <w:pStyle w:val="ListParagraph"/>
-        <w:numPr>
-          <w:ilvl w:val="0"/>
-          <w:numId w:val="3"/>
-        </w:numPr>
-        <w:rPr>
-          <w:iCs/>
-          <w:lang w:val="en-US"/>
-        </w:rPr>
-      </w:pPr>
-      <w:proofErr w:type="spellStart"/>
-      <w:r>
-        <w:rPr>
-          <w:iCs/>
-          <w:lang w:val="en-US"/>
-        </w:rPr>
-        <w:t>Beee</w:t>
-      </w:r>
-      <w:proofErr w:type="spellEnd"/>
-    </w:p>
-    <w:p>
-      <w:pPr>
-        <w:pStyle w:val="ListParagraph"/>
-        <w:numPr>
-          <w:ilvl w:val="0"/>
-          <w:numId w:val="3"/>
-        </w:numPr>
+        <w:spacing w:before="100" w:beforeAutospacing="1" w:after="100" w:afterAutospacing="1" w:line="240" w:lineRule="auto"/>
+        <w:outlineLvl w:val="0"/>
         <w:rPr>
           <w:iCs/>
           <w:lang w:val="en-US"/>
@@ -20276,7 +21504,7 @@
         <w:rFonts w:ascii="Symbol" w:hAnsi="Symbol" w:hint="default"/>
       </w:rPr>
     </w:lvl>
-    <w:lvl w:ilvl="1" w:tplc="040B0003" w:tentative="1">
+    <w:lvl w:ilvl="1" w:tplc="040B0003">
       <w:start w:val="1"/>
       <w:numFmt w:val="bullet"/>
       <w:lvlText w:val="o"/>

</xml_diff>

<commit_message>
5d added to the Fullstack open Exam Reading list
</commit_message>
<xml_diff>
--- a/FSO/FSOReadingList.docx
+++ b/FSO/FSOReadingList.docx
@@ -10332,7 +10332,21 @@
           <w:iCs/>
           <w:lang w:val="en-US"/>
         </w:rPr>
-        <w:t>” For the love of a dog,</w:t>
+        <w:t xml:space="preserve">” </w:t>
+      </w:r>
+      <w:r>
+        <w:rPr>
+          <w:iCs/>
+          <w:lang w:val="en-US"/>
+        </w:rPr>
+        <w:t>Please</w:t>
+      </w:r>
+      <w:r>
+        <w:rPr>
+          <w:iCs/>
+          <w:lang w:val="en-US"/>
+        </w:rPr>
+        <w:t>,</w:t>
       </w:r>
       <w:r>
         <w:rPr>
@@ -20099,21 +20113,7 @@
           <w:iCs/>
           <w:lang w:val="en-US"/>
         </w:rPr>
-        <w:t xml:space="preserve">is for the case we do not have e.g. Redux to share the common </w:t>
-      </w:r>
-      <w:r>
-        <w:rPr>
-          <w:iCs/>
-          <w:lang w:val="en-US"/>
-        </w:rPr>
-        <w:t>frontend copy of</w:t>
-      </w:r>
-      <w:r>
-        <w:rPr>
-          <w:iCs/>
-          <w:lang w:val="en-US"/>
-        </w:rPr>
-        <w:t xml:space="preserve"> the needed data (or the “state”)</w:t>
+        <w:t>is for the case we do not have e.g. Redux to share the common frontend copy of the needed data (or the “state”)</w:t>
       </w:r>
     </w:p>
     <w:p>
@@ -20543,13 +20543,7 @@
       </w:r>
       <w:proofErr w:type="spellEnd"/>
       <w:r>
-        <w:t xml:space="preserve"> 5</w:t>
-      </w:r>
-      <w:r>
-        <w:t>c</w:t>
-      </w:r>
-      <w:r>
-        <w:t xml:space="preserve">. </w:t>
+        <w:t xml:space="preserve"> 5c. </w:t>
       </w:r>
       <w:proofErr w:type="spellStart"/>
       <w:r>
@@ -20946,7 +20940,30 @@
           <w:iCs/>
           <w:lang w:val="en-US"/>
         </w:rPr>
-        <w:t>can expect those values)</w:t>
+        <w:t>can expect those values</w:t>
+      </w:r>
+      <w:proofErr w:type="gramStart"/>
+      <w:r>
+        <w:rPr>
+          <w:iCs/>
+          <w:lang w:val="en-US"/>
+        </w:rPr>
+        <w:t xml:space="preserve">. </w:t>
+      </w:r>
+      <w:proofErr w:type="gramEnd"/>
+      <w:r>
+        <w:rPr>
+          <w:iCs/>
+          <w:lang w:val="en-US"/>
+        </w:rPr>
+        <w:t>=&gt; tests less flaky and more deterministic</w:t>
+      </w:r>
+      <w:r>
+        <w:rPr>
+          <w:iCs/>
+          <w:lang w:val="en-US"/>
+        </w:rPr>
+        <w:t>)</w:t>
       </w:r>
     </w:p>
     <w:p>
@@ -21088,191 +21105,450 @@
       <w:pPr>
         <w:pStyle w:val="Heading1"/>
       </w:pPr>
+      <w:proofErr w:type="spellStart"/>
+      <w:r>
+        <w:lastRenderedPageBreak/>
+        <w:t>Part</w:t>
+      </w:r>
+      <w:proofErr w:type="spellEnd"/>
+      <w:r>
+        <w:t xml:space="preserve"> 5d. </w:t>
+      </w:r>
+      <w:proofErr w:type="spellStart"/>
+      <w:r>
+        <w:t>End</w:t>
+      </w:r>
+      <w:proofErr w:type="spellEnd"/>
+      <w:r>
+        <w:t xml:space="preserve"> to </w:t>
+      </w:r>
+      <w:proofErr w:type="spellStart"/>
+      <w:r>
+        <w:t>end</w:t>
+      </w:r>
+      <w:proofErr w:type="spellEnd"/>
+      <w:r>
+        <w:t xml:space="preserve"> </w:t>
+      </w:r>
+      <w:proofErr w:type="spellStart"/>
+      <w:r>
+        <w:t>testing</w:t>
+      </w:r>
+      <w:proofErr w:type="spellEnd"/>
+    </w:p>
+    <w:p>
+      <w:pPr>
+        <w:pStyle w:val="ListParagraph"/>
+        <w:numPr>
+          <w:ilvl w:val="0"/>
+          <w:numId w:val="7"/>
+        </w:numPr>
+        <w:rPr>
+          <w:iCs/>
+          <w:lang w:val="en-US"/>
+        </w:rPr>
+      </w:pPr>
+      <w:r>
+        <w:rPr>
+          <w:b/>
+          <w:iCs/>
+          <w:lang w:val="en-US"/>
+        </w:rPr>
+        <w:t>unit testing</w:t>
+      </w:r>
+      <w:r>
+        <w:rPr>
+          <w:iCs/>
+          <w:lang w:val="en-US"/>
+        </w:rPr>
+        <w:t xml:space="preserve"> (classes</w:t>
+      </w:r>
+      <w:r>
+        <w:rPr>
+          <w:iCs/>
+          <w:lang w:val="en-US"/>
+        </w:rPr>
+        <w:t>, objects</w:t>
+      </w:r>
+      <w:r>
+        <w:rPr>
+          <w:iCs/>
+          <w:lang w:val="en-US"/>
+        </w:rPr>
+        <w:t xml:space="preserve"> or functions), </w:t>
+      </w:r>
+      <w:r>
+        <w:rPr>
+          <w:b/>
+          <w:iCs/>
+          <w:lang w:val="en-US"/>
+        </w:rPr>
+        <w:t>integration testing</w:t>
+      </w:r>
+      <w:r>
+        <w:rPr>
+          <w:iCs/>
+          <w:lang w:val="en-US"/>
+        </w:rPr>
+        <w:t xml:space="preserve"> (</w:t>
+      </w:r>
+      <w:r>
+        <w:rPr>
+          <w:iCs/>
+          <w:lang w:val="en-US"/>
+        </w:rPr>
+        <w:t xml:space="preserve">some independent aggregated entities, </w:t>
+      </w:r>
+      <w:r>
+        <w:rPr>
+          <w:iCs/>
+          <w:lang w:val="en-US"/>
+        </w:rPr>
+        <w:t>e.g. REST API</w:t>
+      </w:r>
+      <w:r>
+        <w:rPr>
+          <w:iCs/>
+          <w:lang w:val="en-US"/>
+        </w:rPr>
+        <w:t xml:space="preserve"> with</w:t>
+      </w:r>
+      <w:r>
+        <w:rPr>
+          <w:iCs/>
+          <w:lang w:val="en-US"/>
+        </w:rPr>
+        <w:t xml:space="preserve"> endpoints), </w:t>
+      </w:r>
+      <w:r>
+        <w:rPr>
+          <w:b/>
+          <w:iCs/>
+          <w:lang w:val="en-US"/>
+        </w:rPr>
+        <w:t>end-to-end testing</w:t>
+      </w:r>
+      <w:r>
+        <w:rPr>
+          <w:b/>
+          <w:iCs/>
+          <w:lang w:val="en-US"/>
+        </w:rPr>
+        <w:t>/ system testing</w:t>
+      </w:r>
+      <w:r>
+        <w:rPr>
+          <w:iCs/>
+          <w:lang w:val="en-US"/>
+        </w:rPr>
+        <w:t xml:space="preserve"> (</w:t>
+      </w:r>
+      <w:r>
+        <w:rPr>
+          <w:iCs/>
+          <w:lang w:val="en-US"/>
+        </w:rPr>
+        <w:t>f</w:t>
+      </w:r>
+      <w:r>
+        <w:rPr>
+          <w:iCs/>
+          <w:lang w:val="en-US"/>
+        </w:rPr>
+        <w:t>ull-stack with end-user or e.g. automated: scripted or recorded use of the user interface</w:t>
+      </w:r>
+    </w:p>
+    <w:p>
+      <w:pPr>
+        <w:pStyle w:val="ListParagraph"/>
+        <w:numPr>
+          <w:ilvl w:val="0"/>
+          <w:numId w:val="7"/>
+        </w:numPr>
+        <w:rPr>
+          <w:iCs/>
+          <w:lang w:val="en-US"/>
+        </w:rPr>
+      </w:pPr>
+      <w:r>
+        <w:rPr>
+          <w:iCs/>
+          <w:lang w:val="en-US"/>
+        </w:rPr>
+        <w:t xml:space="preserve">User interface included E2E testing e.g. with one of these libraries: </w:t>
+      </w:r>
+    </w:p>
+    <w:p>
+      <w:pPr>
+        <w:pStyle w:val="ListParagraph"/>
+        <w:numPr>
+          <w:ilvl w:val="1"/>
+          <w:numId w:val="7"/>
+        </w:numPr>
+        <w:rPr>
+          <w:iCs/>
+          <w:lang w:val="en-US"/>
+        </w:rPr>
+      </w:pPr>
+      <w:r>
+        <w:rPr>
+          <w:iCs/>
+          <w:lang w:val="en-US"/>
+        </w:rPr>
+        <w:t xml:space="preserve">Selenium, </w:t>
+      </w:r>
+      <w:proofErr w:type="spellStart"/>
+      <w:r>
+        <w:rPr>
+          <w:iCs/>
+          <w:lang w:val="en-US"/>
+        </w:rPr>
+        <w:t>robotframework</w:t>
+      </w:r>
+      <w:proofErr w:type="spellEnd"/>
+      <w:r>
+        <w:rPr>
+          <w:iCs/>
+          <w:lang w:val="en-US"/>
+        </w:rPr>
+        <w:t>-browser, playwright, cypress</w:t>
+      </w:r>
+    </w:p>
+    <w:p>
+      <w:pPr>
+        <w:pStyle w:val="ListParagraph"/>
+        <w:numPr>
+          <w:ilvl w:val="0"/>
+          <w:numId w:val="7"/>
+        </w:numPr>
+        <w:rPr>
+          <w:iCs/>
+          <w:lang w:val="en-US"/>
+        </w:rPr>
+      </w:pPr>
+      <w:r>
+        <w:rPr>
+          <w:iCs/>
+          <w:lang w:val="en-US"/>
+        </w:rPr>
+        <w:t xml:space="preserve">Headless-mode – Testing graphical user interface without having graphical user interface. Running “inside memory” “simulator behind the scenes”. </w:t>
+      </w:r>
+    </w:p>
+    <w:p>
+      <w:pPr>
+        <w:pStyle w:val="ListParagraph"/>
+        <w:numPr>
+          <w:ilvl w:val="1"/>
+          <w:numId w:val="7"/>
+        </w:numPr>
+        <w:rPr>
+          <w:iCs/>
+          <w:lang w:val="en-US"/>
+        </w:rPr>
+      </w:pPr>
+      <w:r>
+        <w:rPr>
+          <w:iCs/>
+          <w:lang w:val="en-US"/>
+        </w:rPr>
+        <w:t>Even being able to take and save screenshots, without a screen</w:t>
+      </w:r>
+    </w:p>
+    <w:p>
+      <w:pPr>
+        <w:pStyle w:val="ListParagraph"/>
+        <w:numPr>
+          <w:ilvl w:val="1"/>
+          <w:numId w:val="7"/>
+        </w:numPr>
+        <w:rPr>
+          <w:iCs/>
+          <w:lang w:val="en-US"/>
+        </w:rPr>
+      </w:pPr>
+      <w:r>
+        <w:rPr>
+          <w:iCs/>
+          <w:lang w:val="en-US"/>
+        </w:rPr>
+        <w:t>useful when running tests in cloud server</w:t>
+      </w:r>
+      <w:r>
+        <w:rPr>
+          <w:iCs/>
+          <w:lang w:val="en-US"/>
+        </w:rPr>
+        <w:t>, without monitor and such</w:t>
+      </w:r>
+      <w:r>
+        <w:rPr>
+          <w:iCs/>
+          <w:lang w:val="en-US"/>
+        </w:rPr>
+        <w:t xml:space="preserve"> </w:t>
+      </w:r>
+    </w:p>
+    <w:p>
+      <w:pPr>
+        <w:pStyle w:val="ListParagraph"/>
+        <w:numPr>
+          <w:ilvl w:val="0"/>
+          <w:numId w:val="7"/>
+        </w:numPr>
+        <w:rPr>
+          <w:iCs/>
+          <w:lang w:val="en-US"/>
+        </w:rPr>
+      </w:pPr>
+      <w:r>
+        <w:rPr>
+          <w:iCs/>
+          <w:lang w:val="en-US"/>
+        </w:rPr>
+        <w:t xml:space="preserve">Regression </w:t>
+      </w:r>
+      <w:proofErr w:type="gramStart"/>
+      <w:r>
+        <w:rPr>
+          <w:iCs/>
+          <w:lang w:val="en-US"/>
+        </w:rPr>
+        <w:t>testing :</w:t>
+      </w:r>
+      <w:proofErr w:type="gramEnd"/>
+      <w:r>
+        <w:rPr>
+          <w:iCs/>
+          <w:lang w:val="en-US"/>
+        </w:rPr>
+        <w:t xml:space="preserve"> Testing that </w:t>
+      </w:r>
+      <w:r>
+        <w:rPr>
+          <w:iCs/>
+          <w:lang w:val="en-US"/>
+        </w:rPr>
+        <w:t xml:space="preserve">the </w:t>
+      </w:r>
+      <w:r>
+        <w:rPr>
+          <w:iCs/>
+          <w:lang w:val="en-US"/>
+        </w:rPr>
+        <w:t>new changes</w:t>
+      </w:r>
+      <w:r>
+        <w:rPr>
+          <w:iCs/>
+          <w:lang w:val="en-US"/>
+        </w:rPr>
+        <w:t xml:space="preserve"> (to other parts)</w:t>
+      </w:r>
+      <w:r>
+        <w:rPr>
+          <w:iCs/>
+          <w:lang w:val="en-US"/>
+        </w:rPr>
+        <w:t xml:space="preserve"> did not spoil previously working </w:t>
+      </w:r>
+      <w:r>
+        <w:rPr>
+          <w:iCs/>
+          <w:lang w:val="en-US"/>
+        </w:rPr>
+        <w:t>features</w:t>
+      </w:r>
+    </w:p>
+    <w:p>
+      <w:pPr>
+        <w:pStyle w:val="ListParagraph"/>
+        <w:numPr>
+          <w:ilvl w:val="0"/>
+          <w:numId w:val="7"/>
+        </w:numPr>
+        <w:rPr>
+          <w:iCs/>
+          <w:lang w:val="en-US"/>
+        </w:rPr>
+      </w:pPr>
+      <w:r>
+        <w:rPr>
+          <w:iCs/>
+          <w:lang w:val="en-US"/>
+        </w:rPr>
+        <w:t>cypress test project could be even its own project/repo</w:t>
+      </w:r>
+    </w:p>
+    <w:p>
+      <w:pPr>
+        <w:pStyle w:val="ListParagraph"/>
+        <w:numPr>
+          <w:ilvl w:val="0"/>
+          <w:numId w:val="7"/>
+        </w:numPr>
+        <w:rPr>
+          <w:iCs/>
+          <w:lang w:val="en-US"/>
+        </w:rPr>
+      </w:pPr>
+      <w:r>
+        <w:rPr>
+          <w:iCs/>
+          <w:lang w:val="en-US"/>
+        </w:rPr>
+        <w:t xml:space="preserve">Each E2E tool has its own </w:t>
+      </w:r>
+      <w:r>
+        <w:rPr>
+          <w:iCs/>
+          <w:lang w:val="en-US"/>
+        </w:rPr>
+        <w:t>code or scripting for creating the UI tests, how to find certain component, how to write something to the input field, how to ‘click’ a button, …</w:t>
+      </w:r>
+    </w:p>
+    <w:p>
+      <w:pPr>
+        <w:pStyle w:val="ListParagraph"/>
+        <w:numPr>
+          <w:ilvl w:val="0"/>
+          <w:numId w:val="7"/>
+        </w:numPr>
+        <w:rPr>
+          <w:iCs/>
+          <w:lang w:val="en-US"/>
+        </w:rPr>
+      </w:pPr>
+      <w:r>
+        <w:rPr>
+          <w:iCs/>
+          <w:lang w:val="en-US"/>
+        </w:rPr>
+        <w:t>… more testing details …</w:t>
+      </w:r>
+    </w:p>
+    <w:p>
+      <w:pPr>
+        <w:pStyle w:val="ListParagraph"/>
+        <w:numPr>
+          <w:ilvl w:val="0"/>
+          <w:numId w:val="7"/>
+        </w:numPr>
+        <w:rPr>
+          <w:i/>
+          <w:iCs/>
+          <w:lang w:val="en-US"/>
+        </w:rPr>
+      </w:pPr>
+      <w:r>
+        <w:rPr>
+          <w:i/>
+          <w:iCs/>
+          <w:lang w:val="en-US"/>
+        </w:rPr>
+        <w:t>exercises</w:t>
+      </w:r>
       <w:bookmarkStart w:id="2" w:name="_GoBack"/>
       <w:bookmarkEnd w:id="2"/>
-      <w:proofErr w:type="spellStart"/>
-      <w:r>
-        <w:lastRenderedPageBreak/>
-        <w:t>Part</w:t>
-      </w:r>
-      <w:proofErr w:type="spellEnd"/>
-      <w:r>
-        <w:t xml:space="preserve"> 5</w:t>
-      </w:r>
-      <w:r>
-        <w:t>d</w:t>
-      </w:r>
-      <w:r>
-        <w:t xml:space="preserve">. </w:t>
-      </w:r>
-      <w:proofErr w:type="spellStart"/>
-      <w:r>
-        <w:t>End</w:t>
-      </w:r>
-      <w:proofErr w:type="spellEnd"/>
-      <w:r>
-        <w:t xml:space="preserve"> to </w:t>
-      </w:r>
-      <w:proofErr w:type="spellStart"/>
-      <w:r>
-        <w:t>end</w:t>
-      </w:r>
-      <w:proofErr w:type="spellEnd"/>
-      <w:r>
-        <w:t xml:space="preserve"> </w:t>
-      </w:r>
-      <w:proofErr w:type="spellStart"/>
-      <w:r>
-        <w:t>testing</w:t>
-      </w:r>
-      <w:proofErr w:type="spellEnd"/>
-    </w:p>
-    <w:p>
-      <w:pPr>
-        <w:pStyle w:val="ListParagraph"/>
-        <w:numPr>
-          <w:ilvl w:val="0"/>
-          <w:numId w:val="7"/>
-        </w:numPr>
-        <w:rPr>
-          <w:iCs/>
-          <w:lang w:val="en-US"/>
-        </w:rPr>
-      </w:pPr>
-      <w:proofErr w:type="spellStart"/>
-      <w:r>
-        <w:rPr>
-          <w:iCs/>
-          <w:lang w:val="en-US"/>
-        </w:rPr>
-        <w:t>Aaaa</w:t>
-      </w:r>
-      <w:proofErr w:type="spellEnd"/>
-    </w:p>
-    <w:p>
-      <w:pPr>
-        <w:pStyle w:val="ListParagraph"/>
-        <w:numPr>
-          <w:ilvl w:val="0"/>
-          <w:numId w:val="7"/>
-        </w:numPr>
-        <w:rPr>
-          <w:iCs/>
-          <w:lang w:val="en-US"/>
-        </w:rPr>
-      </w:pPr>
-    </w:p>
-    <w:p>
-      <w:pPr>
-        <w:rPr>
-          <w:iCs/>
-          <w:lang w:val="en-US"/>
-        </w:rPr>
-      </w:pPr>
-      <w:r>
-        <w:rPr>
-          <w:iCs/>
-          <w:lang w:val="en-US"/>
-        </w:rPr>
-        <w:br w:type="page"/>
-      </w:r>
-    </w:p>
-    <w:p>
-      <w:pPr>
-        <w:rPr>
-          <w:iCs/>
-          <w:lang w:val="en-US"/>
-        </w:rPr>
-      </w:pPr>
-      <w:r>
-        <w:rPr>
-          <w:iCs/>
-          <w:color w:val="FF0000"/>
-          <w:sz w:val="96"/>
-          <w:szCs w:val="96"/>
-          <w:lang w:val="en-US"/>
-        </w:rPr>
-        <w:lastRenderedPageBreak/>
-        <w:t>UNDER CONSTRUCTION</w:t>
-      </w:r>
-    </w:p>
-    <w:p>
-      <w:pPr>
-        <w:pStyle w:val="ListParagraph"/>
-        <w:rPr>
-          <w:iCs/>
-          <w:lang w:val="en-US"/>
-        </w:rPr>
-      </w:pPr>
-    </w:p>
-    <w:p>
-      <w:pPr>
-        <w:pStyle w:val="Heading1"/>
-      </w:pPr>
-      <w:proofErr w:type="spellStart"/>
-      <w:proofErr w:type="gramStart"/>
-      <w:r>
-        <w:t>Part</w:t>
-      </w:r>
-      <w:proofErr w:type="spellEnd"/>
-      <w:r>
-        <w:t xml:space="preserve"> .</w:t>
-      </w:r>
-      <w:proofErr w:type="gramEnd"/>
-      <w:r>
-        <w:t xml:space="preserve"> </w:t>
-      </w:r>
-      <w:proofErr w:type="spellStart"/>
-      <w:r>
-        <w:t>Aaaaa</w:t>
-      </w:r>
-      <w:proofErr w:type="spellEnd"/>
-    </w:p>
-    <w:p>
-      <w:pPr>
-        <w:pStyle w:val="ListParagraph"/>
-        <w:numPr>
-          <w:ilvl w:val="0"/>
-          <w:numId w:val="3"/>
-        </w:numPr>
-        <w:rPr>
-          <w:iCs/>
-          <w:lang w:val="en-US"/>
-        </w:rPr>
-      </w:pPr>
-      <w:proofErr w:type="spellStart"/>
-      <w:r>
-        <w:rPr>
-          <w:iCs/>
-          <w:lang w:val="en-US"/>
-        </w:rPr>
-        <w:t>Beee</w:t>
-      </w:r>
-      <w:proofErr w:type="spellEnd"/>
-    </w:p>
-    <w:p>
-      <w:pPr>
-        <w:pStyle w:val="ListParagraph"/>
-        <w:numPr>
-          <w:ilvl w:val="0"/>
-          <w:numId w:val="3"/>
-        </w:numPr>
-        <w:spacing w:before="100" w:beforeAutospacing="1" w:after="100" w:afterAutospacing="1" w:line="240" w:lineRule="auto"/>
-        <w:outlineLvl w:val="0"/>
-        <w:rPr>
-          <w:iCs/>
-          <w:lang w:val="en-US"/>
-        </w:rPr>
-      </w:pPr>
-      <w:proofErr w:type="spellStart"/>
-      <w:r>
-        <w:rPr>
-          <w:iCs/>
-          <w:lang w:val="en-US"/>
-        </w:rPr>
-        <w:t>Ceee</w:t>
-      </w:r>
-      <w:proofErr w:type="spellEnd"/>
     </w:p>
     <w:sectPr>
       <w:pgSz w:w="11906" w:h="16838"/>

</xml_diff>

<commit_message>
Updates to part 0
</commit_message>
<xml_diff>
--- a/FSO/FSOReadingList.docx
+++ b/FSO/FSOReadingList.docx
@@ -173,22 +173,54 @@
         </w:rPr>
         <w:br/>
       </w:r>
-    </w:p>
-    <w:p>
-      <w:pPr>
+      <w:r>
         <w:rPr>
           <w:i/>
           <w:iCs/>
           <w:lang w:val="en-US"/>
         </w:rPr>
-      </w:pPr>
-      <w:r>
-        <w:rPr>
+        <w:t xml:space="preserve">Listing learning points or section contents, but </w:t>
+      </w:r>
+      <w:r>
+        <w:rPr>
+          <w:b/>
           <w:i/>
           <w:iCs/>
           <w:lang w:val="en-US"/>
         </w:rPr>
-        <w:t xml:space="preserve">Lot of what we already had in backend and frontend exams. But </w:t>
+        <w:t>also</w:t>
+      </w:r>
+      <w:r>
+        <w:rPr>
+          <w:i/>
+          <w:iCs/>
+          <w:lang w:val="en-US"/>
+        </w:rPr>
+        <w:t xml:space="preserve"> in some points adding annotations or additional hints for understanding. L</w:t>
+      </w:r>
+      <w:r>
+        <w:rPr>
+          <w:i/>
+          <w:iCs/>
+          <w:lang w:val="en-US"/>
+        </w:rPr>
+        <w:t xml:space="preserve">ot of what we already </w:t>
+      </w:r>
+      <w:r>
+        <w:rPr>
+          <w:i/>
+          <w:iCs/>
+          <w:lang w:val="en-US"/>
+        </w:rPr>
+        <w:t>have</w:t>
+      </w:r>
+      <w:r>
+        <w:rPr>
+          <w:i/>
+          <w:iCs/>
+          <w:lang w:val="en-US"/>
+        </w:rPr>
+        <w:t xml:space="preserve"> in backend and frontend exams. But </w:t>
       </w:r>
       <w:proofErr w:type="gramStart"/>
       <w:r>
@@ -223,7 +255,80 @@
           <w:iCs/>
           <w:lang w:val="en-US"/>
         </w:rPr>
-        <w:t xml:space="preserve">This list is more for tracking the reading than real list of what can be formulated as exam question. </w:t>
+        <w:t xml:space="preserve">This list is more for tracking the reading than </w:t>
+      </w:r>
+      <w:r>
+        <w:rPr>
+          <w:i/>
+          <w:iCs/>
+          <w:lang w:val="en-US"/>
+        </w:rPr>
+        <w:t xml:space="preserve">a </w:t>
+      </w:r>
+      <w:r>
+        <w:rPr>
+          <w:i/>
+          <w:iCs/>
+          <w:lang w:val="en-US"/>
+        </w:rPr>
+        <w:t xml:space="preserve">real list of what can be formulated as exam question. </w:t>
+      </w:r>
+      <w:r>
+        <w:rPr>
+          <w:i/>
+          <w:iCs/>
+          <w:lang w:val="en-US"/>
+        </w:rPr>
+        <w:t>T</w:t>
+      </w:r>
+      <w:r>
+        <w:rPr>
+          <w:i/>
+          <w:iCs/>
+          <w:lang w:val="en-US"/>
+        </w:rPr>
+        <w:t xml:space="preserve">here are less exam question topics than points in these lists. </w:t>
+      </w:r>
+    </w:p>
+    <w:p>
+      <w:pPr>
+        <w:rPr>
+          <w:i/>
+          <w:iCs/>
+          <w:lang w:val="en-US"/>
+        </w:rPr>
+      </w:pPr>
+      <w:r>
+        <w:rPr>
+          <w:i/>
+          <w:iCs/>
+          <w:lang w:val="en-US"/>
+        </w:rPr>
+        <w:t>T</w:t>
+      </w:r>
+      <w:r>
+        <w:rPr>
+          <w:i/>
+          <w:iCs/>
+          <w:lang w:val="en-US"/>
+        </w:rPr>
+        <w:t>he list follows the Full-stack open course chronologically.</w:t>
+      </w:r>
+      <w:r>
+        <w:rPr>
+          <w:i/>
+          <w:iCs/>
+          <w:lang w:val="en-US"/>
+        </w:rPr>
+        <w:t xml:space="preserve"> Backend topics with blue, frontend with green.</w:t>
+      </w:r>
+      <w:r>
+        <w:rPr>
+          <w:i/>
+          <w:iCs/>
+          <w:lang w:val="en-US"/>
+        </w:rPr>
+        <w:t xml:space="preserve"> </w:t>
       </w:r>
       <w:proofErr w:type="gramStart"/>
       <w:r>
@@ -232,7 +337,7 @@
           <w:iCs/>
           <w:lang w:val="en-US"/>
         </w:rPr>
-        <w:t>So</w:t>
+        <w:t>Of course</w:t>
       </w:r>
       <w:proofErr w:type="gramEnd"/>
       <w:r>
@@ -241,24 +346,23 @@
           <w:iCs/>
           <w:lang w:val="en-US"/>
         </w:rPr>
-        <w:t xml:space="preserve"> there are less exam question topics than points in these lists. </w:t>
-      </w:r>
-    </w:p>
-    <w:p>
-      <w:pPr>
+        <w:t xml:space="preserve"> sometimes a mix.</w:t>
+      </w:r>
+      <w:r>
         <w:rPr>
           <w:i/>
           <w:iCs/>
           <w:lang w:val="en-US"/>
         </w:rPr>
-      </w:pPr>
+        <w:t xml:space="preserve"> Possible additions to the ECMAScript exam in some color</w:t>
+      </w:r>
       <w:r>
         <w:rPr>
           <w:i/>
           <w:iCs/>
           <w:lang w:val="en-US"/>
         </w:rPr>
-        <w:t>Not yet divided by front and back exams. As the list follows the Full-stack open course chronologically.</w:t>
+        <w:t xml:space="preserve"> later?</w:t>
       </w:r>
     </w:p>
     <w:p>
@@ -302,14 +406,145 @@
           <w:iCs/>
           <w:lang w:val="en-US"/>
         </w:rPr>
-        <w:t xml:space="preserve">Not really </w:t>
-      </w:r>
-      <w:r>
-        <w:rPr>
-          <w:iCs/>
-          <w:lang w:val="en-US"/>
-        </w:rPr>
-        <w:t>a lot of</w:t>
+        <w:t xml:space="preserve">Mostly </w:t>
+      </w:r>
+      <w:r>
+        <w:rPr>
+          <w:iCs/>
+          <w:lang w:val="en-US"/>
+        </w:rPr>
+        <w:t>recapping</w:t>
+      </w:r>
+      <w:r>
+        <w:rPr>
+          <w:iCs/>
+          <w:lang w:val="en-US"/>
+        </w:rPr>
+        <w:t xml:space="preserve"> earlier course topics in this section</w:t>
+      </w:r>
+      <w:r>
+        <w:rPr>
+          <w:iCs/>
+          <w:lang w:val="en-US"/>
+        </w:rPr>
+        <w:t>.</w:t>
+      </w:r>
+      <w:r>
+        <w:rPr>
+          <w:iCs/>
+          <w:lang w:val="en-US"/>
+        </w:rPr>
+        <w:t xml:space="preserve"> Something new for most of you too!</w:t>
+      </w:r>
+    </w:p>
+    <w:p>
+      <w:pPr>
+        <w:pStyle w:val="ListParagraph"/>
+        <w:numPr>
+          <w:ilvl w:val="0"/>
+          <w:numId w:val="3"/>
+        </w:numPr>
+        <w:rPr>
+          <w:iCs/>
+          <w:lang w:val="en-US"/>
+        </w:rPr>
+      </w:pPr>
+      <w:r>
+        <w:rPr>
+          <w:iCs/>
+          <w:lang w:val="en-US"/>
+        </w:rPr>
+        <w:t xml:space="preserve">Go through </w:t>
+      </w:r>
+      <w:r>
+        <w:rPr>
+          <w:iCs/>
+          <w:lang w:val="en-US"/>
+        </w:rPr>
+        <w:t xml:space="preserve">this part </w:t>
+      </w:r>
+      <w:r>
+        <w:rPr>
+          <w:iCs/>
+          <w:lang w:val="en-US"/>
+        </w:rPr>
+        <w:t>somewhat</w:t>
+      </w:r>
+      <w:r>
+        <w:rPr>
+          <w:iCs/>
+          <w:lang w:val="en-US"/>
+        </w:rPr>
+        <w:t xml:space="preserve"> fast</w:t>
+      </w:r>
+    </w:p>
+    <w:p>
+      <w:pPr>
+        <w:pStyle w:val="ListParagraph"/>
+        <w:numPr>
+          <w:ilvl w:val="0"/>
+          <w:numId w:val="3"/>
+        </w:numPr>
+        <w:rPr>
+          <w:iCs/>
+          <w:lang w:val="en-US"/>
+        </w:rPr>
+      </w:pPr>
+      <w:r>
+        <w:rPr>
+          <w:iCs/>
+          <w:lang w:val="en-US"/>
+        </w:rPr>
+        <w:t>In Full-stack open you can, but don</w:t>
+      </w:r>
+      <w:r>
+        <w:rPr>
+          <w:iCs/>
+          <w:lang w:val="en-US"/>
+        </w:rPr>
+        <w:t>'</w:t>
+      </w:r>
+      <w:r>
+        <w:rPr>
+          <w:iCs/>
+          <w:lang w:val="en-US"/>
+        </w:rPr>
+        <w:t xml:space="preserve">t have to, visit the offered extra info links. If do so, just spend </w:t>
+      </w:r>
+      <w:r>
+        <w:rPr>
+          <w:iCs/>
+          <w:lang w:val="en-US"/>
+        </w:rPr>
+        <w:t>even just</w:t>
+      </w:r>
+      <w:r>
+        <w:rPr>
+          <w:iCs/>
+          <w:lang w:val="en-US"/>
+        </w:rPr>
+        <w:t xml:space="preserve"> 30 seconds</w:t>
+      </w:r>
+      <w:r>
+        <w:rPr>
+          <w:iCs/>
+          <w:lang w:val="en-US"/>
+        </w:rPr>
+        <w:t xml:space="preserve"> – max few minutes</w:t>
+      </w:r>
+      <w:r>
+        <w:rPr>
+          <w:iCs/>
+          <w:lang w:val="en-US"/>
+        </w:rPr>
+        <w:t xml:space="preserve"> or so there in th</w:t>
+      </w:r>
+      <w:r>
+        <w:rPr>
+          <w:iCs/>
+          <w:lang w:val="en-US"/>
+        </w:rPr>
+        <w:t>ose</w:t>
       </w:r>
       <w:r>
         <w:rPr>
@@ -320,120 +555,32 @@
       </w:r>
       <w:r>
         <w:rPr>
-          <w:iCs/>
-          <w:lang w:val="en-US"/>
-        </w:rPr>
-        <w:t xml:space="preserve">totally </w:t>
-      </w:r>
-      <w:r>
-        <w:rPr>
-          <w:iCs/>
-          <w:lang w:val="en-US"/>
-        </w:rPr>
-        <w:t xml:space="preserve">new stuff for you, </w:t>
-      </w:r>
-      <w:r>
-        <w:rPr>
-          <w:iCs/>
-          <w:lang w:val="en-US"/>
-        </w:rPr>
-        <w:t>don</w:t>
-      </w:r>
-      <w:r>
-        <w:rPr>
-          <w:iCs/>
-          <w:lang w:val="en-US"/>
-        </w:rPr>
-        <w:t>'</w:t>
-      </w:r>
-      <w:r>
-        <w:rPr>
-          <w:iCs/>
-          <w:lang w:val="en-US"/>
-        </w:rPr>
-        <w:t xml:space="preserve">t worry, </w:t>
-      </w:r>
-      <w:r>
-        <w:rPr>
-          <w:iCs/>
-          <w:lang w:val="en-US"/>
-        </w:rPr>
-        <w:t>just recapping</w:t>
-      </w:r>
-      <w:r>
-        <w:rPr>
-          <w:iCs/>
-          <w:lang w:val="en-US"/>
-        </w:rPr>
-        <w:t>.</w:t>
-      </w:r>
-    </w:p>
-    <w:p>
-      <w:pPr>
-        <w:pStyle w:val="ListParagraph"/>
-        <w:numPr>
-          <w:ilvl w:val="0"/>
-          <w:numId w:val="3"/>
-        </w:numPr>
-        <w:rPr>
-          <w:iCs/>
-          <w:lang w:val="en-US"/>
-        </w:rPr>
-      </w:pPr>
-      <w:r>
-        <w:rPr>
-          <w:iCs/>
-          <w:lang w:val="en-US"/>
-        </w:rPr>
-        <w:t xml:space="preserve">Go through </w:t>
-      </w:r>
-      <w:r>
-        <w:rPr>
-          <w:iCs/>
-          <w:lang w:val="en-US"/>
-        </w:rPr>
-        <w:t xml:space="preserve">this part </w:t>
-      </w:r>
-      <w:r>
-        <w:rPr>
-          <w:iCs/>
-          <w:lang w:val="en-US"/>
-        </w:rPr>
-        <w:t>rather fast</w:t>
-      </w:r>
-    </w:p>
-    <w:p>
-      <w:pPr>
-        <w:pStyle w:val="ListParagraph"/>
-        <w:numPr>
-          <w:ilvl w:val="0"/>
-          <w:numId w:val="3"/>
-        </w:numPr>
-        <w:rPr>
-          <w:iCs/>
-          <w:lang w:val="en-US"/>
-        </w:rPr>
-      </w:pPr>
-      <w:r>
-        <w:rPr>
-          <w:iCs/>
-          <w:lang w:val="en-US"/>
-        </w:rPr>
-        <w:t>In Full-stack open you can, but don</w:t>
-      </w:r>
-      <w:r>
-        <w:rPr>
-          <w:iCs/>
-          <w:lang w:val="en-US"/>
-        </w:rPr>
-        <w:t>'</w:t>
-      </w:r>
-      <w:r>
-        <w:rPr>
-          <w:iCs/>
-          <w:lang w:val="en-US"/>
-        </w:rPr>
-        <w:t>t have to, visit the offered extra info links. If do so, just spend max 30 seconds or something like that there in the side track link</w:t>
+          <w:i/>
+          <w:iCs/>
+          <w:lang w:val="en-US"/>
+        </w:rPr>
+        <w:t>side track</w:t>
+      </w:r>
+      <w:r>
+        <w:rPr>
+          <w:iCs/>
+          <w:lang w:val="en-US"/>
+        </w:rPr>
+        <w:t xml:space="preserve"> link</w:t>
+      </w:r>
+      <w:r>
+        <w:rPr>
+          <w:iCs/>
+          <w:lang w:val="en-US"/>
+        </w:rPr>
+        <w:t>s</w:t>
+      </w:r>
+      <w:r>
+        <w:rPr>
+          <w:iCs/>
+          <w:lang w:val="en-US"/>
+        </w:rPr>
+        <w:t>. Focus!</w:t>
       </w:r>
     </w:p>
     <w:p>
@@ -476,6 +623,14 @@
         </w:rPr>
         <w:t>http request, GET method</w:t>
       </w:r>
+      <w:r>
+        <w:rPr>
+          <w:iCs/>
+          <w:color w:val="00B0F0"/>
+          <w:lang w:val="en-US"/>
+        </w:rPr>
+        <w:t xml:space="preserve"> with possible query params in URL</w:t>
+      </w:r>
     </w:p>
     <w:p>
       <w:pPr>
@@ -523,7 +678,40 @@
           <w:color w:val="70AD47" w:themeColor="accent6"/>
           <w:lang w:val="en-US"/>
         </w:rPr>
-        <w:t xml:space="preserve"> (so called DOM API)</w:t>
+        <w:t xml:space="preserve"> (</w:t>
+      </w:r>
+      <w:r>
+        <w:rPr>
+          <w:iCs/>
+          <w:color w:val="70AD47" w:themeColor="accent6"/>
+          <w:lang w:val="en-US"/>
+        </w:rPr>
+        <w:t>JS defined in</w:t>
+      </w:r>
+      <w:r>
+        <w:rPr>
+          <w:iCs/>
+          <w:color w:val="70AD47" w:themeColor="accent6"/>
+          <w:lang w:val="en-US"/>
+        </w:rPr>
+        <w:t xml:space="preserve"> </w:t>
+      </w:r>
+      <w:r>
+        <w:rPr>
+          <w:i/>
+          <w:iCs/>
+          <w:color w:val="70AD47" w:themeColor="accent6"/>
+          <w:lang w:val="en-US"/>
+        </w:rPr>
+        <w:t>DOM API</w:t>
+      </w:r>
+      <w:r>
+        <w:rPr>
+          <w:iCs/>
+          <w:color w:val="70AD47" w:themeColor="accent6"/>
+          <w:lang w:val="en-US"/>
+        </w:rPr>
+        <w:t>)</w:t>
       </w:r>
     </w:p>
     <w:p>
@@ -543,7 +731,21 @@
           <w:iCs/>
           <w:lang w:val="en-US"/>
         </w:rPr>
-        <w:t>POST method, request with headers and body</w:t>
+        <w:t>POST method, request with headers and</w:t>
+      </w:r>
+      <w:r>
+        <w:rPr>
+          <w:iCs/>
+          <w:lang w:val="en-US"/>
+        </w:rPr>
+        <w:t xml:space="preserve"> the</w:t>
+      </w:r>
+      <w:r>
+        <w:rPr>
+          <w:iCs/>
+          <w:lang w:val="en-US"/>
+        </w:rPr>
+        <w:t xml:space="preserve"> body</w:t>
       </w:r>
     </w:p>
     <w:p>
@@ -561,9 +763,17 @@
       <w:r>
         <w:rPr>
           <w:iCs/>
-          <w:lang w:val="en-US"/>
-        </w:rPr>
-        <w:t xml:space="preserve">AJAX, </w:t>
+          <w:color w:val="00B050"/>
+          <w:lang w:val="en-US"/>
+        </w:rPr>
+        <w:t>AJAX</w:t>
+      </w:r>
+      <w:r>
+        <w:rPr>
+          <w:iCs/>
+          <w:lang w:val="en-US"/>
+        </w:rPr>
+        <w:t xml:space="preserve">, </w:t>
       </w:r>
       <w:hyperlink r:id="rId5" w:history="1">
         <w:r>
@@ -600,6 +810,7 @@
       <w:r>
         <w:rPr>
           <w:iCs/>
+          <w:color w:val="00B050"/>
           <w:lang w:val="en-US"/>
         </w:rPr>
         <w:t>xhr</w:t>
@@ -608,9 +819,24 @@
       <w:r>
         <w:rPr>
           <w:iCs/>
-          <w:lang w:val="en-US"/>
-        </w:rPr>
-        <w:t xml:space="preserve"> object given to you by the DOM API JavaScript implementation of the browser</w:t>
+          <w:color w:val="00B050"/>
+          <w:lang w:val="en-US"/>
+        </w:rPr>
+        <w:t xml:space="preserve"> object</w:t>
+      </w:r>
+      <w:r>
+        <w:rPr>
+          <w:iCs/>
+          <w:lang w:val="en-US"/>
+        </w:rPr>
+        <w:t xml:space="preserve"> given to you by the DOM API JavaScript implementation of the browser</w:t>
+      </w:r>
+      <w:r>
+        <w:rPr>
+          <w:iCs/>
+          <w:lang w:val="en-US"/>
+        </w:rPr>
+        <w:t>. Or using via some AJAX library.</w:t>
       </w:r>
     </w:p>
     <w:p>
@@ -622,12 +848,14 @@
         </w:numPr>
         <w:rPr>
           <w:iCs/>
-          <w:lang w:val="en-US"/>
-        </w:rPr>
-      </w:pPr>
-      <w:r>
-        <w:rPr>
-          <w:iCs/>
+          <w:color w:val="00B050"/>
+          <w:lang w:val="en-US"/>
+        </w:rPr>
+      </w:pPr>
+      <w:r>
+        <w:rPr>
+          <w:iCs/>
+          <w:color w:val="00B050"/>
           <w:lang w:val="en-US"/>
         </w:rPr>
         <w:t>SPA idea (Frontend)</w:t>
@@ -761,18 +989,32 @@
           <w:color w:val="70AD47" w:themeColor="accent6"/>
           <w:lang w:val="en-US"/>
         </w:rPr>
-        <w:t xml:space="preserve"> of the libraries (e.g. React) utilize _all_ new features that appear in </w:t>
-      </w:r>
-      <w:proofErr w:type="spellStart"/>
-      <w:r>
-        <w:rPr>
-          <w:iCs/>
-          <w:color w:val="70AD47" w:themeColor="accent6"/>
-          <w:lang w:val="en-US"/>
-        </w:rPr>
-        <w:t>EcmaScript</w:t>
-      </w:r>
-      <w:proofErr w:type="spellEnd"/>
+        <w:t xml:space="preserve"> of the libraries (e.g. React</w:t>
+      </w:r>
+      <w:r>
+        <w:rPr>
+          <w:iCs/>
+          <w:color w:val="70AD47" w:themeColor="accent6"/>
+          <w:lang w:val="en-US"/>
+        </w:rPr>
+        <w:t>, Redux</w:t>
+      </w:r>
+      <w:r>
+        <w:rPr>
+          <w:iCs/>
+          <w:color w:val="70AD47" w:themeColor="accent6"/>
+          <w:lang w:val="en-US"/>
+        </w:rPr>
+        <w:t xml:space="preserve">) utilize _all_ new features that appear in </w:t>
+      </w:r>
+      <w:r>
+        <w:rPr>
+          <w:iCs/>
+          <w:color w:val="70AD47" w:themeColor="accent6"/>
+          <w:lang w:val="en-US"/>
+        </w:rPr>
+        <w:t>ECMAScript</w:t>
+      </w:r>
       <w:r>
         <w:rPr>
           <w:iCs/>
@@ -851,6 +1093,68 @@
         </w:rPr>
         <w:t>Do the exercises if have a lot of time. Otherwise you can just learn the theory fast first</w:t>
       </w:r>
+      <w:r>
+        <w:rPr>
+          <w:iCs/>
+          <w:lang w:val="en-US"/>
+        </w:rPr>
+        <w:t>.</w:t>
+      </w:r>
+    </w:p>
+    <w:p>
+      <w:pPr>
+        <w:pStyle w:val="ListParagraph"/>
+        <w:numPr>
+          <w:ilvl w:val="0"/>
+          <w:numId w:val="3"/>
+        </w:numPr>
+        <w:rPr>
+          <w:iCs/>
+          <w:lang w:val="en-US"/>
+        </w:rPr>
+      </w:pPr>
+      <w:r>
+        <w:rPr>
+          <w:i/>
+          <w:iCs/>
+          <w:lang w:val="en-US"/>
+        </w:rPr>
+        <w:t xml:space="preserve">if you do the </w:t>
+      </w:r>
+      <w:proofErr w:type="spellStart"/>
+      <w:r>
+        <w:rPr>
+          <w:i/>
+          <w:iCs/>
+          <w:lang w:val="en-US"/>
+        </w:rPr>
+        <w:t>fullstack</w:t>
+      </w:r>
+      <w:proofErr w:type="spellEnd"/>
+      <w:r>
+        <w:rPr>
+          <w:i/>
+          <w:iCs/>
+          <w:lang w:val="en-US"/>
+        </w:rPr>
+        <w:t xml:space="preserve"> open, parts 0</w:t>
+      </w:r>
+      <w:r>
+        <w:rPr>
+          <w:iCs/>
+          <w:lang w:val="en-US"/>
+        </w:rPr>
+        <w:t>-</w:t>
+      </w:r>
+      <w:r>
+        <w:rPr>
+          <w:iCs/>
+          <w:lang w:val="en-US"/>
+        </w:rPr>
+        <w:t>5 with the tasks (E.g. during the intensive weeks) you can get ECTS to your study register by bringing the certificate to academic advisor.</w:t>
+      </w:r>
+      <w:bookmarkStart w:id="0" w:name="_GoBack"/>
+      <w:bookmarkEnd w:id="0"/>
     </w:p>
     <w:p>
       <w:pPr>
@@ -2996,7 +3300,7 @@
           <w:lang w:val="en-US"/>
         </w:rPr>
       </w:pPr>
-      <w:bookmarkStart w:id="0" w:name="_Hlk85217230"/>
+      <w:bookmarkStart w:id="1" w:name="_Hlk85217230"/>
       <w:r>
         <w:rPr>
           <w:iCs/>
@@ -3005,7 +3309,7 @@
         </w:rPr>
         <w:t>component hel</w:t>
       </w:r>
-      <w:bookmarkEnd w:id="0"/>
+      <w:bookmarkEnd w:id="1"/>
       <w:r>
         <w:rPr>
           <w:iCs/>
@@ -23959,7 +24263,7 @@
           <w:lang w:val="en-US"/>
         </w:rPr>
       </w:pPr>
-      <w:bookmarkStart w:id="1" w:name="_Hlk88508590"/>
+      <w:bookmarkStart w:id="2" w:name="_Hlk88508590"/>
     </w:p>
     <w:p>
       <w:pPr>
@@ -23982,7 +24286,7 @@
         </w:rPr>
         <w:t xml:space="preserve">Conditional formatting utilizing the shortcut evaluation of the AND operation. Only if user variable </w:t>
       </w:r>
-      <w:bookmarkEnd w:id="1"/>
+      <w:bookmarkEnd w:id="2"/>
       <w:r>
         <w:rPr>
           <w:iCs/>
@@ -26459,16 +26763,7 @@
           <w:iCs/>
           <w:lang w:val="en-US"/>
         </w:rPr>
-        <w:t xml:space="preserve"> how to find certain component, how to write something </w:t>
-      </w:r>
-      <w:bookmarkStart w:id="2" w:name="_GoBack"/>
-      <w:bookmarkEnd w:id="2"/>
-      <w:r>
-        <w:rPr>
-          <w:iCs/>
-          <w:lang w:val="en-US"/>
-        </w:rPr>
-        <w:t xml:space="preserve">to the input field, how to </w:t>
+        <w:t xml:space="preserve"> how to find certain component, how to write something to the input field, how to </w:t>
       </w:r>
       <w:r>
         <w:rPr>

</xml_diff>

<commit_message>
Updated and edited part 1a-1c texts a lot. Ready for reading
</commit_message>
<xml_diff>
--- a/FSO/FSOReadingList.docx
+++ b/FSO/FSOReadingList.docx
@@ -1151,10 +1151,24 @@
           <w:iCs/>
           <w:lang w:val="en-US"/>
         </w:rPr>
-        <w:t>5 with the tasks (E.g. during the intensive weeks) you can get ECTS to your study register by bringing the certificate to academic advisor.</w:t>
+        <w:t xml:space="preserve">5 with the tasks (E.g. during the intensive weeks) you can get ECTS to your study </w:t>
+      </w:r>
+      <w:r>
+        <w:rPr>
+          <w:iCs/>
+          <w:lang w:val="en-US"/>
+        </w:rPr>
+        <w:t>transcript</w:t>
       </w:r>
       <w:bookmarkStart w:id="0" w:name="_GoBack"/>
       <w:bookmarkEnd w:id="0"/>
+      <w:r>
+        <w:rPr>
+          <w:iCs/>
+          <w:lang w:val="en-US"/>
+        </w:rPr>
+        <w:t xml:space="preserve"> by bringing the certificate to academic advisor.</w:t>
+      </w:r>
     </w:p>
     <w:p>
       <w:pPr>
@@ -1287,7 +1301,22 @@
           <w:iCs/>
           <w:lang w:val="en-US"/>
         </w:rPr>
-        <w:t>the create-react-app tool</w:t>
+        <w:t xml:space="preserve">the </w:t>
+      </w:r>
+      <w:r>
+        <w:rPr>
+          <w:b/>
+          <w:iCs/>
+          <w:lang w:val="en-US"/>
+        </w:rPr>
+        <w:t>create-react-app</w:t>
+      </w:r>
+      <w:r>
+        <w:rPr>
+          <w:iCs/>
+          <w:lang w:val="en-US"/>
+        </w:rPr>
+        <w:t xml:space="preserve"> tool</w:t>
       </w:r>
     </w:p>
     <w:p>
@@ -1307,7 +1336,44 @@
           <w:iCs/>
           <w:lang w:val="en-US"/>
         </w:rPr>
-        <w:t>what kind of React project template is created by it?</w:t>
+        <w:t>what kind of React project template is created by</w:t>
+      </w:r>
+      <w:r>
+        <w:rPr>
+          <w:iCs/>
+          <w:lang w:val="en-US"/>
+        </w:rPr>
+        <w:t xml:space="preserve"> create-react-app tool</w:t>
+      </w:r>
+      <w:r>
+        <w:rPr>
+          <w:iCs/>
+          <w:lang w:val="en-US"/>
+        </w:rPr>
+        <w:t xml:space="preserve"> (+</w:t>
+      </w:r>
+      <w:proofErr w:type="spellStart"/>
+      <w:r>
+        <w:rPr>
+          <w:iCs/>
+          <w:lang w:val="en-US"/>
+        </w:rPr>
+        <w:t>npm</w:t>
+      </w:r>
+      <w:proofErr w:type="spellEnd"/>
+      <w:r>
+        <w:rPr>
+          <w:iCs/>
+          <w:lang w:val="en-US"/>
+        </w:rPr>
+        <w:t xml:space="preserve"> scripts)</w:t>
+      </w:r>
+      <w:r>
+        <w:rPr>
+          <w:iCs/>
+          <w:lang w:val="en-US"/>
+        </w:rPr>
+        <w:t>?</w:t>
       </w:r>
     </w:p>
     <w:p>
@@ -1760,42 +1826,7 @@
           <w:color w:val="70AD47" w:themeColor="accent6"/>
           <w:lang w:val="en-US"/>
         </w:rPr>
-        <w:t>;</w:t>
-      </w:r>
-    </w:p>
-    <w:p>
-      <w:pPr>
-        <w:pStyle w:val="ListParagraph"/>
-        <w:numPr>
-          <w:ilvl w:val="0"/>
-          <w:numId w:val="3"/>
-        </w:numPr>
-        <w:rPr>
-          <w:iCs/>
-          <w:lang w:val="en-US"/>
-        </w:rPr>
-      </w:pPr>
-      <w:r>
-        <w:rPr>
-          <w:iCs/>
-          <w:lang w:val="en-US"/>
-        </w:rPr>
-        <w:t xml:space="preserve">React function should </w:t>
-      </w:r>
-      <w:r>
-        <w:rPr>
-          <w:iCs/>
-          <w:color w:val="70AD47" w:themeColor="accent6"/>
-          <w:lang w:val="en-US"/>
-        </w:rPr>
-        <w:t>return</w:t>
-      </w:r>
-      <w:r>
-        <w:rPr>
-          <w:iCs/>
-          <w:lang w:val="en-US"/>
-        </w:rPr>
-        <w:t xml:space="preserve"> </w:t>
+        <w:t xml:space="preserve"> OR </w:t>
       </w:r>
     </w:p>
     <w:p>
@@ -1817,7 +1848,50 @@
           <w:color w:val="70AD47" w:themeColor="accent6"/>
           <w:lang w:val="en-US"/>
         </w:rPr>
-        <w:t xml:space="preserve">one root component, </w:t>
+        <w:t>( ) =&gt; ( ……. )</w:t>
+      </w:r>
+      <w:r>
+        <w:rPr>
+          <w:iCs/>
+          <w:color w:val="70AD47" w:themeColor="accent6"/>
+          <w:lang w:val="en-US"/>
+        </w:rPr>
+        <w:t>;</w:t>
+      </w:r>
+    </w:p>
+    <w:p>
+      <w:pPr>
+        <w:pStyle w:val="ListParagraph"/>
+        <w:numPr>
+          <w:ilvl w:val="0"/>
+          <w:numId w:val="3"/>
+        </w:numPr>
+        <w:rPr>
+          <w:iCs/>
+          <w:lang w:val="en-US"/>
+        </w:rPr>
+      </w:pPr>
+      <w:r>
+        <w:rPr>
+          <w:iCs/>
+          <w:lang w:val="en-US"/>
+        </w:rPr>
+        <w:t xml:space="preserve">React function should </w:t>
+      </w:r>
+      <w:r>
+        <w:rPr>
+          <w:iCs/>
+          <w:color w:val="70AD47" w:themeColor="accent6"/>
+          <w:lang w:val="en-US"/>
+        </w:rPr>
+        <w:t>return</w:t>
+      </w:r>
+      <w:r>
+        <w:rPr>
+          <w:iCs/>
+          <w:lang w:val="en-US"/>
+        </w:rPr>
+        <w:t xml:space="preserve"> </w:t>
       </w:r>
     </w:p>
     <w:p>
@@ -1839,33 +1913,7 @@
           <w:color w:val="70AD47" w:themeColor="accent6"/>
           <w:lang w:val="en-US"/>
         </w:rPr>
-        <w:t>OR</w:t>
-      </w:r>
-      <w:r>
-        <w:rPr>
-          <w:iCs/>
-          <w:color w:val="70AD47" w:themeColor="accent6"/>
-          <w:lang w:val="en-US"/>
-        </w:rPr>
-        <w:t xml:space="preserve"> an </w:t>
-      </w:r>
-      <w:proofErr w:type="gramStart"/>
-      <w:r>
-        <w:rPr>
-          <w:iCs/>
-          <w:color w:val="70AD47" w:themeColor="accent6"/>
-          <w:lang w:val="en-US"/>
-        </w:rPr>
-        <w:t>[ ]</w:t>
-      </w:r>
-      <w:proofErr w:type="gramEnd"/>
-      <w:r>
-        <w:rPr>
-          <w:iCs/>
-          <w:color w:val="70AD47" w:themeColor="accent6"/>
-          <w:lang w:val="en-US"/>
-        </w:rPr>
-        <w:t xml:space="preserve"> array of components</w:t>
+        <w:t xml:space="preserve">one root component, </w:t>
       </w:r>
     </w:p>
     <w:p>
@@ -1895,6 +1943,70 @@
           <w:color w:val="70AD47" w:themeColor="accent6"/>
           <w:lang w:val="en-US"/>
         </w:rPr>
+        <w:t xml:space="preserve"> an </w:t>
+      </w:r>
+      <w:proofErr w:type="gramStart"/>
+      <w:r>
+        <w:rPr>
+          <w:iCs/>
+          <w:color w:val="70AD47" w:themeColor="accent6"/>
+          <w:lang w:val="en-US"/>
+        </w:rPr>
+        <w:t>[ ]</w:t>
+      </w:r>
+      <w:proofErr w:type="gramEnd"/>
+      <w:r>
+        <w:rPr>
+          <w:iCs/>
+          <w:color w:val="70AD47" w:themeColor="accent6"/>
+          <w:lang w:val="en-US"/>
+        </w:rPr>
+        <w:t xml:space="preserve"> array of </w:t>
+      </w:r>
+      <w:r>
+        <w:rPr>
+          <w:iCs/>
+          <w:color w:val="70AD47" w:themeColor="accent6"/>
+          <w:lang w:val="en-US"/>
+        </w:rPr>
+        <w:t xml:space="preserve">(parallel) </w:t>
+      </w:r>
+      <w:r>
+        <w:rPr>
+          <w:iCs/>
+          <w:color w:val="70AD47" w:themeColor="accent6"/>
+          <w:lang w:val="en-US"/>
+        </w:rPr>
+        <w:t>components</w:t>
+      </w:r>
+    </w:p>
+    <w:p>
+      <w:pPr>
+        <w:pStyle w:val="ListParagraph"/>
+        <w:numPr>
+          <w:ilvl w:val="1"/>
+          <w:numId w:val="3"/>
+        </w:numPr>
+        <w:rPr>
+          <w:iCs/>
+          <w:color w:val="70AD47" w:themeColor="accent6"/>
+          <w:lang w:val="en-US"/>
+        </w:rPr>
+      </w:pPr>
+      <w:r>
+        <w:rPr>
+          <w:iCs/>
+          <w:color w:val="70AD47" w:themeColor="accent6"/>
+          <w:lang w:val="en-US"/>
+        </w:rPr>
+        <w:t>OR</w:t>
+      </w:r>
+      <w:r>
+        <w:rPr>
+          <w:iCs/>
+          <w:color w:val="70AD47" w:themeColor="accent6"/>
+          <w:lang w:val="en-US"/>
+        </w:rPr>
         <w:t xml:space="preserve"> a fragment, empty</w:t>
       </w:r>
       <w:r>
@@ -1922,6 +2034,111 @@
           <w:numId w:val="3"/>
         </w:numPr>
         <w:rPr>
+          <w:iCs/>
+          <w:lang w:val="en-US"/>
+        </w:rPr>
+      </w:pPr>
+      <w:r>
+        <w:rPr>
+          <w:b/>
+          <w:iCs/>
+          <w:lang w:val="en-US"/>
+        </w:rPr>
+        <w:t>props</w:t>
+      </w:r>
+      <w:r>
+        <w:rPr>
+          <w:iCs/>
+          <w:lang w:val="en-US"/>
+        </w:rPr>
+        <w:t xml:space="preserve"> to pass data and event-handlers to child components</w:t>
+      </w:r>
+      <w:r>
+        <w:rPr>
+          <w:iCs/>
+          <w:lang w:val="en-US"/>
+        </w:rPr>
+        <w:t>. Discussed more later.</w:t>
+      </w:r>
+    </w:p>
+    <w:p>
+      <w:pPr>
+        <w:pStyle w:val="ListParagraph"/>
+        <w:numPr>
+          <w:ilvl w:val="0"/>
+          <w:numId w:val="3"/>
+        </w:numPr>
+        <w:rPr>
+          <w:iCs/>
+          <w:lang w:val="en-US"/>
+        </w:rPr>
+      </w:pPr>
+      <w:r>
+        <w:rPr>
+          <w:iCs/>
+          <w:lang w:val="en-US"/>
+        </w:rPr>
+        <w:t>build app in baby step</w:t>
+      </w:r>
+      <w:r>
+        <w:rPr>
+          <w:iCs/>
+          <w:lang w:val="en-US"/>
+        </w:rPr>
+        <w:t>s</w:t>
+      </w:r>
+      <w:r>
+        <w:rPr>
+          <w:iCs/>
+          <w:lang w:val="en-US"/>
+        </w:rPr>
+        <w:t>, monitor all the many console etc. windows you can have open</w:t>
+      </w:r>
+    </w:p>
+    <w:p>
+      <w:pPr>
+        <w:pStyle w:val="ListParagraph"/>
+        <w:numPr>
+          <w:ilvl w:val="0"/>
+          <w:numId w:val="3"/>
+        </w:numPr>
+        <w:rPr>
+          <w:iCs/>
+          <w:lang w:val="en-US"/>
+        </w:rPr>
+      </w:pPr>
+      <w:r>
+        <w:rPr>
+          <w:iCs/>
+          <w:lang w:val="en-US"/>
+        </w:rPr>
+        <w:t>&lt;</w:t>
+      </w:r>
+      <w:proofErr w:type="spellStart"/>
+      <w:r>
+        <w:rPr>
+          <w:iCs/>
+          <w:lang w:val="en-US"/>
+        </w:rPr>
+        <w:t>ReactComponents</w:t>
+      </w:r>
+      <w:proofErr w:type="spellEnd"/>
+      <w:r>
+        <w:rPr>
+          <w:iCs/>
+          <w:lang w:val="en-US"/>
+        </w:rPr>
+        <w:t xml:space="preserve"> /&gt; must start with Caps, html elements with small letter: &lt;h1&gt;</w:t>
+      </w:r>
+    </w:p>
+    <w:p>
+      <w:pPr>
+        <w:pStyle w:val="ListParagraph"/>
+        <w:numPr>
+          <w:ilvl w:val="0"/>
+          <w:numId w:val="3"/>
+        </w:numPr>
+        <w:rPr>
           <w:i/>
           <w:iCs/>
           <w:lang w:val="en-US"/>
@@ -1938,10 +2155,27 @@
     </w:p>
     <w:p>
       <w:pPr>
+        <w:rPr>
+          <w:rFonts w:ascii="Times New Roman" w:eastAsia="Times New Roman" w:hAnsi="Times New Roman" w:cs="Times New Roman"/>
+          <w:b/>
+          <w:bCs/>
+          <w:kern w:val="36"/>
+          <w:sz w:val="48"/>
+          <w:szCs w:val="48"/>
+          <w:lang w:eastAsia="fi-FI"/>
+        </w:rPr>
+      </w:pPr>
+      <w:r>
+        <w:br w:type="page"/>
+      </w:r>
+    </w:p>
+    <w:p>
+      <w:pPr>
         <w:pStyle w:val="Heading1"/>
       </w:pPr>
       <w:proofErr w:type="spellStart"/>
       <w:r>
+        <w:lastRenderedPageBreak/>
         <w:t>Part</w:t>
       </w:r>
       <w:proofErr w:type="spellEnd"/>
@@ -1970,6 +2204,157 @@
       <w:r>
         <w:rPr>
           <w:iCs/>
+          <w:lang w:val="en-US"/>
+        </w:rPr>
+        <w:t xml:space="preserve">(Not listing here all the </w:t>
+      </w:r>
+      <w:r>
+        <w:rPr>
+          <w:iCs/>
+          <w:lang w:val="en-US"/>
+        </w:rPr>
+        <w:t>(</w:t>
+      </w:r>
+      <w:r>
+        <w:rPr>
+          <w:iCs/>
+          <w:lang w:val="en-US"/>
+        </w:rPr>
+        <w:t>basic</w:t>
+      </w:r>
+      <w:r>
+        <w:rPr>
+          <w:iCs/>
+          <w:lang w:val="en-US"/>
+        </w:rPr>
+        <w:t>)</w:t>
+      </w:r>
+      <w:r>
+        <w:rPr>
+          <w:iCs/>
+          <w:lang w:val="en-US"/>
+        </w:rPr>
+        <w:t xml:space="preserve"> new ES features we have already learned</w:t>
+      </w:r>
+      <w:proofErr w:type="gramStart"/>
+      <w:r>
+        <w:rPr>
+          <w:iCs/>
+          <w:lang w:val="en-US"/>
+        </w:rPr>
+        <w:t xml:space="preserve">. </w:t>
+      </w:r>
+      <w:proofErr w:type="gramEnd"/>
+      <w:r>
+        <w:rPr>
+          <w:iCs/>
+          <w:lang w:val="en-US"/>
+        </w:rPr>
+        <w:t>Only challenging ones or ones with particular interests</w:t>
+      </w:r>
+      <w:r>
+        <w:rPr>
+          <w:iCs/>
+          <w:lang w:val="en-US"/>
+        </w:rPr>
+        <w:t>)</w:t>
+      </w:r>
+    </w:p>
+    <w:p>
+      <w:pPr>
+        <w:pStyle w:val="ListParagraph"/>
+        <w:numPr>
+          <w:ilvl w:val="0"/>
+          <w:numId w:val="3"/>
+        </w:numPr>
+        <w:rPr>
+          <w:iCs/>
+          <w:lang w:val="en-US"/>
+        </w:rPr>
+      </w:pPr>
+      <w:r>
+        <w:rPr>
+          <w:iCs/>
+          <w:lang w:val="en-US"/>
+        </w:rPr>
+        <w:t>ECMAScript202</w:t>
+      </w:r>
+      <w:r>
+        <w:rPr>
+          <w:b/>
+          <w:iCs/>
+          <w:lang w:val="en-US"/>
+        </w:rPr>
+        <w:t>1</w:t>
+      </w:r>
+      <w:r>
+        <w:rPr>
+          <w:iCs/>
+          <w:lang w:val="en-US"/>
+        </w:rPr>
+        <w:t xml:space="preserve"> aca. ES1</w:t>
+      </w:r>
+      <w:r>
+        <w:rPr>
+          <w:b/>
+          <w:iCs/>
+          <w:lang w:val="en-US"/>
+        </w:rPr>
+        <w:t>2</w:t>
+      </w:r>
+      <w:r>
+        <w:rPr>
+          <w:iCs/>
+          <w:lang w:val="en-US"/>
+        </w:rPr>
+        <w:t>.         (E.g. ECMAScript201</w:t>
+      </w:r>
+      <w:r>
+        <w:rPr>
+          <w:b/>
+          <w:iCs/>
+          <w:lang w:val="en-US"/>
+        </w:rPr>
+        <w:t>5</w:t>
+      </w:r>
+      <w:r>
+        <w:rPr>
+          <w:iCs/>
+          <w:lang w:val="en-US"/>
+        </w:rPr>
+        <w:t xml:space="preserve"> was ES</w:t>
+      </w:r>
+      <w:r>
+        <w:rPr>
+          <w:b/>
+          <w:iCs/>
+          <w:lang w:val="en-US"/>
+        </w:rPr>
+        <w:t>6</w:t>
+      </w:r>
+      <w:r>
+        <w:rPr>
+          <w:iCs/>
+          <w:lang w:val="en-US"/>
+        </w:rPr>
+        <w:t>)</w:t>
+      </w:r>
+    </w:p>
+    <w:p>
+      <w:pPr>
+        <w:pStyle w:val="ListParagraph"/>
+        <w:numPr>
+          <w:ilvl w:val="0"/>
+          <w:numId w:val="3"/>
+        </w:numPr>
+        <w:rPr>
+          <w:iCs/>
+          <w:lang w:val="en-US"/>
+        </w:rPr>
+      </w:pPr>
+      <w:r>
+        <w:rPr>
+          <w:iCs/>
           <w:color w:val="00B0F0"/>
           <w:lang w:val="en-US"/>
         </w:rPr>
@@ -2006,7 +2391,7 @@
           <w:color w:val="00B0F0"/>
           <w:lang w:val="en-US"/>
         </w:rPr>
-        <w:t>From new ECMAScript versions to older versions</w:t>
+        <w:t xml:space="preserve">From new ECMAScript </w:t>
       </w:r>
       <w:r>
         <w:rPr>
@@ -2014,7 +2399,39 @@
           <w:color w:val="00B0F0"/>
           <w:lang w:val="en-US"/>
         </w:rPr>
-        <w:t xml:space="preserve"> of JavaScript that the used</w:t>
+        <w:t>syntax</w:t>
+      </w:r>
+      <w:r>
+        <w:rPr>
+          <w:iCs/>
+          <w:color w:val="00B0F0"/>
+          <w:lang w:val="en-US"/>
+        </w:rPr>
+        <w:t xml:space="preserve"> to older versions</w:t>
+      </w:r>
+      <w:r>
+        <w:rPr>
+          <w:iCs/>
+          <w:color w:val="00B0F0"/>
+          <w:lang w:val="en-US"/>
+        </w:rPr>
+        <w:t xml:space="preserve"> of </w:t>
+      </w:r>
+      <w:r>
+        <w:rPr>
+          <w:iCs/>
+          <w:color w:val="00B0F0"/>
+          <w:lang w:val="en-US"/>
+        </w:rPr>
+        <w:t>ES/</w:t>
+      </w:r>
+      <w:r>
+        <w:rPr>
+          <w:iCs/>
+          <w:color w:val="00B0F0"/>
+          <w:lang w:val="en-US"/>
+        </w:rPr>
+        <w:t>JavaScript that the used</w:t>
       </w:r>
       <w:r>
         <w:rPr>
@@ -2035,7 +2452,21 @@
           <w:iCs/>
           <w:lang w:val="en-US"/>
         </w:rPr>
-        <w:t>s or backend server</w:t>
+        <w:t xml:space="preserve">s or </w:t>
+      </w:r>
+      <w:r>
+        <w:rPr>
+          <w:iCs/>
+          <w:lang w:val="en-US"/>
+        </w:rPr>
+        <w:t xml:space="preserve">e.g. </w:t>
+      </w:r>
+      <w:r>
+        <w:rPr>
+          <w:iCs/>
+          <w:lang w:val="en-US"/>
+        </w:rPr>
+        <w:t>backend server</w:t>
       </w:r>
       <w:r>
         <w:rPr>
@@ -2145,7 +2576,23 @@
             <w:iCs/>
             <w:lang w:val="en-US"/>
           </w:rPr>
-          <w:t>https://nodejs.org/en/docs/es6/</w:t>
+          <w:t>https://nodejs.org/en/docs/es</w:t>
+        </w:r>
+        <w:r>
+          <w:rPr>
+            <w:rStyle w:val="Hyperlink"/>
+            <w:iCs/>
+            <w:lang w:val="en-US"/>
+          </w:rPr>
+          <w:t>6</w:t>
+        </w:r>
+        <w:r>
+          <w:rPr>
+            <w:rStyle w:val="Hyperlink"/>
+            <w:iCs/>
+            <w:lang w:val="en-US"/>
+          </w:rPr>
+          <w:t>/</w:t>
         </w:r>
       </w:hyperlink>
       <w:r>
@@ -2234,21 +2681,56 @@
           <w:iCs/>
           <w:lang w:val="en-US"/>
         </w:rPr>
-        <w:t>;  // doesn</w:t>
-      </w:r>
-      <w:r>
-        <w:rPr>
-          <w:iCs/>
-          <w:lang w:val="en-US"/>
-        </w:rPr>
-        <w:t>'</w:t>
-      </w:r>
-      <w:r>
-        <w:rPr>
-          <w:iCs/>
-          <w:lang w:val="en-US"/>
-        </w:rPr>
-        <w:t>t change original array, returns the new</w:t>
+        <w:t xml:space="preserve">;  // </w:t>
+      </w:r>
+      <w:r>
+        <w:rPr>
+          <w:iCs/>
+          <w:lang w:val="en-US"/>
+        </w:rPr>
+        <w:t>not</w:t>
+      </w:r>
+      <w:r>
+        <w:rPr>
+          <w:iCs/>
+          <w:lang w:val="en-US"/>
+        </w:rPr>
+        <w:t xml:space="preserve"> chang</w:t>
+      </w:r>
+      <w:r>
+        <w:rPr>
+          <w:iCs/>
+          <w:lang w:val="en-US"/>
+        </w:rPr>
+        <w:t>ing</w:t>
+      </w:r>
+      <w:r>
+        <w:rPr>
+          <w:iCs/>
+          <w:lang w:val="en-US"/>
+        </w:rPr>
+        <w:t xml:space="preserve"> original array, returns </w:t>
+      </w:r>
+      <w:r>
+        <w:rPr>
+          <w:iCs/>
+          <w:lang w:val="en-US"/>
+        </w:rPr>
+        <w:t>a</w:t>
+      </w:r>
+      <w:r>
+        <w:rPr>
+          <w:iCs/>
+          <w:lang w:val="en-US"/>
+        </w:rPr>
+        <w:t xml:space="preserve"> new</w:t>
+      </w:r>
+      <w:r>
+        <w:rPr>
+          <w:iCs/>
+          <w:lang w:val="en-US"/>
+        </w:rPr>
+        <w:t xml:space="preserve"> array object</w:t>
       </w:r>
     </w:p>
     <w:p>
@@ -2263,9 +2745,17 @@
           <w:lang w:val="en-US"/>
         </w:rPr>
       </w:pPr>
-      <w:proofErr w:type="spellStart"/>
-      <w:r>
-        <w:rPr>
+      <w:r>
+        <w:rPr>
+          <w:iCs/>
+          <w:lang w:val="en-US"/>
+        </w:rPr>
+        <w:t xml:space="preserve">The concept of </w:t>
+      </w:r>
+      <w:proofErr w:type="spellStart"/>
+      <w:r>
+        <w:rPr>
+          <w:i/>
           <w:iCs/>
           <w:lang w:val="en-US"/>
         </w:rPr>
@@ -2274,6 +2764,7 @@
       <w:proofErr w:type="spellEnd"/>
       <w:r>
         <w:rPr>
+          <w:i/>
           <w:iCs/>
           <w:lang w:val="en-US"/>
         </w:rPr>
@@ -2297,6 +2788,13 @@
           <w:iCs/>
           <w:lang w:val="en-US"/>
         </w:rPr>
+        <w:t xml:space="preserve">JS </w:t>
+      </w:r>
+      <w:r>
+        <w:rPr>
+          <w:iCs/>
+          <w:lang w:val="en-US"/>
+        </w:rPr>
         <w:t xml:space="preserve">object literals are not JSON, even if they look almost similar. JSON is </w:t>
       </w:r>
       <w:r>
@@ -2332,7 +2830,21 @@
           <w:iCs/>
           <w:lang w:val="en-US"/>
         </w:rPr>
-        <w:t>but object literals are JavaScript code.</w:t>
+        <w:t>but object literals are JavaScript code</w:t>
+      </w:r>
+      <w:r>
+        <w:rPr>
+          <w:iCs/>
+          <w:lang w:val="en-US"/>
+        </w:rPr>
+        <w:t xml:space="preserve"> way to create objects</w:t>
+      </w:r>
+      <w:r>
+        <w:rPr>
+          <w:iCs/>
+          <w:lang w:val="en-US"/>
+        </w:rPr>
+        <w:t>.</w:t>
       </w:r>
     </w:p>
     <w:p>
@@ -2569,15 +3081,13 @@
         </w:rPr>
         <w:t xml:space="preserve"> </w:t>
       </w:r>
-      <w:proofErr w:type="spellStart"/>
-      <w:r>
-        <w:rPr>
-          <w:iCs/>
-          <w:lang w:val="en-US"/>
-        </w:rPr>
-        <w:t>specialities</w:t>
-      </w:r>
-      <w:proofErr w:type="spellEnd"/>
+      <w:r>
+        <w:rPr>
+          <w:iCs/>
+          <w:lang w:val="en-US"/>
+        </w:rPr>
+        <w:t>specialties</w:t>
+      </w:r>
       <w:r>
         <w:rPr>
           <w:iCs/>
@@ -2601,17 +3111,27 @@
           <w:numId w:val="3"/>
         </w:numPr>
         <w:rPr>
-          <w:iCs/>
-          <w:lang w:val="en-US"/>
-        </w:rPr>
-      </w:pPr>
-      <w:r>
-        <w:rPr>
+          <w:i/>
+          <w:iCs/>
+          <w:lang w:val="en-US"/>
+        </w:rPr>
+      </w:pPr>
+      <w:r>
+        <w:rPr>
+          <w:i/>
           <w:iCs/>
           <w:lang w:val="en-US"/>
         </w:rPr>
         <w:t>exercises</w:t>
       </w:r>
+      <w:r>
+        <w:rPr>
+          <w:i/>
+          <w:iCs/>
+          <w:lang w:val="en-US"/>
+        </w:rPr>
+        <w:br/>
+      </w:r>
     </w:p>
     <w:p>
       <w:pPr>
@@ -2710,7 +3230,23 @@
           <w:color w:val="70AD47" w:themeColor="accent6"/>
           <w:lang w:val="en-US"/>
         </w:rPr>
-        <w:t>, which is handy e.g. in component's event-handlers</w:t>
+        <w:t>, which is handy</w:t>
+      </w:r>
+      <w:r>
+        <w:rPr>
+          <w:iCs/>
+          <w:color w:val="70AD47" w:themeColor="accent6"/>
+          <w:lang w:val="en-US"/>
+        </w:rPr>
+        <w:t xml:space="preserve"> and needed</w:t>
+      </w:r>
+      <w:r>
+        <w:rPr>
+          <w:iCs/>
+          <w:color w:val="70AD47" w:themeColor="accent6"/>
+          <w:lang w:val="en-US"/>
+        </w:rPr>
+        <w:t xml:space="preserve"> e.g. in component's event-handlers</w:t>
       </w:r>
       <w:r>
         <w:rPr>
@@ -2796,7 +3332,21 @@
           <w:iCs/>
           <w:lang w:val="en-US"/>
         </w:rPr>
-        <w:t xml:space="preserve">(funny fact, if you take the function=method object out of the object, it loses the </w:t>
+        <w:t>(funny fact</w:t>
+      </w:r>
+      <w:r>
+        <w:rPr>
+          <w:iCs/>
+          <w:lang w:val="en-US"/>
+        </w:rPr>
+        <w:t>:</w:t>
+      </w:r>
+      <w:r>
+        <w:rPr>
+          <w:iCs/>
+          <w:lang w:val="en-US"/>
+        </w:rPr>
+        <w:t xml:space="preserve"> if you take the function=method object out of the object, it loses the </w:t>
       </w:r>
       <w:r>
         <w:rPr>
@@ -2863,20 +3413,14 @@
         </w:rPr>
         <w:t>referenceToGreet</w:t>
       </w:r>
-      <w:proofErr w:type="spellEnd"/>
       <w:r>
         <w:rPr>
           <w:rStyle w:val="HTMLCode"/>
           <w:rFonts w:eastAsiaTheme="minorHAnsi"/>
         </w:rPr>
-        <w:t xml:space="preserve"> </w:t>
-      </w:r>
-      <w:r>
-        <w:rPr>
-          <w:rStyle w:val="token"/>
-        </w:rPr>
-        <w:t>=</w:t>
-      </w:r>
+        <w:t>Function</w:t>
+      </w:r>
+      <w:proofErr w:type="spellEnd"/>
       <w:r>
         <w:rPr>
           <w:rStyle w:val="HTMLCode"/>
@@ -2884,30 +3428,39 @@
         </w:rPr>
         <w:t xml:space="preserve"> </w:t>
       </w:r>
-      <w:proofErr w:type="spellStart"/>
-      <w:proofErr w:type="gramStart"/>
+      <w:r>
+        <w:rPr>
+          <w:rStyle w:val="token"/>
+        </w:rPr>
+        <w:t>=</w:t>
+      </w:r>
       <w:r>
         <w:rPr>
           <w:rStyle w:val="HTMLCode"/>
           <w:rFonts w:eastAsiaTheme="minorHAnsi"/>
         </w:rPr>
-        <w:t>arto</w:t>
-      </w:r>
-      <w:r>
-        <w:rPr>
-          <w:rStyle w:val="token"/>
-        </w:rPr>
-        <w:t>.</w:t>
+        <w:t xml:space="preserve"> </w:t>
       </w:r>
       <w:r>
         <w:rPr>
           <w:rStyle w:val="HTMLCode"/>
           <w:rFonts w:eastAsiaTheme="minorHAnsi"/>
         </w:rPr>
+        <w:t>object1</w:t>
+      </w:r>
+      <w:r>
+        <w:rPr>
+          <w:rStyle w:val="token"/>
+        </w:rPr>
+        <w:t>.</w:t>
+      </w:r>
+      <w:r>
+        <w:rPr>
+          <w:rStyle w:val="HTMLCode"/>
+          <w:rFonts w:eastAsiaTheme="minorHAnsi"/>
+        </w:rPr>
         <w:t>greet</w:t>
       </w:r>
-      <w:proofErr w:type="spellEnd"/>
-      <w:proofErr w:type="gramEnd"/>
     </w:p>
     <w:p>
       <w:pPr>
@@ -2941,7 +3494,6 @@
         </w:rPr>
       </w:pPr>
       <w:proofErr w:type="spellStart"/>
-      <w:proofErr w:type="gramStart"/>
       <w:r>
         <w:rPr>
           <w:rStyle w:val="token"/>
@@ -2957,57 +3509,61 @@
         </w:rPr>
         <w:t>(</w:t>
       </w:r>
-      <w:proofErr w:type="spellStart"/>
-      <w:proofErr w:type="gramEnd"/>
       <w:r>
         <w:rPr>
           <w:rStyle w:val="token"/>
           <w:rFonts w:eastAsiaTheme="majorEastAsia"/>
         </w:rPr>
-        <w:t>arrowF</w:t>
-      </w:r>
-      <w:r>
-        <w:rPr>
-          <w:rStyle w:val="gatsby-highlight-code-line"/>
-        </w:rPr>
-        <w:t>unctionToBeCalled</w:t>
-      </w:r>
-      <w:proofErr w:type="spellEnd"/>
+        <w:t>&lt;</w:t>
+      </w:r>
+      <w:proofErr w:type="spellStart"/>
       <w:r>
         <w:rPr>
           <w:rStyle w:val="token"/>
           <w:rFonts w:eastAsiaTheme="majorEastAsia"/>
         </w:rPr>
-        <w:t>,</w:t>
+        <w:t>arrowF</w:t>
       </w:r>
       <w:r>
         <w:rPr>
           <w:rStyle w:val="gatsby-highlight-code-line"/>
         </w:rPr>
-        <w:t xml:space="preserve"> </w:t>
+        <w:t>unctionToBeCalled</w:t>
+      </w:r>
+      <w:proofErr w:type="spellEnd"/>
+      <w:r>
+        <w:rPr>
+          <w:rStyle w:val="gatsby-highlight-code-line"/>
+        </w:rPr>
+        <w:t>&gt;</w:t>
       </w:r>
       <w:r>
         <w:rPr>
           <w:rStyle w:val="token"/>
           <w:rFonts w:eastAsiaTheme="majorEastAsia"/>
         </w:rPr>
-        <w:t xml:space="preserve">1000)  </w:t>
-      </w:r>
-      <w:proofErr w:type="spellStart"/>
+        <w:t>,</w:t>
+      </w:r>
+      <w:r>
+        <w:rPr>
+          <w:rStyle w:val="gatsby-highlight-code-line"/>
+        </w:rPr>
+        <w:t xml:space="preserve"> </w:t>
+      </w:r>
       <w:r>
         <w:rPr>
           <w:rStyle w:val="token"/>
           <w:rFonts w:eastAsiaTheme="majorEastAsia"/>
         </w:rPr>
-        <w:t>one</w:t>
-      </w:r>
-      <w:proofErr w:type="spellEnd"/>
+        <w:t>1000</w:t>
+      </w:r>
+      <w:proofErr w:type="gramStart"/>
       <w:r>
         <w:rPr>
           <w:rStyle w:val="token"/>
           <w:rFonts w:eastAsiaTheme="majorEastAsia"/>
         </w:rPr>
-        <w:t xml:space="preserve"> </w:t>
+        <w:t xml:space="preserve">)  </w:t>
       </w:r>
       <w:proofErr w:type="spellStart"/>
       <w:r>
@@ -3015,9 +3571,10 @@
           <w:rStyle w:val="token"/>
           <w:rFonts w:eastAsiaTheme="majorEastAsia"/>
         </w:rPr>
-        <w:t>shot</w:t>
-      </w:r>
-      <w:proofErr w:type="spellEnd"/>
+        <w:t>one</w:t>
+      </w:r>
+      <w:proofErr w:type="spellEnd"/>
+      <w:proofErr w:type="gramEnd"/>
       <w:r>
         <w:rPr>
           <w:rStyle w:val="token"/>
@@ -3031,7 +3588,7 @@
           <w:rStyle w:val="token"/>
           <w:rFonts w:eastAsiaTheme="majorEastAsia"/>
         </w:rPr>
-        <w:t>after</w:t>
+        <w:t>shot</w:t>
       </w:r>
       <w:proofErr w:type="spellEnd"/>
       <w:r>
@@ -3039,6 +3596,22 @@
           <w:rStyle w:val="token"/>
           <w:rFonts w:eastAsiaTheme="majorEastAsia"/>
         </w:rPr>
+        <w:t xml:space="preserve"> </w:t>
+      </w:r>
+      <w:proofErr w:type="spellStart"/>
+      <w:r>
+        <w:rPr>
+          <w:rStyle w:val="token"/>
+          <w:rFonts w:eastAsiaTheme="majorEastAsia"/>
+        </w:rPr>
+        <w:t>after</w:t>
+      </w:r>
+      <w:proofErr w:type="spellEnd"/>
+      <w:r>
+        <w:rPr>
+          <w:rStyle w:val="token"/>
+          <w:rFonts w:eastAsiaTheme="majorEastAsia"/>
+        </w:rPr>
         <w:t xml:space="preserve"> 1s</w:t>
       </w:r>
     </w:p>
@@ -3051,7 +3624,6 @@
         </w:numPr>
       </w:pPr>
       <w:proofErr w:type="spellStart"/>
-      <w:proofErr w:type="gramStart"/>
       <w:r>
         <w:rPr>
           <w:rStyle w:val="HTMLCode"/>
@@ -3066,40 +3638,52 @@
         </w:rPr>
         <w:t>(</w:t>
       </w:r>
-      <w:proofErr w:type="spellStart"/>
-      <w:proofErr w:type="gramEnd"/>
       <w:r>
         <w:rPr>
           <w:rStyle w:val="token"/>
           <w:rFonts w:eastAsiaTheme="majorEastAsia"/>
         </w:rPr>
-        <w:t>arrowF</w:t>
-      </w:r>
-      <w:r>
-        <w:rPr>
-          <w:rStyle w:val="gatsby-highlight-code-line"/>
-        </w:rPr>
-        <w:t>unctionToBeCalled</w:t>
-      </w:r>
-      <w:proofErr w:type="spellEnd"/>
+        <w:t>&lt;</w:t>
+      </w:r>
+      <w:proofErr w:type="spellStart"/>
       <w:r>
         <w:rPr>
           <w:rStyle w:val="token"/>
           <w:rFonts w:eastAsiaTheme="majorEastAsia"/>
         </w:rPr>
-        <w:t>,</w:t>
+        <w:t>arrowF</w:t>
       </w:r>
       <w:r>
         <w:rPr>
           <w:rStyle w:val="gatsby-highlight-code-line"/>
         </w:rPr>
-        <w:t xml:space="preserve"> </w:t>
+        <w:t>unctionToBeCalled</w:t>
+      </w:r>
+      <w:proofErr w:type="spellEnd"/>
+      <w:r>
+        <w:rPr>
+          <w:rStyle w:val="gatsby-highlight-code-line"/>
+        </w:rPr>
+        <w:t>&gt;</w:t>
       </w:r>
       <w:r>
         <w:rPr>
           <w:rStyle w:val="token"/>
           <w:rFonts w:eastAsiaTheme="majorEastAsia"/>
         </w:rPr>
+        <w:t>,</w:t>
+      </w:r>
+      <w:r>
+        <w:rPr>
+          <w:rStyle w:val="gatsby-highlight-code-line"/>
+        </w:rPr>
+        <w:t xml:space="preserve"> </w:t>
+      </w:r>
+      <w:r>
+        <w:rPr>
+          <w:rStyle w:val="token"/>
+          <w:rFonts w:eastAsiaTheme="majorEastAsia"/>
+        </w:rPr>
         <w:t>5000)</w:t>
       </w:r>
       <w:r>
@@ -3130,6 +3714,48 @@
         <w:t>run</w:t>
       </w:r>
       <w:proofErr w:type="spellEnd"/>
+      <w:r>
+        <w:rPr>
+          <w:rStyle w:val="HTMLCode"/>
+        </w:rPr>
+        <w:t>/</w:t>
+      </w:r>
+      <w:proofErr w:type="spellStart"/>
+      <w:r>
+        <w:rPr>
+          <w:rStyle w:val="HTMLCode"/>
+        </w:rPr>
+        <w:t>fired</w:t>
+      </w:r>
+      <w:proofErr w:type="spellEnd"/>
+      <w:r>
+        <w:rPr>
+          <w:rStyle w:val="HTMLCode"/>
+        </w:rPr>
+        <w:t xml:space="preserve"> </w:t>
+      </w:r>
+      <w:proofErr w:type="spellStart"/>
+      <w:r>
+        <w:rPr>
+          <w:rStyle w:val="HTMLCode"/>
+        </w:rPr>
+        <w:t>each</w:t>
+      </w:r>
+      <w:proofErr w:type="spellEnd"/>
+      <w:r>
+        <w:rPr>
+          <w:rStyle w:val="HTMLCode"/>
+        </w:rPr>
+        <w:t xml:space="preserve"> 5 </w:t>
+      </w:r>
+      <w:proofErr w:type="spellStart"/>
+      <w:r>
+        <w:rPr>
+          <w:rStyle w:val="HTMLCode"/>
+        </w:rPr>
+        <w:t>seconds</w:t>
+      </w:r>
+      <w:proofErr w:type="spellEnd"/>
     </w:p>
     <w:p>
       <w:pPr>
@@ -3168,7 +3794,6 @@
           <w:iCs/>
           <w:lang w:val="en-US"/>
         </w:rPr>
-        <w:lastRenderedPageBreak/>
         <w:t xml:space="preserve">again </w:t>
       </w:r>
       <w:r>
@@ -3197,7 +3822,21 @@
           <w:iCs/>
           <w:lang w:val="en-US"/>
         </w:rPr>
-        <w:t xml:space="preserve"> in JavaScript can be skipped, we rarely use nowadays</w:t>
+        <w:t xml:space="preserve"> in JavaScript can be skipped, we rarely use </w:t>
+      </w:r>
+      <w:r>
+        <w:rPr>
+          <w:iCs/>
+          <w:lang w:val="en-US"/>
+        </w:rPr>
+        <w:t xml:space="preserve">it </w:t>
+      </w:r>
+      <w:r>
+        <w:rPr>
+          <w:iCs/>
+          <w:lang w:val="en-US"/>
+        </w:rPr>
+        <w:t>nowadays</w:t>
       </w:r>
     </w:p>
     <w:p>
@@ -3240,16 +3879,49 @@
             <w:iCs/>
             <w:lang w:val="en-US"/>
           </w:rPr>
-          <w:t>https://developer.mozilla.org/en-US/docs/Web/JavaScript/A_re-introduction_to_JavaScript</w:t>
+          <w:t>https://developer.mozilla.org/en-</w:t>
+        </w:r>
+        <w:r>
+          <w:rPr>
+            <w:rStyle w:val="Hyperlink"/>
+            <w:iCs/>
+            <w:lang w:val="en-US"/>
+          </w:rPr>
+          <w:t>U</w:t>
+        </w:r>
+        <w:r>
+          <w:rPr>
+            <w:rStyle w:val="Hyperlink"/>
+            <w:iCs/>
+            <w:lang w:val="en-US"/>
+          </w:rPr>
+          <w:t>S/docs/Web/JavaScript/A_re-introduction_to_JavaScript</w:t>
         </w:r>
       </w:hyperlink>
     </w:p>
     <w:p>
       <w:pPr>
+        <w:rPr>
+          <w:rFonts w:ascii="Times New Roman" w:eastAsia="Times New Roman" w:hAnsi="Times New Roman" w:cs="Times New Roman"/>
+          <w:b/>
+          <w:bCs/>
+          <w:kern w:val="36"/>
+          <w:sz w:val="48"/>
+          <w:szCs w:val="48"/>
+          <w:lang w:eastAsia="fi-FI"/>
+        </w:rPr>
+      </w:pPr>
+      <w:r>
+        <w:br w:type="page"/>
+      </w:r>
+    </w:p>
+    <w:p>
+      <w:pPr>
         <w:pStyle w:val="Heading1"/>
       </w:pPr>
       <w:proofErr w:type="spellStart"/>
       <w:r>
+        <w:lastRenderedPageBreak/>
         <w:t>Part</w:t>
       </w:r>
       <w:proofErr w:type="spellEnd"/>
@@ -3307,16 +3979,115 @@
           <w:color w:val="70AD47" w:themeColor="accent6"/>
           <w:lang w:val="en-US"/>
         </w:rPr>
-        <w:t>component hel</w:t>
+        <w:t xml:space="preserve">component </w:t>
+      </w:r>
+      <w:r>
+        <w:rPr>
+          <w:b/>
+          <w:iCs/>
+          <w:color w:val="70AD47" w:themeColor="accent6"/>
+          <w:lang w:val="en-US"/>
+        </w:rPr>
+        <w:t>hel</w:t>
       </w:r>
       <w:bookmarkEnd w:id="1"/>
       <w:r>
         <w:rPr>
-          <w:iCs/>
-          <w:color w:val="70AD47" w:themeColor="accent6"/>
-          <w:lang w:val="en-US"/>
-        </w:rPr>
-        <w:t>per functions wrapped inside React component functions have access to e.g. props of the React function/component</w:t>
+          <w:b/>
+          <w:iCs/>
+          <w:color w:val="70AD47" w:themeColor="accent6"/>
+          <w:lang w:val="en-US"/>
+        </w:rPr>
+        <w:t>per functions</w:t>
+      </w:r>
+      <w:r>
+        <w:rPr>
+          <w:iCs/>
+          <w:color w:val="70AD47" w:themeColor="accent6"/>
+          <w:lang w:val="en-US"/>
+        </w:rPr>
+        <w:t xml:space="preserve"> </w:t>
+      </w:r>
+      <w:r>
+        <w:rPr>
+          <w:iCs/>
+          <w:color w:val="70AD47" w:themeColor="accent6"/>
+          <w:lang w:val="en-US"/>
+        </w:rPr>
+        <w:t>defined</w:t>
+      </w:r>
+      <w:r>
+        <w:rPr>
+          <w:iCs/>
+          <w:color w:val="70AD47" w:themeColor="accent6"/>
+          <w:lang w:val="en-US"/>
+        </w:rPr>
+        <w:t xml:space="preserve"> inside </w:t>
+      </w:r>
+      <w:r>
+        <w:rPr>
+          <w:b/>
+          <w:iCs/>
+          <w:color w:val="70AD47" w:themeColor="accent6"/>
+          <w:lang w:val="en-US"/>
+        </w:rPr>
+        <w:t>React component functions</w:t>
+      </w:r>
+      <w:r>
+        <w:rPr>
+          <w:iCs/>
+          <w:color w:val="70AD47" w:themeColor="accent6"/>
+          <w:lang w:val="en-US"/>
+        </w:rPr>
+        <w:t xml:space="preserve"> have access to e.g. props of th</w:t>
+      </w:r>
+      <w:r>
+        <w:rPr>
+          <w:iCs/>
+          <w:color w:val="70AD47" w:themeColor="accent6"/>
+          <w:lang w:val="en-US"/>
+        </w:rPr>
+        <w:t>at</w:t>
+      </w:r>
+      <w:r>
+        <w:rPr>
+          <w:iCs/>
+          <w:color w:val="70AD47" w:themeColor="accent6"/>
+          <w:lang w:val="en-US"/>
+        </w:rPr>
+        <w:t xml:space="preserve"> React </w:t>
+      </w:r>
+      <w:r>
+        <w:rPr>
+          <w:iCs/>
+          <w:color w:val="70AD47" w:themeColor="accent6"/>
+          <w:lang w:val="en-US"/>
+        </w:rPr>
+        <w:t xml:space="preserve">component </w:t>
+      </w:r>
+      <w:r>
+        <w:rPr>
+          <w:iCs/>
+          <w:color w:val="70AD47" w:themeColor="accent6"/>
+          <w:lang w:val="en-US"/>
+        </w:rPr>
+        <w:t>function/</w:t>
+      </w:r>
+      <w:r>
+        <w:rPr>
+          <w:iCs/>
+          <w:color w:val="70AD47" w:themeColor="accent6"/>
+          <w:lang w:val="en-US"/>
+        </w:rPr>
+        <w:t xml:space="preserve"> = that </w:t>
+      </w:r>
+      <w:r>
+        <w:rPr>
+          <w:iCs/>
+          <w:color w:val="70AD47" w:themeColor="accent6"/>
+          <w:lang w:val="en-US"/>
+        </w:rPr>
+        <w:t>component</w:t>
       </w:r>
     </w:p>
     <w:p>
@@ -3502,6 +4273,54 @@
         </w:rPr>
         <w:t xml:space="preserve">          // 1.way</w:t>
       </w:r>
+      <w:r>
+        <w:rPr>
+          <w:rStyle w:val="gatsby-highlight-code-line"/>
+          <w:color w:val="70AD47" w:themeColor="accent6"/>
+        </w:rPr>
+        <w:t xml:space="preserve"> </w:t>
+      </w:r>
+      <w:proofErr w:type="spellStart"/>
+      <w:r>
+        <w:rPr>
+          <w:rStyle w:val="gatsby-highlight-code-line"/>
+          <w:color w:val="70AD47" w:themeColor="accent6"/>
+        </w:rPr>
+        <w:t>needs</w:t>
+      </w:r>
+      <w:proofErr w:type="spellEnd"/>
+      <w:r>
+        <w:rPr>
+          <w:rStyle w:val="gatsby-highlight-code-line"/>
+          <w:color w:val="70AD47" w:themeColor="accent6"/>
+        </w:rPr>
+        <w:t xml:space="preserve"> </w:t>
+      </w:r>
+      <w:proofErr w:type="spellStart"/>
+      <w:r>
+        <w:rPr>
+          <w:rStyle w:val="gatsby-highlight-code-line"/>
+          <w:color w:val="70AD47" w:themeColor="accent6"/>
+        </w:rPr>
+        <w:t>two</w:t>
+      </w:r>
+      <w:proofErr w:type="spellEnd"/>
+      <w:r>
+        <w:rPr>
+          <w:rStyle w:val="gatsby-highlight-code-line"/>
+          <w:color w:val="70AD47" w:themeColor="accent6"/>
+        </w:rPr>
+        <w:t xml:space="preserve"> </w:t>
+      </w:r>
+      <w:proofErr w:type="spellStart"/>
+      <w:r>
+        <w:rPr>
+          <w:rStyle w:val="gatsby-highlight-code-line"/>
+          <w:color w:val="70AD47" w:themeColor="accent6"/>
+        </w:rPr>
+        <w:t>lines</w:t>
+      </w:r>
+      <w:proofErr w:type="spellEnd"/>
     </w:p>
     <w:p>
       <w:pPr>
@@ -3601,6 +4420,54 @@
         <w:tab/>
         <w:t xml:space="preserve">           // 1.way</w:t>
       </w:r>
+      <w:r>
+        <w:rPr>
+          <w:rStyle w:val="gatsby-highlight-code-line"/>
+          <w:color w:val="70AD47" w:themeColor="accent6"/>
+        </w:rPr>
+        <w:t xml:space="preserve"> </w:t>
+      </w:r>
+      <w:proofErr w:type="spellStart"/>
+      <w:r>
+        <w:rPr>
+          <w:rStyle w:val="gatsby-highlight-code-line"/>
+          <w:color w:val="70AD47" w:themeColor="accent6"/>
+        </w:rPr>
+        <w:t>needs</w:t>
+      </w:r>
+      <w:proofErr w:type="spellEnd"/>
+      <w:r>
+        <w:rPr>
+          <w:rStyle w:val="gatsby-highlight-code-line"/>
+          <w:color w:val="70AD47" w:themeColor="accent6"/>
+        </w:rPr>
+        <w:t xml:space="preserve"> </w:t>
+      </w:r>
+      <w:proofErr w:type="spellStart"/>
+      <w:r>
+        <w:rPr>
+          <w:rStyle w:val="gatsby-highlight-code-line"/>
+          <w:color w:val="70AD47" w:themeColor="accent6"/>
+        </w:rPr>
+        <w:t>two</w:t>
+      </w:r>
+      <w:proofErr w:type="spellEnd"/>
+      <w:r>
+        <w:rPr>
+          <w:rStyle w:val="gatsby-highlight-code-line"/>
+          <w:color w:val="70AD47" w:themeColor="accent6"/>
+        </w:rPr>
+        <w:t xml:space="preserve"> </w:t>
+      </w:r>
+      <w:proofErr w:type="spellStart"/>
+      <w:r>
+        <w:rPr>
+          <w:rStyle w:val="gatsby-highlight-code-line"/>
+          <w:color w:val="70AD47" w:themeColor="accent6"/>
+        </w:rPr>
+        <w:t>lines</w:t>
+      </w:r>
+      <w:proofErr w:type="spellEnd"/>
     </w:p>
     <w:p>
       <w:pPr>
@@ -3745,6 +4612,22 @@
         <w:tab/>
         <w:t xml:space="preserve">   // 2.way</w:t>
       </w:r>
+      <w:r>
+        <w:rPr>
+          <w:rStyle w:val="gatsby-highlight-code-line"/>
+          <w:color w:val="70AD47" w:themeColor="accent6"/>
+        </w:rPr>
+        <w:t xml:space="preserve">, </w:t>
+      </w:r>
+      <w:proofErr w:type="spellStart"/>
+      <w:r>
+        <w:rPr>
+          <w:rStyle w:val="gatsby-highlight-code-line"/>
+          <w:color w:val="70AD47" w:themeColor="accent6"/>
+        </w:rPr>
+        <w:t>one-liner</w:t>
+      </w:r>
+      <w:proofErr w:type="spellEnd"/>
     </w:p>
     <w:p>
       <w:pPr>
@@ -3807,6 +4690,34 @@
         </w:rPr>
         <w:t xml:space="preserve">            // 3.way</w:t>
       </w:r>
+      <w:r>
+        <w:rPr>
+          <w:color w:val="70AD47" w:themeColor="accent6"/>
+        </w:rPr>
+        <w:t xml:space="preserve">, in </w:t>
+      </w:r>
+      <w:proofErr w:type="spellStart"/>
+      <w:r>
+        <w:rPr>
+          <w:color w:val="70AD47" w:themeColor="accent6"/>
+        </w:rPr>
+        <w:t>paramter</w:t>
+      </w:r>
+      <w:proofErr w:type="spellEnd"/>
+      <w:r>
+        <w:rPr>
+          <w:color w:val="70AD47" w:themeColor="accent6"/>
+        </w:rPr>
+        <w:t xml:space="preserve"> </w:t>
+      </w:r>
+      <w:proofErr w:type="spellStart"/>
+      <w:r>
+        <w:rPr>
+          <w:color w:val="70AD47" w:themeColor="accent6"/>
+        </w:rPr>
+        <w:t>list</w:t>
+      </w:r>
+      <w:proofErr w:type="spellEnd"/>
     </w:p>
     <w:p>
       <w:pPr>
@@ -3899,7 +4810,46 @@
         <w:rPr>
           <w:color w:val="70AD47" w:themeColor="accent6"/>
         </w:rPr>
-        <w:t xml:space="preserve"> no. To </w:t>
+        <w:t xml:space="preserve"> </w:t>
+      </w:r>
+      <w:r>
+        <w:rPr>
+          <w:b/>
+          <w:color w:val="70AD47" w:themeColor="accent6"/>
+        </w:rPr>
+        <w:t>no</w:t>
+      </w:r>
+      <w:r>
+        <w:rPr>
+          <w:color w:val="70AD47" w:themeColor="accent6"/>
+        </w:rPr>
+        <w:t xml:space="preserve">. </w:t>
+      </w:r>
+      <w:proofErr w:type="spellStart"/>
+      <w:r>
+        <w:rPr>
+          <w:color w:val="70AD47" w:themeColor="accent6"/>
+        </w:rPr>
+        <w:t>T</w:t>
+      </w:r>
+      <w:r>
+        <w:rPr>
+          <w:color w:val="70AD47" w:themeColor="accent6"/>
+        </w:rPr>
+        <w:t>w</w:t>
+      </w:r>
+      <w:r>
+        <w:rPr>
+          <w:color w:val="70AD47" w:themeColor="accent6"/>
+        </w:rPr>
+        <w:t>o</w:t>
+      </w:r>
+      <w:proofErr w:type="spellEnd"/>
+      <w:r>
+        <w:rPr>
+          <w:color w:val="70AD47" w:themeColor="accent6"/>
+        </w:rPr>
+        <w:t xml:space="preserve"> </w:t>
       </w:r>
       <w:proofErr w:type="spellStart"/>
       <w:r>
@@ -4115,7 +5065,39 @@
           <w:color w:val="70AD47" w:themeColor="accent6"/>
           <w:lang w:val="en-US"/>
         </w:rPr>
-        <w:t xml:space="preserve"> var/let/const at all and the</w:t>
+        <w:t xml:space="preserve"> var/let/const at all</w:t>
+      </w:r>
+      <w:r>
+        <w:rPr>
+          <w:iCs/>
+          <w:color w:val="70AD47" w:themeColor="accent6"/>
+          <w:lang w:val="en-US"/>
+        </w:rPr>
+        <w:t>.</w:t>
+      </w:r>
+      <w:r>
+        <w:rPr>
+          <w:iCs/>
+          <w:color w:val="70AD47" w:themeColor="accent6"/>
+          <w:lang w:val="en-US"/>
+        </w:rPr>
+        <w:t xml:space="preserve"> </w:t>
+      </w:r>
+      <w:r>
+        <w:rPr>
+          <w:iCs/>
+          <w:color w:val="70AD47" w:themeColor="accent6"/>
+          <w:lang w:val="en-US"/>
+        </w:rPr>
+        <w:t>A</w:t>
+      </w:r>
+      <w:r>
+        <w:rPr>
+          <w:iCs/>
+          <w:color w:val="70AD47" w:themeColor="accent6"/>
+          <w:lang w:val="en-US"/>
+        </w:rPr>
+        <w:t>nd the</w:t>
       </w:r>
       <w:r>
         <w:rPr>
@@ -4213,7 +5195,23 @@
           <w:color w:val="70AD47" w:themeColor="accent6"/>
           <w:lang w:val="en-US"/>
         </w:rPr>
-        <w:t xml:space="preserve"> is used to map 1. one state value holder and 2. its setter function and 3. provide the initial value</w:t>
+        <w:t xml:space="preserve"> is used to map</w:t>
+      </w:r>
+      <w:r>
+        <w:rPr>
+          <w:iCs/>
+          <w:color w:val="70AD47" w:themeColor="accent6"/>
+          <w:lang w:val="en-US"/>
+        </w:rPr>
+        <w:t xml:space="preserve"> these:</w:t>
+      </w:r>
+      <w:r>
+        <w:rPr>
+          <w:iCs/>
+          <w:color w:val="70AD47" w:themeColor="accent6"/>
+          <w:lang w:val="en-US"/>
+        </w:rPr>
+        <w:t xml:space="preserve"> 1. one state value holder and 2. its setter function and 3. provide the initial value</w:t>
       </w:r>
     </w:p>
     <w:p>
@@ -4251,7 +5249,55 @@
           <w:color w:val="70AD47" w:themeColor="accent6"/>
           <w:lang w:val="en-US"/>
         </w:rPr>
-        <w:t>t be fooled by it being const   -   React will handle the real running of the components, we just attach hooks to certain events</w:t>
+        <w:t xml:space="preserve">t be fooled by </w:t>
+      </w:r>
+      <w:r>
+        <w:rPr>
+          <w:iCs/>
+          <w:color w:val="70AD47" w:themeColor="accent6"/>
+          <w:lang w:val="en-US"/>
+        </w:rPr>
+        <w:t>the state value holder</w:t>
+      </w:r>
+      <w:r>
+        <w:rPr>
+          <w:iCs/>
+          <w:color w:val="70AD47" w:themeColor="accent6"/>
+          <w:lang w:val="en-US"/>
+        </w:rPr>
+        <w:t xml:space="preserve"> being const   -   React will handle the </w:t>
+      </w:r>
+      <w:r>
+        <w:rPr>
+          <w:iCs/>
+          <w:color w:val="70AD47" w:themeColor="accent6"/>
+          <w:lang w:val="en-US"/>
+        </w:rPr>
+        <w:t>actual</w:t>
+      </w:r>
+      <w:r>
+        <w:rPr>
+          <w:iCs/>
+          <w:color w:val="70AD47" w:themeColor="accent6"/>
+          <w:lang w:val="en-US"/>
+        </w:rPr>
+        <w:t xml:space="preserve"> running of the components</w:t>
+      </w:r>
+      <w:r>
+        <w:rPr>
+          <w:iCs/>
+          <w:color w:val="70AD47" w:themeColor="accent6"/>
+          <w:lang w:val="en-US"/>
+        </w:rPr>
+        <w:t xml:space="preserve"> behind the scenes</w:t>
+      </w:r>
+      <w:r>
+        <w:rPr>
+          <w:iCs/>
+          <w:color w:val="70AD47" w:themeColor="accent6"/>
+          <w:lang w:val="en-US"/>
+        </w:rPr>
+        <w:t>, we just attach hooks to certain events</w:t>
       </w:r>
     </w:p>
     <w:p>
@@ -4323,6 +5369,14 @@
         </w:rPr>
         <w:t>s</w:t>
       </w:r>
+      <w:r>
+        <w:rPr>
+          <w:iCs/>
+          <w:color w:val="70AD47" w:themeColor="accent6"/>
+          <w:lang w:val="en-US"/>
+        </w:rPr>
+        <w:t xml:space="preserve"> (You might remember, value passing only in JavaScript, here value passed is a function object that receivers can then call)</w:t>
+      </w:r>
     </w:p>
     <w:p>
       <w:pPr>
@@ -4361,7 +5415,55 @@
           <w:color w:val="70AD47" w:themeColor="accent6"/>
           <w:lang w:val="en-US"/>
         </w:rPr>
-        <w:t>), do not call there immediately foo(), but create an arrow function which would, when later called, call the foo() inside its function body. = you are not doing something, you are giving the system chance to do something later, right?</w:t>
+        <w:t xml:space="preserve">), do not call there immediately foo(), but create an arrow function which would, </w:t>
+      </w:r>
+      <w:r>
+        <w:rPr>
+          <w:iCs/>
+          <w:color w:val="70AD47" w:themeColor="accent6"/>
+          <w:lang w:val="en-US"/>
+        </w:rPr>
+        <w:t>if/</w:t>
+      </w:r>
+      <w:r>
+        <w:rPr>
+          <w:iCs/>
+          <w:color w:val="70AD47" w:themeColor="accent6"/>
+          <w:lang w:val="en-US"/>
+        </w:rPr>
+        <w:t>when later called, call the foo() inside its function body. = you are not doing something</w:t>
+      </w:r>
+      <w:r>
+        <w:rPr>
+          <w:iCs/>
+          <w:color w:val="70AD47" w:themeColor="accent6"/>
+          <w:lang w:val="en-US"/>
+        </w:rPr>
+        <w:t xml:space="preserve"> yet</w:t>
+      </w:r>
+      <w:r>
+        <w:rPr>
+          <w:iCs/>
+          <w:color w:val="70AD47" w:themeColor="accent6"/>
+          <w:lang w:val="en-US"/>
+        </w:rPr>
+        <w:t xml:space="preserve">, you are giving the system chance to </w:t>
+      </w:r>
+      <w:r>
+        <w:rPr>
+          <w:iCs/>
+          <w:color w:val="70AD47" w:themeColor="accent6"/>
+          <w:lang w:val="en-US"/>
+        </w:rPr>
+        <w:t>act on some event</w:t>
+      </w:r>
+      <w:r>
+        <w:rPr>
+          <w:iCs/>
+          <w:color w:val="70AD47" w:themeColor="accent6"/>
+          <w:lang w:val="en-US"/>
+        </w:rPr>
+        <w:t xml:space="preserve"> later, right?</w:t>
       </w:r>
     </w:p>
     <w:p>
@@ -4383,7 +5485,23 @@
           <w:color w:val="70AD47" w:themeColor="accent6"/>
           <w:lang w:val="en-US"/>
         </w:rPr>
-        <w:t>passing data (e.g. pieces of parent state) to child components via props</w:t>
+        <w:t>passing data (e.g. pieces of parent state</w:t>
+      </w:r>
+      <w:r>
+        <w:rPr>
+          <w:iCs/>
+          <w:color w:val="70AD47" w:themeColor="accent6"/>
+          <w:lang w:val="en-US"/>
+        </w:rPr>
+        <w:t>, each item of some collection or so</w:t>
+      </w:r>
+      <w:r>
+        <w:rPr>
+          <w:iCs/>
+          <w:color w:val="70AD47" w:themeColor="accent6"/>
+          <w:lang w:val="en-US"/>
+        </w:rPr>
+        <w:t>) to child components via props</w:t>
       </w:r>
     </w:p>
     <w:p>
@@ -4405,7 +5523,87 @@
           <w:color w:val="70AD47" w:themeColor="accent6"/>
           <w:lang w:val="en-US"/>
         </w:rPr>
-        <w:t>the concept of different kind of React components. Some e.g. only show data and provide buttons for doing something to just that data item. Some are parent components that have several child components. Those typically fetched all the data.</w:t>
+        <w:t>the concept of different kind of React components. Some e.g. only show data and provide buttons for doing something to just that data item</w:t>
+      </w:r>
+      <w:r>
+        <w:rPr>
+          <w:iCs/>
+          <w:color w:val="70AD47" w:themeColor="accent6"/>
+          <w:lang w:val="en-US"/>
+        </w:rPr>
+        <w:t xml:space="preserve"> (Presentational components)</w:t>
+      </w:r>
+      <w:r>
+        <w:rPr>
+          <w:iCs/>
+          <w:color w:val="70AD47" w:themeColor="accent6"/>
+          <w:lang w:val="en-US"/>
+        </w:rPr>
+        <w:t>. Some are parent components that have several child components</w:t>
+      </w:r>
+      <w:r>
+        <w:rPr>
+          <w:iCs/>
+          <w:color w:val="70AD47" w:themeColor="accent6"/>
+          <w:lang w:val="en-US"/>
+        </w:rPr>
+        <w:t xml:space="preserve"> (Container components)</w:t>
+      </w:r>
+      <w:r>
+        <w:rPr>
+          <w:iCs/>
+          <w:color w:val="70AD47" w:themeColor="accent6"/>
+          <w:lang w:val="en-US"/>
+        </w:rPr>
+        <w:t xml:space="preserve">. Those </w:t>
+      </w:r>
+      <w:r>
+        <w:rPr>
+          <w:iCs/>
+          <w:color w:val="70AD47" w:themeColor="accent6"/>
+          <w:lang w:val="en-US"/>
+        </w:rPr>
+        <w:t>often</w:t>
+      </w:r>
+      <w:r>
+        <w:rPr>
+          <w:iCs/>
+          <w:color w:val="70AD47" w:themeColor="accent6"/>
+          <w:lang w:val="en-US"/>
+        </w:rPr>
+        <w:t xml:space="preserve"> fetch all the</w:t>
+      </w:r>
+      <w:r>
+        <w:rPr>
+          <w:iCs/>
+          <w:color w:val="70AD47" w:themeColor="accent6"/>
+          <w:lang w:val="en-US"/>
+        </w:rPr>
+        <w:t xml:space="preserve"> needed</w:t>
+      </w:r>
+      <w:r>
+        <w:rPr>
+          <w:iCs/>
+          <w:color w:val="70AD47" w:themeColor="accent6"/>
+          <w:lang w:val="en-US"/>
+        </w:rPr>
+        <w:t xml:space="preserve"> data</w:t>
+      </w:r>
+      <w:r>
+        <w:rPr>
+          <w:iCs/>
+          <w:color w:val="70AD47" w:themeColor="accent6"/>
+          <w:lang w:val="en-US"/>
+        </w:rPr>
+        <w:t xml:space="preserve"> and pass pieces of it to the presentational components</w:t>
+      </w:r>
+      <w:r>
+        <w:rPr>
+          <w:iCs/>
+          <w:color w:val="70AD47" w:themeColor="accent6"/>
+          <w:lang w:val="en-US"/>
+        </w:rPr>
+        <w:t>.</w:t>
       </w:r>
     </w:p>
     <w:p>
@@ -4569,7 +5767,63 @@
           <w:color w:val="70AD47" w:themeColor="accent6"/>
           <w:lang w:val="en-US"/>
         </w:rPr>
-        <w:t>, old stuff</w:t>
+        <w:t>,</w:t>
+      </w:r>
+      <w:r>
+        <w:rPr>
+          <w:iCs/>
+          <w:strike/>
+          <w:color w:val="70AD47" w:themeColor="accent6"/>
+          <w:lang w:val="en-US"/>
+        </w:rPr>
+        <w:t xml:space="preserve"> 4. component object </w:t>
+      </w:r>
+      <w:proofErr w:type="spellStart"/>
+      <w:r>
+        <w:rPr>
+          <w:iCs/>
+          <w:strike/>
+          <w:color w:val="70AD47" w:themeColor="accent6"/>
+          <w:lang w:val="en-US"/>
+        </w:rPr>
+        <w:t>constructucted</w:t>
+      </w:r>
+      <w:proofErr w:type="spellEnd"/>
+      <w:r>
+        <w:rPr>
+          <w:iCs/>
+          <w:strike/>
+          <w:color w:val="70AD47" w:themeColor="accent6"/>
+          <w:lang w:val="en-US"/>
+        </w:rPr>
+        <w:t>, these are</w:t>
+      </w:r>
+      <w:r>
+        <w:rPr>
+          <w:iCs/>
+          <w:strike/>
+          <w:color w:val="70AD47" w:themeColor="accent6"/>
+          <w:lang w:val="en-US"/>
+        </w:rPr>
+        <w:t xml:space="preserve"> </w:t>
+      </w:r>
+      <w:r>
+        <w:rPr>
+          <w:iCs/>
+          <w:strike/>
+          <w:color w:val="70AD47" w:themeColor="accent6"/>
+          <w:lang w:val="en-US"/>
+        </w:rPr>
+        <w:t>mainly obsolete</w:t>
+      </w:r>
+      <w:r>
+        <w:rPr>
+          <w:iCs/>
+          <w:strike/>
+          <w:color w:val="70AD47" w:themeColor="accent6"/>
+          <w:lang w:val="en-US"/>
+        </w:rPr>
+        <w:t xml:space="preserve"> stuff</w:t>
       </w:r>
       <w:r>
         <w:rPr>
@@ -4593,7 +5847,47 @@
           <w:color w:val="70AD47" w:themeColor="accent6"/>
           <w:lang w:val="en-US"/>
         </w:rPr>
-        <w:t xml:space="preserve"> I need to think what are the other real cases in modern function + hooks way.</w:t>
+        <w:t>.</w:t>
+      </w:r>
+      <w:r>
+        <w:rPr>
+          <w:iCs/>
+          <w:color w:val="70AD47" w:themeColor="accent6"/>
+          <w:lang w:val="en-US"/>
+        </w:rPr>
+        <w:t xml:space="preserve"> </w:t>
+      </w:r>
+      <w:r>
+        <w:rPr>
+          <w:iCs/>
+          <w:color w:val="70AD47" w:themeColor="accent6"/>
+          <w:lang w:val="en-US"/>
+        </w:rPr>
+        <w:t>W</w:t>
+      </w:r>
+      <w:r>
+        <w:rPr>
+          <w:iCs/>
+          <w:color w:val="70AD47" w:themeColor="accent6"/>
+          <w:lang w:val="en-US"/>
+        </w:rPr>
+        <w:t>hat are the other real cases in modern function + hooks way</w:t>
+      </w:r>
+      <w:r>
+        <w:rPr>
+          <w:iCs/>
+          <w:color w:val="70AD47" w:themeColor="accent6"/>
+          <w:lang w:val="en-US"/>
+        </w:rPr>
+        <w:t>,</w:t>
+      </w:r>
+      <w:r>
+        <w:rPr>
+          <w:iCs/>
+          <w:color w:val="70AD47" w:themeColor="accent6"/>
+          <w:lang w:val="en-US"/>
+        </w:rPr>
+        <w:t xml:space="preserve"> if there are more?</w:t>
       </w:r>
     </w:p>
     <w:p>
@@ -4632,6 +5926,23 @@
           <w:color w:val="70AD47" w:themeColor="accent6"/>
           <w:lang w:val="en-US"/>
         </w:rPr>
+        <w:t>the</w:t>
+      </w:r>
+      <w:r>
+        <w:rPr>
+          <w:iCs/>
+          <w:color w:val="70AD47" w:themeColor="accent6"/>
+          <w:lang w:val="en-US"/>
+        </w:rPr>
+        <w:t xml:space="preserve"> </w:t>
+      </w:r>
+      <w:r>
+        <w:rPr>
+          <w:i/>
+          <w:iCs/>
+          <w:color w:val="70AD47" w:themeColor="accent6"/>
+          <w:lang w:val="en-US"/>
+        </w:rPr>
         <w:t>single-responsibility principle</w:t>
       </w:r>
       <w:r>
@@ -4714,21 +6025,12 @@
         </w:rPr>
         <w:t>possibly in another view too.</w:t>
       </w:r>
-    </w:p>
-    <w:p>
-      <w:pPr>
-        <w:rPr>
-          <w:rFonts w:ascii="Times New Roman" w:eastAsia="Times New Roman" w:hAnsi="Times New Roman" w:cs="Times New Roman"/>
-          <w:b/>
-          <w:bCs/>
-          <w:kern w:val="36"/>
-          <w:sz w:val="48"/>
-          <w:szCs w:val="48"/>
-          <w:lang w:eastAsia="fi-FI"/>
-        </w:rPr>
-      </w:pPr>
-      <w:r>
-        <w:lastRenderedPageBreak/>
+      <w:r>
+        <w:rPr>
+          <w:iCs/>
+          <w:color w:val="70AD47" w:themeColor="accent6"/>
+          <w:lang w:val="en-US"/>
+        </w:rPr>
         <w:br w:type="page"/>
       </w:r>
     </w:p>

</xml_diff>

<commit_message>
Updated and edited part 1c text a bit
</commit_message>
<xml_diff>
--- a/FSO/FSOReadingList.docx
+++ b/FSO/FSOReadingList.docx
@@ -1160,8 +1160,6 @@
         </w:rPr>
         <w:t>transcript</w:t>
       </w:r>
-      <w:bookmarkStart w:id="0" w:name="_GoBack"/>
-      <w:bookmarkEnd w:id="0"/>
       <w:r>
         <w:rPr>
           <w:iCs/>
@@ -2236,21 +2234,12 @@
         </w:rPr>
         <w:t xml:space="preserve"> new ES features we have already learned</w:t>
       </w:r>
-      <w:proofErr w:type="gramStart"/>
-      <w:r>
-        <w:rPr>
-          <w:iCs/>
-          <w:lang w:val="en-US"/>
-        </w:rPr>
-        <w:t xml:space="preserve">. </w:t>
-      </w:r>
-      <w:proofErr w:type="gramEnd"/>
-      <w:r>
-        <w:rPr>
-          <w:iCs/>
-          <w:lang w:val="en-US"/>
-        </w:rPr>
-        <w:t>Only challenging ones or ones with particular interests</w:t>
+      <w:r>
+        <w:rPr>
+          <w:iCs/>
+          <w:lang w:val="en-US"/>
+        </w:rPr>
+        <w:t>. Only challenging ones or ones with particular interests</w:t>
       </w:r>
       <w:r>
         <w:rPr>
@@ -2576,23 +2565,7 @@
             <w:iCs/>
             <w:lang w:val="en-US"/>
           </w:rPr>
-          <w:t>https://nodejs.org/en/docs/es</w:t>
-        </w:r>
-        <w:r>
-          <w:rPr>
-            <w:rStyle w:val="Hyperlink"/>
-            <w:iCs/>
-            <w:lang w:val="en-US"/>
-          </w:rPr>
-          <w:t>6</w:t>
-        </w:r>
-        <w:r>
-          <w:rPr>
-            <w:rStyle w:val="Hyperlink"/>
-            <w:iCs/>
-            <w:lang w:val="en-US"/>
-          </w:rPr>
-          <w:t>/</w:t>
+          <w:t>https://nodejs.org/en/docs/es6/</w:t>
         </w:r>
       </w:hyperlink>
       <w:r>
@@ -3879,23 +3852,7 @@
             <w:iCs/>
             <w:lang w:val="en-US"/>
           </w:rPr>
-          <w:t>https://developer.mozilla.org/en-</w:t>
-        </w:r>
-        <w:r>
-          <w:rPr>
-            <w:rStyle w:val="Hyperlink"/>
-            <w:iCs/>
-            <w:lang w:val="en-US"/>
-          </w:rPr>
-          <w:t>U</w:t>
-        </w:r>
-        <w:r>
-          <w:rPr>
-            <w:rStyle w:val="Hyperlink"/>
-            <w:iCs/>
-            <w:lang w:val="en-US"/>
-          </w:rPr>
-          <w:t>S/docs/Web/JavaScript/A_re-introduction_to_JavaScript</w:t>
+          <w:t>https://developer.mozilla.org/en-US/docs/Web/JavaScript/A_re-introduction_to_JavaScript</w:t>
         </w:r>
       </w:hyperlink>
     </w:p>
@@ -3972,7 +3929,7 @@
           <w:lang w:val="en-US"/>
         </w:rPr>
       </w:pPr>
-      <w:bookmarkStart w:id="1" w:name="_Hlk85217230"/>
+      <w:bookmarkStart w:id="0" w:name="_Hlk85217230"/>
       <w:r>
         <w:rPr>
           <w:iCs/>
@@ -3990,7 +3947,7 @@
         </w:rPr>
         <w:t>hel</w:t>
       </w:r>
-      <w:bookmarkEnd w:id="1"/>
+      <w:bookmarkEnd w:id="0"/>
       <w:r>
         <w:rPr>
           <w:b/>
@@ -4905,7 +4862,159 @@
         <w:rPr>
           <w:color w:val="70AD47" w:themeColor="accent6"/>
         </w:rPr>
-        <w:t xml:space="preserve"> is </w:t>
+        <w:t xml:space="preserve"> </w:t>
+      </w:r>
+      <w:r>
+        <w:rPr>
+          <w:color w:val="70AD47" w:themeColor="accent6"/>
+        </w:rPr>
+        <w:t>(</w:t>
+      </w:r>
+      <w:proofErr w:type="spellStart"/>
+      <w:r>
+        <w:rPr>
+          <w:color w:val="70AD47" w:themeColor="accent6"/>
+        </w:rPr>
+        <w:t>that</w:t>
+      </w:r>
+      <w:proofErr w:type="spellEnd"/>
+      <w:r>
+        <w:rPr>
+          <w:color w:val="70AD47" w:themeColor="accent6"/>
+        </w:rPr>
+        <w:t xml:space="preserve"> </w:t>
+      </w:r>
+      <w:proofErr w:type="spellStart"/>
+      <w:r>
+        <w:rPr>
+          <w:color w:val="70AD47" w:themeColor="accent6"/>
+        </w:rPr>
+        <w:t>would</w:t>
+      </w:r>
+      <w:proofErr w:type="spellEnd"/>
+      <w:r>
+        <w:rPr>
+          <w:color w:val="70AD47" w:themeColor="accent6"/>
+        </w:rPr>
+        <w:t xml:space="preserve"> </w:t>
+      </w:r>
+      <w:proofErr w:type="spellStart"/>
+      <w:r>
+        <w:rPr>
+          <w:color w:val="70AD47" w:themeColor="accent6"/>
+        </w:rPr>
+        <w:t>be</w:t>
+      </w:r>
+      <w:proofErr w:type="spellEnd"/>
+      <w:r>
+        <w:rPr>
+          <w:color w:val="70AD47" w:themeColor="accent6"/>
+        </w:rPr>
+        <w:t xml:space="preserve"> </w:t>
+      </w:r>
+      <w:proofErr w:type="spellStart"/>
+      <w:r>
+        <w:rPr>
+          <w:color w:val="70AD47" w:themeColor="accent6"/>
+        </w:rPr>
+        <w:t>component</w:t>
+      </w:r>
+      <w:proofErr w:type="spellEnd"/>
+      <w:r>
+        <w:rPr>
+          <w:color w:val="70AD47" w:themeColor="accent6"/>
+        </w:rPr>
+        <w:t xml:space="preserve"> </w:t>
+      </w:r>
+      <w:proofErr w:type="spellStart"/>
+      <w:r>
+        <w:rPr>
+          <w:color w:val="70AD47" w:themeColor="accent6"/>
+        </w:rPr>
+        <w:t>functions</w:t>
+      </w:r>
+      <w:proofErr w:type="spellEnd"/>
+      <w:r>
+        <w:rPr>
+          <w:color w:val="70AD47" w:themeColor="accent6"/>
+        </w:rPr>
+        <w:t xml:space="preserve"> </w:t>
+      </w:r>
+      <w:proofErr w:type="spellStart"/>
+      <w:r>
+        <w:rPr>
+          <w:color w:val="70AD47" w:themeColor="accent6"/>
+        </w:rPr>
+        <w:t>parameter</w:t>
+      </w:r>
+      <w:proofErr w:type="spellEnd"/>
+      <w:r>
+        <w:rPr>
+          <w:color w:val="70AD47" w:themeColor="accent6"/>
+        </w:rPr>
+        <w:t xml:space="preserve">, </w:t>
+      </w:r>
+      <w:proofErr w:type="spellStart"/>
+      <w:r>
+        <w:rPr>
+          <w:color w:val="70AD47" w:themeColor="accent6"/>
+        </w:rPr>
+        <w:t>we</w:t>
+      </w:r>
+      <w:proofErr w:type="spellEnd"/>
+      <w:r>
+        <w:rPr>
+          <w:color w:val="70AD47" w:themeColor="accent6"/>
+        </w:rPr>
+        <w:t xml:space="preserve"> </w:t>
+      </w:r>
+      <w:proofErr w:type="spellStart"/>
+      <w:r>
+        <w:rPr>
+          <w:color w:val="70AD47" w:themeColor="accent6"/>
+        </w:rPr>
+        <w:t>don't</w:t>
+      </w:r>
+      <w:proofErr w:type="spellEnd"/>
+      <w:r>
+        <w:rPr>
+          <w:color w:val="70AD47" w:themeColor="accent6"/>
+        </w:rPr>
+        <w:t xml:space="preserve"> </w:t>
+      </w:r>
+      <w:proofErr w:type="spellStart"/>
+      <w:r>
+        <w:rPr>
+          <w:color w:val="70AD47" w:themeColor="accent6"/>
+        </w:rPr>
+        <w:t>see</w:t>
+      </w:r>
+      <w:proofErr w:type="spellEnd"/>
+      <w:r>
+        <w:rPr>
+          <w:color w:val="70AD47" w:themeColor="accent6"/>
+        </w:rPr>
+        <w:t xml:space="preserve"> it </w:t>
+      </w:r>
+      <w:proofErr w:type="spellStart"/>
+      <w:r>
+        <w:rPr>
+          <w:color w:val="70AD47" w:themeColor="accent6"/>
+        </w:rPr>
+        <w:t>here</w:t>
+      </w:r>
+      <w:proofErr w:type="spellEnd"/>
+      <w:r>
+        <w:rPr>
+          <w:color w:val="70AD47" w:themeColor="accent6"/>
+        </w:rPr>
+        <w:t xml:space="preserve">) </w:t>
+      </w:r>
+      <w:r>
+        <w:rPr>
+          <w:color w:val="70AD47" w:themeColor="accent6"/>
+        </w:rPr>
+        <w:t xml:space="preserve">is </w:t>
       </w:r>
       <w:proofErr w:type="spellStart"/>
       <w:r>
@@ -4949,6 +5058,8 @@
         </w:rPr>
         <w:t>.</w:t>
       </w:r>
+      <w:bookmarkStart w:id="1" w:name="_GoBack"/>
+      <w:bookmarkEnd w:id="1"/>
     </w:p>
     <w:p>
       <w:pPr>

</xml_diff>

<commit_message>
FSO parts 1d-2a updated, 2b started
</commit_message>
<xml_diff>
--- a/FSO/FSOReadingList.docx
+++ b/FSO/FSOReadingList.docx
@@ -363,6 +363,74 @@
           <w:lang w:val="en-US"/>
         </w:rPr>
         <w:t xml:space="preserve"> later?</w:t>
+      </w:r>
+    </w:p>
+    <w:p>
+      <w:pPr>
+        <w:rPr>
+          <w:i/>
+          <w:iCs/>
+          <w:lang w:val="en-US"/>
+        </w:rPr>
+      </w:pPr>
+      <w:r>
+        <w:rPr>
+          <w:i/>
+          <w:iCs/>
+          <w:lang w:val="en-US"/>
+        </w:rPr>
+        <w:t xml:space="preserve">exercises: </w:t>
+      </w:r>
+      <w:r>
+        <w:rPr>
+          <w:i/>
+          <w:iCs/>
+          <w:u w:val="single"/>
+          <w:lang w:val="en-US"/>
+        </w:rPr>
+        <w:t>Skip</w:t>
+      </w:r>
+      <w:r>
+        <w:rPr>
+          <w:i/>
+          <w:iCs/>
+          <w:lang w:val="en-US"/>
+        </w:rPr>
+        <w:t xml:space="preserve"> if need to advance fast. </w:t>
+      </w:r>
+      <w:r>
+        <w:rPr>
+          <w:i/>
+          <w:iCs/>
+          <w:u w:val="single"/>
+          <w:lang w:val="en-US"/>
+        </w:rPr>
+        <w:t>Read</w:t>
+      </w:r>
+      <w:r>
+        <w:rPr>
+          <w:i/>
+          <w:iCs/>
+          <w:lang w:val="en-US"/>
+        </w:rPr>
+        <w:t xml:space="preserve"> if need quite fast pace. </w:t>
+      </w:r>
+      <w:r>
+        <w:rPr>
+          <w:i/>
+          <w:iCs/>
+          <w:u w:val="single"/>
+          <w:lang w:val="en-US"/>
+        </w:rPr>
+        <w:t>Do</w:t>
+      </w:r>
+      <w:r>
+        <w:rPr>
+          <w:i/>
+          <w:iCs/>
+          <w:lang w:val="en-US"/>
+        </w:rPr>
+        <w:t xml:space="preserve"> them if have lot of time.</w:t>
       </w:r>
     </w:p>
     <w:p>
@@ -3528,26 +3596,17 @@
           <w:rStyle w:val="token"/>
           <w:rFonts w:eastAsiaTheme="majorEastAsia"/>
         </w:rPr>
-        <w:t>1000</w:t>
-      </w:r>
-      <w:proofErr w:type="gramStart"/>
+        <w:t xml:space="preserve">1000)  </w:t>
+      </w:r>
+      <w:proofErr w:type="spellStart"/>
       <w:r>
         <w:rPr>
           <w:rStyle w:val="token"/>
           <w:rFonts w:eastAsiaTheme="majorEastAsia"/>
         </w:rPr>
-        <w:t xml:space="preserve">)  </w:t>
-      </w:r>
-      <w:proofErr w:type="spellStart"/>
-      <w:r>
-        <w:rPr>
-          <w:rStyle w:val="token"/>
-          <w:rFonts w:eastAsiaTheme="majorEastAsia"/>
-        </w:rPr>
         <w:t>one</w:t>
       </w:r>
       <w:proofErr w:type="spellEnd"/>
-      <w:proofErr w:type="gramEnd"/>
       <w:r>
         <w:rPr>
           <w:rStyle w:val="token"/>
@@ -4190,15 +4249,7 @@
           <w:rStyle w:val="gatsby-highlight-code-line"/>
           <w:color w:val="70AD47" w:themeColor="accent6"/>
         </w:rPr>
-        <w:t xml:space="preserve"> </w:t>
-      </w:r>
-      <w:proofErr w:type="gramStart"/>
-      <w:r>
-        <w:rPr>
-          <w:rStyle w:val="gatsby-highlight-code-line"/>
-          <w:color w:val="70AD47" w:themeColor="accent6"/>
-        </w:rPr>
-        <w:t>props</w:t>
+        <w:t xml:space="preserve"> props</w:t>
       </w:r>
       <w:r>
         <w:rPr>
@@ -4220,15 +4271,7 @@
           <w:rStyle w:val="gatsby-highlight-code-line"/>
           <w:color w:val="70AD47" w:themeColor="accent6"/>
         </w:rPr>
-        <w:t xml:space="preserve">   </w:t>
-      </w:r>
-      <w:proofErr w:type="gramEnd"/>
-      <w:r>
-        <w:rPr>
-          <w:rStyle w:val="gatsby-highlight-code-line"/>
-          <w:color w:val="70AD47" w:themeColor="accent6"/>
-        </w:rPr>
-        <w:t xml:space="preserve">          // 1.way</w:t>
+        <w:t xml:space="preserve">             // 1.way</w:t>
       </w:r>
       <w:r>
         <w:rPr>
@@ -4465,7 +4508,6 @@
         </w:rPr>
         <w:t xml:space="preserve"> </w:t>
       </w:r>
-      <w:proofErr w:type="gramStart"/>
       <w:r>
         <w:rPr>
           <w:rStyle w:val="token"/>
@@ -4490,7 +4532,6 @@
         <w:t>name</w:t>
       </w:r>
       <w:proofErr w:type="spellEnd"/>
-      <w:proofErr w:type="gramEnd"/>
       <w:r>
         <w:rPr>
           <w:rStyle w:val="token"/>
@@ -4605,7 +4646,6 @@
           <w:color w:val="70AD47" w:themeColor="accent6"/>
         </w:rPr>
       </w:pPr>
-      <w:proofErr w:type="gramStart"/>
       <w:r>
         <w:rPr>
           <w:color w:val="70AD47" w:themeColor="accent6"/>
@@ -4620,7 +4660,6 @@
         <w:t>name</w:t>
       </w:r>
       <w:proofErr w:type="spellEnd"/>
-      <w:proofErr w:type="gramEnd"/>
       <w:r>
         <w:rPr>
           <w:color w:val="70AD47" w:themeColor="accent6"/>
@@ -5058,8 +5097,6 @@
         </w:rPr>
         <w:t>.</w:t>
       </w:r>
-      <w:bookmarkStart w:id="1" w:name="_GoBack"/>
-      <w:bookmarkEnd w:id="1"/>
     </w:p>
     <w:p>
       <w:pPr>
@@ -6232,7 +6269,48 @@
           <w:color w:val="70AD47" w:themeColor="accent6"/>
           <w:lang w:val="en-US"/>
         </w:rPr>
-        <w:t>several pieces forming the state OR one more complex object forming the state</w:t>
+        <w:t xml:space="preserve">several pieces forming the </w:t>
+      </w:r>
+      <w:r>
+        <w:rPr>
+          <w:iCs/>
+          <w:color w:val="70AD47" w:themeColor="accent6"/>
+          <w:lang w:val="en-US"/>
+        </w:rPr>
+        <w:t xml:space="preserve">React component </w:t>
+      </w:r>
+      <w:r>
+        <w:rPr>
+          <w:b/>
+          <w:iCs/>
+          <w:color w:val="70AD47" w:themeColor="accent6"/>
+          <w:lang w:val="en-US"/>
+        </w:rPr>
+        <w:t>state</w:t>
+      </w:r>
+      <w:r>
+        <w:rPr>
+          <w:iCs/>
+          <w:color w:val="70AD47" w:themeColor="accent6"/>
+          <w:lang w:val="en-US"/>
+        </w:rPr>
+        <w:t xml:space="preserve"> OR one</w:t>
+      </w:r>
+      <w:r>
+        <w:rPr>
+          <w:iCs/>
+          <w:color w:val="70AD47" w:themeColor="accent6"/>
+          <w:lang w:val="en-US"/>
+        </w:rPr>
+        <w:t>,</w:t>
+      </w:r>
+      <w:r>
+        <w:rPr>
+          <w:iCs/>
+          <w:color w:val="70AD47" w:themeColor="accent6"/>
+          <w:lang w:val="en-US"/>
+        </w:rPr>
+        <w:t xml:space="preserve"> more complex object forming the state</w:t>
       </w:r>
     </w:p>
     <w:p>
@@ -6334,7 +6412,39 @@
           <w:color w:val="70AD47" w:themeColor="accent6"/>
           <w:lang w:val="en-US"/>
         </w:rPr>
-        <w:t xml:space="preserve">array or object, object's </w:t>
+        <w:t xml:space="preserve">keep it as an </w:t>
+      </w:r>
+      <w:r>
+        <w:rPr>
+          <w:iCs/>
+          <w:color w:val="70AD47" w:themeColor="accent6"/>
+          <w:lang w:val="en-US"/>
+        </w:rPr>
+        <w:t xml:space="preserve">array or </w:t>
+      </w:r>
+      <w:r>
+        <w:rPr>
+          <w:iCs/>
+          <w:color w:val="70AD47" w:themeColor="accent6"/>
+          <w:lang w:val="en-US"/>
+        </w:rPr>
+        <w:t xml:space="preserve">as certain </w:t>
+      </w:r>
+      <w:r>
+        <w:rPr>
+          <w:iCs/>
+          <w:color w:val="70AD47" w:themeColor="accent6"/>
+          <w:lang w:val="en-US"/>
+        </w:rPr>
+        <w:t xml:space="preserve">object, </w:t>
+      </w:r>
+      <w:r>
+        <w:rPr>
+          <w:iCs/>
+          <w:color w:val="70AD47" w:themeColor="accent6"/>
+          <w:lang w:val="en-US"/>
+        </w:rPr>
+        <w:t xml:space="preserve">with same </w:t>
       </w:r>
       <w:r>
         <w:rPr>
@@ -6344,6 +6454,32 @@
         </w:rPr>
         <w:t>member names.</w:t>
       </w:r>
+      <w:r>
+        <w:rPr>
+          <w:iCs/>
+          <w:color w:val="70AD47" w:themeColor="accent6"/>
+          <w:lang w:val="en-US"/>
+        </w:rPr>
+        <w:t xml:space="preserve"> At least I do easily </w:t>
+      </w:r>
+      <w:proofErr w:type="gramStart"/>
+      <w:r>
+        <w:rPr>
+          <w:iCs/>
+          <w:color w:val="70AD47" w:themeColor="accent6"/>
+          <w:lang w:val="en-US"/>
+        </w:rPr>
+        <w:t>mistakes</w:t>
+      </w:r>
+      <w:proofErr w:type="gramEnd"/>
+      <w:r>
+        <w:rPr>
+          <w:iCs/>
+          <w:color w:val="70AD47" w:themeColor="accent6"/>
+          <w:lang w:val="en-US"/>
+        </w:rPr>
+        <w:t xml:space="preserve"> with React/Redux state object structures. Usually something put somewhere else on wrong structure level.</w:t>
+      </w:r>
     </w:p>
     <w:p>
       <w:pPr>
@@ -6364,6 +6500,60 @@
           <w:color w:val="70AD47" w:themeColor="accent6"/>
           <w:lang w:val="en-US"/>
         </w:rPr>
+        <w:t xml:space="preserve">(React dev tools introduced later </w:t>
+      </w:r>
+      <w:r>
+        <w:rPr>
+          <w:iCs/>
+          <w:color w:val="70AD47" w:themeColor="accent6"/>
+          <w:lang w:val="en-US"/>
+        </w:rPr>
+        <w:t>helps in</w:t>
+      </w:r>
+      <w:r>
+        <w:rPr>
+          <w:iCs/>
+          <w:color w:val="70AD47" w:themeColor="accent6"/>
+          <w:lang w:val="en-US"/>
+        </w:rPr>
+        <w:t xml:space="preserve"> check</w:t>
+      </w:r>
+      <w:r>
+        <w:rPr>
+          <w:iCs/>
+          <w:color w:val="70AD47" w:themeColor="accent6"/>
+          <w:lang w:val="en-US"/>
+        </w:rPr>
+        <w:t>ing</w:t>
+      </w:r>
+      <w:r>
+        <w:rPr>
+          <w:iCs/>
+          <w:color w:val="70AD47" w:themeColor="accent6"/>
+          <w:lang w:val="en-US"/>
+        </w:rPr>
+        <w:t xml:space="preserve"> the state contents?)</w:t>
+      </w:r>
+    </w:p>
+    <w:p>
+      <w:pPr>
+        <w:pStyle w:val="ListParagraph"/>
+        <w:numPr>
+          <w:ilvl w:val="0"/>
+          <w:numId w:val="3"/>
+        </w:numPr>
+        <w:rPr>
+          <w:iCs/>
+          <w:color w:val="70AD47" w:themeColor="accent6"/>
+          <w:lang w:val="en-US"/>
+        </w:rPr>
+      </w:pPr>
+      <w:r>
+        <w:rPr>
+          <w:iCs/>
+          <w:color w:val="70AD47" w:themeColor="accent6"/>
+          <w:lang w:val="en-US"/>
+        </w:rPr>
         <w:t xml:space="preserve">methods updating the state might </w:t>
       </w:r>
       <w:r>
@@ -6381,7 +6571,31 @@
           <w:color w:val="70AD47" w:themeColor="accent6"/>
           <w:lang w:val="en-US"/>
         </w:rPr>
-        <w:t xml:space="preserve"> utilize the … spread notation to take a copy of the current</w:t>
+        <w:t xml:space="preserve"> utilize the spread notation</w:t>
+      </w:r>
+      <w:r>
+        <w:rPr>
+          <w:iCs/>
+          <w:color w:val="70AD47" w:themeColor="accent6"/>
+          <w:lang w:val="en-US"/>
+        </w:rPr>
+        <w:t xml:space="preserve"> ...</w:t>
+      </w:r>
+      <w:r>
+        <w:rPr>
+          <w:iCs/>
+          <w:color w:val="70AD47" w:themeColor="accent6"/>
+          <w:lang w:val="en-US"/>
+        </w:rPr>
+        <w:t xml:space="preserve"> </w:t>
+      </w:r>
+      <w:r>
+        <w:rPr>
+          <w:iCs/>
+          <w:color w:val="70AD47" w:themeColor="accent6"/>
+          <w:lang w:val="en-US"/>
+        </w:rPr>
+        <w:t>to take a copy of the current</w:t>
       </w:r>
       <w:r>
         <w:rPr>
@@ -6397,7 +6611,23 @@
           <w:color w:val="70AD47" w:themeColor="accent6"/>
           <w:lang w:val="en-US"/>
         </w:rPr>
-        <w:t xml:space="preserve"> state as basis, and </w:t>
+        <w:t xml:space="preserve"> state as </w:t>
+      </w:r>
+      <w:r>
+        <w:rPr>
+          <w:iCs/>
+          <w:color w:val="70AD47" w:themeColor="accent6"/>
+          <w:lang w:val="en-US"/>
+        </w:rPr>
+        <w:t xml:space="preserve">the </w:t>
+      </w:r>
+      <w:r>
+        <w:rPr>
+          <w:iCs/>
+          <w:color w:val="70AD47" w:themeColor="accent6"/>
+          <w:lang w:val="en-US"/>
+        </w:rPr>
+        <w:t xml:space="preserve">basis, and </w:t>
       </w:r>
       <w:r>
         <w:rPr>
@@ -6436,7 +6666,39 @@
           <w:color w:val="70AD47" w:themeColor="accent6"/>
           <w:lang w:val="en-US"/>
         </w:rPr>
-        <w:t>we will thus create a new object that will replace the old state object. We cannot mutate the old state object. (this was the same in the traditional class-based React)</w:t>
+        <w:t>we will thus create a new object that will replace the old state object. We cannot mutate the old state object. (</w:t>
+      </w:r>
+      <w:r>
+        <w:rPr>
+          <w:iCs/>
+          <w:color w:val="70AD47" w:themeColor="accent6"/>
+          <w:lang w:val="en-US"/>
+        </w:rPr>
+        <w:t>_</w:t>
+      </w:r>
+      <w:r>
+        <w:rPr>
+          <w:iCs/>
+          <w:color w:val="70AD47" w:themeColor="accent6"/>
+          <w:lang w:val="en-US"/>
+        </w:rPr>
+        <w:t>his was the same</w:t>
+      </w:r>
+      <w:r>
+        <w:rPr>
+          <w:iCs/>
+          <w:color w:val="70AD47" w:themeColor="accent6"/>
+          <w:lang w:val="en-US"/>
+        </w:rPr>
+        <w:t xml:space="preserve"> rule</w:t>
+      </w:r>
+      <w:r>
+        <w:rPr>
+          <w:iCs/>
+          <w:color w:val="70AD47" w:themeColor="accent6"/>
+          <w:lang w:val="en-US"/>
+        </w:rPr>
+        <w:t xml:space="preserve"> in the traditional class-based React)</w:t>
       </w:r>
     </w:p>
     <w:p>
@@ -6604,15 +6866,73 @@
           <w:color w:val="70AD47" w:themeColor="accent6"/>
           <w:lang w:val="en-US"/>
         </w:rPr>
-        <w:t>. If true, return something. If was true, the method will end. Otherwise return what the second return returns. You like that or not? To me if-else would be more elegant.</w:t>
-      </w:r>
-      <w:r>
-        <w:rPr>
-          <w:iCs/>
-          <w:color w:val="70AD47" w:themeColor="accent6"/>
-          <w:lang w:val="en-US"/>
-        </w:rPr>
-        <w:t xml:space="preserve"> A bit nerdy solution. Even the block for the if is left out. Well it</w:t>
+        <w:t xml:space="preserve">. If true, return something. If </w:t>
+      </w:r>
+      <w:r>
+        <w:rPr>
+          <w:iCs/>
+          <w:color w:val="70AD47" w:themeColor="accent6"/>
+          <w:lang w:val="en-US"/>
+        </w:rPr>
+        <w:t>that happened</w:t>
+      </w:r>
+      <w:r>
+        <w:rPr>
+          <w:iCs/>
+          <w:color w:val="70AD47" w:themeColor="accent6"/>
+          <w:lang w:val="en-US"/>
+        </w:rPr>
+        <w:t xml:space="preserve"> the method will end. Otherwise return what the second return returns. You like that or not? To me if-else</w:t>
+      </w:r>
+      <w:r>
+        <w:rPr>
+          <w:iCs/>
+          <w:color w:val="70AD47" w:themeColor="accent6"/>
+          <w:lang w:val="en-US"/>
+        </w:rPr>
+        <w:t xml:space="preserve"> </w:t>
+      </w:r>
+      <w:proofErr w:type="spellStart"/>
+      <w:r>
+        <w:rPr>
+          <w:iCs/>
+          <w:color w:val="70AD47" w:themeColor="accent6"/>
+          <w:lang w:val="en-US"/>
+        </w:rPr>
+        <w:t>if-else</w:t>
+      </w:r>
+      <w:proofErr w:type="spellEnd"/>
+      <w:r>
+        <w:rPr>
+          <w:iCs/>
+          <w:color w:val="70AD47" w:themeColor="accent6"/>
+          <w:lang w:val="en-US"/>
+        </w:rPr>
+        <w:t xml:space="preserve"> would be more elegant.</w:t>
+      </w:r>
+      <w:r>
+        <w:rPr>
+          <w:iCs/>
+          <w:color w:val="70AD47" w:themeColor="accent6"/>
+          <w:lang w:val="en-US"/>
+        </w:rPr>
+        <w:t xml:space="preserve"> A bit nerdy solution</w:t>
+      </w:r>
+      <w:r>
+        <w:rPr>
+          <w:iCs/>
+          <w:color w:val="70AD47" w:themeColor="accent6"/>
+          <w:lang w:val="en-US"/>
+        </w:rPr>
+        <w:t xml:space="preserve"> this "shortcut return"</w:t>
+      </w:r>
+      <w:r>
+        <w:rPr>
+          <w:iCs/>
+          <w:color w:val="70AD47" w:themeColor="accent6"/>
+          <w:lang w:val="en-US"/>
+        </w:rPr>
+        <w:t>. Even the block for the if is left out. Well it</w:t>
       </w:r>
       <w:r>
         <w:rPr>
@@ -6644,7 +6964,15 @@
           <w:color w:val="70AD47" w:themeColor="accent6"/>
           <w:lang w:val="en-US"/>
         </w:rPr>
-        <w:t xml:space="preserve"> JSX+JS combo so…</w:t>
+        <w:t xml:space="preserve"> JSX+JS combo so</w:t>
+      </w:r>
+      <w:r>
+        <w:rPr>
+          <w:iCs/>
+          <w:color w:val="70AD47" w:themeColor="accent6"/>
+          <w:lang w:val="en-US"/>
+        </w:rPr>
+        <w:t xml:space="preserve"> in some cases needed/ok.</w:t>
       </w:r>
     </w:p>
     <w:p>
@@ -6664,7 +6992,29 @@
           <w:iCs/>
           <w:lang w:val="en-US"/>
         </w:rPr>
-        <w:t>Old React, read but skip mostly</w:t>
+        <w:t>Old React, read</w:t>
+      </w:r>
+      <w:r>
+        <w:rPr>
+          <w:iCs/>
+          <w:lang w:val="en-US"/>
+        </w:rPr>
+        <w:t>,</w:t>
+      </w:r>
+      <w:r>
+        <w:rPr>
+          <w:iCs/>
+          <w:lang w:val="en-US"/>
+        </w:rPr>
+        <w:t xml:space="preserve"> but </w:t>
+      </w:r>
+      <w:r>
+        <w:rPr>
+          <w:b/>
+          <w:iCs/>
+          <w:lang w:val="en-US"/>
+        </w:rPr>
+        <w:t>skip mostly</w:t>
       </w:r>
     </w:p>
     <w:p>
@@ -6736,7 +7086,21 @@
           <w:iCs/>
           <w:lang w:val="en-US"/>
         </w:rPr>
-        <w:t xml:space="preserve"> No concatenation.</w:t>
+        <w:t xml:space="preserve"> </w:t>
+      </w:r>
+      <w:r>
+        <w:rPr>
+          <w:iCs/>
+          <w:lang w:val="en-US"/>
+        </w:rPr>
+        <w:t xml:space="preserve">Other way to do console.log. </w:t>
+      </w:r>
+      <w:r>
+        <w:rPr>
+          <w:iCs/>
+          <w:lang w:val="en-US"/>
+        </w:rPr>
+        <w:t>No concatenation.</w:t>
       </w:r>
       <w:r>
         <w:rPr>
@@ -6759,6 +7123,45 @@
         </w:rPr>
         <w:t xml:space="preserve"> out</w:t>
       </w:r>
+      <w:r>
+        <w:rPr>
+          <w:iCs/>
+          <w:lang w:val="en-US"/>
+        </w:rPr>
+        <w:t xml:space="preserve">. Try also </w:t>
+      </w:r>
+      <w:proofErr w:type="spellStart"/>
+      <w:r>
+        <w:rPr>
+          <w:iCs/>
+          <w:lang w:val="en-US"/>
+        </w:rPr>
+        <w:t>console.dir</w:t>
+      </w:r>
+      <w:proofErr w:type="spellEnd"/>
+      <w:r>
+        <w:rPr>
+          <w:iCs/>
+          <w:lang w:val="en-US"/>
+        </w:rPr>
+        <w:t>(</w:t>
+      </w:r>
+      <w:proofErr w:type="spellStart"/>
+      <w:r>
+        <w:rPr>
+          <w:iCs/>
+          <w:lang w:val="en-US"/>
+        </w:rPr>
+        <w:t>someObject</w:t>
+      </w:r>
+      <w:proofErr w:type="spellEnd"/>
+      <w:r>
+        <w:rPr>
+          <w:iCs/>
+          <w:lang w:val="en-US"/>
+        </w:rPr>
+        <w:t>)</w:t>
+      </w:r>
     </w:p>
     <w:p>
       <w:pPr>
@@ -6799,7 +7202,35 @@
           <w:iCs/>
           <w:lang w:val="en-US"/>
         </w:rPr>
-        <w:t>rules of Hooks we have also in the Frontend exam reading list already, but good to read also here</w:t>
+        <w:t>rules of Hooks we have also in the</w:t>
+      </w:r>
+      <w:r>
+        <w:rPr>
+          <w:iCs/>
+          <w:lang w:val="en-US"/>
+        </w:rPr>
+        <w:t xml:space="preserve"> other</w:t>
+      </w:r>
+      <w:r>
+        <w:rPr>
+          <w:iCs/>
+          <w:lang w:val="en-US"/>
+        </w:rPr>
+        <w:t xml:space="preserve"> Frontend exam reading lis</w:t>
+      </w:r>
+      <w:r>
+        <w:rPr>
+          <w:iCs/>
+          <w:lang w:val="en-US"/>
+        </w:rPr>
+        <w:t>t</w:t>
+      </w:r>
+      <w:r>
+        <w:rPr>
+          <w:iCs/>
+          <w:lang w:val="en-US"/>
+        </w:rPr>
+        <w:t>, but good to read also here</w:t>
       </w:r>
     </w:p>
     <w:p>
@@ -6831,16 +7262,14 @@
         </w:rPr>
         <w:t xml:space="preserve">nce </w:t>
       </w:r>
-      <w:proofErr w:type="gramStart"/>
-      <w:r>
-        <w:rPr>
-          <w:iCs/>
-          <w:color w:val="70AD47" w:themeColor="accent6"/>
-          <w:lang w:val="en-US"/>
-        </w:rPr>
-        <w:t>again</w:t>
-      </w:r>
-      <w:proofErr w:type="gramEnd"/>
+      <w:r>
+        <w:rPr>
+          <w:iCs/>
+          <w:color w:val="70AD47" w:themeColor="accent6"/>
+          <w:lang w:val="en-US"/>
+        </w:rPr>
+        <w:t>again,</w:t>
+      </w:r>
       <w:r>
         <w:rPr>
           <w:iCs/>
@@ -6867,6 +7296,14 @@
         </w:rPr>
         <w:t>, not executing code, but passing executable code</w:t>
       </w:r>
+      <w:r>
+        <w:rPr>
+          <w:iCs/>
+          <w:color w:val="70AD47" w:themeColor="accent6"/>
+          <w:lang w:val="en-US"/>
+        </w:rPr>
+        <w:t xml:space="preserve"> for later execution, in case of …</w:t>
+      </w:r>
     </w:p>
     <w:p>
       <w:pPr>
@@ -6940,7 +7377,21 @@
           <w:iCs/>
           <w:lang w:val="en-US"/>
         </w:rPr>
-        <w:t xml:space="preserve">in addition to </w:t>
+        <w:t>in addition to</w:t>
+      </w:r>
+      <w:r>
+        <w:rPr>
+          <w:iCs/>
+          <w:lang w:val="en-US"/>
+        </w:rPr>
+        <w:t xml:space="preserve"> the</w:t>
+      </w:r>
+      <w:r>
+        <w:rPr>
+          <w:iCs/>
+          <w:lang w:val="en-US"/>
+        </w:rPr>
+        <w:t xml:space="preserve"> </w:t>
       </w:r>
       <w:r>
         <w:rPr>
@@ -6952,6 +7403,14 @@
       </w:r>
       <w:r>
         <w:rPr>
+          <w:b/>
+          <w:iCs/>
+          <w:lang w:val="en-US"/>
+        </w:rPr>
+        <w:t xml:space="preserve"> reasons</w:t>
+      </w:r>
+      <w:r>
+        <w:rPr>
           <w:iCs/>
           <w:lang w:val="en-US"/>
         </w:rPr>
@@ -6985,7 +7444,14 @@
           <w:iCs/>
           <w:lang w:val="en-US"/>
         </w:rPr>
-        <w:t xml:space="preserve"> them as separate, but possibly together orchestrated components.</w:t>
+        <w:t xml:space="preserve"> them as separate, but together orchestrated components</w:t>
+      </w:r>
+      <w:r>
+        <w:rPr>
+          <w:iCs/>
+          <w:lang w:val="en-US"/>
+        </w:rPr>
+        <w:t>, mosaic pieces.</w:t>
       </w:r>
     </w:p>
     <w:p>
@@ -7005,7 +7471,49 @@
           <w:iCs/>
           <w:lang w:val="en-US"/>
         </w:rPr>
-        <w:t>Useful reading for React, two links to learning sites. Certainly good, now just think do you want to advance fast to tasks, or make a deeper dive into React. Up to you and depends on your situation</w:t>
+        <w:t>Useful reading for React, two links to learning sites. Certainly good, now just think do you want to advance fast to tasks</w:t>
+      </w:r>
+      <w:r>
+        <w:rPr>
+          <w:iCs/>
+          <w:lang w:val="en-US"/>
+        </w:rPr>
+        <w:t>/project?</w:t>
+      </w:r>
+      <w:r>
+        <w:rPr>
+          <w:iCs/>
+          <w:lang w:val="en-US"/>
+        </w:rPr>
+        <w:t xml:space="preserve"> </w:t>
+      </w:r>
+      <w:r>
+        <w:rPr>
+          <w:iCs/>
+          <w:lang w:val="en-US"/>
+        </w:rPr>
+        <w:t>O</w:t>
+      </w:r>
+      <w:r>
+        <w:rPr>
+          <w:iCs/>
+          <w:lang w:val="en-US"/>
+        </w:rPr>
+        <w:t>r make a deeper dive into React</w:t>
+      </w:r>
+      <w:r>
+        <w:rPr>
+          <w:iCs/>
+          <w:lang w:val="en-US"/>
+        </w:rPr>
+        <w:t>?</w:t>
+      </w:r>
+      <w:r>
+        <w:rPr>
+          <w:iCs/>
+          <w:lang w:val="en-US"/>
+        </w:rPr>
+        <w:t xml:space="preserve"> Up to you and depends on your situation</w:t>
       </w:r>
     </w:p>
     <w:p>
@@ -7224,7 +7732,49 @@
           <w:iCs/>
           <w:lang w:val="en-US"/>
         </w:rPr>
-        <w:t xml:space="preserve"> in daily work than in learning. I like to type all myself when learning)</w:t>
+        <w:t xml:space="preserve"> in daily work than in learning. I like to type all myself</w:t>
+      </w:r>
+      <w:r>
+        <w:rPr>
+          <w:iCs/>
+          <w:lang w:val="en-US"/>
+        </w:rPr>
+        <w:t xml:space="preserve"> with the </w:t>
+      </w:r>
+      <w:r>
+        <w:rPr>
+          <w:iCs/>
+          <w:lang w:val="en-US"/>
+        </w:rPr>
+        <w:t xml:space="preserve">thorough </w:t>
+      </w:r>
+      <w:r>
+        <w:rPr>
+          <w:iCs/>
+          <w:lang w:val="en-US"/>
+        </w:rPr>
+        <w:t>thinking</w:t>
+      </w:r>
+      <w:r>
+        <w:rPr>
+          <w:iCs/>
+          <w:lang w:val="en-US"/>
+        </w:rPr>
+        <w:t xml:space="preserve"> wh</w:t>
+      </w:r>
+      <w:r>
+        <w:rPr>
+          <w:iCs/>
+          <w:lang w:val="en-US"/>
+        </w:rPr>
+        <w:t>ile</w:t>
+      </w:r>
+      <w:r>
+        <w:rPr>
+          <w:iCs/>
+          <w:lang w:val="en-US"/>
+        </w:rPr>
+        <w:t xml:space="preserve"> learning)</w:t>
       </w:r>
     </w:p>
     <w:p>
@@ -7244,7 +7794,21 @@
           <w:iCs/>
           <w:lang w:val="en-US"/>
         </w:rPr>
-        <w:t>Higher order functions (functions that are passed functions, functions that return functions to be executed, map/foreach/filter/find/reduce. Interesting topics, we have seen a lot of that topic, but not all)</w:t>
+        <w:t>Higher order functions (functions that are passed functions, functions that return functions to be executed</w:t>
+      </w:r>
+      <w:r>
+        <w:rPr>
+          <w:iCs/>
+          <w:lang w:val="en-US"/>
+        </w:rPr>
+        <w:t xml:space="preserve"> by some other code</w:t>
+      </w:r>
+      <w:r>
+        <w:rPr>
+          <w:iCs/>
+          <w:lang w:val="en-US"/>
+        </w:rPr>
+        <w:t>, map/foreach/filter/find/reduce. Interesting topics, we have seen a lot of that topic, but not all)</w:t>
       </w:r>
     </w:p>
     <w:p>
@@ -7318,7 +7882,23 @@
           <w:color w:val="70AD47" w:themeColor="accent6"/>
           <w:lang w:val="en-US"/>
         </w:rPr>
-        <w:t xml:space="preserve"> or other config)</w:t>
+        <w:t xml:space="preserve"> or other config</w:t>
+      </w:r>
+      <w:r>
+        <w:rPr>
+          <w:iCs/>
+          <w:color w:val="70AD47" w:themeColor="accent6"/>
+          <w:lang w:val="en-US"/>
+        </w:rPr>
+        <w:t>uration data</w:t>
+      </w:r>
+      <w:r>
+        <w:rPr>
+          <w:iCs/>
+          <w:color w:val="70AD47" w:themeColor="accent6"/>
+          <w:lang w:val="en-US"/>
+        </w:rPr>
+        <w:t>)</w:t>
       </w:r>
     </w:p>
     <w:p>
@@ -7352,7 +7932,37 @@
           <w:iCs/>
           <w:lang w:val="en-US"/>
         </w:rPr>
-        <w:t xml:space="preserve"> you might want to use only arrow function syntax with modern React!)</w:t>
+        <w:t xml:space="preserve"> you might want to use only arrow function syntax with modern React</w:t>
+      </w:r>
+      <w:proofErr w:type="gramStart"/>
+      <w:r>
+        <w:rPr>
+          <w:iCs/>
+          <w:lang w:val="en-US"/>
+        </w:rPr>
+        <w:t>!</w:t>
+      </w:r>
+      <w:r>
+        <w:rPr>
+          <w:iCs/>
+          <w:lang w:val="en-US"/>
+        </w:rPr>
+        <w:t xml:space="preserve"> </w:t>
+      </w:r>
+      <w:proofErr w:type="gramEnd"/>
+      <w:r>
+        <w:rPr>
+          <w:iCs/>
+          <w:lang w:val="en-US"/>
+        </w:rPr>
+        <w:t>Then you don't need to think where are the cases where traditional function will not work because of 'this', the self-reference</w:t>
+      </w:r>
+      <w:r>
+        <w:rPr>
+          <w:iCs/>
+          <w:lang w:val="en-US"/>
+        </w:rPr>
+        <w:t>)</w:t>
       </w:r>
     </w:p>
     <w:p>
@@ -7392,7 +8002,41 @@
           <w:color w:val="70AD47" w:themeColor="accent6"/>
           <w:lang w:val="en-US"/>
         </w:rPr>
-        <w:t xml:space="preserve">, ul, table, div), 2. map/foreach/… creating child elements (finally e.g. li, tr, div) </w:t>
+        <w:t>, ul, table, div), 2. map/foreach/</w:t>
+      </w:r>
+      <w:proofErr w:type="spellStart"/>
+      <w:r>
+        <w:rPr>
+          <w:iCs/>
+          <w:color w:val="70AD47" w:themeColor="accent6"/>
+          <w:lang w:val="en-US"/>
+        </w:rPr>
+        <w:t>etc</w:t>
+      </w:r>
+      <w:proofErr w:type="spellEnd"/>
+      <w:r>
+        <w:rPr>
+          <w:iCs/>
+          <w:color w:val="70AD47" w:themeColor="accent6"/>
+          <w:lang w:val="en-US"/>
+        </w:rPr>
+        <w:t>…</w:t>
+      </w:r>
+      <w:r>
+        <w:rPr>
+          <w:iCs/>
+          <w:color w:val="70AD47" w:themeColor="accent6"/>
+          <w:lang w:val="en-US"/>
+        </w:rPr>
+        <w:t>looping</w:t>
+      </w:r>
+      <w:r>
+        <w:rPr>
+          <w:iCs/>
+          <w:color w:val="70AD47" w:themeColor="accent6"/>
+          <w:lang w:val="en-US"/>
+        </w:rPr>
+        <w:t xml:space="preserve"> creating child elements (finally e.g. li, tr, div) </w:t>
       </w:r>
       <w:r>
         <w:rPr>
@@ -7465,7 +8109,23 @@
           <w:color w:val="70AD47" w:themeColor="accent6"/>
           <w:lang w:val="en-US"/>
         </w:rPr>
-        <w:t xml:space="preserve"> to the child element </w:t>
+        <w:t xml:space="preserve"> to </w:t>
+      </w:r>
+      <w:r>
+        <w:rPr>
+          <w:iCs/>
+          <w:color w:val="70AD47" w:themeColor="accent6"/>
+          <w:lang w:val="en-US"/>
+        </w:rPr>
+        <w:t>(each)</w:t>
+      </w:r>
+      <w:r>
+        <w:rPr>
+          <w:iCs/>
+          <w:color w:val="70AD47" w:themeColor="accent6"/>
+          <w:lang w:val="en-US"/>
+        </w:rPr>
+        <w:t xml:space="preserve"> child element </w:t>
       </w:r>
     </w:p>
     <w:p>
@@ -7503,7 +8163,23 @@
           <w:color w:val="70AD47" w:themeColor="accent6"/>
           <w:lang w:val="en-US"/>
         </w:rPr>
-        <w:t xml:space="preserve"> return an array of elements, the map-function is the most used.</w:t>
+        <w:t xml:space="preserve"> return an array of </w:t>
+      </w:r>
+      <w:r>
+        <w:rPr>
+          <w:iCs/>
+          <w:color w:val="70AD47" w:themeColor="accent6"/>
+          <w:lang w:val="en-US"/>
+        </w:rPr>
+        <w:t>React components/elements</w:t>
+      </w:r>
+      <w:r>
+        <w:rPr>
+          <w:iCs/>
+          <w:color w:val="70AD47" w:themeColor="accent6"/>
+          <w:lang w:val="en-US"/>
+        </w:rPr>
+        <w:t>, the map-function is the most used.</w:t>
       </w:r>
     </w:p>
     <w:p>
@@ -7557,7 +8233,23 @@
           <w:color w:val="70AD47" w:themeColor="accent6"/>
           <w:lang w:val="en-US"/>
         </w:rPr>
-        <w:t xml:space="preserve"> that the item has in database.</w:t>
+        <w:t xml:space="preserve"> that the item has</w:t>
+      </w:r>
+      <w:r>
+        <w:rPr>
+          <w:iCs/>
+          <w:color w:val="70AD47" w:themeColor="accent6"/>
+          <w:lang w:val="en-US"/>
+        </w:rPr>
+        <w:t xml:space="preserve"> (/or will have)</w:t>
+      </w:r>
+      <w:r>
+        <w:rPr>
+          <w:iCs/>
+          <w:color w:val="70AD47" w:themeColor="accent6"/>
+          <w:lang w:val="en-US"/>
+        </w:rPr>
+        <w:t xml:space="preserve"> in database.</w:t>
       </w:r>
       <w:r>
         <w:rPr>
@@ -7581,27 +8273,39 @@
           <w:color w:val="70AD47" w:themeColor="accent6"/>
           <w:lang w:val="en-US"/>
         </w:rPr>
-        <w:t xml:space="preserve"> encrypted hash based on that id. Those </w:t>
-      </w:r>
-      <w:proofErr w:type="spellStart"/>
-      <w:proofErr w:type="gramStart"/>
-      <w:r>
-        <w:rPr>
-          <w:iCs/>
-          <w:color w:val="70AD47" w:themeColor="accent6"/>
-          <w:lang w:val="en-US"/>
-        </w:rPr>
-        <w:t>id:s</w:t>
-      </w:r>
-      <w:proofErr w:type="spellEnd"/>
-      <w:proofErr w:type="gramEnd"/>
-      <w:r>
-        <w:rPr>
-          <w:iCs/>
-          <w:color w:val="70AD47" w:themeColor="accent6"/>
-          <w:lang w:val="en-US"/>
-        </w:rPr>
-        <w:t xml:space="preserve"> work. </w:t>
+        <w:t xml:space="preserve"> encrypted</w:t>
+      </w:r>
+      <w:r>
+        <w:rPr>
+          <w:iCs/>
+          <w:color w:val="70AD47" w:themeColor="accent6"/>
+          <w:lang w:val="en-US"/>
+        </w:rPr>
+        <w:t xml:space="preserve"> practically unique</w:t>
+      </w:r>
+      <w:r>
+        <w:rPr>
+          <w:iCs/>
+          <w:color w:val="70AD47" w:themeColor="accent6"/>
+          <w:lang w:val="en-US"/>
+        </w:rPr>
+        <w:t xml:space="preserve"> hash based on that id. Those </w:t>
+      </w:r>
+      <w:r>
+        <w:rPr>
+          <w:iCs/>
+          <w:color w:val="70AD47" w:themeColor="accent6"/>
+          <w:lang w:val="en-US"/>
+        </w:rPr>
+        <w:t xml:space="preserve">'keys' </w:t>
+      </w:r>
+      <w:r>
+        <w:rPr>
+          <w:iCs/>
+          <w:color w:val="70AD47" w:themeColor="accent6"/>
+          <w:lang w:val="en-US"/>
+        </w:rPr>
+        <w:t xml:space="preserve">work. </w:t>
       </w:r>
     </w:p>
     <w:p>
@@ -7639,7 +8343,39 @@
           <w:color w:val="70AD47" w:themeColor="accent6"/>
           <w:lang w:val="en-US"/>
         </w:rPr>
-        <w:t>gets ruined when an item in the collection is removed.</w:t>
+        <w:t xml:space="preserve">gets ruined when an item in the collection is </w:t>
+      </w:r>
+      <w:r>
+        <w:rPr>
+          <w:iCs/>
+          <w:color w:val="70AD47" w:themeColor="accent6"/>
+          <w:lang w:val="en-US"/>
+        </w:rPr>
+        <w:t>(</w:t>
+      </w:r>
+      <w:r>
+        <w:rPr>
+          <w:iCs/>
+          <w:color w:val="70AD47" w:themeColor="accent6"/>
+          <w:lang w:val="en-US"/>
+        </w:rPr>
+        <w:t>re</w:t>
+      </w:r>
+      <w:r>
+        <w:rPr>
+          <w:iCs/>
+          <w:color w:val="70AD47" w:themeColor="accent6"/>
+          <w:lang w:val="en-US"/>
+        </w:rPr>
+        <w:t>)</w:t>
+      </w:r>
+      <w:r>
+        <w:rPr>
+          <w:iCs/>
+          <w:color w:val="70AD47" w:themeColor="accent6"/>
+          <w:lang w:val="en-US"/>
+        </w:rPr>
+        <w:t>moved.</w:t>
       </w:r>
       <w:r>
         <w:rPr>
@@ -7814,7 +8550,23 @@
           <w:color w:val="70AD47" w:themeColor="accent6"/>
           <w:lang w:val="en-US"/>
         </w:rPr>
-        <w:t xml:space="preserve">How the </w:t>
+        <w:t xml:space="preserve">How </w:t>
+      </w:r>
+      <w:r>
+        <w:rPr>
+          <w:iCs/>
+          <w:color w:val="70AD47" w:themeColor="accent6"/>
+          <w:lang w:val="en-US"/>
+        </w:rPr>
+        <w:t xml:space="preserve">does </w:t>
+      </w:r>
+      <w:r>
+        <w:rPr>
+          <w:iCs/>
+          <w:color w:val="70AD47" w:themeColor="accent6"/>
+          <w:lang w:val="en-US"/>
+        </w:rPr>
+        <w:t xml:space="preserve">the </w:t>
       </w:r>
       <w:r>
         <w:rPr>
@@ -7846,7 +8598,7 @@
           <w:color w:val="70AD47" w:themeColor="accent6"/>
           <w:lang w:val="en-US"/>
         </w:rPr>
-        <w:t>gets</w:t>
+        <w:t>get</w:t>
       </w:r>
       <w:r>
         <w:rPr>
@@ -7886,7 +8638,23 @@
           <w:color w:val="70AD47" w:themeColor="accent6"/>
           <w:lang w:val="en-US"/>
         </w:rPr>
-        <w:t xml:space="preserve"> to the web page = to the DOM? What libraries and templates and components are involved? Just study fast</w:t>
+        <w:t xml:space="preserve"> to the web page = to the DOM? What libraries and templates</w:t>
+      </w:r>
+      <w:r>
+        <w:rPr>
+          <w:iCs/>
+          <w:color w:val="70AD47" w:themeColor="accent6"/>
+          <w:lang w:val="en-US"/>
+        </w:rPr>
+        <w:t>, files</w:t>
+      </w:r>
+      <w:r>
+        <w:rPr>
+          <w:iCs/>
+          <w:color w:val="70AD47" w:themeColor="accent6"/>
+          <w:lang w:val="en-US"/>
+        </w:rPr>
+        <w:t xml:space="preserve"> and components are involved? Just study fast</w:t>
       </w:r>
       <w:r>
         <w:rPr>
@@ -7963,6 +8731,14 @@
           <w:color w:val="70AD47" w:themeColor="accent6"/>
           <w:lang w:val="en-US"/>
         </w:rPr>
+        <w:t>, e.g.</w:t>
+      </w:r>
+      <w:r>
+        <w:rPr>
+          <w:iCs/>
+          <w:color w:val="70AD47" w:themeColor="accent6"/>
+          <w:lang w:val="en-US"/>
+        </w:rPr>
         <w:t xml:space="preserve"> 'react-</w:t>
       </w:r>
       <w:proofErr w:type="spellStart"/>
@@ -8005,7 +8781,23 @@
           <w:color w:val="70AD47" w:themeColor="accent6"/>
           <w:lang w:val="en-US"/>
         </w:rPr>
-        <w:t xml:space="preserve"> JS files with </w:t>
+        <w:t xml:space="preserve"> JS files with</w:t>
+      </w:r>
+      <w:r>
+        <w:rPr>
+          <w:iCs/>
+          <w:color w:val="70AD47" w:themeColor="accent6"/>
+          <w:lang w:val="en-US"/>
+        </w:rPr>
+        <w:t xml:space="preserve"> the folder path in front</w:t>
+      </w:r>
+      <w:r>
+        <w:rPr>
+          <w:iCs/>
+          <w:color w:val="70AD47" w:themeColor="accent6"/>
+          <w:lang w:val="en-US"/>
+        </w:rPr>
+        <w:t xml:space="preserve"> </w:t>
       </w:r>
       <w:proofErr w:type="gramStart"/>
       <w:r>
@@ -8141,7 +8933,6 @@
         </w:rPr>
       </w:pPr>
       <w:proofErr w:type="spellStart"/>
-      <w:proofErr w:type="gramStart"/>
       <w:r>
         <w:rPr>
           <w:rFonts w:ascii="Courier New" w:eastAsia="Times New Roman" w:hAnsi="Courier New" w:cs="Courier New"/>
@@ -8162,7 +8953,6 @@
         <w:t>preventDefault</w:t>
       </w:r>
       <w:proofErr w:type="spellEnd"/>
-      <w:proofErr w:type="gramEnd"/>
       <w:r>
         <w:rPr>
           <w:rFonts w:ascii="Courier New" w:eastAsia="Times New Roman" w:hAnsi="Courier New" w:cs="Courier New"/>
@@ -8209,23 +8999,47 @@
           <w:iCs/>
           <w:lang w:val="en-US"/>
         </w:rPr>
-        <w:t xml:space="preserve">, with </w:t>
-      </w:r>
-      <w:r>
-        <w:rPr>
-          <w:iCs/>
-          <w:color w:val="70AD47" w:themeColor="accent6"/>
-          <w:lang w:val="en-US"/>
-        </w:rPr>
-        <w:t>submission</w:t>
-      </w:r>
-      <w:r>
-        <w:rPr>
-          <w:iCs/>
-          <w:color w:val="70AD47" w:themeColor="accent6"/>
-          <w:lang w:val="en-US"/>
-        </w:rPr>
-        <w:t xml:space="preserve"> to backend etc</w:t>
+        <w:t xml:space="preserve">, </w:t>
+      </w:r>
+      <w:r>
+        <w:rPr>
+          <w:iCs/>
+          <w:color w:val="70AD47" w:themeColor="accent6"/>
+          <w:lang w:val="en-US"/>
+        </w:rPr>
+        <w:t>form s</w:t>
+      </w:r>
+      <w:r>
+        <w:rPr>
+          <w:iCs/>
+          <w:color w:val="70AD47" w:themeColor="accent6"/>
+          <w:lang w:val="en-US"/>
+        </w:rPr>
+        <w:t>ubmission</w:t>
+      </w:r>
+      <w:r>
+        <w:rPr>
+          <w:iCs/>
+          <w:color w:val="70AD47" w:themeColor="accent6"/>
+          <w:lang w:val="en-US"/>
+        </w:rPr>
+        <w:t xml:space="preserve"> to </w:t>
+      </w:r>
+      <w:r>
+        <w:rPr>
+          <w:iCs/>
+          <w:color w:val="70AD47" w:themeColor="accent6"/>
+          <w:lang w:val="en-US"/>
+        </w:rPr>
+        <w:t xml:space="preserve">the </w:t>
+      </w:r>
+      <w:r>
+        <w:rPr>
+          <w:iCs/>
+          <w:color w:val="70AD47" w:themeColor="accent6"/>
+          <w:lang w:val="en-US"/>
+        </w:rPr>
+        <w:t>backend etc</w:t>
       </w:r>
       <w:r>
         <w:rPr>
@@ -8263,70 +9077,7 @@
           <w:iCs/>
           <w:lang w:val="en-US"/>
         </w:rPr>
-        <w:t xml:space="preserve">. And </w:t>
-      </w:r>
-      <w:r>
-        <w:rPr>
-          <w:iCs/>
-          <w:color w:val="70AD47" w:themeColor="accent6"/>
-          <w:lang w:val="en-US"/>
-        </w:rPr>
-        <w:t xml:space="preserve">React code to handle the </w:t>
-      </w:r>
-      <w:r>
-        <w:rPr>
-          <w:iCs/>
-          <w:color w:val="70AD47" w:themeColor="accent6"/>
-          <w:lang w:val="en-US"/>
-        </w:rPr>
-        <w:t>"</w:t>
-      </w:r>
-      <w:r>
-        <w:rPr>
-          <w:iCs/>
-          <w:color w:val="70AD47" w:themeColor="accent6"/>
-          <w:lang w:val="en-US"/>
-        </w:rPr>
-        <w:t>submit</w:t>
-      </w:r>
-      <w:r>
-        <w:rPr>
-          <w:iCs/>
-          <w:color w:val="70AD47" w:themeColor="accent6"/>
-          <w:lang w:val="en-US"/>
-        </w:rPr>
-        <w:t>"</w:t>
-      </w:r>
-      <w:r>
-        <w:rPr>
-          <w:iCs/>
-          <w:color w:val="70AD47" w:themeColor="accent6"/>
-          <w:lang w:val="en-US"/>
-        </w:rPr>
-        <w:t xml:space="preserve"> behavior too</w:t>
-      </w:r>
-      <w:r>
-        <w:rPr>
-          <w:iCs/>
-          <w:lang w:val="en-US"/>
-        </w:rPr>
-        <w:t>, with its own AJAX parts etc</w:t>
-      </w:r>
-      <w:r>
-        <w:rPr>
-          <w:iCs/>
-          <w:lang w:val="en-US"/>
-        </w:rPr>
-        <w:t>.</w:t>
-      </w:r>
-      <w:r>
-        <w:rPr>
-          <w:rFonts w:ascii="Courier New" w:eastAsia="Times New Roman" w:hAnsi="Courier New" w:cs="Courier New"/>
-          <w:sz w:val="20"/>
-          <w:szCs w:val="20"/>
-          <w:lang w:eastAsia="fi-FI"/>
-        </w:rPr>
-        <w:t xml:space="preserve"> </w:t>
+        <w:t xml:space="preserve">. </w:t>
       </w:r>
     </w:p>
     <w:p>
@@ -8357,7 +9108,6 @@
         <w:spacing w:after="0" w:line="240" w:lineRule="auto"/>
         <w:rPr>
           <w:rFonts w:ascii="Courier New" w:eastAsia="Times New Roman" w:hAnsi="Courier New" w:cs="Courier New"/>
-          <w:color w:val="70AD47" w:themeColor="accent6"/>
           <w:sz w:val="20"/>
           <w:szCs w:val="20"/>
           <w:lang w:eastAsia="fi-FI"/>
@@ -8366,90 +9116,72 @@
       <w:r>
         <w:rPr>
           <w:iCs/>
-          <w:color w:val="70AD47" w:themeColor="accent6"/>
-          <w:lang w:val="en-US"/>
-        </w:rPr>
-        <w:t xml:space="preserve">The </w:t>
-      </w:r>
-      <w:r>
-        <w:rPr>
-          <w:iCs/>
-          <w:color w:val="70AD47" w:themeColor="accent6"/>
-          <w:lang w:val="en-US"/>
-        </w:rPr>
-        <w:t>'</w:t>
-      </w:r>
-      <w:r>
-        <w:rPr>
-          <w:iCs/>
-          <w:color w:val="70AD47" w:themeColor="accent6"/>
-          <w:lang w:val="en-US"/>
-        </w:rPr>
-        <w:t>event</w:t>
-      </w:r>
-      <w:r>
-        <w:rPr>
-          <w:iCs/>
-          <w:color w:val="70AD47" w:themeColor="accent6"/>
-          <w:lang w:val="en-US"/>
-        </w:rPr>
-        <w:t>'</w:t>
-      </w:r>
-      <w:r>
-        <w:rPr>
-          <w:iCs/>
-          <w:color w:val="70AD47" w:themeColor="accent6"/>
-          <w:lang w:val="en-US"/>
-        </w:rPr>
-        <w:t xml:space="preserve"> refers to </w:t>
-      </w:r>
-      <w:r>
-        <w:rPr>
-          <w:iCs/>
-          <w:color w:val="70AD47" w:themeColor="accent6"/>
-          <w:lang w:val="en-US"/>
-        </w:rPr>
-        <w:t>the Web browser</w:t>
-      </w:r>
-      <w:r>
-        <w:rPr>
-          <w:iCs/>
-          <w:color w:val="70AD47" w:themeColor="accent6"/>
-          <w:lang w:val="en-US"/>
-        </w:rPr>
-        <w:t>'s</w:t>
-      </w:r>
-      <w:r>
-        <w:rPr>
-          <w:iCs/>
-          <w:color w:val="70AD47" w:themeColor="accent6"/>
-          <w:lang w:val="en-US"/>
+          <w:lang w:val="en-US"/>
+        </w:rPr>
+        <w:t xml:space="preserve">And </w:t>
+      </w:r>
+      <w:r>
+        <w:rPr>
+          <w:iCs/>
+          <w:color w:val="70AD47" w:themeColor="accent6"/>
+          <w:lang w:val="en-US"/>
+        </w:rPr>
+        <w:t xml:space="preserve">React code to handle the </w:t>
+      </w:r>
+      <w:r>
+        <w:rPr>
+          <w:iCs/>
+          <w:color w:val="70AD47" w:themeColor="accent6"/>
+          <w:lang w:val="en-US"/>
+        </w:rPr>
+        <w:t>"</w:t>
+      </w:r>
+      <w:r>
+        <w:rPr>
+          <w:iCs/>
+          <w:color w:val="70AD47" w:themeColor="accent6"/>
+          <w:lang w:val="en-US"/>
+        </w:rPr>
+        <w:t>submit</w:t>
+      </w:r>
+      <w:r>
+        <w:rPr>
+          <w:iCs/>
+          <w:color w:val="70AD47" w:themeColor="accent6"/>
+          <w:lang w:val="en-US"/>
+        </w:rPr>
+        <w:t>"</w:t>
+      </w:r>
+      <w:r>
+        <w:rPr>
+          <w:iCs/>
+          <w:color w:val="70AD47" w:themeColor="accent6"/>
+          <w:lang w:val="en-US"/>
+        </w:rPr>
+        <w:t xml:space="preserve"> behavior too</w:t>
+      </w:r>
+      <w:r>
+        <w:rPr>
+          <w:iCs/>
+          <w:lang w:val="en-US"/>
+        </w:rPr>
+        <w:t>, with its own AJAX parts etc</w:t>
+      </w:r>
+      <w:r>
+        <w:rPr>
+          <w:iCs/>
+          <w:lang w:val="en-US"/>
+        </w:rPr>
+        <w:t>.</w:t>
+      </w:r>
+      <w:r>
+        <w:rPr>
+          <w:rFonts w:ascii="Courier New" w:eastAsia="Times New Roman" w:hAnsi="Courier New" w:cs="Courier New"/>
+          <w:sz w:val="20"/>
+          <w:szCs w:val="20"/>
+          <w:lang w:eastAsia="fi-FI"/>
         </w:rPr>
         <w:t xml:space="preserve"> </w:t>
-      </w:r>
-      <w:r>
-        <w:rPr>
-          <w:iCs/>
-          <w:color w:val="70AD47" w:themeColor="accent6"/>
-          <w:lang w:val="en-US"/>
-        </w:rPr>
-        <w:t>G</w:t>
-      </w:r>
-      <w:r>
-        <w:rPr>
-          <w:iCs/>
-          <w:color w:val="70AD47" w:themeColor="accent6"/>
-          <w:lang w:val="en-US"/>
-        </w:rPr>
-        <w:t>UI event object. Has information about e.g. event target, how long was some button pressed. Etc. etc. Think e.g. all things related to what you can do with mouse in UI</w:t>
-      </w:r>
-      <w:r>
-        <w:rPr>
-          <w:iCs/>
-          <w:color w:val="70AD47" w:themeColor="accent6"/>
-          <w:lang w:val="en-US"/>
-        </w:rPr>
-        <w:t>, click, drag, how long hold. Which exact pixel was clicked etc.</w:t>
       </w:r>
     </w:p>
     <w:p>
@@ -8486,6 +9218,131 @@
           <w:lang w:eastAsia="fi-FI"/>
         </w:rPr>
       </w:pPr>
+      <w:bookmarkStart w:id="1" w:name="_GoBack"/>
+      <w:bookmarkEnd w:id="1"/>
+      <w:r>
+        <w:rPr>
+          <w:iCs/>
+          <w:color w:val="70AD47" w:themeColor="accent6"/>
+          <w:lang w:val="en-US"/>
+        </w:rPr>
+        <w:t xml:space="preserve">The </w:t>
+      </w:r>
+      <w:r>
+        <w:rPr>
+          <w:iCs/>
+          <w:color w:val="70AD47" w:themeColor="accent6"/>
+          <w:lang w:val="en-US"/>
+        </w:rPr>
+        <w:t>'</w:t>
+      </w:r>
+      <w:r>
+        <w:rPr>
+          <w:iCs/>
+          <w:color w:val="70AD47" w:themeColor="accent6"/>
+          <w:lang w:val="en-US"/>
+        </w:rPr>
+        <w:t>event</w:t>
+      </w:r>
+      <w:r>
+        <w:rPr>
+          <w:iCs/>
+          <w:color w:val="70AD47" w:themeColor="accent6"/>
+          <w:lang w:val="en-US"/>
+        </w:rPr>
+        <w:t>'</w:t>
+      </w:r>
+      <w:r>
+        <w:rPr>
+          <w:iCs/>
+          <w:color w:val="70AD47" w:themeColor="accent6"/>
+          <w:lang w:val="en-US"/>
+        </w:rPr>
+        <w:t xml:space="preserve"> refers to </w:t>
+      </w:r>
+      <w:r>
+        <w:rPr>
+          <w:iCs/>
+          <w:color w:val="70AD47" w:themeColor="accent6"/>
+          <w:lang w:val="en-US"/>
+        </w:rPr>
+        <w:t>the Web browser</w:t>
+      </w:r>
+      <w:r>
+        <w:rPr>
+          <w:iCs/>
+          <w:color w:val="70AD47" w:themeColor="accent6"/>
+          <w:lang w:val="en-US"/>
+        </w:rPr>
+        <w:t>'s</w:t>
+      </w:r>
+      <w:r>
+        <w:rPr>
+          <w:iCs/>
+          <w:color w:val="70AD47" w:themeColor="accent6"/>
+          <w:lang w:val="en-US"/>
+        </w:rPr>
+        <w:t xml:space="preserve"> </w:t>
+      </w:r>
+      <w:r>
+        <w:rPr>
+          <w:iCs/>
+          <w:color w:val="70AD47" w:themeColor="accent6"/>
+          <w:lang w:val="en-US"/>
+        </w:rPr>
+        <w:t>G</w:t>
+      </w:r>
+      <w:r>
+        <w:rPr>
+          <w:iCs/>
+          <w:color w:val="70AD47" w:themeColor="accent6"/>
+          <w:lang w:val="en-US"/>
+        </w:rPr>
+        <w:t>UI event object. Has information about e.g. event target, how long was some button pressed. Etc. etc. Think e.g. all things related to what you can do with mouse in UI</w:t>
+      </w:r>
+      <w:r>
+        <w:rPr>
+          <w:iCs/>
+          <w:color w:val="70AD47" w:themeColor="accent6"/>
+          <w:lang w:val="en-US"/>
+        </w:rPr>
+        <w:t>, click, drag, how long hold. Which exact pixel was clicked etc.</w:t>
+      </w:r>
+    </w:p>
+    <w:p>
+      <w:pPr>
+        <w:pStyle w:val="ListParagraph"/>
+        <w:numPr>
+          <w:ilvl w:val="0"/>
+          <w:numId w:val="3"/>
+        </w:numPr>
+        <w:tabs>
+          <w:tab w:val="left" w:pos="916"/>
+          <w:tab w:val="left" w:pos="1832"/>
+          <w:tab w:val="left" w:pos="2748"/>
+          <w:tab w:val="left" w:pos="3664"/>
+          <w:tab w:val="left" w:pos="4580"/>
+          <w:tab w:val="left" w:pos="5496"/>
+          <w:tab w:val="left" w:pos="6412"/>
+          <w:tab w:val="left" w:pos="7328"/>
+          <w:tab w:val="left" w:pos="8244"/>
+          <w:tab w:val="left" w:pos="9160"/>
+          <w:tab w:val="left" w:pos="10076"/>
+          <w:tab w:val="left" w:pos="10992"/>
+          <w:tab w:val="left" w:pos="11908"/>
+          <w:tab w:val="left" w:pos="12824"/>
+          <w:tab w:val="left" w:pos="13740"/>
+          <w:tab w:val="left" w:pos="14656"/>
+        </w:tabs>
+        <w:spacing w:after="0" w:line="240" w:lineRule="auto"/>
+        <w:rPr>
+          <w:rFonts w:ascii="Courier New" w:eastAsia="Times New Roman" w:hAnsi="Courier New" w:cs="Courier New"/>
+          <w:color w:val="70AD47" w:themeColor="accent6"/>
+          <w:sz w:val="20"/>
+          <w:szCs w:val="20"/>
+          <w:lang w:eastAsia="fi-FI"/>
+        </w:rPr>
+      </w:pPr>
       <w:proofErr w:type="spellStart"/>
       <w:r>
         <w:rPr>
@@ -18948,19 +19805,9 @@
           <w:rFonts w:ascii="Consolas" w:hAnsi="Consolas"/>
           <w:color w:val="808080" w:themeColor="background1" w:themeShade="80"/>
         </w:rPr>
-        <w:t>package-</w:t>
-      </w:r>
-      <w:proofErr w:type="gramStart"/>
-      <w:r>
-        <w:rPr>
-          <w:rStyle w:val="HTMLCode"/>
-          <w:rFonts w:ascii="Consolas" w:hAnsi="Consolas"/>
-          <w:color w:val="808080" w:themeColor="background1" w:themeShade="80"/>
-        </w:rPr>
-        <w:t>lock.json</w:t>
-      </w:r>
-      <w:proofErr w:type="spellEnd"/>
-      <w:proofErr w:type="gramEnd"/>
+        <w:t>package-lock.json</w:t>
+      </w:r>
+      <w:proofErr w:type="spellEnd"/>
     </w:p>
     <w:p>
       <w:pPr>
@@ -18982,7 +19829,6 @@
         <w:t xml:space="preserve">├── </w:t>
       </w:r>
       <w:proofErr w:type="spellStart"/>
-      <w:proofErr w:type="gramStart"/>
       <w:r>
         <w:rPr>
           <w:rStyle w:val="HTMLCode"/>
@@ -18992,7 +19838,6 @@
         <w:t>package.json</w:t>
       </w:r>
       <w:proofErr w:type="spellEnd"/>
-      <w:proofErr w:type="gramEnd"/>
     </w:p>
     <w:p>
       <w:pPr>
@@ -21824,7 +22669,6 @@
         <w:t xml:space="preserve"> </w:t>
       </w:r>
       <w:proofErr w:type="spellStart"/>
-      <w:proofErr w:type="gramStart"/>
       <w:r>
         <w:rPr>
           <w:rFonts w:ascii="Consolas" w:eastAsia="Times New Roman" w:hAnsi="Consolas" w:cs="Courier New"/>
@@ -21844,18 +22688,7 @@
           <w:szCs w:val="20"/>
           <w:lang w:eastAsia="fi-FI"/>
         </w:rPr>
-        <w:t>(</w:t>
-      </w:r>
-      <w:proofErr w:type="gramEnd"/>
-      <w:r>
-        <w:rPr>
-          <w:rFonts w:ascii="Consolas" w:eastAsia="Times New Roman" w:hAnsi="Consolas" w:cs="Courier New"/>
-          <w:color w:val="FFFFFF"/>
-          <w:sz w:val="20"/>
-          <w:szCs w:val="20"/>
-          <w:lang w:eastAsia="fi-FI"/>
-        </w:rPr>
-        <w:t xml:space="preserve">[]) </w:t>
+        <w:t xml:space="preserve">([]) </w:t>
       </w:r>
     </w:p>
     <w:p>
@@ -21951,9 +22784,8 @@
           <w:szCs w:val="20"/>
           <w:lang w:eastAsia="fi-FI"/>
         </w:rPr>
-        <w:t xml:space="preserve"> </w:t>
-      </w:r>
-      <w:proofErr w:type="gramStart"/>
+        <w:t xml:space="preserve"> [] </w:t>
+      </w:r>
       <w:r>
         <w:rPr>
           <w:rFonts w:ascii="Consolas" w:eastAsia="Times New Roman" w:hAnsi="Consolas" w:cs="Courier New"/>
@@ -21962,28 +22794,7 @@
           <w:szCs w:val="20"/>
           <w:lang w:eastAsia="fi-FI"/>
         </w:rPr>
-        <w:t xml:space="preserve">[] </w:t>
-      </w:r>
-      <w:r>
-        <w:rPr>
-          <w:rFonts w:ascii="Consolas" w:eastAsia="Times New Roman" w:hAnsi="Consolas" w:cs="Courier New"/>
-          <w:color w:val="FFFFFF"/>
-          <w:sz w:val="20"/>
-          <w:szCs w:val="20"/>
-          <w:lang w:eastAsia="fi-FI"/>
-        </w:rPr>
-        <w:t xml:space="preserve">  </w:t>
-      </w:r>
-      <w:proofErr w:type="gramEnd"/>
-      <w:r>
-        <w:rPr>
-          <w:rFonts w:ascii="Consolas" w:eastAsia="Times New Roman" w:hAnsi="Consolas" w:cs="Courier New"/>
-          <w:color w:val="FFFFFF"/>
-          <w:sz w:val="20"/>
-          <w:szCs w:val="20"/>
-          <w:lang w:eastAsia="fi-FI"/>
-        </w:rPr>
-        <w:t xml:space="preserve">     // JUST WRONG</w:t>
+        <w:t xml:space="preserve">       // JUST WRONG</w:t>
       </w:r>
       <w:r>
         <w:rPr>
@@ -26064,12 +26875,10 @@
         <w:t xml:space="preserve"> 5b. </w:t>
       </w:r>
       <w:proofErr w:type="spellStart"/>
-      <w:proofErr w:type="gramStart"/>
       <w:r>
         <w:t>props.children</w:t>
       </w:r>
       <w:proofErr w:type="spellEnd"/>
-      <w:proofErr w:type="gramEnd"/>
       <w:r>
         <w:t xml:space="preserve"> and </w:t>
       </w:r>

</xml_diff>

<commit_message>
FSO parts 1d-2b updated, now with PDF updated too
</commit_message>
<xml_diff>
--- a/FSO/FSOReadingList.docx
+++ b/FSO/FSOReadingList.docx
@@ -9218,8 +9218,6 @@
           <w:lang w:eastAsia="fi-FI"/>
         </w:rPr>
       </w:pPr>
-      <w:bookmarkStart w:id="1" w:name="_GoBack"/>
-      <w:bookmarkEnd w:id="1"/>
       <w:r>
         <w:rPr>
           <w:iCs/>
@@ -9298,7 +9296,63 @@
           <w:color w:val="70AD47" w:themeColor="accent6"/>
           <w:lang w:val="en-US"/>
         </w:rPr>
-        <w:t>UI event object. Has information about e.g. event target, how long was some button pressed. Etc. etc. Think e.g. all things related to what you can do with mouse in UI</w:t>
+        <w:t>UI event object</w:t>
+      </w:r>
+      <w:r>
+        <w:rPr>
+          <w:iCs/>
+          <w:color w:val="70AD47" w:themeColor="accent6"/>
+          <w:lang w:val="en-US"/>
+        </w:rPr>
+        <w:t>s</w:t>
+      </w:r>
+      <w:r>
+        <w:rPr>
+          <w:iCs/>
+          <w:color w:val="70AD47" w:themeColor="accent6"/>
+          <w:lang w:val="en-US"/>
+        </w:rPr>
+        <w:t>. Ha</w:t>
+      </w:r>
+      <w:r>
+        <w:rPr>
+          <w:iCs/>
+          <w:color w:val="70AD47" w:themeColor="accent6"/>
+          <w:lang w:val="en-US"/>
+        </w:rPr>
+        <w:t>ve</w:t>
+      </w:r>
+      <w:r>
+        <w:rPr>
+          <w:iCs/>
+          <w:color w:val="70AD47" w:themeColor="accent6"/>
+          <w:lang w:val="en-US"/>
+        </w:rPr>
+        <w:t xml:space="preserve"> information e.g.</w:t>
+      </w:r>
+      <w:r>
+        <w:rPr>
+          <w:iCs/>
+          <w:color w:val="70AD47" w:themeColor="accent6"/>
+          <w:lang w:val="en-US"/>
+        </w:rPr>
+        <w:t xml:space="preserve"> </w:t>
+      </w:r>
+      <w:r>
+        <w:rPr>
+          <w:iCs/>
+          <w:color w:val="70AD47" w:themeColor="accent6"/>
+          <w:lang w:val="en-US"/>
+        </w:rPr>
+        <w:t>about</w:t>
+      </w:r>
+      <w:r>
+        <w:rPr>
+          <w:iCs/>
+          <w:color w:val="70AD47" w:themeColor="accent6"/>
+          <w:lang w:val="en-US"/>
+        </w:rPr>
+        <w:t xml:space="preserve"> event target, how long was some button pressed. Etc. etc. Think e.g. all things related to what you can do with mouse in UI</w:t>
       </w:r>
       <w:r>
         <w:rPr>
@@ -9307,6 +9361,96 @@
           <w:lang w:val="en-US"/>
         </w:rPr>
         <w:t>, click, drag, how long hold. Which exact pixel was clicked etc.</w:t>
+      </w:r>
+      <w:r>
+        <w:rPr>
+          <w:iCs/>
+          <w:color w:val="70AD47" w:themeColor="accent6"/>
+          <w:lang w:val="en-US"/>
+        </w:rPr>
+        <w:t xml:space="preserve"> Event types might record different set of info? E.g. </w:t>
+      </w:r>
+      <w:r>
+        <w:rPr>
+          <w:iCs/>
+          <w:color w:val="70AD47" w:themeColor="accent6"/>
+          <w:lang w:val="en-US"/>
+        </w:rPr>
+        <w:t>(</w:t>
+      </w:r>
+      <w:r>
+        <w:rPr>
+          <w:iCs/>
+          <w:color w:val="70AD47" w:themeColor="accent6"/>
+          <w:lang w:val="en-US"/>
+        </w:rPr>
+        <w:t>on</w:t>
+      </w:r>
+      <w:r>
+        <w:rPr>
+          <w:iCs/>
+          <w:color w:val="70AD47" w:themeColor="accent6"/>
+          <w:lang w:val="en-US"/>
+        </w:rPr>
+        <w:t>)</w:t>
+      </w:r>
+      <w:r>
+        <w:rPr>
+          <w:iCs/>
+          <w:color w:val="70AD47" w:themeColor="accent6"/>
+          <w:lang w:val="en-US"/>
+        </w:rPr>
+        <w:t xml:space="preserve">click vs </w:t>
+      </w:r>
+      <w:r>
+        <w:rPr>
+          <w:iCs/>
+          <w:color w:val="70AD47" w:themeColor="accent6"/>
+          <w:lang w:val="en-US"/>
+        </w:rPr>
+        <w:t>(</w:t>
+      </w:r>
+      <w:r>
+        <w:rPr>
+          <w:iCs/>
+          <w:color w:val="70AD47" w:themeColor="accent6"/>
+          <w:lang w:val="en-US"/>
+        </w:rPr>
+        <w:t>on</w:t>
+      </w:r>
+      <w:r>
+        <w:rPr>
+          <w:iCs/>
+          <w:color w:val="70AD47" w:themeColor="accent6"/>
+          <w:lang w:val="en-US"/>
+        </w:rPr>
+        <w:t>)</w:t>
+      </w:r>
+      <w:proofErr w:type="spellStart"/>
+      <w:r>
+        <w:rPr>
+          <w:iCs/>
+          <w:color w:val="70AD47" w:themeColor="accent6"/>
+          <w:lang w:val="en-US"/>
+        </w:rPr>
+        <w:t>mouse</w:t>
+      </w:r>
+      <w:r>
+        <w:rPr>
+          <w:iCs/>
+          <w:color w:val="70AD47" w:themeColor="accent6"/>
+          <w:lang w:val="en-US"/>
+        </w:rPr>
+        <w:t>drag</w:t>
+      </w:r>
+      <w:proofErr w:type="spellEnd"/>
+      <w:r>
+        <w:rPr>
+          <w:iCs/>
+          <w:color w:val="70AD47" w:themeColor="accent6"/>
+          <w:lang w:val="en-US"/>
+        </w:rPr>
+        <w:t>.</w:t>
       </w:r>
     </w:p>
     <w:p>
@@ -9439,7 +9583,376 @@
           <w:color w:val="70AD47" w:themeColor="accent6"/>
           <w:lang w:val="en-US"/>
         </w:rPr>
-        <w:t xml:space="preserve"> Note this is not a function call, but </w:t>
+        <w:t xml:space="preserve"> Note this is not a function call, but binding a function object to the event, to be called later if needed.</w:t>
+      </w:r>
+    </w:p>
+    <w:p>
+      <w:pPr>
+        <w:pStyle w:val="ListParagraph"/>
+        <w:numPr>
+          <w:ilvl w:val="0"/>
+          <w:numId w:val="3"/>
+        </w:numPr>
+        <w:rPr>
+          <w:iCs/>
+          <w:color w:val="70AD47" w:themeColor="accent6"/>
+          <w:lang w:val="en-US"/>
+        </w:rPr>
+      </w:pPr>
+      <w:r>
+        <w:rPr>
+          <w:iCs/>
+          <w:color w:val="70AD47" w:themeColor="accent6"/>
+          <w:lang w:val="en-US"/>
+        </w:rPr>
+        <w:t xml:space="preserve">You can create </w:t>
+      </w:r>
+      <w:r>
+        <w:rPr>
+          <w:iCs/>
+          <w:color w:val="70AD47" w:themeColor="accent6"/>
+          <w:lang w:val="en-US"/>
+        </w:rPr>
+        <w:t>'</w:t>
+      </w:r>
+      <w:r>
+        <w:rPr>
+          <w:iCs/>
+          <w:color w:val="70AD47" w:themeColor="accent6"/>
+          <w:lang w:val="en-US"/>
+        </w:rPr>
+        <w:t>controlled components</w:t>
+      </w:r>
+      <w:r>
+        <w:rPr>
+          <w:iCs/>
+          <w:color w:val="70AD47" w:themeColor="accent6"/>
+          <w:lang w:val="en-US"/>
+        </w:rPr>
+        <w:t>'</w:t>
+      </w:r>
+      <w:r>
+        <w:rPr>
+          <w:iCs/>
+          <w:color w:val="70AD47" w:themeColor="accent6"/>
+          <w:lang w:val="en-US"/>
+        </w:rPr>
+        <w:t xml:space="preserve"> having own mapping between html input fields and the state of the component. When value in input field value changes, </w:t>
+      </w:r>
+      <w:r>
+        <w:rPr>
+          <w:iCs/>
+          <w:color w:val="70AD47" w:themeColor="accent6"/>
+          <w:lang w:val="en-US"/>
+        </w:rPr>
+        <w:t xml:space="preserve">the </w:t>
+      </w:r>
+      <w:r>
+        <w:rPr>
+          <w:iCs/>
+          <w:color w:val="70AD47" w:themeColor="accent6"/>
+          <w:lang w:val="en-US"/>
+        </w:rPr>
+        <w:t>change event-handlers also update the component</w:t>
+      </w:r>
+      <w:r>
+        <w:rPr>
+          <w:iCs/>
+          <w:color w:val="70AD47" w:themeColor="accent6"/>
+          <w:lang w:val="en-US"/>
+        </w:rPr>
+        <w:t>'</w:t>
+      </w:r>
+      <w:r>
+        <w:rPr>
+          <w:iCs/>
+          <w:color w:val="70AD47" w:themeColor="accent6"/>
+          <w:lang w:val="en-US"/>
+        </w:rPr>
+        <w:t xml:space="preserve">s state, and thus also update any components showing the state. </w:t>
+      </w:r>
+    </w:p>
+    <w:p>
+      <w:pPr>
+        <w:pStyle w:val="ListParagraph"/>
+        <w:numPr>
+          <w:ilvl w:val="0"/>
+          <w:numId w:val="3"/>
+        </w:numPr>
+        <w:rPr>
+          <w:iCs/>
+          <w:color w:val="70AD47" w:themeColor="accent6"/>
+          <w:lang w:val="en-US"/>
+        </w:rPr>
+      </w:pPr>
+      <w:r>
+        <w:rPr>
+          <w:iCs/>
+          <w:color w:val="70AD47" w:themeColor="accent6"/>
+          <w:lang w:val="en-US"/>
+        </w:rPr>
+        <w:t>Here</w:t>
+      </w:r>
+      <w:r>
+        <w:rPr>
+          <w:iCs/>
+          <w:color w:val="70AD47" w:themeColor="accent6"/>
+          <w:lang w:val="en-US"/>
+        </w:rPr>
+        <w:t xml:space="preserve"> th</w:t>
+      </w:r>
+      <w:r>
+        <w:rPr>
+          <w:iCs/>
+          <w:color w:val="70AD47" w:themeColor="accent6"/>
+          <w:lang w:val="en-US"/>
+        </w:rPr>
+        <w:t>at</w:t>
+      </w:r>
+      <w:r>
+        <w:rPr>
+          <w:iCs/>
+          <w:color w:val="70AD47" w:themeColor="accent6"/>
+          <w:lang w:val="en-US"/>
+        </w:rPr>
+        <w:t xml:space="preserve"> model</w:t>
+      </w:r>
+      <w:r>
+        <w:rPr>
+          <w:iCs/>
+          <w:color w:val="70AD47" w:themeColor="accent6"/>
+          <w:lang w:val="en-US"/>
+        </w:rPr>
+        <w:t xml:space="preserve"> used</w:t>
+      </w:r>
+      <w:r>
+        <w:rPr>
+          <w:iCs/>
+          <w:color w:val="70AD47" w:themeColor="accent6"/>
+          <w:lang w:val="en-US"/>
+        </w:rPr>
+        <w:t xml:space="preserve"> where in the state there are all the items, plus the </w:t>
+      </w:r>
+      <w:r>
+        <w:rPr>
+          <w:iCs/>
+          <w:color w:val="70AD47" w:themeColor="accent6"/>
+          <w:lang w:val="en-US"/>
+        </w:rPr>
+        <w:t>'</w:t>
+      </w:r>
+      <w:r>
+        <w:rPr>
+          <w:iCs/>
+          <w:color w:val="70AD47" w:themeColor="accent6"/>
+          <w:lang w:val="en-US"/>
+        </w:rPr>
+        <w:t>temp</w:t>
+      </w:r>
+      <w:r>
+        <w:rPr>
+          <w:iCs/>
+          <w:color w:val="70AD47" w:themeColor="accent6"/>
+          <w:lang w:val="en-US"/>
+        </w:rPr>
+        <w:t>'</w:t>
+      </w:r>
+      <w:r>
+        <w:rPr>
+          <w:iCs/>
+          <w:color w:val="70AD47" w:themeColor="accent6"/>
+          <w:lang w:val="en-US"/>
+        </w:rPr>
+        <w:t xml:space="preserve"> for</w:t>
+      </w:r>
+      <w:r>
+        <w:rPr>
+          <w:iCs/>
+          <w:color w:val="70AD47" w:themeColor="accent6"/>
+          <w:lang w:val="en-US"/>
+        </w:rPr>
+        <w:t xml:space="preserve"> the</w:t>
+      </w:r>
+      <w:r>
+        <w:rPr>
+          <w:iCs/>
+          <w:color w:val="70AD47" w:themeColor="accent6"/>
+          <w:lang w:val="en-US"/>
+        </w:rPr>
+        <w:t xml:space="preserve"> just in-read input value</w:t>
+      </w:r>
+      <w:r>
+        <w:rPr>
+          <w:iCs/>
+          <w:color w:val="70AD47" w:themeColor="accent6"/>
+          <w:lang w:val="en-US"/>
+        </w:rPr>
+        <w:t xml:space="preserve">(s) </w:t>
+      </w:r>
+      <w:r>
+        <w:rPr>
+          <w:b/>
+          <w:iCs/>
+          <w:color w:val="70AD47" w:themeColor="accent6"/>
+          <w:lang w:val="en-US"/>
+        </w:rPr>
+        <w:t>before</w:t>
+      </w:r>
+      <w:r>
+        <w:rPr>
+          <w:iCs/>
+          <w:color w:val="70AD47" w:themeColor="accent6"/>
+          <w:lang w:val="en-US"/>
+        </w:rPr>
+        <w:t xml:space="preserve"> they</w:t>
+      </w:r>
+      <w:r>
+        <w:rPr>
+          <w:iCs/>
+          <w:color w:val="70AD47" w:themeColor="accent6"/>
+          <w:lang w:val="en-US"/>
+        </w:rPr>
+        <w:t>/it</w:t>
+      </w:r>
+      <w:r>
+        <w:rPr>
+          <w:iCs/>
+          <w:color w:val="70AD47" w:themeColor="accent6"/>
+          <w:lang w:val="en-US"/>
+        </w:rPr>
+        <w:t xml:space="preserve"> </w:t>
+      </w:r>
+      <w:r>
+        <w:rPr>
+          <w:iCs/>
+          <w:color w:val="70AD47" w:themeColor="accent6"/>
+          <w:lang w:val="en-US"/>
+        </w:rPr>
+        <w:t xml:space="preserve">also </w:t>
+      </w:r>
+      <w:r>
+        <w:rPr>
+          <w:iCs/>
+          <w:color w:val="70AD47" w:themeColor="accent6"/>
+          <w:lang w:val="en-US"/>
+        </w:rPr>
+        <w:t>go</w:t>
+      </w:r>
+      <w:r>
+        <w:rPr>
+          <w:iCs/>
+          <w:color w:val="70AD47" w:themeColor="accent6"/>
+          <w:lang w:val="en-US"/>
+        </w:rPr>
+        <w:t>/goes</w:t>
+      </w:r>
+      <w:r>
+        <w:rPr>
+          <w:iCs/>
+          <w:color w:val="70AD47" w:themeColor="accent6"/>
+          <w:lang w:val="en-US"/>
+        </w:rPr>
+        <w:t xml:space="preserve"> to the </w:t>
+      </w:r>
+      <w:r>
+        <w:rPr>
+          <w:iCs/>
+          <w:color w:val="70AD47" w:themeColor="accent6"/>
+          <w:lang w:val="en-US"/>
+        </w:rPr>
+        <w:t>all items</w:t>
+      </w:r>
+      <w:r>
+        <w:rPr>
+          <w:iCs/>
+          <w:color w:val="70AD47" w:themeColor="accent6"/>
+          <w:lang w:val="en-US"/>
+        </w:rPr>
+        <w:t xml:space="preserve"> -</w:t>
+      </w:r>
+      <w:r>
+        <w:rPr>
+          <w:iCs/>
+          <w:color w:val="70AD47" w:themeColor="accent6"/>
+          <w:lang w:val="en-US"/>
+        </w:rPr>
+        <w:t>collection</w:t>
+      </w:r>
+      <w:r>
+        <w:rPr>
+          <w:iCs/>
+          <w:color w:val="70AD47" w:themeColor="accent6"/>
+          <w:lang w:val="en-US"/>
+        </w:rPr>
+        <w:t>,</w:t>
+      </w:r>
+      <w:r>
+        <w:rPr>
+          <w:iCs/>
+          <w:color w:val="70AD47" w:themeColor="accent6"/>
+          <w:lang w:val="en-US"/>
+        </w:rPr>
+        <w:t xml:space="preserve"> to</w:t>
+      </w:r>
+      <w:r>
+        <w:rPr>
+          <w:iCs/>
+          <w:color w:val="70AD47" w:themeColor="accent6"/>
+          <w:lang w:val="en-US"/>
+        </w:rPr>
+        <w:t xml:space="preserve"> the more stable part of the state</w:t>
+      </w:r>
+      <w:r>
+        <w:rPr>
+          <w:iCs/>
+          <w:color w:val="70AD47" w:themeColor="accent6"/>
+          <w:lang w:val="en-US"/>
+        </w:rPr>
+        <w:t xml:space="preserve"> and temp cleared/ignored.</w:t>
+      </w:r>
+    </w:p>
+    <w:p>
+      <w:pPr>
+        <w:pStyle w:val="ListParagraph"/>
+        <w:numPr>
+          <w:ilvl w:val="0"/>
+          <w:numId w:val="3"/>
+        </w:numPr>
+        <w:rPr>
+          <w:iCs/>
+          <w:color w:val="70AD47" w:themeColor="accent6"/>
+          <w:lang w:val="en-US"/>
+        </w:rPr>
+      </w:pPr>
+      <w:r>
+        <w:rPr>
+          <w:iCs/>
+          <w:color w:val="70AD47" w:themeColor="accent6"/>
+          <w:lang w:val="en-US"/>
+        </w:rPr>
+        <w:t>nice example, but need to read the final/full version below</w:t>
+      </w:r>
+    </w:p>
+    <w:p>
+      <w:pPr>
+        <w:pStyle w:val="ListParagraph"/>
+        <w:numPr>
+          <w:ilvl w:val="0"/>
+          <w:numId w:val="3"/>
+        </w:numPr>
+        <w:rPr>
+          <w:iCs/>
+          <w:color w:val="70AD47" w:themeColor="accent6"/>
+          <w:lang w:val="en-US"/>
+        </w:rPr>
+      </w:pPr>
+      <w:r>
+        <w:rPr>
+          <w:iCs/>
+          <w:color w:val="70AD47" w:themeColor="accent6"/>
+          <w:lang w:val="en-US"/>
+        </w:rPr>
+        <w:t xml:space="preserve">ternary operator (conditional </w:t>
       </w:r>
       <w:proofErr w:type="gramStart"/>
       <w:r>
@@ -9448,23 +9961,49 @@
           <w:color w:val="70AD47" w:themeColor="accent6"/>
           <w:lang w:val="en-US"/>
         </w:rPr>
-        <w:t>binding  a</w:t>
+        <w:t xml:space="preserve">operator) </w:t>
+      </w:r>
+      <w:r>
+        <w:rPr>
+          <w:iCs/>
+          <w:color w:val="70AD47" w:themeColor="accent6"/>
+          <w:lang w:val="en-US"/>
+        </w:rPr>
+        <w:t xml:space="preserve"> </w:t>
+      </w:r>
+      <w:r>
+        <w:rPr>
+          <w:rFonts w:ascii="Consolas" w:hAnsi="Consolas"/>
+          <w:iCs/>
+          <w:color w:val="70AD47" w:themeColor="accent6"/>
+          <w:lang w:val="en-US"/>
+        </w:rPr>
+        <w:t>a</w:t>
       </w:r>
       <w:proofErr w:type="gramEnd"/>
       <w:r>
         <w:rPr>
-          <w:iCs/>
-          <w:color w:val="70AD47" w:themeColor="accent6"/>
-          <w:lang w:val="en-US"/>
-        </w:rPr>
-        <w:t xml:space="preserve"> function object to the event, to be called later if needed.</w:t>
-      </w:r>
-    </w:p>
-    <w:p>
-      <w:pPr>
-        <w:pStyle w:val="ListParagraph"/>
-        <w:numPr>
-          <w:ilvl w:val="0"/>
+          <w:rFonts w:ascii="Consolas" w:hAnsi="Consolas"/>
+          <w:iCs/>
+          <w:color w:val="70AD47" w:themeColor="accent6"/>
+          <w:lang w:val="en-US"/>
+        </w:rPr>
+        <w:t xml:space="preserve"> ? b : c</w:t>
+      </w:r>
+      <w:r>
+        <w:rPr>
+          <w:iCs/>
+          <w:color w:val="70AD47" w:themeColor="accent6"/>
+          <w:lang w:val="en-US"/>
+        </w:rPr>
+        <w:t xml:space="preserve">  used in conditional rendering in JS or JSX code</w:t>
+      </w:r>
+    </w:p>
+    <w:p>
+      <w:pPr>
+        <w:pStyle w:val="ListParagraph"/>
+        <w:numPr>
+          <w:ilvl w:val="1"/>
           <w:numId w:val="3"/>
         </w:numPr>
         <w:rPr>
@@ -9479,70 +10018,42 @@
           <w:color w:val="70AD47" w:themeColor="accent6"/>
           <w:lang w:val="en-US"/>
         </w:rPr>
-        <w:t>'</w:t>
-      </w:r>
-      <w:r>
-        <w:rPr>
-          <w:iCs/>
-          <w:color w:val="70AD47" w:themeColor="accent6"/>
-          <w:lang w:val="en-US"/>
-        </w:rPr>
-        <w:t>controlled components</w:t>
-      </w:r>
-      <w:r>
-        <w:rPr>
-          <w:iCs/>
-          <w:color w:val="70AD47" w:themeColor="accent6"/>
-          <w:lang w:val="en-US"/>
-        </w:rPr>
-        <w:t>'</w:t>
-      </w:r>
-      <w:r>
-        <w:rPr>
-          <w:iCs/>
-          <w:color w:val="70AD47" w:themeColor="accent6"/>
-          <w:lang w:val="en-US"/>
-        </w:rPr>
-        <w:t xml:space="preserve"> having own mapping between html input fields and the state of the component. When value in input field value changes, </w:t>
-      </w:r>
-      <w:r>
-        <w:rPr>
-          <w:iCs/>
-          <w:color w:val="70AD47" w:themeColor="accent6"/>
-          <w:lang w:val="en-US"/>
-        </w:rPr>
-        <w:t xml:space="preserve">the </w:t>
-      </w:r>
-      <w:r>
-        <w:rPr>
-          <w:iCs/>
-          <w:color w:val="70AD47" w:themeColor="accent6"/>
-          <w:lang w:val="en-US"/>
-        </w:rPr>
-        <w:t>change event-handlers also update the component</w:t>
-      </w:r>
-      <w:r>
-        <w:rPr>
-          <w:iCs/>
-          <w:color w:val="70AD47" w:themeColor="accent6"/>
-          <w:lang w:val="en-US"/>
-        </w:rPr>
-        <w:t>'</w:t>
-      </w:r>
-      <w:r>
-        <w:rPr>
-          <w:iCs/>
-          <w:color w:val="70AD47" w:themeColor="accent6"/>
-          <w:lang w:val="en-US"/>
-        </w:rPr>
-        <w:t xml:space="preserve">s state, and thus also update any components showing the state. </w:t>
-      </w:r>
-    </w:p>
-    <w:p>
-      <w:pPr>
-        <w:pStyle w:val="ListParagraph"/>
-        <w:numPr>
-          <w:ilvl w:val="0"/>
+        <w:t xml:space="preserve">unary operator NOT: </w:t>
+      </w:r>
+      <w:proofErr w:type="gramStart"/>
+      <w:r>
+        <w:rPr>
+          <w:iCs/>
+          <w:color w:val="70AD47" w:themeColor="accent6"/>
+          <w:lang w:val="en-US"/>
+        </w:rPr>
+        <w:t xml:space="preserve">  !</w:t>
+      </w:r>
+      <w:proofErr w:type="spellStart"/>
+      <w:r>
+        <w:rPr>
+          <w:iCs/>
+          <w:color w:val="70AD47" w:themeColor="accent6"/>
+          <w:lang w:val="en-US"/>
+        </w:rPr>
+        <w:t>doorClosed</w:t>
+      </w:r>
+      <w:proofErr w:type="spellEnd"/>
+      <w:proofErr w:type="gramEnd"/>
+      <w:r>
+        <w:rPr>
+          <w:iCs/>
+          <w:color w:val="70AD47" w:themeColor="accent6"/>
+          <w:lang w:val="en-US"/>
+        </w:rPr>
+        <w:t xml:space="preserve">                                            // 1 operand</w:t>
+      </w:r>
+    </w:p>
+    <w:p>
+      <w:pPr>
+        <w:pStyle w:val="ListParagraph"/>
+        <w:numPr>
+          <w:ilvl w:val="1"/>
           <w:numId w:val="3"/>
         </w:numPr>
         <w:rPr>
@@ -9557,105 +10068,86 @@
           <w:color w:val="70AD47" w:themeColor="accent6"/>
           <w:lang w:val="en-US"/>
         </w:rPr>
-        <w:t>Here</w:t>
-      </w:r>
-      <w:r>
-        <w:rPr>
-          <w:iCs/>
-          <w:color w:val="70AD47" w:themeColor="accent6"/>
-          <w:lang w:val="en-US"/>
-        </w:rPr>
-        <w:t xml:space="preserve"> the</w:t>
-      </w:r>
-      <w:r>
-        <w:rPr>
-          <w:iCs/>
-          <w:color w:val="70AD47" w:themeColor="accent6"/>
-          <w:lang w:val="en-US"/>
-        </w:rPr>
-        <w:t xml:space="preserve"> model</w:t>
-      </w:r>
-      <w:r>
-        <w:rPr>
-          <w:iCs/>
-          <w:color w:val="70AD47" w:themeColor="accent6"/>
-          <w:lang w:val="en-US"/>
-        </w:rPr>
-        <w:t xml:space="preserve"> used</w:t>
-      </w:r>
-      <w:r>
-        <w:rPr>
-          <w:iCs/>
-          <w:color w:val="70AD47" w:themeColor="accent6"/>
-          <w:lang w:val="en-US"/>
-        </w:rPr>
-        <w:t xml:space="preserve"> where in the state there are all the items, plus the </w:t>
-      </w:r>
-      <w:r>
-        <w:rPr>
-          <w:iCs/>
-          <w:color w:val="70AD47" w:themeColor="accent6"/>
-          <w:lang w:val="en-US"/>
-        </w:rPr>
-        <w:t>'</w:t>
-      </w:r>
-      <w:r>
-        <w:rPr>
-          <w:iCs/>
-          <w:color w:val="70AD47" w:themeColor="accent6"/>
-          <w:lang w:val="en-US"/>
-        </w:rPr>
-        <w:t>temp</w:t>
-      </w:r>
-      <w:r>
-        <w:rPr>
-          <w:iCs/>
-          <w:color w:val="70AD47" w:themeColor="accent6"/>
-          <w:lang w:val="en-US"/>
-        </w:rPr>
-        <w:t>'</w:t>
-      </w:r>
-      <w:r>
-        <w:rPr>
-          <w:iCs/>
-          <w:color w:val="70AD47" w:themeColor="accent6"/>
-          <w:lang w:val="en-US"/>
-        </w:rPr>
-        <w:t xml:space="preserve"> for just in-read input value</w:t>
-      </w:r>
-      <w:r>
-        <w:rPr>
-          <w:iCs/>
-          <w:color w:val="70AD47" w:themeColor="accent6"/>
-          <w:lang w:val="en-US"/>
-        </w:rPr>
-        <w:t xml:space="preserve">(s) </w:t>
-      </w:r>
-      <w:r>
-        <w:rPr>
-          <w:b/>
-          <w:iCs/>
-          <w:color w:val="70AD47" w:themeColor="accent6"/>
-          <w:lang w:val="en-US"/>
-        </w:rPr>
-        <w:t>before</w:t>
-      </w:r>
-      <w:r>
-        <w:rPr>
-          <w:iCs/>
-          <w:color w:val="70AD47" w:themeColor="accent6"/>
-          <w:lang w:val="en-US"/>
-        </w:rPr>
-        <w:t xml:space="preserve"> they</w:t>
-      </w:r>
-      <w:r>
-        <w:rPr>
-          <w:iCs/>
-          <w:color w:val="70AD47" w:themeColor="accent6"/>
-          <w:lang w:val="en-US"/>
-        </w:rPr>
-        <w:t>/it</w:t>
-      </w:r>
+        <w:t xml:space="preserve">binary operator AND: </w:t>
+      </w:r>
+      <w:proofErr w:type="spellStart"/>
+      <w:r>
+        <w:rPr>
+          <w:iCs/>
+          <w:color w:val="70AD47" w:themeColor="accent6"/>
+          <w:lang w:val="en-US"/>
+        </w:rPr>
+        <w:t>doorClosed</w:t>
+      </w:r>
+      <w:proofErr w:type="spellEnd"/>
+      <w:r>
+        <w:rPr>
+          <w:iCs/>
+          <w:color w:val="70AD47" w:themeColor="accent6"/>
+          <w:lang w:val="en-US"/>
+        </w:rPr>
+        <w:t xml:space="preserve"> &amp;&amp; </w:t>
+      </w:r>
+      <w:proofErr w:type="spellStart"/>
+      <w:r>
+        <w:rPr>
+          <w:iCs/>
+          <w:color w:val="70AD47" w:themeColor="accent6"/>
+          <w:lang w:val="en-US"/>
+        </w:rPr>
+        <w:t>lightsOff</w:t>
+      </w:r>
+      <w:proofErr w:type="spellEnd"/>
+      <w:r>
+        <w:rPr>
+          <w:iCs/>
+          <w:color w:val="70AD47" w:themeColor="accent6"/>
+          <w:lang w:val="en-US"/>
+        </w:rPr>
+        <w:t xml:space="preserve">                       // 2 operands</w:t>
+      </w:r>
+    </w:p>
+    <w:p>
+      <w:pPr>
+        <w:pStyle w:val="ListParagraph"/>
+        <w:numPr>
+          <w:ilvl w:val="1"/>
+          <w:numId w:val="3"/>
+        </w:numPr>
+        <w:rPr>
+          <w:iCs/>
+          <w:color w:val="70AD47" w:themeColor="accent6"/>
+          <w:lang w:val="en-US"/>
+        </w:rPr>
+      </w:pPr>
+      <w:r>
+        <w:rPr>
+          <w:iCs/>
+          <w:color w:val="70AD47" w:themeColor="accent6"/>
+          <w:lang w:val="en-US"/>
+        </w:rPr>
+        <w:t xml:space="preserve">ternary operator:  </w:t>
+      </w:r>
+      <w:proofErr w:type="spellStart"/>
+      <w:proofErr w:type="gramStart"/>
+      <w:r>
+        <w:rPr>
+          <w:iCs/>
+          <w:color w:val="70AD47" w:themeColor="accent6"/>
+          <w:lang w:val="en-US"/>
+        </w:rPr>
+        <w:t>doorClosed</w:t>
+      </w:r>
+      <w:proofErr w:type="spellEnd"/>
+      <w:r>
+        <w:rPr>
+          <w:iCs/>
+          <w:color w:val="70AD47" w:themeColor="accent6"/>
+          <w:lang w:val="en-US"/>
+        </w:rPr>
+        <w:t xml:space="preserve"> ?</w:t>
+      </w:r>
+      <w:proofErr w:type="gramEnd"/>
       <w:r>
         <w:rPr>
           <w:iCs/>
@@ -9664,69 +10156,41 @@
         </w:rPr>
         <w:t xml:space="preserve"> </w:t>
       </w:r>
-      <w:r>
-        <w:rPr>
-          <w:iCs/>
-          <w:color w:val="70AD47" w:themeColor="accent6"/>
-          <w:lang w:val="en-US"/>
-        </w:rPr>
-        <w:t xml:space="preserve">also </w:t>
-      </w:r>
-      <w:r>
-        <w:rPr>
-          <w:iCs/>
-          <w:color w:val="70AD47" w:themeColor="accent6"/>
-          <w:lang w:val="en-US"/>
-        </w:rPr>
-        <w:t>go</w:t>
-      </w:r>
-      <w:r>
-        <w:rPr>
-          <w:iCs/>
-          <w:color w:val="70AD47" w:themeColor="accent6"/>
-          <w:lang w:val="en-US"/>
-        </w:rPr>
-        <w:t>/goes</w:t>
-      </w:r>
-      <w:r>
-        <w:rPr>
-          <w:iCs/>
-          <w:color w:val="70AD47" w:themeColor="accent6"/>
-          <w:lang w:val="en-US"/>
-        </w:rPr>
-        <w:t xml:space="preserve"> to the </w:t>
-      </w:r>
-      <w:r>
-        <w:rPr>
-          <w:iCs/>
-          <w:color w:val="70AD47" w:themeColor="accent6"/>
-          <w:lang w:val="en-US"/>
-        </w:rPr>
-        <w:t>all items</w:t>
-      </w:r>
-      <w:r>
-        <w:rPr>
-          <w:iCs/>
-          <w:color w:val="70AD47" w:themeColor="accent6"/>
-          <w:lang w:val="en-US"/>
-        </w:rPr>
-        <w:t xml:space="preserve"> -</w:t>
-      </w:r>
-      <w:r>
-        <w:rPr>
-          <w:iCs/>
-          <w:color w:val="70AD47" w:themeColor="accent6"/>
-          <w:lang w:val="en-US"/>
-        </w:rPr>
-        <w:t>collection</w:t>
-      </w:r>
-      <w:r>
-        <w:rPr>
-          <w:iCs/>
-          <w:color w:val="70AD47" w:themeColor="accent6"/>
-          <w:lang w:val="en-US"/>
-        </w:rPr>
-        <w:t>, the more stable part of the state</w:t>
+      <w:proofErr w:type="spellStart"/>
+      <w:r>
+        <w:rPr>
+          <w:iCs/>
+          <w:color w:val="70AD47" w:themeColor="accent6"/>
+          <w:lang w:val="en-US"/>
+        </w:rPr>
+        <w:t>callJanitor</w:t>
+      </w:r>
+      <w:proofErr w:type="spellEnd"/>
+      <w:r>
+        <w:rPr>
+          <w:iCs/>
+          <w:color w:val="70AD47" w:themeColor="accent6"/>
+          <w:lang w:val="en-US"/>
+        </w:rPr>
+        <w:t xml:space="preserve">() : </w:t>
+      </w:r>
+      <w:proofErr w:type="spellStart"/>
+      <w:r>
+        <w:rPr>
+          <w:iCs/>
+          <w:color w:val="70AD47" w:themeColor="accent6"/>
+          <w:lang w:val="en-US"/>
+        </w:rPr>
+        <w:t>goInside</w:t>
+      </w:r>
+      <w:proofErr w:type="spellEnd"/>
+      <w:r>
+        <w:rPr>
+          <w:iCs/>
+          <w:color w:val="70AD47" w:themeColor="accent6"/>
+          <w:lang w:val="en-US"/>
+        </w:rPr>
+        <w:t>()       // 3 operands</w:t>
       </w:r>
     </w:p>
     <w:p>
@@ -9748,7 +10212,55 @@
           <w:color w:val="70AD47" w:themeColor="accent6"/>
           <w:lang w:val="en-US"/>
         </w:rPr>
-        <w:t>nice example, but need to read the final/full version below</w:t>
+        <w:t xml:space="preserve">always use === in JavaScript, unless </w:t>
+      </w:r>
+      <w:r>
+        <w:rPr>
+          <w:iCs/>
+          <w:color w:val="70AD47" w:themeColor="accent6"/>
+          <w:lang w:val="en-US"/>
+        </w:rPr>
+        <w:t xml:space="preserve">you </w:t>
+      </w:r>
+      <w:r>
+        <w:rPr>
+          <w:iCs/>
+          <w:color w:val="70AD47" w:themeColor="accent6"/>
+          <w:lang w:val="en-US"/>
+        </w:rPr>
+        <w:t>know some rare special case</w:t>
+      </w:r>
+      <w:r>
+        <w:rPr>
+          <w:iCs/>
+          <w:color w:val="70AD47" w:themeColor="accent6"/>
+          <w:lang w:val="en-US"/>
+        </w:rPr>
+        <w:t xml:space="preserve"> very well</w:t>
+      </w:r>
+      <w:r>
+        <w:rPr>
+          <w:iCs/>
+          <w:color w:val="70AD47" w:themeColor="accent6"/>
+          <w:lang w:val="en-US"/>
+        </w:rPr>
+        <w:t>, and</w:t>
+      </w:r>
+      <w:r>
+        <w:rPr>
+          <w:iCs/>
+          <w:color w:val="70AD47" w:themeColor="accent6"/>
+          <w:lang w:val="en-US"/>
+        </w:rPr>
+        <w:t xml:space="preserve"> you</w:t>
+      </w:r>
+      <w:r>
+        <w:rPr>
+          <w:iCs/>
+          <w:color w:val="70AD47" w:themeColor="accent6"/>
+          <w:lang w:val="en-US"/>
+        </w:rPr>
+        <w:t xml:space="preserve"> have tested all possible probs out.</w:t>
       </w:r>
     </w:p>
     <w:p>
@@ -9760,104 +10272,39 @@
         </w:numPr>
         <w:rPr>
           <w:iCs/>
-          <w:color w:val="70AD47" w:themeColor="accent6"/>
-          <w:lang w:val="en-US"/>
-        </w:rPr>
-      </w:pPr>
-      <w:r>
-        <w:rPr>
-          <w:iCs/>
-          <w:color w:val="70AD47" w:themeColor="accent6"/>
-          <w:lang w:val="en-US"/>
-        </w:rPr>
-        <w:t xml:space="preserve">ternary operator (conditional </w:t>
-      </w:r>
-      <w:proofErr w:type="gramStart"/>
-      <w:r>
-        <w:rPr>
-          <w:iCs/>
-          <w:color w:val="70AD47" w:themeColor="accent6"/>
-          <w:lang w:val="en-US"/>
-        </w:rPr>
-        <w:t xml:space="preserve">operator) </w:t>
-      </w:r>
-      <w:r>
-        <w:rPr>
-          <w:iCs/>
-          <w:color w:val="70AD47" w:themeColor="accent6"/>
-          <w:lang w:val="en-US"/>
-        </w:rPr>
-        <w:t xml:space="preserve"> </w:t>
-      </w:r>
-      <w:r>
-        <w:rPr>
-          <w:rFonts w:ascii="Consolas" w:hAnsi="Consolas"/>
-          <w:iCs/>
-          <w:color w:val="70AD47" w:themeColor="accent6"/>
-          <w:lang w:val="en-US"/>
-        </w:rPr>
-        <w:t>a</w:t>
-      </w:r>
-      <w:proofErr w:type="gramEnd"/>
-      <w:r>
-        <w:rPr>
-          <w:rFonts w:ascii="Consolas" w:hAnsi="Consolas"/>
-          <w:iCs/>
-          <w:color w:val="70AD47" w:themeColor="accent6"/>
-          <w:lang w:val="en-US"/>
-        </w:rPr>
-        <w:t xml:space="preserve"> ? b : c</w:t>
-      </w:r>
-      <w:r>
-        <w:rPr>
-          <w:iCs/>
-          <w:color w:val="70AD47" w:themeColor="accent6"/>
-          <w:lang w:val="en-US"/>
-        </w:rPr>
-        <w:t xml:space="preserve">  used in conditional rendering in JS or JSX code</w:t>
-      </w:r>
-    </w:p>
-    <w:p>
-      <w:pPr>
-        <w:pStyle w:val="ListParagraph"/>
-        <w:numPr>
-          <w:ilvl w:val="0"/>
-          <w:numId w:val="3"/>
-        </w:numPr>
-        <w:rPr>
-          <w:iCs/>
-          <w:color w:val="70AD47" w:themeColor="accent6"/>
-          <w:lang w:val="en-US"/>
-        </w:rPr>
-      </w:pPr>
-      <w:r>
-        <w:rPr>
-          <w:iCs/>
-          <w:color w:val="70AD47" w:themeColor="accent6"/>
-          <w:lang w:val="en-US"/>
-        </w:rPr>
-        <w:t>always use === in JavaScript, unless know exactly some rare special case, and have tested all possible probs out.</w:t>
-      </w:r>
-    </w:p>
-    <w:p>
-      <w:pPr>
-        <w:pStyle w:val="ListParagraph"/>
-        <w:numPr>
-          <w:ilvl w:val="0"/>
-          <w:numId w:val="3"/>
-        </w:numPr>
-        <w:rPr>
-          <w:iCs/>
-          <w:lang w:val="en-US"/>
-        </w:rPr>
-      </w:pPr>
-      <w:r>
-        <w:rPr>
-          <w:iCs/>
-          <w:lang w:val="en-US"/>
-        </w:rPr>
-        <w:t>quite nice example continues. Not a bad idea to write all of it to a pristine create-react-app project template?</w:t>
-      </w:r>
+          <w:lang w:val="en-US"/>
+        </w:rPr>
+      </w:pPr>
+      <w:r>
+        <w:rPr>
+          <w:iCs/>
+          <w:lang w:val="en-US"/>
+        </w:rPr>
+        <w:t>quite nice example continues. Not a bad idea to write all of it to a pristine create-react-app project template</w:t>
+      </w:r>
+      <w:r>
+        <w:rPr>
+          <w:iCs/>
+          <w:lang w:val="en-US"/>
+        </w:rPr>
+        <w:t xml:space="preserve"> just for practicing</w:t>
+      </w:r>
+      <w:r>
+        <w:rPr>
+          <w:iCs/>
+          <w:lang w:val="en-US"/>
+        </w:rPr>
+        <w:t>?</w:t>
+      </w:r>
+      <w:r>
+        <w:rPr>
+          <w:iCs/>
+          <w:lang w:val="en-US"/>
+        </w:rPr>
+        <w:t xml:space="preserve"> If extra time.</w:t>
+      </w:r>
+      <w:bookmarkStart w:id="1" w:name="_GoBack"/>
+      <w:bookmarkEnd w:id="1"/>
     </w:p>
     <w:p>
       <w:pPr>

</xml_diff>

<commit_message>
Update FSO doc until part 2c. Save as PDF too
</commit_message>
<xml_diff>
--- a/FSO/FSOReadingList.docx
+++ b/FSO/FSOReadingList.docx
@@ -7932,30 +7932,14 @@
           <w:iCs/>
           <w:lang w:val="en-US"/>
         </w:rPr>
-        <w:t xml:space="preserve"> you might want to use only arrow function syntax with modern React</w:t>
-      </w:r>
-      <w:proofErr w:type="gramStart"/>
-      <w:r>
-        <w:rPr>
-          <w:iCs/>
-          <w:lang w:val="en-US"/>
-        </w:rPr>
-        <w:t>!</w:t>
-      </w:r>
-      <w:r>
-        <w:rPr>
-          <w:iCs/>
-          <w:lang w:val="en-US"/>
-        </w:rPr>
-        <w:t xml:space="preserve"> </w:t>
-      </w:r>
-      <w:proofErr w:type="gramEnd"/>
-      <w:r>
-        <w:rPr>
-          <w:iCs/>
-          <w:lang w:val="en-US"/>
-        </w:rPr>
-        <w:t>Then you don't need to think where are the cases where traditional function will not work because of 'this', the self-reference</w:t>
+        <w:t xml:space="preserve"> you might want to use only arrow function syntax with modern React!</w:t>
+      </w:r>
+      <w:r>
+        <w:rPr>
+          <w:iCs/>
+          <w:lang w:val="en-US"/>
+        </w:rPr>
+        <w:t xml:space="preserve"> Then you don't need to think where are the cases where traditional function will not work because of 'this', the self-reference</w:t>
       </w:r>
       <w:r>
         <w:rPr>
@@ -10303,8 +10287,6 @@
         </w:rPr>
         <w:t xml:space="preserve"> If extra time.</w:t>
       </w:r>
-      <w:bookmarkStart w:id="1" w:name="_GoBack"/>
-      <w:bookmarkEnd w:id="1"/>
     </w:p>
     <w:p>
       <w:pPr>
@@ -10402,7 +10384,49 @@
           <w:iCs/>
           <w:lang w:val="en-US"/>
         </w:rPr>
-        <w:t>Using tool json-server (Instead of Node.js server with e.g. Express) in this first example.</w:t>
+        <w:t>Using tool json-server</w:t>
+      </w:r>
+      <w:r>
+        <w:rPr>
+          <w:iCs/>
+          <w:lang w:val="en-US"/>
+        </w:rPr>
+        <w:t xml:space="preserve"> in these first examples</w:t>
+      </w:r>
+      <w:r>
+        <w:rPr>
+          <w:iCs/>
+          <w:lang w:val="en-US"/>
+        </w:rPr>
+        <w:t xml:space="preserve"> (</w:t>
+      </w:r>
+      <w:r>
+        <w:rPr>
+          <w:iCs/>
+          <w:lang w:val="en-US"/>
+        </w:rPr>
+        <w:t>Later with</w:t>
+      </w:r>
+      <w:r>
+        <w:rPr>
+          <w:iCs/>
+          <w:lang w:val="en-US"/>
+        </w:rPr>
+        <w:t xml:space="preserve"> Node.js server</w:t>
+      </w:r>
+      <w:r>
+        <w:rPr>
+          <w:iCs/>
+          <w:lang w:val="en-US"/>
+        </w:rPr>
+        <w:t xml:space="preserve"> &amp;</w:t>
+      </w:r>
+      <w:r>
+        <w:rPr>
+          <w:iCs/>
+          <w:lang w:val="en-US"/>
+        </w:rPr>
+        <w:t xml:space="preserve"> e.g. Express) </w:t>
       </w:r>
     </w:p>
     <w:p>
@@ -10424,6 +10448,13 @@
         </w:rPr>
         <w:t>fast output API generated based on the JSON file in the folder</w:t>
       </w:r>
+      <w:r>
+        <w:rPr>
+          <w:iCs/>
+          <w:lang w:val="en-US"/>
+        </w:rPr>
+        <w:t>. Handy in some cases!</w:t>
+      </w:r>
     </w:p>
     <w:p>
       <w:pPr>
@@ -10472,7 +10503,21 @@
           <w:iCs/>
           <w:lang w:val="en-US"/>
         </w:rPr>
-        <w:t>t show the results nicely)</w:t>
+        <w:t xml:space="preserve">t show the </w:t>
+      </w:r>
+      <w:r>
+        <w:rPr>
+          <w:iCs/>
+          <w:lang w:val="en-US"/>
+        </w:rPr>
+        <w:t>JSON response data</w:t>
+      </w:r>
+      <w:r>
+        <w:rPr>
+          <w:iCs/>
+          <w:lang w:val="en-US"/>
+        </w:rPr>
+        <w:t xml:space="preserve"> nicely)</w:t>
       </w:r>
     </w:p>
     <w:p>
@@ -10515,11 +10560,20 @@
           <w:iCs/>
           <w:lang w:val="en-US"/>
         </w:rPr>
-        <w:t>to learn those old directly-using-the-DOM-</w:t>
-      </w:r>
-      <w:proofErr w:type="spellStart"/>
-      <w:r>
-        <w:rPr>
+        <w:t xml:space="preserve">to learn those old </w:t>
+      </w:r>
+      <w:r>
+        <w:rPr>
+          <w:i/>
+          <w:iCs/>
+          <w:lang w:val="en-US"/>
+        </w:rPr>
+        <w:t>directly-using-the-DOM-</w:t>
+      </w:r>
+      <w:proofErr w:type="spellStart"/>
+      <w:r>
+        <w:rPr>
+          <w:i/>
           <w:iCs/>
           <w:lang w:val="en-US"/>
         </w:rPr>
@@ -10528,10 +10582,18 @@
       <w:proofErr w:type="spellEnd"/>
       <w:r>
         <w:rPr>
-          <w:iCs/>
-          <w:lang w:val="en-US"/>
-        </w:rPr>
-        <w:t>-ajax-objects -ways used here</w:t>
+          <w:i/>
+          <w:iCs/>
+          <w:lang w:val="en-US"/>
+        </w:rPr>
+        <w:t>-ajax-objects</w:t>
+      </w:r>
+      <w:r>
+        <w:rPr>
+          <w:iCs/>
+          <w:lang w:val="en-US"/>
+        </w:rPr>
+        <w:t xml:space="preserve"> -ways used here</w:t>
       </w:r>
     </w:p>
     <w:p>
@@ -10628,7 +10690,21 @@
           <w:iCs/>
           <w:lang w:val="en-US"/>
         </w:rPr>
-        <w:t xml:space="preserve"> eager to hang</w:t>
+        <w:t xml:space="preserve"> </w:t>
+      </w:r>
+      <w:r>
+        <w:rPr>
+          <w:iCs/>
+          <w:lang w:val="en-US"/>
+        </w:rPr>
+        <w:t xml:space="preserve">more </w:t>
+      </w:r>
+      <w:r>
+        <w:rPr>
+          <w:iCs/>
+          <w:lang w:val="en-US"/>
+        </w:rPr>
+        <w:t>eager to hang</w:t>
       </w:r>
       <w:r>
         <w:rPr>
@@ -10778,7 +10854,39 @@
           <w:color w:val="00B0F0"/>
           <w:lang w:val="en-US"/>
         </w:rPr>
-        <w:t xml:space="preserve"> used also to start / build / clean the project</w:t>
+        <w:t xml:space="preserve"> used also to start /</w:t>
+      </w:r>
+      <w:r>
+        <w:rPr>
+          <w:iCs/>
+          <w:color w:val="00B0F0"/>
+          <w:lang w:val="en-US"/>
+        </w:rPr>
+        <w:t xml:space="preserve"> update/</w:t>
+      </w:r>
+      <w:r>
+        <w:rPr>
+          <w:iCs/>
+          <w:color w:val="00B0F0"/>
+          <w:lang w:val="en-US"/>
+        </w:rPr>
+        <w:t xml:space="preserve"> </w:t>
+      </w:r>
+      <w:r>
+        <w:rPr>
+          <w:iCs/>
+          <w:color w:val="00B0F0"/>
+          <w:lang w:val="en-US"/>
+        </w:rPr>
+        <w:t xml:space="preserve">test / </w:t>
+      </w:r>
+      <w:r>
+        <w:rPr>
+          <w:iCs/>
+          <w:color w:val="00B0F0"/>
+          <w:lang w:val="en-US"/>
+        </w:rPr>
+        <w:t>build / clean the project</w:t>
       </w:r>
     </w:p>
     <w:p>
@@ -10854,13 +10962,6 @@
           <w:lang w:val="en-US"/>
         </w:rPr>
       </w:pPr>
-      <w:r>
-        <w:rPr>
-          <w:iCs/>
-          <w:lang w:val="en-US"/>
-        </w:rPr>
-        <w:t>package-</w:t>
-      </w:r>
       <w:proofErr w:type="spellStart"/>
       <w:proofErr w:type="gramStart"/>
       <w:r>
@@ -10868,7 +10969,7 @@
           <w:iCs/>
           <w:lang w:val="en-US"/>
         </w:rPr>
-        <w:t>lock.json</w:t>
+        <w:t>package.json</w:t>
       </w:r>
       <w:proofErr w:type="spellEnd"/>
       <w:proofErr w:type="gramEnd"/>
@@ -10877,7 +10978,30 @@
           <w:iCs/>
           <w:lang w:val="en-US"/>
         </w:rPr>
-        <w:t xml:space="preserve"> etc. can be removed and generated again. </w:t>
+        <w:t xml:space="preserve"> is the place where the dependencies and some other tooling/scripting are defined</w:t>
+      </w:r>
+      <w:r>
+        <w:rPr>
+          <w:iCs/>
+          <w:lang w:val="en-US"/>
+        </w:rPr>
+        <w:t xml:space="preserve">, primary source of that info/configuration. Should go to </w:t>
+      </w:r>
+      <w:proofErr w:type="spellStart"/>
+      <w:r>
+        <w:rPr>
+          <w:iCs/>
+          <w:lang w:val="en-US"/>
+        </w:rPr>
+        <w:t>git</w:t>
+      </w:r>
+      <w:proofErr w:type="spellEnd"/>
+      <w:r>
+        <w:rPr>
+          <w:iCs/>
+          <w:lang w:val="en-US"/>
+        </w:rPr>
+        <w:t xml:space="preserve"> repo.</w:t>
       </w:r>
     </w:p>
     <w:p>
@@ -10897,7 +11021,7 @@
           <w:iCs/>
           <w:lang w:val="en-US"/>
         </w:rPr>
-        <w:t xml:space="preserve">But </w:t>
+        <w:t>package-</w:t>
       </w:r>
       <w:proofErr w:type="spellStart"/>
       <w:proofErr w:type="gramStart"/>
@@ -10906,7 +11030,7 @@
           <w:iCs/>
           <w:lang w:val="en-US"/>
         </w:rPr>
-        <w:t>package.json</w:t>
+        <w:t>lock.json</w:t>
       </w:r>
       <w:proofErr w:type="spellEnd"/>
       <w:proofErr w:type="gramEnd"/>
@@ -10915,7 +11039,21 @@
           <w:iCs/>
           <w:lang w:val="en-US"/>
         </w:rPr>
-        <w:t xml:space="preserve"> is the place where the dependencies and some other tooling/scripting are defined</w:t>
+        <w:t xml:space="preserve"> etc.</w:t>
+      </w:r>
+      <w:r>
+        <w:rPr>
+          <w:iCs/>
+          <w:lang w:val="en-US"/>
+        </w:rPr>
+        <w:t xml:space="preserve"> on the other hand</w:t>
+      </w:r>
+      <w:r>
+        <w:rPr>
+          <w:iCs/>
+          <w:lang w:val="en-US"/>
+        </w:rPr>
+        <w:t xml:space="preserve"> can be removed and generated again. </w:t>
       </w:r>
     </w:p>
     <w:p>
@@ -11017,7 +11155,35 @@
           <w:iCs/>
           <w:lang w:val="en-US"/>
         </w:rPr>
-        <w:t xml:space="preserve">like always, just the last version of </w:t>
+        <w:t xml:space="preserve">like </w:t>
+      </w:r>
+      <w:r>
+        <w:rPr>
+          <w:iCs/>
+          <w:lang w:val="en-US"/>
+        </w:rPr>
+        <w:t>often</w:t>
+      </w:r>
+      <w:r>
+        <w:rPr>
+          <w:iCs/>
+          <w:lang w:val="en-US"/>
+        </w:rPr>
+        <w:t xml:space="preserve"> </w:t>
+      </w:r>
+      <w:r>
+        <w:rPr>
+          <w:iCs/>
+          <w:lang w:val="en-US"/>
+        </w:rPr>
+        <w:t xml:space="preserve">on this course site </w:t>
+      </w:r>
+      <w:r>
+        <w:rPr>
+          <w:iCs/>
+          <w:lang w:val="en-US"/>
+        </w:rPr>
+        <w:t xml:space="preserve">the last version of </w:t>
       </w:r>
       <w:proofErr w:type="spellStart"/>
       <w:r>
@@ -11052,6 +11218,50 @@
           <w:lang w:val="en-US"/>
         </w:rPr>
         <w:t xml:space="preserve"> starts to be what we would use. </w:t>
+      </w:r>
+      <w:r>
+        <w:rPr>
+          <w:iCs/>
+          <w:lang w:val="en-US"/>
+        </w:rPr>
+        <w:t xml:space="preserve">(They kind of show </w:t>
+      </w:r>
+      <w:r>
+        <w:rPr>
+          <w:iCs/>
+          <w:lang w:val="en-US"/>
+        </w:rPr>
+        <w:t xml:space="preserve">the </w:t>
+      </w:r>
+      <w:r>
+        <w:rPr>
+          <w:iCs/>
+          <w:lang w:val="en-US"/>
+        </w:rPr>
+        <w:t>amateur versions first and refactor it to be better</w:t>
+      </w:r>
+      <w:proofErr w:type="gramStart"/>
+      <w:r>
+        <w:rPr>
+          <w:iCs/>
+          <w:lang w:val="en-US"/>
+        </w:rPr>
+        <w:t xml:space="preserve">. </w:t>
+      </w:r>
+      <w:proofErr w:type="gramEnd"/>
+      <w:r>
+        <w:rPr>
+          <w:iCs/>
+          <w:lang w:val="en-US"/>
+        </w:rPr>
+        <w:t>Always read the last one</w:t>
+      </w:r>
+      <w:r>
+        <w:rPr>
+          <w:iCs/>
+          <w:lang w:val="en-US"/>
+        </w:rPr>
+        <w:t>)</w:t>
       </w:r>
     </w:p>
     <w:p>
@@ -11073,15 +11283,81 @@
           <w:color w:val="70AD47" w:themeColor="accent6"/>
           <w:lang w:val="en-US"/>
         </w:rPr>
-        <w:t>Even there the request object could be maybe configured first</w:t>
-      </w:r>
-      <w:r>
-        <w:rPr>
-          <w:iCs/>
-          <w:color w:val="70AD47" w:themeColor="accent6"/>
-          <w:lang w:val="en-US"/>
-        </w:rPr>
-        <w:t xml:space="preserve"> and then sent. (URL, parameters, body data)</w:t>
+        <w:t xml:space="preserve">Even </w:t>
+      </w:r>
+      <w:r>
+        <w:rPr>
+          <w:iCs/>
+          <w:color w:val="70AD47" w:themeColor="accent6"/>
+          <w:lang w:val="en-US"/>
+        </w:rPr>
+        <w:t>in the last version</w:t>
+      </w:r>
+      <w:r>
+        <w:rPr>
+          <w:iCs/>
+          <w:color w:val="70AD47" w:themeColor="accent6"/>
+          <w:lang w:val="en-US"/>
+        </w:rPr>
+        <w:t xml:space="preserve"> </w:t>
+      </w:r>
+      <w:proofErr w:type="spellStart"/>
+      <w:r>
+        <w:rPr>
+          <w:iCs/>
+          <w:color w:val="70AD47" w:themeColor="accent6"/>
+          <w:lang w:val="en-US"/>
+        </w:rPr>
+        <w:t>the</w:t>
+      </w:r>
+      <w:proofErr w:type="spellEnd"/>
+      <w:r>
+        <w:rPr>
+          <w:iCs/>
+          <w:color w:val="70AD47" w:themeColor="accent6"/>
+          <w:lang w:val="en-US"/>
+        </w:rPr>
+        <w:t xml:space="preserve"> request object could be maybe configured first</w:t>
+      </w:r>
+      <w:r>
+        <w:rPr>
+          <w:iCs/>
+          <w:color w:val="70AD47" w:themeColor="accent6"/>
+          <w:lang w:val="en-US"/>
+        </w:rPr>
+        <w:t xml:space="preserve"> and then sent</w:t>
+      </w:r>
+      <w:r>
+        <w:rPr>
+          <w:iCs/>
+          <w:color w:val="70AD47" w:themeColor="accent6"/>
+          <w:lang w:val="en-US"/>
+        </w:rPr>
+        <w:t xml:space="preserve"> in separate step</w:t>
+      </w:r>
+      <w:r>
+        <w:rPr>
+          <w:iCs/>
+          <w:color w:val="70AD47" w:themeColor="accent6"/>
+          <w:lang w:val="en-US"/>
+        </w:rPr>
+        <w:t>. (URL, parameters, body data</w:t>
+      </w:r>
+      <w:r>
+        <w:rPr>
+          <w:iCs/>
+          <w:color w:val="70AD47" w:themeColor="accent6"/>
+          <w:lang w:val="en-US"/>
+        </w:rPr>
+        <w:t>, etc.</w:t>
+      </w:r>
+      <w:r>
+        <w:rPr>
+          <w:iCs/>
+          <w:color w:val="70AD47" w:themeColor="accent6"/>
+          <w:lang w:val="en-US"/>
+        </w:rPr>
+        <w:t>)</w:t>
       </w:r>
     </w:p>
     <w:p>
@@ -11131,7 +11407,39 @@
           <w:color w:val="70AD47" w:themeColor="accent6"/>
           <w:lang w:val="en-US"/>
         </w:rPr>
-        <w:t xml:space="preserve"> the React component state/props &lt;-&gt; render cycle. =side effects. E.g. run the AJAX call to backend.</w:t>
+        <w:t xml:space="preserve"> the React component state/props &lt;-&gt; render cycle. =</w:t>
+      </w:r>
+      <w:r>
+        <w:rPr>
+          <w:iCs/>
+          <w:color w:val="70AD47" w:themeColor="accent6"/>
+          <w:lang w:val="en-US"/>
+        </w:rPr>
+        <w:t xml:space="preserve"> '</w:t>
+      </w:r>
+      <w:r>
+        <w:rPr>
+          <w:iCs/>
+          <w:color w:val="70AD47" w:themeColor="accent6"/>
+          <w:lang w:val="en-US"/>
+        </w:rPr>
+        <w:t>side effects</w:t>
+      </w:r>
+      <w:r>
+        <w:rPr>
+          <w:iCs/>
+          <w:color w:val="70AD47" w:themeColor="accent6"/>
+          <w:lang w:val="en-US"/>
+        </w:rPr>
+        <w:t>'</w:t>
+      </w:r>
+      <w:r>
+        <w:rPr>
+          <w:iCs/>
+          <w:color w:val="70AD47" w:themeColor="accent6"/>
+          <w:lang w:val="en-US"/>
+        </w:rPr>
+        <w:t>. E.g. run the AJAX call to backend.</w:t>
       </w:r>
     </w:p>
     <w:p>
@@ -11175,7 +11483,55 @@
           <w:color w:val="70AD47" w:themeColor="accent6"/>
           <w:lang w:val="en-US"/>
         </w:rPr>
-        <w:t>for views, one for SPA routing files, one for other components, …</w:t>
+        <w:t>for views</w:t>
+      </w:r>
+      <w:r>
+        <w:rPr>
+          <w:iCs/>
+          <w:color w:val="70AD47" w:themeColor="accent6"/>
+          <w:lang w:val="en-US"/>
+        </w:rPr>
+        <w:t xml:space="preserve"> = "Pages"</w:t>
+      </w:r>
+      <w:r>
+        <w:rPr>
+          <w:iCs/>
+          <w:color w:val="70AD47" w:themeColor="accent6"/>
+          <w:lang w:val="en-US"/>
+        </w:rPr>
+        <w:t>, one for SPA routing files, one for other components</w:t>
+      </w:r>
+      <w:r>
+        <w:rPr>
+          <w:iCs/>
+          <w:color w:val="70AD47" w:themeColor="accent6"/>
+          <w:lang w:val="en-US"/>
+        </w:rPr>
+        <w:t xml:space="preserve"> than whole views</w:t>
+      </w:r>
+      <w:r>
+        <w:rPr>
+          <w:iCs/>
+          <w:color w:val="70AD47" w:themeColor="accent6"/>
+          <w:lang w:val="en-US"/>
+        </w:rPr>
+        <w:t xml:space="preserve">, </w:t>
+      </w:r>
+      <w:r>
+        <w:rPr>
+          <w:iCs/>
+          <w:color w:val="70AD47" w:themeColor="accent6"/>
+          <w:lang w:val="en-US"/>
+        </w:rPr>
+        <w:t>some folders for style files</w:t>
+      </w:r>
+      <w:r>
+        <w:rPr>
+          <w:iCs/>
+          <w:color w:val="70AD47" w:themeColor="accent6"/>
+          <w:lang w:val="en-US"/>
+        </w:rPr>
+        <w:t>…</w:t>
       </w:r>
     </w:p>
     <w:p>
@@ -11205,7 +11561,23 @@
           <w:color w:val="70AD47" w:themeColor="accent6"/>
           <w:lang w:val="en-US"/>
         </w:rPr>
-        <w:t>project is, by default, development environment with e.g. auto</w:t>
+        <w:t>project is, by default,</w:t>
+      </w:r>
+      <w:r>
+        <w:rPr>
+          <w:iCs/>
+          <w:color w:val="70AD47" w:themeColor="accent6"/>
+          <w:lang w:val="en-US"/>
+        </w:rPr>
+        <w:t xml:space="preserve"> just a</w:t>
+      </w:r>
+      <w:r>
+        <w:rPr>
+          <w:iCs/>
+          <w:color w:val="70AD47" w:themeColor="accent6"/>
+          <w:lang w:val="en-US"/>
+        </w:rPr>
+        <w:t xml:space="preserve"> development environment with e.g. auto</w:t>
       </w:r>
       <w:r>
         <w:rPr>
@@ -11283,7 +11655,33 @@
           <w:color w:val="70AD47" w:themeColor="accent6"/>
           <w:lang w:val="en-US"/>
         </w:rPr>
-        <w:t>the real build version of the project does not run dynamic code in Node.js server, and doesn</w:t>
+        <w:t xml:space="preserve">the real build version of the project does </w:t>
+      </w:r>
+      <w:r>
+        <w:rPr>
+          <w:b/>
+          <w:iCs/>
+          <w:color w:val="70AD47" w:themeColor="accent6"/>
+          <w:lang w:val="en-US"/>
+        </w:rPr>
+        <w:t>not</w:t>
+      </w:r>
+      <w:r>
+        <w:rPr>
+          <w:iCs/>
+          <w:color w:val="70AD47" w:themeColor="accent6"/>
+          <w:lang w:val="en-US"/>
+        </w:rPr>
+        <w:t xml:space="preserve"> run dynamic code in Node.js server, and does</w:t>
+      </w:r>
+      <w:r>
+        <w:rPr>
+          <w:b/>
+          <w:iCs/>
+          <w:color w:val="70AD47" w:themeColor="accent6"/>
+          <w:lang w:val="en-US"/>
+        </w:rPr>
+        <w:t>n</w:t>
       </w:r>
       <w:r>
         <w:rPr>
@@ -11299,25 +11697,79 @@
           <w:color w:val="70AD47" w:themeColor="accent6"/>
           <w:lang w:val="en-US"/>
         </w:rPr>
-        <w:t xml:space="preserve">t have all your folders and files separately. The built version runs only in the browser </w:t>
-      </w:r>
-      <w:proofErr w:type="spellStart"/>
-      <w:r>
-        <w:rPr>
-          <w:iCs/>
-          <w:color w:val="70AD47" w:themeColor="accent6"/>
-          <w:lang w:val="en-US"/>
-        </w:rPr>
-        <w:t>JavaScrip</w:t>
-      </w:r>
-      <w:proofErr w:type="spellEnd"/>
-      <w:r>
-        <w:rPr>
-          <w:iCs/>
-          <w:color w:val="70AD47" w:themeColor="accent6"/>
-          <w:lang w:val="en-US"/>
-        </w:rPr>
-        <w:t xml:space="preserve"> environment after it has downloaded the few generated and bundled/packed HTML and JS and CSS files. Just running then JavaScript in browser and of course also making AJAX calls to backend.</w:t>
+        <w:t xml:space="preserve">t have all </w:t>
+      </w:r>
+      <w:r>
+        <w:rPr>
+          <w:iCs/>
+          <w:color w:val="70AD47" w:themeColor="accent6"/>
+          <w:lang w:val="en-US"/>
+        </w:rPr>
+        <w:t xml:space="preserve">of </w:t>
+      </w:r>
+      <w:r>
+        <w:rPr>
+          <w:iCs/>
+          <w:color w:val="70AD47" w:themeColor="accent6"/>
+          <w:lang w:val="en-US"/>
+        </w:rPr>
+        <w:t xml:space="preserve">your folders and files separately. </w:t>
+      </w:r>
+    </w:p>
+    <w:p>
+      <w:pPr>
+        <w:pStyle w:val="ListParagraph"/>
+        <w:numPr>
+          <w:ilvl w:val="0"/>
+          <w:numId w:val="3"/>
+        </w:numPr>
+        <w:rPr>
+          <w:iCs/>
+          <w:color w:val="70AD47" w:themeColor="accent6"/>
+          <w:lang w:val="en-US"/>
+        </w:rPr>
+      </w:pPr>
+      <w:r>
+        <w:rPr>
+          <w:iCs/>
+          <w:color w:val="70AD47" w:themeColor="accent6"/>
+          <w:lang w:val="en-US"/>
+        </w:rPr>
+        <w:t>The built version runs only in the browser JavaScrip</w:t>
+      </w:r>
+      <w:r>
+        <w:rPr>
+          <w:iCs/>
+          <w:color w:val="70AD47" w:themeColor="accent6"/>
+          <w:lang w:val="en-US"/>
+        </w:rPr>
+        <w:t>t</w:t>
+      </w:r>
+      <w:r>
+        <w:rPr>
+          <w:iCs/>
+          <w:color w:val="70AD47" w:themeColor="accent6"/>
+          <w:lang w:val="en-US"/>
+        </w:rPr>
+        <w:t xml:space="preserve"> environment after </w:t>
+      </w:r>
+      <w:r>
+        <w:rPr>
+          <w:iCs/>
+          <w:color w:val="70AD47" w:themeColor="accent6"/>
+          <w:lang w:val="en-US"/>
+        </w:rPr>
+        <w:t>browser</w:t>
+      </w:r>
+      <w:bookmarkStart w:id="1" w:name="_GoBack"/>
+      <w:bookmarkEnd w:id="1"/>
+      <w:r>
+        <w:rPr>
+          <w:iCs/>
+          <w:color w:val="70AD47" w:themeColor="accent6"/>
+          <w:lang w:val="en-US"/>
+        </w:rPr>
+        <w:t xml:space="preserve"> has downloaded the few generated and bundled/packed HTML and JS and CSS files. Just running then JavaScript in browser and of course also making AJAX calls to backend.</w:t>
       </w:r>
     </w:p>
     <w:p>

</xml_diff>

<commit_message>
Update FSO doc until part 2d. Save as PDF too
</commit_message>
<xml_diff>
--- a/FSO/FSOReadingList.docx
+++ b/FSO/FSOReadingList.docx
@@ -11039,21 +11039,7 @@
           <w:iCs/>
           <w:lang w:val="en-US"/>
         </w:rPr>
-        <w:t xml:space="preserve"> etc.</w:t>
-      </w:r>
-      <w:r>
-        <w:rPr>
-          <w:iCs/>
-          <w:lang w:val="en-US"/>
-        </w:rPr>
-        <w:t xml:space="preserve"> on the other hand</w:t>
-      </w:r>
-      <w:r>
-        <w:rPr>
-          <w:iCs/>
-          <w:lang w:val="en-US"/>
-        </w:rPr>
-        <w:t xml:space="preserve"> can be removed and generated again. </w:t>
+        <w:t xml:space="preserve"> etc. on the other hand can be removed and generated again. </w:t>
       </w:r>
     </w:p>
     <w:p>
@@ -11240,21 +11226,12 @@
         </w:rPr>
         <w:t>amateur versions first and refactor it to be better</w:t>
       </w:r>
-      <w:proofErr w:type="gramStart"/>
-      <w:r>
-        <w:rPr>
-          <w:iCs/>
-          <w:lang w:val="en-US"/>
-        </w:rPr>
-        <w:t xml:space="preserve">. </w:t>
-      </w:r>
-      <w:proofErr w:type="gramEnd"/>
-      <w:r>
-        <w:rPr>
-          <w:iCs/>
-          <w:lang w:val="en-US"/>
-        </w:rPr>
-        <w:t>Always read the last one</w:t>
+      <w:r>
+        <w:rPr>
+          <w:iCs/>
+          <w:lang w:val="en-US"/>
+        </w:rPr>
+        <w:t>. Always read the last one</w:t>
       </w:r>
       <w:r>
         <w:rPr>
@@ -11299,25 +11276,7 @@
           <w:color w:val="70AD47" w:themeColor="accent6"/>
           <w:lang w:val="en-US"/>
         </w:rPr>
-        <w:t xml:space="preserve"> </w:t>
-      </w:r>
-      <w:proofErr w:type="spellStart"/>
-      <w:r>
-        <w:rPr>
-          <w:iCs/>
-          <w:color w:val="70AD47" w:themeColor="accent6"/>
-          <w:lang w:val="en-US"/>
-        </w:rPr>
-        <w:t>the</w:t>
-      </w:r>
-      <w:proofErr w:type="spellEnd"/>
-      <w:r>
-        <w:rPr>
-          <w:iCs/>
-          <w:color w:val="70AD47" w:themeColor="accent6"/>
-          <w:lang w:val="en-US"/>
-        </w:rPr>
-        <w:t xml:space="preserve"> request object could be maybe configured first</w:t>
+        <w:t xml:space="preserve"> the request object could be maybe configured first</w:t>
       </w:r>
       <w:r>
         <w:rPr>
@@ -11761,8 +11720,6 @@
         </w:rPr>
         <w:t>browser</w:t>
       </w:r>
-      <w:bookmarkStart w:id="1" w:name="_GoBack"/>
-      <w:bookmarkEnd w:id="1"/>
       <w:r>
         <w:rPr>
           <w:iCs/>
@@ -11864,21 +11821,40 @@
         </w:rPr>
         <w:t xml:space="preserve">, before getting the real backend created. Frontend developers can create their </w:t>
       </w:r>
-      <w:proofErr w:type="spellStart"/>
-      <w:r>
-        <w:rPr>
-          <w:iCs/>
-          <w:lang w:val="en-US"/>
-        </w:rPr>
-        <w:t>counter part</w:t>
-      </w:r>
-      <w:proofErr w:type="spellEnd"/>
+      <w:r>
+        <w:rPr>
+          <w:iCs/>
+          <w:lang w:val="en-US"/>
+        </w:rPr>
+        <w:t xml:space="preserve">frontend </w:t>
+      </w:r>
+      <w:r>
+        <w:rPr>
+          <w:iCs/>
+          <w:lang w:val="en-US"/>
+        </w:rPr>
+        <w:t>part</w:t>
+      </w:r>
+      <w:r>
+        <w:rPr>
+          <w:iCs/>
+          <w:lang w:val="en-US"/>
+        </w:rPr>
+        <w:t>s</w:t>
+      </w:r>
       <w:r>
         <w:rPr>
           <w:iCs/>
           <w:lang w:val="en-US"/>
         </w:rPr>
         <w:t xml:space="preserve"> for testing and development</w:t>
+      </w:r>
+      <w:r>
+        <w:rPr>
+          <w:iCs/>
+          <w:lang w:val="en-US"/>
+        </w:rPr>
+        <w:t xml:space="preserve"> sooner.</w:t>
       </w:r>
     </w:p>
     <w:p>
@@ -11898,7 +11874,21 @@
           <w:iCs/>
           <w:lang w:val="en-US"/>
         </w:rPr>
-        <w:t xml:space="preserve">just remember to define the backend server URL </w:t>
+        <w:t xml:space="preserve">just remember to define the backend server </w:t>
+      </w:r>
+      <w:r>
+        <w:rPr>
+          <w:iCs/>
+          <w:lang w:val="en-US"/>
+        </w:rPr>
+        <w:t xml:space="preserve">IP address / server </w:t>
+      </w:r>
+      <w:r>
+        <w:rPr>
+          <w:iCs/>
+          <w:lang w:val="en-US"/>
+        </w:rPr>
+        <w:t xml:space="preserve">URL </w:t>
       </w:r>
       <w:r>
         <w:rPr>
@@ -11997,7 +11987,21 @@
           <w:iCs/>
           <w:lang w:val="en-US"/>
         </w:rPr>
-        <w:t xml:space="preserve">(even better would be reading that from environment variables = not part of the tested and </w:t>
+        <w:t xml:space="preserve">(even better would be reading that from environment variables = not part of the tested </w:t>
+      </w:r>
+      <w:r>
+        <w:rPr>
+          <w:iCs/>
+          <w:lang w:val="en-US"/>
+        </w:rPr>
+        <w:t>nor</w:t>
+      </w:r>
+      <w:r>
+        <w:rPr>
+          <w:iCs/>
+          <w:lang w:val="en-US"/>
+        </w:rPr>
+        <w:t xml:space="preserve"> </w:t>
       </w:r>
       <w:r>
         <w:rPr>
@@ -12067,6 +12071,13 @@
         </w:rPr>
         <w:t>POST request with body = data</w:t>
       </w:r>
+      <w:r>
+        <w:rPr>
+          <w:iCs/>
+          <w:lang w:val="en-US"/>
+        </w:rPr>
+        <w:t xml:space="preserve"> going to the backend</w:t>
+      </w:r>
     </w:p>
     <w:p>
       <w:pPr>
@@ -12177,7 +12188,49 @@
           <w:iCs/>
           <w:lang w:val="en-US"/>
         </w:rPr>
-        <w:t>request test sender, saving few successful and purposefully unsuccessful requests for future repeat of the tests.</w:t>
+        <w:t>request test sender</w:t>
+      </w:r>
+      <w:r>
+        <w:rPr>
+          <w:iCs/>
+          <w:lang w:val="en-US"/>
+        </w:rPr>
+        <w:t>s</w:t>
+      </w:r>
+      <w:r>
+        <w:rPr>
+          <w:iCs/>
+          <w:lang w:val="en-US"/>
+        </w:rPr>
+        <w:t xml:space="preserve">, saving few successful and purposefully unsuccessful </w:t>
+      </w:r>
+      <w:r>
+        <w:rPr>
+          <w:iCs/>
+          <w:lang w:val="en-US"/>
+        </w:rPr>
+        <w:t xml:space="preserve">test case </w:t>
+      </w:r>
+      <w:r>
+        <w:rPr>
+          <w:iCs/>
+          <w:lang w:val="en-US"/>
+        </w:rPr>
+        <w:t>requests for future re</w:t>
+      </w:r>
+      <w:r>
+        <w:rPr>
+          <w:iCs/>
+          <w:lang w:val="en-US"/>
+        </w:rPr>
+        <w:t>petition</w:t>
+      </w:r>
+      <w:r>
+        <w:rPr>
+          <w:iCs/>
+          <w:lang w:val="en-US"/>
+        </w:rPr>
+        <w:t xml:space="preserve"> of the tests.</w:t>
       </w:r>
     </w:p>
     <w:p>
@@ -12291,95 +12344,42 @@
       <w:r>
         <w:rPr>
           <w:iCs/>
-          <w:lang w:val="en-US"/>
-        </w:rPr>
-        <w:t xml:space="preserve">The </w:t>
-      </w:r>
-      <w:r>
-        <w:rPr>
-          <w:iCs/>
-          <w:lang w:val="en-US"/>
-        </w:rPr>
-        <w:t>'</w:t>
-      </w:r>
-      <w:r>
-        <w:rPr>
-          <w:iCs/>
-          <w:lang w:val="en-US"/>
-        </w:rPr>
-        <w:t>bang</w:t>
-      </w:r>
-      <w:r>
-        <w:rPr>
-          <w:iCs/>
-          <w:lang w:val="en-US"/>
-        </w:rPr>
-        <w:t>'</w:t>
-      </w:r>
-      <w:r>
-        <w:rPr>
-          <w:iCs/>
-          <w:lang w:val="en-US"/>
-        </w:rPr>
-        <w:t xml:space="preserve"> operator</w:t>
-      </w:r>
-      <w:r>
-        <w:rPr>
-          <w:iCs/>
-          <w:lang w:val="en-US"/>
-        </w:rPr>
-        <w:t xml:space="preserve">, or the exclamation </w:t>
-      </w:r>
-      <w:proofErr w:type="gramStart"/>
-      <w:r>
-        <w:rPr>
-          <w:iCs/>
-          <w:lang w:val="en-US"/>
-        </w:rPr>
-        <w:t>point</w:t>
-      </w:r>
-      <w:r>
-        <w:rPr>
-          <w:iCs/>
-          <w:lang w:val="en-US"/>
-        </w:rPr>
-        <w:t xml:space="preserve"> !</w:t>
-      </w:r>
-      <w:proofErr w:type="gramEnd"/>
-      <w:r>
-        <w:rPr>
-          <w:iCs/>
-          <w:lang w:val="en-US"/>
-        </w:rPr>
-        <w:t xml:space="preserve"> </w:t>
-      </w:r>
-      <w:r>
-        <w:rPr>
-          <w:iCs/>
-          <w:lang w:val="en-US"/>
-        </w:rPr>
-        <w:t xml:space="preserve">is </w:t>
-      </w:r>
-      <w:r>
-        <w:rPr>
-          <w:iCs/>
-          <w:lang w:val="en-US"/>
-        </w:rPr>
-        <w:t xml:space="preserve">like </w:t>
-      </w:r>
-      <w:r>
-        <w:rPr>
-          <w:iCs/>
-          <w:lang w:val="en-US"/>
-        </w:rPr>
-        <w:t xml:space="preserve">Trump, turns true to </w:t>
-      </w:r>
-      <w:r>
-        <w:rPr>
-          <w:iCs/>
-          <w:lang w:val="en-US"/>
-        </w:rPr>
-        <w:t>false, and false to true.</w:t>
+          <w:color w:val="00B0F0"/>
+          <w:lang w:val="en-US"/>
+        </w:rPr>
+        <w:t xml:space="preserve">(((mono repo idea would </w:t>
+      </w:r>
+      <w:r>
+        <w:rPr>
+          <w:iCs/>
+          <w:color w:val="00B0F0"/>
+          <w:lang w:val="en-US"/>
+        </w:rPr>
+        <w:t xml:space="preserve">kind of </w:t>
+      </w:r>
+      <w:r>
+        <w:rPr>
+          <w:iCs/>
+          <w:color w:val="00B0F0"/>
+          <w:lang w:val="en-US"/>
+        </w:rPr>
+        <w:t>solve that though</w:t>
+      </w:r>
+      <w:r>
+        <w:rPr>
+          <w:iCs/>
+          <w:color w:val="00B0F0"/>
+          <w:lang w:val="en-US"/>
+        </w:rPr>
+        <w:t>, but not without complications</w:t>
+      </w:r>
+      <w:r>
+        <w:rPr>
+          <w:iCs/>
+          <w:color w:val="00B0F0"/>
+          <w:lang w:val="en-US"/>
+        </w:rPr>
+        <w:t>)))</w:t>
       </w:r>
     </w:p>
     <w:p>
@@ -12399,21 +12399,93 @@
           <w:iCs/>
           <w:lang w:val="en-US"/>
         </w:rPr>
-        <w:t xml:space="preserve">shallow copy term we have studied used here too. In this example </w:t>
-      </w:r>
-      <w:r>
-        <w:rPr>
-          <w:iCs/>
-          <w:lang w:val="en-US"/>
-        </w:rPr>
-        <w:t>shallow copy is enough</w:t>
-      </w:r>
-      <w:r>
-        <w:rPr>
-          <w:iCs/>
-          <w:lang w:val="en-US"/>
-        </w:rPr>
-        <w:t xml:space="preserve">, as the Note objects do not refer to further objects. </w:t>
+        <w:t xml:space="preserve">The </w:t>
+      </w:r>
+      <w:r>
+        <w:rPr>
+          <w:iCs/>
+          <w:lang w:val="en-US"/>
+        </w:rPr>
+        <w:t>'</w:t>
+      </w:r>
+      <w:r>
+        <w:rPr>
+          <w:iCs/>
+          <w:lang w:val="en-US"/>
+        </w:rPr>
+        <w:t>bang</w:t>
+      </w:r>
+      <w:r>
+        <w:rPr>
+          <w:iCs/>
+          <w:lang w:val="en-US"/>
+        </w:rPr>
+        <w:t>'</w:t>
+      </w:r>
+      <w:r>
+        <w:rPr>
+          <w:iCs/>
+          <w:lang w:val="en-US"/>
+        </w:rPr>
+        <w:t xml:space="preserve"> operator</w:t>
+      </w:r>
+      <w:r>
+        <w:rPr>
+          <w:iCs/>
+          <w:lang w:val="en-US"/>
+        </w:rPr>
+        <w:t xml:space="preserve">, or the exclamation </w:t>
+      </w:r>
+      <w:proofErr w:type="gramStart"/>
+      <w:r>
+        <w:rPr>
+          <w:iCs/>
+          <w:lang w:val="en-US"/>
+        </w:rPr>
+        <w:t>point</w:t>
+      </w:r>
+      <w:r>
+        <w:rPr>
+          <w:iCs/>
+          <w:lang w:val="en-US"/>
+        </w:rPr>
+        <w:t xml:space="preserve"> !</w:t>
+      </w:r>
+      <w:proofErr w:type="gramEnd"/>
+      <w:r>
+        <w:rPr>
+          <w:iCs/>
+          <w:lang w:val="en-US"/>
+        </w:rPr>
+        <w:t xml:space="preserve"> </w:t>
+      </w:r>
+      <w:r>
+        <w:rPr>
+          <w:iCs/>
+          <w:lang w:val="en-US"/>
+        </w:rPr>
+        <w:t xml:space="preserve">is </w:t>
+      </w:r>
+      <w:r>
+        <w:rPr>
+          <w:iCs/>
+          <w:lang w:val="en-US"/>
+        </w:rPr>
+        <w:t xml:space="preserve">like </w:t>
+      </w:r>
+      <w:r>
+        <w:rPr>
+          <w:iCs/>
+          <w:lang w:val="en-US"/>
+        </w:rPr>
+        <w:t xml:space="preserve">Trump, turns true to </w:t>
+      </w:r>
+      <w:r>
+        <w:rPr>
+          <w:iCs/>
+          <w:lang w:val="en-US"/>
+        </w:rPr>
+        <w:t>false, and false to true.</w:t>
       </w:r>
     </w:p>
     <w:p>
@@ -12433,21 +12505,72 @@
           <w:iCs/>
           <w:lang w:val="en-US"/>
         </w:rPr>
-        <w:t>(</w:t>
-      </w:r>
-      <w:r>
-        <w:rPr>
-          <w:iCs/>
-          <w:lang w:val="en-US"/>
-        </w:rPr>
-        <w:t>rest of the example is actually based on already learned stuff, repeating the concepts learned in parts 0,1, and 2a-c</w:t>
-      </w:r>
-      <w:r>
-        <w:rPr>
-          <w:iCs/>
-          <w:lang w:val="en-US"/>
-        </w:rPr>
-        <w:t>)</w:t>
+        <w:t>The</w:t>
+      </w:r>
+      <w:r>
+        <w:rPr>
+          <w:i/>
+          <w:iCs/>
+          <w:lang w:val="en-US"/>
+        </w:rPr>
+        <w:t xml:space="preserve"> </w:t>
+      </w:r>
+      <w:r>
+        <w:rPr>
+          <w:i/>
+          <w:iCs/>
+          <w:lang w:val="en-US"/>
+        </w:rPr>
+        <w:t>shallow copy</w:t>
+      </w:r>
+      <w:r>
+        <w:rPr>
+          <w:iCs/>
+          <w:lang w:val="en-US"/>
+        </w:rPr>
+        <w:t xml:space="preserve"> we have studied </w:t>
+      </w:r>
+      <w:r>
+        <w:rPr>
+          <w:iCs/>
+          <w:lang w:val="en-US"/>
+        </w:rPr>
+        <w:t xml:space="preserve">is </w:t>
+      </w:r>
+      <w:r>
+        <w:rPr>
+          <w:iCs/>
+          <w:lang w:val="en-US"/>
+        </w:rPr>
+        <w:t xml:space="preserve">used here too. In this example </w:t>
+      </w:r>
+      <w:r>
+        <w:rPr>
+          <w:iCs/>
+          <w:lang w:val="en-US"/>
+        </w:rPr>
+        <w:t>shallow copy is enough</w:t>
+      </w:r>
+      <w:r>
+        <w:rPr>
+          <w:iCs/>
+          <w:lang w:val="en-US"/>
+        </w:rPr>
+        <w:t>, as the Note objects do not refer to further objects</w:t>
+      </w:r>
+      <w:r>
+        <w:rPr>
+          <w:iCs/>
+          <w:lang w:val="en-US"/>
+        </w:rPr>
+        <w:t>, they do not contain references values</w:t>
+      </w:r>
+      <w:r>
+        <w:rPr>
+          <w:iCs/>
+          <w:lang w:val="en-US"/>
+        </w:rPr>
+        <w:t xml:space="preserve">. </w:t>
       </w:r>
     </w:p>
     <w:p>
@@ -12467,30 +12590,35 @@
           <w:iCs/>
           <w:lang w:val="en-US"/>
         </w:rPr>
-        <w:t xml:space="preserve">template literal used, with the backticks </w:t>
-      </w:r>
-      <w:proofErr w:type="gramStart"/>
-      <w:r>
-        <w:rPr>
-          <w:iCs/>
-          <w:lang w:val="en-US"/>
-        </w:rPr>
-        <w:t>`  `</w:t>
-      </w:r>
-      <w:proofErr w:type="gramEnd"/>
-      <w:r>
-        <w:rPr>
-          <w:iCs/>
-          <w:lang w:val="en-US"/>
-        </w:rPr>
-        <w:t xml:space="preserve"> and placeholders</w:t>
-      </w:r>
-      <w:r>
-        <w:rPr>
-          <w:iCs/>
-          <w:lang w:val="en-US"/>
-        </w:rPr>
-        <w:t xml:space="preserve"> (or JS injections?) ${name}</w:t>
+        <w:t>(</w:t>
+      </w:r>
+      <w:r>
+        <w:rPr>
+          <w:iCs/>
+          <w:lang w:val="en-US"/>
+        </w:rPr>
+        <w:t xml:space="preserve">rest of the example is actually based on already learned </w:t>
+      </w:r>
+      <w:r>
+        <w:rPr>
+          <w:iCs/>
+          <w:lang w:val="en-US"/>
+        </w:rPr>
+        <w:t>skills</w:t>
+      </w:r>
+      <w:r>
+        <w:rPr>
+          <w:iCs/>
+          <w:lang w:val="en-US"/>
+        </w:rPr>
+        <w:t>, repeating the concepts learned in parts 0,1, and 2a-c</w:t>
+      </w:r>
+      <w:r>
+        <w:rPr>
+          <w:iCs/>
+          <w:lang w:val="en-US"/>
+        </w:rPr>
+        <w:t>)</w:t>
       </w:r>
     </w:p>
     <w:p>
@@ -12507,38 +12635,83 @@
       </w:pPr>
       <w:r>
         <w:rPr>
-          <w:iCs/>
-          <w:lang w:val="en-US"/>
-        </w:rPr>
-        <w:t xml:space="preserve">alert dialog is one of the other good old </w:t>
-      </w:r>
-      <w:r>
-        <w:rPr>
-          <w:iCs/>
-          <w:lang w:val="en-US"/>
-        </w:rPr>
-        <w:t xml:space="preserve">tools </w:t>
-      </w:r>
-      <w:r>
-        <w:rPr>
-          <w:iCs/>
-          <w:lang w:val="en-US"/>
-        </w:rPr>
-        <w:t>(used in debugging but nowhere else</w:t>
-      </w:r>
-      <w:r>
-        <w:rPr>
-          <w:iCs/>
-          <w:lang w:val="en-US"/>
-        </w:rPr>
-        <w:t xml:space="preserve"> today</w:t>
-      </w:r>
-      <w:r>
-        <w:rPr>
-          <w:iCs/>
-          <w:lang w:val="en-US"/>
-        </w:rPr>
-        <w:t>).</w:t>
+          <w:i/>
+          <w:iCs/>
+          <w:lang w:val="en-US"/>
+        </w:rPr>
+        <w:t>template literal</w:t>
+      </w:r>
+      <w:r>
+        <w:rPr>
+          <w:iCs/>
+          <w:lang w:val="en-US"/>
+        </w:rPr>
+        <w:t xml:space="preserve"> used, with the backticks </w:t>
+      </w:r>
+      <w:proofErr w:type="gramStart"/>
+      <w:r>
+        <w:rPr>
+          <w:iCs/>
+          <w:lang w:val="en-US"/>
+        </w:rPr>
+        <w:t>`  `</w:t>
+      </w:r>
+      <w:proofErr w:type="gramEnd"/>
+      <w:r>
+        <w:rPr>
+          <w:iCs/>
+          <w:lang w:val="en-US"/>
+        </w:rPr>
+        <w:t xml:space="preserve"> and placeholders</w:t>
+      </w:r>
+      <w:r>
+        <w:rPr>
+          <w:iCs/>
+          <w:lang w:val="en-US"/>
+        </w:rPr>
+        <w:t xml:space="preserve"> (</w:t>
+      </w:r>
+      <w:r>
+        <w:rPr>
+          <w:iCs/>
+          <w:lang w:val="en-US"/>
+        </w:rPr>
+        <w:t>J</w:t>
+      </w:r>
+      <w:r>
+        <w:rPr>
+          <w:iCs/>
+          <w:lang w:val="en-US"/>
+        </w:rPr>
+        <w:t>S</w:t>
+      </w:r>
+      <w:r>
+        <w:rPr>
+          <w:iCs/>
+          <w:lang w:val="en-US"/>
+        </w:rPr>
+        <w:t xml:space="preserve"> code</w:t>
+      </w:r>
+      <w:r>
+        <w:rPr>
+          <w:iCs/>
+          <w:lang w:val="en-US"/>
+        </w:rPr>
+        <w:t xml:space="preserve"> injections)</w:t>
+      </w:r>
+      <w:r>
+        <w:rPr>
+          <w:iCs/>
+          <w:lang w:val="en-US"/>
+        </w:rPr>
+        <w:t>, simplest case like this:</w:t>
+      </w:r>
+      <w:r>
+        <w:rPr>
+          <w:iCs/>
+          <w:lang w:val="en-US"/>
+        </w:rPr>
+        <w:t xml:space="preserve"> ${name}</w:t>
       </w:r>
     </w:p>
     <w:p>
@@ -12555,6 +12728,83 @@
       </w:pPr>
       <w:r>
         <w:rPr>
+          <w:iCs/>
+          <w:lang w:val="en-US"/>
+        </w:rPr>
+        <w:t xml:space="preserve">alert dialog is one of the other good old </w:t>
+      </w:r>
+      <w:r>
+        <w:rPr>
+          <w:iCs/>
+          <w:lang w:val="en-US"/>
+        </w:rPr>
+        <w:t xml:space="preserve">tools </w:t>
+      </w:r>
+      <w:r>
+        <w:rPr>
+          <w:iCs/>
+          <w:lang w:val="en-US"/>
+        </w:rPr>
+        <w:t xml:space="preserve">(used in </w:t>
+      </w:r>
+      <w:r>
+        <w:rPr>
+          <w:iCs/>
+          <w:lang w:val="en-US"/>
+        </w:rPr>
+        <w:t xml:space="preserve">fast </w:t>
+      </w:r>
+      <w:r>
+        <w:rPr>
+          <w:iCs/>
+          <w:lang w:val="en-US"/>
+        </w:rPr>
+        <w:t xml:space="preserve">debugging but </w:t>
+      </w:r>
+      <w:r>
+        <w:rPr>
+          <w:b/>
+          <w:iCs/>
+          <w:lang w:val="en-US"/>
+        </w:rPr>
+        <w:t>nowhere else</w:t>
+      </w:r>
+      <w:r>
+        <w:rPr>
+          <w:iCs/>
+          <w:lang w:val="en-US"/>
+        </w:rPr>
+        <w:t xml:space="preserve"> today</w:t>
+      </w:r>
+      <w:r>
+        <w:rPr>
+          <w:iCs/>
+          <w:lang w:val="en-US"/>
+        </w:rPr>
+        <w:t>. Use the debugger instead where possible/appropriate</w:t>
+      </w:r>
+      <w:r>
+        <w:rPr>
+          <w:iCs/>
+          <w:lang w:val="en-US"/>
+        </w:rPr>
+        <w:t>).</w:t>
+      </w:r>
+    </w:p>
+    <w:p>
+      <w:pPr>
+        <w:pStyle w:val="ListParagraph"/>
+        <w:numPr>
+          <w:ilvl w:val="0"/>
+          <w:numId w:val="3"/>
+        </w:numPr>
+        <w:rPr>
+          <w:iCs/>
+          <w:lang w:val="en-US"/>
+        </w:rPr>
+      </w:pPr>
+      <w:r>
+        <w:rPr>
           <w:i/>
           <w:iCs/>
           <w:lang w:val="en-US"/>
@@ -12576,6 +12826,8 @@
         </w:rPr>
         <w:t xml:space="preserve"> </w:t>
       </w:r>
+      <w:bookmarkStart w:id="1" w:name="_GoBack"/>
+      <w:bookmarkEnd w:id="1"/>
       <w:r>
         <w:rPr>
           <w:iCs/>

</xml_diff>

<commit_message>
Update FSO doc until part 2e. Save as PDF too
</commit_message>
<xml_diff>
--- a/FSO/FSOReadingList.docx
+++ b/FSO/FSOReadingList.docx
@@ -12826,8 +12826,6 @@
         </w:rPr>
         <w:t xml:space="preserve"> </w:t>
       </w:r>
-      <w:bookmarkStart w:id="1" w:name="_GoBack"/>
-      <w:bookmarkEnd w:id="1"/>
       <w:r>
         <w:rPr>
           <w:iCs/>
@@ -12948,15 +12946,91 @@
           <w:iCs/>
           <w:lang w:val="en-US"/>
         </w:rPr>
-        <w:t xml:space="preserve">(These style examples in part 2e are mainly for very basic styling. Fully-fledged styling would involve </w:t>
-      </w:r>
-      <w:r>
-        <w:rPr>
-          <w:iCs/>
-          <w:color w:val="70AD47" w:themeColor="accent6"/>
-          <w:lang w:val="en-US"/>
-        </w:rPr>
-        <w:t>Theme injection to the React-</w:t>
+        <w:t xml:space="preserve">(These style examples in part 2e are mainly for </w:t>
+      </w:r>
+      <w:r>
+        <w:rPr>
+          <w:b/>
+          <w:iCs/>
+          <w:lang w:val="en-US"/>
+        </w:rPr>
+        <w:t>very basic</w:t>
+      </w:r>
+      <w:r>
+        <w:rPr>
+          <w:b/>
+          <w:iCs/>
+          <w:lang w:val="en-US"/>
+        </w:rPr>
+        <w:t xml:space="preserve"> way of</w:t>
+      </w:r>
+      <w:r>
+        <w:rPr>
+          <w:b/>
+          <w:iCs/>
+          <w:lang w:val="en-US"/>
+        </w:rPr>
+        <w:t xml:space="preserve"> styling</w:t>
+      </w:r>
+      <w:r>
+        <w:rPr>
+          <w:iCs/>
+          <w:lang w:val="en-US"/>
+        </w:rPr>
+        <w:t>. Fully-fledged</w:t>
+      </w:r>
+      <w:r>
+        <w:rPr>
+          <w:iCs/>
+          <w:lang w:val="en-US"/>
+        </w:rPr>
+        <w:t xml:space="preserve"> / professional</w:t>
+      </w:r>
+      <w:r>
+        <w:rPr>
+          <w:iCs/>
+          <w:lang w:val="en-US"/>
+        </w:rPr>
+        <w:t xml:space="preserve"> styling would involve</w:t>
+      </w:r>
+      <w:r>
+        <w:rPr>
+          <w:iCs/>
+          <w:lang w:val="en-US"/>
+        </w:rPr>
+        <w:t xml:space="preserve"> </w:t>
+      </w:r>
+      <w:r>
+        <w:rPr>
+          <w:iCs/>
+          <w:color w:val="70AD47" w:themeColor="accent6"/>
+          <w:lang w:val="en-US"/>
+        </w:rPr>
+        <w:t>injecting the T</w:t>
+      </w:r>
+      <w:r>
+        <w:rPr>
+          <w:iCs/>
+          <w:color w:val="70AD47" w:themeColor="accent6"/>
+          <w:lang w:val="en-US"/>
+        </w:rPr>
+        <w:t>heme</w:t>
+      </w:r>
+      <w:r>
+        <w:rPr>
+          <w:iCs/>
+          <w:color w:val="70AD47" w:themeColor="accent6"/>
+          <w:lang w:val="en-US"/>
+        </w:rPr>
+        <w:t xml:space="preserve"> (e.g. Material UI Theme)</w:t>
+      </w:r>
+      <w:r>
+        <w:rPr>
+          <w:iCs/>
+          <w:color w:val="70AD47" w:themeColor="accent6"/>
+          <w:lang w:val="en-US"/>
+        </w:rPr>
+        <w:t xml:space="preserve"> to the React-</w:t>
       </w:r>
       <w:proofErr w:type="spellStart"/>
       <w:r>
@@ -13042,50 +13116,15 @@
         </w:numPr>
         <w:rPr>
           <w:iCs/>
-          <w:color w:val="70AD47" w:themeColor="accent6"/>
-          <w:lang w:val="en-US"/>
-        </w:rPr>
-      </w:pPr>
-      <w:r>
-        <w:rPr>
-          <w:iCs/>
-          <w:color w:val="70AD47" w:themeColor="accent6"/>
-          <w:lang w:val="en-US"/>
-        </w:rPr>
-        <w:t xml:space="preserve">based on CSS basics of styling </w:t>
-      </w:r>
-      <w:r>
-        <w:rPr>
-          <w:iCs/>
-          <w:color w:val="70AD47" w:themeColor="accent6"/>
-          <w:u w:val="single"/>
-          <w:lang w:val="en-US"/>
-        </w:rPr>
-        <w:t>HTML</w:t>
-      </w:r>
-      <w:r>
-        <w:rPr>
-          <w:iCs/>
-          <w:color w:val="70AD47" w:themeColor="accent6"/>
-          <w:lang w:val="en-US"/>
-        </w:rPr>
-        <w:t xml:space="preserve"> </w:t>
-      </w:r>
-      <w:r>
-        <w:rPr>
-          <w:iCs/>
-          <w:color w:val="70AD47" w:themeColor="accent6"/>
-          <w:lang w:val="en-US"/>
-        </w:rPr>
-        <w:t>elements</w:t>
-      </w:r>
-      <w:r>
-        <w:rPr>
-          <w:iCs/>
-          <w:color w:val="70AD47" w:themeColor="accent6"/>
-          <w:lang w:val="en-US"/>
-        </w:rPr>
-        <w:t xml:space="preserve"> produced based on the JSX code(s).</w:t>
+          <w:lang w:val="en-US"/>
+        </w:rPr>
+      </w:pPr>
+      <w:r>
+        <w:rPr>
+          <w:iCs/>
+          <w:lang w:val="en-US"/>
+        </w:rPr>
+        <w:t>But this is a good start / introduction to the topic</w:t>
       </w:r>
     </w:p>
     <w:p>
@@ -13107,7 +13146,48 @@
           <w:color w:val="70AD47" w:themeColor="accent6"/>
           <w:lang w:val="en-US"/>
         </w:rPr>
-        <w:t>and the fact that the index.css was (was it not?) added to the create-react-app project template</w:t>
+        <w:t xml:space="preserve">based on CSS basics of styling </w:t>
+      </w:r>
+      <w:r>
+        <w:rPr>
+          <w:iCs/>
+          <w:color w:val="70AD47" w:themeColor="accent6"/>
+          <w:u w:val="single"/>
+          <w:lang w:val="en-US"/>
+        </w:rPr>
+        <w:t>HTML</w:t>
+      </w:r>
+      <w:r>
+        <w:rPr>
+          <w:iCs/>
+          <w:color w:val="70AD47" w:themeColor="accent6"/>
+          <w:lang w:val="en-US"/>
+        </w:rPr>
+        <w:t xml:space="preserve"> </w:t>
+      </w:r>
+      <w:r>
+        <w:rPr>
+          <w:iCs/>
+          <w:color w:val="70AD47" w:themeColor="accent6"/>
+          <w:lang w:val="en-US"/>
+        </w:rPr>
+        <w:t>elements</w:t>
+      </w:r>
+      <w:r>
+        <w:rPr>
+          <w:iCs/>
+          <w:color w:val="70AD47" w:themeColor="accent6"/>
+          <w:lang w:val="en-US"/>
+        </w:rPr>
+        <w:t>, that are</w:t>
+      </w:r>
+      <w:r>
+        <w:rPr>
+          <w:iCs/>
+          <w:color w:val="70AD47" w:themeColor="accent6"/>
+          <w:lang w:val="en-US"/>
+        </w:rPr>
+        <w:t xml:space="preserve"> produced based on the JSX code(s).</w:t>
       </w:r>
     </w:p>
     <w:p>
@@ -13129,89 +13209,7 @@
           <w:color w:val="70AD47" w:themeColor="accent6"/>
           <w:lang w:val="en-US"/>
         </w:rPr>
-        <w:t xml:space="preserve">and using HTML attribute class first, later </w:t>
-      </w:r>
-      <w:r>
-        <w:rPr>
-          <w:iCs/>
-          <w:color w:val="70AD47" w:themeColor="accent6"/>
-          <w:lang w:val="en-US"/>
-        </w:rPr>
-        <w:t xml:space="preserve">applying the </w:t>
-      </w:r>
-      <w:r>
-        <w:rPr>
-          <w:iCs/>
-          <w:color w:val="70AD47" w:themeColor="accent6"/>
-          <w:lang w:val="en-US"/>
-        </w:rPr>
-        <w:t xml:space="preserve">JSX attribute </w:t>
-      </w:r>
-      <w:r>
-        <w:rPr>
-          <w:iCs/>
-          <w:color w:val="70AD47" w:themeColor="accent6"/>
-          <w:lang w:val="en-US"/>
-        </w:rPr>
-        <w:t>'</w:t>
-      </w:r>
-      <w:proofErr w:type="spellStart"/>
-      <w:r>
-        <w:rPr>
-          <w:iCs/>
-          <w:color w:val="70AD47" w:themeColor="accent6"/>
-          <w:lang w:val="en-US"/>
-        </w:rPr>
-        <w:t>className</w:t>
-      </w:r>
-      <w:proofErr w:type="spellEnd"/>
-      <w:r>
-        <w:rPr>
-          <w:iCs/>
-          <w:color w:val="70AD47" w:themeColor="accent6"/>
-          <w:lang w:val="en-US"/>
-        </w:rPr>
-        <w:t>(s)'</w:t>
-      </w:r>
-      <w:r>
-        <w:rPr>
-          <w:iCs/>
-          <w:color w:val="70AD47" w:themeColor="accent6"/>
-          <w:lang w:val="en-US"/>
-        </w:rPr>
-        <w:t xml:space="preserve">, which will dynamically produce the </w:t>
-      </w:r>
-      <w:r>
-        <w:rPr>
-          <w:iCs/>
-          <w:color w:val="70AD47" w:themeColor="accent6"/>
-          <w:lang w:val="en-US"/>
-        </w:rPr>
-        <w:t>'</w:t>
-      </w:r>
-      <w:r>
-        <w:rPr>
-          <w:iCs/>
-          <w:color w:val="70AD47" w:themeColor="accent6"/>
-          <w:lang w:val="en-US"/>
-        </w:rPr>
-        <w:t>class</w:t>
-      </w:r>
-      <w:r>
-        <w:rPr>
-          <w:iCs/>
-          <w:color w:val="70AD47" w:themeColor="accent6"/>
-          <w:lang w:val="en-US"/>
-        </w:rPr>
-        <w:t>'</w:t>
-      </w:r>
-      <w:r>
-        <w:rPr>
-          <w:iCs/>
-          <w:color w:val="70AD47" w:themeColor="accent6"/>
-          <w:lang w:val="en-US"/>
-        </w:rPr>
-        <w:t xml:space="preserve"> attribute to the output when JSX rendered to final HTML</w:t>
+        <w:t>and the fact that the index.css was (was it not?) added to the create-react-app project template</w:t>
       </w:r>
     </w:p>
     <w:p>
@@ -13233,15 +13231,31 @@
           <w:color w:val="70AD47" w:themeColor="accent6"/>
           <w:lang w:val="en-US"/>
         </w:rPr>
-        <w:t xml:space="preserve">notice again how HTML elements </w:t>
-      </w:r>
-      <w:r>
-        <w:rPr>
-          <w:iCs/>
-          <w:color w:val="70AD47" w:themeColor="accent6"/>
-          <w:lang w:val="en-US"/>
-        </w:rPr>
-        <w:t xml:space="preserve">with all small letters, and in JSX use exactly given casing, e.g. </w:t>
+        <w:t xml:space="preserve">and using HTML attribute class first, later </w:t>
+      </w:r>
+      <w:r>
+        <w:rPr>
+          <w:iCs/>
+          <w:color w:val="70AD47" w:themeColor="accent6"/>
+          <w:lang w:val="en-US"/>
+        </w:rPr>
+        <w:t xml:space="preserve">applying the </w:t>
+      </w:r>
+      <w:r>
+        <w:rPr>
+          <w:iCs/>
+          <w:color w:val="70AD47" w:themeColor="accent6"/>
+          <w:lang w:val="en-US"/>
+        </w:rPr>
+        <w:t xml:space="preserve">JSX attribute </w:t>
+      </w:r>
+      <w:r>
+        <w:rPr>
+          <w:iCs/>
+          <w:color w:val="70AD47" w:themeColor="accent6"/>
+          <w:lang w:val="en-US"/>
+        </w:rPr>
+        <w:t>'</w:t>
       </w:r>
       <w:proofErr w:type="spellStart"/>
       <w:r>
@@ -13259,25 +13273,80 @@
           <w:color w:val="70AD47" w:themeColor="accent6"/>
           <w:lang w:val="en-US"/>
         </w:rPr>
-        <w:t xml:space="preserve">, or the difference between onclick (HTML) and </w:t>
-      </w:r>
-      <w:proofErr w:type="spellStart"/>
-      <w:r>
-        <w:rPr>
-          <w:iCs/>
-          <w:color w:val="70AD47" w:themeColor="accent6"/>
-          <w:lang w:val="en-US"/>
-        </w:rPr>
-        <w:t>onClick</w:t>
-      </w:r>
-      <w:proofErr w:type="spellEnd"/>
-      <w:r>
-        <w:rPr>
-          <w:iCs/>
-          <w:color w:val="70AD47" w:themeColor="accent6"/>
-          <w:lang w:val="en-US"/>
-        </w:rPr>
-        <w:t xml:space="preserve"> (JSX, to be rendered to HTML).</w:t>
+        <w:t>(s)'</w:t>
+      </w:r>
+      <w:r>
+        <w:rPr>
+          <w:iCs/>
+          <w:color w:val="70AD47" w:themeColor="accent6"/>
+          <w:lang w:val="en-US"/>
+        </w:rPr>
+        <w:t xml:space="preserve">, which will </w:t>
+      </w:r>
+      <w:r>
+        <w:rPr>
+          <w:b/>
+          <w:iCs/>
+          <w:color w:val="70AD47" w:themeColor="accent6"/>
+          <w:lang w:val="en-US"/>
+        </w:rPr>
+        <w:t>dynamically</w:t>
+      </w:r>
+      <w:r>
+        <w:rPr>
+          <w:iCs/>
+          <w:color w:val="70AD47" w:themeColor="accent6"/>
+          <w:lang w:val="en-US"/>
+        </w:rPr>
+        <w:t xml:space="preserve"> produce the</w:t>
+      </w:r>
+      <w:r>
+        <w:rPr>
+          <w:iCs/>
+          <w:color w:val="70AD47" w:themeColor="accent6"/>
+          <w:lang w:val="en-US"/>
+        </w:rPr>
+        <w:t xml:space="preserve"> wanted</w:t>
+      </w:r>
+      <w:r>
+        <w:rPr>
+          <w:iCs/>
+          <w:color w:val="70AD47" w:themeColor="accent6"/>
+          <w:lang w:val="en-US"/>
+        </w:rPr>
+        <w:t xml:space="preserve"> </w:t>
+      </w:r>
+      <w:r>
+        <w:rPr>
+          <w:iCs/>
+          <w:color w:val="70AD47" w:themeColor="accent6"/>
+          <w:lang w:val="en-US"/>
+        </w:rPr>
+        <w:t>'</w:t>
+      </w:r>
+      <w:r>
+        <w:rPr>
+          <w:iCs/>
+          <w:color w:val="70AD47" w:themeColor="accent6"/>
+          <w:lang w:val="en-US"/>
+        </w:rPr>
+        <w:t>class</w:t>
+      </w:r>
+      <w:r>
+        <w:rPr>
+          <w:iCs/>
+          <w:color w:val="70AD47" w:themeColor="accent6"/>
+          <w:lang w:val="en-US"/>
+        </w:rPr>
+        <w:t>'</w:t>
+      </w:r>
+      <w:r>
+        <w:rPr>
+          <w:iCs/>
+          <w:color w:val="70AD47" w:themeColor="accent6"/>
+          <w:lang w:val="en-US"/>
+        </w:rPr>
+        <w:t xml:space="preserve"> attribute to the output when JSX rendered to final HTML</w:t>
       </w:r>
     </w:p>
     <w:p>
@@ -13299,25 +13368,81 @@
           <w:color w:val="70AD47" w:themeColor="accent6"/>
           <w:lang w:val="en-US"/>
         </w:rPr>
-        <w:t xml:space="preserve">finding in which order the CSS file and inline styles affect is sometimes a task. </w:t>
-      </w:r>
-      <w:proofErr w:type="gramStart"/>
-      <w:r>
-        <w:rPr>
-          <w:iCs/>
-          <w:color w:val="70AD47" w:themeColor="accent6"/>
-          <w:lang w:val="en-US"/>
-        </w:rPr>
-        <w:t>Finally</w:t>
-      </w:r>
-      <w:proofErr w:type="gramEnd"/>
-      <w:r>
-        <w:rPr>
-          <w:iCs/>
-          <w:color w:val="70AD47" w:themeColor="accent6"/>
-          <w:lang w:val="en-US"/>
-        </w:rPr>
-        <w:t xml:space="preserve"> of course the CSS cascade rules rule. But the rendering from JS and JSX code to HTML is of course not easy to read. </w:t>
+        <w:t>notice again how HTML elements</w:t>
+      </w:r>
+      <w:r>
+        <w:rPr>
+          <w:iCs/>
+          <w:color w:val="70AD47" w:themeColor="accent6"/>
+          <w:lang w:val="en-US"/>
+        </w:rPr>
+        <w:t xml:space="preserve"> are</w:t>
+      </w:r>
+      <w:r>
+        <w:rPr>
+          <w:iCs/>
+          <w:color w:val="70AD47" w:themeColor="accent6"/>
+          <w:lang w:val="en-US"/>
+        </w:rPr>
+        <w:t xml:space="preserve"> </w:t>
+      </w:r>
+      <w:r>
+        <w:rPr>
+          <w:iCs/>
+          <w:color w:val="70AD47" w:themeColor="accent6"/>
+          <w:lang w:val="en-US"/>
+        </w:rPr>
+        <w:t xml:space="preserve">with all small letters, and in JSX </w:t>
+      </w:r>
+      <w:r>
+        <w:rPr>
+          <w:iCs/>
+          <w:color w:val="70AD47" w:themeColor="accent6"/>
+          <w:lang w:val="en-US"/>
+        </w:rPr>
+        <w:t xml:space="preserve">you need to </w:t>
+      </w:r>
+      <w:r>
+        <w:rPr>
+          <w:iCs/>
+          <w:color w:val="70AD47" w:themeColor="accent6"/>
+          <w:lang w:val="en-US"/>
+        </w:rPr>
+        <w:t xml:space="preserve">use exactly </w:t>
+      </w:r>
+      <w:r>
+        <w:rPr>
+          <w:iCs/>
+          <w:color w:val="70AD47" w:themeColor="accent6"/>
+          <w:lang w:val="en-US"/>
+        </w:rPr>
+        <w:t xml:space="preserve">the </w:t>
+      </w:r>
+      <w:r>
+        <w:rPr>
+          <w:iCs/>
+          <w:color w:val="70AD47" w:themeColor="accent6"/>
+          <w:lang w:val="en-US"/>
+        </w:rPr>
+        <w:t xml:space="preserve">given casing, e.g. </w:t>
+      </w:r>
+      <w:proofErr w:type="spellStart"/>
+      <w:r>
+        <w:rPr>
+          <w:iCs/>
+          <w:color w:val="70AD47" w:themeColor="accent6"/>
+          <w:lang w:val="en-US"/>
+        </w:rPr>
+        <w:t>className</w:t>
+      </w:r>
+      <w:proofErr w:type="spellEnd"/>
+      <w:r>
+        <w:rPr>
+          <w:iCs/>
+          <w:color w:val="70AD47" w:themeColor="accent6"/>
+          <w:lang w:val="en-US"/>
+        </w:rPr>
+        <w:t>.</w:t>
       </w:r>
     </w:p>
     <w:p>
@@ -13329,59 +13454,109 @@
         </w:numPr>
         <w:rPr>
           <w:iCs/>
-          <w:lang w:val="en-US"/>
-        </w:rPr>
-      </w:pPr>
-      <w:r>
-        <w:rPr>
-          <w:iCs/>
-          <w:lang w:val="en-US"/>
-        </w:rPr>
-        <w:t xml:space="preserve">having a state piece for </w:t>
-      </w:r>
-      <w:r>
-        <w:rPr>
-          <w:iCs/>
-          <w:lang w:val="en-US"/>
-        </w:rPr>
-        <w:t>'</w:t>
-      </w:r>
-      <w:proofErr w:type="spellStart"/>
-      <w:r>
-        <w:rPr>
-          <w:iCs/>
-          <w:lang w:val="en-US"/>
-        </w:rPr>
-        <w:t>errorMessage</w:t>
-      </w:r>
-      <w:proofErr w:type="spellEnd"/>
-      <w:r>
-        <w:rPr>
-          <w:iCs/>
-          <w:lang w:val="en-US"/>
-        </w:rPr>
-        <w:t>'</w:t>
-      </w:r>
-      <w:r>
-        <w:rPr>
-          <w:iCs/>
-          <w:lang w:val="en-US"/>
-        </w:rPr>
-        <w:t xml:space="preserve"> too, updated like </w:t>
-      </w:r>
-      <w:r>
-        <w:rPr>
-          <w:iCs/>
-          <w:lang w:val="en-US"/>
-        </w:rPr>
-        <w:t xml:space="preserve">the </w:t>
-      </w:r>
-      <w:r>
-        <w:rPr>
-          <w:iCs/>
-          <w:lang w:val="en-US"/>
-        </w:rPr>
-        <w:t xml:space="preserve">state before. Used to show the possible error message </w:t>
+          <w:color w:val="70AD47" w:themeColor="accent6"/>
+          <w:lang w:val="en-US"/>
+        </w:rPr>
+      </w:pPr>
+      <w:r>
+        <w:rPr>
+          <w:iCs/>
+          <w:color w:val="70AD47" w:themeColor="accent6"/>
+          <w:lang w:val="en-US"/>
+        </w:rPr>
+        <w:t>Same as with the</w:t>
+      </w:r>
+      <w:r>
+        <w:rPr>
+          <w:iCs/>
+          <w:color w:val="70AD47" w:themeColor="accent6"/>
+          <w:lang w:val="en-US"/>
+        </w:rPr>
+        <w:t xml:space="preserve"> difference between </w:t>
+      </w:r>
+      <w:r>
+        <w:rPr>
+          <w:iCs/>
+          <w:color w:val="70AD47" w:themeColor="accent6"/>
+          <w:lang w:val="en-US"/>
+        </w:rPr>
+        <w:t xml:space="preserve">static </w:t>
+      </w:r>
+      <w:r>
+        <w:rPr>
+          <w:iCs/>
+          <w:color w:val="70AD47" w:themeColor="accent6"/>
+          <w:lang w:val="en-US"/>
+        </w:rPr>
+        <w:t>on</w:t>
+      </w:r>
+      <w:r>
+        <w:rPr>
+          <w:b/>
+          <w:iCs/>
+          <w:color w:val="70AD47" w:themeColor="accent6"/>
+          <w:lang w:val="en-US"/>
+        </w:rPr>
+        <w:t>c</w:t>
+      </w:r>
+      <w:r>
+        <w:rPr>
+          <w:iCs/>
+          <w:color w:val="70AD47" w:themeColor="accent6"/>
+          <w:lang w:val="en-US"/>
+        </w:rPr>
+        <w:t>lick (HTML) and</w:t>
+      </w:r>
+      <w:r>
+        <w:rPr>
+          <w:iCs/>
+          <w:color w:val="70AD47" w:themeColor="accent6"/>
+          <w:lang w:val="en-US"/>
+        </w:rPr>
+        <w:t xml:space="preserve"> dynamic</w:t>
+      </w:r>
+      <w:r>
+        <w:rPr>
+          <w:iCs/>
+          <w:color w:val="70AD47" w:themeColor="accent6"/>
+          <w:lang w:val="en-US"/>
+        </w:rPr>
+        <w:t xml:space="preserve"> </w:t>
+      </w:r>
+      <w:proofErr w:type="spellStart"/>
+      <w:r>
+        <w:rPr>
+          <w:iCs/>
+          <w:color w:val="70AD47" w:themeColor="accent6"/>
+          <w:lang w:val="en-US"/>
+        </w:rPr>
+        <w:t>on</w:t>
+      </w:r>
+      <w:r>
+        <w:rPr>
+          <w:b/>
+          <w:iCs/>
+          <w:color w:val="70AD47" w:themeColor="accent6"/>
+          <w:lang w:val="en-US"/>
+        </w:rPr>
+        <w:t>C</w:t>
+      </w:r>
+      <w:r>
+        <w:rPr>
+          <w:iCs/>
+          <w:color w:val="70AD47" w:themeColor="accent6"/>
+          <w:lang w:val="en-US"/>
+        </w:rPr>
+        <w:t>lick</w:t>
+      </w:r>
+      <w:proofErr w:type="spellEnd"/>
+      <w:r>
+        <w:rPr>
+          <w:iCs/>
+          <w:color w:val="70AD47" w:themeColor="accent6"/>
+          <w:lang w:val="en-US"/>
+        </w:rPr>
+        <w:t xml:space="preserve"> (JSX, to be rendered to HTML).</w:t>
       </w:r>
     </w:p>
     <w:p>
@@ -13393,54 +13568,75 @@
         </w:numPr>
         <w:rPr>
           <w:iCs/>
-          <w:lang w:val="en-US"/>
-        </w:rPr>
-      </w:pPr>
-      <w:r>
-        <w:rPr>
-          <w:iCs/>
-          <w:lang w:val="en-US"/>
-        </w:rPr>
-        <w:t>notice the differences between .</w:t>
-      </w:r>
-      <w:proofErr w:type="spellStart"/>
-      <w:r>
-        <w:rPr>
-          <w:iCs/>
-          <w:lang w:val="en-US"/>
-        </w:rPr>
-        <w:t>css</w:t>
-      </w:r>
-      <w:proofErr w:type="spellEnd"/>
-      <w:r>
-        <w:rPr>
-          <w:iCs/>
-          <w:lang w:val="en-US"/>
-        </w:rPr>
-        <w:t xml:space="preserve"> files and .</w:t>
-      </w:r>
-      <w:proofErr w:type="spellStart"/>
-      <w:r>
-        <w:rPr>
-          <w:iCs/>
-          <w:lang w:val="en-US"/>
-        </w:rPr>
-        <w:t>js</w:t>
-      </w:r>
-      <w:proofErr w:type="spellEnd"/>
-      <w:r>
-        <w:rPr>
-          <w:iCs/>
-          <w:lang w:val="en-US"/>
-        </w:rPr>
-        <w:t xml:space="preserve"> style files (or style definitions) that define style objects. Difference in use and also syntax</w:t>
-      </w:r>
-      <w:r>
-        <w:rPr>
-          <w:iCs/>
-          <w:lang w:val="en-US"/>
-        </w:rPr>
-        <w:t>. A bit like difference between JSON text and JS object literal.</w:t>
+          <w:color w:val="70AD47" w:themeColor="accent6"/>
+          <w:lang w:val="en-US"/>
+        </w:rPr>
+      </w:pPr>
+      <w:r>
+        <w:rPr>
+          <w:iCs/>
+          <w:color w:val="70AD47" w:themeColor="accent6"/>
+          <w:lang w:val="en-US"/>
+        </w:rPr>
+        <w:t>finding in which order the CSS file and inline styles affect is sometimes a</w:t>
+      </w:r>
+      <w:r>
+        <w:rPr>
+          <w:iCs/>
+          <w:color w:val="70AD47" w:themeColor="accent6"/>
+          <w:lang w:val="en-US"/>
+        </w:rPr>
+        <w:t xml:space="preserve"> difficult</w:t>
+      </w:r>
+      <w:r>
+        <w:rPr>
+          <w:iCs/>
+          <w:color w:val="70AD47" w:themeColor="accent6"/>
+          <w:lang w:val="en-US"/>
+        </w:rPr>
+        <w:t xml:space="preserve"> task. </w:t>
+      </w:r>
+      <w:proofErr w:type="gramStart"/>
+      <w:r>
+        <w:rPr>
+          <w:iCs/>
+          <w:color w:val="70AD47" w:themeColor="accent6"/>
+          <w:lang w:val="en-US"/>
+        </w:rPr>
+        <w:t>Finally</w:t>
+      </w:r>
+      <w:proofErr w:type="gramEnd"/>
+      <w:r>
+        <w:rPr>
+          <w:iCs/>
+          <w:color w:val="70AD47" w:themeColor="accent6"/>
+          <w:lang w:val="en-US"/>
+        </w:rPr>
+        <w:t xml:space="preserve"> of course the CSS cascade rules rule. But the rendering from JS and JSX code to HTML is of course not </w:t>
+      </w:r>
+      <w:r>
+        <w:rPr>
+          <w:iCs/>
+          <w:color w:val="70AD47" w:themeColor="accent6"/>
+          <w:lang w:val="en-US"/>
+        </w:rPr>
+        <w:t xml:space="preserve">too </w:t>
+      </w:r>
+      <w:r>
+        <w:rPr>
+          <w:iCs/>
+          <w:color w:val="70AD47" w:themeColor="accent6"/>
+          <w:lang w:val="en-US"/>
+        </w:rPr>
+        <w:t>easy to read.</w:t>
+      </w:r>
+      <w:r>
+        <w:rPr>
+          <w:iCs/>
+          <w:color w:val="70AD47" w:themeColor="accent6"/>
+          <w:lang w:val="en-US"/>
+        </w:rPr>
+        <w:t xml:space="preserve"> </w:t>
       </w:r>
     </w:p>
     <w:p>
@@ -13452,6 +13648,281 @@
         </w:numPr>
         <w:rPr>
           <w:iCs/>
+          <w:color w:val="70AD47" w:themeColor="accent6"/>
+          <w:lang w:val="en-US"/>
+        </w:rPr>
+      </w:pPr>
+      <w:r>
+        <w:rPr>
+          <w:iCs/>
+          <w:color w:val="70AD47" w:themeColor="accent6"/>
+          <w:lang w:val="en-US"/>
+        </w:rPr>
+        <w:t xml:space="preserve">You write the JS, JSX, and edit the HTML, but the processing/rendering magic happens hidden inside the React library code. But </w:t>
+      </w:r>
+      <w:proofErr w:type="gramStart"/>
+      <w:r>
+        <w:rPr>
+          <w:iCs/>
+          <w:color w:val="70AD47" w:themeColor="accent6"/>
+          <w:lang w:val="en-US"/>
+        </w:rPr>
+        <w:t>also</w:t>
+      </w:r>
+      <w:proofErr w:type="gramEnd"/>
+      <w:r>
+        <w:rPr>
+          <w:iCs/>
+          <w:color w:val="70AD47" w:themeColor="accent6"/>
+          <w:lang w:val="en-US"/>
+        </w:rPr>
+        <w:t xml:space="preserve"> here practice and experience helps.</w:t>
+      </w:r>
+      <w:r>
+        <w:rPr>
+          <w:iCs/>
+          <w:color w:val="70AD47" w:themeColor="accent6"/>
+          <w:lang w:val="en-US"/>
+        </w:rPr>
+        <w:t xml:space="preserve"> </w:t>
+      </w:r>
+    </w:p>
+    <w:p>
+      <w:pPr>
+        <w:pStyle w:val="ListParagraph"/>
+        <w:numPr>
+          <w:ilvl w:val="0"/>
+          <w:numId w:val="3"/>
+        </w:numPr>
+        <w:rPr>
+          <w:iCs/>
+          <w:lang w:val="en-US"/>
+        </w:rPr>
+      </w:pPr>
+      <w:r>
+        <w:rPr>
+          <w:iCs/>
+          <w:lang w:val="en-US"/>
+        </w:rPr>
+        <w:t xml:space="preserve">Idea of </w:t>
+      </w:r>
+      <w:r>
+        <w:rPr>
+          <w:iCs/>
+          <w:lang w:val="en-US"/>
+        </w:rPr>
+        <w:t xml:space="preserve">having a state piece for </w:t>
+      </w:r>
+      <w:r>
+        <w:rPr>
+          <w:iCs/>
+          <w:lang w:val="en-US"/>
+        </w:rPr>
+        <w:t>'</w:t>
+      </w:r>
+      <w:proofErr w:type="spellStart"/>
+      <w:r>
+        <w:rPr>
+          <w:iCs/>
+          <w:lang w:val="en-US"/>
+        </w:rPr>
+        <w:t>errorMessage</w:t>
+      </w:r>
+      <w:proofErr w:type="spellEnd"/>
+      <w:r>
+        <w:rPr>
+          <w:iCs/>
+          <w:lang w:val="en-US"/>
+        </w:rPr>
+        <w:t>'</w:t>
+      </w:r>
+      <w:r>
+        <w:rPr>
+          <w:iCs/>
+          <w:lang w:val="en-US"/>
+        </w:rPr>
+        <w:t xml:space="preserve"> too, updated like </w:t>
+      </w:r>
+      <w:r>
+        <w:rPr>
+          <w:iCs/>
+          <w:lang w:val="en-US"/>
+        </w:rPr>
+        <w:t xml:space="preserve">the </w:t>
+      </w:r>
+      <w:r>
+        <w:rPr>
+          <w:iCs/>
+          <w:lang w:val="en-US"/>
+        </w:rPr>
+        <w:t xml:space="preserve">state </w:t>
+      </w:r>
+      <w:r>
+        <w:rPr>
+          <w:iCs/>
+          <w:lang w:val="en-US"/>
+        </w:rPr>
+        <w:t xml:space="preserve">was updated </w:t>
+      </w:r>
+      <w:r>
+        <w:rPr>
+          <w:iCs/>
+          <w:lang w:val="en-US"/>
+        </w:rPr>
+        <w:t>before. Used to show the possible error message</w:t>
+      </w:r>
+      <w:r>
+        <w:rPr>
+          <w:iCs/>
+          <w:lang w:val="en-US"/>
+        </w:rPr>
+        <w:t xml:space="preserve">. React will render it to the page if state has the </w:t>
+      </w:r>
+      <w:proofErr w:type="spellStart"/>
+      <w:r>
+        <w:rPr>
+          <w:iCs/>
+          <w:lang w:val="en-US"/>
+        </w:rPr>
+        <w:t>errormessage</w:t>
+      </w:r>
+      <w:proofErr w:type="spellEnd"/>
+      <w:r>
+        <w:rPr>
+          <w:iCs/>
+          <w:lang w:val="en-US"/>
+        </w:rPr>
+        <w:t xml:space="preserve">. Removed when the </w:t>
+      </w:r>
+      <w:proofErr w:type="spellStart"/>
+      <w:r>
+        <w:rPr>
+          <w:iCs/>
+          <w:lang w:val="en-US"/>
+        </w:rPr>
+        <w:t>errorMessage</w:t>
+      </w:r>
+      <w:proofErr w:type="spellEnd"/>
+      <w:r>
+        <w:rPr>
+          <w:iCs/>
+          <w:lang w:val="en-US"/>
+        </w:rPr>
+        <w:t xml:space="preserve"> in the state removed.</w:t>
+      </w:r>
+      <w:r>
+        <w:rPr>
+          <w:iCs/>
+          <w:lang w:val="en-US"/>
+        </w:rPr>
+        <w:t xml:space="preserve"> </w:t>
+      </w:r>
+    </w:p>
+    <w:p>
+      <w:pPr>
+        <w:pStyle w:val="ListParagraph"/>
+        <w:numPr>
+          <w:ilvl w:val="0"/>
+          <w:numId w:val="3"/>
+        </w:numPr>
+        <w:rPr>
+          <w:iCs/>
+          <w:lang w:val="en-US"/>
+        </w:rPr>
+      </w:pPr>
+      <w:r>
+        <w:rPr>
+          <w:iCs/>
+          <w:lang w:val="en-US"/>
+        </w:rPr>
+        <w:t>notice the differences between .</w:t>
+      </w:r>
+      <w:proofErr w:type="spellStart"/>
+      <w:r>
+        <w:rPr>
+          <w:iCs/>
+          <w:lang w:val="en-US"/>
+        </w:rPr>
+        <w:t>css</w:t>
+      </w:r>
+      <w:proofErr w:type="spellEnd"/>
+      <w:r>
+        <w:rPr>
+          <w:iCs/>
+          <w:lang w:val="en-US"/>
+        </w:rPr>
+        <w:t xml:space="preserve"> files and .</w:t>
+      </w:r>
+      <w:proofErr w:type="spellStart"/>
+      <w:r>
+        <w:rPr>
+          <w:iCs/>
+          <w:lang w:val="en-US"/>
+        </w:rPr>
+        <w:t>js</w:t>
+      </w:r>
+      <w:proofErr w:type="spellEnd"/>
+      <w:r>
+        <w:rPr>
+          <w:iCs/>
+          <w:lang w:val="en-US"/>
+        </w:rPr>
+        <w:t xml:space="preserve"> style files (or style definitions) that define style objects. Difference in use and also </w:t>
+      </w:r>
+      <w:r>
+        <w:rPr>
+          <w:iCs/>
+          <w:lang w:val="en-US"/>
+        </w:rPr>
+        <w:t xml:space="preserve">in </w:t>
+      </w:r>
+      <w:r>
+        <w:rPr>
+          <w:iCs/>
+          <w:lang w:val="en-US"/>
+        </w:rPr>
+        <w:t>syntax</w:t>
+      </w:r>
+      <w:r>
+        <w:rPr>
+          <w:iCs/>
+          <w:lang w:val="en-US"/>
+        </w:rPr>
+        <w:t>. A bit like difference between JSON text and JS object literal.</w:t>
+      </w:r>
+      <w:r>
+        <w:rPr>
+          <w:iCs/>
+          <w:lang w:val="en-US"/>
+        </w:rPr>
+        <w:t xml:space="preserve"> But </w:t>
+      </w:r>
+      <w:proofErr w:type="gramStart"/>
+      <w:r>
+        <w:rPr>
+          <w:iCs/>
+          <w:lang w:val="en-US"/>
+        </w:rPr>
+        <w:t>also</w:t>
+      </w:r>
+      <w:proofErr w:type="gramEnd"/>
+      <w:r>
+        <w:rPr>
+          <w:iCs/>
+          <w:lang w:val="en-US"/>
+        </w:rPr>
+        <w:t xml:space="preserve"> CSS is static and JS can do dynamic tricks.</w:t>
+      </w:r>
+    </w:p>
+    <w:p>
+      <w:pPr>
+        <w:pStyle w:val="ListParagraph"/>
+        <w:numPr>
+          <w:ilvl w:val="0"/>
+          <w:numId w:val="3"/>
+        </w:numPr>
+        <w:rPr>
+          <w:iCs/>
           <w:lang w:val="en-US"/>
         </w:rPr>
       </w:pPr>
@@ -13483,23 +13954,49 @@
           <w:color w:val="70AD47" w:themeColor="accent6"/>
           <w:lang w:val="en-US"/>
         </w:rPr>
-        <w:t>B</w:t>
-      </w:r>
-      <w:r>
-        <w:rPr>
-          <w:iCs/>
-          <w:color w:val="70AD47" w:themeColor="accent6"/>
-          <w:lang w:val="en-US"/>
-        </w:rPr>
-        <w:t xml:space="preserve">etter </w:t>
-      </w:r>
-      <w:r>
-        <w:rPr>
-          <w:iCs/>
-          <w:color w:val="70AD47" w:themeColor="accent6"/>
-          <w:lang w:val="en-US"/>
-        </w:rPr>
-        <w:t xml:space="preserve">modular and reusable </w:t>
+        <w:t>A b</w:t>
+      </w:r>
+      <w:r>
+        <w:rPr>
+          <w:iCs/>
+          <w:color w:val="70AD47" w:themeColor="accent6"/>
+          <w:lang w:val="en-US"/>
+        </w:rPr>
+        <w:t>etter</w:t>
+      </w:r>
+      <w:r>
+        <w:rPr>
+          <w:iCs/>
+          <w:color w:val="70AD47" w:themeColor="accent6"/>
+          <w:lang w:val="en-US"/>
+        </w:rPr>
+        <w:t>, more</w:t>
+      </w:r>
+      <w:r>
+        <w:rPr>
+          <w:iCs/>
+          <w:color w:val="70AD47" w:themeColor="accent6"/>
+          <w:lang w:val="en-US"/>
+        </w:rPr>
+        <w:t xml:space="preserve"> </w:t>
+      </w:r>
+      <w:r>
+        <w:rPr>
+          <w:iCs/>
+          <w:color w:val="70AD47" w:themeColor="accent6"/>
+          <w:lang w:val="en-US"/>
+        </w:rPr>
+        <w:t>modular and</w:t>
+      </w:r>
+      <w:bookmarkStart w:id="1" w:name="_GoBack"/>
+      <w:bookmarkEnd w:id="1"/>
+      <w:r>
+        <w:rPr>
+          <w:iCs/>
+          <w:color w:val="70AD47" w:themeColor="accent6"/>
+          <w:lang w:val="en-US"/>
+        </w:rPr>
+        <w:t xml:space="preserve"> reusable </w:t>
       </w:r>
       <w:r>
         <w:rPr>

</xml_diff>

<commit_message>
Update FSO doc until including part 3a. Save as PDF too
</commit_message>
<xml_diff>
--- a/FSO/FSOReadingList.docx
+++ b/FSO/FSOReadingList.docx
@@ -13986,17 +13986,7 @@
           <w:color w:val="70AD47" w:themeColor="accent6"/>
           <w:lang w:val="en-US"/>
         </w:rPr>
-        <w:t>modular and</w:t>
-      </w:r>
-      <w:bookmarkStart w:id="1" w:name="_GoBack"/>
-      <w:bookmarkEnd w:id="1"/>
-      <w:r>
-        <w:rPr>
-          <w:iCs/>
-          <w:color w:val="70AD47" w:themeColor="accent6"/>
-          <w:lang w:val="en-US"/>
-        </w:rPr>
-        <w:t xml:space="preserve"> reusable </w:t>
+        <w:t xml:space="preserve">modular and reusable </w:t>
       </w:r>
       <w:r>
         <w:rPr>
@@ -14209,14 +14199,42 @@
           <w:iCs/>
           <w:lang w:val="en-US"/>
         </w:rPr>
-        <w:t xml:space="preserve"> can be</w:t>
-      </w:r>
-      <w:r>
-        <w:rPr>
-          <w:iCs/>
-          <w:lang w:val="en-US"/>
-        </w:rPr>
-        <w:t xml:space="preserve"> and normally</w:t>
+        <w:t xml:space="preserve"> </w:t>
+      </w:r>
+      <w:r>
+        <w:rPr>
+          <w:iCs/>
+          <w:lang w:val="en-US"/>
+        </w:rPr>
+        <w:t xml:space="preserve">Node </w:t>
+      </w:r>
+      <w:r>
+        <w:rPr>
+          <w:iCs/>
+          <w:lang w:val="en-US"/>
+        </w:rPr>
+        <w:t>can be</w:t>
+      </w:r>
+      <w:r>
+        <w:rPr>
+          <w:iCs/>
+          <w:lang w:val="en-US"/>
+        </w:rPr>
+        <w:t xml:space="preserve"> and </w:t>
+      </w:r>
+      <w:r>
+        <w:rPr>
+          <w:iCs/>
+          <w:lang w:val="en-US"/>
+        </w:rPr>
+        <w:t xml:space="preserve">is </w:t>
+      </w:r>
+      <w:r>
+        <w:rPr>
+          <w:iCs/>
+          <w:lang w:val="en-US"/>
+        </w:rPr>
+        <w:t>normally</w:t>
       </w:r>
       <w:r>
         <w:rPr>
@@ -14343,7 +14361,31 @@
           <w:color w:val="00B0F0"/>
           <w:lang w:val="en-US"/>
         </w:rPr>
-        <w:t xml:space="preserve"> ECMAScript support has recently evolved</w:t>
+        <w:t xml:space="preserve"> ECMAScript support has </w:t>
+      </w:r>
+      <w:r>
+        <w:rPr>
+          <w:iCs/>
+          <w:color w:val="00B0F0"/>
+          <w:lang w:val="en-US"/>
+        </w:rPr>
+        <w:t>constantly</w:t>
+      </w:r>
+      <w:r>
+        <w:rPr>
+          <w:iCs/>
+          <w:color w:val="00B0F0"/>
+          <w:lang w:val="en-US"/>
+        </w:rPr>
+        <w:t xml:space="preserve"> </w:t>
+      </w:r>
+      <w:r>
+        <w:rPr>
+          <w:iCs/>
+          <w:color w:val="00B0F0"/>
+          <w:lang w:val="en-US"/>
+        </w:rPr>
+        <w:t>improved</w:t>
       </w:r>
       <w:r>
         <w:rPr>
@@ -14612,7 +14654,21 @@
           <w:iCs/>
           <w:lang w:val="en-US"/>
         </w:rPr>
-        <w:t xml:space="preserve"> we use to define more and more features to the Node (w. Express) backend</w:t>
+        <w:t xml:space="preserve"> we use to define more and more features to the </w:t>
+      </w:r>
+      <w:r>
+        <w:rPr>
+          <w:iCs/>
+          <w:lang w:val="en-US"/>
+        </w:rPr>
+        <w:t xml:space="preserve">starting </w:t>
+      </w:r>
+      <w:r>
+        <w:rPr>
+          <w:iCs/>
+          <w:lang w:val="en-US"/>
+        </w:rPr>
+        <w:t>Node (w. Express) backend</w:t>
       </w:r>
       <w:r>
         <w:rPr>
@@ -14620,6 +14676,13 @@
           <w:lang w:val="en-US"/>
         </w:rPr>
         <w:t xml:space="preserve"> app</w:t>
+      </w:r>
+      <w:r>
+        <w:rPr>
+          <w:iCs/>
+          <w:lang w:val="en-US"/>
+        </w:rPr>
+        <w:t>/server instance</w:t>
       </w:r>
       <w:r>
         <w:rPr>
@@ -14674,7 +14737,21 @@
           <w:iCs/>
           <w:lang w:val="en-US"/>
         </w:rPr>
-        <w:t xml:space="preserve">Now first the const app refers to </w:t>
+        <w:t xml:space="preserve">Now </w:t>
+      </w:r>
+      <w:r>
+        <w:rPr>
+          <w:iCs/>
+          <w:lang w:val="en-US"/>
+        </w:rPr>
+        <w:t xml:space="preserve">here, </w:t>
+      </w:r>
+      <w:r>
+        <w:rPr>
+          <w:iCs/>
+          <w:lang w:val="en-US"/>
+        </w:rPr>
+        <w:t xml:space="preserve">first the const app refers to </w:t>
       </w:r>
       <w:r>
         <w:rPr>
@@ -14775,7 +14852,21 @@
           <w:iCs/>
           <w:lang w:val="en-US"/>
         </w:rPr>
-        <w:t xml:space="preserve"> we use e.g. 8686 for front and 8787 for backend Node. Thus 3000/3001 are free for your other Node projects.</w:t>
+        <w:t xml:space="preserve"> we use e.g. 8686 for front and 8787 for backend Node. Thus 3000/3001 are free for your other Node project</w:t>
+      </w:r>
+      <w:r>
+        <w:rPr>
+          <w:iCs/>
+          <w:lang w:val="en-US"/>
+        </w:rPr>
+        <w:t>s</w:t>
+      </w:r>
+      <w:r>
+        <w:rPr>
+          <w:iCs/>
+          <w:lang w:val="en-US"/>
+        </w:rPr>
+        <w:t>.</w:t>
       </w:r>
     </w:p>
     <w:p>
@@ -15100,14 +15191,42 @@
           <w:iCs/>
           <w:lang w:val="en-US"/>
         </w:rPr>
-        <w:t xml:space="preserve"> you have the dependency definitions, but not the physical module files. One dependency might depend on other modules, so you </w:t>
-      </w:r>
-      <w:r>
-        <w:rPr>
-          <w:iCs/>
-          <w:lang w:val="en-US"/>
-        </w:rPr>
-        <w:t>might</w:t>
+        <w:t xml:space="preserve"> </w:t>
+      </w:r>
+      <w:r>
+        <w:rPr>
+          <w:iCs/>
+          <w:lang w:val="en-US"/>
+        </w:rPr>
+        <w:t>repo does</w:t>
+      </w:r>
+      <w:r>
+        <w:rPr>
+          <w:iCs/>
+          <w:lang w:val="en-US"/>
+        </w:rPr>
+        <w:t xml:space="preserve"> </w:t>
+      </w:r>
+      <w:r>
+        <w:rPr>
+          <w:iCs/>
+          <w:lang w:val="en-US"/>
+        </w:rPr>
+        <w:t>get</w:t>
+      </w:r>
+      <w:r>
+        <w:rPr>
+          <w:iCs/>
+          <w:lang w:val="en-US"/>
+        </w:rPr>
+        <w:t xml:space="preserve"> the dependency definitions, but not the physical module files. One dependency might depend on other modules, so you </w:t>
+      </w:r>
+      <w:r>
+        <w:rPr>
+          <w:iCs/>
+          <w:lang w:val="en-US"/>
+        </w:rPr>
+        <w:t>will</w:t>
       </w:r>
       <w:r>
         <w:rPr>
@@ -15143,6 +15262,13 @@
           <w:lang w:val="en-US"/>
         </w:rPr>
         <w:t>.</w:t>
+      </w:r>
+      <w:r>
+        <w:rPr>
+          <w:iCs/>
+          <w:lang w:val="en-US"/>
+        </w:rPr>
+        <w:t xml:space="preserve"> Usually actually tens of thousands of tiny files that would be painful to track and transfer!</w:t>
       </w:r>
     </w:p>
     <w:p>
@@ -15442,7 +15568,42 @@
           <w:iCs/>
           <w:lang w:val="en-US"/>
         </w:rPr>
-        <w:t>look at the very few aspects about REST services presented on the course. Core stuff</w:t>
+        <w:t xml:space="preserve">We have some </w:t>
+      </w:r>
+      <w:r>
+        <w:rPr>
+          <w:iCs/>
+          <w:lang w:val="en-US"/>
+        </w:rPr>
+        <w:t xml:space="preserve">aspects about REST services presented </w:t>
+      </w:r>
+      <w:r>
+        <w:rPr>
+          <w:iCs/>
+          <w:lang w:val="en-US"/>
+        </w:rPr>
+        <w:t xml:space="preserve">elsewhere </w:t>
+      </w:r>
+      <w:r>
+        <w:rPr>
+          <w:iCs/>
+          <w:lang w:val="en-US"/>
+        </w:rPr>
+        <w:t xml:space="preserve">on the course. </w:t>
+      </w:r>
+      <w:r>
+        <w:rPr>
+          <w:iCs/>
+          <w:lang w:val="en-US"/>
+        </w:rPr>
+        <w:t>Only the c</w:t>
+      </w:r>
+      <w:r>
+        <w:rPr>
+          <w:iCs/>
+          <w:lang w:val="en-US"/>
+        </w:rPr>
+        <w:t>ore stuff</w:t>
       </w:r>
     </w:p>
     <w:p>
@@ -15589,7 +15750,21 @@
           <w:iCs/>
           <w:lang w:val="en-US"/>
         </w:rPr>
-        <w:t>. User GETs a page/data from backend. User POSTs something to the backend. Backend handles the POST request.</w:t>
+        <w:t>. User GETs a page/data from backend. User POSTs something to the backend. Backend handles the POST request</w:t>
+      </w:r>
+      <w:r>
+        <w:rPr>
+          <w:iCs/>
+          <w:lang w:val="en-US"/>
+        </w:rPr>
+        <w:t xml:space="preserve"> by using whatever it receives from the user's POST</w:t>
+      </w:r>
+      <w:r>
+        <w:rPr>
+          <w:iCs/>
+          <w:lang w:val="en-US"/>
+        </w:rPr>
+        <w:t>.</w:t>
       </w:r>
     </w:p>
     <w:p>
@@ -15609,6 +15784,7 @@
           <w:iCs/>
           <w:lang w:val="en-US"/>
         </w:rPr>
+        <w:lastRenderedPageBreak/>
         <w:t xml:space="preserve">the nature of </w:t>
       </w:r>
       <w:proofErr w:type="spellStart"/>
@@ -15633,7 +15809,7 @@
           <w:color w:val="00B0F0"/>
           <w:lang w:val="en-US"/>
         </w:rPr>
-        <w:t xml:space="preserve">see </w:t>
+        <w:t>We look at</w:t>
       </w:r>
       <w:r>
         <w:rPr>
@@ -15641,6 +15817,14 @@
           <w:color w:val="00B0F0"/>
           <w:lang w:val="en-US"/>
         </w:rPr>
+        <w:t xml:space="preserve"> </w:t>
+      </w:r>
+      <w:r>
+        <w:rPr>
+          <w:iCs/>
+          <w:color w:val="00B0F0"/>
+          <w:lang w:val="en-US"/>
+        </w:rPr>
         <w:t>our</w:t>
       </w:r>
       <w:r>
@@ -15649,8 +15833,26 @@
           <w:color w:val="00B0F0"/>
           <w:lang w:val="en-US"/>
         </w:rPr>
-        <w:t xml:space="preserve"> asynchronous code examples</w:t>
-      </w:r>
+        <w:t xml:space="preserve"> asynchronous code example</w:t>
+      </w:r>
+      <w:r>
+        <w:rPr>
+          <w:iCs/>
+          <w:color w:val="00B0F0"/>
+          <w:lang w:val="en-US"/>
+        </w:rPr>
+        <w:t xml:space="preserve">s </w:t>
+      </w:r>
+      <w:proofErr w:type="spellStart"/>
+      <w:r>
+        <w:rPr>
+          <w:iCs/>
+          <w:color w:val="00B0F0"/>
+          <w:lang w:val="en-US"/>
+        </w:rPr>
+        <w:t>elsewhre</w:t>
+      </w:r>
+      <w:proofErr w:type="spellEnd"/>
       <w:r>
         <w:rPr>
           <w:iCs/>
@@ -15694,7 +15896,6 @@
           <w:iCs/>
           <w:lang w:val="en-US"/>
         </w:rPr>
-        <w:lastRenderedPageBreak/>
         <w:t>app.get</w:t>
       </w:r>
       <w:proofErr w:type="spellEnd"/>
@@ -15820,7 +16021,22 @@
           <w:iCs/>
           <w:lang w:val="en-US"/>
         </w:rPr>
-        <w:t xml:space="preserve"> …   // refers to the array/collection method find that is the sibling of filter/map/foreach/reduce methods. Returns the first item in collection for which the provided arrow function returns true</w:t>
+        <w:t xml:space="preserve"> …   // refers to the array/collection method </w:t>
+      </w:r>
+      <w:r>
+        <w:rPr>
+          <w:i/>
+          <w:iCs/>
+          <w:lang w:val="en-US"/>
+        </w:rPr>
+        <w:t>find</w:t>
+      </w:r>
+      <w:r>
+        <w:rPr>
+          <w:iCs/>
+          <w:lang w:val="en-US"/>
+        </w:rPr>
+        <w:t xml:space="preserve"> that is the sibling of filter/map/foreach/reduce methods. Returns the first item in collection for which the provided arrow function returns true</w:t>
       </w:r>
     </w:p>
     <w:p>
@@ -15840,7 +16056,21 @@
           <w:iCs/>
           <w:lang w:val="en-US"/>
         </w:rPr>
-        <w:t>notes is so far just hard-coded JS array object     let notes = [ ...</w:t>
+        <w:t xml:space="preserve">notes is so far just </w:t>
+      </w:r>
+      <w:r>
+        <w:rPr>
+          <w:iCs/>
+          <w:lang w:val="en-US"/>
+        </w:rPr>
+        <w:t xml:space="preserve">a </w:t>
+      </w:r>
+      <w:r>
+        <w:rPr>
+          <w:iCs/>
+          <w:lang w:val="en-US"/>
+        </w:rPr>
+        <w:t>hard-coded JS array object     let notes = [ ...</w:t>
       </w:r>
       <w:r>
         <w:rPr>
@@ -15878,55 +16108,26 @@
           <w:lang w:val="en-US"/>
         </w:rPr>
       </w:pPr>
-      <w:proofErr w:type="spellStart"/>
-      <w:proofErr w:type="gramStart"/>
-      <w:r>
-        <w:rPr>
-          <w:iCs/>
-          <w:color w:val="00B0F0"/>
-          <w:lang w:val="en-US"/>
-        </w:rPr>
-        <w:t>response.end</w:t>
-      </w:r>
-      <w:proofErr w:type="spellEnd"/>
-      <w:r>
-        <w:rPr>
-          <w:iCs/>
-          <w:color w:val="00B0F0"/>
-          <w:lang w:val="en-US"/>
-        </w:rPr>
-        <w:t>( )</w:t>
-      </w:r>
-      <w:proofErr w:type="gramEnd"/>
-      <w:r>
-        <w:rPr>
-          <w:iCs/>
-          <w:color w:val="00B0F0"/>
-          <w:lang w:val="en-US"/>
-        </w:rPr>
-        <w:t xml:space="preserve"> </w:t>
-      </w:r>
-      <w:r>
-        <w:rPr>
-          <w:iCs/>
-          <w:lang w:val="en-US"/>
-        </w:rPr>
-        <w:t xml:space="preserve">  // </w:t>
-      </w:r>
-      <w:r>
-        <w:rPr>
-          <w:iCs/>
-          <w:color w:val="00B0F0"/>
-          <w:lang w:val="en-US"/>
-        </w:rPr>
-        <w:t>from Node itself, just ends the response processing, you need to set</w:t>
-      </w:r>
-      <w:r>
-        <w:rPr>
-          <w:iCs/>
-          <w:lang w:val="en-US"/>
-        </w:rPr>
-        <w:t xml:space="preserve"> the status code and response type etc.</w:t>
+      <w:r>
+        <w:rPr>
+          <w:iCs/>
+          <w:lang w:val="en-US"/>
+        </w:rPr>
+        <w:t>(Notice: Why it's let and not const? Is some action going to replace the array with a new object (=reference to a new object)? Follow th</w:t>
+      </w:r>
+      <w:r>
+        <w:rPr>
+          <w:iCs/>
+          <w:lang w:val="en-US"/>
+        </w:rPr>
+        <w:t>is issue</w:t>
+      </w:r>
+      <w:r>
+        <w:rPr>
+          <w:iCs/>
+          <w:lang w:val="en-US"/>
+        </w:rPr>
+        <w:t>!</w:t>
       </w:r>
     </w:p>
     <w:p>
@@ -15949,9 +16150,17 @@
           <w:color w:val="00B0F0"/>
           <w:lang w:val="en-US"/>
         </w:rPr>
-        <w:t>response.send</w:t>
-      </w:r>
-      <w:proofErr w:type="spellEnd"/>
+        <w:t>response.end</w:t>
+      </w:r>
+      <w:proofErr w:type="spellEnd"/>
+      <w:r>
+        <w:rPr>
+          <w:iCs/>
+          <w:color w:val="00B0F0"/>
+          <w:lang w:val="en-US"/>
+        </w:rPr>
+        <w:t>( )</w:t>
+      </w:r>
       <w:proofErr w:type="gramEnd"/>
       <w:r>
         <w:rPr>
@@ -15959,14 +16168,14 @@
           <w:color w:val="00B0F0"/>
           <w:lang w:val="en-US"/>
         </w:rPr>
-        <w:t>( )</w:t>
-      </w:r>
-      <w:r>
-        <w:rPr>
-          <w:iCs/>
-          <w:lang w:val="en-US"/>
-        </w:rPr>
-        <w:t xml:space="preserve">   // </w:t>
+        <w:t xml:space="preserve"> </w:t>
+      </w:r>
+      <w:r>
+        <w:rPr>
+          <w:iCs/>
+          <w:lang w:val="en-US"/>
+        </w:rPr>
+        <w:t xml:space="preserve">  // </w:t>
       </w:r>
       <w:r>
         <w:rPr>
@@ -15974,127 +16183,21 @@
           <w:color w:val="00B0F0"/>
           <w:lang w:val="en-US"/>
         </w:rPr>
-        <w:t>from Express, sets /sniffs some stuff for you</w:t>
-      </w:r>
-      <w:r>
-        <w:rPr>
-          <w:iCs/>
-          <w:lang w:val="en-US"/>
-        </w:rPr>
-        <w:t xml:space="preserve"> automatically (sometimes/usually the one you need to use), </w:t>
-      </w:r>
-      <w:r>
-        <w:rPr>
-          <w:iCs/>
-          <w:color w:val="00B0F0"/>
-          <w:lang w:val="en-US"/>
-        </w:rPr>
-        <w:t xml:space="preserve">uses internally the </w:t>
-      </w:r>
-      <w:proofErr w:type="spellStart"/>
-      <w:r>
-        <w:rPr>
-          <w:iCs/>
-          <w:color w:val="00B0F0"/>
-          <w:lang w:val="en-US"/>
-        </w:rPr>
-        <w:t>response.end</w:t>
-      </w:r>
-      <w:proofErr w:type="spellEnd"/>
-      <w:r>
-        <w:rPr>
-          <w:iCs/>
-          <w:color w:val="00B0F0"/>
-          <w:lang w:val="en-US"/>
-        </w:rPr>
-        <w:t>( )</w:t>
-      </w:r>
-      <w:r>
-        <w:rPr>
-          <w:iCs/>
-          <w:lang w:val="en-US"/>
-        </w:rPr>
-        <w:t xml:space="preserve"> from Node. </w:t>
-      </w:r>
-      <w:r>
-        <w:rPr>
-          <w:iCs/>
-          <w:lang w:val="en-US"/>
-        </w:rPr>
-        <w:t>"</w:t>
-      </w:r>
-      <w:proofErr w:type="spellStart"/>
-      <w:proofErr w:type="gramStart"/>
-      <w:r>
-        <w:rPr>
-          <w:i/>
-          <w:iCs/>
-          <w:lang w:val="en-US"/>
-        </w:rPr>
-        <w:t>res.send</w:t>
-      </w:r>
-      <w:proofErr w:type="spellEnd"/>
-      <w:proofErr w:type="gramEnd"/>
-      <w:r>
-        <w:rPr>
-          <w:i/>
-          <w:iCs/>
-          <w:lang w:val="en-US"/>
-        </w:rPr>
-        <w:t xml:space="preserve">() implements </w:t>
-      </w:r>
-      <w:proofErr w:type="spellStart"/>
-      <w:r>
-        <w:rPr>
-          <w:i/>
-          <w:iCs/>
-          <w:lang w:val="en-US"/>
-        </w:rPr>
-        <w:t>res.write</w:t>
-      </w:r>
-      <w:proofErr w:type="spellEnd"/>
-      <w:r>
-        <w:rPr>
-          <w:i/>
-          <w:iCs/>
-          <w:lang w:val="en-US"/>
-        </w:rPr>
-        <w:t xml:space="preserve">, </w:t>
-      </w:r>
-      <w:proofErr w:type="spellStart"/>
-      <w:r>
-        <w:rPr>
-          <w:i/>
-          <w:iCs/>
-          <w:lang w:val="en-US"/>
-        </w:rPr>
-        <w:t>res.setHeaders</w:t>
-      </w:r>
-      <w:proofErr w:type="spellEnd"/>
-      <w:r>
-        <w:rPr>
-          <w:i/>
-          <w:iCs/>
-          <w:lang w:val="en-US"/>
-        </w:rPr>
-        <w:t xml:space="preserve"> and </w:t>
-      </w:r>
-      <w:proofErr w:type="spellStart"/>
-      <w:r>
-        <w:rPr>
-          <w:i/>
-          <w:iCs/>
-          <w:lang w:val="en-US"/>
-        </w:rPr>
-        <w:t>res.end</w:t>
-      </w:r>
-      <w:proofErr w:type="spellEnd"/>
-      <w:r>
-        <w:rPr>
-          <w:iCs/>
-          <w:lang w:val="en-US"/>
-        </w:rPr>
-        <w:t>"</w:t>
+        <w:t>from Node itself, just ends the response processing, you need to set</w:t>
+      </w:r>
+      <w:r>
+        <w:rPr>
+          <w:iCs/>
+          <w:lang w:val="en-US"/>
+        </w:rPr>
+        <w:t xml:space="preserve"> the status code and response type etc.</w:t>
+      </w:r>
+      <w:r>
+        <w:rPr>
+          <w:iCs/>
+          <w:lang w:val="en-US"/>
+        </w:rPr>
+        <w:t xml:space="preserve"> before this.</w:t>
       </w:r>
     </w:p>
     <w:p>
@@ -16109,12 +16212,191 @@
           <w:lang w:val="en-US"/>
         </w:rPr>
       </w:pPr>
-      <w:r>
-        <w:rPr>
-          <w:iCs/>
-          <w:lang w:val="en-US"/>
-        </w:rPr>
-        <w:t>deleting is again done just funny way of filtering out from the local object, no database yet.</w:t>
+      <w:proofErr w:type="spellStart"/>
+      <w:proofErr w:type="gramStart"/>
+      <w:r>
+        <w:rPr>
+          <w:iCs/>
+          <w:color w:val="00B0F0"/>
+          <w:lang w:val="en-US"/>
+        </w:rPr>
+        <w:t>response.send</w:t>
+      </w:r>
+      <w:proofErr w:type="spellEnd"/>
+      <w:proofErr w:type="gramEnd"/>
+      <w:r>
+        <w:rPr>
+          <w:iCs/>
+          <w:color w:val="00B0F0"/>
+          <w:lang w:val="en-US"/>
+        </w:rPr>
+        <w:t>( )</w:t>
+      </w:r>
+      <w:r>
+        <w:rPr>
+          <w:iCs/>
+          <w:lang w:val="en-US"/>
+        </w:rPr>
+        <w:t xml:space="preserve">   // </w:t>
+      </w:r>
+      <w:r>
+        <w:rPr>
+          <w:iCs/>
+          <w:color w:val="00B0F0"/>
+          <w:lang w:val="en-US"/>
+        </w:rPr>
+        <w:t xml:space="preserve">from </w:t>
+      </w:r>
+      <w:r>
+        <w:rPr>
+          <w:iCs/>
+          <w:color w:val="00B0F0"/>
+          <w:u w:val="single"/>
+          <w:lang w:val="en-US"/>
+        </w:rPr>
+        <w:t>Express</w:t>
+      </w:r>
+      <w:r>
+        <w:rPr>
+          <w:iCs/>
+          <w:color w:val="00B0F0"/>
+          <w:lang w:val="en-US"/>
+        </w:rPr>
+        <w:t>, sets /sniffs some stuff for you</w:t>
+      </w:r>
+      <w:r>
+        <w:rPr>
+          <w:iCs/>
+          <w:lang w:val="en-US"/>
+        </w:rPr>
+        <w:t xml:space="preserve"> automatically (sometimes/usually the one you need to use), </w:t>
+      </w:r>
+      <w:r>
+        <w:rPr>
+          <w:iCs/>
+          <w:color w:val="00B0F0"/>
+          <w:lang w:val="en-US"/>
+        </w:rPr>
+        <w:t xml:space="preserve">uses internally the </w:t>
+      </w:r>
+      <w:proofErr w:type="spellStart"/>
+      <w:r>
+        <w:rPr>
+          <w:iCs/>
+          <w:color w:val="00B0F0"/>
+          <w:lang w:val="en-US"/>
+        </w:rPr>
+        <w:t>response.end</w:t>
+      </w:r>
+      <w:proofErr w:type="spellEnd"/>
+      <w:r>
+        <w:rPr>
+          <w:iCs/>
+          <w:color w:val="00B0F0"/>
+          <w:lang w:val="en-US"/>
+        </w:rPr>
+        <w:t>( )</w:t>
+      </w:r>
+      <w:r>
+        <w:rPr>
+          <w:iCs/>
+          <w:lang w:val="en-US"/>
+        </w:rPr>
+        <w:t xml:space="preserve"> </w:t>
+      </w:r>
+      <w:r>
+        <w:rPr>
+          <w:iCs/>
+          <w:lang w:val="en-US"/>
+        </w:rPr>
+        <w:t>of</w:t>
+      </w:r>
+      <w:r>
+        <w:rPr>
+          <w:iCs/>
+          <w:lang w:val="en-US"/>
+        </w:rPr>
+        <w:t xml:space="preserve"> Node. </w:t>
+      </w:r>
+      <w:r>
+        <w:rPr>
+          <w:iCs/>
+          <w:lang w:val="en-US"/>
+        </w:rPr>
+        <w:t>"</w:t>
+      </w:r>
+      <w:proofErr w:type="spellStart"/>
+      <w:proofErr w:type="gramStart"/>
+      <w:r>
+        <w:rPr>
+          <w:i/>
+          <w:iCs/>
+          <w:lang w:val="en-US"/>
+        </w:rPr>
+        <w:t>res.send</w:t>
+      </w:r>
+      <w:proofErr w:type="spellEnd"/>
+      <w:proofErr w:type="gramEnd"/>
+      <w:r>
+        <w:rPr>
+          <w:i/>
+          <w:iCs/>
+          <w:lang w:val="en-US"/>
+        </w:rPr>
+        <w:t xml:space="preserve">() implements </w:t>
+      </w:r>
+      <w:proofErr w:type="spellStart"/>
+      <w:r>
+        <w:rPr>
+          <w:i/>
+          <w:iCs/>
+          <w:lang w:val="en-US"/>
+        </w:rPr>
+        <w:t>res.write</w:t>
+      </w:r>
+      <w:proofErr w:type="spellEnd"/>
+      <w:r>
+        <w:rPr>
+          <w:i/>
+          <w:iCs/>
+          <w:lang w:val="en-US"/>
+        </w:rPr>
+        <w:t xml:space="preserve">, </w:t>
+      </w:r>
+      <w:proofErr w:type="spellStart"/>
+      <w:r>
+        <w:rPr>
+          <w:i/>
+          <w:iCs/>
+          <w:lang w:val="en-US"/>
+        </w:rPr>
+        <w:t>res.setHeaders</w:t>
+      </w:r>
+      <w:proofErr w:type="spellEnd"/>
+      <w:r>
+        <w:rPr>
+          <w:i/>
+          <w:iCs/>
+          <w:lang w:val="en-US"/>
+        </w:rPr>
+        <w:t xml:space="preserve"> and </w:t>
+      </w:r>
+      <w:proofErr w:type="spellStart"/>
+      <w:r>
+        <w:rPr>
+          <w:i/>
+          <w:iCs/>
+          <w:lang w:val="en-US"/>
+        </w:rPr>
+        <w:t>res.end</w:t>
+      </w:r>
+      <w:proofErr w:type="spellEnd"/>
+      <w:r>
+        <w:rPr>
+          <w:iCs/>
+          <w:lang w:val="en-US"/>
+        </w:rPr>
+        <w:t>"</w:t>
       </w:r>
     </w:p>
     <w:p>
@@ -16131,53 +16413,17 @@
       </w:pPr>
       <w:r>
         <w:rPr>
-          <w:b/>
-          <w:iCs/>
-          <w:color w:val="00B0F0"/>
-          <w:lang w:val="en-US"/>
-        </w:rPr>
-        <w:t>Postman</w:t>
-      </w:r>
-      <w:r>
-        <w:rPr>
-          <w:iCs/>
-          <w:color w:val="00B0F0"/>
-          <w:lang w:val="en-US"/>
-        </w:rPr>
-        <w:t xml:space="preserve"> or </w:t>
-      </w:r>
-      <w:r>
-        <w:rPr>
-          <w:b/>
-          <w:iCs/>
-          <w:color w:val="00B0F0"/>
-          <w:lang w:val="en-US"/>
-        </w:rPr>
-        <w:t>VS Code REST client</w:t>
-      </w:r>
-      <w:r>
-        <w:rPr>
-          <w:b/>
-          <w:iCs/>
-          <w:color w:val="00B0F0"/>
-          <w:lang w:val="en-US"/>
-        </w:rPr>
-        <w:t xml:space="preserve"> </w:t>
-      </w:r>
-      <w:r>
-        <w:rPr>
-          <w:iCs/>
-          <w:color w:val="00B0F0"/>
-          <w:lang w:val="en-US"/>
-        </w:rPr>
-        <w:t>add-on</w:t>
-      </w:r>
-      <w:r>
-        <w:rPr>
-          <w:iCs/>
-          <w:lang w:val="en-US"/>
-        </w:rPr>
-        <w:t>.</w:t>
+          <w:iCs/>
+          <w:lang w:val="en-US"/>
+        </w:rPr>
+        <w:t>deleting is again done just funny way of filtering out from the local object, no database yet.</w:t>
+      </w:r>
+      <w:r>
+        <w:rPr>
+          <w:iCs/>
+          <w:lang w:val="en-US"/>
+        </w:rPr>
+        <w:t xml:space="preserve"> Would const notes have functioned ok here?</w:t>
       </w:r>
     </w:p>
     <w:p>
@@ -16194,14 +16440,21 @@
       </w:pPr>
       <w:r>
         <w:rPr>
+          <w:b/>
           <w:iCs/>
           <w:color w:val="00B0F0"/>
           <w:lang w:val="en-US"/>
         </w:rPr>
-        <w:t xml:space="preserve">const note = </w:t>
-      </w:r>
-      <w:proofErr w:type="spellStart"/>
-      <w:proofErr w:type="gramStart"/>
+        <w:t>Postman</w:t>
+      </w:r>
+      <w:r>
+        <w:rPr>
+          <w:iCs/>
+          <w:color w:val="00B0F0"/>
+          <w:lang w:val="en-US"/>
+        </w:rPr>
+        <w:t xml:space="preserve"> or </w:t>
+      </w:r>
       <w:r>
         <w:rPr>
           <w:b/>
@@ -16209,17 +16462,16 @@
           <w:color w:val="00B0F0"/>
           <w:lang w:val="en-US"/>
         </w:rPr>
-        <w:t>request.body</w:t>
-      </w:r>
-      <w:proofErr w:type="spellEnd"/>
-      <w:proofErr w:type="gramEnd"/>
-      <w:r>
-        <w:rPr>
+        <w:t>VS Code REST client</w:t>
+      </w:r>
+      <w:r>
+        <w:rPr>
+          <w:b/>
           <w:iCs/>
           <w:color w:val="00B0F0"/>
           <w:lang w:val="en-US"/>
         </w:rPr>
-        <w:t>;</w:t>
+        <w:t xml:space="preserve"> </w:t>
       </w:r>
       <w:r>
         <w:rPr>
@@ -16227,37 +16479,14 @@
           <w:color w:val="00B0F0"/>
           <w:lang w:val="en-US"/>
         </w:rPr>
-        <w:t xml:space="preserve">  //</w:t>
-      </w:r>
-      <w:r>
-        <w:rPr>
-          <w:iCs/>
-          <w:color w:val="00B0F0"/>
-          <w:lang w:val="en-US"/>
-        </w:rPr>
-        <w:t xml:space="preserve"> handling POST</w:t>
-      </w:r>
-      <w:r>
-        <w:rPr>
-          <w:iCs/>
-          <w:lang w:val="en-US"/>
-        </w:rPr>
-        <w:t xml:space="preserve">. Remember before </w:t>
-      </w:r>
-      <w:r>
-        <w:rPr>
-          <w:b/>
-          <w:iCs/>
-          <w:lang w:val="en-US"/>
-        </w:rPr>
-        <w:t>request.params.id</w:t>
-      </w:r>
-      <w:r>
-        <w:rPr>
-          <w:iCs/>
-          <w:lang w:val="en-US"/>
-        </w:rPr>
-        <w:t xml:space="preserve"> for GET</w:t>
+        <w:t>add-on</w:t>
+      </w:r>
+      <w:r>
+        <w:rPr>
+          <w:iCs/>
+          <w:lang w:val="en-US"/>
+        </w:rPr>
+        <w:t>.</w:t>
       </w:r>
     </w:p>
     <w:p>
@@ -16275,17 +16504,54 @@
       <w:r>
         <w:rPr>
           <w:iCs/>
-          <w:lang w:val="en-US"/>
-        </w:rPr>
-        <w:t xml:space="preserve">(GET method can also have a body = data, but not all implementations support it like they </w:t>
-      </w:r>
+          <w:color w:val="00B0F0"/>
+          <w:lang w:val="en-US"/>
+        </w:rPr>
+        <w:t xml:space="preserve">const note = </w:t>
+      </w:r>
+      <w:proofErr w:type="spellStart"/>
+      <w:proofErr w:type="gramStart"/>
       <w:r>
         <w:rPr>
           <w:b/>
           <w:iCs/>
-          <w:lang w:val="en-US"/>
-        </w:rPr>
-        <w:t>shoul</w:t>
+          <w:color w:val="00B0F0"/>
+          <w:lang w:val="en-US"/>
+        </w:rPr>
+        <w:t>request.body</w:t>
+      </w:r>
+      <w:proofErr w:type="spellEnd"/>
+      <w:proofErr w:type="gramEnd"/>
+      <w:r>
+        <w:rPr>
+          <w:iCs/>
+          <w:color w:val="00B0F0"/>
+          <w:lang w:val="en-US"/>
+        </w:rPr>
+        <w:t>;</w:t>
+      </w:r>
+      <w:r>
+        <w:rPr>
+          <w:iCs/>
+          <w:color w:val="00B0F0"/>
+          <w:lang w:val="en-US"/>
+        </w:rPr>
+        <w:t xml:space="preserve">  //</w:t>
+      </w:r>
+      <w:r>
+        <w:rPr>
+          <w:iCs/>
+          <w:color w:val="00B0F0"/>
+          <w:lang w:val="en-US"/>
+        </w:rPr>
+        <w:t xml:space="preserve"> handling POST</w:t>
+      </w:r>
+      <w:r>
+        <w:rPr>
+          <w:iCs/>
+          <w:lang w:val="en-US"/>
+        </w:rPr>
+        <w:t xml:space="preserve">. Remember before </w:t>
       </w:r>
       <w:r>
         <w:rPr>
@@ -16293,58 +16559,14 @@
           <w:iCs/>
           <w:lang w:val="en-US"/>
         </w:rPr>
-        <w:t>d support</w:t>
-      </w:r>
-      <w:r>
-        <w:rPr>
-          <w:iCs/>
-          <w:lang w:val="en-US"/>
-        </w:rPr>
-        <w:t xml:space="preserve"> based on the HTTP standards. </w:t>
-      </w:r>
-      <w:proofErr w:type="gramStart"/>
-      <w:r>
-        <w:rPr>
-          <w:iCs/>
-          <w:lang w:val="en-US"/>
-        </w:rPr>
-        <w:t>So</w:t>
-      </w:r>
-      <w:proofErr w:type="gramEnd"/>
-      <w:r>
-        <w:rPr>
-          <w:iCs/>
-          <w:lang w:val="en-US"/>
-        </w:rPr>
-        <w:t xml:space="preserve"> if use body for GET, make sure to test it well before! Or don</w:t>
-      </w:r>
-      <w:r>
-        <w:rPr>
-          <w:iCs/>
-          <w:lang w:val="en-US"/>
-        </w:rPr>
-        <w:t>'</w:t>
-      </w:r>
-      <w:r>
-        <w:rPr>
-          <w:iCs/>
-          <w:lang w:val="en-US"/>
-        </w:rPr>
-        <w:t xml:space="preserve">t use </w:t>
-      </w:r>
-      <w:r>
-        <w:rPr>
-          <w:iCs/>
-          <w:lang w:val="en-US"/>
-        </w:rPr>
-        <w:t xml:space="preserve">the data </w:t>
-      </w:r>
-      <w:r>
-        <w:rPr>
-          <w:iCs/>
-          <w:lang w:val="en-US"/>
-        </w:rPr>
-        <w:t>body for GET)</w:t>
+        <w:t>request.params.id</w:t>
+      </w:r>
+      <w:r>
+        <w:rPr>
+          <w:iCs/>
+          <w:lang w:val="en-US"/>
+        </w:rPr>
+        <w:t xml:space="preserve"> for GET</w:t>
       </w:r>
     </w:p>
     <w:p>
@@ -16364,57 +16586,114 @@
           <w:iCs/>
           <w:lang w:val="en-US"/>
         </w:rPr>
-        <w:t xml:space="preserve">remember how </w:t>
-      </w:r>
-      <w:proofErr w:type="spellStart"/>
+        <w:t xml:space="preserve">(GET method can also have a body = data, but not all implementations support it like they </w:t>
+      </w:r>
+      <w:r>
+        <w:rPr>
+          <w:b/>
+          <w:iCs/>
+          <w:lang w:val="en-US"/>
+        </w:rPr>
+        <w:t>shoul</w:t>
+      </w:r>
+      <w:r>
+        <w:rPr>
+          <w:b/>
+          <w:iCs/>
+          <w:lang w:val="en-US"/>
+        </w:rPr>
+        <w:t>d support</w:t>
+      </w:r>
+      <w:r>
+        <w:rPr>
+          <w:iCs/>
+          <w:lang w:val="en-US"/>
+        </w:rPr>
+        <w:t xml:space="preserve"> based on the HTTP standards. </w:t>
+      </w:r>
       <w:proofErr w:type="gramStart"/>
       <w:r>
         <w:rPr>
           <w:iCs/>
           <w:lang w:val="en-US"/>
         </w:rPr>
-        <w:t>array.concat</w:t>
-      </w:r>
-      <w:proofErr w:type="spellEnd"/>
+        <w:t>So</w:t>
+      </w:r>
       <w:proofErr w:type="gramEnd"/>
       <w:r>
         <w:rPr>
           <w:iCs/>
           <w:lang w:val="en-US"/>
         </w:rPr>
-        <w:t>(</w:t>
-      </w:r>
-      <w:proofErr w:type="spellStart"/>
-      <w:r>
-        <w:rPr>
-          <w:iCs/>
-          <w:lang w:val="en-US"/>
-        </w:rPr>
-        <w:t>newObject</w:t>
-      </w:r>
-      <w:proofErr w:type="spellEnd"/>
-      <w:r>
-        <w:rPr>
-          <w:iCs/>
-          <w:lang w:val="en-US"/>
-        </w:rPr>
-        <w:t xml:space="preserve">) did not modify the existing array, but returned a copy with the </w:t>
-      </w:r>
-      <w:proofErr w:type="spellStart"/>
-      <w:r>
-        <w:rPr>
-          <w:iCs/>
-          <w:lang w:val="en-US"/>
-        </w:rPr>
-        <w:t>newObject</w:t>
-      </w:r>
-      <w:proofErr w:type="spellEnd"/>
-      <w:r>
-        <w:rPr>
-          <w:iCs/>
-          <w:lang w:val="en-US"/>
-        </w:rPr>
-        <w:t xml:space="preserve"> added to it</w:t>
+        <w:t xml:space="preserve"> if</w:t>
+      </w:r>
+      <w:r>
+        <w:rPr>
+          <w:iCs/>
+          <w:lang w:val="en-US"/>
+        </w:rPr>
+        <w:t xml:space="preserve"> you</w:t>
+      </w:r>
+      <w:r>
+        <w:rPr>
+          <w:iCs/>
+          <w:lang w:val="en-US"/>
+        </w:rPr>
+        <w:t xml:space="preserve"> use body for GET, make sure to test it well before! Or </w:t>
+      </w:r>
+      <w:r>
+        <w:rPr>
+          <w:iCs/>
+          <w:u w:val="single"/>
+          <w:lang w:val="en-US"/>
+        </w:rPr>
+        <w:t>don</w:t>
+      </w:r>
+      <w:r>
+        <w:rPr>
+          <w:iCs/>
+          <w:u w:val="single"/>
+          <w:lang w:val="en-US"/>
+        </w:rPr>
+        <w:t>'</w:t>
+      </w:r>
+      <w:r>
+        <w:rPr>
+          <w:iCs/>
+          <w:u w:val="single"/>
+          <w:lang w:val="en-US"/>
+        </w:rPr>
+        <w:t xml:space="preserve">t use </w:t>
+      </w:r>
+      <w:r>
+        <w:rPr>
+          <w:iCs/>
+          <w:u w:val="single"/>
+          <w:lang w:val="en-US"/>
+        </w:rPr>
+        <w:t xml:space="preserve">the data </w:t>
+      </w:r>
+      <w:r>
+        <w:rPr>
+          <w:iCs/>
+          <w:u w:val="single"/>
+          <w:lang w:val="en-US"/>
+        </w:rPr>
+        <w:t>body for GET</w:t>
+      </w:r>
+      <w:r>
+        <w:rPr>
+          <w:iCs/>
+          <w:lang w:val="en-US"/>
+        </w:rPr>
+        <w:t>, as people have forgotten/decided/been lazy to support it</w:t>
+      </w:r>
+      <w:r>
+        <w:rPr>
+          <w:iCs/>
+          <w:lang w:val="en-US"/>
+        </w:rPr>
+        <w:t>)</w:t>
       </w:r>
     </w:p>
     <w:p>
@@ -16429,6 +16708,13 @@
           <w:lang w:val="en-US"/>
         </w:rPr>
       </w:pPr>
+      <w:r>
+        <w:rPr>
+          <w:iCs/>
+          <w:lang w:val="en-US"/>
+        </w:rPr>
+        <w:t xml:space="preserve">remember how </w:t>
+      </w:r>
       <w:proofErr w:type="spellStart"/>
       <w:proofErr w:type="gramStart"/>
       <w:r>
@@ -16436,9 +16722,10 @@
           <w:iCs/>
           <w:lang w:val="en-US"/>
         </w:rPr>
-        <w:t>Math.max</w:t>
-      </w:r>
-      <w:proofErr w:type="spellEnd"/>
+        <w:t>array.concat</w:t>
+      </w:r>
+      <w:proofErr w:type="spellEnd"/>
+      <w:proofErr w:type="gramEnd"/>
       <w:r>
         <w:rPr>
           <w:iCs/>
@@ -16446,36 +16733,37 @@
         </w:rPr>
         <w:t>(</w:t>
       </w:r>
-      <w:proofErr w:type="gramEnd"/>
-      <w:r>
-        <w:rPr>
-          <w:iCs/>
-          <w:lang w:val="en-US"/>
-        </w:rPr>
-        <w:t>...</w:t>
-      </w:r>
-      <w:proofErr w:type="spellStart"/>
-      <w:r>
-        <w:rPr>
-          <w:iCs/>
-          <w:lang w:val="en-US"/>
-        </w:rPr>
-        <w:t>notes.map</w:t>
-      </w:r>
-      <w:proofErr w:type="spellEnd"/>
-      <w:r>
-        <w:rPr>
-          <w:iCs/>
-          <w:lang w:val="en-US"/>
-        </w:rPr>
-        <w:t>(n =&gt; n.id))</w:t>
-      </w:r>
-      <w:r>
-        <w:rPr>
-          <w:iCs/>
-          <w:lang w:val="en-US"/>
-        </w:rPr>
-        <w:t xml:space="preserve">          // interesting pile-up of executions. 1. map 2. arrow function used inside of map for each item, returns an array, 3. spread notation called for the array</w:t>
+      <w:proofErr w:type="spellStart"/>
+      <w:r>
+        <w:rPr>
+          <w:iCs/>
+          <w:lang w:val="en-US"/>
+        </w:rPr>
+        <w:t>newObject</w:t>
+      </w:r>
+      <w:proofErr w:type="spellEnd"/>
+      <w:r>
+        <w:rPr>
+          <w:iCs/>
+          <w:lang w:val="en-US"/>
+        </w:rPr>
+        <w:t xml:space="preserve">) did not modify the existing array, but returned a copy with the </w:t>
+      </w:r>
+      <w:proofErr w:type="spellStart"/>
+      <w:r>
+        <w:rPr>
+          <w:iCs/>
+          <w:lang w:val="en-US"/>
+        </w:rPr>
+        <w:t>newObject</w:t>
+      </w:r>
+      <w:proofErr w:type="spellEnd"/>
+      <w:r>
+        <w:rPr>
+          <w:iCs/>
+          <w:lang w:val="en-US"/>
+        </w:rPr>
+        <w:t xml:space="preserve"> added to it</w:t>
       </w:r>
     </w:p>
     <w:p>
@@ -16490,20 +16778,22 @@
           <w:lang w:val="en-US"/>
         </w:rPr>
       </w:pPr>
+      <w:proofErr w:type="spellStart"/>
       <w:proofErr w:type="gramStart"/>
       <w:r>
         <w:rPr>
           <w:iCs/>
           <w:lang w:val="en-US"/>
         </w:rPr>
-        <w:t xml:space="preserve">{ </w:t>
-      </w:r>
-      <w:r>
-        <w:rPr>
-          <w:iCs/>
-          <w:lang w:val="en-US"/>
-        </w:rPr>
-        <w:t>important</w:t>
+        <w:t>Math.max</w:t>
+      </w:r>
+      <w:proofErr w:type="spellEnd"/>
+      <w:r>
+        <w:rPr>
+          <w:iCs/>
+          <w:lang w:val="en-US"/>
+        </w:rPr>
+        <w:t>(</w:t>
       </w:r>
       <w:proofErr w:type="gramEnd"/>
       <w:r>
@@ -16511,30 +16801,51 @@
           <w:iCs/>
           <w:lang w:val="en-US"/>
         </w:rPr>
-        <w:t xml:space="preserve">: </w:t>
-      </w:r>
-      <w:proofErr w:type="spellStart"/>
-      <w:r>
-        <w:rPr>
-          <w:iCs/>
-          <w:lang w:val="en-US"/>
-        </w:rPr>
-        <w:t>body.important</w:t>
-      </w:r>
-      <w:proofErr w:type="spellEnd"/>
-      <w:r>
-        <w:rPr>
-          <w:iCs/>
-          <w:lang w:val="en-US"/>
-        </w:rPr>
-        <w:t xml:space="preserve"> || false</w:t>
-      </w:r>
-      <w:r>
-        <w:rPr>
-          <w:iCs/>
-          <w:lang w:val="en-US"/>
-        </w:rPr>
-        <w:t>, }      // test this with simple example of yours to understand</w:t>
+        <w:t>...</w:t>
+      </w:r>
+      <w:r>
+        <w:rPr>
+          <w:iCs/>
+          <w:lang w:val="en-US"/>
+        </w:rPr>
+        <w:t xml:space="preserve"> </w:t>
+      </w:r>
+      <w:proofErr w:type="spellStart"/>
+      <w:r>
+        <w:rPr>
+          <w:iCs/>
+          <w:lang w:val="en-US"/>
+        </w:rPr>
+        <w:t>notes.map</w:t>
+      </w:r>
+      <w:proofErr w:type="spellEnd"/>
+      <w:r>
+        <w:rPr>
+          <w:iCs/>
+          <w:lang w:val="en-US"/>
+        </w:rPr>
+        <w:t>(n =&gt; n.id))</w:t>
+      </w:r>
+      <w:r>
+        <w:rPr>
+          <w:iCs/>
+          <w:lang w:val="en-US"/>
+        </w:rPr>
+        <w:t xml:space="preserve">          // interesting pile-up of execution</w:t>
+      </w:r>
+      <w:r>
+        <w:rPr>
+          <w:iCs/>
+          <w:lang w:val="en-US"/>
+        </w:rPr>
+        <w:t>:</w:t>
+      </w:r>
+      <w:r>
+        <w:rPr>
+          <w:iCs/>
+          <w:lang w:val="en-US"/>
+        </w:rPr>
+        <w:t xml:space="preserve"> 1. map 2. arrow function used inside of map for each item, returns an array, 3. spread notation called for the array</w:t>
       </w:r>
     </w:p>
     <w:p>
@@ -16545,18 +16856,62 @@
           <w:numId w:val="3"/>
         </w:numPr>
         <w:rPr>
-          <w:i/>
-          <w:iCs/>
-          <w:lang w:val="en-US"/>
-        </w:rPr>
-      </w:pPr>
-      <w:r>
-        <w:rPr>
-          <w:i/>
-          <w:iCs/>
-          <w:lang w:val="en-US"/>
-        </w:rPr>
-        <w:t>exercises</w:t>
+          <w:iCs/>
+          <w:lang w:val="en-US"/>
+        </w:rPr>
+      </w:pPr>
+      <w:proofErr w:type="gramStart"/>
+      <w:r>
+        <w:rPr>
+          <w:iCs/>
+          <w:lang w:val="en-US"/>
+        </w:rPr>
+        <w:t xml:space="preserve">{ </w:t>
+      </w:r>
+      <w:r>
+        <w:rPr>
+          <w:iCs/>
+          <w:lang w:val="en-US"/>
+        </w:rPr>
+        <w:t>important</w:t>
+      </w:r>
+      <w:proofErr w:type="gramEnd"/>
+      <w:r>
+        <w:rPr>
+          <w:iCs/>
+          <w:lang w:val="en-US"/>
+        </w:rPr>
+        <w:t xml:space="preserve">: </w:t>
+      </w:r>
+      <w:proofErr w:type="spellStart"/>
+      <w:r>
+        <w:rPr>
+          <w:iCs/>
+          <w:lang w:val="en-US"/>
+        </w:rPr>
+        <w:t>body.important</w:t>
+      </w:r>
+      <w:proofErr w:type="spellEnd"/>
+      <w:r>
+        <w:rPr>
+          <w:iCs/>
+          <w:lang w:val="en-US"/>
+        </w:rPr>
+        <w:t xml:space="preserve"> || false</w:t>
+      </w:r>
+      <w:r>
+        <w:rPr>
+          <w:iCs/>
+          <w:lang w:val="en-US"/>
+        </w:rPr>
+        <w:t>, }      // test this with simple example of yours to understand</w:t>
+      </w:r>
+      <w:r>
+        <w:rPr>
+          <w:iCs/>
+          <w:lang w:val="en-US"/>
+        </w:rPr>
+        <w:t>. What are the two possible values for the one value saved into the variable important?</w:t>
       </w:r>
     </w:p>
     <w:p>
@@ -16567,16 +16922,18 @@
           <w:numId w:val="3"/>
         </w:numPr>
         <w:rPr>
-          <w:iCs/>
-          <w:lang w:val="en-US"/>
-        </w:rPr>
-      </w:pPr>
-      <w:r>
-        <w:rPr>
-          <w:iCs/>
-          <w:lang w:val="en-US"/>
-        </w:rPr>
-        <w:t>safe and idempotent</w:t>
+          <w:i/>
+          <w:iCs/>
+          <w:lang w:val="en-US"/>
+        </w:rPr>
+      </w:pPr>
+      <w:r>
+        <w:rPr>
+          <w:i/>
+          <w:iCs/>
+          <w:lang w:val="en-US"/>
+        </w:rPr>
+        <w:t>exercises</w:t>
       </w:r>
     </w:p>
     <w:p>
@@ -16594,6 +16951,26 @@
       <w:r>
         <w:rPr>
           <w:iCs/>
+          <w:lang w:val="en-US"/>
+        </w:rPr>
+        <w:t>safe and idempotent</w:t>
+      </w:r>
+    </w:p>
+    <w:p>
+      <w:pPr>
+        <w:pStyle w:val="ListParagraph"/>
+        <w:numPr>
+          <w:ilvl w:val="0"/>
+          <w:numId w:val="3"/>
+        </w:numPr>
+        <w:rPr>
+          <w:iCs/>
+          <w:lang w:val="en-US"/>
+        </w:rPr>
+      </w:pPr>
+      <w:r>
+        <w:rPr>
+          <w:iCs/>
           <w:color w:val="00B0F0"/>
           <w:lang w:val="en-US"/>
         </w:rPr>
@@ -16621,7 +16998,17 @@
           <w:color w:val="00B0F0"/>
           <w:lang w:val="en-US"/>
         </w:rPr>
-        <w:t xml:space="preserve">. For e.g. schema validation, centralized error handling, routing management, json </w:t>
+        <w:t>.</w:t>
+      </w:r>
+      <w:bookmarkStart w:id="1" w:name="_GoBack"/>
+      <w:bookmarkEnd w:id="1"/>
+      <w:r>
+        <w:rPr>
+          <w:iCs/>
+          <w:color w:val="00B0F0"/>
+          <w:lang w:val="en-US"/>
+        </w:rPr>
+        <w:t xml:space="preserve"> For e.g. schema validation, centralized error handling, routing management, json </w:t>
       </w:r>
       <w:proofErr w:type="gramStart"/>
       <w:r>
@@ -16706,6 +17093,7 @@
           <w:szCs w:val="96"/>
           <w:lang w:val="en-US"/>
         </w:rPr>
+        <w:lastRenderedPageBreak/>
         <w:br w:type="page"/>
       </w:r>
     </w:p>

</xml_diff>

<commit_message>
Update FSO doc until including part 3b. Save as PDF too
</commit_message>
<xml_diff>
--- a/FSO/FSOReadingList.docx
+++ b/FSO/FSOReadingList.docx
@@ -16998,17 +16998,7 @@
           <w:color w:val="00B0F0"/>
           <w:lang w:val="en-US"/>
         </w:rPr>
-        <w:t>.</w:t>
-      </w:r>
-      <w:bookmarkStart w:id="1" w:name="_GoBack"/>
-      <w:bookmarkEnd w:id="1"/>
-      <w:r>
-        <w:rPr>
-          <w:iCs/>
-          <w:color w:val="00B0F0"/>
-          <w:lang w:val="en-US"/>
-        </w:rPr>
-        <w:t xml:space="preserve"> For e.g. schema validation, centralized error handling, routing management, json </w:t>
+        <w:t xml:space="preserve">. For e.g. schema validation, centralized error handling, routing management, json </w:t>
       </w:r>
       <w:proofErr w:type="gramStart"/>
       <w:r>
@@ -17050,19 +17040,6 @@
         </w:rPr>
         <w:t>exercises</w:t>
       </w:r>
-    </w:p>
-    <w:p>
-      <w:pPr>
-        <w:rPr>
-          <w:rFonts w:ascii="Times New Roman" w:eastAsia="Times New Roman" w:hAnsi="Times New Roman" w:cs="Times New Roman"/>
-          <w:b/>
-          <w:bCs/>
-          <w:kern w:val="36"/>
-          <w:sz w:val="48"/>
-          <w:szCs w:val="48"/>
-          <w:lang w:eastAsia="fi-FI"/>
-        </w:rPr>
-      </w:pPr>
     </w:p>
     <w:p>
       <w:pPr>
@@ -17074,9 +17051,7 @@
           <w:lang w:val="en-US"/>
         </w:rPr>
       </w:pPr>
-    </w:p>
-    <w:p>
-      <w:pPr>
+      <w:r>
         <w:rPr>
           <w:iCs/>
           <w:color w:val="FF0000"/>
@@ -17084,16 +17059,6 @@
           <w:szCs w:val="96"/>
           <w:lang w:val="en-US"/>
         </w:rPr>
-      </w:pPr>
-      <w:r>
-        <w:rPr>
-          <w:iCs/>
-          <w:color w:val="FF0000"/>
-          <w:sz w:val="96"/>
-          <w:szCs w:val="96"/>
-          <w:lang w:val="en-US"/>
-        </w:rPr>
-        <w:lastRenderedPageBreak/>
         <w:br w:type="page"/>
       </w:r>
     </w:p>
@@ -17215,7 +17180,65 @@
           <w:iCs/>
           <w:lang w:val="en-US"/>
         </w:rPr>
-        <w:t>f course from env variables.</w:t>
+        <w:t xml:space="preserve">f course </w:t>
+      </w:r>
+      <w:r>
+        <w:rPr>
+          <w:iCs/>
+          <w:lang w:val="en-US"/>
+        </w:rPr>
+        <w:t xml:space="preserve">read </w:t>
+      </w:r>
+      <w:r>
+        <w:rPr>
+          <w:iCs/>
+          <w:lang w:val="en-US"/>
+        </w:rPr>
+        <w:t xml:space="preserve">from </w:t>
+      </w:r>
+      <w:r>
+        <w:rPr>
+          <w:iCs/>
+          <w:lang w:val="en-US"/>
+        </w:rPr>
+        <w:t xml:space="preserve">operating system's </w:t>
+      </w:r>
+      <w:r>
+        <w:rPr>
+          <w:iCs/>
+          <w:lang w:val="en-US"/>
+        </w:rPr>
+        <w:t>env</w:t>
+      </w:r>
+      <w:r>
+        <w:rPr>
+          <w:iCs/>
+          <w:lang w:val="en-US"/>
+        </w:rPr>
+        <w:t>ironment variables</w:t>
+      </w:r>
+      <w:r>
+        <w:rPr>
+          <w:iCs/>
+          <w:lang w:val="en-US"/>
+        </w:rPr>
+        <w:t xml:space="preserve"> </w:t>
+      </w:r>
+      <w:proofErr w:type="spellStart"/>
+      <w:r>
+        <w:rPr>
+          <w:iCs/>
+          <w:lang w:val="en-US"/>
+        </w:rPr>
+        <w:t>variables</w:t>
+      </w:r>
+      <w:proofErr w:type="spellEnd"/>
+      <w:r>
+        <w:rPr>
+          <w:iCs/>
+          <w:lang w:val="en-US"/>
+        </w:rPr>
+        <w:t>.</w:t>
       </w:r>
     </w:p>
     <w:p>
@@ -17244,21 +17267,47 @@
         </w:rPr>
         <w:t xml:space="preserve">. By </w:t>
       </w:r>
-      <w:proofErr w:type="gramStart"/>
-      <w:r>
-        <w:rPr>
-          <w:iCs/>
-          <w:lang w:val="en-US"/>
-        </w:rPr>
-        <w:t>default</w:t>
-      </w:r>
-      <w:proofErr w:type="gramEnd"/>
-      <w:r>
-        <w:rPr>
-          <w:iCs/>
-          <w:lang w:val="en-US"/>
-        </w:rPr>
-        <w:t xml:space="preserve"> the CORS mode is restrictive and may forbid AJAX calls, as our AJAX in full-stack apps is naturally calling the backend, which we have on a different server than the frontend.</w:t>
+      <w:r>
+        <w:rPr>
+          <w:iCs/>
+          <w:lang w:val="en-US"/>
+        </w:rPr>
+        <w:t>default,</w:t>
+      </w:r>
+      <w:r>
+        <w:rPr>
+          <w:iCs/>
+          <w:lang w:val="en-US"/>
+        </w:rPr>
+        <w:t xml:space="preserve"> the CORS mode is restrictive and may forbid </w:t>
+      </w:r>
+      <w:r>
+        <w:rPr>
+          <w:iCs/>
+          <w:lang w:val="en-US"/>
+        </w:rPr>
+        <w:t xml:space="preserve">our </w:t>
+      </w:r>
+      <w:r>
+        <w:rPr>
+          <w:iCs/>
+          <w:lang w:val="en-US"/>
+        </w:rPr>
+        <w:t>AJAX calls, as our AJAX in full-stack apps is naturally calling the backend, which we have on a different server than the frontend</w:t>
+      </w:r>
+      <w:r>
+        <w:rPr>
+          <w:iCs/>
+          <w:lang w:val="en-US"/>
+        </w:rPr>
+        <w:t xml:space="preserve"> files serving web server</w:t>
+      </w:r>
+      <w:r>
+        <w:rPr>
+          <w:iCs/>
+          <w:lang w:val="en-US"/>
+        </w:rPr>
+        <w:t>.</w:t>
       </w:r>
     </w:p>
     <w:p>
@@ -17326,9 +17375,16 @@
           <w:color w:val="70AD47" w:themeColor="accent6"/>
           <w:lang w:val="en-US"/>
         </w:rPr>
-        <w:t xml:space="preserve">Thus you can see, that later we need to change the CORS config so that the browser will </w:t>
-      </w:r>
-      <w:proofErr w:type="gramStart"/>
+        <w:t>Thus,</w:t>
+      </w:r>
+      <w:r>
+        <w:rPr>
+          <w:iCs/>
+          <w:color w:val="70AD47" w:themeColor="accent6"/>
+          <w:lang w:val="en-US"/>
+        </w:rPr>
+        <w:t xml:space="preserve"> you can see, that later we need to change the CORS config so that the browser will </w:t>
+      </w:r>
       <w:r>
         <w:rPr>
           <w:iCs/>
@@ -17343,9 +17399,8 @@
           <w:color w:val="70AD47" w:themeColor="accent6"/>
           <w:lang w:val="en-US"/>
         </w:rPr>
-        <w:t xml:space="preserve"> content</w:t>
-      </w:r>
-      <w:proofErr w:type="gramEnd"/>
+        <w:t>content</w:t>
+      </w:r>
       <w:r>
         <w:rPr>
           <w:iCs/>
@@ -17478,6 +17533,13 @@
           <w:iCs/>
           <w:lang w:val="en-US"/>
         </w:rPr>
+        <w:t xml:space="preserve">                 </w:t>
+      </w:r>
+      <w:r>
+        <w:rPr>
+          <w:iCs/>
+          <w:lang w:val="en-US"/>
+        </w:rPr>
         <w:t xml:space="preserve">const </w:t>
       </w:r>
       <w:proofErr w:type="spellStart"/>
@@ -17531,7 +17593,21 @@
           <w:iCs/>
           <w:lang w:val="en-US"/>
         </w:rPr>
-        <w:t xml:space="preserve">;    </w:t>
+        <w:t xml:space="preserve">;  </w:t>
+      </w:r>
+      <w:r>
+        <w:rPr>
+          <w:iCs/>
+          <w:lang w:val="en-US"/>
+        </w:rPr>
+        <w:t xml:space="preserve">          </w:t>
+      </w:r>
+      <w:r>
+        <w:rPr>
+          <w:iCs/>
+          <w:lang w:val="en-US"/>
+        </w:rPr>
+        <w:t xml:space="preserve">  </w:t>
       </w:r>
       <w:proofErr w:type="spellStart"/>
       <w:r>
@@ -17578,7 +17654,21 @@
           <w:lang w:val="en-US"/>
         </w:rPr>
         <w:br/>
-        <w:t xml:space="preserve">The last step creates CORS configuration with no restrictions. Ok for </w:t>
+        <w:t>The last step creates CORS configuration with no restrictions. Ok for</w:t>
+      </w:r>
+      <w:r>
+        <w:rPr>
+          <w:iCs/>
+          <w:lang w:val="en-US"/>
+        </w:rPr>
+        <w:t xml:space="preserve"> a</w:t>
+      </w:r>
+      <w:r>
+        <w:rPr>
+          <w:iCs/>
+          <w:lang w:val="en-US"/>
+        </w:rPr>
+        <w:t xml:space="preserve"> </w:t>
       </w:r>
       <w:proofErr w:type="spellStart"/>
       <w:r>
@@ -17596,15 +17686,13 @@
         </w:rPr>
         <w:t xml:space="preserve">, but for real environments we </w:t>
       </w:r>
-      <w:proofErr w:type="spellStart"/>
-      <w:r>
-        <w:rPr>
-          <w:iCs/>
-          <w:lang w:val="en-US"/>
-        </w:rPr>
-        <w:t>shold</w:t>
-      </w:r>
-      <w:proofErr w:type="spellEnd"/>
+      <w:r>
+        <w:rPr>
+          <w:iCs/>
+          <w:lang w:val="en-US"/>
+        </w:rPr>
+        <w:t>should</w:t>
+      </w:r>
       <w:r>
         <w:rPr>
           <w:iCs/>
@@ -17703,15 +17791,13 @@
         </w:rPr>
         <w:t xml:space="preserve"> separate the storage symbol at the </w:t>
       </w:r>
-      <w:proofErr w:type="spellStart"/>
-      <w:r>
-        <w:rPr>
-          <w:iCs/>
-          <w:lang w:val="en-US"/>
-        </w:rPr>
-        <w:t>botton</w:t>
-      </w:r>
-      <w:proofErr w:type="spellEnd"/>
+      <w:r>
+        <w:rPr>
+          <w:iCs/>
+          <w:lang w:val="en-US"/>
+        </w:rPr>
+        <w:t>bottom</w:t>
+      </w:r>
       <w:r>
         <w:rPr>
           <w:iCs/>
@@ -17759,7 +17845,36 @@
           <w:iCs/>
           <w:lang w:val="en-US"/>
         </w:rPr>
-        <w:t xml:space="preserve"> try to see the difference between Heroku-specific learning and common learning of any cloud infrastructure. Not spending too much on details, but more with what exactly are we doing, the big picture. That kind of understanding can be move to e.g. Google cloud, or Azure, or AWS. But the details and exact commands usually not!</w:t>
+        <w:t xml:space="preserve"> try to see the difference between Heroku-specific learning and common learning of any cloud infrastructure. Not spending too much on details, but more with what exactly are we doing, the big picture. That kind of </w:t>
+      </w:r>
+      <w:r>
+        <w:rPr>
+          <w:b/>
+          <w:iCs/>
+          <w:lang w:val="en-US"/>
+        </w:rPr>
+        <w:t>understanding</w:t>
+      </w:r>
+      <w:r>
+        <w:rPr>
+          <w:iCs/>
+          <w:lang w:val="en-US"/>
+        </w:rPr>
+        <w:t xml:space="preserve"> can be move</w:t>
+      </w:r>
+      <w:r>
+        <w:rPr>
+          <w:iCs/>
+          <w:lang w:val="en-US"/>
+        </w:rPr>
+        <w:t>d</w:t>
+      </w:r>
+      <w:r>
+        <w:rPr>
+          <w:iCs/>
+          <w:lang w:val="en-US"/>
+        </w:rPr>
+        <w:t xml:space="preserve"> to e.g. Google cloud, or Azure, or AWS. But the details and exact commands usually not!</w:t>
       </w:r>
     </w:p>
     <w:p>
@@ -18011,7 +18126,158 @@
           <w:iCs/>
           <w:lang w:val="en-US"/>
         </w:rPr>
-        <w:t>React-dev Node disappears, and the produced mashed up HTML+JS code could be served by a static server even, like myy.haaga-helia.fi even. No dynamic server needed, no node, no apache tomcat.</w:t>
+        <w:t xml:space="preserve">React-dev </w:t>
+      </w:r>
+      <w:r>
+        <w:rPr>
+          <w:iCs/>
+          <w:lang w:val="en-US"/>
+        </w:rPr>
+        <w:t xml:space="preserve">frontend </w:t>
+      </w:r>
+      <w:r>
+        <w:rPr>
+          <w:iCs/>
+          <w:lang w:val="en-US"/>
+        </w:rPr>
+        <w:t>Node disappears, and the produced mashed up HTML+JS code could be served by a static server</w:t>
+      </w:r>
+      <w:r>
+        <w:rPr>
+          <w:iCs/>
+          <w:lang w:val="en-US"/>
+        </w:rPr>
+        <w:t>.</w:t>
+      </w:r>
+      <w:r>
+        <w:rPr>
+          <w:iCs/>
+          <w:lang w:val="en-US"/>
+        </w:rPr>
+        <w:t xml:space="preserve"> </w:t>
+      </w:r>
+      <w:r>
+        <w:rPr>
+          <w:iCs/>
+          <w:lang w:val="en-US"/>
+        </w:rPr>
+        <w:t>E</w:t>
+      </w:r>
+      <w:r>
+        <w:rPr>
+          <w:iCs/>
+          <w:lang w:val="en-US"/>
+        </w:rPr>
+        <w:t xml:space="preserve">ven, </w:t>
+      </w:r>
+      <w:r>
+        <w:rPr>
+          <w:iCs/>
+          <w:lang w:val="en-US"/>
+        </w:rPr>
+        <w:t>e.g.</w:t>
+      </w:r>
+      <w:r>
+        <w:rPr>
+          <w:iCs/>
+          <w:lang w:val="en-US"/>
+        </w:rPr>
+        <w:t xml:space="preserve"> myy.haaga-helia.fi.</w:t>
+      </w:r>
+      <w:r>
+        <w:rPr>
+          <w:iCs/>
+          <w:lang w:val="en-US"/>
+        </w:rPr>
+        <w:t xml:space="preserve"> (Well now they have closed </w:t>
+      </w:r>
+      <w:proofErr w:type="spellStart"/>
+      <w:r>
+        <w:rPr>
+          <w:iCs/>
+          <w:lang w:val="en-US"/>
+        </w:rPr>
+        <w:t>myy</w:t>
+      </w:r>
+      <w:proofErr w:type="spellEnd"/>
+      <w:r>
+        <w:rPr>
+          <w:iCs/>
+          <w:lang w:val="en-US"/>
+        </w:rPr>
+        <w:t xml:space="preserve"> more and more so, not 100%).</w:t>
+      </w:r>
+      <w:r>
+        <w:rPr>
+          <w:iCs/>
+          <w:lang w:val="en-US"/>
+        </w:rPr>
+        <w:t xml:space="preserve"> No dynamic server</w:t>
+      </w:r>
+      <w:r>
+        <w:rPr>
+          <w:iCs/>
+          <w:lang w:val="en-US"/>
+        </w:rPr>
+        <w:t xml:space="preserve"> = ~</w:t>
+      </w:r>
+      <w:bookmarkStart w:id="1" w:name="_GoBack"/>
+      <w:bookmarkEnd w:id="1"/>
+      <w:r>
+        <w:rPr>
+          <w:iCs/>
+          <w:lang w:val="en-US"/>
+        </w:rPr>
+        <w:t>application server</w:t>
+      </w:r>
+      <w:r>
+        <w:rPr>
+          <w:iCs/>
+          <w:lang w:val="en-US"/>
+        </w:rPr>
+        <w:t xml:space="preserve"> needed, no </w:t>
+      </w:r>
+      <w:r>
+        <w:rPr>
+          <w:iCs/>
+          <w:lang w:val="en-US"/>
+        </w:rPr>
+        <w:t>N</w:t>
+      </w:r>
+      <w:r>
+        <w:rPr>
+          <w:iCs/>
+          <w:lang w:val="en-US"/>
+        </w:rPr>
+        <w:t xml:space="preserve">ode, no </w:t>
+      </w:r>
+      <w:r>
+        <w:rPr>
+          <w:iCs/>
+          <w:lang w:val="en-US"/>
+        </w:rPr>
+        <w:t>A</w:t>
+      </w:r>
+      <w:r>
+        <w:rPr>
+          <w:iCs/>
+          <w:lang w:val="en-US"/>
+        </w:rPr>
+        <w:t xml:space="preserve">pache </w:t>
+      </w:r>
+      <w:r>
+        <w:rPr>
+          <w:iCs/>
+          <w:lang w:val="en-US"/>
+        </w:rPr>
+        <w:t>T</w:t>
+      </w:r>
+      <w:r>
+        <w:rPr>
+          <w:iCs/>
+          <w:lang w:val="en-US"/>
+        </w:rPr>
+        <w:t>omcat.</w:t>
       </w:r>
     </w:p>
     <w:p>
@@ -18202,23 +18468,7 @@
           <w:iCs/>
           <w:lang w:val="en-US"/>
         </w:rPr>
-        <w:t xml:space="preserve">nice scripting </w:t>
-      </w:r>
-      <w:proofErr w:type="gramStart"/>
-      <w:r>
-        <w:rPr>
-          <w:iCs/>
-          <w:lang w:val="en-US"/>
-        </w:rPr>
-        <w:t>help</w:t>
-      </w:r>
-      <w:proofErr w:type="gramEnd"/>
-      <w:r>
-        <w:rPr>
-          <w:iCs/>
-          <w:lang w:val="en-US"/>
-        </w:rPr>
-        <w:t xml:space="preserve"> in this part! including how to make Windows use bash console to run the scripts nicer</w:t>
+        <w:t>nice scripting help in this part! including how to make Windows use bash console to run the scripts nicer</w:t>
       </w:r>
     </w:p>
     <w:p>
@@ -18391,14 +18641,28 @@
           <w:iCs/>
           <w:lang w:val="en-US"/>
         </w:rPr>
-        <w:t>'</w:t>
-      </w:r>
-      <w:r>
-        <w:rPr>
-          <w:iCs/>
-          <w:lang w:val="en-US"/>
-        </w:rPr>
-        <w:t>s interesting technically, it</w:t>
+        <w:t xml:space="preserve"> wa</w:t>
+      </w:r>
+      <w:r>
+        <w:rPr>
+          <w:iCs/>
+          <w:lang w:val="en-US"/>
+        </w:rPr>
+        <w:t>s interesting</w:t>
+      </w:r>
+      <w:r>
+        <w:rPr>
+          <w:iCs/>
+          <w:lang w:val="en-US"/>
+        </w:rPr>
+        <w:t xml:space="preserve"> challenge</w:t>
+      </w:r>
+      <w:r>
+        <w:rPr>
+          <w:iCs/>
+          <w:lang w:val="en-US"/>
+        </w:rPr>
+        <w:t xml:space="preserve"> technically, it</w:t>
       </w:r>
       <w:r>
         <w:rPr>

</xml_diff>